<commit_message>
Creating the whole folder Structer
</commit_message>
<xml_diff>
--- a/Concept/Project Management Plan for Travel advisor web based app.docx
+++ b/Concept/Project Management Plan for Travel advisor web based app.docx
@@ -88,7 +88,7 @@
             </w:drawing>
           </w:r>
         </w:p>
-        <w:bookmarkStart w:id="0" w:name="_Toc100523074" w:displacedByCustomXml="next"/>
+        <w:bookmarkStart w:id="0" w:name="_Toc100527338" w:displacedByCustomXml="next"/>
         <w:bookmarkStart w:id="1" w:name="_Toc100519112" w:displacedByCustomXml="next"/>
         <w:sdt>
           <w:sdtPr>
@@ -576,7 +576,7 @@
                                   </w:rPr>
                                 </w:pPr>
                                 <w:bookmarkStart w:id="2" w:name="_Toc100519113"/>
-                                <w:bookmarkStart w:id="3" w:name="_Toc100523075"/>
+                                <w:bookmarkStart w:id="3" w:name="_Toc100527339"/>
                                 <w:r>
                                   <w:rPr>
                                     <w:rStyle w:val="Heading1Char"/>
@@ -635,7 +635,7 @@
                             </w:rPr>
                           </w:pPr>
                           <w:bookmarkStart w:id="4" w:name="_Toc100519113"/>
-                          <w:bookmarkStart w:id="5" w:name="_Toc100523075"/>
+                          <w:bookmarkStart w:id="5" w:name="_Toc100527339"/>
                           <w:r>
                             <w:rPr>
                               <w:rStyle w:val="Heading1Char"/>
@@ -729,7 +729,7 @@
           <w:r>
             <w:fldChar w:fldCharType="separate"/>
           </w:r>
-          <w:hyperlink w:anchor="_Toc100523074" w:history="1">
+          <w:hyperlink w:anchor="_Toc100527338" w:history="1">
             <w:r>
               <w:rPr>
                 <w:rStyle w:val="Hyperlink"/>
@@ -758,7 +758,7 @@
                 <w:noProof/>
                 <w:webHidden/>
               </w:rPr>
-              <w:instrText xml:space="preserve"> PAGEREF _Toc100523074 \h </w:instrText>
+              <w:instrText xml:space="preserve"> PAGEREF _Toc100527338 \h </w:instrText>
             </w:r>
             <w:r>
               <w:rPr>
@@ -800,7 +800,7 @@
               <w:noProof/>
             </w:rPr>
           </w:pPr>
-          <w:hyperlink w:anchor="_Toc100523075" w:history="1">
+          <w:hyperlink r:id="rId11" w:anchor="_Toc100527339" w:history="1">
             <w:r>
               <w:rPr>
                 <w:rStyle w:val="Hyperlink"/>
@@ -827,7 +827,7 @@
                 <w:noProof/>
                 <w:webHidden/>
               </w:rPr>
-              <w:instrText xml:space="preserve"> PAGEREF _Toc100523075 \h </w:instrText>
+              <w:instrText xml:space="preserve"> PAGEREF _Toc100527339 \h </w:instrText>
             </w:r>
             <w:r>
               <w:rPr>
@@ -870,7 +870,7 @@
               <w:noProof/>
             </w:rPr>
           </w:pPr>
-          <w:hyperlink w:anchor="_Toc100523076" w:history="1">
+          <w:hyperlink w:anchor="_Toc100527340" w:history="1">
             <w:r>
               <w:rPr>
                 <w:rStyle w:val="Hyperlink"/>
@@ -911,7 +911,7 @@
                 <w:noProof/>
                 <w:webHidden/>
               </w:rPr>
-              <w:instrText xml:space="preserve"> PAGEREF _Toc100523076 \h </w:instrText>
+              <w:instrText xml:space="preserve"> PAGEREF _Toc100527340 \h </w:instrText>
             </w:r>
             <w:r>
               <w:rPr>
@@ -954,7 +954,7 @@
               <w:noProof/>
             </w:rPr>
           </w:pPr>
-          <w:hyperlink w:anchor="_Toc100523077" w:history="1">
+          <w:hyperlink w:anchor="_Toc100527341" w:history="1">
             <w:r>
               <w:rPr>
                 <w:rStyle w:val="Hyperlink"/>
@@ -995,7 +995,7 @@
                 <w:noProof/>
                 <w:webHidden/>
               </w:rPr>
-              <w:instrText xml:space="preserve"> PAGEREF _Toc100523077 \h </w:instrText>
+              <w:instrText xml:space="preserve"> PAGEREF _Toc100527341 \h </w:instrText>
             </w:r>
             <w:r>
               <w:rPr>
@@ -1038,6 +1038,330 @@
               <w:noProof/>
             </w:rPr>
           </w:pPr>
+          <w:hyperlink w:anchor="_Toc100527342" w:history="1">
+            <w:r>
+              <w:rPr>
+                <w:rStyle w:val="Hyperlink"/>
+                <w:noProof/>
+              </w:rPr>
+              <w:t>1.2</w:t>
+            </w:r>
+            <w:r>
+              <w:rPr>
+                <w:rFonts w:eastAsiaTheme="minorEastAsia"/>
+                <w:noProof/>
+              </w:rPr>
+              <w:tab/>
+            </w:r>
+            <w:r>
+              <w:rPr>
+                <w:rStyle w:val="Hyperlink"/>
+                <w:noProof/>
+              </w:rPr>
+              <w:t>Summary of project charter</w:t>
+            </w:r>
+            <w:r>
+              <w:rPr>
+                <w:noProof/>
+                <w:webHidden/>
+              </w:rPr>
+              <w:tab/>
+            </w:r>
+            <w:r>
+              <w:rPr>
+                <w:noProof/>
+                <w:webHidden/>
+              </w:rPr>
+              <w:fldChar w:fldCharType="begin"/>
+            </w:r>
+            <w:r>
+              <w:rPr>
+                <w:noProof/>
+                <w:webHidden/>
+              </w:rPr>
+              <w:instrText xml:space="preserve"> PAGEREF _Toc100527342 \h </w:instrText>
+            </w:r>
+            <w:r>
+              <w:rPr>
+                <w:noProof/>
+                <w:webHidden/>
+              </w:rPr>
+            </w:r>
+            <w:r>
+              <w:rPr>
+                <w:noProof/>
+                <w:webHidden/>
+              </w:rPr>
+              <w:fldChar w:fldCharType="separate"/>
+            </w:r>
+            <w:r>
+              <w:rPr>
+                <w:noProof/>
+                <w:webHidden/>
+              </w:rPr>
+              <w:t>2</w:t>
+            </w:r>
+            <w:r>
+              <w:rPr>
+                <w:noProof/>
+                <w:webHidden/>
+              </w:rPr>
+              <w:fldChar w:fldCharType="end"/>
+            </w:r>
+          </w:hyperlink>
+        </w:p>
+        <w:p>
+          <w:pPr>
+            <w:pStyle w:val="TOC3"/>
+            <w:tabs>
+              <w:tab w:val="left" w:pos="880"/>
+              <w:tab w:val="right" w:leader="dot" w:pos="9350"/>
+            </w:tabs>
+            <w:rPr>
+              <w:rFonts w:eastAsiaTheme="minorEastAsia"/>
+              <w:noProof/>
+            </w:rPr>
+          </w:pPr>
+          <w:hyperlink w:anchor="_Toc100527343" w:history="1">
+            <w:r>
+              <w:rPr>
+                <w:rStyle w:val="Hyperlink"/>
+                <w:noProof/>
+              </w:rPr>
+              <w:t>I.</w:t>
+            </w:r>
+            <w:r>
+              <w:rPr>
+                <w:rFonts w:eastAsiaTheme="minorEastAsia"/>
+                <w:noProof/>
+              </w:rPr>
+              <w:tab/>
+            </w:r>
+            <w:r>
+              <w:rPr>
+                <w:rStyle w:val="Hyperlink"/>
+                <w:noProof/>
+              </w:rPr>
+              <w:t>Introduction</w:t>
+            </w:r>
+            <w:r>
+              <w:rPr>
+                <w:noProof/>
+                <w:webHidden/>
+              </w:rPr>
+              <w:tab/>
+            </w:r>
+            <w:r>
+              <w:rPr>
+                <w:noProof/>
+                <w:webHidden/>
+              </w:rPr>
+              <w:fldChar w:fldCharType="begin"/>
+            </w:r>
+            <w:r>
+              <w:rPr>
+                <w:noProof/>
+                <w:webHidden/>
+              </w:rPr>
+              <w:instrText xml:space="preserve"> PAGEREF _Toc100527343 \h </w:instrText>
+            </w:r>
+            <w:r>
+              <w:rPr>
+                <w:noProof/>
+                <w:webHidden/>
+              </w:rPr>
+            </w:r>
+            <w:r>
+              <w:rPr>
+                <w:noProof/>
+                <w:webHidden/>
+              </w:rPr>
+              <w:fldChar w:fldCharType="separate"/>
+            </w:r>
+            <w:r>
+              <w:rPr>
+                <w:noProof/>
+                <w:webHidden/>
+              </w:rPr>
+              <w:t>2</w:t>
+            </w:r>
+            <w:r>
+              <w:rPr>
+                <w:noProof/>
+                <w:webHidden/>
+              </w:rPr>
+              <w:fldChar w:fldCharType="end"/>
+            </w:r>
+          </w:hyperlink>
+        </w:p>
+        <w:p>
+          <w:pPr>
+            <w:pStyle w:val="TOC3"/>
+            <w:tabs>
+              <w:tab w:val="left" w:pos="880"/>
+              <w:tab w:val="right" w:leader="dot" w:pos="9350"/>
+            </w:tabs>
+            <w:rPr>
+              <w:rFonts w:eastAsiaTheme="minorEastAsia"/>
+              <w:noProof/>
+            </w:rPr>
+          </w:pPr>
+          <w:hyperlink w:anchor="_Toc100527344" w:history="1">
+            <w:r>
+              <w:rPr>
+                <w:rStyle w:val="Hyperlink"/>
+                <w:noProof/>
+              </w:rPr>
+              <w:t>II.</w:t>
+            </w:r>
+            <w:r>
+              <w:rPr>
+                <w:rFonts w:eastAsiaTheme="minorEastAsia"/>
+                <w:noProof/>
+              </w:rPr>
+              <w:tab/>
+            </w:r>
+            <w:r>
+              <w:rPr>
+                <w:rStyle w:val="Hyperlink"/>
+                <w:noProof/>
+              </w:rPr>
+              <w:t>Company’s role and strength.</w:t>
+            </w:r>
+            <w:r>
+              <w:rPr>
+                <w:noProof/>
+                <w:webHidden/>
+              </w:rPr>
+              <w:tab/>
+            </w:r>
+            <w:r>
+              <w:rPr>
+                <w:noProof/>
+                <w:webHidden/>
+              </w:rPr>
+              <w:fldChar w:fldCharType="begin"/>
+            </w:r>
+            <w:r>
+              <w:rPr>
+                <w:noProof/>
+                <w:webHidden/>
+              </w:rPr>
+              <w:instrText xml:space="preserve"> PAGEREF _Toc100527344 \h </w:instrText>
+            </w:r>
+            <w:r>
+              <w:rPr>
+                <w:noProof/>
+                <w:webHidden/>
+              </w:rPr>
+            </w:r>
+            <w:r>
+              <w:rPr>
+                <w:noProof/>
+                <w:webHidden/>
+              </w:rPr>
+              <w:fldChar w:fldCharType="separate"/>
+            </w:r>
+            <w:r>
+              <w:rPr>
+                <w:noProof/>
+                <w:webHidden/>
+              </w:rPr>
+              <w:t>2</w:t>
+            </w:r>
+            <w:r>
+              <w:rPr>
+                <w:noProof/>
+                <w:webHidden/>
+              </w:rPr>
+              <w:fldChar w:fldCharType="end"/>
+            </w:r>
+          </w:hyperlink>
+        </w:p>
+        <w:p>
+          <w:pPr>
+            <w:pStyle w:val="TOC3"/>
+            <w:tabs>
+              <w:tab w:val="left" w:pos="1100"/>
+              <w:tab w:val="right" w:leader="dot" w:pos="9350"/>
+            </w:tabs>
+            <w:rPr>
+              <w:rFonts w:eastAsiaTheme="minorEastAsia"/>
+              <w:noProof/>
+            </w:rPr>
+          </w:pPr>
+          <w:hyperlink w:anchor="_Toc100527345" w:history="1">
+            <w:r>
+              <w:rPr>
+                <w:rStyle w:val="Hyperlink"/>
+                <w:noProof/>
+                <w:lang w:bidi="ar-EG"/>
+              </w:rPr>
+              <w:t>III.</w:t>
+            </w:r>
+            <w:r>
+              <w:rPr>
+                <w:rFonts w:eastAsiaTheme="minorEastAsia"/>
+                <w:noProof/>
+              </w:rPr>
+              <w:tab/>
+            </w:r>
+            <w:r>
+              <w:rPr>
+                <w:rStyle w:val="Hyperlink"/>
+                <w:noProof/>
+              </w:rPr>
+              <w:t>Business need</w:t>
+            </w:r>
+            <w:r>
+              <w:rPr>
+                <w:noProof/>
+                <w:webHidden/>
+              </w:rPr>
+              <w:tab/>
+            </w:r>
+            <w:r>
+              <w:rPr>
+                <w:noProof/>
+                <w:webHidden/>
+              </w:rPr>
+              <w:fldChar w:fldCharType="begin"/>
+            </w:r>
+            <w:r>
+              <w:rPr>
+                <w:noProof/>
+                <w:webHidden/>
+              </w:rPr>
+              <w:instrText xml:space="preserve"> PAGEREF _Toc100527345 \h </w:instrText>
+            </w:r>
+            <w:r>
+              <w:rPr>
+                <w:noProof/>
+                <w:webHidden/>
+              </w:rPr>
+            </w:r>
+            <w:r>
+              <w:rPr>
+                <w:noProof/>
+                <w:webHidden/>
+              </w:rPr>
+              <w:fldChar w:fldCharType="separate"/>
+            </w:r>
+            <w:r>
+              <w:rPr>
+                <w:noProof/>
+                <w:webHidden/>
+              </w:rPr>
+              <w:t>2</w:t>
+            </w:r>
+            <w:r>
+              <w:rPr>
+                <w:noProof/>
+                <w:webHidden/>
+              </w:rPr>
+              <w:fldChar w:fldCharType="end"/>
+            </w:r>
+          </w:hyperlink>
         </w:p>
         <w:p>
           <w:r>
@@ -1071,7 +1395,7 @@
           <w:szCs w:val="40"/>
         </w:rPr>
       </w:pPr>
-      <w:bookmarkStart w:id="6" w:name="_Toc100523076"/>
+      <w:bookmarkStart w:id="6" w:name="_Toc100527340"/>
       <w:r>
         <w:rPr>
           <w:sz w:val="40"/>
@@ -1094,7 +1418,7 @@
           <w:szCs w:val="32"/>
         </w:rPr>
       </w:pPr>
-      <w:bookmarkStart w:id="7" w:name="_Toc100523077"/>
+      <w:bookmarkStart w:id="7" w:name="_Toc100527341"/>
       <w:r>
         <w:rPr>
           <w:sz w:val="32"/>
@@ -1235,6 +1559,7 @@
         </w:rPr>
       </w:pPr>
       <w:bookmarkStart w:id="8" w:name="_Toc100523078"/>
+      <w:bookmarkStart w:id="9" w:name="_Toc100527342"/>
       <w:r>
         <w:rPr>
           <w:sz w:val="32"/>
@@ -1243,6 +1568,7 @@
         <w:t>Summary of project charter</w:t>
       </w:r>
       <w:bookmarkEnd w:id="8"/>
+      <w:bookmarkEnd w:id="9"/>
     </w:p>
     <w:p>
       <w:pPr>
@@ -1256,6 +1582,7 @@
           <w:szCs w:val="28"/>
         </w:rPr>
       </w:pPr>
+      <w:bookmarkStart w:id="10" w:name="_Toc100527343"/>
       <w:r>
         <w:rPr>
           <w:sz w:val="28"/>
@@ -1263,6 +1590,7 @@
         </w:rPr>
         <w:t>Introduction</w:t>
       </w:r>
+      <w:bookmarkEnd w:id="10"/>
     </w:p>
     <w:p>
       <w:pPr>
@@ -1336,6 +1664,7 @@
           <w:szCs w:val="28"/>
         </w:rPr>
       </w:pPr>
+      <w:bookmarkStart w:id="11" w:name="_Toc100527344"/>
       <w:r>
         <w:rPr>
           <w:sz w:val="28"/>
@@ -1343,14 +1672,12 @@
         </w:rPr>
         <w:t>Company’s role and strength.</w:t>
       </w:r>
+      <w:bookmarkEnd w:id="11"/>
     </w:p>
     <w:p>
       <w:pPr>
-        <w:pStyle w:val="Heading3"/>
-        <w:ind w:left="1440"/>
-        <w:rPr>
-          <w:rFonts w:asciiTheme="minorHAnsi" w:eastAsiaTheme="minorHAnsi" w:hAnsiTheme="minorHAnsi" w:cstheme="minorBidi"/>
-          <w:color w:val="auto"/>
+        <w:ind w:left="360" w:firstLine="720"/>
+        <w:rPr>
           <w:sz w:val="26"/>
           <w:szCs w:val="26"/>
           <w:lang w:bidi="ar-EG"/>
@@ -1358,8 +1685,6 @@
       </w:pPr>
       <w:r>
         <w:rPr>
-          <w:rFonts w:asciiTheme="minorHAnsi" w:eastAsiaTheme="minorHAnsi" w:hAnsiTheme="minorHAnsi" w:cstheme="minorBidi"/>
-          <w:color w:val="auto"/>
           <w:sz w:val="26"/>
           <w:szCs w:val="26"/>
           <w:lang w:bidi="ar-EG"/>
@@ -1369,208 +1694,56 @@
     </w:p>
     <w:p>
       <w:pPr>
-        <w:rPr>
+        <w:ind w:left="360" w:firstLine="720"/>
+        <w:rPr>
+          <w:rFonts w:hint="cs"/>
+          <w:sz w:val="26"/>
+          <w:szCs w:val="26"/>
+          <w:rtl/>
           <w:lang w:bidi="ar-EG"/>
         </w:rPr>
       </w:pPr>
       <w:r>
         <w:rPr>
+          <w:sz w:val="26"/>
+          <w:szCs w:val="26"/>
           <w:lang w:bidi="ar-EG"/>
         </w:rPr>
         <w:tab/>
       </w:r>
       <w:r>
         <w:rPr>
+          <w:sz w:val="26"/>
+          <w:szCs w:val="26"/>
           <w:lang w:bidi="ar-EG"/>
         </w:rPr>
         <w:tab/>
       </w:r>
       <w:r>
         <w:rPr>
+          <w:sz w:val="26"/>
+          <w:szCs w:val="26"/>
           <w:lang w:bidi="ar-EG"/>
         </w:rPr>
         <w:tab/>
-      </w:r>
-      <w:r>
-        <w:rPr>
-          <w:b/>
-          <w:bCs/>
-          <w:lang w:bidi="ar-EG"/>
-        </w:rPr>
-        <w:t>Sponsors</w:t>
-      </w:r>
-      <w:r>
-        <w:rPr>
-          <w:lang w:bidi="ar-EG"/>
-        </w:rPr>
-        <w:t>: Principle owner of the project.</w:t>
+        <w:t xml:space="preserve"> </w:t>
       </w:r>
     </w:p>
     <w:p>
       <w:pPr>
-        <w:rPr>
-          <w:lang w:bidi="ar-EG"/>
-        </w:rPr>
-      </w:pPr>
-      <w:r>
-        <w:rPr>
-          <w:lang w:bidi="ar-EG"/>
-        </w:rPr>
-        <w:tab/>
-      </w:r>
-      <w:r>
-        <w:rPr>
-          <w:lang w:bidi="ar-EG"/>
-        </w:rPr>
-        <w:tab/>
-      </w:r>
-      <w:r>
-        <w:rPr>
-          <w:lang w:bidi="ar-EG"/>
-        </w:rPr>
-        <w:tab/>
-      </w:r>
-      <w:r>
-        <w:rPr>
-          <w:b/>
-          <w:bCs/>
-          <w:lang w:bidi="ar-EG"/>
-        </w:rPr>
-        <w:t>Manager</w:t>
-      </w:r>
-      <w:r>
-        <w:rPr>
-          <w:lang w:bidi="ar-EG"/>
-        </w:rPr>
-        <w:t>: Insure daily activities undertaken on the project are in accordance with the approved project plan.</w:t>
-      </w:r>
-    </w:p>
-    <w:p>
-      <w:pPr>
-        <w:rPr>
-          <w:lang w:bidi="ar-EG"/>
-        </w:rPr>
-      </w:pPr>
-      <w:r>
-        <w:rPr>
-          <w:lang w:bidi="ar-EG"/>
-        </w:rPr>
-        <w:tab/>
-      </w:r>
-      <w:r>
-        <w:rPr>
-          <w:lang w:bidi="ar-EG"/>
-        </w:rPr>
-        <w:tab/>
-      </w:r>
-      <w:r>
-        <w:rPr>
-          <w:lang w:bidi="ar-EG"/>
-        </w:rPr>
-        <w:tab/>
-      </w:r>
-      <w:r>
-        <w:rPr>
-          <w:b/>
-          <w:bCs/>
-          <w:lang w:bidi="ar-EG"/>
-        </w:rPr>
-        <w:t xml:space="preserve">Review </w:t>
-      </w:r>
-      <w:r>
-        <w:rPr>
-          <w:b/>
-          <w:bCs/>
-          <w:lang w:bidi="ar-EG"/>
-        </w:rPr>
-        <w:t>group</w:t>
-      </w:r>
-      <w:r>
-        <w:rPr>
-          <w:lang w:bidi="ar-EG"/>
-        </w:rPr>
-        <w:t>: Insure the project progress according to the plan.</w:t>
-      </w:r>
-    </w:p>
-    <w:p>
-      <w:pPr>
-        <w:rPr>
-          <w:lang w:bidi="ar-EG"/>
-        </w:rPr>
-      </w:pPr>
-      <w:r>
-        <w:rPr>
-          <w:lang w:bidi="ar-EG"/>
-        </w:rPr>
-        <w:tab/>
-      </w:r>
-      <w:r>
-        <w:rPr>
-          <w:lang w:bidi="ar-EG"/>
-        </w:rPr>
-        <w:tab/>
-      </w:r>
-      <w:r>
-        <w:rPr>
-          <w:lang w:bidi="ar-EG"/>
-        </w:rPr>
-        <w:tab/>
-      </w:r>
-      <w:r>
-        <w:rPr>
-          <w:b/>
-          <w:bCs/>
-          <w:lang w:bidi="ar-EG"/>
-        </w:rPr>
-        <w:t>Team members</w:t>
-      </w:r>
-      <w:r>
-        <w:rPr>
-          <w:lang w:bidi="ar-EG"/>
-        </w:rPr>
-        <w:t xml:space="preserve">: Undertake the tasks for design and implement the project. </w:t>
-      </w:r>
-    </w:p>
-    <w:p>
-      <w:pPr>
-        <w:rPr>
+        <w:ind w:left="360" w:firstLine="720"/>
+        <w:rPr>
+          <w:rFonts w:hint="cs"/>
+          <w:sz w:val="26"/>
+          <w:szCs w:val="26"/>
           <w:rtl/>
           <w:lang w:bidi="ar-EG"/>
         </w:rPr>
       </w:pPr>
       <w:r>
         <w:rPr>
-          <w:lang w:bidi="ar-EG"/>
-        </w:rPr>
-        <w:tab/>
-      </w:r>
-      <w:r>
-        <w:rPr>
-          <w:lang w:bidi="ar-EG"/>
-        </w:rPr>
-        <w:tab/>
-      </w:r>
-      <w:r>
-        <w:rPr>
-          <w:lang w:bidi="ar-EG"/>
-        </w:rPr>
-        <w:tab/>
-      </w:r>
-    </w:p>
-    <w:p>
-      <w:pPr>
-        <w:pStyle w:val="Heading2"/>
-        <w:ind w:left="720" w:firstLine="720"/>
-        <w:rPr>
-          <w:rFonts w:asciiTheme="minorHAnsi" w:eastAsiaTheme="minorHAnsi" w:hAnsiTheme="minorHAnsi" w:cstheme="minorBidi"/>
-          <w:color w:val="auto"/>
-          <w:lang w:bidi="ar-EG"/>
-        </w:rPr>
-      </w:pPr>
-      <w:r>
-        <w:rPr>
-          <w:rFonts w:asciiTheme="minorHAnsi" w:eastAsiaTheme="minorHAnsi" w:hAnsiTheme="minorHAnsi" w:cstheme="minorBidi"/>
-          <w:color w:val="auto"/>
+          <w:sz w:val="26"/>
+          <w:szCs w:val="26"/>
           <w:lang w:bidi="ar-EG"/>
         </w:rPr>
         <w:t>Strength:</w:t>
@@ -1578,7 +1751,7 @@
     </w:p>
     <w:p>
       <w:pPr>
-        <w:ind w:left="1440" w:firstLine="720"/>
+        <w:ind w:left="720" w:firstLine="720"/>
         <w:rPr>
           <w:b/>
           <w:bCs/>
@@ -1645,17 +1818,73 @@
           <w:numId w:val="6"/>
         </w:numPr>
         <w:rPr>
-          <w:lang w:bidi="ar-EG"/>
-        </w:rPr>
-      </w:pPr>
-      <w:r>
-        <w:rPr>
           <w:sz w:val="28"/>
           <w:szCs w:val="28"/>
-        </w:rPr>
-        <w:lastRenderedPageBreak/>
+          <w:rtl/>
+        </w:rPr>
+      </w:pPr>
+      <w:bookmarkStart w:id="12" w:name="_Toc100527345"/>
+      <w:r>
+        <w:rPr>
+          <w:sz w:val="28"/>
+          <w:szCs w:val="28"/>
+        </w:rPr>
         <w:t>Business need</w:t>
       </w:r>
+      <w:bookmarkEnd w:id="12"/>
+    </w:p>
+    <w:p>
+      <w:pPr>
+        <w:ind w:left="1440"/>
+        <w:rPr>
+          <w:lang w:bidi="ar-EG"/>
+        </w:rPr>
+      </w:pPr>
+      <w:r>
+        <w:rPr>
+          <w:lang w:bidi="ar-EG"/>
+        </w:rPr>
+        <w:t>Providing easier access to booking systems and being available 24/7, providing reliable feedback from previous travelers.</w:t>
+      </w:r>
+    </w:p>
+    <w:p>
+      <w:pPr>
+        <w:ind w:left="1440"/>
+        <w:rPr>
+          <w:lang w:bidi="ar-EG"/>
+        </w:rPr>
+      </w:pPr>
+    </w:p>
+    <w:p>
+      <w:pPr>
+        <w:ind w:left="1440"/>
+        <w:rPr>
+          <w:lang w:bidi="ar-EG"/>
+        </w:rPr>
+      </w:pPr>
+    </w:p>
+    <w:p>
+      <w:pPr>
+        <w:pStyle w:val="ListParagraph"/>
+        <w:numPr>
+          <w:ilvl w:val="0"/>
+          <w:numId w:val="6"/>
+        </w:numPr>
+        <w:rPr>
+          <w:lang w:bidi="ar-EG"/>
+        </w:rPr>
+      </w:pPr>
+      <w:bookmarkStart w:id="13" w:name="_GoBack"/>
+      <w:bookmarkEnd w:id="13"/>
+    </w:p>
+    <w:p>
+      <w:pPr>
+        <w:pStyle w:val="Heading3"/>
+        <w:ind w:left="1440"/>
+        <w:rPr>
+          <w:lang w:bidi="ar-EG"/>
+        </w:rPr>
+      </w:pPr>
       <w:r>
         <w:rPr>
           <w:sz w:val="28"/>
@@ -1675,8 +1904,6 @@
         </w:rPr>
         <w:tab/>
       </w:r>
-      <w:bookmarkStart w:id="9" w:name="_GoBack"/>
-      <w:bookmarkEnd w:id="9"/>
     </w:p>
     <w:p>
       <w:pPr>
@@ -1685,8 +1912,8 @@
       </w:pPr>
     </w:p>
     <w:sectPr>
-      <w:headerReference w:type="default" r:id="rId11"/>
-      <w:footerReference w:type="default" r:id="rId12"/>
+      <w:headerReference w:type="default" r:id="rId12"/>
+      <w:footerReference w:type="default" r:id="rId13"/>
       <w:pgSz w:w="12240" w:h="15840"/>
       <w:pgMar w:top="1440" w:right="1440" w:bottom="1440" w:left="1440" w:header="720" w:footer="720" w:gutter="0"/>
       <w:pgNumType w:start="0"/>
@@ -2003,7 +2230,7 @@
         </mc:Choice>
         <mc:Fallback>
           <w:pict>
-            <v:rect w14:anchorId="0BCD998C" id="Rectangle 222" o:spid="_x0000_s1026" style="position:absolute;margin-left:0;margin-top:0;width:580.8pt;height:752.4pt;z-index:251659264;visibility:visible;mso-wrap-style:square;mso-width-percent:950;mso-height-percent:950;mso-wrap-distance-left:9pt;mso-wrap-distance-top:0;mso-wrap-distance-right:9pt;mso-wrap-distance-bottom:0;mso-position-horizontal:center;mso-position-horizontal-relative:page;mso-position-vertical:center;mso-position-vertical-relative:page;mso-width-percent:950;mso-height-percent:950;mso-width-relative:page;mso-height-relative:page;v-text-anchor:middle" o:gfxdata="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" filled="f" strokecolor="#747070 [1614]" strokeweight="1.25pt">
+            <v:rect w14:anchorId="7DDF0027" id="Rectangle 222" o:spid="_x0000_s1026" style="position:absolute;margin-left:0;margin-top:0;width:580.8pt;height:752.4pt;z-index:251659264;visibility:visible;mso-wrap-style:square;mso-width-percent:950;mso-height-percent:950;mso-wrap-distance-left:9pt;mso-wrap-distance-top:0;mso-wrap-distance-right:9pt;mso-wrap-distance-bottom:0;mso-position-horizontal:center;mso-position-horizontal-relative:page;mso-position-vertical:center;mso-position-vertical-relative:page;mso-width-percent:950;mso-height-percent:950;mso-width-relative:page;mso-height-relative:page;v-text-anchor:middle" o:gfxdata="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" filled="f" strokecolor="#747070 [1614]" strokeweight="1.25pt">
               <w10:wrap anchorx="page" anchory="page"/>
             </v:rect>
           </w:pict>
@@ -3279,6 +3506,19 @@
       <w:szCs w:val="24"/>
     </w:rPr>
   </w:style>
+  <w:style w:type="paragraph" w:styleId="TOC3">
+    <w:name w:val="toc 3"/>
+    <w:basedOn w:val="Normal"/>
+    <w:next w:val="Normal"/>
+    <w:autoRedefine/>
+    <w:uiPriority w:val="39"/>
+    <w:unhideWhenUsed/>
+    <w:rsid w:val="002D5AF5"/>
+    <w:pPr>
+      <w:spacing w:after="100"/>
+      <w:ind w:left="440"/>
+    </w:pPr>
+  </w:style>
 </w:styles>
 </file>
 
@@ -3461,8 +3701,8 @@
   </w:compat>
   <w:rsids>
     <w:rsidRoot w:val="00766775"/>
+    <w:rsid w:val="000C0502"/>
     <w:rsid w:val="00766775"/>
-    <w:rsid w:val="00F44CB9"/>
   </w:rsids>
   <m:mathPr>
     <m:mathFont m:val="Cambria Math"/>
@@ -4231,7 +4471,7 @@
 </file>
 
 <file path=customXml/itemProps2.xml><?xml version="1.0" encoding="utf-8"?>
-<ds:datastoreItem xmlns:ds="http://schemas.openxmlformats.org/officeDocument/2006/customXml" ds:itemID="{68523407-3D9B-409A-8759-23527608BE4B}">
+<ds:datastoreItem xmlns:ds="http://schemas.openxmlformats.org/officeDocument/2006/customXml" ds:itemID="{57710C6B-C75B-4EED-89A4-3F8FCDC24069}">
   <ds:schemaRefs>
     <ds:schemaRef ds:uri="http://schemas.openxmlformats.org/officeDocument/2006/bibliography"/>
   </ds:schemaRefs>

</xml_diff>

<commit_message>
Adding Project charter & scope statement
</commit_message>
<xml_diff>
--- a/Concept/Project Management Plan for Travel advisor web based app.docx
+++ b/Concept/Project Management Plan for Travel advisor web based app.docx
@@ -5,6 +5,7 @@
     <w:sdt>
       <w:sdtPr>
         <w:rPr>
+          <w:rFonts w:eastAsiaTheme="minorHAnsi"/>
           <w:color w:val="5B9BD5" w:themeColor="accent1"/>
         </w:rPr>
         <w:id w:val="1712924535"/>
@@ -15,7 +16,6 @@
       </w:sdtPr>
       <w:sdtEndPr>
         <w:rPr>
-          <w:rFonts w:eastAsiaTheme="minorHAnsi"/>
           <w:color w:val="auto"/>
         </w:rPr>
       </w:sdtEndPr>
@@ -35,7 +35,7 @@
               <w:color w:val="5B9BD5" w:themeColor="accent1"/>
             </w:rPr>
             <w:drawing>
-              <wp:inline distT="0" distB="0" distL="0" distR="0" wp14:anchorId="4EA07EB4" wp14:editId="7E29939B">
+              <wp:inline distT="0" distB="0" distL="0" distR="0" wp14:anchorId="4FDD2FAF" wp14:editId="737B2D61">
                 <wp:extent cx="1417320" cy="750898"/>
                 <wp:effectExtent l="0" t="0" r="0" b="0"/>
                 <wp:docPr id="143" name="Picture 143"/>
@@ -88,8 +88,7 @@
             </w:drawing>
           </w:r>
         </w:p>
-        <w:bookmarkStart w:id="0" w:name="_Toc100527338" w:displacedByCustomXml="next"/>
-        <w:bookmarkStart w:id="1" w:name="_Toc100519112" w:displacedByCustomXml="next"/>
+        <w:bookmarkStart w:id="0" w:name="_Toc100612887" w:displacedByCustomXml="next"/>
         <w:sdt>
           <w:sdtPr>
             <w:rPr>
@@ -107,6 +106,11 @@
             <w:dataBinding w:prefixMappings="xmlns:ns0='http://purl.org/dc/elements/1.1/' xmlns:ns1='http://schemas.openxmlformats.org/package/2006/metadata/core-properties' " w:xpath="/ns1:coreProperties[1]/ns0:title[1]" w:storeItemID="{6C3C8BC8-F283-45AE-878A-BAB7291924A1}"/>
             <w:text/>
           </w:sdtPr>
+          <w:sdtEndPr>
+            <w:rPr>
+              <w:rStyle w:val="Heading1Char"/>
+            </w:rPr>
+          </w:sdtEndPr>
           <w:sdtContent>
             <w:p>
               <w:pPr>
@@ -137,7 +141,6 @@
           </w:sdtContent>
         </w:sdt>
         <w:bookmarkEnd w:id="0" w:displacedByCustomXml="prev"/>
-        <w:bookmarkEnd w:id="1" w:displacedByCustomXml="prev"/>
         <w:sdt>
           <w:sdtPr>
             <w:rPr>
@@ -154,6 +157,7 @@
             <w:dataBinding w:prefixMappings="xmlns:ns0='http://purl.org/dc/elements/1.1/' xmlns:ns1='http://schemas.openxmlformats.org/package/2006/metadata/core-properties' " w:xpath="/ns1:coreProperties[1]/ns0:subject[1]" w:storeItemID="{6C3C8BC8-F283-45AE-878A-BAB7291924A1}"/>
             <w:text/>
           </w:sdtPr>
+          <w:sdtEndPr/>
           <w:sdtContent>
             <w:p>
               <w:pPr>
@@ -193,7 +197,7 @@
             <mc:AlternateContent>
               <mc:Choice Requires="wps">
                 <w:drawing>
-                  <wp:anchor distT="0" distB="0" distL="114300" distR="114300" simplePos="0" relativeHeight="251659264" behindDoc="0" locked="0" layoutInCell="1" allowOverlap="1" wp14:anchorId="1C10A7CF" wp14:editId="46026579">
+                  <wp:anchor distT="0" distB="0" distL="114300" distR="114300" simplePos="0" relativeHeight="251659264" behindDoc="0" locked="0" layoutInCell="1" allowOverlap="1" wp14:anchorId="5788D627" wp14:editId="378C7002">
                     <wp:simplePos x="0" y="0"/>
                     <wp:positionH relativeFrom="margin">
                       <wp:align>center</wp:align>
@@ -268,6 +272,7 @@
                                     <w:calendar w:val="gregorian"/>
                                   </w:date>
                                 </w:sdtPr>
+                                <w:sdtEndPr/>
                                 <w:sdtContent>
                                   <w:p>
                                     <w:pPr>
@@ -313,6 +318,7 @@
                                     <w:dataBinding w:prefixMappings="xmlns:ns0='http://schemas.openxmlformats.org/officeDocument/2006/extended-properties' " w:xpath="/ns0:Properties[1]/ns0:Company[1]" w:storeItemID="{6668398D-A668-4E3E-A5EB-62B293D839F1}"/>
                                     <w:text/>
                                   </w:sdtPr>
+                                  <w:sdtEndPr/>
                                   <w:sdtContent>
                                     <w:r>
                                       <w:rPr>
@@ -355,7 +361,7 @@
               </mc:Choice>
               <mc:Fallback>
                 <w:pict>
-                  <v:shapetype w14:anchorId="1C10A7CF" id="_x0000_t202" coordsize="21600,21600" o:spt="202" path="m,l,21600r21600,l21600,xe">
+                  <v:shapetype w14:anchorId="5788D627" id="_x0000_t202" coordsize="21600,21600" o:spt="202" path="m,l,21600r21600,l21600,xe">
                     <v:stroke joinstyle="miter"/>
                     <v:path gradientshapeok="t" o:connecttype="rect"/>
                   </v:shapetype>
@@ -381,6 +387,7 @@
                               <w:calendar w:val="gregorian"/>
                             </w:date>
                           </w:sdtPr>
+                          <w:sdtEndPr/>
                           <w:sdtContent>
                             <w:p>
                               <w:pPr>
@@ -426,6 +433,7 @@
                               <w:dataBinding w:prefixMappings="xmlns:ns0='http://schemas.openxmlformats.org/officeDocument/2006/extended-properties' " w:xpath="/ns0:Properties[1]/ns0:Company[1]" w:storeItemID="{6668398D-A668-4E3E-A5EB-62B293D839F1}"/>
                               <w:text/>
                             </w:sdtPr>
+                            <w:sdtEndPr/>
                             <w:sdtContent>
                               <w:r>
                                 <w:rPr>
@@ -460,7 +468,7 @@
               <w:color w:val="5B9BD5" w:themeColor="accent1"/>
             </w:rPr>
             <w:drawing>
-              <wp:inline distT="0" distB="0" distL="0" distR="0" wp14:anchorId="64FBB26A" wp14:editId="26F87615">
+              <wp:inline distT="0" distB="0" distL="0" distR="0" wp14:anchorId="21B1CE67" wp14:editId="3D47F872">
                 <wp:extent cx="758952" cy="478932"/>
                 <wp:effectExtent l="0" t="0" r="3175" b="0"/>
                 <wp:docPr id="144" name="Picture 144"/>
@@ -517,7 +525,7 @@
             <mc:AlternateContent>
               <mc:Choice Requires="wps">
                 <w:drawing>
-                  <wp:anchor distT="0" distB="0" distL="114300" distR="114300" simplePos="0" relativeHeight="251660288" behindDoc="0" locked="0" layoutInCell="1" allowOverlap="1">
+                  <wp:anchor distT="0" distB="0" distL="114300" distR="114300" simplePos="0" relativeHeight="251660288" behindDoc="0" locked="0" layoutInCell="1" allowOverlap="1" wp14:anchorId="0D12FBA5" wp14:editId="2C4C8E55">
                     <wp:simplePos x="0" y="0"/>
                     <wp:positionH relativeFrom="margin">
                       <wp:align>center</wp:align>
@@ -575,8 +583,8 @@
                                     <w:rStyle w:val="Heading1Char"/>
                                   </w:rPr>
                                 </w:pPr>
-                                <w:bookmarkStart w:id="2" w:name="_Toc100519113"/>
-                                <w:bookmarkStart w:id="3" w:name="_Toc100527339"/>
+                                <w:bookmarkStart w:id="1" w:name="_Toc100519113"/>
+                                <w:bookmarkStart w:id="2" w:name="_Toc100612888"/>
                                 <w:r>
                                   <w:rPr>
                                     <w:rStyle w:val="Heading1Char"/>
@@ -604,8 +612,8 @@
                                   </w:rPr>
                                   <w:t>Hamdy</w:t>
                                 </w:r>
+                                <w:bookmarkEnd w:id="1"/>
                                 <w:bookmarkEnd w:id="2"/>
-                                <w:bookmarkEnd w:id="3"/>
                                 <w:proofErr w:type="spellEnd"/>
                               </w:p>
                             </w:txbxContent>
@@ -624,7 +632,7 @@
               </mc:Choice>
               <mc:Fallback>
                 <w:pict>
-                  <v:shape id="Text Box 1" o:spid="_x0000_s1027" type="#_x0000_t202" style="position:absolute;margin-left:0;margin-top:22.1pt;width:210.6pt;height:81.6pt;z-index:251660288;visibility:visible;mso-wrap-style:square;mso-wrap-distance-left:9pt;mso-wrap-distance-top:0;mso-wrap-distance-right:9pt;mso-wrap-distance-bottom:0;mso-position-horizontal:center;mso-position-horizontal-relative:margin;mso-position-vertical:absolute;mso-position-vertical-relative:text;v-text-anchor:top" o:gfxdata="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" fillcolor="white [3201]" strokecolor="white [3212]" strokeweight=".5pt">
+                  <v:shape w14:anchorId="0D12FBA5" id="Text Box 1" o:spid="_x0000_s1027" type="#_x0000_t202" style="position:absolute;margin-left:0;margin-top:22.1pt;width:210.6pt;height:81.6pt;z-index:251660288;visibility:visible;mso-wrap-style:square;mso-wrap-distance-left:9pt;mso-wrap-distance-top:0;mso-wrap-distance-right:9pt;mso-wrap-distance-bottom:0;mso-position-horizontal:center;mso-position-horizontal-relative:margin;mso-position-vertical:absolute;mso-position-vertical-relative:text;v-text-anchor:top" o:gfxdata="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" fillcolor="white [3201]" strokecolor="white [3212]" strokeweight=".5pt">
                     <v:textbox>
                       <w:txbxContent>
                         <w:p>
@@ -634,8 +642,8 @@
                               <w:rStyle w:val="Heading1Char"/>
                             </w:rPr>
                           </w:pPr>
-                          <w:bookmarkStart w:id="4" w:name="_Toc100519113"/>
-                          <w:bookmarkStart w:id="5" w:name="_Toc100527339"/>
+                          <w:bookmarkStart w:id="3" w:name="_Toc100519113"/>
+                          <w:bookmarkStart w:id="4" w:name="_Toc100612888"/>
                           <w:r>
                             <w:rPr>
                               <w:rStyle w:val="Heading1Char"/>
@@ -663,8 +671,8 @@
                             </w:rPr>
                             <w:t>Hamdy</w:t>
                           </w:r>
+                          <w:bookmarkEnd w:id="3"/>
                           <w:bookmarkEnd w:id="4"/>
-                          <w:bookmarkEnd w:id="5"/>
                           <w:proofErr w:type="spellEnd"/>
                         </w:p>
                       </w:txbxContent>
@@ -679,11 +687,13 @@
             <w:br w:type="page"/>
           </w:r>
         </w:p>
+        <w:bookmarkStart w:id="5" w:name="_GoBack" w:displacedByCustomXml="next"/>
+        <w:bookmarkEnd w:id="5" w:displacedByCustomXml="next"/>
       </w:sdtContent>
     </w:sdt>
     <w:sdt>
       <w:sdtPr>
-        <w:id w:val="381687546"/>
+        <w:id w:val="-1469348603"/>
         <w:docPartObj>
           <w:docPartGallery w:val="Table of Contents"/>
           <w:docPartUnique/>
@@ -706,7 +716,7 @@
             <w:pStyle w:val="TOCHeading"/>
           </w:pPr>
           <w:r>
-            <w:t>Contents</w:t>
+            <w:t>Table of Contents</w:t>
           </w:r>
         </w:p>
         <w:p>
@@ -729,7 +739,7 @@
           <w:r>
             <w:fldChar w:fldCharType="separate"/>
           </w:r>
-          <w:hyperlink w:anchor="_Toc100527338" w:history="1">
+          <w:hyperlink w:anchor="_Toc100612887" w:history="1">
             <w:r>
               <w:rPr>
                 <w:rStyle w:val="Hyperlink"/>
@@ -758,7 +768,7 @@
                 <w:noProof/>
                 <w:webHidden/>
               </w:rPr>
-              <w:instrText xml:space="preserve"> PAGEREF _Toc100527338 \h </w:instrText>
+              <w:instrText xml:space="preserve"> PAGEREF _Toc100612887 \h </w:instrText>
             </w:r>
             <w:r>
               <w:rPr>
@@ -800,7 +810,7 @@
               <w:noProof/>
             </w:rPr>
           </w:pPr>
-          <w:hyperlink r:id="rId11" w:anchor="_Toc100527339" w:history="1">
+          <w:hyperlink r:id="rId11" w:anchor="_Toc100612888" w:history="1">
             <w:r>
               <w:rPr>
                 <w:rStyle w:val="Hyperlink"/>
@@ -827,7 +837,7 @@
                 <w:noProof/>
                 <w:webHidden/>
               </w:rPr>
-              <w:instrText xml:space="preserve"> PAGEREF _Toc100527339 \h </w:instrText>
+              <w:instrText xml:space="preserve"> PAGEREF _Toc100612888 \h </w:instrText>
             </w:r>
             <w:r>
               <w:rPr>
@@ -870,7 +880,7 @@
               <w:noProof/>
             </w:rPr>
           </w:pPr>
-          <w:hyperlink w:anchor="_Toc100527340" w:history="1">
+          <w:hyperlink w:anchor="_Toc100612889" w:history="1">
             <w:r>
               <w:rPr>
                 <w:rStyle w:val="Hyperlink"/>
@@ -911,7 +921,7 @@
                 <w:noProof/>
                 <w:webHidden/>
               </w:rPr>
-              <w:instrText xml:space="preserve"> PAGEREF _Toc100527340 \h </w:instrText>
+              <w:instrText xml:space="preserve"> PAGEREF _Toc100612889 \h </w:instrText>
             </w:r>
             <w:r>
               <w:rPr>
@@ -954,7 +964,7 @@
               <w:noProof/>
             </w:rPr>
           </w:pPr>
-          <w:hyperlink w:anchor="_Toc100527341" w:history="1">
+          <w:hyperlink w:anchor="_Toc100612890" w:history="1">
             <w:r>
               <w:rPr>
                 <w:rStyle w:val="Hyperlink"/>
@@ -995,7 +1005,7 @@
                 <w:noProof/>
                 <w:webHidden/>
               </w:rPr>
-              <w:instrText xml:space="preserve"> PAGEREF _Toc100527341 \h </w:instrText>
+              <w:instrText xml:space="preserve"> PAGEREF _Toc100612890 \h </w:instrText>
             </w:r>
             <w:r>
               <w:rPr>
@@ -1038,7 +1048,7 @@
               <w:noProof/>
             </w:rPr>
           </w:pPr>
-          <w:hyperlink w:anchor="_Toc100527342" w:history="1">
+          <w:hyperlink w:anchor="_Toc100612891" w:history="1">
             <w:r>
               <w:rPr>
                 <w:rStyle w:val="Hyperlink"/>
@@ -1079,7 +1089,7 @@
                 <w:noProof/>
                 <w:webHidden/>
               </w:rPr>
-              <w:instrText xml:space="preserve"> PAGEREF _Toc100527342 \h </w:instrText>
+              <w:instrText xml:space="preserve"> PAGEREF _Toc100612891 \h </w:instrText>
             </w:r>
             <w:r>
               <w:rPr>
@@ -1122,7 +1132,7 @@
               <w:noProof/>
             </w:rPr>
           </w:pPr>
-          <w:hyperlink w:anchor="_Toc100527343" w:history="1">
+          <w:hyperlink w:anchor="_Toc100612892" w:history="1">
             <w:r>
               <w:rPr>
                 <w:rStyle w:val="Hyperlink"/>
@@ -1163,7 +1173,7 @@
                 <w:noProof/>
                 <w:webHidden/>
               </w:rPr>
-              <w:instrText xml:space="preserve"> PAGEREF _Toc100527343 \h </w:instrText>
+              <w:instrText xml:space="preserve"> PAGEREF _Toc100612892 \h </w:instrText>
             </w:r>
             <w:r>
               <w:rPr>
@@ -1206,7 +1216,7 @@
               <w:noProof/>
             </w:rPr>
           </w:pPr>
-          <w:hyperlink w:anchor="_Toc100527344" w:history="1">
+          <w:hyperlink w:anchor="_Toc100612893" w:history="1">
             <w:r>
               <w:rPr>
                 <w:rStyle w:val="Hyperlink"/>
@@ -1247,7 +1257,99 @@
                 <w:noProof/>
                 <w:webHidden/>
               </w:rPr>
-              <w:instrText xml:space="preserve"> PAGEREF _Toc100527344 \h </w:instrText>
+              <w:instrText xml:space="preserve"> PAGEREF _Toc100612893 \h </w:instrText>
+            </w:r>
+            <w:r>
+              <w:rPr>
+                <w:noProof/>
+                <w:webHidden/>
+              </w:rPr>
+            </w:r>
+            <w:r>
+              <w:rPr>
+                <w:noProof/>
+                <w:webHidden/>
+              </w:rPr>
+              <w:fldChar w:fldCharType="separate"/>
+            </w:r>
+            <w:r>
+              <w:rPr>
+                <w:noProof/>
+                <w:webHidden/>
+              </w:rPr>
+              <w:t>2</w:t>
+            </w:r>
+            <w:r>
+              <w:rPr>
+                <w:noProof/>
+                <w:webHidden/>
+              </w:rPr>
+              <w:fldChar w:fldCharType="end"/>
+            </w:r>
+          </w:hyperlink>
+        </w:p>
+        <w:p>
+          <w:pPr>
+            <w:pStyle w:val="TOC3"/>
+            <w:tabs>
+              <w:tab w:val="left" w:pos="880"/>
+              <w:tab w:val="right" w:leader="dot" w:pos="9350"/>
+            </w:tabs>
+            <w:rPr>
+              <w:rFonts w:eastAsiaTheme="minorEastAsia"/>
+              <w:noProof/>
+            </w:rPr>
+          </w:pPr>
+          <w:hyperlink w:anchor="_Toc100612894" w:history="1">
+            <w:r>
+              <w:rPr>
+                <w:rStyle w:val="Hyperlink"/>
+                <w:noProof/>
+              </w:rPr>
+              <w:t>III</w:t>
+            </w:r>
+            <w:r>
+              <w:rPr>
+                <w:rStyle w:val="Hyperlink"/>
+                <w:noProof/>
+                <w:rtl/>
+              </w:rPr>
+              <w:t>.</w:t>
+            </w:r>
+            <w:r>
+              <w:rPr>
+                <w:rFonts w:eastAsiaTheme="minorEastAsia"/>
+                <w:noProof/>
+              </w:rPr>
+              <w:tab/>
+            </w:r>
+            <w:r>
+              <w:rPr>
+                <w:rStyle w:val="Hyperlink"/>
+                <w:noProof/>
+              </w:rPr>
+              <w:t>Business need</w:t>
+            </w:r>
+            <w:r>
+              <w:rPr>
+                <w:noProof/>
+                <w:webHidden/>
+              </w:rPr>
+              <w:tab/>
+            </w:r>
+            <w:r>
+              <w:rPr>
+                <w:noProof/>
+                <w:webHidden/>
+              </w:rPr>
+              <w:fldChar w:fldCharType="begin"/>
+            </w:r>
+            <w:r>
+              <w:rPr>
+                <w:noProof/>
+                <w:webHidden/>
+              </w:rPr>
+              <w:instrText xml:space="preserve"> PAGEREF _Toc100612894 \h </w:instrText>
             </w:r>
             <w:r>
               <w:rPr>
@@ -1290,14 +1392,13 @@
               <w:noProof/>
             </w:rPr>
           </w:pPr>
-          <w:hyperlink w:anchor="_Toc100527345" w:history="1">
+          <w:hyperlink w:anchor="_Toc100612895" w:history="1">
             <w:r>
               <w:rPr>
                 <w:rStyle w:val="Hyperlink"/>
                 <w:noProof/>
-                <w:lang w:bidi="ar-EG"/>
-              </w:rPr>
-              <w:t>III.</w:t>
+              </w:rPr>
+              <w:t>IV.</w:t>
             </w:r>
             <w:r>
               <w:rPr>
@@ -1311,7 +1412,7 @@
                 <w:rStyle w:val="Hyperlink"/>
                 <w:noProof/>
               </w:rPr>
-              <w:t>Business need</w:t>
+              <w:t>Unique Solution</w:t>
             </w:r>
             <w:r>
               <w:rPr>
@@ -1332,7 +1433,7 @@
                 <w:noProof/>
                 <w:webHidden/>
               </w:rPr>
-              <w:instrText xml:space="preserve"> PAGEREF _Toc100527345 \h </w:instrText>
+              <w:instrText xml:space="preserve"> PAGEREF _Toc100612895 \h </w:instrText>
             </w:r>
             <w:r>
               <w:rPr>
@@ -1352,7 +1453,931 @@
                 <w:noProof/>
                 <w:webHidden/>
               </w:rPr>
-              <w:t>2</w:t>
+              <w:t>3</w:t>
+            </w:r>
+            <w:r>
+              <w:rPr>
+                <w:noProof/>
+                <w:webHidden/>
+              </w:rPr>
+              <w:fldChar w:fldCharType="end"/>
+            </w:r>
+          </w:hyperlink>
+        </w:p>
+        <w:p>
+          <w:pPr>
+            <w:pStyle w:val="TOC3"/>
+            <w:tabs>
+              <w:tab w:val="left" w:pos="880"/>
+              <w:tab w:val="right" w:leader="dot" w:pos="9350"/>
+            </w:tabs>
+            <w:rPr>
+              <w:rFonts w:eastAsiaTheme="minorEastAsia"/>
+              <w:noProof/>
+            </w:rPr>
+          </w:pPr>
+          <w:hyperlink w:anchor="_Toc100612896" w:history="1">
+            <w:r>
+              <w:rPr>
+                <w:rStyle w:val="Hyperlink"/>
+                <w:noProof/>
+              </w:rPr>
+              <w:t>V.</w:t>
+            </w:r>
+            <w:r>
+              <w:rPr>
+                <w:rFonts w:eastAsiaTheme="minorEastAsia"/>
+                <w:noProof/>
+              </w:rPr>
+              <w:tab/>
+            </w:r>
+            <w:r>
+              <w:rPr>
+                <w:rStyle w:val="Hyperlink"/>
+                <w:noProof/>
+              </w:rPr>
+              <w:t>Timeline</w:t>
+            </w:r>
+            <w:r>
+              <w:rPr>
+                <w:noProof/>
+                <w:webHidden/>
+              </w:rPr>
+              <w:tab/>
+            </w:r>
+            <w:r>
+              <w:rPr>
+                <w:noProof/>
+                <w:webHidden/>
+              </w:rPr>
+              <w:fldChar w:fldCharType="begin"/>
+            </w:r>
+            <w:r>
+              <w:rPr>
+                <w:noProof/>
+                <w:webHidden/>
+              </w:rPr>
+              <w:instrText xml:space="preserve"> PAGEREF _Toc100612896 \h </w:instrText>
+            </w:r>
+            <w:r>
+              <w:rPr>
+                <w:noProof/>
+                <w:webHidden/>
+              </w:rPr>
+            </w:r>
+            <w:r>
+              <w:rPr>
+                <w:noProof/>
+                <w:webHidden/>
+              </w:rPr>
+              <w:fldChar w:fldCharType="separate"/>
+            </w:r>
+            <w:r>
+              <w:rPr>
+                <w:noProof/>
+                <w:webHidden/>
+              </w:rPr>
+              <w:t>3</w:t>
+            </w:r>
+            <w:r>
+              <w:rPr>
+                <w:noProof/>
+                <w:webHidden/>
+              </w:rPr>
+              <w:fldChar w:fldCharType="end"/>
+            </w:r>
+          </w:hyperlink>
+        </w:p>
+        <w:p>
+          <w:pPr>
+            <w:pStyle w:val="TOC3"/>
+            <w:tabs>
+              <w:tab w:val="left" w:pos="1100"/>
+              <w:tab w:val="right" w:leader="dot" w:pos="9350"/>
+            </w:tabs>
+            <w:rPr>
+              <w:rFonts w:eastAsiaTheme="minorEastAsia"/>
+              <w:noProof/>
+            </w:rPr>
+          </w:pPr>
+          <w:hyperlink w:anchor="_Toc100612897" w:history="1">
+            <w:r>
+              <w:rPr>
+                <w:rStyle w:val="Hyperlink"/>
+                <w:noProof/>
+              </w:rPr>
+              <w:t>VI.</w:t>
+            </w:r>
+            <w:r>
+              <w:rPr>
+                <w:rFonts w:eastAsiaTheme="minorEastAsia"/>
+                <w:noProof/>
+              </w:rPr>
+              <w:tab/>
+            </w:r>
+            <w:r>
+              <w:rPr>
+                <w:rStyle w:val="Hyperlink"/>
+                <w:noProof/>
+              </w:rPr>
+              <w:t>Team</w:t>
+            </w:r>
+            <w:r>
+              <w:rPr>
+                <w:noProof/>
+                <w:webHidden/>
+              </w:rPr>
+              <w:tab/>
+            </w:r>
+            <w:r>
+              <w:rPr>
+                <w:noProof/>
+                <w:webHidden/>
+              </w:rPr>
+              <w:fldChar w:fldCharType="begin"/>
+            </w:r>
+            <w:r>
+              <w:rPr>
+                <w:noProof/>
+                <w:webHidden/>
+              </w:rPr>
+              <w:instrText xml:space="preserve"> PAGEREF _Toc100612897 \h </w:instrText>
+            </w:r>
+            <w:r>
+              <w:rPr>
+                <w:noProof/>
+                <w:webHidden/>
+              </w:rPr>
+            </w:r>
+            <w:r>
+              <w:rPr>
+                <w:noProof/>
+                <w:webHidden/>
+              </w:rPr>
+              <w:fldChar w:fldCharType="separate"/>
+            </w:r>
+            <w:r>
+              <w:rPr>
+                <w:noProof/>
+                <w:webHidden/>
+              </w:rPr>
+              <w:t>3</w:t>
+            </w:r>
+            <w:r>
+              <w:rPr>
+                <w:noProof/>
+                <w:webHidden/>
+              </w:rPr>
+              <w:fldChar w:fldCharType="end"/>
+            </w:r>
+          </w:hyperlink>
+        </w:p>
+        <w:p>
+          <w:pPr>
+            <w:pStyle w:val="TOC3"/>
+            <w:tabs>
+              <w:tab w:val="left" w:pos="1100"/>
+              <w:tab w:val="right" w:leader="dot" w:pos="9350"/>
+            </w:tabs>
+            <w:rPr>
+              <w:rFonts w:eastAsiaTheme="minorEastAsia"/>
+              <w:noProof/>
+            </w:rPr>
+          </w:pPr>
+          <w:hyperlink w:anchor="_Toc100612898" w:history="1">
+            <w:r>
+              <w:rPr>
+                <w:rStyle w:val="Hyperlink"/>
+                <w:noProof/>
+              </w:rPr>
+              <w:t>VII.</w:t>
+            </w:r>
+            <w:r>
+              <w:rPr>
+                <w:rFonts w:eastAsiaTheme="minorEastAsia"/>
+                <w:noProof/>
+              </w:rPr>
+              <w:tab/>
+            </w:r>
+            <w:r>
+              <w:rPr>
+                <w:rStyle w:val="Hyperlink"/>
+                <w:noProof/>
+              </w:rPr>
+              <w:t>Conclusion</w:t>
+            </w:r>
+            <w:r>
+              <w:rPr>
+                <w:noProof/>
+                <w:webHidden/>
+              </w:rPr>
+              <w:tab/>
+            </w:r>
+            <w:r>
+              <w:rPr>
+                <w:noProof/>
+                <w:webHidden/>
+              </w:rPr>
+              <w:fldChar w:fldCharType="begin"/>
+            </w:r>
+            <w:r>
+              <w:rPr>
+                <w:noProof/>
+                <w:webHidden/>
+              </w:rPr>
+              <w:instrText xml:space="preserve"> PAGEREF _Toc100612898 \h </w:instrText>
+            </w:r>
+            <w:r>
+              <w:rPr>
+                <w:noProof/>
+                <w:webHidden/>
+              </w:rPr>
+            </w:r>
+            <w:r>
+              <w:rPr>
+                <w:noProof/>
+                <w:webHidden/>
+              </w:rPr>
+              <w:fldChar w:fldCharType="separate"/>
+            </w:r>
+            <w:r>
+              <w:rPr>
+                <w:noProof/>
+                <w:webHidden/>
+              </w:rPr>
+              <w:t>3</w:t>
+            </w:r>
+            <w:r>
+              <w:rPr>
+                <w:noProof/>
+                <w:webHidden/>
+              </w:rPr>
+              <w:fldChar w:fldCharType="end"/>
+            </w:r>
+          </w:hyperlink>
+        </w:p>
+        <w:p>
+          <w:pPr>
+            <w:pStyle w:val="TOC2"/>
+            <w:tabs>
+              <w:tab w:val="left" w:pos="880"/>
+              <w:tab w:val="right" w:leader="dot" w:pos="9350"/>
+            </w:tabs>
+            <w:rPr>
+              <w:rFonts w:eastAsiaTheme="minorEastAsia"/>
+              <w:noProof/>
+            </w:rPr>
+          </w:pPr>
+          <w:hyperlink w:anchor="_Toc100612899" w:history="1">
+            <w:r>
+              <w:rPr>
+                <w:rStyle w:val="Hyperlink"/>
+                <w:noProof/>
+              </w:rPr>
+              <w:t>1.3</w:t>
+            </w:r>
+            <w:r>
+              <w:rPr>
+                <w:rFonts w:eastAsiaTheme="minorEastAsia"/>
+                <w:noProof/>
+              </w:rPr>
+              <w:tab/>
+            </w:r>
+            <w:r>
+              <w:rPr>
+                <w:rStyle w:val="Hyperlink"/>
+                <w:noProof/>
+              </w:rPr>
+              <w:t>Assumptions and Constraints</w:t>
+            </w:r>
+            <w:r>
+              <w:rPr>
+                <w:noProof/>
+                <w:webHidden/>
+              </w:rPr>
+              <w:tab/>
+            </w:r>
+            <w:r>
+              <w:rPr>
+                <w:noProof/>
+                <w:webHidden/>
+              </w:rPr>
+              <w:fldChar w:fldCharType="begin"/>
+            </w:r>
+            <w:r>
+              <w:rPr>
+                <w:noProof/>
+                <w:webHidden/>
+              </w:rPr>
+              <w:instrText xml:space="preserve"> PAGEREF _Toc100612899 \h </w:instrText>
+            </w:r>
+            <w:r>
+              <w:rPr>
+                <w:noProof/>
+                <w:webHidden/>
+              </w:rPr>
+            </w:r>
+            <w:r>
+              <w:rPr>
+                <w:noProof/>
+                <w:webHidden/>
+              </w:rPr>
+              <w:fldChar w:fldCharType="separate"/>
+            </w:r>
+            <w:r>
+              <w:rPr>
+                <w:noProof/>
+                <w:webHidden/>
+              </w:rPr>
+              <w:t>3</w:t>
+            </w:r>
+            <w:r>
+              <w:rPr>
+                <w:noProof/>
+                <w:webHidden/>
+              </w:rPr>
+              <w:fldChar w:fldCharType="end"/>
+            </w:r>
+          </w:hyperlink>
+        </w:p>
+        <w:p>
+          <w:pPr>
+            <w:pStyle w:val="TOC3"/>
+            <w:tabs>
+              <w:tab w:val="left" w:pos="880"/>
+              <w:tab w:val="right" w:leader="dot" w:pos="9350"/>
+            </w:tabs>
+            <w:rPr>
+              <w:rFonts w:eastAsiaTheme="minorEastAsia"/>
+              <w:noProof/>
+            </w:rPr>
+          </w:pPr>
+          <w:hyperlink w:anchor="_Toc100612900" w:history="1">
+            <w:r>
+              <w:rPr>
+                <w:rStyle w:val="Hyperlink"/>
+                <w:noProof/>
+              </w:rPr>
+              <w:t>I.</w:t>
+            </w:r>
+            <w:r>
+              <w:rPr>
+                <w:rFonts w:eastAsiaTheme="minorEastAsia"/>
+                <w:noProof/>
+              </w:rPr>
+              <w:tab/>
+            </w:r>
+            <w:r>
+              <w:rPr>
+                <w:rStyle w:val="Hyperlink"/>
+                <w:noProof/>
+              </w:rPr>
+              <w:t>Assumptions:</w:t>
+            </w:r>
+            <w:r>
+              <w:rPr>
+                <w:noProof/>
+                <w:webHidden/>
+              </w:rPr>
+              <w:tab/>
+            </w:r>
+            <w:r>
+              <w:rPr>
+                <w:noProof/>
+                <w:webHidden/>
+              </w:rPr>
+              <w:fldChar w:fldCharType="begin"/>
+            </w:r>
+            <w:r>
+              <w:rPr>
+                <w:noProof/>
+                <w:webHidden/>
+              </w:rPr>
+              <w:instrText xml:space="preserve"> PAGEREF _Toc100612900 \h </w:instrText>
+            </w:r>
+            <w:r>
+              <w:rPr>
+                <w:noProof/>
+                <w:webHidden/>
+              </w:rPr>
+            </w:r>
+            <w:r>
+              <w:rPr>
+                <w:noProof/>
+                <w:webHidden/>
+              </w:rPr>
+              <w:fldChar w:fldCharType="separate"/>
+            </w:r>
+            <w:r>
+              <w:rPr>
+                <w:noProof/>
+                <w:webHidden/>
+              </w:rPr>
+              <w:t>3</w:t>
+            </w:r>
+            <w:r>
+              <w:rPr>
+                <w:noProof/>
+                <w:webHidden/>
+              </w:rPr>
+              <w:fldChar w:fldCharType="end"/>
+            </w:r>
+          </w:hyperlink>
+        </w:p>
+        <w:p>
+          <w:pPr>
+            <w:pStyle w:val="TOC3"/>
+            <w:tabs>
+              <w:tab w:val="left" w:pos="880"/>
+              <w:tab w:val="right" w:leader="dot" w:pos="9350"/>
+            </w:tabs>
+            <w:rPr>
+              <w:rFonts w:eastAsiaTheme="minorEastAsia"/>
+              <w:noProof/>
+            </w:rPr>
+          </w:pPr>
+          <w:hyperlink w:anchor="_Toc100612901" w:history="1">
+            <w:r>
+              <w:rPr>
+                <w:rStyle w:val="Hyperlink"/>
+                <w:noProof/>
+              </w:rPr>
+              <w:t>II.</w:t>
+            </w:r>
+            <w:r>
+              <w:rPr>
+                <w:rFonts w:eastAsiaTheme="minorEastAsia"/>
+                <w:noProof/>
+              </w:rPr>
+              <w:tab/>
+            </w:r>
+            <w:r>
+              <w:rPr>
+                <w:rStyle w:val="Hyperlink"/>
+                <w:noProof/>
+              </w:rPr>
+              <w:t>Constraints:</w:t>
+            </w:r>
+            <w:r>
+              <w:rPr>
+                <w:noProof/>
+                <w:webHidden/>
+              </w:rPr>
+              <w:tab/>
+            </w:r>
+            <w:r>
+              <w:rPr>
+                <w:noProof/>
+                <w:webHidden/>
+              </w:rPr>
+              <w:fldChar w:fldCharType="begin"/>
+            </w:r>
+            <w:r>
+              <w:rPr>
+                <w:noProof/>
+                <w:webHidden/>
+              </w:rPr>
+              <w:instrText xml:space="preserve"> PAGEREF _Toc100612901 \h </w:instrText>
+            </w:r>
+            <w:r>
+              <w:rPr>
+                <w:noProof/>
+                <w:webHidden/>
+              </w:rPr>
+            </w:r>
+            <w:r>
+              <w:rPr>
+                <w:noProof/>
+                <w:webHidden/>
+              </w:rPr>
+              <w:fldChar w:fldCharType="separate"/>
+            </w:r>
+            <w:r>
+              <w:rPr>
+                <w:noProof/>
+                <w:webHidden/>
+              </w:rPr>
+              <w:t>3</w:t>
+            </w:r>
+            <w:r>
+              <w:rPr>
+                <w:noProof/>
+                <w:webHidden/>
+              </w:rPr>
+              <w:fldChar w:fldCharType="end"/>
+            </w:r>
+          </w:hyperlink>
+        </w:p>
+        <w:p>
+          <w:pPr>
+            <w:pStyle w:val="TOC2"/>
+            <w:tabs>
+              <w:tab w:val="left" w:pos="880"/>
+              <w:tab w:val="right" w:leader="dot" w:pos="9350"/>
+            </w:tabs>
+            <w:rPr>
+              <w:rFonts w:eastAsiaTheme="minorEastAsia"/>
+              <w:noProof/>
+            </w:rPr>
+          </w:pPr>
+          <w:hyperlink w:anchor="_Toc100612902" w:history="1">
+            <w:r>
+              <w:rPr>
+                <w:rStyle w:val="Hyperlink"/>
+                <w:noProof/>
+              </w:rPr>
+              <w:t>1.4</w:t>
+            </w:r>
+            <w:r>
+              <w:rPr>
+                <w:rFonts w:eastAsiaTheme="minorEastAsia"/>
+                <w:noProof/>
+              </w:rPr>
+              <w:tab/>
+            </w:r>
+            <w:r>
+              <w:rPr>
+                <w:rStyle w:val="Hyperlink"/>
+                <w:noProof/>
+              </w:rPr>
+              <w:t>Scope Management</w:t>
+            </w:r>
+            <w:r>
+              <w:rPr>
+                <w:noProof/>
+                <w:webHidden/>
+              </w:rPr>
+              <w:tab/>
+            </w:r>
+            <w:r>
+              <w:rPr>
+                <w:noProof/>
+                <w:webHidden/>
+              </w:rPr>
+              <w:fldChar w:fldCharType="begin"/>
+            </w:r>
+            <w:r>
+              <w:rPr>
+                <w:noProof/>
+                <w:webHidden/>
+              </w:rPr>
+              <w:instrText xml:space="preserve"> PAGEREF _Toc100612902 \h </w:instrText>
+            </w:r>
+            <w:r>
+              <w:rPr>
+                <w:noProof/>
+                <w:webHidden/>
+              </w:rPr>
+            </w:r>
+            <w:r>
+              <w:rPr>
+                <w:noProof/>
+                <w:webHidden/>
+              </w:rPr>
+              <w:fldChar w:fldCharType="separate"/>
+            </w:r>
+            <w:r>
+              <w:rPr>
+                <w:noProof/>
+                <w:webHidden/>
+              </w:rPr>
+              <w:t>4</w:t>
+            </w:r>
+            <w:r>
+              <w:rPr>
+                <w:noProof/>
+                <w:webHidden/>
+              </w:rPr>
+              <w:fldChar w:fldCharType="end"/>
+            </w:r>
+          </w:hyperlink>
+        </w:p>
+        <w:p>
+          <w:pPr>
+            <w:pStyle w:val="TOC2"/>
+            <w:tabs>
+              <w:tab w:val="left" w:pos="880"/>
+              <w:tab w:val="right" w:leader="dot" w:pos="9350"/>
+            </w:tabs>
+            <w:rPr>
+              <w:rFonts w:eastAsiaTheme="minorEastAsia"/>
+              <w:noProof/>
+            </w:rPr>
+          </w:pPr>
+          <w:hyperlink w:anchor="_Toc100612903" w:history="1">
+            <w:r>
+              <w:rPr>
+                <w:rStyle w:val="Hyperlink"/>
+                <w:noProof/>
+              </w:rPr>
+              <w:t>1.5</w:t>
+            </w:r>
+            <w:r>
+              <w:rPr>
+                <w:rFonts w:eastAsiaTheme="minorEastAsia"/>
+                <w:noProof/>
+              </w:rPr>
+              <w:tab/>
+            </w:r>
+            <w:r>
+              <w:rPr>
+                <w:rStyle w:val="Hyperlink"/>
+                <w:noProof/>
+              </w:rPr>
+              <w:t>Work Breakdown Structure</w:t>
+            </w:r>
+            <w:r>
+              <w:rPr>
+                <w:noProof/>
+                <w:webHidden/>
+              </w:rPr>
+              <w:tab/>
+            </w:r>
+            <w:r>
+              <w:rPr>
+                <w:noProof/>
+                <w:webHidden/>
+              </w:rPr>
+              <w:fldChar w:fldCharType="begin"/>
+            </w:r>
+            <w:r>
+              <w:rPr>
+                <w:noProof/>
+                <w:webHidden/>
+              </w:rPr>
+              <w:instrText xml:space="preserve"> PAGEREF _Toc100612903 \h </w:instrText>
+            </w:r>
+            <w:r>
+              <w:rPr>
+                <w:noProof/>
+                <w:webHidden/>
+              </w:rPr>
+            </w:r>
+            <w:r>
+              <w:rPr>
+                <w:noProof/>
+                <w:webHidden/>
+              </w:rPr>
+              <w:fldChar w:fldCharType="separate"/>
+            </w:r>
+            <w:r>
+              <w:rPr>
+                <w:noProof/>
+                <w:webHidden/>
+              </w:rPr>
+              <w:t>4</w:t>
+            </w:r>
+            <w:r>
+              <w:rPr>
+                <w:noProof/>
+                <w:webHidden/>
+              </w:rPr>
+              <w:fldChar w:fldCharType="end"/>
+            </w:r>
+          </w:hyperlink>
+        </w:p>
+        <w:p>
+          <w:pPr>
+            <w:pStyle w:val="TOC3"/>
+            <w:tabs>
+              <w:tab w:val="left" w:pos="880"/>
+              <w:tab w:val="right" w:leader="dot" w:pos="9350"/>
+            </w:tabs>
+            <w:rPr>
+              <w:rFonts w:eastAsiaTheme="minorEastAsia"/>
+              <w:noProof/>
+            </w:rPr>
+          </w:pPr>
+          <w:hyperlink w:anchor="_Toc100612904" w:history="1">
+            <w:r>
+              <w:rPr>
+                <w:rStyle w:val="Hyperlink"/>
+                <w:noProof/>
+              </w:rPr>
+              <w:t>I.</w:t>
+            </w:r>
+            <w:r>
+              <w:rPr>
+                <w:rFonts w:eastAsiaTheme="minorEastAsia"/>
+                <w:noProof/>
+              </w:rPr>
+              <w:tab/>
+            </w:r>
+            <w:r>
+              <w:rPr>
+                <w:rStyle w:val="Hyperlink"/>
+                <w:noProof/>
+              </w:rPr>
+              <w:t>Diagram</w:t>
+            </w:r>
+            <w:r>
+              <w:rPr>
+                <w:noProof/>
+                <w:webHidden/>
+              </w:rPr>
+              <w:tab/>
+            </w:r>
+            <w:r>
+              <w:rPr>
+                <w:noProof/>
+                <w:webHidden/>
+              </w:rPr>
+              <w:fldChar w:fldCharType="begin"/>
+            </w:r>
+            <w:r>
+              <w:rPr>
+                <w:noProof/>
+                <w:webHidden/>
+              </w:rPr>
+              <w:instrText xml:space="preserve"> PAGEREF _Toc100612904 \h </w:instrText>
+            </w:r>
+            <w:r>
+              <w:rPr>
+                <w:noProof/>
+                <w:webHidden/>
+              </w:rPr>
+            </w:r>
+            <w:r>
+              <w:rPr>
+                <w:noProof/>
+                <w:webHidden/>
+              </w:rPr>
+              <w:fldChar w:fldCharType="separate"/>
+            </w:r>
+            <w:r>
+              <w:rPr>
+                <w:noProof/>
+                <w:webHidden/>
+              </w:rPr>
+              <w:t>4</w:t>
+            </w:r>
+            <w:r>
+              <w:rPr>
+                <w:noProof/>
+                <w:webHidden/>
+              </w:rPr>
+              <w:fldChar w:fldCharType="end"/>
+            </w:r>
+          </w:hyperlink>
+        </w:p>
+        <w:p>
+          <w:pPr>
+            <w:pStyle w:val="TOC3"/>
+            <w:tabs>
+              <w:tab w:val="left" w:pos="880"/>
+              <w:tab w:val="right" w:leader="dot" w:pos="9350"/>
+            </w:tabs>
+            <w:rPr>
+              <w:rFonts w:eastAsiaTheme="minorEastAsia"/>
+              <w:noProof/>
+            </w:rPr>
+          </w:pPr>
+          <w:hyperlink w:anchor="_Toc100612905" w:history="1">
+            <w:r>
+              <w:rPr>
+                <w:rStyle w:val="Hyperlink"/>
+                <w:noProof/>
+              </w:rPr>
+              <w:t>II.</w:t>
+            </w:r>
+            <w:r>
+              <w:rPr>
+                <w:rFonts w:eastAsiaTheme="minorEastAsia"/>
+                <w:noProof/>
+              </w:rPr>
+              <w:tab/>
+            </w:r>
+            <w:r>
+              <w:rPr>
+                <w:rStyle w:val="Hyperlink"/>
+                <w:noProof/>
+              </w:rPr>
+              <w:t>Responsibilities</w:t>
+            </w:r>
+            <w:r>
+              <w:rPr>
+                <w:noProof/>
+                <w:webHidden/>
+              </w:rPr>
+              <w:tab/>
+            </w:r>
+            <w:r>
+              <w:rPr>
+                <w:noProof/>
+                <w:webHidden/>
+              </w:rPr>
+              <w:fldChar w:fldCharType="begin"/>
+            </w:r>
+            <w:r>
+              <w:rPr>
+                <w:noProof/>
+                <w:webHidden/>
+              </w:rPr>
+              <w:instrText xml:space="preserve"> PAGEREF _Toc100612905 \h </w:instrText>
+            </w:r>
+            <w:r>
+              <w:rPr>
+                <w:noProof/>
+                <w:webHidden/>
+              </w:rPr>
+            </w:r>
+            <w:r>
+              <w:rPr>
+                <w:noProof/>
+                <w:webHidden/>
+              </w:rPr>
+              <w:fldChar w:fldCharType="separate"/>
+            </w:r>
+            <w:r>
+              <w:rPr>
+                <w:noProof/>
+                <w:webHidden/>
+              </w:rPr>
+              <w:t>4</w:t>
+            </w:r>
+            <w:r>
+              <w:rPr>
+                <w:noProof/>
+                <w:webHidden/>
+              </w:rPr>
+              <w:fldChar w:fldCharType="end"/>
+            </w:r>
+          </w:hyperlink>
+        </w:p>
+        <w:p>
+          <w:pPr>
+            <w:pStyle w:val="TOC1"/>
+            <w:tabs>
+              <w:tab w:val="left" w:pos="440"/>
+              <w:tab w:val="right" w:leader="dot" w:pos="9350"/>
+            </w:tabs>
+            <w:rPr>
+              <w:rFonts w:eastAsiaTheme="minorEastAsia"/>
+              <w:noProof/>
+            </w:rPr>
+          </w:pPr>
+          <w:hyperlink w:anchor="_Toc100612906" w:history="1">
+            <w:r>
+              <w:rPr>
+                <w:rStyle w:val="Hyperlink"/>
+                <w:noProof/>
+              </w:rPr>
+              <w:t>2.</w:t>
+            </w:r>
+            <w:r>
+              <w:rPr>
+                <w:rFonts w:eastAsiaTheme="minorEastAsia"/>
+                <w:noProof/>
+              </w:rPr>
+              <w:tab/>
+            </w:r>
+            <w:r>
+              <w:rPr>
+                <w:rStyle w:val="Hyperlink"/>
+                <w:noProof/>
+              </w:rPr>
+              <w:t>Change Control Management</w:t>
+            </w:r>
+            <w:r>
+              <w:rPr>
+                <w:noProof/>
+                <w:webHidden/>
+              </w:rPr>
+              <w:tab/>
+            </w:r>
+            <w:r>
+              <w:rPr>
+                <w:noProof/>
+                <w:webHidden/>
+              </w:rPr>
+              <w:fldChar w:fldCharType="begin"/>
+            </w:r>
+            <w:r>
+              <w:rPr>
+                <w:noProof/>
+                <w:webHidden/>
+              </w:rPr>
+              <w:instrText xml:space="preserve"> PAGEREF _Toc100612906 \h </w:instrText>
+            </w:r>
+            <w:r>
+              <w:rPr>
+                <w:noProof/>
+                <w:webHidden/>
+              </w:rPr>
+            </w:r>
+            <w:r>
+              <w:rPr>
+                <w:noProof/>
+                <w:webHidden/>
+              </w:rPr>
+              <w:fldChar w:fldCharType="separate"/>
+            </w:r>
+            <w:r>
+              <w:rPr>
+                <w:noProof/>
+                <w:webHidden/>
+              </w:rPr>
+              <w:t>4</w:t>
             </w:r>
             <w:r>
               <w:rPr>
@@ -1378,6 +2403,11 @@
     <w:p>
       <w:pPr>
         <w:jc w:val="both"/>
+        <w:rPr>
+          <w:rFonts w:hint="cs"/>
+          <w:rtl/>
+          <w:lang w:bidi="ar-EG"/>
+        </w:rPr>
       </w:pPr>
       <w:r>
         <w:br w:type="page"/>
@@ -1395,7 +2425,7 @@
           <w:szCs w:val="40"/>
         </w:rPr>
       </w:pPr>
-      <w:bookmarkStart w:id="6" w:name="_Toc100527340"/>
+      <w:bookmarkStart w:id="6" w:name="_Toc100612889"/>
       <w:r>
         <w:rPr>
           <w:sz w:val="40"/>
@@ -1418,7 +2448,7 @@
           <w:szCs w:val="32"/>
         </w:rPr>
       </w:pPr>
-      <w:bookmarkStart w:id="7" w:name="_Toc100527341"/>
+      <w:bookmarkStart w:id="7" w:name="_Toc100612890"/>
       <w:r>
         <w:rPr>
           <w:sz w:val="32"/>
@@ -1559,7 +2589,7 @@
         </w:rPr>
       </w:pPr>
       <w:bookmarkStart w:id="8" w:name="_Toc100523078"/>
-      <w:bookmarkStart w:id="9" w:name="_Toc100527342"/>
+      <w:bookmarkStart w:id="9" w:name="_Toc100612891"/>
       <w:r>
         <w:rPr>
           <w:sz w:val="32"/>
@@ -1582,7 +2612,7 @@
           <w:szCs w:val="28"/>
         </w:rPr>
       </w:pPr>
-      <w:bookmarkStart w:id="10" w:name="_Toc100527343"/>
+      <w:bookmarkStart w:id="10" w:name="_Toc100612892"/>
       <w:r>
         <w:rPr>
           <w:sz w:val="28"/>
@@ -1664,7 +2694,7 @@
           <w:szCs w:val="28"/>
         </w:rPr>
       </w:pPr>
-      <w:bookmarkStart w:id="11" w:name="_Toc100527344"/>
+      <w:bookmarkStart w:id="11" w:name="_Toc100612893"/>
       <w:r>
         <w:rPr>
           <w:sz w:val="28"/>
@@ -1696,7 +2726,6 @@
       <w:pPr>
         <w:ind w:left="360" w:firstLine="720"/>
         <w:rPr>
-          <w:rFonts w:hint="cs"/>
           <w:sz w:val="26"/>
           <w:szCs w:val="26"/>
           <w:rtl/>
@@ -1733,7 +2762,6 @@
       <w:pPr>
         <w:ind w:left="360" w:firstLine="720"/>
         <w:rPr>
-          <w:rFonts w:hint="cs"/>
           <w:sz w:val="26"/>
           <w:szCs w:val="26"/>
           <w:rtl/>
@@ -1823,7 +2851,7 @@
           <w:rtl/>
         </w:rPr>
       </w:pPr>
-      <w:bookmarkStart w:id="12" w:name="_Toc100527345"/>
+      <w:bookmarkStart w:id="12" w:name="_Toc100612894"/>
       <w:r>
         <w:rPr>
           <w:sz w:val="28"/>
@@ -1865,51 +2893,617 @@
     </w:p>
     <w:p>
       <w:pPr>
-        <w:pStyle w:val="ListParagraph"/>
+        <w:pStyle w:val="Heading3"/>
         <w:numPr>
           <w:ilvl w:val="0"/>
           <w:numId w:val="6"/>
         </w:numPr>
         <w:rPr>
-          <w:lang w:bidi="ar-EG"/>
-        </w:rPr>
-      </w:pPr>
-      <w:bookmarkStart w:id="13" w:name="_GoBack"/>
+          <w:sz w:val="28"/>
+          <w:szCs w:val="28"/>
+        </w:rPr>
+      </w:pPr>
+      <w:bookmarkStart w:id="13" w:name="_Toc100612895"/>
+      <w:r>
+        <w:rPr>
+          <w:sz w:val="28"/>
+          <w:szCs w:val="28"/>
+        </w:rPr>
+        <w:lastRenderedPageBreak/>
+        <w:t>Unique Solution</w:t>
+      </w:r>
       <w:bookmarkEnd w:id="13"/>
     </w:p>
     <w:p>
       <w:pPr>
+        <w:ind w:left="1080" w:firstLine="720"/>
+        <w:rPr>
+          <w:lang w:bidi="ar-EG"/>
+        </w:rPr>
+      </w:pPr>
+      <w:r>
+        <w:rPr>
+          <w:lang w:bidi="ar-EG"/>
+        </w:rPr>
+        <w:t>The customer need for an easier way to communicate with the company and booking the trips based on the reviews of the other customers experience in this se saw an opportunity for the company to deliver the value needed to the customer with a little margin of profits.</w:t>
+      </w:r>
+    </w:p>
+    <w:p>
+      <w:pPr>
+        <w:ind w:left="1080" w:firstLine="720"/>
+        <w:rPr>
+          <w:lang w:bidi="ar-EG"/>
+        </w:rPr>
+      </w:pPr>
+      <w:r>
+        <w:rPr>
+          <w:lang w:bidi="ar-EG"/>
+        </w:rPr>
+        <w:t>Our website try to be different as the customer actually find a user friendly interface</w:t>
+      </w:r>
+      <w:r>
+        <w:rPr>
+          <w:lang w:bidi="ar-EG"/>
+        </w:rPr>
+        <w:t xml:space="preserve"> with the highest performance possible to satisfy the customer.</w:t>
+      </w:r>
+    </w:p>
+    <w:p>
+      <w:pPr>
         <w:pStyle w:val="Heading3"/>
-        <w:ind w:left="1440"/>
-        <w:rPr>
-          <w:lang w:bidi="ar-EG"/>
-        </w:rPr>
-      </w:pPr>
-      <w:r>
+        <w:numPr>
+          <w:ilvl w:val="0"/>
+          <w:numId w:val="6"/>
+        </w:numPr>
         <w:rPr>
           <w:sz w:val="28"/>
           <w:szCs w:val="28"/>
         </w:rPr>
-        <w:tab/>
-      </w:r>
-      <w:r>
-        <w:rPr>
-          <w:lang w:bidi="ar-EG"/>
-        </w:rPr>
-        <w:tab/>
-      </w:r>
-      <w:r>
-        <w:rPr>
-          <w:lang w:bidi="ar-EG"/>
-        </w:rPr>
-        <w:tab/>
-      </w:r>
+      </w:pPr>
+      <w:bookmarkStart w:id="14" w:name="_Toc100612896"/>
+      <w:r>
+        <w:rPr>
+          <w:sz w:val="28"/>
+          <w:szCs w:val="28"/>
+        </w:rPr>
+        <w:t>Timeline</w:t>
+      </w:r>
+      <w:bookmarkEnd w:id="14"/>
     </w:p>
     <w:p>
       <w:pPr>
+        <w:ind w:left="1080" w:firstLine="720"/>
+        <w:rPr>
+          <w:rtl/>
+        </w:rPr>
+      </w:pPr>
+      <w:r>
+        <w:t>We plan to provide four milestones for the project and define the project as ready for publishing in 4 weeks of working as it needs approximately 200 hours.</w:t>
+      </w:r>
+    </w:p>
+    <w:p>
+      <w:pPr>
+        <w:pStyle w:val="Heading3"/>
+        <w:numPr>
+          <w:ilvl w:val="0"/>
+          <w:numId w:val="6"/>
+        </w:numPr>
+      </w:pPr>
+      <w:bookmarkStart w:id="15" w:name="_Toc100612897"/>
+      <w:r>
+        <w:t>Team</w:t>
+      </w:r>
+      <w:bookmarkEnd w:id="15"/>
+      <w:r>
+        <w:t xml:space="preserve"> </w:t>
+      </w:r>
+    </w:p>
+    <w:p>
+      <w:pPr>
+        <w:ind w:left="720" w:firstLine="720"/>
+      </w:pPr>
+      <w:r>
+        <w:t>Our team consists of 5 members as follow:</w:t>
+      </w:r>
+    </w:p>
+    <w:p>
+      <w:pPr>
+        <w:pStyle w:val="ListParagraph"/>
+        <w:numPr>
+          <w:ilvl w:val="0"/>
+          <w:numId w:val="7"/>
+        </w:numPr>
+      </w:pPr>
+      <w:proofErr w:type="spellStart"/>
+      <w:r>
+        <w:t>S</w:t>
+      </w:r>
+      <w:r>
+        <w:t>aad</w:t>
+      </w:r>
+      <w:proofErr w:type="spellEnd"/>
+      <w:r>
+        <w:t xml:space="preserve"> </w:t>
+      </w:r>
+      <w:proofErr w:type="spellStart"/>
+      <w:r>
+        <w:t>Hamdy</w:t>
+      </w:r>
+      <w:proofErr w:type="spellEnd"/>
+      <w:r>
+        <w:t>: project &amp;</w:t>
+      </w:r>
+      <w:r>
+        <w:t xml:space="preserve"> configuration manager</w:t>
+      </w:r>
+    </w:p>
+    <w:p>
+      <w:pPr>
+        <w:pStyle w:val="ListParagraph"/>
+        <w:numPr>
+          <w:ilvl w:val="0"/>
+          <w:numId w:val="7"/>
+        </w:numPr>
+      </w:pPr>
+      <w:r>
+        <w:t xml:space="preserve">Ahmed </w:t>
+      </w:r>
+      <w:proofErr w:type="spellStart"/>
+      <w:r>
+        <w:t>Medhat</w:t>
+      </w:r>
+      <w:proofErr w:type="spellEnd"/>
+      <w:r>
+        <w:t xml:space="preserve">: Developer ,Designer and Tester </w:t>
+      </w:r>
+    </w:p>
+    <w:p>
+      <w:pPr>
+        <w:pStyle w:val="ListParagraph"/>
+        <w:numPr>
+          <w:ilvl w:val="0"/>
+          <w:numId w:val="7"/>
+        </w:numPr>
+      </w:pPr>
+      <w:proofErr w:type="spellStart"/>
+      <w:r>
+        <w:t>Aya</w:t>
+      </w:r>
+      <w:proofErr w:type="spellEnd"/>
+      <w:r>
+        <w:t xml:space="preserve"> Ahmed: Developer and Tester</w:t>
+      </w:r>
+    </w:p>
+    <w:p>
+      <w:pPr>
+        <w:pStyle w:val="ListParagraph"/>
+        <w:numPr>
+          <w:ilvl w:val="0"/>
+          <w:numId w:val="7"/>
+        </w:numPr>
+      </w:pPr>
+      <w:proofErr w:type="spellStart"/>
+      <w:r>
+        <w:t>Muhammed</w:t>
+      </w:r>
+      <w:proofErr w:type="spellEnd"/>
+      <w:r>
+        <w:t xml:space="preserve"> </w:t>
+      </w:r>
+      <w:proofErr w:type="spellStart"/>
+      <w:r>
+        <w:t>Ashry</w:t>
+      </w:r>
+      <w:proofErr w:type="spellEnd"/>
+      <w:r>
+        <w:t>: Developer and Tester</w:t>
+      </w:r>
+    </w:p>
+    <w:p>
+      <w:pPr>
+        <w:pStyle w:val="ListParagraph"/>
+        <w:numPr>
+          <w:ilvl w:val="0"/>
+          <w:numId w:val="7"/>
+        </w:numPr>
+      </w:pPr>
+      <w:r>
+        <w:t xml:space="preserve">Nada </w:t>
+      </w:r>
+      <w:proofErr w:type="spellStart"/>
+      <w:r>
+        <w:t>Abdelrehem</w:t>
+      </w:r>
+      <w:proofErr w:type="spellEnd"/>
+      <w:r>
+        <w:t>: Developer and Tester</w:t>
+      </w:r>
+    </w:p>
+    <w:p>
+      <w:pPr>
+        <w:pStyle w:val="Heading3"/>
+        <w:numPr>
+          <w:ilvl w:val="0"/>
+          <w:numId w:val="6"/>
+        </w:numPr>
+      </w:pPr>
+      <w:bookmarkStart w:id="16" w:name="_Toc100612898"/>
+      <w:r>
+        <w:t>Conclusion</w:t>
+      </w:r>
+      <w:bookmarkEnd w:id="16"/>
+    </w:p>
+    <w:p>
+      <w:pPr>
+        <w:ind w:left="720" w:firstLine="720"/>
+      </w:pPr>
+      <w:r>
+        <w:t>This project will provide the needed luxury for user and provide the customer with the needed functionality to achieve the highest market value (profit).</w:t>
+      </w:r>
+    </w:p>
+    <w:p>
+      <w:pPr>
         <w:pStyle w:val="Heading2"/>
         <w:ind w:left="744"/>
       </w:pPr>
+    </w:p>
+    <w:p>
+      <w:pPr>
+        <w:pStyle w:val="Heading2"/>
+        <w:numPr>
+          <w:ilvl w:val="1"/>
+          <w:numId w:val="3"/>
+        </w:numPr>
+        <w:rPr>
+          <w:sz w:val="32"/>
+          <w:szCs w:val="32"/>
+        </w:rPr>
+      </w:pPr>
+      <w:bookmarkStart w:id="17" w:name="_Toc100612899"/>
+      <w:r>
+        <w:rPr>
+          <w:sz w:val="32"/>
+          <w:szCs w:val="32"/>
+        </w:rPr>
+        <w:t xml:space="preserve">Assumptions </w:t>
+      </w:r>
+      <w:r>
+        <w:rPr>
+          <w:sz w:val="32"/>
+          <w:szCs w:val="32"/>
+        </w:rPr>
+        <w:t>and Constraints</w:t>
+      </w:r>
+      <w:bookmarkEnd w:id="17"/>
+    </w:p>
+    <w:p>
+      <w:pPr>
+        <w:pStyle w:val="Heading3"/>
+        <w:numPr>
+          <w:ilvl w:val="0"/>
+          <w:numId w:val="11"/>
+        </w:numPr>
+      </w:pPr>
+      <w:bookmarkStart w:id="18" w:name="_Toc100612900"/>
+      <w:r>
+        <w:t>Assumptions:</w:t>
+      </w:r>
+      <w:bookmarkEnd w:id="18"/>
+    </w:p>
+    <w:p>
+      <w:pPr>
+        <w:pStyle w:val="ListParagraph"/>
+        <w:numPr>
+          <w:ilvl w:val="0"/>
+          <w:numId w:val="12"/>
+        </w:numPr>
+      </w:pPr>
+      <w:r>
+        <w:t>We are developing using c#.</w:t>
+      </w:r>
+    </w:p>
+    <w:p>
+      <w:pPr>
+        <w:pStyle w:val="ListParagraph"/>
+        <w:numPr>
+          <w:ilvl w:val="0"/>
+          <w:numId w:val="12"/>
+        </w:numPr>
+      </w:pPr>
+      <w:r>
+        <w:t>Brow</w:t>
+      </w:r>
+      <w:r>
+        <w:t>sers: Chrome, Firefox and Edge</w:t>
+      </w:r>
+    </w:p>
+    <w:p>
+      <w:pPr>
+        <w:pStyle w:val="ListParagraph"/>
+        <w:numPr>
+          <w:ilvl w:val="0"/>
+          <w:numId w:val="12"/>
+        </w:numPr>
+      </w:pPr>
+      <w:r>
+        <w:t>Operating Sys</w:t>
+      </w:r>
+      <w:r>
+        <w:t>tem: Win 7</w:t>
+      </w:r>
+      <w:proofErr w:type="gramStart"/>
+      <w:r>
+        <w:t>,XP</w:t>
+      </w:r>
+      <w:proofErr w:type="gramEnd"/>
+      <w:r>
+        <w:t>, Vista, 8, 10, 11.</w:t>
+      </w:r>
+    </w:p>
+    <w:p>
+      <w:pPr>
+        <w:pStyle w:val="ListParagraph"/>
+        <w:numPr>
+          <w:ilvl w:val="0"/>
+          <w:numId w:val="12"/>
+        </w:numPr>
+      </w:pPr>
+      <w:r>
+        <w:t>Recommended Conf.: 256mb</w:t>
+      </w:r>
+      <w:r>
+        <w:t xml:space="preserve"> RAM or higher, 10mb Disk space.</w:t>
+      </w:r>
+    </w:p>
+    <w:p>
+      <w:pPr>
+        <w:pStyle w:val="ListParagraph"/>
+        <w:numPr>
+          <w:ilvl w:val="0"/>
+          <w:numId w:val="12"/>
+        </w:numPr>
+      </w:pPr>
+      <w:r>
+        <w:t>Screen Resolution: 1024x768.</w:t>
+      </w:r>
+    </w:p>
+    <w:p>
+      <w:pPr>
+        <w:pStyle w:val="Heading3"/>
+        <w:numPr>
+          <w:ilvl w:val="0"/>
+          <w:numId w:val="11"/>
+        </w:numPr>
+      </w:pPr>
+      <w:bookmarkStart w:id="19" w:name="_Toc100612901"/>
+      <w:r>
+        <w:t>Constraints:</w:t>
+      </w:r>
+      <w:bookmarkEnd w:id="19"/>
+    </w:p>
+    <w:p>
+      <w:pPr>
+        <w:pStyle w:val="ListParagraph"/>
+        <w:numPr>
+          <w:ilvl w:val="0"/>
+          <w:numId w:val="13"/>
+        </w:numPr>
+      </w:pPr>
+      <w:r>
+        <w:t>Web-based system / PC based</w:t>
+      </w:r>
+    </w:p>
+    <w:p>
+      <w:pPr>
+        <w:pStyle w:val="ListParagraph"/>
+        <w:numPr>
+          <w:ilvl w:val="0"/>
+          <w:numId w:val="13"/>
+        </w:numPr>
+      </w:pPr>
+      <w:r>
+        <w:t xml:space="preserve">Unique user id </w:t>
+      </w:r>
+    </w:p>
+    <w:p>
+      <w:pPr>
+        <w:pStyle w:val="ListParagraph"/>
+        <w:numPr>
+          <w:ilvl w:val="0"/>
+          <w:numId w:val="13"/>
+        </w:numPr>
+      </w:pPr>
+      <w:r>
+        <w:t xml:space="preserve">Admin features needed: </w:t>
+      </w:r>
+      <w:r>
+        <w:rPr>
+          <w:rFonts w:ascii="Arial" w:hAnsi="Arial" w:cs="Arial"/>
+          <w:sz w:val="20"/>
+          <w:szCs w:val="20"/>
+        </w:rPr>
+        <w:t xml:space="preserve">1-add new </w:t>
+      </w:r>
+      <w:r>
+        <w:rPr>
+          <w:rFonts w:ascii="Arial" w:hAnsi="Arial" w:cs="Arial"/>
+          <w:sz w:val="20"/>
+          <w:szCs w:val="20"/>
+        </w:rPr>
+        <w:t>destination</w:t>
+      </w:r>
+      <w:r>
+        <w:rPr>
+          <w:rFonts w:ascii="Arial" w:hAnsi="Arial" w:cs="Arial"/>
+          <w:sz w:val="20"/>
+          <w:szCs w:val="20"/>
+        </w:rPr>
+        <w:t xml:space="preserve"> , setting the budget</w:t>
+      </w:r>
+      <w:r>
+        <w:rPr>
+          <w:rFonts w:ascii="Arial" w:hAnsi="Arial" w:cs="Arial"/>
+          <w:sz w:val="20"/>
+          <w:szCs w:val="20"/>
+        </w:rPr>
+        <w:br/>
+      </w:r>
+      <w:r>
+        <w:rPr>
+          <w:rFonts w:ascii="Arial" w:hAnsi="Arial" w:cs="Arial"/>
+          <w:sz w:val="20"/>
+          <w:szCs w:val="20"/>
+        </w:rPr>
+        <w:t xml:space="preserve">                                        </w:t>
+      </w:r>
+      <w:r>
+        <w:rPr>
+          <w:rFonts w:ascii="Arial" w:hAnsi="Arial" w:cs="Arial"/>
+          <w:sz w:val="20"/>
+          <w:szCs w:val="20"/>
+        </w:rPr>
+        <w:t xml:space="preserve">2- create user </w:t>
+      </w:r>
+      <w:r>
+        <w:rPr>
+          <w:rFonts w:ascii="Arial" w:hAnsi="Arial" w:cs="Arial"/>
+          <w:sz w:val="20"/>
+          <w:szCs w:val="20"/>
+        </w:rPr>
+        <w:br/>
+      </w:r>
+      <w:r>
+        <w:rPr>
+          <w:rFonts w:ascii="Arial" w:hAnsi="Arial" w:cs="Arial"/>
+          <w:sz w:val="20"/>
+          <w:szCs w:val="20"/>
+        </w:rPr>
+        <w:t xml:space="preserve">                                        </w:t>
+      </w:r>
+      <w:r>
+        <w:rPr>
+          <w:rFonts w:ascii="Arial" w:hAnsi="Arial" w:cs="Arial"/>
+          <w:sz w:val="20"/>
+          <w:szCs w:val="20"/>
+        </w:rPr>
+        <w:t>3- Add admin</w:t>
+      </w:r>
+    </w:p>
+    <w:p/>
+    <w:p>
+      <w:pPr>
+        <w:pStyle w:val="Heading2"/>
+        <w:numPr>
+          <w:ilvl w:val="1"/>
+          <w:numId w:val="3"/>
+        </w:numPr>
+        <w:rPr>
+          <w:sz w:val="32"/>
+          <w:szCs w:val="32"/>
+        </w:rPr>
+      </w:pPr>
+      <w:bookmarkStart w:id="20" w:name="_Toc100612902"/>
+      <w:r>
+        <w:rPr>
+          <w:sz w:val="32"/>
+          <w:szCs w:val="32"/>
+        </w:rPr>
+        <w:lastRenderedPageBreak/>
+        <w:t>Scope Management</w:t>
+      </w:r>
+      <w:bookmarkEnd w:id="20"/>
+    </w:p>
+    <w:p>
+      <w:pPr>
+        <w:pStyle w:val="Heading2"/>
+        <w:numPr>
+          <w:ilvl w:val="1"/>
+          <w:numId w:val="3"/>
+        </w:numPr>
+        <w:rPr>
+          <w:sz w:val="32"/>
+          <w:szCs w:val="32"/>
+        </w:rPr>
+      </w:pPr>
+      <w:bookmarkStart w:id="21" w:name="_Toc100612903"/>
+      <w:r>
+        <w:rPr>
+          <w:sz w:val="32"/>
+          <w:szCs w:val="32"/>
+        </w:rPr>
+        <w:t>Work Breakdown Structure</w:t>
+      </w:r>
+      <w:bookmarkEnd w:id="21"/>
+    </w:p>
+    <w:p>
+      <w:pPr>
+        <w:pStyle w:val="Heading3"/>
+        <w:numPr>
+          <w:ilvl w:val="0"/>
+          <w:numId w:val="17"/>
+        </w:numPr>
+      </w:pPr>
+      <w:bookmarkStart w:id="22" w:name="_Toc100612904"/>
+      <w:r>
+        <w:t>Diagram</w:t>
+      </w:r>
+      <w:bookmarkEnd w:id="22"/>
+    </w:p>
+    <w:p>
+      <w:pPr>
+        <w:pStyle w:val="Heading3"/>
+        <w:numPr>
+          <w:ilvl w:val="0"/>
+          <w:numId w:val="17"/>
+        </w:numPr>
+      </w:pPr>
+      <w:bookmarkStart w:id="23" w:name="_Toc100612905"/>
+      <w:r>
+        <w:t>Responsibilities</w:t>
+      </w:r>
+      <w:bookmarkEnd w:id="23"/>
+    </w:p>
+    <w:p>
+      <w:pPr>
+        <w:pStyle w:val="Heading1"/>
+        <w:numPr>
+          <w:ilvl w:val="0"/>
+          <w:numId w:val="3"/>
+        </w:numPr>
+      </w:pPr>
+      <w:bookmarkStart w:id="24" w:name="_Toc100612906"/>
+      <w:r>
+        <w:t>Change Control Management</w:t>
+      </w:r>
+      <w:bookmarkEnd w:id="24"/>
+    </w:p>
+    <w:p>
+      <w:pPr>
+        <w:rPr>
+          <w:rFonts w:hint="cs"/>
+          <w:rtl/>
+          <w:lang w:bidi="ar-EG"/>
+        </w:rPr>
+      </w:pPr>
+    </w:p>
+    <w:p/>
+    <w:p/>
+    <w:p>
+      <w:pPr>
+        <w:pStyle w:val="Heading2"/>
+        <w:ind w:left="744"/>
+        <w:rPr>
+          <w:sz w:val="32"/>
+          <w:szCs w:val="32"/>
+        </w:rPr>
+      </w:pPr>
+      <w:r>
+        <w:rPr>
+          <w:sz w:val="32"/>
+          <w:szCs w:val="32"/>
+        </w:rPr>
+        <w:t xml:space="preserve"> </w:t>
+      </w:r>
     </w:p>
     <w:sectPr>
       <w:headerReference w:type="default" r:id="rId12"/>
@@ -2042,6 +3636,7 @@
           <w:dataBinding w:prefixMappings="xmlns:ns0='http://purl.org/dc/elements/1.1/' xmlns:ns1='http://schemas.openxmlformats.org/package/2006/metadata/core-properties' " w:xpath="/ns1:coreProperties[1]/ns0:creator[1]" w:storeItemID="{6C3C8BC8-F283-45AE-878A-BAB7291924A1}"/>
           <w:text/>
         </w:sdtPr>
+        <w:sdtEndPr/>
         <w:sdtContent>
           <w:tc>
             <w:tcPr>
@@ -2252,6 +3847,7 @@
         <w:dataBinding w:prefixMappings="xmlns:ns0='http://schemas.openxmlformats.org/package/2006/metadata/core-properties' xmlns:ns1='http://purl.org/dc/elements/1.1/'" w:xpath="/ns0:coreProperties[1]/ns1:title[1]" w:storeItemID="{6C3C8BC8-F283-45AE-878A-BAB7291924A1}"/>
         <w:text/>
       </w:sdtPr>
+      <w:sdtEndPr/>
       <w:sdtContent>
         <w:r>
           <w:rPr>
@@ -2361,6 +3957,297 @@
     </w:lvl>
   </w:abstractNum>
   <w:abstractNum w:abstractNumId="1">
+    <w:nsid w:val="10BD565E"/>
+    <w:multiLevelType w:val="hybridMultilevel"/>
+    <w:tmpl w:val="CC3EF648"/>
+    <w:lvl w:ilvl="0" w:tplc="EA2AEB70">
+      <w:start w:val="1"/>
+      <w:numFmt w:val="upperRoman"/>
+      <w:lvlText w:val="%1."/>
+      <w:lvlJc w:val="left"/>
+      <w:pPr>
+        <w:ind w:left="1800" w:hanging="720"/>
+      </w:pPr>
+      <w:rPr>
+        <w:rFonts w:hint="default"/>
+      </w:rPr>
+    </w:lvl>
+    <w:lvl w:ilvl="1" w:tplc="04090019" w:tentative="1">
+      <w:start w:val="1"/>
+      <w:numFmt w:val="lowerLetter"/>
+      <w:lvlText w:val="%2."/>
+      <w:lvlJc w:val="left"/>
+      <w:pPr>
+        <w:ind w:left="2160" w:hanging="360"/>
+      </w:pPr>
+    </w:lvl>
+    <w:lvl w:ilvl="2" w:tplc="0409001B" w:tentative="1">
+      <w:start w:val="1"/>
+      <w:numFmt w:val="lowerRoman"/>
+      <w:lvlText w:val="%3."/>
+      <w:lvlJc w:val="right"/>
+      <w:pPr>
+        <w:ind w:left="2880" w:hanging="180"/>
+      </w:pPr>
+    </w:lvl>
+    <w:lvl w:ilvl="3" w:tplc="0409000F" w:tentative="1">
+      <w:start w:val="1"/>
+      <w:numFmt w:val="decimal"/>
+      <w:lvlText w:val="%4."/>
+      <w:lvlJc w:val="left"/>
+      <w:pPr>
+        <w:ind w:left="3600" w:hanging="360"/>
+      </w:pPr>
+    </w:lvl>
+    <w:lvl w:ilvl="4" w:tplc="04090019" w:tentative="1">
+      <w:start w:val="1"/>
+      <w:numFmt w:val="lowerLetter"/>
+      <w:lvlText w:val="%5."/>
+      <w:lvlJc w:val="left"/>
+      <w:pPr>
+        <w:ind w:left="4320" w:hanging="360"/>
+      </w:pPr>
+    </w:lvl>
+    <w:lvl w:ilvl="5" w:tplc="0409001B" w:tentative="1">
+      <w:start w:val="1"/>
+      <w:numFmt w:val="lowerRoman"/>
+      <w:lvlText w:val="%6."/>
+      <w:lvlJc w:val="right"/>
+      <w:pPr>
+        <w:ind w:left="5040" w:hanging="180"/>
+      </w:pPr>
+    </w:lvl>
+    <w:lvl w:ilvl="6" w:tplc="0409000F" w:tentative="1">
+      <w:start w:val="1"/>
+      <w:numFmt w:val="decimal"/>
+      <w:lvlText w:val="%7."/>
+      <w:lvlJc w:val="left"/>
+      <w:pPr>
+        <w:ind w:left="5760" w:hanging="360"/>
+      </w:pPr>
+    </w:lvl>
+    <w:lvl w:ilvl="7" w:tplc="04090019" w:tentative="1">
+      <w:start w:val="1"/>
+      <w:numFmt w:val="lowerLetter"/>
+      <w:lvlText w:val="%8."/>
+      <w:lvlJc w:val="left"/>
+      <w:pPr>
+        <w:ind w:left="6480" w:hanging="360"/>
+      </w:pPr>
+    </w:lvl>
+    <w:lvl w:ilvl="8" w:tplc="0409001B" w:tentative="1">
+      <w:start w:val="1"/>
+      <w:numFmt w:val="lowerRoman"/>
+      <w:lvlText w:val="%9."/>
+      <w:lvlJc w:val="right"/>
+      <w:pPr>
+        <w:ind w:left="7200" w:hanging="180"/>
+      </w:pPr>
+    </w:lvl>
+  </w:abstractNum>
+  <w:abstractNum w:abstractNumId="2">
+    <w:nsid w:val="14C33F5F"/>
+    <w:multiLevelType w:val="hybridMultilevel"/>
+    <w:tmpl w:val="933CDE50"/>
+    <w:lvl w:ilvl="0" w:tplc="021093CC">
+      <w:start w:val="1"/>
+      <w:numFmt w:val="upperRoman"/>
+      <w:lvlText w:val="%1."/>
+      <w:lvlJc w:val="left"/>
+      <w:pPr>
+        <w:ind w:left="1800" w:hanging="720"/>
+      </w:pPr>
+      <w:rPr>
+        <w:rFonts w:hint="default"/>
+      </w:rPr>
+    </w:lvl>
+    <w:lvl w:ilvl="1" w:tplc="04090019" w:tentative="1">
+      <w:start w:val="1"/>
+      <w:numFmt w:val="lowerLetter"/>
+      <w:lvlText w:val="%2."/>
+      <w:lvlJc w:val="left"/>
+      <w:pPr>
+        <w:ind w:left="2160" w:hanging="360"/>
+      </w:pPr>
+    </w:lvl>
+    <w:lvl w:ilvl="2" w:tplc="0409001B" w:tentative="1">
+      <w:start w:val="1"/>
+      <w:numFmt w:val="lowerRoman"/>
+      <w:lvlText w:val="%3."/>
+      <w:lvlJc w:val="right"/>
+      <w:pPr>
+        <w:ind w:left="2880" w:hanging="180"/>
+      </w:pPr>
+    </w:lvl>
+    <w:lvl w:ilvl="3" w:tplc="0409000F" w:tentative="1">
+      <w:start w:val="1"/>
+      <w:numFmt w:val="decimal"/>
+      <w:lvlText w:val="%4."/>
+      <w:lvlJc w:val="left"/>
+      <w:pPr>
+        <w:ind w:left="3600" w:hanging="360"/>
+      </w:pPr>
+    </w:lvl>
+    <w:lvl w:ilvl="4" w:tplc="04090019" w:tentative="1">
+      <w:start w:val="1"/>
+      <w:numFmt w:val="lowerLetter"/>
+      <w:lvlText w:val="%5."/>
+      <w:lvlJc w:val="left"/>
+      <w:pPr>
+        <w:ind w:left="4320" w:hanging="360"/>
+      </w:pPr>
+    </w:lvl>
+    <w:lvl w:ilvl="5" w:tplc="0409001B" w:tentative="1">
+      <w:start w:val="1"/>
+      <w:numFmt w:val="lowerRoman"/>
+      <w:lvlText w:val="%6."/>
+      <w:lvlJc w:val="right"/>
+      <w:pPr>
+        <w:ind w:left="5040" w:hanging="180"/>
+      </w:pPr>
+    </w:lvl>
+    <w:lvl w:ilvl="6" w:tplc="0409000F" w:tentative="1">
+      <w:start w:val="1"/>
+      <w:numFmt w:val="decimal"/>
+      <w:lvlText w:val="%7."/>
+      <w:lvlJc w:val="left"/>
+      <w:pPr>
+        <w:ind w:left="5760" w:hanging="360"/>
+      </w:pPr>
+    </w:lvl>
+    <w:lvl w:ilvl="7" w:tplc="04090019" w:tentative="1">
+      <w:start w:val="1"/>
+      <w:numFmt w:val="lowerLetter"/>
+      <w:lvlText w:val="%8."/>
+      <w:lvlJc w:val="left"/>
+      <w:pPr>
+        <w:ind w:left="6480" w:hanging="360"/>
+      </w:pPr>
+    </w:lvl>
+    <w:lvl w:ilvl="8" w:tplc="0409001B" w:tentative="1">
+      <w:start w:val="1"/>
+      <w:numFmt w:val="lowerRoman"/>
+      <w:lvlText w:val="%9."/>
+      <w:lvlJc w:val="right"/>
+      <w:pPr>
+        <w:ind w:left="7200" w:hanging="180"/>
+      </w:pPr>
+    </w:lvl>
+  </w:abstractNum>
+  <w:abstractNum w:abstractNumId="3">
+    <w:nsid w:val="19C4300A"/>
+    <w:multiLevelType w:val="hybridMultilevel"/>
+    <w:tmpl w:val="74AA2F2E"/>
+    <w:lvl w:ilvl="0" w:tplc="04090001">
+      <w:start w:val="1"/>
+      <w:numFmt w:val="bullet"/>
+      <w:lvlText w:val=""/>
+      <w:lvlJc w:val="left"/>
+      <w:pPr>
+        <w:ind w:left="2160" w:hanging="360"/>
+      </w:pPr>
+      <w:rPr>
+        <w:rFonts w:ascii="Symbol" w:hAnsi="Symbol" w:hint="default"/>
+      </w:rPr>
+    </w:lvl>
+    <w:lvl w:ilvl="1" w:tplc="04090003">
+      <w:start w:val="1"/>
+      <w:numFmt w:val="bullet"/>
+      <w:lvlText w:val="o"/>
+      <w:lvlJc w:val="left"/>
+      <w:pPr>
+        <w:ind w:left="2880" w:hanging="360"/>
+      </w:pPr>
+      <w:rPr>
+        <w:rFonts w:ascii="Courier New" w:hAnsi="Courier New" w:cs="Courier New" w:hint="default"/>
+      </w:rPr>
+    </w:lvl>
+    <w:lvl w:ilvl="2" w:tplc="04090005">
+      <w:start w:val="1"/>
+      <w:numFmt w:val="bullet"/>
+      <w:lvlText w:val=""/>
+      <w:lvlJc w:val="left"/>
+      <w:pPr>
+        <w:ind w:left="3600" w:hanging="360"/>
+      </w:pPr>
+      <w:rPr>
+        <w:rFonts w:ascii="Wingdings" w:hAnsi="Wingdings" w:hint="default"/>
+      </w:rPr>
+    </w:lvl>
+    <w:lvl w:ilvl="3" w:tplc="04090001" w:tentative="1">
+      <w:start w:val="1"/>
+      <w:numFmt w:val="bullet"/>
+      <w:lvlText w:val=""/>
+      <w:lvlJc w:val="left"/>
+      <w:pPr>
+        <w:ind w:left="4320" w:hanging="360"/>
+      </w:pPr>
+      <w:rPr>
+        <w:rFonts w:ascii="Symbol" w:hAnsi="Symbol" w:hint="default"/>
+      </w:rPr>
+    </w:lvl>
+    <w:lvl w:ilvl="4" w:tplc="04090003" w:tentative="1">
+      <w:start w:val="1"/>
+      <w:numFmt w:val="bullet"/>
+      <w:lvlText w:val="o"/>
+      <w:lvlJc w:val="left"/>
+      <w:pPr>
+        <w:ind w:left="5040" w:hanging="360"/>
+      </w:pPr>
+      <w:rPr>
+        <w:rFonts w:ascii="Courier New" w:hAnsi="Courier New" w:cs="Courier New" w:hint="default"/>
+      </w:rPr>
+    </w:lvl>
+    <w:lvl w:ilvl="5" w:tplc="04090005" w:tentative="1">
+      <w:start w:val="1"/>
+      <w:numFmt w:val="bullet"/>
+      <w:lvlText w:val=""/>
+      <w:lvlJc w:val="left"/>
+      <w:pPr>
+        <w:ind w:left="5760" w:hanging="360"/>
+      </w:pPr>
+      <w:rPr>
+        <w:rFonts w:ascii="Wingdings" w:hAnsi="Wingdings" w:hint="default"/>
+      </w:rPr>
+    </w:lvl>
+    <w:lvl w:ilvl="6" w:tplc="04090001" w:tentative="1">
+      <w:start w:val="1"/>
+      <w:numFmt w:val="bullet"/>
+      <w:lvlText w:val=""/>
+      <w:lvlJc w:val="left"/>
+      <w:pPr>
+        <w:ind w:left="6480" w:hanging="360"/>
+      </w:pPr>
+      <w:rPr>
+        <w:rFonts w:ascii="Symbol" w:hAnsi="Symbol" w:hint="default"/>
+      </w:rPr>
+    </w:lvl>
+    <w:lvl w:ilvl="7" w:tplc="04090003" w:tentative="1">
+      <w:start w:val="1"/>
+      <w:numFmt w:val="bullet"/>
+      <w:lvlText w:val="o"/>
+      <w:lvlJc w:val="left"/>
+      <w:pPr>
+        <w:ind w:left="7200" w:hanging="360"/>
+      </w:pPr>
+      <w:rPr>
+        <w:rFonts w:ascii="Courier New" w:hAnsi="Courier New" w:cs="Courier New" w:hint="default"/>
+      </w:rPr>
+    </w:lvl>
+    <w:lvl w:ilvl="8" w:tplc="04090005" w:tentative="1">
+      <w:start w:val="1"/>
+      <w:numFmt w:val="bullet"/>
+      <w:lvlText w:val=""/>
+      <w:lvlJc w:val="left"/>
+      <w:pPr>
+        <w:ind w:left="7920" w:hanging="360"/>
+      </w:pPr>
+      <w:rPr>
+        <w:rFonts w:ascii="Wingdings" w:hAnsi="Wingdings" w:hint="default"/>
+      </w:rPr>
+    </w:lvl>
+  </w:abstractNum>
+  <w:abstractNum w:abstractNumId="4">
     <w:nsid w:val="2A180F25"/>
     <w:multiLevelType w:val="hybridMultilevel"/>
     <w:tmpl w:val="ACDCFFD4"/>
@@ -2449,7 +4336,209 @@
       </w:pPr>
     </w:lvl>
   </w:abstractNum>
-  <w:abstractNum w:abstractNumId="2">
+  <w:abstractNum w:abstractNumId="5">
+    <w:nsid w:val="421738B1"/>
+    <w:multiLevelType w:val="hybridMultilevel"/>
+    <w:tmpl w:val="475263EE"/>
+    <w:lvl w:ilvl="0" w:tplc="04090001">
+      <w:start w:val="1"/>
+      <w:numFmt w:val="bullet"/>
+      <w:lvlText w:val=""/>
+      <w:lvlJc w:val="left"/>
+      <w:pPr>
+        <w:ind w:left="2160" w:hanging="360"/>
+      </w:pPr>
+      <w:rPr>
+        <w:rFonts w:ascii="Symbol" w:hAnsi="Symbol" w:hint="default"/>
+      </w:rPr>
+    </w:lvl>
+    <w:lvl w:ilvl="1" w:tplc="04090003" w:tentative="1">
+      <w:start w:val="1"/>
+      <w:numFmt w:val="bullet"/>
+      <w:lvlText w:val="o"/>
+      <w:lvlJc w:val="left"/>
+      <w:pPr>
+        <w:ind w:left="2880" w:hanging="360"/>
+      </w:pPr>
+      <w:rPr>
+        <w:rFonts w:ascii="Courier New" w:hAnsi="Courier New" w:cs="Courier New" w:hint="default"/>
+      </w:rPr>
+    </w:lvl>
+    <w:lvl w:ilvl="2" w:tplc="04090005" w:tentative="1">
+      <w:start w:val="1"/>
+      <w:numFmt w:val="bullet"/>
+      <w:lvlText w:val=""/>
+      <w:lvlJc w:val="left"/>
+      <w:pPr>
+        <w:ind w:left="3600" w:hanging="360"/>
+      </w:pPr>
+      <w:rPr>
+        <w:rFonts w:ascii="Wingdings" w:hAnsi="Wingdings" w:hint="default"/>
+      </w:rPr>
+    </w:lvl>
+    <w:lvl w:ilvl="3" w:tplc="04090001" w:tentative="1">
+      <w:start w:val="1"/>
+      <w:numFmt w:val="bullet"/>
+      <w:lvlText w:val=""/>
+      <w:lvlJc w:val="left"/>
+      <w:pPr>
+        <w:ind w:left="4320" w:hanging="360"/>
+      </w:pPr>
+      <w:rPr>
+        <w:rFonts w:ascii="Symbol" w:hAnsi="Symbol" w:hint="default"/>
+      </w:rPr>
+    </w:lvl>
+    <w:lvl w:ilvl="4" w:tplc="04090003" w:tentative="1">
+      <w:start w:val="1"/>
+      <w:numFmt w:val="bullet"/>
+      <w:lvlText w:val="o"/>
+      <w:lvlJc w:val="left"/>
+      <w:pPr>
+        <w:ind w:left="5040" w:hanging="360"/>
+      </w:pPr>
+      <w:rPr>
+        <w:rFonts w:ascii="Courier New" w:hAnsi="Courier New" w:cs="Courier New" w:hint="default"/>
+      </w:rPr>
+    </w:lvl>
+    <w:lvl w:ilvl="5" w:tplc="04090005" w:tentative="1">
+      <w:start w:val="1"/>
+      <w:numFmt w:val="bullet"/>
+      <w:lvlText w:val=""/>
+      <w:lvlJc w:val="left"/>
+      <w:pPr>
+        <w:ind w:left="5760" w:hanging="360"/>
+      </w:pPr>
+      <w:rPr>
+        <w:rFonts w:ascii="Wingdings" w:hAnsi="Wingdings" w:hint="default"/>
+      </w:rPr>
+    </w:lvl>
+    <w:lvl w:ilvl="6" w:tplc="04090001" w:tentative="1">
+      <w:start w:val="1"/>
+      <w:numFmt w:val="bullet"/>
+      <w:lvlText w:val=""/>
+      <w:lvlJc w:val="left"/>
+      <w:pPr>
+        <w:ind w:left="6480" w:hanging="360"/>
+      </w:pPr>
+      <w:rPr>
+        <w:rFonts w:ascii="Symbol" w:hAnsi="Symbol" w:hint="default"/>
+      </w:rPr>
+    </w:lvl>
+    <w:lvl w:ilvl="7" w:tplc="04090003" w:tentative="1">
+      <w:start w:val="1"/>
+      <w:numFmt w:val="bullet"/>
+      <w:lvlText w:val="o"/>
+      <w:lvlJc w:val="left"/>
+      <w:pPr>
+        <w:ind w:left="7200" w:hanging="360"/>
+      </w:pPr>
+      <w:rPr>
+        <w:rFonts w:ascii="Courier New" w:hAnsi="Courier New" w:cs="Courier New" w:hint="default"/>
+      </w:rPr>
+    </w:lvl>
+    <w:lvl w:ilvl="8" w:tplc="04090005" w:tentative="1">
+      <w:start w:val="1"/>
+      <w:numFmt w:val="bullet"/>
+      <w:lvlText w:val=""/>
+      <w:lvlJc w:val="left"/>
+      <w:pPr>
+        <w:ind w:left="7920" w:hanging="360"/>
+      </w:pPr>
+      <w:rPr>
+        <w:rFonts w:ascii="Wingdings" w:hAnsi="Wingdings" w:hint="default"/>
+      </w:rPr>
+    </w:lvl>
+  </w:abstractNum>
+  <w:abstractNum w:abstractNumId="6">
+    <w:nsid w:val="45F50AF0"/>
+    <w:multiLevelType w:val="hybridMultilevel"/>
+    <w:tmpl w:val="5E80F2AE"/>
+    <w:lvl w:ilvl="0" w:tplc="A5EE324E">
+      <w:start w:val="1"/>
+      <w:numFmt w:val="decimal"/>
+      <w:lvlText w:val="%1-"/>
+      <w:lvlJc w:val="left"/>
+      <w:pPr>
+        <w:ind w:left="2520" w:hanging="360"/>
+      </w:pPr>
+      <w:rPr>
+        <w:rFonts w:hint="default"/>
+      </w:rPr>
+    </w:lvl>
+    <w:lvl w:ilvl="1" w:tplc="04090019" w:tentative="1">
+      <w:start w:val="1"/>
+      <w:numFmt w:val="lowerLetter"/>
+      <w:lvlText w:val="%2."/>
+      <w:lvlJc w:val="left"/>
+      <w:pPr>
+        <w:ind w:left="3240" w:hanging="360"/>
+      </w:pPr>
+    </w:lvl>
+    <w:lvl w:ilvl="2" w:tplc="0409001B" w:tentative="1">
+      <w:start w:val="1"/>
+      <w:numFmt w:val="lowerRoman"/>
+      <w:lvlText w:val="%3."/>
+      <w:lvlJc w:val="right"/>
+      <w:pPr>
+        <w:ind w:left="3960" w:hanging="180"/>
+      </w:pPr>
+    </w:lvl>
+    <w:lvl w:ilvl="3" w:tplc="0409000F" w:tentative="1">
+      <w:start w:val="1"/>
+      <w:numFmt w:val="decimal"/>
+      <w:lvlText w:val="%4."/>
+      <w:lvlJc w:val="left"/>
+      <w:pPr>
+        <w:ind w:left="4680" w:hanging="360"/>
+      </w:pPr>
+    </w:lvl>
+    <w:lvl w:ilvl="4" w:tplc="04090019" w:tentative="1">
+      <w:start w:val="1"/>
+      <w:numFmt w:val="lowerLetter"/>
+      <w:lvlText w:val="%5."/>
+      <w:lvlJc w:val="left"/>
+      <w:pPr>
+        <w:ind w:left="5400" w:hanging="360"/>
+      </w:pPr>
+    </w:lvl>
+    <w:lvl w:ilvl="5" w:tplc="0409001B" w:tentative="1">
+      <w:start w:val="1"/>
+      <w:numFmt w:val="lowerRoman"/>
+      <w:lvlText w:val="%6."/>
+      <w:lvlJc w:val="right"/>
+      <w:pPr>
+        <w:ind w:left="6120" w:hanging="180"/>
+      </w:pPr>
+    </w:lvl>
+    <w:lvl w:ilvl="6" w:tplc="0409000F" w:tentative="1">
+      <w:start w:val="1"/>
+      <w:numFmt w:val="decimal"/>
+      <w:lvlText w:val="%7."/>
+      <w:lvlJc w:val="left"/>
+      <w:pPr>
+        <w:ind w:left="6840" w:hanging="360"/>
+      </w:pPr>
+    </w:lvl>
+    <w:lvl w:ilvl="7" w:tplc="04090019" w:tentative="1">
+      <w:start w:val="1"/>
+      <w:numFmt w:val="lowerLetter"/>
+      <w:lvlText w:val="%8."/>
+      <w:lvlJc w:val="left"/>
+      <w:pPr>
+        <w:ind w:left="7560" w:hanging="360"/>
+      </w:pPr>
+    </w:lvl>
+    <w:lvl w:ilvl="8" w:tplc="0409001B" w:tentative="1">
+      <w:start w:val="1"/>
+      <w:numFmt w:val="lowerRoman"/>
+      <w:lvlText w:val="%9."/>
+      <w:lvlJc w:val="right"/>
+      <w:pPr>
+        <w:ind w:left="8280" w:hanging="180"/>
+      </w:pPr>
+    </w:lvl>
+  </w:abstractNum>
+  <w:abstractNum w:abstractNumId="7">
     <w:nsid w:val="48EA0DA0"/>
     <w:multiLevelType w:val="hybridMultilevel"/>
     <w:tmpl w:val="D49AC920"/>
@@ -2462,7 +4551,7 @@
         <w:ind w:left="1440" w:hanging="360"/>
       </w:pPr>
     </w:lvl>
-    <w:lvl w:ilvl="1" w:tplc="04090019" w:tentative="1">
+    <w:lvl w:ilvl="1" w:tplc="04090019">
       <w:start w:val="1"/>
       <w:numFmt w:val="lowerLetter"/>
       <w:lvlText w:val="%2."/>
@@ -2535,7 +4624,209 @@
       </w:pPr>
     </w:lvl>
   </w:abstractNum>
-  <w:abstractNum w:abstractNumId="3">
+  <w:abstractNum w:abstractNumId="8">
+    <w:nsid w:val="57AF2986"/>
+    <w:multiLevelType w:val="hybridMultilevel"/>
+    <w:tmpl w:val="6BE47302"/>
+    <w:lvl w:ilvl="0" w:tplc="04090001">
+      <w:start w:val="1"/>
+      <w:numFmt w:val="bullet"/>
+      <w:lvlText w:val=""/>
+      <w:lvlJc w:val="left"/>
+      <w:pPr>
+        <w:ind w:left="720" w:hanging="360"/>
+      </w:pPr>
+      <w:rPr>
+        <w:rFonts w:ascii="Symbol" w:hAnsi="Symbol" w:hint="default"/>
+      </w:rPr>
+    </w:lvl>
+    <w:lvl w:ilvl="1" w:tplc="04090003" w:tentative="1">
+      <w:start w:val="1"/>
+      <w:numFmt w:val="bullet"/>
+      <w:lvlText w:val="o"/>
+      <w:lvlJc w:val="left"/>
+      <w:pPr>
+        <w:ind w:left="1440" w:hanging="360"/>
+      </w:pPr>
+      <w:rPr>
+        <w:rFonts w:ascii="Courier New" w:hAnsi="Courier New" w:cs="Courier New" w:hint="default"/>
+      </w:rPr>
+    </w:lvl>
+    <w:lvl w:ilvl="2" w:tplc="04090005" w:tentative="1">
+      <w:start w:val="1"/>
+      <w:numFmt w:val="bullet"/>
+      <w:lvlText w:val=""/>
+      <w:lvlJc w:val="left"/>
+      <w:pPr>
+        <w:ind w:left="2160" w:hanging="360"/>
+      </w:pPr>
+      <w:rPr>
+        <w:rFonts w:ascii="Wingdings" w:hAnsi="Wingdings" w:hint="default"/>
+      </w:rPr>
+    </w:lvl>
+    <w:lvl w:ilvl="3" w:tplc="04090001" w:tentative="1">
+      <w:start w:val="1"/>
+      <w:numFmt w:val="bullet"/>
+      <w:lvlText w:val=""/>
+      <w:lvlJc w:val="left"/>
+      <w:pPr>
+        <w:ind w:left="2880" w:hanging="360"/>
+      </w:pPr>
+      <w:rPr>
+        <w:rFonts w:ascii="Symbol" w:hAnsi="Symbol" w:hint="default"/>
+      </w:rPr>
+    </w:lvl>
+    <w:lvl w:ilvl="4" w:tplc="04090003" w:tentative="1">
+      <w:start w:val="1"/>
+      <w:numFmt w:val="bullet"/>
+      <w:lvlText w:val="o"/>
+      <w:lvlJc w:val="left"/>
+      <w:pPr>
+        <w:ind w:left="3600" w:hanging="360"/>
+      </w:pPr>
+      <w:rPr>
+        <w:rFonts w:ascii="Courier New" w:hAnsi="Courier New" w:cs="Courier New" w:hint="default"/>
+      </w:rPr>
+    </w:lvl>
+    <w:lvl w:ilvl="5" w:tplc="04090005" w:tentative="1">
+      <w:start w:val="1"/>
+      <w:numFmt w:val="bullet"/>
+      <w:lvlText w:val=""/>
+      <w:lvlJc w:val="left"/>
+      <w:pPr>
+        <w:ind w:left="4320" w:hanging="360"/>
+      </w:pPr>
+      <w:rPr>
+        <w:rFonts w:ascii="Wingdings" w:hAnsi="Wingdings" w:hint="default"/>
+      </w:rPr>
+    </w:lvl>
+    <w:lvl w:ilvl="6" w:tplc="04090001" w:tentative="1">
+      <w:start w:val="1"/>
+      <w:numFmt w:val="bullet"/>
+      <w:lvlText w:val=""/>
+      <w:lvlJc w:val="left"/>
+      <w:pPr>
+        <w:ind w:left="5040" w:hanging="360"/>
+      </w:pPr>
+      <w:rPr>
+        <w:rFonts w:ascii="Symbol" w:hAnsi="Symbol" w:hint="default"/>
+      </w:rPr>
+    </w:lvl>
+    <w:lvl w:ilvl="7" w:tplc="04090003" w:tentative="1">
+      <w:start w:val="1"/>
+      <w:numFmt w:val="bullet"/>
+      <w:lvlText w:val="o"/>
+      <w:lvlJc w:val="left"/>
+      <w:pPr>
+        <w:ind w:left="5760" w:hanging="360"/>
+      </w:pPr>
+      <w:rPr>
+        <w:rFonts w:ascii="Courier New" w:hAnsi="Courier New" w:cs="Courier New" w:hint="default"/>
+      </w:rPr>
+    </w:lvl>
+    <w:lvl w:ilvl="8" w:tplc="04090005" w:tentative="1">
+      <w:start w:val="1"/>
+      <w:numFmt w:val="bullet"/>
+      <w:lvlText w:val=""/>
+      <w:lvlJc w:val="left"/>
+      <w:pPr>
+        <w:ind w:left="6480" w:hanging="360"/>
+      </w:pPr>
+      <w:rPr>
+        <w:rFonts w:ascii="Wingdings" w:hAnsi="Wingdings" w:hint="default"/>
+      </w:rPr>
+    </w:lvl>
+  </w:abstractNum>
+  <w:abstractNum w:abstractNumId="9">
+    <w:nsid w:val="5DC93AF3"/>
+    <w:multiLevelType w:val="hybridMultilevel"/>
+    <w:tmpl w:val="8A5EC8EE"/>
+    <w:lvl w:ilvl="0" w:tplc="DA6E2C52">
+      <w:start w:val="1"/>
+      <w:numFmt w:val="upperRoman"/>
+      <w:lvlText w:val="%1."/>
+      <w:lvlJc w:val="left"/>
+      <w:pPr>
+        <w:ind w:left="1080" w:hanging="720"/>
+      </w:pPr>
+      <w:rPr>
+        <w:rFonts w:hint="default"/>
+      </w:rPr>
+    </w:lvl>
+    <w:lvl w:ilvl="1" w:tplc="04090019" w:tentative="1">
+      <w:start w:val="1"/>
+      <w:numFmt w:val="lowerLetter"/>
+      <w:lvlText w:val="%2."/>
+      <w:lvlJc w:val="left"/>
+      <w:pPr>
+        <w:ind w:left="1440" w:hanging="360"/>
+      </w:pPr>
+    </w:lvl>
+    <w:lvl w:ilvl="2" w:tplc="0409001B" w:tentative="1">
+      <w:start w:val="1"/>
+      <w:numFmt w:val="lowerRoman"/>
+      <w:lvlText w:val="%3."/>
+      <w:lvlJc w:val="right"/>
+      <w:pPr>
+        <w:ind w:left="2160" w:hanging="180"/>
+      </w:pPr>
+    </w:lvl>
+    <w:lvl w:ilvl="3" w:tplc="0409000F" w:tentative="1">
+      <w:start w:val="1"/>
+      <w:numFmt w:val="decimal"/>
+      <w:lvlText w:val="%4."/>
+      <w:lvlJc w:val="left"/>
+      <w:pPr>
+        <w:ind w:left="2880" w:hanging="360"/>
+      </w:pPr>
+    </w:lvl>
+    <w:lvl w:ilvl="4" w:tplc="04090019" w:tentative="1">
+      <w:start w:val="1"/>
+      <w:numFmt w:val="lowerLetter"/>
+      <w:lvlText w:val="%5."/>
+      <w:lvlJc w:val="left"/>
+      <w:pPr>
+        <w:ind w:left="3600" w:hanging="360"/>
+      </w:pPr>
+    </w:lvl>
+    <w:lvl w:ilvl="5" w:tplc="0409001B" w:tentative="1">
+      <w:start w:val="1"/>
+      <w:numFmt w:val="lowerRoman"/>
+      <w:lvlText w:val="%6."/>
+      <w:lvlJc w:val="right"/>
+      <w:pPr>
+        <w:ind w:left="4320" w:hanging="180"/>
+      </w:pPr>
+    </w:lvl>
+    <w:lvl w:ilvl="6" w:tplc="0409000F" w:tentative="1">
+      <w:start w:val="1"/>
+      <w:numFmt w:val="decimal"/>
+      <w:lvlText w:val="%7."/>
+      <w:lvlJc w:val="left"/>
+      <w:pPr>
+        <w:ind w:left="5040" w:hanging="360"/>
+      </w:pPr>
+    </w:lvl>
+    <w:lvl w:ilvl="7" w:tplc="04090019" w:tentative="1">
+      <w:start w:val="1"/>
+      <w:numFmt w:val="lowerLetter"/>
+      <w:lvlText w:val="%8."/>
+      <w:lvlJc w:val="left"/>
+      <w:pPr>
+        <w:ind w:left="5760" w:hanging="360"/>
+      </w:pPr>
+    </w:lvl>
+    <w:lvl w:ilvl="8" w:tplc="0409001B" w:tentative="1">
+      <w:start w:val="1"/>
+      <w:numFmt w:val="lowerRoman"/>
+      <w:lvlText w:val="%9."/>
+      <w:lvlJc w:val="right"/>
+      <w:pPr>
+        <w:ind w:left="6480" w:hanging="180"/>
+      </w:pPr>
+    </w:lvl>
+  </w:abstractNum>
+  <w:abstractNum w:abstractNumId="10">
     <w:nsid w:val="66650899"/>
     <w:multiLevelType w:val="hybridMultilevel"/>
     <w:tmpl w:val="215C436E"/>
@@ -2624,7 +4915,7 @@
       </w:pPr>
     </w:lvl>
   </w:abstractNum>
-  <w:abstractNum w:abstractNumId="4">
+  <w:abstractNum w:abstractNumId="11">
     <w:nsid w:val="67422A56"/>
     <w:multiLevelType w:val="multilevel"/>
     <w:tmpl w:val="8716EF4C"/>
@@ -2745,7 +5036,387 @@
       </w:rPr>
     </w:lvl>
   </w:abstractNum>
-  <w:abstractNum w:abstractNumId="5">
+  <w:abstractNum w:abstractNumId="12">
+    <w:nsid w:val="67840182"/>
+    <w:multiLevelType w:val="hybridMultilevel"/>
+    <w:tmpl w:val="9774C74A"/>
+    <w:lvl w:ilvl="0" w:tplc="B9929092">
+      <w:start w:val="1"/>
+      <w:numFmt w:val="decimal"/>
+      <w:lvlText w:val="%1."/>
+      <w:lvlJc w:val="left"/>
+      <w:pPr>
+        <w:ind w:left="1104" w:hanging="360"/>
+      </w:pPr>
+      <w:rPr>
+        <w:rFonts w:hint="default"/>
+      </w:rPr>
+    </w:lvl>
+    <w:lvl w:ilvl="1" w:tplc="04090019" w:tentative="1">
+      <w:start w:val="1"/>
+      <w:numFmt w:val="lowerLetter"/>
+      <w:lvlText w:val="%2."/>
+      <w:lvlJc w:val="left"/>
+      <w:pPr>
+        <w:ind w:left="1824" w:hanging="360"/>
+      </w:pPr>
+    </w:lvl>
+    <w:lvl w:ilvl="2" w:tplc="0409001B" w:tentative="1">
+      <w:start w:val="1"/>
+      <w:numFmt w:val="lowerRoman"/>
+      <w:lvlText w:val="%3."/>
+      <w:lvlJc w:val="right"/>
+      <w:pPr>
+        <w:ind w:left="2544" w:hanging="180"/>
+      </w:pPr>
+    </w:lvl>
+    <w:lvl w:ilvl="3" w:tplc="0409000F" w:tentative="1">
+      <w:start w:val="1"/>
+      <w:numFmt w:val="decimal"/>
+      <w:lvlText w:val="%4."/>
+      <w:lvlJc w:val="left"/>
+      <w:pPr>
+        <w:ind w:left="3264" w:hanging="360"/>
+      </w:pPr>
+    </w:lvl>
+    <w:lvl w:ilvl="4" w:tplc="04090019" w:tentative="1">
+      <w:start w:val="1"/>
+      <w:numFmt w:val="lowerLetter"/>
+      <w:lvlText w:val="%5."/>
+      <w:lvlJc w:val="left"/>
+      <w:pPr>
+        <w:ind w:left="3984" w:hanging="360"/>
+      </w:pPr>
+    </w:lvl>
+    <w:lvl w:ilvl="5" w:tplc="0409001B" w:tentative="1">
+      <w:start w:val="1"/>
+      <w:numFmt w:val="lowerRoman"/>
+      <w:lvlText w:val="%6."/>
+      <w:lvlJc w:val="right"/>
+      <w:pPr>
+        <w:ind w:left="4704" w:hanging="180"/>
+      </w:pPr>
+    </w:lvl>
+    <w:lvl w:ilvl="6" w:tplc="0409000F" w:tentative="1">
+      <w:start w:val="1"/>
+      <w:numFmt w:val="decimal"/>
+      <w:lvlText w:val="%7."/>
+      <w:lvlJc w:val="left"/>
+      <w:pPr>
+        <w:ind w:left="5424" w:hanging="360"/>
+      </w:pPr>
+    </w:lvl>
+    <w:lvl w:ilvl="7" w:tplc="04090019" w:tentative="1">
+      <w:start w:val="1"/>
+      <w:numFmt w:val="lowerLetter"/>
+      <w:lvlText w:val="%8."/>
+      <w:lvlJc w:val="left"/>
+      <w:pPr>
+        <w:ind w:left="6144" w:hanging="360"/>
+      </w:pPr>
+    </w:lvl>
+    <w:lvl w:ilvl="8" w:tplc="0409001B" w:tentative="1">
+      <w:start w:val="1"/>
+      <w:numFmt w:val="lowerRoman"/>
+      <w:lvlText w:val="%9."/>
+      <w:lvlJc w:val="right"/>
+      <w:pPr>
+        <w:ind w:left="6864" w:hanging="180"/>
+      </w:pPr>
+    </w:lvl>
+  </w:abstractNum>
+  <w:abstractNum w:abstractNumId="13">
+    <w:nsid w:val="6CA54113"/>
+    <w:multiLevelType w:val="hybridMultilevel"/>
+    <w:tmpl w:val="6E924F8E"/>
+    <w:lvl w:ilvl="0" w:tplc="019651DA">
+      <w:start w:val="1"/>
+      <w:numFmt w:val="upperRoman"/>
+      <w:lvlText w:val="%1."/>
+      <w:lvlJc w:val="left"/>
+      <w:pPr>
+        <w:ind w:left="1800" w:hanging="720"/>
+      </w:pPr>
+      <w:rPr>
+        <w:rFonts w:hint="default"/>
+      </w:rPr>
+    </w:lvl>
+    <w:lvl w:ilvl="1" w:tplc="04090019" w:tentative="1">
+      <w:start w:val="1"/>
+      <w:numFmt w:val="lowerLetter"/>
+      <w:lvlText w:val="%2."/>
+      <w:lvlJc w:val="left"/>
+      <w:pPr>
+        <w:ind w:left="2160" w:hanging="360"/>
+      </w:pPr>
+    </w:lvl>
+    <w:lvl w:ilvl="2" w:tplc="0409001B" w:tentative="1">
+      <w:start w:val="1"/>
+      <w:numFmt w:val="lowerRoman"/>
+      <w:lvlText w:val="%3."/>
+      <w:lvlJc w:val="right"/>
+      <w:pPr>
+        <w:ind w:left="2880" w:hanging="180"/>
+      </w:pPr>
+    </w:lvl>
+    <w:lvl w:ilvl="3" w:tplc="0409000F" w:tentative="1">
+      <w:start w:val="1"/>
+      <w:numFmt w:val="decimal"/>
+      <w:lvlText w:val="%4."/>
+      <w:lvlJc w:val="left"/>
+      <w:pPr>
+        <w:ind w:left="3600" w:hanging="360"/>
+      </w:pPr>
+    </w:lvl>
+    <w:lvl w:ilvl="4" w:tplc="04090019" w:tentative="1">
+      <w:start w:val="1"/>
+      <w:numFmt w:val="lowerLetter"/>
+      <w:lvlText w:val="%5."/>
+      <w:lvlJc w:val="left"/>
+      <w:pPr>
+        <w:ind w:left="4320" w:hanging="360"/>
+      </w:pPr>
+    </w:lvl>
+    <w:lvl w:ilvl="5" w:tplc="0409001B" w:tentative="1">
+      <w:start w:val="1"/>
+      <w:numFmt w:val="lowerRoman"/>
+      <w:lvlText w:val="%6."/>
+      <w:lvlJc w:val="right"/>
+      <w:pPr>
+        <w:ind w:left="5040" w:hanging="180"/>
+      </w:pPr>
+    </w:lvl>
+    <w:lvl w:ilvl="6" w:tplc="0409000F" w:tentative="1">
+      <w:start w:val="1"/>
+      <w:numFmt w:val="decimal"/>
+      <w:lvlText w:val="%7."/>
+      <w:lvlJc w:val="left"/>
+      <w:pPr>
+        <w:ind w:left="5760" w:hanging="360"/>
+      </w:pPr>
+    </w:lvl>
+    <w:lvl w:ilvl="7" w:tplc="04090019" w:tentative="1">
+      <w:start w:val="1"/>
+      <w:numFmt w:val="lowerLetter"/>
+      <w:lvlText w:val="%8."/>
+      <w:lvlJc w:val="left"/>
+      <w:pPr>
+        <w:ind w:left="6480" w:hanging="360"/>
+      </w:pPr>
+    </w:lvl>
+    <w:lvl w:ilvl="8" w:tplc="0409001B" w:tentative="1">
+      <w:start w:val="1"/>
+      <w:numFmt w:val="lowerRoman"/>
+      <w:lvlText w:val="%9."/>
+      <w:lvlJc w:val="right"/>
+      <w:pPr>
+        <w:ind w:left="7200" w:hanging="180"/>
+      </w:pPr>
+    </w:lvl>
+  </w:abstractNum>
+  <w:abstractNum w:abstractNumId="14">
+    <w:nsid w:val="72BE343B"/>
+    <w:multiLevelType w:val="hybridMultilevel"/>
+    <w:tmpl w:val="7452E5A8"/>
+    <w:lvl w:ilvl="0" w:tplc="0409000F">
+      <w:start w:val="1"/>
+      <w:numFmt w:val="decimal"/>
+      <w:lvlText w:val="%1."/>
+      <w:lvlJc w:val="left"/>
+      <w:pPr>
+        <w:ind w:left="720" w:hanging="360"/>
+      </w:pPr>
+      <w:rPr>
+        <w:rFonts w:hint="default"/>
+      </w:rPr>
+    </w:lvl>
+    <w:lvl w:ilvl="1" w:tplc="04090019" w:tentative="1">
+      <w:start w:val="1"/>
+      <w:numFmt w:val="lowerLetter"/>
+      <w:lvlText w:val="%2."/>
+      <w:lvlJc w:val="left"/>
+      <w:pPr>
+        <w:ind w:left="1440" w:hanging="360"/>
+      </w:pPr>
+    </w:lvl>
+    <w:lvl w:ilvl="2" w:tplc="0409001B" w:tentative="1">
+      <w:start w:val="1"/>
+      <w:numFmt w:val="lowerRoman"/>
+      <w:lvlText w:val="%3."/>
+      <w:lvlJc w:val="right"/>
+      <w:pPr>
+        <w:ind w:left="2160" w:hanging="180"/>
+      </w:pPr>
+    </w:lvl>
+    <w:lvl w:ilvl="3" w:tplc="0409000F" w:tentative="1">
+      <w:start w:val="1"/>
+      <w:numFmt w:val="decimal"/>
+      <w:lvlText w:val="%4."/>
+      <w:lvlJc w:val="left"/>
+      <w:pPr>
+        <w:ind w:left="2880" w:hanging="360"/>
+      </w:pPr>
+    </w:lvl>
+    <w:lvl w:ilvl="4" w:tplc="04090019" w:tentative="1">
+      <w:start w:val="1"/>
+      <w:numFmt w:val="lowerLetter"/>
+      <w:lvlText w:val="%5."/>
+      <w:lvlJc w:val="left"/>
+      <w:pPr>
+        <w:ind w:left="3600" w:hanging="360"/>
+      </w:pPr>
+    </w:lvl>
+    <w:lvl w:ilvl="5" w:tplc="0409001B" w:tentative="1">
+      <w:start w:val="1"/>
+      <w:numFmt w:val="lowerRoman"/>
+      <w:lvlText w:val="%6."/>
+      <w:lvlJc w:val="right"/>
+      <w:pPr>
+        <w:ind w:left="4320" w:hanging="180"/>
+      </w:pPr>
+    </w:lvl>
+    <w:lvl w:ilvl="6" w:tplc="0409000F" w:tentative="1">
+      <w:start w:val="1"/>
+      <w:numFmt w:val="decimal"/>
+      <w:lvlText w:val="%7."/>
+      <w:lvlJc w:val="left"/>
+      <w:pPr>
+        <w:ind w:left="5040" w:hanging="360"/>
+      </w:pPr>
+    </w:lvl>
+    <w:lvl w:ilvl="7" w:tplc="04090019" w:tentative="1">
+      <w:start w:val="1"/>
+      <w:numFmt w:val="lowerLetter"/>
+      <w:lvlText w:val="%8."/>
+      <w:lvlJc w:val="left"/>
+      <w:pPr>
+        <w:ind w:left="5760" w:hanging="360"/>
+      </w:pPr>
+    </w:lvl>
+    <w:lvl w:ilvl="8" w:tplc="0409001B" w:tentative="1">
+      <w:start w:val="1"/>
+      <w:numFmt w:val="lowerRoman"/>
+      <w:lvlText w:val="%9."/>
+      <w:lvlJc w:val="right"/>
+      <w:pPr>
+        <w:ind w:left="6480" w:hanging="180"/>
+      </w:pPr>
+    </w:lvl>
+  </w:abstractNum>
+  <w:abstractNum w:abstractNumId="15">
+    <w:nsid w:val="766E367D"/>
+    <w:multiLevelType w:val="hybridMultilevel"/>
+    <w:tmpl w:val="4A368926"/>
+    <w:lvl w:ilvl="0" w:tplc="04090001">
+      <w:start w:val="1"/>
+      <w:numFmt w:val="bullet"/>
+      <w:lvlText w:val=""/>
+      <w:lvlJc w:val="left"/>
+      <w:pPr>
+        <w:ind w:left="1296" w:hanging="360"/>
+      </w:pPr>
+      <w:rPr>
+        <w:rFonts w:ascii="Symbol" w:hAnsi="Symbol" w:hint="default"/>
+      </w:rPr>
+    </w:lvl>
+    <w:lvl w:ilvl="1" w:tplc="04090003" w:tentative="1">
+      <w:start w:val="1"/>
+      <w:numFmt w:val="bullet"/>
+      <w:lvlText w:val="o"/>
+      <w:lvlJc w:val="left"/>
+      <w:pPr>
+        <w:ind w:left="2016" w:hanging="360"/>
+      </w:pPr>
+      <w:rPr>
+        <w:rFonts w:ascii="Courier New" w:hAnsi="Courier New" w:cs="Courier New" w:hint="default"/>
+      </w:rPr>
+    </w:lvl>
+    <w:lvl w:ilvl="2" w:tplc="04090005" w:tentative="1">
+      <w:start w:val="1"/>
+      <w:numFmt w:val="bullet"/>
+      <w:lvlText w:val=""/>
+      <w:lvlJc w:val="left"/>
+      <w:pPr>
+        <w:ind w:left="2736" w:hanging="360"/>
+      </w:pPr>
+      <w:rPr>
+        <w:rFonts w:ascii="Wingdings" w:hAnsi="Wingdings" w:hint="default"/>
+      </w:rPr>
+    </w:lvl>
+    <w:lvl w:ilvl="3" w:tplc="04090001" w:tentative="1">
+      <w:start w:val="1"/>
+      <w:numFmt w:val="bullet"/>
+      <w:lvlText w:val=""/>
+      <w:lvlJc w:val="left"/>
+      <w:pPr>
+        <w:ind w:left="3456" w:hanging="360"/>
+      </w:pPr>
+      <w:rPr>
+        <w:rFonts w:ascii="Symbol" w:hAnsi="Symbol" w:hint="default"/>
+      </w:rPr>
+    </w:lvl>
+    <w:lvl w:ilvl="4" w:tplc="04090003" w:tentative="1">
+      <w:start w:val="1"/>
+      <w:numFmt w:val="bullet"/>
+      <w:lvlText w:val="o"/>
+      <w:lvlJc w:val="left"/>
+      <w:pPr>
+        <w:ind w:left="4176" w:hanging="360"/>
+      </w:pPr>
+      <w:rPr>
+        <w:rFonts w:ascii="Courier New" w:hAnsi="Courier New" w:cs="Courier New" w:hint="default"/>
+      </w:rPr>
+    </w:lvl>
+    <w:lvl w:ilvl="5" w:tplc="04090005" w:tentative="1">
+      <w:start w:val="1"/>
+      <w:numFmt w:val="bullet"/>
+      <w:lvlText w:val=""/>
+      <w:lvlJc w:val="left"/>
+      <w:pPr>
+        <w:ind w:left="4896" w:hanging="360"/>
+      </w:pPr>
+      <w:rPr>
+        <w:rFonts w:ascii="Wingdings" w:hAnsi="Wingdings" w:hint="default"/>
+      </w:rPr>
+    </w:lvl>
+    <w:lvl w:ilvl="6" w:tplc="04090001" w:tentative="1">
+      <w:start w:val="1"/>
+      <w:numFmt w:val="bullet"/>
+      <w:lvlText w:val=""/>
+      <w:lvlJc w:val="left"/>
+      <w:pPr>
+        <w:ind w:left="5616" w:hanging="360"/>
+      </w:pPr>
+      <w:rPr>
+        <w:rFonts w:ascii="Symbol" w:hAnsi="Symbol" w:hint="default"/>
+      </w:rPr>
+    </w:lvl>
+    <w:lvl w:ilvl="7" w:tplc="04090003" w:tentative="1">
+      <w:start w:val="1"/>
+      <w:numFmt w:val="bullet"/>
+      <w:lvlText w:val="o"/>
+      <w:lvlJc w:val="left"/>
+      <w:pPr>
+        <w:ind w:left="6336" w:hanging="360"/>
+      </w:pPr>
+      <w:rPr>
+        <w:rFonts w:ascii="Courier New" w:hAnsi="Courier New" w:cs="Courier New" w:hint="default"/>
+      </w:rPr>
+    </w:lvl>
+    <w:lvl w:ilvl="8" w:tplc="04090005" w:tentative="1">
+      <w:start w:val="1"/>
+      <w:numFmt w:val="bullet"/>
+      <w:lvlText w:val=""/>
+      <w:lvlJc w:val="left"/>
+      <w:pPr>
+        <w:ind w:left="7056" w:hanging="360"/>
+      </w:pPr>
+      <w:rPr>
+        <w:rFonts w:ascii="Wingdings" w:hAnsi="Wingdings" w:hint="default"/>
+      </w:rPr>
+    </w:lvl>
+  </w:abstractNum>
+  <w:abstractNum w:abstractNumId="16">
     <w:nsid w:val="7F983A92"/>
     <w:multiLevelType w:val="hybridMultilevel"/>
     <w:tmpl w:val="A59863D2"/>
@@ -2835,22 +5506,55 @@
     </w:lvl>
   </w:abstractNum>
   <w:num w:numId="1">
-    <w:abstractNumId w:val="5"/>
+    <w:abstractNumId w:val="16"/>
   </w:num>
   <w:num w:numId="2">
-    <w:abstractNumId w:val="3"/>
+    <w:abstractNumId w:val="10"/>
   </w:num>
   <w:num w:numId="3">
-    <w:abstractNumId w:val="4"/>
+    <w:abstractNumId w:val="11"/>
   </w:num>
   <w:num w:numId="4">
-    <w:abstractNumId w:val="1"/>
+    <w:abstractNumId w:val="4"/>
   </w:num>
   <w:num w:numId="5">
     <w:abstractNumId w:val="0"/>
   </w:num>
   <w:num w:numId="6">
+    <w:abstractNumId w:val="7"/>
+  </w:num>
+  <w:num w:numId="7">
+    <w:abstractNumId w:val="6"/>
+  </w:num>
+  <w:num w:numId="8">
+    <w:abstractNumId w:val="9"/>
+  </w:num>
+  <w:num w:numId="9">
+    <w:abstractNumId w:val="15"/>
+  </w:num>
+  <w:num w:numId="10">
+    <w:abstractNumId w:val="8"/>
+  </w:num>
+  <w:num w:numId="11">
     <w:abstractNumId w:val="2"/>
+  </w:num>
+  <w:num w:numId="12">
+    <w:abstractNumId w:val="5"/>
+  </w:num>
+  <w:num w:numId="13">
+    <w:abstractNumId w:val="3"/>
+  </w:num>
+  <w:num w:numId="14">
+    <w:abstractNumId w:val="12"/>
+  </w:num>
+  <w:num w:numId="15">
+    <w:abstractNumId w:val="14"/>
+  </w:num>
+  <w:num w:numId="16">
+    <w:abstractNumId w:val="13"/>
+  </w:num>
+  <w:num w:numId="17">
+    <w:abstractNumId w:val="1"/>
   </w:num>
 </w:numbering>
 </file>
@@ -3318,6 +6022,7 @@
   <w:style w:type="character" w:default="1" w:styleId="DefaultParagraphFont">
     <w:name w:val="Default Paragraph Font"/>
     <w:uiPriority w:val="1"/>
+    <w:semiHidden/>
     <w:unhideWhenUsed/>
   </w:style>
   <w:style w:type="table" w:default="1" w:styleId="TableNormal">
@@ -3662,6 +6367,27 @@
     <w:pitch w:val="variable"/>
     <w:sig w:usb0="E0002EFF" w:usb1="C000785B" w:usb2="00000009" w:usb3="00000000" w:csb0="000001FF" w:csb1="00000000"/>
   </w:font>
+  <w:font w:name="Symbol">
+    <w:panose1 w:val="05050102010706020507"/>
+    <w:charset w:val="02"/>
+    <w:family w:val="roman"/>
+    <w:pitch w:val="variable"/>
+    <w:sig w:usb0="00000000" w:usb1="10000000" w:usb2="00000000" w:usb3="00000000" w:csb0="80000000" w:csb1="00000000"/>
+  </w:font>
+  <w:font w:name="Courier New">
+    <w:panose1 w:val="02070309020205020404"/>
+    <w:charset w:val="00"/>
+    <w:family w:val="modern"/>
+    <w:pitch w:val="fixed"/>
+    <w:sig w:usb0="E0002EFF" w:usb1="C0007843" w:usb2="00000009" w:usb3="00000000" w:csb0="000001FF" w:csb1="00000000"/>
+  </w:font>
+  <w:font w:name="Wingdings">
+    <w:panose1 w:val="05000000000000000000"/>
+    <w:charset w:val="02"/>
+    <w:family w:val="auto"/>
+    <w:pitch w:val="variable"/>
+    <w:sig w:usb0="00000000" w:usb1="10000000" w:usb2="00000000" w:usb3="00000000" w:csb0="80000000" w:csb1="00000000"/>
+  </w:font>
   <w:font w:name="Calibri">
     <w:panose1 w:val="020F0502020204030204"/>
     <w:charset w:val="00"/>
@@ -3702,6 +6428,8 @@
   <w:rsids>
     <w:rsidRoot w:val="00766775"/>
     <w:rsid w:val="000C0502"/>
+    <w:rsid w:val="003F2514"/>
+    <w:rsid w:val="004B4974"/>
     <w:rsid w:val="00766775"/>
   </w:rsids>
   <m:mathPr>
@@ -4176,6 +6904,18 @@
     <w:name w:val="817AB975004D4BCF9EB626D7A0E8EA12"/>
     <w:rsid w:val="00766775"/>
   </w:style>
+  <w:style w:type="paragraph" w:customStyle="1" w:styleId="21E7D56B54BA4705A6EA914E1BD964C9">
+    <w:name w:val="21E7D56B54BA4705A6EA914E1BD964C9"/>
+    <w:rsid w:val="003F2514"/>
+  </w:style>
+  <w:style w:type="paragraph" w:customStyle="1" w:styleId="4BE5CFB7F7454DBCACEFD192549A36C0">
+    <w:name w:val="4BE5CFB7F7454DBCACEFD192549A36C0"/>
+    <w:rsid w:val="003F2514"/>
+  </w:style>
+  <w:style w:type="paragraph" w:customStyle="1" w:styleId="3A011EB3D176420BBE4A8369EE996B80">
+    <w:name w:val="3A011EB3D176420BBE4A8369EE996B80"/>
+    <w:rsid w:val="003F2514"/>
+  </w:style>
 </w:styles>
 </file>
 
@@ -4471,7 +7211,7 @@
 </file>
 
 <file path=customXml/itemProps2.xml><?xml version="1.0" encoding="utf-8"?>
-<ds:datastoreItem xmlns:ds="http://schemas.openxmlformats.org/officeDocument/2006/customXml" ds:itemID="{57710C6B-C75B-4EED-89A4-3F8FCDC24069}">
+<ds:datastoreItem xmlns:ds="http://schemas.openxmlformats.org/officeDocument/2006/customXml" ds:itemID="{07DB3FF6-5320-4DD5-9636-0ABC15041110}">
   <ds:schemaRefs>
     <ds:schemaRef ds:uri="http://schemas.openxmlformats.org/officeDocument/2006/bibliography"/>
   </ds:schemaRefs>

</xml_diff>

<commit_message>
Last Update made by Ashry 4/15/2022 , 8:02
</commit_message>
<xml_diff>
--- a/Concept/Project Management Plan for Travel advisor web based app.docx
+++ b/Concept/Project Management Plan for Travel advisor web based app.docx
@@ -1,6 +1,6 @@
 
 <file path=word/document.xml><?xml version="1.0" encoding="utf-8"?>
-<w:document xmlns:wpc="http://schemas.microsoft.com/office/word/2010/wordprocessingCanvas" xmlns:mc="http://schemas.openxmlformats.org/markup-compatibility/2006" xmlns:o="urn:schemas-microsoft-com:office:office" xmlns:r="http://schemas.openxmlformats.org/officeDocument/2006/relationships" xmlns:m="http://schemas.openxmlformats.org/officeDocument/2006/math" xmlns:v="urn:schemas-microsoft-com:vml" xmlns:wp14="http://schemas.microsoft.com/office/word/2010/wordprocessingDrawing" xmlns:wp="http://schemas.openxmlformats.org/drawingml/2006/wordprocessingDrawing" xmlns:w10="urn:schemas-microsoft-com:office:word" xmlns:w="http://schemas.openxmlformats.org/wordprocessingml/2006/main" xmlns:w14="http://schemas.microsoft.com/office/word/2010/wordml" xmlns:w15="http://schemas.microsoft.com/office/word/2012/wordml" xmlns:wpg="http://schemas.microsoft.com/office/word/2010/wordprocessingGroup" xmlns:wpi="http://schemas.microsoft.com/office/word/2010/wordprocessingInk" xmlns:wne="http://schemas.microsoft.com/office/word/2006/wordml" xmlns:wps="http://schemas.microsoft.com/office/word/2010/wordprocessingShape" mc:Ignorable="w14 w15 wp14">
+<w:document xmlns:wpc="http://schemas.microsoft.com/office/word/2010/wordprocessingCanvas" xmlns:cx="http://schemas.microsoft.com/office/drawing/2014/chartex" xmlns:cx1="http://schemas.microsoft.com/office/drawing/2015/9/8/chartex" xmlns:cx2="http://schemas.microsoft.com/office/drawing/2015/10/21/chartex" xmlns:cx3="http://schemas.microsoft.com/office/drawing/2016/5/9/chartex" xmlns:cx4="http://schemas.microsoft.com/office/drawing/2016/5/10/chartex" xmlns:cx5="http://schemas.microsoft.com/office/drawing/2016/5/11/chartex" xmlns:cx6="http://schemas.microsoft.com/office/drawing/2016/5/12/chartex" xmlns:cx7="http://schemas.microsoft.com/office/drawing/2016/5/13/chartex" xmlns:cx8="http://schemas.microsoft.com/office/drawing/2016/5/14/chartex" xmlns:mc="http://schemas.openxmlformats.org/markup-compatibility/2006" xmlns:aink="http://schemas.microsoft.com/office/drawing/2016/ink" xmlns:am3d="http://schemas.microsoft.com/office/drawing/2017/model3d" xmlns:o="urn:schemas-microsoft-com:office:office" xmlns:r="http://schemas.openxmlformats.org/officeDocument/2006/relationships" xmlns:m="http://schemas.openxmlformats.org/officeDocument/2006/math" xmlns:v="urn:schemas-microsoft-com:vml" xmlns:wp14="http://schemas.microsoft.com/office/word/2010/wordprocessingDrawing" xmlns:wp="http://schemas.openxmlformats.org/drawingml/2006/wordprocessingDrawing" xmlns:w10="urn:schemas-microsoft-com:office:word" xmlns:w="http://schemas.openxmlformats.org/wordprocessingml/2006/main" xmlns:w14="http://schemas.microsoft.com/office/word/2010/wordml" xmlns:w15="http://schemas.microsoft.com/office/word/2012/wordml" xmlns:w16cex="http://schemas.microsoft.com/office/word/2018/wordml/cex" xmlns:w16cid="http://schemas.microsoft.com/office/word/2016/wordml/cid" xmlns:w16="http://schemas.microsoft.com/office/word/2018/wordml" xmlns:w16sdtdh="http://schemas.microsoft.com/office/word/2020/wordml/sdtdatahash" xmlns:w16se="http://schemas.microsoft.com/office/word/2015/wordml/symex" xmlns:wpg="http://schemas.microsoft.com/office/word/2010/wordprocessingGroup" xmlns:wpi="http://schemas.microsoft.com/office/word/2010/wordprocessingInk" xmlns:wne="http://schemas.microsoft.com/office/word/2006/wordml" xmlns:wps="http://schemas.microsoft.com/office/word/2010/wordprocessingShape" mc:Ignorable="w14 w15 w16se w16cid w16 w16cex w16sdtdh wp14">
   <w:body>
     <w:sdt>
       <w:sdtPr>
@@ -35,7 +35,7 @@
               <w:color w:val="5B9BD5" w:themeColor="accent1"/>
             </w:rPr>
             <w:drawing>
-              <wp:inline distT="0" distB="0" distL="0" distR="0" wp14:anchorId="4FDD2FAF" wp14:editId="737B2D61">
+              <wp:inline distT="0" distB="0" distL="0" distR="0" wp14:anchorId="7A0844B7" wp14:editId="2A412C86">
                 <wp:extent cx="1417320" cy="750898"/>
                 <wp:effectExtent l="0" t="0" r="0" b="0"/>
                 <wp:docPr id="143" name="Picture 143"/>
@@ -88,7 +88,6 @@
             </w:drawing>
           </w:r>
         </w:p>
-        <w:bookmarkStart w:id="0" w:name="_Toc100929831" w:displacedByCustomXml="next"/>
         <w:sdt>
           <w:sdtPr>
             <w:rPr>
@@ -106,6 +105,11 @@
             <w:dataBinding w:prefixMappings="xmlns:ns0='http://purl.org/dc/elements/1.1/' xmlns:ns1='http://schemas.openxmlformats.org/package/2006/metadata/core-properties' " w:xpath="/ns1:coreProperties[1]/ns0:title[1]" w:storeItemID="{6C3C8BC8-F283-45AE-878A-BAB7291924A1}"/>
             <w:text/>
           </w:sdtPr>
+          <w:sdtEndPr>
+            <w:rPr>
+              <w:rStyle w:val="Heading1Char"/>
+            </w:rPr>
+          </w:sdtEndPr>
           <w:sdtContent>
             <w:p>
               <w:pPr>
@@ -135,7 +139,6 @@
             </w:p>
           </w:sdtContent>
         </w:sdt>
-        <w:bookmarkEnd w:id="0" w:displacedByCustomXml="prev"/>
         <w:sdt>
           <w:sdtPr>
             <w:rPr>
@@ -152,6 +155,7 @@
             <w:dataBinding w:prefixMappings="xmlns:ns0='http://purl.org/dc/elements/1.1/' xmlns:ns1='http://schemas.openxmlformats.org/package/2006/metadata/core-properties' " w:xpath="/ns1:coreProperties[1]/ns0:subject[1]" w:storeItemID="{6C3C8BC8-F283-45AE-878A-BAB7291924A1}"/>
             <w:text/>
           </w:sdtPr>
+          <w:sdtEndPr/>
           <w:sdtContent>
             <w:p>
               <w:pPr>
@@ -191,7 +195,7 @@
             <mc:AlternateContent>
               <mc:Choice Requires="wps">
                 <w:drawing>
-                  <wp:anchor distT="0" distB="0" distL="114300" distR="114300" simplePos="0" relativeHeight="251659264" behindDoc="0" locked="0" layoutInCell="1" allowOverlap="1" wp14:anchorId="5788D627" wp14:editId="378C7002">
+                  <wp:anchor distT="0" distB="0" distL="114300" distR="114300" simplePos="0" relativeHeight="251659264" behindDoc="0" locked="0" layoutInCell="1" allowOverlap="1" wp14:anchorId="2155E26E" wp14:editId="76DC4FF4">
                     <wp:simplePos x="0" y="0"/>
                     <wp:positionH relativeFrom="margin">
                       <wp:align>center</wp:align>
@@ -266,6 +270,7 @@
                                     <w:calendar w:val="gregorian"/>
                                   </w:date>
                                 </w:sdtPr>
+                                <w:sdtEndPr/>
                                 <w:sdtContent>
                                   <w:p>
                                     <w:pPr>
@@ -311,6 +316,7 @@
                                     <w:dataBinding w:prefixMappings="xmlns:ns0='http://schemas.openxmlformats.org/officeDocument/2006/extended-properties' " w:xpath="/ns0:Properties[1]/ns0:Company[1]" w:storeItemID="{6668398D-A668-4E3E-A5EB-62B293D839F1}"/>
                                     <w:text/>
                                   </w:sdtPr>
+                                  <w:sdtEndPr/>
                                   <w:sdtContent>
                                     <w:r>
                                       <w:rPr>
@@ -353,11 +359,11 @@
               </mc:Choice>
               <mc:Fallback>
                 <w:pict>
-                  <v:shapetype w14:anchorId="5788D627" id="_x0000_t202" coordsize="21600,21600" o:spt="202" path="m,l,21600r21600,l21600,xe">
+                  <v:shapetype w14:anchorId="2155E26E" id="_x0000_t202" coordsize="21600,21600" o:spt="202" path="m,l,21600r21600,l21600,xe">
                     <v:stroke joinstyle="miter"/>
                     <v:path gradientshapeok="t" o:connecttype="rect"/>
                   </v:shapetype>
-                  <v:shape id="Text Box 142" o:spid="_x0000_s1026" type="#_x0000_t202" style="position:absolute;left:0;text-align:left;margin-left:0;margin-top:0;width:516pt;height:43.9pt;z-index:251659264;visibility:visible;mso-wrap-style:square;mso-width-percent:1000;mso-height-percent:0;mso-top-percent:850;mso-wrap-distance-left:9pt;mso-wrap-distance-top:0;mso-wrap-distance-right:9pt;mso-wrap-distance-bottom:0;mso-position-horizontal:center;mso-position-horizontal-relative:margin;mso-position-vertical-relative:page;mso-width-percent:1000;mso-height-percent:0;mso-top-percent:850;mso-width-relative:margin;mso-height-relative:margin;v-text-anchor:bottom" o:gfxdata="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" filled="f" stroked="f" strokeweight=".5pt">
+                  <v:shape id="Text Box 142" o:spid="_x0000_s1026" type="#_x0000_t202" style="position:absolute;left:0;text-align:left;margin-left:0;margin-top:0;width:516pt;height:43.9pt;z-index:251659264;visibility:visible;mso-wrap-style:square;mso-width-percent:1000;mso-height-percent:0;mso-top-percent:850;mso-wrap-distance-left:9pt;mso-wrap-distance-top:0;mso-wrap-distance-right:9pt;mso-wrap-distance-bottom:0;mso-position-horizontal:center;mso-position-horizontal-relative:margin;mso-position-vertical-relative:page;mso-width-percent:1000;mso-height-percent:0;mso-top-percent:850;mso-width-relative:margin;mso-height-relative:margin;v-text-anchor:bottom" o:gfxdata="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" filled="f" stroked="f" strokeweight=".5pt">
                     <v:textbox style="mso-fit-shape-to-text:t" inset="0,0,0,0">
                       <w:txbxContent>
                         <w:sdt>
@@ -379,6 +385,7 @@
                               <w:calendar w:val="gregorian"/>
                             </w:date>
                           </w:sdtPr>
+                          <w:sdtEndPr/>
                           <w:sdtContent>
                             <w:p>
                               <w:pPr>
@@ -424,6 +431,7 @@
                               <w:dataBinding w:prefixMappings="xmlns:ns0='http://schemas.openxmlformats.org/officeDocument/2006/extended-properties' " w:xpath="/ns0:Properties[1]/ns0:Company[1]" w:storeItemID="{6668398D-A668-4E3E-A5EB-62B293D839F1}"/>
                               <w:text/>
                             </w:sdtPr>
+                            <w:sdtEndPr/>
                             <w:sdtContent>
                               <w:r>
                                 <w:rPr>
@@ -458,7 +466,7 @@
               <w:color w:val="5B9BD5" w:themeColor="accent1"/>
             </w:rPr>
             <w:drawing>
-              <wp:inline distT="0" distB="0" distL="0" distR="0" wp14:anchorId="21B1CE67" wp14:editId="3D47F872">
+              <wp:inline distT="0" distB="0" distL="0" distR="0" wp14:anchorId="7CF4341B" wp14:editId="3F7FE260">
                 <wp:extent cx="758952" cy="478932"/>
                 <wp:effectExtent l="0" t="0" r="3175" b="0"/>
                 <wp:docPr id="144" name="Picture 144"/>
@@ -515,7 +523,7 @@
             <mc:AlternateContent>
               <mc:Choice Requires="wps">
                 <w:drawing>
-                  <wp:anchor distT="0" distB="0" distL="114300" distR="114300" simplePos="0" relativeHeight="251660288" behindDoc="0" locked="0" layoutInCell="1" allowOverlap="1" wp14:anchorId="0D12FBA5" wp14:editId="2C4C8E55">
+                  <wp:anchor distT="0" distB="0" distL="114300" distR="114300" simplePos="0" relativeHeight="251660288" behindDoc="0" locked="0" layoutInCell="1" allowOverlap="1" wp14:anchorId="281C4C60" wp14:editId="60AACDFF">
                     <wp:simplePos x="0" y="0"/>
                     <wp:positionH relativeFrom="margin">
                       <wp:align>center</wp:align>
@@ -573,38 +581,16 @@
                                     <w:rStyle w:val="Heading1Char"/>
                                   </w:rPr>
                                 </w:pPr>
-                                <w:bookmarkStart w:id="1" w:name="_Toc100519113"/>
-                                <w:bookmarkStart w:id="2" w:name="_Toc100929832"/>
+                                <w:bookmarkStart w:id="0" w:name="_Toc100519113"/>
+                                <w:bookmarkStart w:id="1" w:name="_Toc100929832"/>
                                 <w:r>
                                   <w:rPr>
                                     <w:rStyle w:val="Heading1Char"/>
                                   </w:rPr>
-                                  <w:t xml:space="preserve">Prepared by: </w:t>
+                                  <w:t>Prepared by: Saad Hamdy</w:t>
                                 </w:r>
-                                <w:proofErr w:type="spellStart"/>
-                                <w:r>
-                                  <w:rPr>
-                                    <w:rStyle w:val="Heading1Char"/>
-                                  </w:rPr>
-                                  <w:t>Saad</w:t>
-                                </w:r>
-                                <w:proofErr w:type="spellEnd"/>
-                                <w:r>
-                                  <w:rPr>
-                                    <w:rStyle w:val="Heading1Char"/>
-                                  </w:rPr>
-                                  <w:t xml:space="preserve"> </w:t>
-                                </w:r>
-                                <w:proofErr w:type="spellStart"/>
-                                <w:r>
-                                  <w:rPr>
-                                    <w:rStyle w:val="Heading1Char"/>
-                                  </w:rPr>
-                                  <w:t>Hamdy</w:t>
-                                </w:r>
+                                <w:bookmarkEnd w:id="0"/>
                                 <w:bookmarkEnd w:id="1"/>
-                                <w:bookmarkEnd w:id="2"/>
-                                <w:proofErr w:type="spellEnd"/>
                               </w:p>
                             </w:txbxContent>
                           </wps:txbx>
@@ -622,7 +608,7 @@
               </mc:Choice>
               <mc:Fallback>
                 <w:pict>
-                  <v:shape w14:anchorId="0D12FBA5" id="Text Box 1" o:spid="_x0000_s1027" type="#_x0000_t202" style="position:absolute;margin-left:0;margin-top:22.1pt;width:210.6pt;height:81.6pt;z-index:251660288;visibility:visible;mso-wrap-style:square;mso-wrap-distance-left:9pt;mso-wrap-distance-top:0;mso-wrap-distance-right:9pt;mso-wrap-distance-bottom:0;mso-position-horizontal:center;mso-position-horizontal-relative:margin;mso-position-vertical:absolute;mso-position-vertical-relative:text;v-text-anchor:top" o:gfxdata="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" fillcolor="white [3201]" strokecolor="white [3212]" strokeweight=".5pt">
+                  <v:shape w14:anchorId="281C4C60" id="Text Box 1" o:spid="_x0000_s1027" type="#_x0000_t202" style="position:absolute;margin-left:0;margin-top:22.1pt;width:210.6pt;height:81.6pt;z-index:251660288;visibility:visible;mso-wrap-style:square;mso-wrap-distance-left:9pt;mso-wrap-distance-top:0;mso-wrap-distance-right:9pt;mso-wrap-distance-bottom:0;mso-position-horizontal:center;mso-position-horizontal-relative:margin;mso-position-vertical:absolute;mso-position-vertical-relative:text;v-text-anchor:top" o:gfxdata="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" fillcolor="white [3201]" strokecolor="white [3212]" strokeweight=".5pt">
                     <v:textbox>
                       <w:txbxContent>
                         <w:p>
@@ -632,38 +618,16 @@
                               <w:rStyle w:val="Heading1Char"/>
                             </w:rPr>
                           </w:pPr>
-                          <w:bookmarkStart w:id="3" w:name="_Toc100519113"/>
-                          <w:bookmarkStart w:id="4" w:name="_Toc100929832"/>
+                          <w:bookmarkStart w:id="2" w:name="_Toc100519113"/>
+                          <w:bookmarkStart w:id="3" w:name="_Toc100929832"/>
                           <w:r>
                             <w:rPr>
                               <w:rStyle w:val="Heading1Char"/>
                             </w:rPr>
-                            <w:t xml:space="preserve">Prepared by: </w:t>
+                            <w:t>Prepared by: Saad Hamdy</w:t>
                           </w:r>
-                          <w:proofErr w:type="spellStart"/>
-                          <w:r>
-                            <w:rPr>
-                              <w:rStyle w:val="Heading1Char"/>
-                            </w:rPr>
-                            <w:t>Saad</w:t>
-                          </w:r>
-                          <w:proofErr w:type="spellEnd"/>
-                          <w:r>
-                            <w:rPr>
-                              <w:rStyle w:val="Heading1Char"/>
-                            </w:rPr>
-                            <w:t xml:space="preserve"> </w:t>
-                          </w:r>
-                          <w:proofErr w:type="spellStart"/>
-                          <w:r>
-                            <w:rPr>
-                              <w:rStyle w:val="Heading1Char"/>
-                            </w:rPr>
-                            <w:t>Hamdy</w:t>
-                          </w:r>
+                          <w:bookmarkEnd w:id="2"/>
                           <w:bookmarkEnd w:id="3"/>
-                          <w:bookmarkEnd w:id="4"/>
-                          <w:proofErr w:type="spellEnd"/>
                         </w:p>
                       </w:txbxContent>
                     </v:textbox>
@@ -3204,6 +3168,13 @@
           </w:hyperlink>
         </w:p>
         <w:p>
+          <w:pPr>
+            <w:rPr>
+              <w:b/>
+              <w:bCs/>
+              <w:noProof/>
+            </w:rPr>
+          </w:pPr>
           <w:r>
             <w:rPr>
               <w:b/>
@@ -3217,19 +3188,6 @@
     </w:sdt>
     <w:p>
       <w:pPr>
-        <w:jc w:val="both"/>
-        <w:rPr>
-          <w:rtl/>
-          <w:lang w:bidi="ar-EG"/>
-        </w:rPr>
-      </w:pPr>
-      <w:r>
-        <w:lastRenderedPageBreak/>
-        <w:br w:type="page"/>
-      </w:r>
-    </w:p>
-    <w:p>
-      <w:pPr>
         <w:pStyle w:val="Heading1"/>
         <w:numPr>
           <w:ilvl w:val="0"/>
@@ -3240,7 +3198,10 @@
           <w:szCs w:val="40"/>
         </w:rPr>
       </w:pPr>
-      <w:bookmarkStart w:id="5" w:name="_Toc100929833"/>
+      <w:r>
+        <w:br w:type="page"/>
+      </w:r>
+      <w:bookmarkStart w:id="4" w:name="_Toc100929833"/>
       <w:r>
         <w:rPr>
           <w:sz w:val="40"/>
@@ -3249,7 +3210,7 @@
         <w:lastRenderedPageBreak/>
         <w:t>Introduction</w:t>
       </w:r>
-      <w:bookmarkEnd w:id="5"/>
+      <w:bookmarkEnd w:id="4"/>
     </w:p>
     <w:p>
       <w:pPr>
@@ -3263,7 +3224,7 @@
           <w:szCs w:val="32"/>
         </w:rPr>
       </w:pPr>
-      <w:bookmarkStart w:id="6" w:name="_Toc100929834"/>
+      <w:bookmarkStart w:id="5" w:name="_Toc100929834"/>
       <w:r>
         <w:rPr>
           <w:sz w:val="32"/>
@@ -3271,55 +3232,42 @@
         </w:rPr>
         <w:t>Purpose of project management plan</w:t>
       </w:r>
-      <w:bookmarkEnd w:id="6"/>
+      <w:bookmarkEnd w:id="5"/>
     </w:p>
     <w:p>
       <w:pPr>
         <w:rPr>
-          <w:sz w:val="26"/>
-          <w:szCs w:val="26"/>
+          <w:sz w:val="24"/>
+          <w:szCs w:val="24"/>
         </w:rPr>
       </w:pPr>
       <w:r>
         <w:rPr>
-          <w:sz w:val="26"/>
-          <w:szCs w:val="26"/>
+          <w:sz w:val="24"/>
+          <w:szCs w:val="24"/>
         </w:rPr>
         <w:t xml:space="preserve"> </w:t>
       </w:r>
       <w:r>
         <w:rPr>
-          <w:sz w:val="26"/>
-          <w:szCs w:val="26"/>
+          <w:sz w:val="24"/>
+          <w:szCs w:val="24"/>
         </w:rPr>
         <w:tab/>
-      </w:r>
-      <w:r>
-        <w:rPr>
-          <w:sz w:val="26"/>
-          <w:szCs w:val="26"/>
-        </w:rPr>
-        <w:t>The intended audience of the Travel advisor PMP is all project stakeholders including the project sponsor, senior leadership and the project team</w:t>
-      </w:r>
-      <w:r>
-        <w:rPr>
-          <w:sz w:val="26"/>
-          <w:szCs w:val="26"/>
-        </w:rPr>
-        <w:t>.</w:t>
+        <w:t>The intended audience of the Travel advisor PMP is all project stakeholders including the project sponsor, senior leadership and the project team.</w:t>
       </w:r>
     </w:p>
     <w:p>
       <w:pPr>
         <w:rPr>
-          <w:sz w:val="26"/>
-          <w:szCs w:val="26"/>
+          <w:sz w:val="24"/>
+          <w:szCs w:val="24"/>
         </w:rPr>
       </w:pPr>
       <w:r>
         <w:rPr>
-          <w:sz w:val="26"/>
-          <w:szCs w:val="26"/>
+          <w:sz w:val="24"/>
+          <w:szCs w:val="24"/>
         </w:rPr>
         <w:t>Maintaining the ease of communication between customer and Travel Advisor Company through building a website which will help us to establish an accurate more beneficial routine of work to meet the end of scope, time and cost goals required to achieve.</w:t>
       </w:r>
@@ -3327,15 +3275,15 @@
     <w:p>
       <w:pPr>
         <w:rPr>
-          <w:sz w:val="26"/>
-          <w:szCs w:val="26"/>
+          <w:sz w:val="24"/>
+          <w:szCs w:val="24"/>
           <w:lang w:bidi="ar-EG"/>
         </w:rPr>
       </w:pPr>
       <w:r>
         <w:rPr>
-          <w:sz w:val="26"/>
-          <w:szCs w:val="26"/>
+          <w:sz w:val="24"/>
+          <w:szCs w:val="24"/>
           <w:lang w:bidi="ar-EG"/>
         </w:rPr>
         <w:t>One of the most touted benefits of travel advisor website is providing peace of mind to travelers allowing them to view updated tours and destination of any country they want, also taking in count feedback from previous customers.</w:t>
@@ -3344,41 +3292,25 @@
     <w:p>
       <w:pPr>
         <w:rPr>
-          <w:sz w:val="26"/>
-          <w:szCs w:val="26"/>
+          <w:sz w:val="24"/>
+          <w:szCs w:val="24"/>
           <w:lang w:bidi="ar-EG"/>
         </w:rPr>
       </w:pPr>
       <w:r>
         <w:rPr>
-          <w:sz w:val="26"/>
-          <w:szCs w:val="26"/>
+          <w:sz w:val="24"/>
+          <w:szCs w:val="24"/>
           <w:lang w:bidi="ar-EG"/>
         </w:rPr>
-        <w:t>Part of our goals is to provide customer with easy access to booking and viewing trips without the need to phys</w:t>
-      </w:r>
-      <w:r>
-        <w:rPr>
-          <w:sz w:val="26"/>
-          <w:szCs w:val="26"/>
-          <w:lang w:bidi="ar-EG"/>
-        </w:rPr>
-        <w:t>ically be in the company.</w:t>
-      </w:r>
-      <w:r>
-        <w:rPr>
-          <w:sz w:val="26"/>
-          <w:szCs w:val="26"/>
-          <w:lang w:bidi="ar-EG"/>
-        </w:rPr>
-        <w:t xml:space="preserve"> </w:t>
+        <w:t xml:space="preserve">Part of our goals is to provide customer with easy access to booking and viewing trips without the need to physically be in the company. </w:t>
       </w:r>
     </w:p>
     <w:p>
       <w:pPr>
         <w:rPr>
-          <w:sz w:val="26"/>
-          <w:szCs w:val="26"/>
+          <w:sz w:val="24"/>
+          <w:szCs w:val="24"/>
           <w:lang w:bidi="ar-EG"/>
         </w:rPr>
       </w:pPr>
@@ -3403,8 +3335,8 @@
           <w:szCs w:val="32"/>
         </w:rPr>
       </w:pPr>
-      <w:bookmarkStart w:id="7" w:name="_Toc100523078"/>
-      <w:bookmarkStart w:id="8" w:name="_Toc100929835"/>
+      <w:bookmarkStart w:id="6" w:name="_Toc100523078"/>
+      <w:bookmarkStart w:id="7" w:name="_Toc100929835"/>
       <w:r>
         <w:rPr>
           <w:sz w:val="32"/>
@@ -3412,8 +3344,8 @@
         </w:rPr>
         <w:t>Summary of project charter</w:t>
       </w:r>
+      <w:bookmarkEnd w:id="6"/>
       <w:bookmarkEnd w:id="7"/>
-      <w:bookmarkEnd w:id="8"/>
     </w:p>
     <w:p>
       <w:pPr>
@@ -3427,7 +3359,7 @@
           <w:szCs w:val="28"/>
         </w:rPr>
       </w:pPr>
-      <w:bookmarkStart w:id="9" w:name="_Toc100929836"/>
+      <w:bookmarkStart w:id="8" w:name="_Toc100929836"/>
       <w:r>
         <w:rPr>
           <w:sz w:val="28"/>
@@ -3435,66 +3367,40 @@
         </w:rPr>
         <w:t>Introduction</w:t>
       </w:r>
-      <w:bookmarkEnd w:id="9"/>
+      <w:bookmarkEnd w:id="8"/>
     </w:p>
     <w:p>
       <w:pPr>
-        <w:ind w:left="360" w:firstLine="720"/>
-        <w:rPr>
-          <w:sz w:val="26"/>
-          <w:szCs w:val="26"/>
+        <w:rPr>
+          <w:sz w:val="24"/>
+          <w:szCs w:val="24"/>
           <w:lang w:bidi="ar-EG"/>
         </w:rPr>
       </w:pPr>
       <w:r>
         <w:rPr>
-          <w:sz w:val="26"/>
-          <w:szCs w:val="26"/>
+          <w:sz w:val="24"/>
+          <w:szCs w:val="24"/>
           <w:lang w:bidi="ar-EG"/>
         </w:rPr>
-        <w:t>Our vision</w:t>
-      </w:r>
-      <w:r>
-        <w:rPr>
-          <w:sz w:val="26"/>
-          <w:szCs w:val="26"/>
-          <w:lang w:bidi="ar-EG"/>
-        </w:rPr>
-        <w:t xml:space="preserve">: Be the world’s most trusted and innovative travel Management Company. </w:t>
+        <w:t xml:space="preserve">Our vision: Be the world’s most trusted and innovative travel Management Company. </w:t>
       </w:r>
     </w:p>
     <w:p>
       <w:pPr>
-        <w:ind w:left="360" w:firstLine="720"/>
-        <w:rPr>
-          <w:sz w:val="26"/>
-          <w:szCs w:val="26"/>
+        <w:rPr>
+          <w:sz w:val="24"/>
+          <w:szCs w:val="24"/>
           <w:lang w:bidi="ar-EG"/>
         </w:rPr>
       </w:pPr>
       <w:r>
         <w:rPr>
-          <w:sz w:val="26"/>
-          <w:szCs w:val="26"/>
+          <w:sz w:val="24"/>
+          <w:szCs w:val="24"/>
           <w:lang w:bidi="ar-EG"/>
         </w:rPr>
-        <w:t xml:space="preserve">Our mission: </w:t>
-      </w:r>
-      <w:r>
-        <w:rPr>
-          <w:sz w:val="26"/>
-          <w:szCs w:val="26"/>
-          <w:lang w:bidi="ar-EG"/>
-        </w:rPr>
-        <w:t>To inspire and enable people to confidently explore, experience and share our wor</w:t>
-      </w:r>
-      <w:r>
-        <w:rPr>
-          <w:sz w:val="26"/>
-          <w:szCs w:val="26"/>
-          <w:lang w:bidi="ar-EG"/>
-        </w:rPr>
-        <w:t>ld</w:t>
+        <w:t>Our mission: To inspire and enable people to confidently explore, experience and share our world</w:t>
       </w:r>
     </w:p>
     <w:p>
@@ -3510,7 +3416,7 @@
           <w:rtl/>
         </w:rPr>
       </w:pPr>
-      <w:bookmarkStart w:id="10" w:name="_Toc100929837"/>
+      <w:bookmarkStart w:id="9" w:name="_Toc100929837"/>
       <w:r>
         <w:rPr>
           <w:sz w:val="28"/>
@@ -3518,17 +3424,21 @@
         </w:rPr>
         <w:t>Business need</w:t>
       </w:r>
-      <w:bookmarkEnd w:id="10"/>
+      <w:bookmarkEnd w:id="9"/>
     </w:p>
     <w:p>
       <w:pPr>
         <w:ind w:left="1440"/>
         <w:rPr>
+          <w:sz w:val="24"/>
+          <w:szCs w:val="24"/>
           <w:lang w:bidi="ar-EG"/>
         </w:rPr>
       </w:pPr>
       <w:r>
         <w:rPr>
+          <w:sz w:val="24"/>
+          <w:szCs w:val="24"/>
           <w:lang w:bidi="ar-EG"/>
         </w:rPr>
         <w:t>Providing easier access to booking systems and being available 24/7, providing reliable feedback from previous travelers.</w:t>
@@ -3562,7 +3472,7 @@
           <w:szCs w:val="28"/>
         </w:rPr>
       </w:pPr>
-      <w:bookmarkStart w:id="11" w:name="_Toc100929838"/>
+      <w:bookmarkStart w:id="10" w:name="_Toc100929838"/>
       <w:r>
         <w:rPr>
           <w:sz w:val="28"/>
@@ -3570,38 +3480,94 @@
         </w:rPr>
         <w:t>Unique Solution</w:t>
       </w:r>
-      <w:bookmarkEnd w:id="11"/>
+      <w:bookmarkEnd w:id="10"/>
     </w:p>
     <w:p>
       <w:pPr>
         <w:ind w:left="1080" w:firstLine="720"/>
         <w:rPr>
+          <w:sz w:val="24"/>
+          <w:szCs w:val="24"/>
           <w:lang w:bidi="ar-EG"/>
         </w:rPr>
       </w:pPr>
       <w:r>
         <w:rPr>
+          <w:sz w:val="24"/>
+          <w:szCs w:val="24"/>
           <w:lang w:bidi="ar-EG"/>
         </w:rPr>
-        <w:t>The customer need for an easier way to communicate with the company and booking the trips based on the reviews of the other customers experience in this se saw an opportunity for the company to deliver the value needed to the customer with a little margin of profits.</w:t>
+        <w:t xml:space="preserve">The customer </w:t>
+      </w:r>
+      <w:proofErr w:type="gramStart"/>
+      <w:r>
+        <w:rPr>
+          <w:sz w:val="24"/>
+          <w:szCs w:val="24"/>
+          <w:lang w:bidi="ar-EG"/>
+        </w:rPr>
+        <w:t>need</w:t>
+      </w:r>
+      <w:proofErr w:type="gramEnd"/>
+      <w:r>
+        <w:rPr>
+          <w:sz w:val="24"/>
+          <w:szCs w:val="24"/>
+          <w:lang w:bidi="ar-EG"/>
+        </w:rPr>
+        <w:t xml:space="preserve"> for an easier way to communicate with the company and booking the trips based on the reviews of the other customers experience in this se saw an opportunity for the company to deliver the value needed to the customer with a little margin of profits.</w:t>
       </w:r>
     </w:p>
     <w:p>
       <w:pPr>
+        <w:rPr>
+          <w:b/>
+          <w:bCs/>
+          <w:noProof/>
+          <w:rtl/>
+        </w:rPr>
+      </w:pPr>
+    </w:p>
+    <w:p>
+      <w:pPr>
         <w:ind w:left="1080" w:firstLine="720"/>
         <w:rPr>
+          <w:sz w:val="24"/>
+          <w:szCs w:val="24"/>
           <w:lang w:bidi="ar-EG"/>
         </w:rPr>
       </w:pPr>
       <w:r>
         <w:rPr>
+          <w:sz w:val="24"/>
+          <w:szCs w:val="24"/>
           <w:lang w:bidi="ar-EG"/>
         </w:rPr>
         <w:lastRenderedPageBreak/>
-        <w:t>Our website try to be different as the customer actually find a user friendly interface</w:t>
+        <w:t xml:space="preserve">Our website </w:t>
+      </w:r>
+      <w:proofErr w:type="gramStart"/>
+      <w:r>
+        <w:rPr>
+          <w:sz w:val="24"/>
+          <w:szCs w:val="24"/>
+          <w:lang w:bidi="ar-EG"/>
+        </w:rPr>
+        <w:t>try</w:t>
+      </w:r>
+      <w:proofErr w:type="gramEnd"/>
+      <w:r>
+        <w:rPr>
+          <w:sz w:val="24"/>
+          <w:szCs w:val="24"/>
+          <w:lang w:bidi="ar-EG"/>
+        </w:rPr>
+        <w:t xml:space="preserve"> to be different as the customer actually find a user friendly interface</w:t>
       </w:r>
       <w:r>
         <w:rPr>
+          <w:sz w:val="24"/>
+          <w:szCs w:val="24"/>
           <w:lang w:bidi="ar-EG"/>
         </w:rPr>
         <w:t xml:space="preserve"> with the highest performance possible to satisfy the customer.</w:t>
@@ -3619,7 +3585,7 @@
           <w:szCs w:val="28"/>
         </w:rPr>
       </w:pPr>
-      <w:bookmarkStart w:id="12" w:name="_Toc100929839"/>
+      <w:bookmarkStart w:id="11" w:name="_Toc100929839"/>
       <w:r>
         <w:rPr>
           <w:sz w:val="28"/>
@@ -3627,28 +3593,50 @@
         </w:rPr>
         <w:t>Timeline</w:t>
       </w:r>
-      <w:bookmarkEnd w:id="12"/>
+      <w:bookmarkEnd w:id="11"/>
     </w:p>
     <w:p>
       <w:pPr>
         <w:ind w:left="1080" w:firstLine="720"/>
         <w:rPr>
+          <w:sz w:val="24"/>
+          <w:szCs w:val="24"/>
           <w:rtl/>
         </w:rPr>
       </w:pPr>
       <w:r>
+        <w:rPr>
+          <w:sz w:val="24"/>
+          <w:szCs w:val="24"/>
+        </w:rPr>
         <w:t>We plan to provide four milestones for the project and define the proj</w:t>
       </w:r>
       <w:r>
+        <w:rPr>
+          <w:sz w:val="24"/>
+          <w:szCs w:val="24"/>
+        </w:rPr>
         <w:t>ect as ready for publishing in 5</w:t>
       </w:r>
       <w:r>
+        <w:rPr>
+          <w:sz w:val="24"/>
+          <w:szCs w:val="24"/>
+        </w:rPr>
         <w:t xml:space="preserve"> weeks of working as it needs approximately </w:t>
       </w:r>
       <w:r>
+        <w:rPr>
+          <w:sz w:val="24"/>
+          <w:szCs w:val="24"/>
+        </w:rPr>
         <w:t>375</w:t>
       </w:r>
       <w:r>
+        <w:rPr>
+          <w:sz w:val="24"/>
+          <w:szCs w:val="24"/>
+        </w:rPr>
         <w:t xml:space="preserve"> hours.</w:t>
       </w:r>
     </w:p>
@@ -3659,21 +3647,41 @@
           <w:ilvl w:val="0"/>
           <w:numId w:val="6"/>
         </w:numPr>
-      </w:pPr>
-      <w:bookmarkStart w:id="13" w:name="_Toc100929840"/>
+        <w:rPr>
+          <w:sz w:val="28"/>
+          <w:szCs w:val="28"/>
+        </w:rPr>
+      </w:pPr>
+      <w:bookmarkStart w:id="12" w:name="_Toc100929840"/>
       <w:r>
+        <w:rPr>
+          <w:sz w:val="28"/>
+          <w:szCs w:val="28"/>
+        </w:rPr>
         <w:t>Team</w:t>
       </w:r>
-      <w:bookmarkEnd w:id="13"/>
+      <w:bookmarkEnd w:id="12"/>
       <w:r>
+        <w:rPr>
+          <w:sz w:val="28"/>
+          <w:szCs w:val="28"/>
+        </w:rPr>
         <w:t xml:space="preserve"> </w:t>
       </w:r>
     </w:p>
     <w:p>
       <w:pPr>
         <w:ind w:left="720" w:firstLine="720"/>
+        <w:rPr>
+          <w:sz w:val="24"/>
+          <w:szCs w:val="24"/>
+        </w:rPr>
       </w:pPr>
       <w:r>
+        <w:rPr>
+          <w:sz w:val="24"/>
+          <w:szCs w:val="24"/>
+        </w:rPr>
         <w:t>Our team consists of 5 members as follow:</w:t>
       </w:r>
     </w:p>
@@ -3684,27 +3692,30 @@
           <w:ilvl w:val="0"/>
           <w:numId w:val="7"/>
         </w:numPr>
-      </w:pPr>
-      <w:proofErr w:type="spellStart"/>
+        <w:rPr>
+          <w:sz w:val="24"/>
+          <w:szCs w:val="24"/>
+        </w:rPr>
+      </w:pPr>
       <w:r>
+        <w:rPr>
+          <w:sz w:val="24"/>
+          <w:szCs w:val="24"/>
+        </w:rPr>
         <w:t>S</w:t>
       </w:r>
       <w:r>
-        <w:t>aad</w:t>
-      </w:r>
-      <w:proofErr w:type="spellEnd"/>
-      <w:r>
-        <w:t xml:space="preserve"> </w:t>
-      </w:r>
-      <w:proofErr w:type="spellStart"/>
-      <w:r>
-        <w:t>Hamdy</w:t>
-      </w:r>
-      <w:proofErr w:type="spellEnd"/>
-      <w:r>
-        <w:t>: project &amp;</w:t>
+        <w:rPr>
+          <w:sz w:val="24"/>
+          <w:szCs w:val="24"/>
+        </w:rPr>
+        <w:t>aad Hamdy: project &amp;</w:t>
       </w:r>
       <w:r>
+        <w:rPr>
+          <w:sz w:val="24"/>
+          <w:szCs w:val="24"/>
+        </w:rPr>
         <w:t xml:space="preserve"> configuration manager</w:t>
       </w:r>
     </w:p>
@@ -3715,17 +3726,33 @@
           <w:ilvl w:val="0"/>
           <w:numId w:val="7"/>
         </w:numPr>
+        <w:rPr>
+          <w:sz w:val="24"/>
+          <w:szCs w:val="24"/>
+        </w:rPr>
       </w:pPr>
       <w:r>
-        <w:t xml:space="preserve">Ahmed </w:t>
+        <w:rPr>
+          <w:sz w:val="24"/>
+          <w:szCs w:val="24"/>
+        </w:rPr>
+        <w:t xml:space="preserve">Ahmed Medhat: </w:t>
       </w:r>
-      <w:proofErr w:type="spellStart"/>
+      <w:proofErr w:type="gramStart"/>
       <w:r>
-        <w:t>Medhat</w:t>
+        <w:rPr>
+          <w:sz w:val="24"/>
+          <w:szCs w:val="24"/>
+        </w:rPr>
+        <w:t>Developer ,Designer</w:t>
       </w:r>
-      <w:proofErr w:type="spellEnd"/>
+      <w:proofErr w:type="gramEnd"/>
       <w:r>
-        <w:t xml:space="preserve">: Developer ,Designer and Tester </w:t>
+        <w:rPr>
+          <w:sz w:val="24"/>
+          <w:szCs w:val="24"/>
+        </w:rPr>
+        <w:t xml:space="preserve"> and Tester </w:t>
       </w:r>
     </w:p>
     <w:p>
@@ -3735,14 +3762,17 @@
           <w:ilvl w:val="0"/>
           <w:numId w:val="7"/>
         </w:numPr>
-      </w:pPr>
-      <w:proofErr w:type="spellStart"/>
+        <w:rPr>
+          <w:sz w:val="24"/>
+          <w:szCs w:val="24"/>
+        </w:rPr>
+      </w:pPr>
       <w:r>
-        <w:t>Aya</w:t>
-      </w:r>
-      <w:proofErr w:type="spellEnd"/>
-      <w:r>
-        <w:t xml:space="preserve"> Ahmed: Developer and Tester</w:t>
+        <w:rPr>
+          <w:sz w:val="24"/>
+          <w:szCs w:val="24"/>
+        </w:rPr>
+        <w:t>Aya Ahmed: Developer and Tester</w:t>
       </w:r>
     </w:p>
     <w:p>
@@ -3752,22 +3782,17 @@
           <w:ilvl w:val="0"/>
           <w:numId w:val="7"/>
         </w:numPr>
-      </w:pPr>
-      <w:proofErr w:type="spellStart"/>
+        <w:rPr>
+          <w:sz w:val="24"/>
+          <w:szCs w:val="24"/>
+        </w:rPr>
+      </w:pPr>
       <w:r>
-        <w:t>Muhammed</w:t>
-      </w:r>
-      <w:proofErr w:type="spellEnd"/>
-      <w:r>
-        <w:t xml:space="preserve"> </w:t>
-      </w:r>
-      <w:proofErr w:type="spellStart"/>
-      <w:r>
-        <w:t>Ashry</w:t>
-      </w:r>
-      <w:proofErr w:type="spellEnd"/>
-      <w:r>
-        <w:t>: Developer and Tester</w:t>
+        <w:rPr>
+          <w:sz w:val="24"/>
+          <w:szCs w:val="24"/>
+        </w:rPr>
+        <w:t>Muhammed Ashry: Developer and Tester</w:t>
       </w:r>
     </w:p>
     <w:p>
@@ -3777,17 +3802,17 @@
           <w:ilvl w:val="0"/>
           <w:numId w:val="7"/>
         </w:numPr>
+        <w:rPr>
+          <w:sz w:val="24"/>
+          <w:szCs w:val="24"/>
+        </w:rPr>
       </w:pPr>
       <w:r>
-        <w:t xml:space="preserve">Nada </w:t>
-      </w:r>
-      <w:proofErr w:type="spellStart"/>
-      <w:r>
-        <w:t>Abdelrehem</w:t>
-      </w:r>
-      <w:proofErr w:type="spellEnd"/>
-      <w:r>
-        <w:t>: Developer and Tester</w:t>
+        <w:rPr>
+          <w:sz w:val="24"/>
+          <w:szCs w:val="24"/>
+        </w:rPr>
+        <w:t>Nada Abdelrehem: Developer and Tester</w:t>
       </w:r>
     </w:p>
     <w:p>
@@ -3797,18 +3822,34 @@
           <w:ilvl w:val="0"/>
           <w:numId w:val="6"/>
         </w:numPr>
-      </w:pPr>
-      <w:bookmarkStart w:id="14" w:name="_Toc100929841"/>
+        <w:rPr>
+          <w:sz w:val="28"/>
+          <w:szCs w:val="28"/>
+        </w:rPr>
+      </w:pPr>
+      <w:bookmarkStart w:id="13" w:name="_Toc100929841"/>
       <w:r>
+        <w:rPr>
+          <w:sz w:val="28"/>
+          <w:szCs w:val="28"/>
+        </w:rPr>
         <w:t>Conclusion</w:t>
       </w:r>
-      <w:bookmarkEnd w:id="14"/>
+      <w:bookmarkEnd w:id="13"/>
     </w:p>
     <w:p>
       <w:pPr>
         <w:ind w:left="720" w:firstLine="720"/>
+        <w:rPr>
+          <w:sz w:val="24"/>
+          <w:szCs w:val="24"/>
+        </w:rPr>
       </w:pPr>
       <w:r>
+        <w:rPr>
+          <w:sz w:val="24"/>
+          <w:szCs w:val="24"/>
+        </w:rPr>
         <w:t>This project will provide the needed luxury for user and provide the customer with the needed functionality to achieve the highest market value (profit).</w:t>
       </w:r>
     </w:p>
@@ -3830,7 +3871,7 @@
           <w:szCs w:val="32"/>
         </w:rPr>
       </w:pPr>
-      <w:bookmarkStart w:id="15" w:name="_Toc100929842"/>
+      <w:bookmarkStart w:id="14" w:name="_Toc100929842"/>
       <w:r>
         <w:rPr>
           <w:sz w:val="32"/>
@@ -3845,7 +3886,7 @@
         </w:rPr>
         <w:t>and Constraints</w:t>
       </w:r>
-      <w:bookmarkEnd w:id="15"/>
+      <w:bookmarkEnd w:id="14"/>
     </w:p>
     <w:p>
       <w:pPr>
@@ -3855,11 +3896,18 @@
           <w:numId w:val="11"/>
         </w:numPr>
       </w:pPr>
-      <w:bookmarkStart w:id="16" w:name="_Toc100929843"/>
+      <w:bookmarkStart w:id="15" w:name="_Toc100929843"/>
       <w:r>
-        <w:t>Assumptions:</w:t>
+        <w:rPr>
+          <w:sz w:val="28"/>
+          <w:szCs w:val="28"/>
+        </w:rPr>
+        <w:t>Assumptions</w:t>
       </w:r>
-      <w:bookmarkEnd w:id="16"/>
+      <w:r>
+        <w:t>:</w:t>
+      </w:r>
+      <w:bookmarkEnd w:id="15"/>
     </w:p>
     <w:p>
       <w:pPr>
@@ -3868,8 +3916,16 @@
           <w:ilvl w:val="0"/>
           <w:numId w:val="12"/>
         </w:numPr>
+        <w:rPr>
+          <w:sz w:val="24"/>
+          <w:szCs w:val="24"/>
+        </w:rPr>
       </w:pPr>
       <w:r>
+        <w:rPr>
+          <w:sz w:val="24"/>
+          <w:szCs w:val="24"/>
+        </w:rPr>
         <w:t>We are developing using c#.</w:t>
       </w:r>
     </w:p>
@@ -3880,12 +3936,17 @@
           <w:ilvl w:val="0"/>
           <w:numId w:val="12"/>
         </w:numPr>
+        <w:rPr>
+          <w:sz w:val="24"/>
+          <w:szCs w:val="24"/>
+        </w:rPr>
       </w:pPr>
       <w:r>
-        <w:t>Brow</w:t>
-      </w:r>
-      <w:r>
-        <w:t>sers: Chrome, Firefox and Edge</w:t>
+        <w:rPr>
+          <w:sz w:val="24"/>
+          <w:szCs w:val="24"/>
+        </w:rPr>
+        <w:t>Browsers: Chrome, Firefox and Edge</w:t>
       </w:r>
     </w:p>
     <w:p>
@@ -3895,19 +3956,32 @@
           <w:ilvl w:val="0"/>
           <w:numId w:val="12"/>
         </w:numPr>
+        <w:rPr>
+          <w:sz w:val="24"/>
+          <w:szCs w:val="24"/>
+        </w:rPr>
       </w:pPr>
       <w:r>
-        <w:t>Operating Sys</w:t>
-      </w:r>
-      <w:r>
-        <w:t>tem: Win 7</w:t>
+        <w:rPr>
+          <w:sz w:val="24"/>
+          <w:szCs w:val="24"/>
+        </w:rPr>
+        <w:t xml:space="preserve">Operating System: Win </w:t>
       </w:r>
       <w:proofErr w:type="gramStart"/>
       <w:r>
-        <w:t>,XP</w:t>
+        <w:rPr>
+          <w:sz w:val="24"/>
+          <w:szCs w:val="24"/>
+        </w:rPr>
+        <w:t>7,XP</w:t>
       </w:r>
       <w:proofErr w:type="gramEnd"/>
       <w:r>
+        <w:rPr>
+          <w:sz w:val="24"/>
+          <w:szCs w:val="24"/>
+        </w:rPr>
         <w:t>, Vista, 8, 10, 11.</w:t>
       </w:r>
     </w:p>
@@ -3918,12 +3992,17 @@
           <w:ilvl w:val="0"/>
           <w:numId w:val="12"/>
         </w:numPr>
+        <w:rPr>
+          <w:sz w:val="24"/>
+          <w:szCs w:val="24"/>
+        </w:rPr>
       </w:pPr>
       <w:r>
-        <w:t>Recommended Conf.: 256mb</w:t>
-      </w:r>
-      <w:r>
-        <w:t xml:space="preserve"> RAM or higher, 10mb Disk space.</w:t>
+        <w:rPr>
+          <w:sz w:val="24"/>
+          <w:szCs w:val="24"/>
+        </w:rPr>
+        <w:t>Recommended Conf.: 256mb RAM or higher, 10mb Disk space.</w:t>
       </w:r>
     </w:p>
     <w:p>
@@ -3933,8 +4012,16 @@
           <w:ilvl w:val="0"/>
           <w:numId w:val="12"/>
         </w:numPr>
+        <w:rPr>
+          <w:sz w:val="24"/>
+          <w:szCs w:val="24"/>
+        </w:rPr>
       </w:pPr>
       <w:r>
+        <w:rPr>
+          <w:sz w:val="24"/>
+          <w:szCs w:val="24"/>
+        </w:rPr>
         <w:t>Screen Resolution: 1024x768.</w:t>
       </w:r>
     </w:p>
@@ -3946,11 +4033,18 @@
           <w:numId w:val="11"/>
         </w:numPr>
       </w:pPr>
-      <w:bookmarkStart w:id="17" w:name="_Toc100929844"/>
+      <w:bookmarkStart w:id="16" w:name="_Toc100929844"/>
       <w:r>
-        <w:t>Constraints:</w:t>
+        <w:rPr>
+          <w:sz w:val="28"/>
+          <w:szCs w:val="28"/>
+        </w:rPr>
+        <w:t>Constraints</w:t>
       </w:r>
-      <w:bookmarkEnd w:id="17"/>
+      <w:r>
+        <w:t>:</w:t>
+      </w:r>
+      <w:bookmarkEnd w:id="16"/>
     </w:p>
     <w:p>
       <w:pPr>
@@ -3959,8 +4053,16 @@
           <w:ilvl w:val="0"/>
           <w:numId w:val="13"/>
         </w:numPr>
+        <w:rPr>
+          <w:sz w:val="24"/>
+          <w:szCs w:val="24"/>
+        </w:rPr>
       </w:pPr>
       <w:r>
+        <w:rPr>
+          <w:sz w:val="24"/>
+          <w:szCs w:val="24"/>
+        </w:rPr>
         <w:t>Web-based system / PC based</w:t>
       </w:r>
     </w:p>
@@ -3971,8 +4073,16 @@
           <w:ilvl w:val="0"/>
           <w:numId w:val="13"/>
         </w:numPr>
+        <w:rPr>
+          <w:sz w:val="24"/>
+          <w:szCs w:val="24"/>
+        </w:rPr>
       </w:pPr>
       <w:r>
+        <w:rPr>
+          <w:sz w:val="24"/>
+          <w:szCs w:val="24"/>
+        </w:rPr>
         <w:t xml:space="preserve">Unique user id </w:t>
       </w:r>
     </w:p>
@@ -3983,38 +4093,27 @@
           <w:ilvl w:val="0"/>
           <w:numId w:val="13"/>
         </w:numPr>
+        <w:spacing w:before="240"/>
+        <w:rPr>
+          <w:sz w:val="24"/>
+          <w:szCs w:val="24"/>
+        </w:rPr>
       </w:pPr>
       <w:r>
-        <w:t xml:space="preserve">Admin features needed: </w:t>
+        <w:rPr>
+          <w:sz w:val="24"/>
+          <w:szCs w:val="24"/>
+        </w:rPr>
+        <w:t>Admin features needed</w:t>
       </w:r>
       <w:r>
         <w:rPr>
-          <w:rFonts w:ascii="Arial" w:hAnsi="Arial" w:cs="Arial"/>
-          <w:sz w:val="20"/>
-          <w:szCs w:val="20"/>
-        </w:rPr>
-        <w:t>1-add new destination , setting the budget</w:t>
-      </w:r>
-      <w:r>
-        <w:rPr>
-          <w:rFonts w:ascii="Arial" w:hAnsi="Arial" w:cs="Arial"/>
-          <w:sz w:val="20"/>
-          <w:szCs w:val="20"/>
-        </w:rPr>
-        <w:br/>
-        <w:t xml:space="preserve">                                        2- create user </w:t>
-      </w:r>
-      <w:r>
-        <w:rPr>
-          <w:rFonts w:ascii="Arial" w:hAnsi="Arial" w:cs="Arial"/>
-          <w:sz w:val="20"/>
-          <w:szCs w:val="20"/>
-        </w:rPr>
-        <w:br/>
-        <w:t xml:space="preserve">                                        3- Add admin</w:t>
+          <w:sz w:val="24"/>
+          <w:szCs w:val="24"/>
+        </w:rPr>
+        <w:t>: (Add new destination/tour, add user, set budget)</w:t>
       </w:r>
     </w:p>
-    <w:p/>
     <w:p>
       <w:pPr>
         <w:pStyle w:val="Heading2"/>
@@ -4027,7 +4126,7 @@
           <w:szCs w:val="32"/>
         </w:rPr>
       </w:pPr>
-      <w:bookmarkStart w:id="18" w:name="_Toc100929845"/>
+      <w:bookmarkStart w:id="17" w:name="_Toc100929845"/>
       <w:r>
         <w:rPr>
           <w:sz w:val="32"/>
@@ -4035,30 +4134,38 @@
         </w:rPr>
         <w:t>Scope Management</w:t>
       </w:r>
-      <w:bookmarkEnd w:id="18"/>
+      <w:bookmarkEnd w:id="17"/>
     </w:p>
     <w:p>
       <w:pPr>
         <w:ind w:left="384"/>
+        <w:rPr>
+          <w:sz w:val="24"/>
+          <w:szCs w:val="24"/>
+        </w:rPr>
       </w:pPr>
       <w:r>
-        <w:t xml:space="preserve">Scope management plan is discussed in two file the scope statement which define the scope and scope management plan which is describing how to manage the scope  these files are both in the Concept folder under the names (Project </w:t>
+        <w:rPr>
+          <w:sz w:val="24"/>
+          <w:szCs w:val="24"/>
+        </w:rPr>
+        <w:t xml:space="preserve">Scope management plan is discussed in two file the scope statement which define the scope and scope management plan which is describing how to manage the </w:t>
       </w:r>
-      <w:proofErr w:type="spellStart"/>
+      <w:proofErr w:type="gramStart"/>
       <w:r>
-        <w:t>Statemetn.docs</w:t>
+        <w:rPr>
+          <w:sz w:val="24"/>
+          <w:szCs w:val="24"/>
+        </w:rPr>
+        <w:t>scope  these</w:t>
       </w:r>
-      <w:proofErr w:type="spellEnd"/>
+      <w:proofErr w:type="gramEnd"/>
       <w:r>
-        <w:t xml:space="preserve"> and Scope Management </w:t>
-      </w:r>
-      <w:proofErr w:type="spellStart"/>
-      <w:r>
-        <w:t>Plan.docs</w:t>
-      </w:r>
-      <w:proofErr w:type="spellEnd"/>
-      <w:r>
-        <w:t>)</w:t>
+        <w:rPr>
+          <w:sz w:val="24"/>
+          <w:szCs w:val="24"/>
+        </w:rPr>
+        <w:t xml:space="preserve"> files are both in the Concept folder under the names (Project Statemetn.docs and Scope Management Plan.docs)</w:t>
       </w:r>
     </w:p>
     <w:p>
@@ -4073,7 +4180,7 @@
           <w:szCs w:val="32"/>
         </w:rPr>
       </w:pPr>
-      <w:bookmarkStart w:id="19" w:name="_Toc100929846"/>
+      <w:bookmarkStart w:id="18" w:name="_Toc100929846"/>
       <w:r>
         <w:rPr>
           <w:sz w:val="32"/>
@@ -4082,7 +4189,7 @@
         <w:lastRenderedPageBreak/>
         <w:t>Work Breakdown Structure</w:t>
       </w:r>
-      <w:bookmarkEnd w:id="19"/>
+      <w:bookmarkEnd w:id="18"/>
     </w:p>
     <w:p>
       <w:pPr>
@@ -4091,15 +4198,33 @@
           <w:ilvl w:val="0"/>
           <w:numId w:val="17"/>
         </w:numPr>
-      </w:pPr>
-      <w:bookmarkStart w:id="20" w:name="_Toc100929847"/>
+        <w:rPr>
+          <w:sz w:val="28"/>
+          <w:szCs w:val="28"/>
+        </w:rPr>
+      </w:pPr>
+      <w:bookmarkStart w:id="19" w:name="_Toc100929847"/>
       <w:r>
+        <w:rPr>
+          <w:sz w:val="28"/>
+          <w:szCs w:val="28"/>
+        </w:rPr>
         <w:t>Diagram</w:t>
       </w:r>
-      <w:bookmarkEnd w:id="20"/>
+      <w:bookmarkEnd w:id="19"/>
     </w:p>
     <w:p>
+      <w:pPr>
+        <w:rPr>
+          <w:sz w:val="24"/>
+          <w:szCs w:val="24"/>
+        </w:rPr>
+      </w:pPr>
       <w:r>
+        <w:rPr>
+          <w:sz w:val="24"/>
+          <w:szCs w:val="24"/>
+        </w:rPr>
         <w:t>There is a description for this diagram in WBS_dictionary.xlsx which is in requirement folder in definition folder.</w:t>
       </w:r>
     </w:p>
@@ -4109,7 +4234,7 @@
           <w:noProof/>
         </w:rPr>
         <w:drawing>
-          <wp:inline distT="0" distB="0" distL="0" distR="0">
+          <wp:inline distT="0" distB="0" distL="0" distR="0" wp14:anchorId="13ADA8A6" wp14:editId="082BA932">
             <wp:extent cx="5943600" cy="3782404"/>
             <wp:effectExtent l="0" t="0" r="0" b="8890"/>
             <wp:docPr id="3" name="Picture 3" descr="C:\Users\LENOVO\Desktop\d383363d-9f9a-4183-ba30-7fa7933d19c6.jfif"/>
@@ -4165,15 +4290,33 @@
           <w:ilvl w:val="0"/>
           <w:numId w:val="17"/>
         </w:numPr>
-      </w:pPr>
-      <w:bookmarkStart w:id="21" w:name="_Toc100929848"/>
+        <w:rPr>
+          <w:sz w:val="28"/>
+          <w:szCs w:val="28"/>
+        </w:rPr>
+      </w:pPr>
+      <w:bookmarkStart w:id="20" w:name="_Toc100929848"/>
       <w:r>
+        <w:rPr>
+          <w:sz w:val="28"/>
+          <w:szCs w:val="28"/>
+        </w:rPr>
         <w:t>Responsibilities</w:t>
       </w:r>
-      <w:bookmarkEnd w:id="21"/>
+      <w:bookmarkEnd w:id="20"/>
     </w:p>
     <w:p>
+      <w:pPr>
+        <w:rPr>
+          <w:sz w:val="24"/>
+          <w:szCs w:val="24"/>
+        </w:rPr>
+      </w:pPr>
       <w:r>
+        <w:rPr>
+          <w:sz w:val="24"/>
+          <w:szCs w:val="24"/>
+        </w:rPr>
         <w:t>This is described under the file of RCIA.xlsx in the Concept folder.</w:t>
       </w:r>
     </w:p>
@@ -4189,7 +4332,7 @@
           <w:szCs w:val="40"/>
         </w:rPr>
       </w:pPr>
-      <w:bookmarkStart w:id="22" w:name="_Toc100929849"/>
+      <w:bookmarkStart w:id="21" w:name="_Toc100929849"/>
       <w:r>
         <w:rPr>
           <w:sz w:val="40"/>
@@ -4204,22 +4347,24 @@
         </w:rPr>
         <w:t xml:space="preserve"> Management</w:t>
       </w:r>
-      <w:bookmarkEnd w:id="22"/>
+      <w:bookmarkEnd w:id="21"/>
     </w:p>
     <w:p>
       <w:pPr>
-        <w:rPr>
+        <w:ind w:left="360"/>
+        <w:rPr>
+          <w:sz w:val="24"/>
+          <w:szCs w:val="24"/>
           <w:rtl/>
         </w:rPr>
       </w:pPr>
       <w:r>
-        <w:t xml:space="preserve">Schedule management plan is set in external file which is set in Concept folder you will find t under the name of </w:t>
+        <w:rPr>
+          <w:sz w:val="24"/>
+          <w:szCs w:val="24"/>
+        </w:rPr>
+        <w:t>Schedule management plan is set in external file which is set in Concept folder you will find t under the name of Schedule Management Plan.docx</w:t>
       </w:r>
-      <w:r>
-        <w:t>Schedule Management Plan.docx</w:t>
-      </w:r>
-      <w:bookmarkStart w:id="23" w:name="_GoBack"/>
-      <w:bookmarkEnd w:id="23"/>
     </w:p>
     <w:p>
       <w:pPr>
@@ -4233,7 +4378,7 @@
           <w:szCs w:val="40"/>
         </w:rPr>
       </w:pPr>
-      <w:bookmarkStart w:id="24" w:name="_Toc100929850"/>
+      <w:bookmarkStart w:id="22" w:name="_Toc100929850"/>
       <w:r>
         <w:rPr>
           <w:sz w:val="40"/>
@@ -4241,7 +4386,7 @@
         </w:rPr>
         <w:t>Quality management</w:t>
       </w:r>
-      <w:bookmarkEnd w:id="24"/>
+      <w:bookmarkEnd w:id="22"/>
       <w:r>
         <w:rPr>
           <w:sz w:val="40"/>
@@ -4290,6 +4435,7 @@
           <w:sz w:val="24"/>
           <w:szCs w:val="24"/>
         </w:rPr>
+        <w:lastRenderedPageBreak/>
         <w:t>For the details of the Quality management plan please check the Quality management plan attached to the project.</w:t>
       </w:r>
     </w:p>
@@ -4305,16 +4451,15 @@
           <w:szCs w:val="40"/>
         </w:rPr>
       </w:pPr>
-      <w:bookmarkStart w:id="25" w:name="_Toc100929851"/>
+      <w:bookmarkStart w:id="23" w:name="_Toc100929851"/>
       <w:r>
         <w:rPr>
           <w:sz w:val="40"/>
           <w:szCs w:val="40"/>
         </w:rPr>
-        <w:lastRenderedPageBreak/>
         <w:t>Configuration Management</w:t>
       </w:r>
-      <w:bookmarkEnd w:id="25"/>
+      <w:bookmarkEnd w:id="23"/>
     </w:p>
     <w:p>
       <w:pPr>
@@ -4324,19 +4469,19 @@
           <w:numId w:val="3"/>
         </w:numPr>
         <w:rPr>
-          <w:sz w:val="32"/>
-          <w:szCs w:val="32"/>
-        </w:rPr>
-      </w:pPr>
-      <w:bookmarkStart w:id="26" w:name="_Toc100929852"/>
+          <w:sz w:val="28"/>
+          <w:szCs w:val="28"/>
+        </w:rPr>
+      </w:pPr>
+      <w:bookmarkStart w:id="24" w:name="_Toc100929852"/>
       <w:r>
         <w:rPr>
-          <w:sz w:val="32"/>
-          <w:szCs w:val="32"/>
+          <w:sz w:val="28"/>
+          <w:szCs w:val="28"/>
         </w:rPr>
         <w:t>Tracing and control</w:t>
       </w:r>
-      <w:bookmarkEnd w:id="26"/>
+      <w:bookmarkEnd w:id="24"/>
     </w:p>
     <w:p>
       <w:pPr>
@@ -4376,55 +4521,7 @@
           <w:sz w:val="24"/>
           <w:szCs w:val="24"/>
         </w:rPr>
-        <w:t xml:space="preserve">We tailored our Configuration Management tool to use </w:t>
-      </w:r>
-      <w:proofErr w:type="spellStart"/>
-      <w:r>
-        <w:rPr>
-          <w:sz w:val="24"/>
-          <w:szCs w:val="24"/>
-        </w:rPr>
-        <w:t>Git</w:t>
-      </w:r>
-      <w:proofErr w:type="spellEnd"/>
-      <w:r>
-        <w:rPr>
-          <w:sz w:val="24"/>
-          <w:szCs w:val="24"/>
-        </w:rPr>
-        <w:t xml:space="preserve"> and </w:t>
-      </w:r>
-      <w:proofErr w:type="spellStart"/>
-      <w:r>
-        <w:rPr>
-          <w:sz w:val="24"/>
-          <w:szCs w:val="24"/>
-        </w:rPr>
-        <w:t>GitHub</w:t>
-      </w:r>
-      <w:proofErr w:type="spellEnd"/>
-      <w:r>
-        <w:rPr>
-          <w:sz w:val="24"/>
-          <w:szCs w:val="24"/>
-        </w:rPr>
-        <w:t xml:space="preserve"> instead of </w:t>
-      </w:r>
-      <w:proofErr w:type="spellStart"/>
-      <w:r>
-        <w:rPr>
-          <w:sz w:val="24"/>
-          <w:szCs w:val="24"/>
-        </w:rPr>
-        <w:t>TortoiseSVN</w:t>
-      </w:r>
-      <w:proofErr w:type="spellEnd"/>
-      <w:r>
-        <w:rPr>
-          <w:sz w:val="24"/>
-          <w:szCs w:val="24"/>
-        </w:rPr>
-        <w:t>.</w:t>
+        <w:t>We tailored our Configuration Management tool to use Git and GitHub instead of TortoiseSVN.</w:t>
       </w:r>
     </w:p>
     <w:p>
@@ -4435,30 +4532,30 @@
           <w:numId w:val="3"/>
         </w:numPr>
         <w:rPr>
-          <w:sz w:val="32"/>
-          <w:szCs w:val="32"/>
+          <w:sz w:val="28"/>
+          <w:szCs w:val="28"/>
         </w:rPr>
       </w:pPr>
       <w:r>
         <w:rPr>
-          <w:sz w:val="32"/>
-          <w:szCs w:val="32"/>
+          <w:sz w:val="28"/>
+          <w:szCs w:val="28"/>
         </w:rPr>
         <w:t xml:space="preserve"> </w:t>
       </w:r>
-      <w:bookmarkStart w:id="27" w:name="_Toc100929853"/>
+      <w:bookmarkStart w:id="25" w:name="_Toc100929853"/>
       <w:r>
         <w:rPr>
-          <w:sz w:val="32"/>
-          <w:szCs w:val="32"/>
+          <w:sz w:val="28"/>
+          <w:szCs w:val="28"/>
         </w:rPr>
         <w:t>Folder structure</w:t>
       </w:r>
-      <w:bookmarkEnd w:id="27"/>
+      <w:bookmarkEnd w:id="25"/>
       <w:r>
         <w:rPr>
-          <w:sz w:val="32"/>
-          <w:szCs w:val="32"/>
+          <w:sz w:val="28"/>
+          <w:szCs w:val="28"/>
         </w:rPr>
         <w:t xml:space="preserve"> </w:t>
       </w:r>
@@ -4469,7 +4566,7 @@
           <w:noProof/>
         </w:rPr>
         <w:drawing>
-          <wp:inline distT="0" distB="0" distL="0" distR="0">
+          <wp:inline distT="0" distB="0" distL="0" distR="0" wp14:anchorId="0E06A22F" wp14:editId="2F888F56">
             <wp:extent cx="5943600" cy="2986053"/>
             <wp:effectExtent l="0" t="0" r="0" b="5080"/>
             <wp:docPr id="2" name="Picture 2" descr="F:\dsaadsdas.PNG"/>
@@ -4692,6 +4789,7 @@
           <w:sz w:val="24"/>
           <w:szCs w:val="24"/>
         </w:rPr>
+        <w:lastRenderedPageBreak/>
         <w:t>Middle-ware: which will contain the code.</w:t>
       </w:r>
     </w:p>
@@ -4712,7 +4810,6 @@
           <w:sz w:val="24"/>
           <w:szCs w:val="24"/>
         </w:rPr>
-        <w:lastRenderedPageBreak/>
         <w:t>Monitor and Control: this folder contains the plans of the risk and Issue management plans and Logs and will contain the change request by the customer.</w:t>
       </w:r>
     </w:p>
@@ -4763,6 +4860,7 @@
           <w:ilvl w:val="0"/>
           <w:numId w:val="27"/>
         </w:numPr>
+        <w:spacing w:before="240"/>
         <w:rPr>
           <w:sz w:val="24"/>
           <w:szCs w:val="24"/>
@@ -4775,22 +4873,6 @@
         </w:rPr>
         <w:t>Reports: the reports resulting from testing.</w:t>
       </w:r>
-    </w:p>
-    <w:p>
-      <w:pPr>
-        <w:rPr>
-          <w:sz w:val="24"/>
-          <w:szCs w:val="24"/>
-        </w:rPr>
-      </w:pPr>
-    </w:p>
-    <w:p>
-      <w:pPr>
-        <w:rPr>
-          <w:sz w:val="24"/>
-          <w:szCs w:val="24"/>
-        </w:rPr>
-      </w:pPr>
     </w:p>
     <w:p>
       <w:pPr>
@@ -4800,19 +4882,19 @@
           <w:numId w:val="3"/>
         </w:numPr>
         <w:rPr>
-          <w:sz w:val="32"/>
-          <w:szCs w:val="32"/>
-        </w:rPr>
-      </w:pPr>
-      <w:bookmarkStart w:id="28" w:name="_Toc100929854"/>
+          <w:sz w:val="28"/>
+          <w:szCs w:val="28"/>
+        </w:rPr>
+      </w:pPr>
+      <w:bookmarkStart w:id="26" w:name="_Toc100929854"/>
       <w:r>
         <w:rPr>
-          <w:sz w:val="32"/>
-          <w:szCs w:val="32"/>
+          <w:sz w:val="28"/>
+          <w:szCs w:val="28"/>
         </w:rPr>
         <w:t>Guidelines for using the CM Tool</w:t>
       </w:r>
-      <w:bookmarkEnd w:id="28"/>
+      <w:bookmarkEnd w:id="26"/>
     </w:p>
     <w:p>
       <w:pPr>
@@ -4886,23 +4968,7 @@
           <w:sz w:val="24"/>
           <w:szCs w:val="24"/>
         </w:rPr>
-        <w:t xml:space="preserve"> (</w:t>
-      </w:r>
-      <w:proofErr w:type="spellStart"/>
-      <w:r>
-        <w:rPr>
-          <w:sz w:val="24"/>
-          <w:szCs w:val="24"/>
-        </w:rPr>
-        <w:t>dev_branch</w:t>
-      </w:r>
-      <w:proofErr w:type="spellEnd"/>
-      <w:r>
-        <w:rPr>
-          <w:sz w:val="24"/>
-          <w:szCs w:val="24"/>
-        </w:rPr>
-        <w:t>)</w:t>
+        <w:t xml:space="preserve"> (dev_branch)</w:t>
       </w:r>
       <w:r>
         <w:rPr>
@@ -4952,6 +5018,7 @@
     <w:p>
       <w:pPr>
         <w:pStyle w:val="ListParagraph"/>
+        <w:spacing w:before="240"/>
         <w:ind w:left="1440"/>
         <w:rPr>
           <w:sz w:val="24"/>
@@ -4977,47 +5044,37 @@
           <w:sz w:val="24"/>
           <w:szCs w:val="24"/>
         </w:rPr>
-        <w:t xml:space="preserve"> (</w:t>
+        <w:t xml:space="preserve"> (Day</w:t>
       </w:r>
-      <w:proofErr w:type="spellStart"/>
       <w:r>
         <w:rPr>
           <w:sz w:val="24"/>
           <w:szCs w:val="24"/>
         </w:rPr>
-        <w:t>DayMonthYear</w:t>
+        <w:t>-</w:t>
       </w:r>
-      <w:proofErr w:type="spellEnd"/>
       <w:r>
         <w:rPr>
           <w:sz w:val="24"/>
           <w:szCs w:val="24"/>
         </w:rPr>
-        <w:t>-Inter/Release-no of release) ex</w:t>
+        <w:t>Month</w:t>
       </w:r>
-      <w:proofErr w:type="gramStart"/>
       <w:r>
         <w:rPr>
           <w:sz w:val="24"/>
           <w:szCs w:val="24"/>
         </w:rPr>
-        <w:t>:160422</w:t>
+        <w:t>-</w:t>
       </w:r>
-      <w:proofErr w:type="gramEnd"/>
       <w:r>
         <w:rPr>
           <w:sz w:val="24"/>
           <w:szCs w:val="24"/>
         </w:rPr>
-        <w:t>-Release-01</w:t>
+        <w:t>Year-Inter/Release-no of release) ex:160422-Release-01</w:t>
       </w:r>
     </w:p>
-    <w:p>
-      <w:pPr>
-        <w:ind w:left="1800"/>
-      </w:pPr>
-    </w:p>
-    <w:p/>
     <w:p>
       <w:pPr>
         <w:pStyle w:val="Heading1"/>
@@ -5026,13 +5083,12 @@
           <w:numId w:val="3"/>
         </w:numPr>
       </w:pPr>
-      <w:bookmarkStart w:id="29" w:name="_Toc100929855"/>
+      <w:bookmarkStart w:id="27" w:name="_Toc100929855"/>
       <w:r>
         <w:t>Communication Management</w:t>
       </w:r>
-      <w:bookmarkEnd w:id="29"/>
+      <w:bookmarkEnd w:id="27"/>
     </w:p>
-    <w:p/>
     <w:tbl>
       <w:tblPr>
         <w:tblStyle w:val="TableGrid"/>
@@ -5476,7 +5532,6 @@
       </w:tr>
     </w:tbl>
     <w:p/>
-    <w:p/>
     <w:p>
       <w:pPr>
         <w:pStyle w:val="Heading1"/>
@@ -5485,23 +5540,26 @@
           <w:numId w:val="3"/>
         </w:numPr>
       </w:pPr>
-      <w:bookmarkStart w:id="30" w:name="_Toc100929856"/>
+      <w:bookmarkStart w:id="28" w:name="_Toc100929856"/>
       <w:r>
         <w:t>Risk Management</w:t>
       </w:r>
-      <w:bookmarkEnd w:id="30"/>
+      <w:bookmarkEnd w:id="28"/>
     </w:p>
     <w:p>
+      <w:pPr>
+        <w:ind w:left="360"/>
+        <w:rPr>
+          <w:sz w:val="24"/>
+          <w:szCs w:val="24"/>
+        </w:rPr>
+      </w:pPr>
       <w:r>
-        <w:t xml:space="preserve">The risk management plan is the guideline of how to deal with the risks concerning the project and it’s available on the Monitoring and control folder as Risk management </w:t>
-      </w:r>
-      <w:proofErr w:type="spellStart"/>
-      <w:r>
-        <w:t>plan.docs</w:t>
-      </w:r>
-      <w:proofErr w:type="spellEnd"/>
-      <w:r>
-        <w:t>.</w:t>
+        <w:rPr>
+          <w:sz w:val="24"/>
+          <w:szCs w:val="24"/>
+        </w:rPr>
+        <w:t>The risk management plan is the guideline of how to deal with the risks concerning the project and it’s available on the Monitoring and control folder as Risk management plan.docs.</w:t>
       </w:r>
     </w:p>
     <w:p>
@@ -5511,19 +5569,36 @@
           <w:ilvl w:val="1"/>
           <w:numId w:val="3"/>
         </w:numPr>
-      </w:pPr>
-      <w:bookmarkStart w:id="31" w:name="_Toc100929857"/>
+        <w:rPr>
+          <w:sz w:val="28"/>
+          <w:szCs w:val="28"/>
+        </w:rPr>
+      </w:pPr>
+      <w:bookmarkStart w:id="29" w:name="_Toc100929857"/>
       <w:r>
+        <w:rPr>
+          <w:sz w:val="28"/>
+          <w:szCs w:val="28"/>
+        </w:rPr>
+        <w:lastRenderedPageBreak/>
         <w:t>Risk log</w:t>
       </w:r>
-      <w:bookmarkEnd w:id="31"/>
+      <w:bookmarkEnd w:id="29"/>
     </w:p>
     <w:p>
       <w:pPr>
         <w:pStyle w:val="ListParagraph"/>
         <w:ind w:left="384"/>
+        <w:rPr>
+          <w:sz w:val="24"/>
+          <w:szCs w:val="24"/>
+        </w:rPr>
       </w:pPr>
       <w:r>
+        <w:rPr>
+          <w:sz w:val="24"/>
+          <w:szCs w:val="24"/>
+        </w:rPr>
         <w:t xml:space="preserve">This file is used to describe the risks identified by the team and how to deal with them. </w:t>
       </w:r>
     </w:p>
@@ -5531,8 +5606,16 @@
       <w:pPr>
         <w:pStyle w:val="ListParagraph"/>
         <w:ind w:left="384"/>
+        <w:rPr>
+          <w:sz w:val="24"/>
+          <w:szCs w:val="24"/>
+        </w:rPr>
       </w:pPr>
       <w:r>
+        <w:rPr>
+          <w:sz w:val="24"/>
+          <w:szCs w:val="24"/>
+        </w:rPr>
         <w:t>It is available in Monitoring and control folder under the name Risk log.xlsx.</w:t>
       </w:r>
     </w:p>
@@ -5540,6 +5623,10 @@
       <w:pPr>
         <w:pStyle w:val="ListParagraph"/>
         <w:ind w:left="384"/>
+        <w:rPr>
+          <w:sz w:val="24"/>
+          <w:szCs w:val="24"/>
+        </w:rPr>
       </w:pPr>
     </w:p>
     <w:p>
@@ -5550,23 +5637,25 @@
           <w:numId w:val="3"/>
         </w:numPr>
       </w:pPr>
-      <w:bookmarkStart w:id="32" w:name="_Toc100929858"/>
+      <w:bookmarkStart w:id="30" w:name="_Toc100929858"/>
       <w:r>
         <w:t>Issue Management</w:t>
       </w:r>
-      <w:bookmarkEnd w:id="32"/>
+      <w:bookmarkEnd w:id="30"/>
     </w:p>
     <w:p>
+      <w:pPr>
+        <w:rPr>
+          <w:sz w:val="24"/>
+          <w:szCs w:val="24"/>
+        </w:rPr>
+      </w:pPr>
       <w:r>
-        <w:t xml:space="preserve">The Issues management plan is the guideline of how to deal with the Issues concerning the project and it’s available on the Monitoring and control folder as Issue management and </w:t>
-      </w:r>
-      <w:proofErr w:type="spellStart"/>
-      <w:r>
-        <w:t>escalation.docs</w:t>
-      </w:r>
-      <w:proofErr w:type="spellEnd"/>
-      <w:r>
-        <w:t>.</w:t>
+        <w:rPr>
+          <w:sz w:val="24"/>
+          <w:szCs w:val="24"/>
+        </w:rPr>
+        <w:t>The Issues management plan is the guideline of how to deal with the Issues concerning the project and it’s available on the Monitoring and control folder as Issue management and escalation.docs.</w:t>
       </w:r>
     </w:p>
     <w:p>
@@ -5576,12 +5665,20 @@
           <w:ilvl w:val="1"/>
           <w:numId w:val="3"/>
         </w:numPr>
-      </w:pPr>
-      <w:bookmarkStart w:id="33" w:name="_Toc100929859"/>
+        <w:rPr>
+          <w:sz w:val="28"/>
+          <w:szCs w:val="28"/>
+        </w:rPr>
+      </w:pPr>
+      <w:bookmarkStart w:id="31" w:name="_Toc100929859"/>
       <w:r>
+        <w:rPr>
+          <w:sz w:val="28"/>
+          <w:szCs w:val="28"/>
+        </w:rPr>
         <w:t>Escalations</w:t>
       </w:r>
-      <w:bookmarkEnd w:id="33"/>
+      <w:bookmarkEnd w:id="31"/>
     </w:p>
     <w:p>
       <w:r>
@@ -5589,9 +5686,9 @@
           <w:noProof/>
         </w:rPr>
         <w:drawing>
-          <wp:inline distT="0" distB="0" distL="0" distR="0" wp14:anchorId="06421CAC" wp14:editId="3152B792">
+          <wp:inline distT="0" distB="0" distL="0" distR="0" wp14:anchorId="24EF9ACE" wp14:editId="5AB74422">
             <wp:extent cx="5486400" cy="3200400"/>
-            <wp:effectExtent l="19050" t="0" r="38100" b="19050"/>
+            <wp:effectExtent l="19050" t="19050" r="38100" b="19050"/>
             <wp:docPr id="4" name="Diagram 4"/>
             <wp:cNvGraphicFramePr/>
             <a:graphic xmlns:a="http://schemas.openxmlformats.org/drawingml/2006/main">
@@ -5603,34 +5700,27 @@
         </w:drawing>
       </w:r>
     </w:p>
-    <w:p>
-      <w:pPr>
-        <w:pStyle w:val="Heading1"/>
-      </w:pPr>
-    </w:p>
+    <w:p/>
+    <w:p/>
+    <w:p/>
+    <w:p/>
+    <w:p/>
+    <w:p/>
+    <w:p/>
     <w:p/>
     <w:p>
       <w:pPr>
         <w:pStyle w:val="Heading1"/>
-      </w:pPr>
-      <w:bookmarkStart w:id="34" w:name="_Toc100929860"/>
-    </w:p>
-    <w:p>
-      <w:pPr>
-        <w:pStyle w:val="Heading1"/>
-      </w:pPr>
-    </w:p>
-    <w:p>
-      <w:pPr>
-        <w:pStyle w:val="Heading1"/>
         <w:rPr>
           <w:rtl/>
         </w:rPr>
       </w:pPr>
+      <w:bookmarkStart w:id="32" w:name="_Toc100929860"/>
       <w:r>
+        <w:lastRenderedPageBreak/>
         <w:t>APPENDEIX A</w:t>
       </w:r>
-      <w:bookmarkEnd w:id="34"/>
+      <w:bookmarkEnd w:id="32"/>
     </w:p>
     <w:tbl>
       <w:tblPr>
@@ -5640,8 +5730,8 @@
         <w:tblLook w:val="04A0" w:firstRow="1" w:lastRow="0" w:firstColumn="1" w:lastColumn="0" w:noHBand="0" w:noVBand="1"/>
       </w:tblPr>
       <w:tblGrid>
-        <w:gridCol w:w="2559"/>
-        <w:gridCol w:w="4353"/>
+        <w:gridCol w:w="2183"/>
+        <w:gridCol w:w="4729"/>
       </w:tblGrid>
       <w:tr>
         <w:trPr>
@@ -5674,7 +5764,6 @@
                 <w:sz w:val="24"/>
                 <w:szCs w:val="24"/>
               </w:rPr>
-              <w:lastRenderedPageBreak/>
               <w:t>Document Name</w:t>
             </w:r>
           </w:p>
@@ -5726,7 +5815,17 @@
             </w:tcBorders>
           </w:tcPr>
           <w:p>
-            <w:r>
+            <w:pPr>
+              <w:rPr>
+                <w:sz w:val="24"/>
+                <w:szCs w:val="24"/>
+              </w:rPr>
+            </w:pPr>
+            <w:r>
+              <w:rPr>
+                <w:sz w:val="24"/>
+                <w:szCs w:val="24"/>
+              </w:rPr>
               <w:t>Project Charter</w:t>
             </w:r>
           </w:p>
@@ -5742,14 +5841,18 @@
             </w:tcBorders>
           </w:tcPr>
           <w:p>
-            <w:r>
-              <w:t>Concept</w:t>
-            </w:r>
-            <w:r>
-              <w:t>\</w:t>
-            </w:r>
-            <w:r>
-              <w:t>Project Charter.docx</w:t>
+            <w:pPr>
+              <w:rPr>
+                <w:sz w:val="24"/>
+                <w:szCs w:val="24"/>
+              </w:rPr>
+            </w:pPr>
+            <w:r>
+              <w:rPr>
+                <w:sz w:val="24"/>
+                <w:szCs w:val="24"/>
+              </w:rPr>
+              <w:t>Concept\Project Charter.docx</w:t>
             </w:r>
           </w:p>
         </w:tc>
@@ -5769,11 +5872,28 @@
             </w:tcBorders>
           </w:tcPr>
           <w:p>
-            <w:r>
+            <w:pPr>
+              <w:rPr>
+                <w:sz w:val="24"/>
+                <w:szCs w:val="24"/>
+              </w:rPr>
+            </w:pPr>
+            <w:r>
+              <w:rPr>
+                <w:sz w:val="24"/>
+                <w:szCs w:val="24"/>
+              </w:rPr>
               <w:t>Scope management</w:t>
             </w:r>
           </w:p>
-          <w:p/>
+          <w:p>
+            <w:pPr>
+              <w:rPr>
+                <w:sz w:val="24"/>
+                <w:szCs w:val="24"/>
+              </w:rPr>
+            </w:pPr>
+          </w:p>
         </w:tc>
         <w:tc>
           <w:tcPr>
@@ -5786,20 +5906,19 @@
             </w:tcBorders>
           </w:tcPr>
           <w:p>
-            <w:r>
-              <w:t>Concept</w:t>
-            </w:r>
-            <w:r>
-              <w:t xml:space="preserve">\ </w:t>
-            </w:r>
-            <w:r>
-              <w:t>Scope Management Plan .</w:t>
-            </w:r>
-            <w:proofErr w:type="spellStart"/>
-            <w:r>
-              <w:t>docx</w:t>
-            </w:r>
-            <w:proofErr w:type="spellEnd"/>
+            <w:pPr>
+              <w:rPr>
+                <w:sz w:val="24"/>
+                <w:szCs w:val="24"/>
+              </w:rPr>
+            </w:pPr>
+            <w:r>
+              <w:rPr>
+                <w:sz w:val="24"/>
+                <w:szCs w:val="24"/>
+              </w:rPr>
+              <w:t>Concept\ Scope Management Plan .docx</w:t>
+            </w:r>
           </w:p>
         </w:tc>
       </w:tr>
@@ -5818,11 +5937,28 @@
             </w:tcBorders>
           </w:tcPr>
           <w:p>
-            <w:r>
+            <w:pPr>
+              <w:rPr>
+                <w:sz w:val="24"/>
+                <w:szCs w:val="24"/>
+              </w:rPr>
+            </w:pPr>
+            <w:r>
+              <w:rPr>
+                <w:sz w:val="24"/>
+                <w:szCs w:val="24"/>
+              </w:rPr>
               <w:t>Scope Statement</w:t>
             </w:r>
           </w:p>
-          <w:p/>
+          <w:p>
+            <w:pPr>
+              <w:rPr>
+                <w:sz w:val="24"/>
+                <w:szCs w:val="24"/>
+              </w:rPr>
+            </w:pPr>
+          </w:p>
         </w:tc>
         <w:tc>
           <w:tcPr>
@@ -5835,14 +5971,18 @@
             </w:tcBorders>
           </w:tcPr>
           <w:p>
-            <w:r>
-              <w:t>Concept</w:t>
-            </w:r>
-            <w:r>
-              <w:t xml:space="preserve">\ </w:t>
-            </w:r>
-            <w:r>
-              <w:t>Scope Statement.docx</w:t>
+            <w:pPr>
+              <w:rPr>
+                <w:sz w:val="24"/>
+                <w:szCs w:val="24"/>
+              </w:rPr>
+            </w:pPr>
+            <w:r>
+              <w:rPr>
+                <w:sz w:val="24"/>
+                <w:szCs w:val="24"/>
+              </w:rPr>
+              <w:t>Concept\ Scope Statement.docx</w:t>
             </w:r>
           </w:p>
         </w:tc>
@@ -5862,7 +6002,17 @@
             </w:tcBorders>
           </w:tcPr>
           <w:p>
-            <w:r>
+            <w:pPr>
+              <w:rPr>
+                <w:sz w:val="24"/>
+                <w:szCs w:val="24"/>
+              </w:rPr>
+            </w:pPr>
+            <w:r>
+              <w:rPr>
+                <w:sz w:val="24"/>
+                <w:szCs w:val="24"/>
+              </w:rPr>
               <w:t>Schedule</w:t>
             </w:r>
           </w:p>
@@ -5878,13 +6028,24 @@
             </w:tcBorders>
           </w:tcPr>
           <w:p>
-            <w:r>
-              <w:t>Concept</w:t>
-            </w:r>
-            <w:r>
-              <w:t>\</w:t>
-            </w:r>
-            <w:r>
+            <w:pPr>
+              <w:rPr>
+                <w:sz w:val="24"/>
+                <w:szCs w:val="24"/>
+              </w:rPr>
+            </w:pPr>
+            <w:r>
+              <w:rPr>
+                <w:sz w:val="24"/>
+                <w:szCs w:val="24"/>
+              </w:rPr>
+              <w:t>Concept\</w:t>
+            </w:r>
+            <w:r>
+              <w:rPr>
+                <w:sz w:val="24"/>
+                <w:szCs w:val="24"/>
+              </w:rPr>
               <w:t>Schedule Management Plan.docx</w:t>
             </w:r>
           </w:p>
@@ -5905,7 +6066,17 @@
             </w:tcBorders>
           </w:tcPr>
           <w:p>
-            <w:r>
+            <w:pPr>
+              <w:rPr>
+                <w:sz w:val="24"/>
+                <w:szCs w:val="24"/>
+              </w:rPr>
+            </w:pPr>
+            <w:r>
+              <w:rPr>
+                <w:sz w:val="24"/>
+                <w:szCs w:val="24"/>
+              </w:rPr>
               <w:t>RCIA</w:t>
             </w:r>
           </w:p>
@@ -5921,14 +6092,18 @@
             </w:tcBorders>
           </w:tcPr>
           <w:p>
-            <w:r>
-              <w:t>Concept</w:t>
-            </w:r>
-            <w:r>
-              <w:t xml:space="preserve">\ </w:t>
-            </w:r>
-            <w:r>
-              <w:t>RCIA.xlsx</w:t>
+            <w:pPr>
+              <w:rPr>
+                <w:sz w:val="24"/>
+                <w:szCs w:val="24"/>
+              </w:rPr>
+            </w:pPr>
+            <w:r>
+              <w:rPr>
+                <w:sz w:val="24"/>
+                <w:szCs w:val="24"/>
+              </w:rPr>
+              <w:t>Concept\ RCIA.xlsx</w:t>
             </w:r>
           </w:p>
         </w:tc>
@@ -5948,7 +6123,17 @@
             </w:tcBorders>
           </w:tcPr>
           <w:p>
-            <w:r>
+            <w:pPr>
+              <w:rPr>
+                <w:sz w:val="24"/>
+                <w:szCs w:val="24"/>
+              </w:rPr>
+            </w:pPr>
+            <w:r>
+              <w:rPr>
+                <w:sz w:val="24"/>
+                <w:szCs w:val="24"/>
+              </w:rPr>
               <w:t>Work breakdown structure</w:t>
             </w:r>
           </w:p>
@@ -5964,14 +6149,18 @@
             </w:tcBorders>
           </w:tcPr>
           <w:p>
-            <w:r>
-              <w:t>Definition\Requirements</w:t>
-            </w:r>
-            <w:r>
-              <w:t>\</w:t>
-            </w:r>
-            <w:r>
-              <w:t>WBS_Dictionary.xlsx</w:t>
+            <w:pPr>
+              <w:rPr>
+                <w:sz w:val="24"/>
+                <w:szCs w:val="24"/>
+              </w:rPr>
+            </w:pPr>
+            <w:r>
+              <w:rPr>
+                <w:sz w:val="24"/>
+                <w:szCs w:val="24"/>
+              </w:rPr>
+              <w:t>Definition\Requirements\WBS_Dictionary.xlsx</w:t>
             </w:r>
           </w:p>
         </w:tc>
@@ -5991,7 +6180,17 @@
             </w:tcBorders>
           </w:tcPr>
           <w:p>
-            <w:r>
+            <w:pPr>
+              <w:rPr>
+                <w:sz w:val="24"/>
+                <w:szCs w:val="24"/>
+              </w:rPr>
+            </w:pPr>
+            <w:r>
+              <w:rPr>
+                <w:sz w:val="24"/>
+                <w:szCs w:val="24"/>
+              </w:rPr>
               <w:t>Quality Management</w:t>
             </w:r>
           </w:p>
@@ -6007,14 +6206,18 @@
             </w:tcBorders>
           </w:tcPr>
           <w:p>
-            <w:r>
-              <w:t>Monitor and Control</w:t>
-            </w:r>
-            <w:r>
-              <w:t>\</w:t>
-            </w:r>
-            <w:r>
-              <w:t>Quality Management Plan.docx</w:t>
+            <w:pPr>
+              <w:rPr>
+                <w:sz w:val="24"/>
+                <w:szCs w:val="24"/>
+              </w:rPr>
+            </w:pPr>
+            <w:r>
+              <w:rPr>
+                <w:sz w:val="24"/>
+                <w:szCs w:val="24"/>
+              </w:rPr>
+              <w:t>Monitor and Control\Quality Management Plan.docx</w:t>
             </w:r>
           </w:p>
         </w:tc>
@@ -6034,7 +6237,17 @@
             </w:tcBorders>
           </w:tcPr>
           <w:p>
-            <w:r>
+            <w:pPr>
+              <w:rPr>
+                <w:sz w:val="24"/>
+                <w:szCs w:val="24"/>
+              </w:rPr>
+            </w:pPr>
+            <w:r>
+              <w:rPr>
+                <w:sz w:val="24"/>
+                <w:szCs w:val="24"/>
+              </w:rPr>
               <w:t xml:space="preserve">Risk Management </w:t>
             </w:r>
           </w:p>
@@ -6050,14 +6263,18 @@
             </w:tcBorders>
           </w:tcPr>
           <w:p>
-            <w:r>
-              <w:t>Monitor and Control</w:t>
-            </w:r>
-            <w:r>
-              <w:t>\</w:t>
-            </w:r>
-            <w:r>
-              <w:t>Risk Management Plan.docx</w:t>
+            <w:pPr>
+              <w:rPr>
+                <w:sz w:val="24"/>
+                <w:szCs w:val="24"/>
+              </w:rPr>
+            </w:pPr>
+            <w:r>
+              <w:rPr>
+                <w:sz w:val="24"/>
+                <w:szCs w:val="24"/>
+              </w:rPr>
+              <w:t>Monitor and Control\Risk Management Plan.docx</w:t>
             </w:r>
           </w:p>
         </w:tc>
@@ -6077,7 +6294,17 @@
             </w:tcBorders>
           </w:tcPr>
           <w:p>
-            <w:r>
+            <w:pPr>
+              <w:rPr>
+                <w:sz w:val="24"/>
+                <w:szCs w:val="24"/>
+              </w:rPr>
+            </w:pPr>
+            <w:r>
+              <w:rPr>
+                <w:sz w:val="24"/>
+                <w:szCs w:val="24"/>
+              </w:rPr>
               <w:t>Risk Log</w:t>
             </w:r>
           </w:p>
@@ -6093,14 +6320,18 @@
             </w:tcBorders>
           </w:tcPr>
           <w:p>
-            <w:r>
-              <w:t>Monitor and Control</w:t>
-            </w:r>
-            <w:r>
-              <w:t>\</w:t>
-            </w:r>
-            <w:r>
-              <w:t>Risk Management Log.xls</w:t>
+            <w:pPr>
+              <w:rPr>
+                <w:sz w:val="24"/>
+                <w:szCs w:val="24"/>
+              </w:rPr>
+            </w:pPr>
+            <w:r>
+              <w:rPr>
+                <w:sz w:val="24"/>
+                <w:szCs w:val="24"/>
+              </w:rPr>
+              <w:t>Monitor and Control\Risk Management Log.xls</w:t>
             </w:r>
           </w:p>
         </w:tc>
@@ -6120,7 +6351,17 @@
             </w:tcBorders>
           </w:tcPr>
           <w:p>
-            <w:r>
+            <w:pPr>
+              <w:rPr>
+                <w:sz w:val="24"/>
+                <w:szCs w:val="24"/>
+              </w:rPr>
+            </w:pPr>
+            <w:r>
+              <w:rPr>
+                <w:sz w:val="24"/>
+                <w:szCs w:val="24"/>
+              </w:rPr>
               <w:t>Issue Management</w:t>
             </w:r>
           </w:p>
@@ -6136,14 +6377,18 @@
             </w:tcBorders>
           </w:tcPr>
           <w:p>
-            <w:r>
-              <w:t>Monitor and Control</w:t>
-            </w:r>
-            <w:r>
-              <w:t>\</w:t>
-            </w:r>
-            <w:r>
-              <w:t>Issue Management Plan.docx</w:t>
+            <w:pPr>
+              <w:rPr>
+                <w:sz w:val="24"/>
+                <w:szCs w:val="24"/>
+              </w:rPr>
+            </w:pPr>
+            <w:r>
+              <w:rPr>
+                <w:sz w:val="24"/>
+                <w:szCs w:val="24"/>
+              </w:rPr>
+              <w:t>Monitor and Control\Issue Management Plan.docx</w:t>
             </w:r>
           </w:p>
         </w:tc>
@@ -6166,7 +6411,7 @@
 </file>
 
 <file path=word/endnotes.xml><?xml version="1.0" encoding="utf-8"?>
-<w:endnotes xmlns:wpc="http://schemas.microsoft.com/office/word/2010/wordprocessingCanvas" xmlns:mc="http://schemas.openxmlformats.org/markup-compatibility/2006" xmlns:o="urn:schemas-microsoft-com:office:office" xmlns:r="http://schemas.openxmlformats.org/officeDocument/2006/relationships" xmlns:m="http://schemas.openxmlformats.org/officeDocument/2006/math" xmlns:v="urn:schemas-microsoft-com:vml" xmlns:wp14="http://schemas.microsoft.com/office/word/2010/wordprocessingDrawing" xmlns:wp="http://schemas.openxmlformats.org/drawingml/2006/wordprocessingDrawing" xmlns:w10="urn:schemas-microsoft-com:office:word" xmlns:w="http://schemas.openxmlformats.org/wordprocessingml/2006/main" xmlns:w14="http://schemas.microsoft.com/office/word/2010/wordml" xmlns:w15="http://schemas.microsoft.com/office/word/2012/wordml" xmlns:wpg="http://schemas.microsoft.com/office/word/2010/wordprocessingGroup" xmlns:wpi="http://schemas.microsoft.com/office/word/2010/wordprocessingInk" xmlns:wne="http://schemas.microsoft.com/office/word/2006/wordml" xmlns:wps="http://schemas.microsoft.com/office/word/2010/wordprocessingShape" mc:Ignorable="w14 w15 wp14">
+<w:endnotes xmlns:wpc="http://schemas.microsoft.com/office/word/2010/wordprocessingCanvas" xmlns:cx="http://schemas.microsoft.com/office/drawing/2014/chartex" xmlns:cx1="http://schemas.microsoft.com/office/drawing/2015/9/8/chartex" xmlns:cx2="http://schemas.microsoft.com/office/drawing/2015/10/21/chartex" xmlns:cx3="http://schemas.microsoft.com/office/drawing/2016/5/9/chartex" xmlns:cx4="http://schemas.microsoft.com/office/drawing/2016/5/10/chartex" xmlns:cx5="http://schemas.microsoft.com/office/drawing/2016/5/11/chartex" xmlns:cx6="http://schemas.microsoft.com/office/drawing/2016/5/12/chartex" xmlns:cx7="http://schemas.microsoft.com/office/drawing/2016/5/13/chartex" xmlns:cx8="http://schemas.microsoft.com/office/drawing/2016/5/14/chartex" xmlns:mc="http://schemas.openxmlformats.org/markup-compatibility/2006" xmlns:aink="http://schemas.microsoft.com/office/drawing/2016/ink" xmlns:am3d="http://schemas.microsoft.com/office/drawing/2017/model3d" xmlns:o="urn:schemas-microsoft-com:office:office" xmlns:r="http://schemas.openxmlformats.org/officeDocument/2006/relationships" xmlns:m="http://schemas.openxmlformats.org/officeDocument/2006/math" xmlns:v="urn:schemas-microsoft-com:vml" xmlns:wp14="http://schemas.microsoft.com/office/word/2010/wordprocessingDrawing" xmlns:wp="http://schemas.openxmlformats.org/drawingml/2006/wordprocessingDrawing" xmlns:w10="urn:schemas-microsoft-com:office:word" xmlns:w="http://schemas.openxmlformats.org/wordprocessingml/2006/main" xmlns:w14="http://schemas.microsoft.com/office/word/2010/wordml" xmlns:w15="http://schemas.microsoft.com/office/word/2012/wordml" xmlns:w16cex="http://schemas.microsoft.com/office/word/2018/wordml/cex" xmlns:w16cid="http://schemas.microsoft.com/office/word/2016/wordml/cid" xmlns:w16="http://schemas.microsoft.com/office/word/2018/wordml" xmlns:w16sdtdh="http://schemas.microsoft.com/office/word/2020/wordml/sdtdatahash" xmlns:w16se="http://schemas.microsoft.com/office/word/2015/wordml/symex" xmlns:wpg="http://schemas.microsoft.com/office/word/2010/wordprocessingGroup" xmlns:wpi="http://schemas.microsoft.com/office/word/2010/wordprocessingInk" xmlns:wne="http://schemas.microsoft.com/office/word/2006/wordml" xmlns:wps="http://schemas.microsoft.com/office/word/2010/wordprocessingShape" mc:Ignorable="w14 w15 w16se w16cid w16 w16cex w16sdtdh wp14">
   <w:endnote w:type="separator" w:id="-1">
     <w:p>
       <w:pPr>
@@ -6191,7 +6436,7 @@
 </file>
 
 <file path=word/footer1.xml><?xml version="1.0" encoding="utf-8"?>
-<w:ftr xmlns:wpc="http://schemas.microsoft.com/office/word/2010/wordprocessingCanvas" xmlns:mc="http://schemas.openxmlformats.org/markup-compatibility/2006" xmlns:o="urn:schemas-microsoft-com:office:office" xmlns:r="http://schemas.openxmlformats.org/officeDocument/2006/relationships" xmlns:m="http://schemas.openxmlformats.org/officeDocument/2006/math" xmlns:v="urn:schemas-microsoft-com:vml" xmlns:wp14="http://schemas.microsoft.com/office/word/2010/wordprocessingDrawing" xmlns:wp="http://schemas.openxmlformats.org/drawingml/2006/wordprocessingDrawing" xmlns:w10="urn:schemas-microsoft-com:office:word" xmlns:w="http://schemas.openxmlformats.org/wordprocessingml/2006/main" xmlns:w14="http://schemas.microsoft.com/office/word/2010/wordml" xmlns:w15="http://schemas.microsoft.com/office/word/2012/wordml" xmlns:wpg="http://schemas.microsoft.com/office/word/2010/wordprocessingGroup" xmlns:wpi="http://schemas.microsoft.com/office/word/2010/wordprocessingInk" xmlns:wne="http://schemas.microsoft.com/office/word/2006/wordml" xmlns:wps="http://schemas.microsoft.com/office/word/2010/wordprocessingShape" mc:Ignorable="w14 w15 wp14">
+<w:ftr xmlns:wpc="http://schemas.microsoft.com/office/word/2010/wordprocessingCanvas" xmlns:cx="http://schemas.microsoft.com/office/drawing/2014/chartex" xmlns:cx1="http://schemas.microsoft.com/office/drawing/2015/9/8/chartex" xmlns:cx2="http://schemas.microsoft.com/office/drawing/2015/10/21/chartex" xmlns:cx3="http://schemas.microsoft.com/office/drawing/2016/5/9/chartex" xmlns:cx4="http://schemas.microsoft.com/office/drawing/2016/5/10/chartex" xmlns:cx5="http://schemas.microsoft.com/office/drawing/2016/5/11/chartex" xmlns:cx6="http://schemas.microsoft.com/office/drawing/2016/5/12/chartex" xmlns:cx7="http://schemas.microsoft.com/office/drawing/2016/5/13/chartex" xmlns:cx8="http://schemas.microsoft.com/office/drawing/2016/5/14/chartex" xmlns:mc="http://schemas.openxmlformats.org/markup-compatibility/2006" xmlns:aink="http://schemas.microsoft.com/office/drawing/2016/ink" xmlns:am3d="http://schemas.microsoft.com/office/drawing/2017/model3d" xmlns:o="urn:schemas-microsoft-com:office:office" xmlns:r="http://schemas.openxmlformats.org/officeDocument/2006/relationships" xmlns:m="http://schemas.openxmlformats.org/officeDocument/2006/math" xmlns:v="urn:schemas-microsoft-com:vml" xmlns:wp14="http://schemas.microsoft.com/office/word/2010/wordprocessingDrawing" xmlns:wp="http://schemas.openxmlformats.org/drawingml/2006/wordprocessingDrawing" xmlns:w10="urn:schemas-microsoft-com:office:word" xmlns:w="http://schemas.openxmlformats.org/wordprocessingml/2006/main" xmlns:w14="http://schemas.microsoft.com/office/word/2010/wordml" xmlns:w15="http://schemas.microsoft.com/office/word/2012/wordml" xmlns:w16cex="http://schemas.microsoft.com/office/word/2018/wordml/cex" xmlns:w16cid="http://schemas.microsoft.com/office/word/2016/wordml/cid" xmlns:w16="http://schemas.microsoft.com/office/word/2018/wordml" xmlns:w16sdtdh="http://schemas.microsoft.com/office/word/2020/wordml/sdtdatahash" xmlns:w16se="http://schemas.microsoft.com/office/word/2015/wordml/symex" xmlns:wpg="http://schemas.microsoft.com/office/word/2010/wordprocessingGroup" xmlns:wpi="http://schemas.microsoft.com/office/word/2010/wordprocessingInk" xmlns:wne="http://schemas.microsoft.com/office/word/2006/wordml" xmlns:wps="http://schemas.microsoft.com/office/word/2010/wordprocessingShape" mc:Ignorable="w14 w15 w16se w16cid w16 w16cex w16sdtdh wp14">
   <w:tbl>
     <w:tblPr>
       <w:tblW w:w="5000" w:type="pct"/>
@@ -6282,6 +6527,7 @@
           <w:dataBinding w:prefixMappings="xmlns:ns0='http://purl.org/dc/elements/1.1/' xmlns:ns1='http://schemas.openxmlformats.org/package/2006/metadata/core-properties' " w:xpath="/ns1:coreProperties[1]/ns0:creator[1]" w:storeItemID="{6C3C8BC8-F283-45AE-878A-BAB7291924A1}"/>
           <w:text/>
         </w:sdtPr>
+        <w:sdtEndPr/>
         <w:sdtContent>
           <w:tc>
             <w:tcPr>
@@ -6359,7 +6605,7 @@
 </file>
 
 <file path=word/footnotes.xml><?xml version="1.0" encoding="utf-8"?>
-<w:footnotes xmlns:wpc="http://schemas.microsoft.com/office/word/2010/wordprocessingCanvas" xmlns:mc="http://schemas.openxmlformats.org/markup-compatibility/2006" xmlns:o="urn:schemas-microsoft-com:office:office" xmlns:r="http://schemas.openxmlformats.org/officeDocument/2006/relationships" xmlns:m="http://schemas.openxmlformats.org/officeDocument/2006/math" xmlns:v="urn:schemas-microsoft-com:vml" xmlns:wp14="http://schemas.microsoft.com/office/word/2010/wordprocessingDrawing" xmlns:wp="http://schemas.openxmlformats.org/drawingml/2006/wordprocessingDrawing" xmlns:w10="urn:schemas-microsoft-com:office:word" xmlns:w="http://schemas.openxmlformats.org/wordprocessingml/2006/main" xmlns:w14="http://schemas.microsoft.com/office/word/2010/wordml" xmlns:w15="http://schemas.microsoft.com/office/word/2012/wordml" xmlns:wpg="http://schemas.microsoft.com/office/word/2010/wordprocessingGroup" xmlns:wpi="http://schemas.microsoft.com/office/word/2010/wordprocessingInk" xmlns:wne="http://schemas.microsoft.com/office/word/2006/wordml" xmlns:wps="http://schemas.microsoft.com/office/word/2010/wordprocessingShape" mc:Ignorable="w14 w15 wp14">
+<w:footnotes xmlns:wpc="http://schemas.microsoft.com/office/word/2010/wordprocessingCanvas" xmlns:cx="http://schemas.microsoft.com/office/drawing/2014/chartex" xmlns:cx1="http://schemas.microsoft.com/office/drawing/2015/9/8/chartex" xmlns:cx2="http://schemas.microsoft.com/office/drawing/2015/10/21/chartex" xmlns:cx3="http://schemas.microsoft.com/office/drawing/2016/5/9/chartex" xmlns:cx4="http://schemas.microsoft.com/office/drawing/2016/5/10/chartex" xmlns:cx5="http://schemas.microsoft.com/office/drawing/2016/5/11/chartex" xmlns:cx6="http://schemas.microsoft.com/office/drawing/2016/5/12/chartex" xmlns:cx7="http://schemas.microsoft.com/office/drawing/2016/5/13/chartex" xmlns:cx8="http://schemas.microsoft.com/office/drawing/2016/5/14/chartex" xmlns:mc="http://schemas.openxmlformats.org/markup-compatibility/2006" xmlns:aink="http://schemas.microsoft.com/office/drawing/2016/ink" xmlns:am3d="http://schemas.microsoft.com/office/drawing/2017/model3d" xmlns:o="urn:schemas-microsoft-com:office:office" xmlns:r="http://schemas.openxmlformats.org/officeDocument/2006/relationships" xmlns:m="http://schemas.openxmlformats.org/officeDocument/2006/math" xmlns:v="urn:schemas-microsoft-com:vml" xmlns:wp14="http://schemas.microsoft.com/office/word/2010/wordprocessingDrawing" xmlns:wp="http://schemas.openxmlformats.org/drawingml/2006/wordprocessingDrawing" xmlns:w10="urn:schemas-microsoft-com:office:word" xmlns:w="http://schemas.openxmlformats.org/wordprocessingml/2006/main" xmlns:w14="http://schemas.microsoft.com/office/word/2010/wordml" xmlns:w15="http://schemas.microsoft.com/office/word/2012/wordml" xmlns:w16cex="http://schemas.microsoft.com/office/word/2018/wordml/cex" xmlns:w16cid="http://schemas.microsoft.com/office/word/2016/wordml/cid" xmlns:w16="http://schemas.microsoft.com/office/word/2018/wordml" xmlns:w16sdtdh="http://schemas.microsoft.com/office/word/2020/wordml/sdtdatahash" xmlns:w16se="http://schemas.microsoft.com/office/word/2015/wordml/symex" xmlns:wpg="http://schemas.microsoft.com/office/word/2010/wordprocessingGroup" xmlns:wpi="http://schemas.microsoft.com/office/word/2010/wordprocessingInk" xmlns:wne="http://schemas.microsoft.com/office/word/2006/wordml" xmlns:wps="http://schemas.microsoft.com/office/word/2010/wordprocessingShape" mc:Ignorable="w14 w15 w16se w16cid w16 w16cex w16sdtdh wp14">
   <w:footnote w:type="separator" w:id="-1">
     <w:p>
       <w:pPr>
@@ -6384,7 +6630,7 @@
 </file>
 
 <file path=word/header1.xml><?xml version="1.0" encoding="utf-8"?>
-<w:hdr xmlns:wpc="http://schemas.microsoft.com/office/word/2010/wordprocessingCanvas" xmlns:mc="http://schemas.openxmlformats.org/markup-compatibility/2006" xmlns:o="urn:schemas-microsoft-com:office:office" xmlns:r="http://schemas.openxmlformats.org/officeDocument/2006/relationships" xmlns:m="http://schemas.openxmlformats.org/officeDocument/2006/math" xmlns:v="urn:schemas-microsoft-com:vml" xmlns:wp14="http://schemas.microsoft.com/office/word/2010/wordprocessingDrawing" xmlns:wp="http://schemas.openxmlformats.org/drawingml/2006/wordprocessingDrawing" xmlns:w10="urn:schemas-microsoft-com:office:word" xmlns:w="http://schemas.openxmlformats.org/wordprocessingml/2006/main" xmlns:w14="http://schemas.microsoft.com/office/word/2010/wordml" xmlns:w15="http://schemas.microsoft.com/office/word/2012/wordml" xmlns:wpg="http://schemas.microsoft.com/office/word/2010/wordprocessingGroup" xmlns:wpi="http://schemas.microsoft.com/office/word/2010/wordprocessingInk" xmlns:wne="http://schemas.microsoft.com/office/word/2006/wordml" xmlns:wps="http://schemas.microsoft.com/office/word/2010/wordprocessingShape" mc:Ignorable="w14 w15 wp14">
+<w:hdr xmlns:wpc="http://schemas.microsoft.com/office/word/2010/wordprocessingCanvas" xmlns:cx="http://schemas.microsoft.com/office/drawing/2014/chartex" xmlns:cx1="http://schemas.microsoft.com/office/drawing/2015/9/8/chartex" xmlns:cx2="http://schemas.microsoft.com/office/drawing/2015/10/21/chartex" xmlns:cx3="http://schemas.microsoft.com/office/drawing/2016/5/9/chartex" xmlns:cx4="http://schemas.microsoft.com/office/drawing/2016/5/10/chartex" xmlns:cx5="http://schemas.microsoft.com/office/drawing/2016/5/11/chartex" xmlns:cx6="http://schemas.microsoft.com/office/drawing/2016/5/12/chartex" xmlns:cx7="http://schemas.microsoft.com/office/drawing/2016/5/13/chartex" xmlns:cx8="http://schemas.microsoft.com/office/drawing/2016/5/14/chartex" xmlns:mc="http://schemas.openxmlformats.org/markup-compatibility/2006" xmlns:aink="http://schemas.microsoft.com/office/drawing/2016/ink" xmlns:am3d="http://schemas.microsoft.com/office/drawing/2017/model3d" xmlns:o="urn:schemas-microsoft-com:office:office" xmlns:r="http://schemas.openxmlformats.org/officeDocument/2006/relationships" xmlns:m="http://schemas.openxmlformats.org/officeDocument/2006/math" xmlns:v="urn:schemas-microsoft-com:vml" xmlns:wp14="http://schemas.microsoft.com/office/word/2010/wordprocessingDrawing" xmlns:wp="http://schemas.openxmlformats.org/drawingml/2006/wordprocessingDrawing" xmlns:w10="urn:schemas-microsoft-com:office:word" xmlns:w="http://schemas.openxmlformats.org/wordprocessingml/2006/main" xmlns:w14="http://schemas.microsoft.com/office/word/2010/wordml" xmlns:w15="http://schemas.microsoft.com/office/word/2012/wordml" xmlns:w16cex="http://schemas.microsoft.com/office/word/2018/wordml/cex" xmlns:w16cid="http://schemas.microsoft.com/office/word/2016/wordml/cid" xmlns:w16="http://schemas.microsoft.com/office/word/2018/wordml" xmlns:w16sdtdh="http://schemas.microsoft.com/office/word/2020/wordml/sdtdatahash" xmlns:w16se="http://schemas.microsoft.com/office/word/2015/wordml/symex" xmlns:wpg="http://schemas.microsoft.com/office/word/2010/wordprocessingGroup" xmlns:wpi="http://schemas.microsoft.com/office/word/2010/wordprocessingInk" xmlns:wne="http://schemas.microsoft.com/office/word/2006/wordml" xmlns:wps="http://schemas.microsoft.com/office/word/2010/wordprocessingShape" mc:Ignorable="w14 w15 w16se w16cid w16 w16cex w16sdtdh wp14">
   <w:p>
     <w:pPr>
       <w:spacing w:line="264" w:lineRule="auto"/>
@@ -6400,7 +6646,7 @@
       <mc:AlternateContent>
         <mc:Choice Requires="wps">
           <w:drawing>
-            <wp:anchor distT="0" distB="0" distL="114300" distR="114300" simplePos="0" relativeHeight="251659264" behindDoc="0" locked="0" layoutInCell="1" allowOverlap="1">
+            <wp:anchor distT="0" distB="0" distL="114300" distR="114300" simplePos="0" relativeHeight="251659264" behindDoc="0" locked="0" layoutInCell="1" allowOverlap="1" wp14:anchorId="0080C7A1" wp14:editId="67772A20">
               <wp:simplePos x="0" y="0"/>
               <wp:positionH relativeFrom="page">
                 <wp:align>center</wp:align>
@@ -6492,6 +6738,7 @@
         <w:dataBinding w:prefixMappings="xmlns:ns0='http://schemas.openxmlformats.org/package/2006/metadata/core-properties' xmlns:ns1='http://purl.org/dc/elements/1.1/'" w:xpath="/ns0:coreProperties[1]/ns1:title[1]" w:storeItemID="{6C3C8BC8-F283-45AE-878A-BAB7291924A1}"/>
         <w:text/>
       </w:sdtPr>
+      <w:sdtEndPr/>
       <w:sdtContent>
         <w:r>
           <w:rPr>
@@ -6513,8 +6760,8 @@
 </file>
 
 <file path=word/numbering.xml><?xml version="1.0" encoding="utf-8"?>
-<w:numbering xmlns:wpc="http://schemas.microsoft.com/office/word/2010/wordprocessingCanvas" xmlns:mc="http://schemas.openxmlformats.org/markup-compatibility/2006" xmlns:o="urn:schemas-microsoft-com:office:office" xmlns:r="http://schemas.openxmlformats.org/officeDocument/2006/relationships" xmlns:m="http://schemas.openxmlformats.org/officeDocument/2006/math" xmlns:v="urn:schemas-microsoft-com:vml" xmlns:wp14="http://schemas.microsoft.com/office/word/2010/wordprocessingDrawing" xmlns:wp="http://schemas.openxmlformats.org/drawingml/2006/wordprocessingDrawing" xmlns:w10="urn:schemas-microsoft-com:office:word" xmlns:w="http://schemas.openxmlformats.org/wordprocessingml/2006/main" xmlns:w14="http://schemas.microsoft.com/office/word/2010/wordml" xmlns:w15="http://schemas.microsoft.com/office/word/2012/wordml" xmlns:wpg="http://schemas.microsoft.com/office/word/2010/wordprocessingGroup" xmlns:wpi="http://schemas.microsoft.com/office/word/2010/wordprocessingInk" xmlns:wne="http://schemas.microsoft.com/office/word/2006/wordml" xmlns:wps="http://schemas.microsoft.com/office/word/2010/wordprocessingShape" mc:Ignorable="w14 w15 wp14">
-  <w:abstractNum w:abstractNumId="0">
+<w:numbering xmlns:wpc="http://schemas.microsoft.com/office/word/2010/wordprocessingCanvas" xmlns:cx="http://schemas.microsoft.com/office/drawing/2014/chartex" xmlns:cx1="http://schemas.microsoft.com/office/drawing/2015/9/8/chartex" xmlns:cx2="http://schemas.microsoft.com/office/drawing/2015/10/21/chartex" xmlns:cx3="http://schemas.microsoft.com/office/drawing/2016/5/9/chartex" xmlns:cx4="http://schemas.microsoft.com/office/drawing/2016/5/10/chartex" xmlns:cx5="http://schemas.microsoft.com/office/drawing/2016/5/11/chartex" xmlns:cx6="http://schemas.microsoft.com/office/drawing/2016/5/12/chartex" xmlns:cx7="http://schemas.microsoft.com/office/drawing/2016/5/13/chartex" xmlns:cx8="http://schemas.microsoft.com/office/drawing/2016/5/14/chartex" xmlns:mc="http://schemas.openxmlformats.org/markup-compatibility/2006" xmlns:aink="http://schemas.microsoft.com/office/drawing/2016/ink" xmlns:am3d="http://schemas.microsoft.com/office/drawing/2017/model3d" xmlns:o="urn:schemas-microsoft-com:office:office" xmlns:r="http://schemas.openxmlformats.org/officeDocument/2006/relationships" xmlns:m="http://schemas.openxmlformats.org/officeDocument/2006/math" xmlns:v="urn:schemas-microsoft-com:vml" xmlns:wp14="http://schemas.microsoft.com/office/word/2010/wordprocessingDrawing" xmlns:wp="http://schemas.openxmlformats.org/drawingml/2006/wordprocessingDrawing" xmlns:w10="urn:schemas-microsoft-com:office:word" xmlns:w="http://schemas.openxmlformats.org/wordprocessingml/2006/main" xmlns:w14="http://schemas.microsoft.com/office/word/2010/wordml" xmlns:w15="http://schemas.microsoft.com/office/word/2012/wordml" xmlns:w16cex="http://schemas.microsoft.com/office/word/2018/wordml/cex" xmlns:w16cid="http://schemas.microsoft.com/office/word/2016/wordml/cid" xmlns:w16="http://schemas.microsoft.com/office/word/2018/wordml" xmlns:w16sdtdh="http://schemas.microsoft.com/office/word/2020/wordml/sdtdatahash" xmlns:w16se="http://schemas.microsoft.com/office/word/2015/wordml/symex" xmlns:wpg="http://schemas.microsoft.com/office/word/2010/wordprocessingGroup" xmlns:wpi="http://schemas.microsoft.com/office/word/2010/wordprocessingInk" xmlns:wne="http://schemas.microsoft.com/office/word/2006/wordml" xmlns:wps="http://schemas.microsoft.com/office/word/2010/wordprocessingShape" mc:Ignorable="w14 w15 w16se w16cid w16 w16cex w16sdtdh wp14">
+  <w:abstractNum w:abstractNumId="0" w15:restartNumberingAfterBreak="0">
     <w:nsid w:val="057331CB"/>
     <w:multiLevelType w:val="hybridMultilevel"/>
     <w:tmpl w:val="E59C540E"/>
@@ -6524,7 +6771,7 @@
       <w:lvlText w:val="%1."/>
       <w:lvlJc w:val="right"/>
       <w:pPr>
-        <w:ind w:left="720" w:hanging="360"/>
+        <w:ind w:left="360" w:hanging="360"/>
       </w:pPr>
     </w:lvl>
     <w:lvl w:ilvl="1" w:tplc="04090019" w:tentative="1">
@@ -6533,7 +6780,7 @@
       <w:lvlText w:val="%2."/>
       <w:lvlJc w:val="left"/>
       <w:pPr>
-        <w:ind w:left="1440" w:hanging="360"/>
+        <w:ind w:left="1080" w:hanging="360"/>
       </w:pPr>
     </w:lvl>
     <w:lvl w:ilvl="2" w:tplc="0409001B" w:tentative="1">
@@ -6542,7 +6789,7 @@
       <w:lvlText w:val="%3."/>
       <w:lvlJc w:val="right"/>
       <w:pPr>
-        <w:ind w:left="2160" w:hanging="180"/>
+        <w:ind w:left="1800" w:hanging="180"/>
       </w:pPr>
     </w:lvl>
     <w:lvl w:ilvl="3" w:tplc="0409000F" w:tentative="1">
@@ -6551,7 +6798,7 @@
       <w:lvlText w:val="%4."/>
       <w:lvlJc w:val="left"/>
       <w:pPr>
-        <w:ind w:left="2880" w:hanging="360"/>
+        <w:ind w:left="2520" w:hanging="360"/>
       </w:pPr>
     </w:lvl>
     <w:lvl w:ilvl="4" w:tplc="04090019" w:tentative="1">
@@ -6560,7 +6807,7 @@
       <w:lvlText w:val="%5."/>
       <w:lvlJc w:val="left"/>
       <w:pPr>
-        <w:ind w:left="3600" w:hanging="360"/>
+        <w:ind w:left="3240" w:hanging="360"/>
       </w:pPr>
     </w:lvl>
     <w:lvl w:ilvl="5" w:tplc="0409001B" w:tentative="1">
@@ -6569,7 +6816,7 @@
       <w:lvlText w:val="%6."/>
       <w:lvlJc w:val="right"/>
       <w:pPr>
-        <w:ind w:left="4320" w:hanging="180"/>
+        <w:ind w:left="3960" w:hanging="180"/>
       </w:pPr>
     </w:lvl>
     <w:lvl w:ilvl="6" w:tplc="0409000F" w:tentative="1">
@@ -6578,7 +6825,7 @@
       <w:lvlText w:val="%7."/>
       <w:lvlJc w:val="left"/>
       <w:pPr>
-        <w:ind w:left="5040" w:hanging="360"/>
+        <w:ind w:left="4680" w:hanging="360"/>
       </w:pPr>
     </w:lvl>
     <w:lvl w:ilvl="7" w:tplc="04090019" w:tentative="1">
@@ -6587,7 +6834,7 @@
       <w:lvlText w:val="%8."/>
       <w:lvlJc w:val="left"/>
       <w:pPr>
-        <w:ind w:left="5760" w:hanging="360"/>
+        <w:ind w:left="5400" w:hanging="360"/>
       </w:pPr>
     </w:lvl>
     <w:lvl w:ilvl="8" w:tplc="0409001B" w:tentative="1">
@@ -6596,11 +6843,11 @@
       <w:lvlText w:val="%9."/>
       <w:lvlJc w:val="right"/>
       <w:pPr>
-        <w:ind w:left="6480" w:hanging="180"/>
+        <w:ind w:left="6120" w:hanging="180"/>
       </w:pPr>
     </w:lvl>
   </w:abstractNum>
-  <w:abstractNum w:abstractNumId="1">
+  <w:abstractNum w:abstractNumId="1" w15:restartNumberingAfterBreak="0">
     <w:nsid w:val="10BD565E"/>
     <w:multiLevelType w:val="hybridMultilevel"/>
     <w:tmpl w:val="CC3EF648"/>
@@ -6689,7 +6936,7 @@
       </w:pPr>
     </w:lvl>
   </w:abstractNum>
-  <w:abstractNum w:abstractNumId="2">
+  <w:abstractNum w:abstractNumId="2" w15:restartNumberingAfterBreak="0">
     <w:nsid w:val="14C33F5F"/>
     <w:multiLevelType w:val="hybridMultilevel"/>
     <w:tmpl w:val="933CDE50"/>
@@ -6778,7 +7025,7 @@
       </w:pPr>
     </w:lvl>
   </w:abstractNum>
-  <w:abstractNum w:abstractNumId="3">
+  <w:abstractNum w:abstractNumId="3" w15:restartNumberingAfterBreak="0">
     <w:nsid w:val="15D541C9"/>
     <w:multiLevelType w:val="hybridMultilevel"/>
     <w:tmpl w:val="85E8AC42"/>
@@ -6864,7 +7111,7 @@
       </w:pPr>
     </w:lvl>
   </w:abstractNum>
-  <w:abstractNum w:abstractNumId="4">
+  <w:abstractNum w:abstractNumId="4" w15:restartNumberingAfterBreak="0">
     <w:nsid w:val="19C4300A"/>
     <w:multiLevelType w:val="hybridMultilevel"/>
     <w:tmpl w:val="74AA2F2E"/>
@@ -6977,7 +7224,7 @@
       </w:rPr>
     </w:lvl>
   </w:abstractNum>
-  <w:abstractNum w:abstractNumId="5">
+  <w:abstractNum w:abstractNumId="5" w15:restartNumberingAfterBreak="0">
     <w:nsid w:val="2A180F25"/>
     <w:multiLevelType w:val="hybridMultilevel"/>
     <w:tmpl w:val="ACDCFFD4"/>
@@ -7066,7 +7313,7 @@
       </w:pPr>
     </w:lvl>
   </w:abstractNum>
-  <w:abstractNum w:abstractNumId="6">
+  <w:abstractNum w:abstractNumId="6" w15:restartNumberingAfterBreak="0">
     <w:nsid w:val="421738B1"/>
     <w:multiLevelType w:val="hybridMultilevel"/>
     <w:tmpl w:val="475263EE"/>
@@ -7179,7 +7426,7 @@
       </w:rPr>
     </w:lvl>
   </w:abstractNum>
-  <w:abstractNum w:abstractNumId="7">
+  <w:abstractNum w:abstractNumId="7" w15:restartNumberingAfterBreak="0">
     <w:nsid w:val="45F50AF0"/>
     <w:multiLevelType w:val="hybridMultilevel"/>
     <w:tmpl w:val="5E80F2AE"/>
@@ -7268,7 +7515,7 @@
       </w:pPr>
     </w:lvl>
   </w:abstractNum>
-  <w:abstractNum w:abstractNumId="8">
+  <w:abstractNum w:abstractNumId="8" w15:restartNumberingAfterBreak="0">
     <w:nsid w:val="48EA0DA0"/>
     <w:multiLevelType w:val="hybridMultilevel"/>
     <w:tmpl w:val="76424980"/>
@@ -7354,7 +7601,7 @@
       </w:pPr>
     </w:lvl>
   </w:abstractNum>
-  <w:abstractNum w:abstractNumId="9">
+  <w:abstractNum w:abstractNumId="9" w15:restartNumberingAfterBreak="0">
     <w:nsid w:val="4E1407FE"/>
     <w:multiLevelType w:val="hybridMultilevel"/>
     <w:tmpl w:val="DECCC920"/>
@@ -7443,7 +7690,7 @@
       </w:pPr>
     </w:lvl>
   </w:abstractNum>
-  <w:abstractNum w:abstractNumId="10">
+  <w:abstractNum w:abstractNumId="10" w15:restartNumberingAfterBreak="0">
     <w:nsid w:val="57AF2986"/>
     <w:multiLevelType w:val="hybridMultilevel"/>
     <w:tmpl w:val="6BE47302"/>
@@ -7556,7 +7803,7 @@
       </w:rPr>
     </w:lvl>
   </w:abstractNum>
-  <w:abstractNum w:abstractNumId="11">
+  <w:abstractNum w:abstractNumId="11" w15:restartNumberingAfterBreak="0">
     <w:nsid w:val="580E64D9"/>
     <w:multiLevelType w:val="hybridMultilevel"/>
     <w:tmpl w:val="0002C926"/>
@@ -7645,7 +7892,7 @@
       </w:pPr>
     </w:lvl>
   </w:abstractNum>
-  <w:abstractNum w:abstractNumId="12">
+  <w:abstractNum w:abstractNumId="12" w15:restartNumberingAfterBreak="0">
     <w:nsid w:val="598A431B"/>
     <w:multiLevelType w:val="hybridMultilevel"/>
     <w:tmpl w:val="569AB4F8"/>
@@ -7731,7 +7978,7 @@
       </w:pPr>
     </w:lvl>
   </w:abstractNum>
-  <w:abstractNum w:abstractNumId="13">
+  <w:abstractNum w:abstractNumId="13" w15:restartNumberingAfterBreak="0">
     <w:nsid w:val="5BBD221E"/>
     <w:multiLevelType w:val="hybridMultilevel"/>
     <w:tmpl w:val="0B702888"/>
@@ -7817,7 +8064,7 @@
       </w:pPr>
     </w:lvl>
   </w:abstractNum>
-  <w:abstractNum w:abstractNumId="14">
+  <w:abstractNum w:abstractNumId="14" w15:restartNumberingAfterBreak="0">
     <w:nsid w:val="5D595974"/>
     <w:multiLevelType w:val="hybridMultilevel"/>
     <w:tmpl w:val="4202BC92"/>
@@ -7930,7 +8177,7 @@
       </w:rPr>
     </w:lvl>
   </w:abstractNum>
-  <w:abstractNum w:abstractNumId="15">
+  <w:abstractNum w:abstractNumId="15" w15:restartNumberingAfterBreak="0">
     <w:nsid w:val="5DC93AF3"/>
     <w:multiLevelType w:val="hybridMultilevel"/>
     <w:tmpl w:val="8A5EC8EE"/>
@@ -8019,7 +8266,7 @@
       </w:pPr>
     </w:lvl>
   </w:abstractNum>
-  <w:abstractNum w:abstractNumId="16">
+  <w:abstractNum w:abstractNumId="16" w15:restartNumberingAfterBreak="0">
     <w:nsid w:val="63393FF3"/>
     <w:multiLevelType w:val="hybridMultilevel"/>
     <w:tmpl w:val="3C4C8AAA"/>
@@ -8108,7 +8355,7 @@
       </w:pPr>
     </w:lvl>
   </w:abstractNum>
-  <w:abstractNum w:abstractNumId="17">
+  <w:abstractNum w:abstractNumId="17" w15:restartNumberingAfterBreak="0">
     <w:nsid w:val="647E7923"/>
     <w:multiLevelType w:val="hybridMultilevel"/>
     <w:tmpl w:val="EE605F4A"/>
@@ -8197,7 +8444,7 @@
       </w:pPr>
     </w:lvl>
   </w:abstractNum>
-  <w:abstractNum w:abstractNumId="18">
+  <w:abstractNum w:abstractNumId="18" w15:restartNumberingAfterBreak="0">
     <w:nsid w:val="66650899"/>
     <w:multiLevelType w:val="hybridMultilevel"/>
     <w:tmpl w:val="215C436E"/>
@@ -8286,7 +8533,7 @@
       </w:pPr>
     </w:lvl>
   </w:abstractNum>
-  <w:abstractNum w:abstractNumId="19">
+  <w:abstractNum w:abstractNumId="19" w15:restartNumberingAfterBreak="0">
     <w:nsid w:val="67422A56"/>
     <w:multiLevelType w:val="multilevel"/>
     <w:tmpl w:val="8716EF4C"/>
@@ -8407,7 +8654,7 @@
       </w:rPr>
     </w:lvl>
   </w:abstractNum>
-  <w:abstractNum w:abstractNumId="20">
+  <w:abstractNum w:abstractNumId="20" w15:restartNumberingAfterBreak="0">
     <w:nsid w:val="67840182"/>
     <w:multiLevelType w:val="hybridMultilevel"/>
     <w:tmpl w:val="9774C74A"/>
@@ -8496,7 +8743,7 @@
       </w:pPr>
     </w:lvl>
   </w:abstractNum>
-  <w:abstractNum w:abstractNumId="21">
+  <w:abstractNum w:abstractNumId="21" w15:restartNumberingAfterBreak="0">
     <w:nsid w:val="6CA54113"/>
     <w:multiLevelType w:val="hybridMultilevel"/>
     <w:tmpl w:val="6E924F8E"/>
@@ -8585,7 +8832,7 @@
       </w:pPr>
     </w:lvl>
   </w:abstractNum>
-  <w:abstractNum w:abstractNumId="22">
+  <w:abstractNum w:abstractNumId="22" w15:restartNumberingAfterBreak="0">
     <w:nsid w:val="724F1948"/>
     <w:multiLevelType w:val="hybridMultilevel"/>
     <w:tmpl w:val="174AD212"/>
@@ -8674,7 +8921,7 @@
       </w:pPr>
     </w:lvl>
   </w:abstractNum>
-  <w:abstractNum w:abstractNumId="23">
+  <w:abstractNum w:abstractNumId="23" w15:restartNumberingAfterBreak="0">
     <w:nsid w:val="72BE343B"/>
     <w:multiLevelType w:val="hybridMultilevel"/>
     <w:tmpl w:val="7452E5A8"/>
@@ -8763,7 +9010,7 @@
       </w:pPr>
     </w:lvl>
   </w:abstractNum>
-  <w:abstractNum w:abstractNumId="24">
+  <w:abstractNum w:abstractNumId="24" w15:restartNumberingAfterBreak="0">
     <w:nsid w:val="766E367D"/>
     <w:multiLevelType w:val="hybridMultilevel"/>
     <w:tmpl w:val="4A368926"/>
@@ -8876,7 +9123,7 @@
       </w:rPr>
     </w:lvl>
   </w:abstractNum>
-  <w:abstractNum w:abstractNumId="25">
+  <w:abstractNum w:abstractNumId="25" w15:restartNumberingAfterBreak="0">
     <w:nsid w:val="7C523C46"/>
     <w:multiLevelType w:val="hybridMultilevel"/>
     <w:tmpl w:val="F5F07E3E"/>
@@ -8989,7 +9236,7 @@
       </w:rPr>
     </w:lvl>
   </w:abstractNum>
-  <w:abstractNum w:abstractNumId="26">
+  <w:abstractNum w:abstractNumId="26" w15:restartNumberingAfterBreak="0">
     <w:nsid w:val="7F983A92"/>
     <w:multiLevelType w:val="hybridMultilevel"/>
     <w:tmpl w:val="A59863D2"/>
@@ -9078,92 +9325,92 @@
       </w:pPr>
     </w:lvl>
   </w:abstractNum>
-  <w:num w:numId="1">
+  <w:num w:numId="1" w16cid:durableId="1517158676">
     <w:abstractNumId w:val="26"/>
   </w:num>
-  <w:num w:numId="2">
+  <w:num w:numId="2" w16cid:durableId="399794000">
     <w:abstractNumId w:val="18"/>
   </w:num>
-  <w:num w:numId="3">
+  <w:num w:numId="3" w16cid:durableId="1253777724">
     <w:abstractNumId w:val="19"/>
   </w:num>
-  <w:num w:numId="4">
+  <w:num w:numId="4" w16cid:durableId="193428010">
     <w:abstractNumId w:val="5"/>
   </w:num>
-  <w:num w:numId="5">
+  <w:num w:numId="5" w16cid:durableId="1876575964">
     <w:abstractNumId w:val="0"/>
   </w:num>
-  <w:num w:numId="6">
+  <w:num w:numId="6" w16cid:durableId="1800103593">
     <w:abstractNumId w:val="8"/>
   </w:num>
-  <w:num w:numId="7">
+  <w:num w:numId="7" w16cid:durableId="1410687911">
     <w:abstractNumId w:val="7"/>
   </w:num>
-  <w:num w:numId="8">
+  <w:num w:numId="8" w16cid:durableId="551309633">
     <w:abstractNumId w:val="15"/>
   </w:num>
-  <w:num w:numId="9">
+  <w:num w:numId="9" w16cid:durableId="822889712">
     <w:abstractNumId w:val="24"/>
   </w:num>
-  <w:num w:numId="10">
+  <w:num w:numId="10" w16cid:durableId="1488280701">
     <w:abstractNumId w:val="10"/>
   </w:num>
-  <w:num w:numId="11">
+  <w:num w:numId="11" w16cid:durableId="249243141">
     <w:abstractNumId w:val="2"/>
   </w:num>
-  <w:num w:numId="12">
+  <w:num w:numId="12" w16cid:durableId="1251738456">
     <w:abstractNumId w:val="6"/>
   </w:num>
-  <w:num w:numId="13">
+  <w:num w:numId="13" w16cid:durableId="906887526">
     <w:abstractNumId w:val="4"/>
   </w:num>
-  <w:num w:numId="14">
+  <w:num w:numId="14" w16cid:durableId="445975024">
     <w:abstractNumId w:val="20"/>
   </w:num>
-  <w:num w:numId="15">
+  <w:num w:numId="15" w16cid:durableId="985475701">
     <w:abstractNumId w:val="23"/>
   </w:num>
-  <w:num w:numId="16">
+  <w:num w:numId="16" w16cid:durableId="652876047">
     <w:abstractNumId w:val="21"/>
   </w:num>
-  <w:num w:numId="17">
+  <w:num w:numId="17" w16cid:durableId="1148596006">
     <w:abstractNumId w:val="1"/>
   </w:num>
-  <w:num w:numId="18">
+  <w:num w:numId="18" w16cid:durableId="454298509">
     <w:abstractNumId w:val="16"/>
   </w:num>
-  <w:num w:numId="19">
+  <w:num w:numId="19" w16cid:durableId="1002246599">
     <w:abstractNumId w:val="22"/>
   </w:num>
-  <w:num w:numId="20">
+  <w:num w:numId="20" w16cid:durableId="1014577042">
     <w:abstractNumId w:val="11"/>
   </w:num>
-  <w:num w:numId="21">
+  <w:num w:numId="21" w16cid:durableId="449249989">
     <w:abstractNumId w:val="9"/>
   </w:num>
-  <w:num w:numId="22">
+  <w:num w:numId="22" w16cid:durableId="1560091714">
     <w:abstractNumId w:val="14"/>
   </w:num>
-  <w:num w:numId="23">
+  <w:num w:numId="23" w16cid:durableId="1713383982">
     <w:abstractNumId w:val="17"/>
   </w:num>
-  <w:num w:numId="24">
+  <w:num w:numId="24" w16cid:durableId="1612669539">
     <w:abstractNumId w:val="25"/>
   </w:num>
-  <w:num w:numId="25">
+  <w:num w:numId="25" w16cid:durableId="1272123464">
     <w:abstractNumId w:val="13"/>
   </w:num>
-  <w:num w:numId="26">
+  <w:num w:numId="26" w16cid:durableId="2084180288">
     <w:abstractNumId w:val="12"/>
   </w:num>
-  <w:num w:numId="27">
+  <w:num w:numId="27" w16cid:durableId="1716544456">
     <w:abstractNumId w:val="3"/>
   </w:num>
 </w:numbering>
 </file>
 
 <file path=word/styles.xml><?xml version="1.0" encoding="utf-8"?>
-<w:styles xmlns:mc="http://schemas.openxmlformats.org/markup-compatibility/2006" xmlns:r="http://schemas.openxmlformats.org/officeDocument/2006/relationships" xmlns:w="http://schemas.openxmlformats.org/wordprocessingml/2006/main" xmlns:w14="http://schemas.microsoft.com/office/word/2010/wordml" xmlns:w15="http://schemas.microsoft.com/office/word/2012/wordml" mc:Ignorable="w14 w15">
+<w:styles xmlns:mc="http://schemas.openxmlformats.org/markup-compatibility/2006" xmlns:r="http://schemas.openxmlformats.org/officeDocument/2006/relationships" xmlns:w="http://schemas.openxmlformats.org/wordprocessingml/2006/main" xmlns:w14="http://schemas.microsoft.com/office/word/2010/wordml" xmlns:w15="http://schemas.microsoft.com/office/word/2012/wordml" xmlns:w16cex="http://schemas.microsoft.com/office/word/2018/wordml/cex" xmlns:w16cid="http://schemas.microsoft.com/office/word/2016/wordml/cid" xmlns:w16="http://schemas.microsoft.com/office/word/2018/wordml" xmlns:w16sdtdh="http://schemas.microsoft.com/office/word/2020/wordml/sdtdatahash" xmlns:w16se="http://schemas.microsoft.com/office/word/2015/wordml/symex" mc:Ignorable="w14 w15 w16se w16cid w16 w16cex w16sdtdh">
   <w:docDefaults>
     <w:rPrDefault>
       <w:rPr>
@@ -9179,7 +9426,7 @@
       </w:pPr>
     </w:pPrDefault>
   </w:docDefaults>
-  <w:latentStyles w:defLockedState="0" w:defUIPriority="99" w:defSemiHidden="0" w:defUnhideWhenUsed="0" w:defQFormat="0" w:count="371">
+  <w:latentStyles w:defLockedState="0" w:defUIPriority="99" w:defSemiHidden="0" w:defUnhideWhenUsed="0" w:defQFormat="0" w:count="376">
     <w:lsdException w:name="Normal" w:uiPriority="0" w:qFormat="1"/>
     <w:lsdException w:name="heading 1" w:uiPriority="9" w:qFormat="1"/>
     <w:lsdException w:name="heading 2" w:semiHidden="1" w:uiPriority="9" w:unhideWhenUsed="1" w:qFormat="1"/>
@@ -9285,7 +9532,6 @@
     <w:lsdException w:name="HTML Sample" w:semiHidden="1" w:unhideWhenUsed="1"/>
     <w:lsdException w:name="HTML Typewriter" w:semiHidden="1" w:unhideWhenUsed="1"/>
     <w:lsdException w:name="HTML Variable" w:semiHidden="1" w:unhideWhenUsed="1"/>
-    <w:lsdException w:name="Normal Table" w:semiHidden="1" w:unhideWhenUsed="1"/>
     <w:lsdException w:name="annotation subject" w:semiHidden="1" w:unhideWhenUsed="1"/>
     <w:lsdException w:name="No List" w:semiHidden="1" w:unhideWhenUsed="1"/>
     <w:lsdException w:name="Outline List 1" w:semiHidden="1" w:unhideWhenUsed="1"/>
@@ -9328,11 +9574,8 @@
     <w:lsdException w:name="Table Contemporary" w:semiHidden="1" w:unhideWhenUsed="1"/>
     <w:lsdException w:name="Table Elegant" w:semiHidden="1" w:unhideWhenUsed="1"/>
     <w:lsdException w:name="Table Professional" w:semiHidden="1" w:unhideWhenUsed="1"/>
-    <w:lsdException w:name="Table Subtle 1" w:semiHidden="1" w:unhideWhenUsed="1"/>
     <w:lsdException w:name="Table Subtle 2" w:semiHidden="1" w:unhideWhenUsed="1"/>
     <w:lsdException w:name="Table Web 1" w:semiHidden="1" w:unhideWhenUsed="1"/>
-    <w:lsdException w:name="Table Web 2" w:semiHidden="1" w:unhideWhenUsed="1"/>
-    <w:lsdException w:name="Table Web 3" w:semiHidden="1" w:unhideWhenUsed="1"/>
     <w:lsdException w:name="Balloon Text" w:semiHidden="1" w:unhideWhenUsed="1"/>
     <w:lsdException w:name="Table Grid" w:uiPriority="39"/>
     <w:lsdException w:name="Table Theme" w:semiHidden="1" w:unhideWhenUsed="1"/>
@@ -9551,6 +9794,11 @@
     <w:lsdException w:name="List Table 5 Dark Accent 6" w:uiPriority="50"/>
     <w:lsdException w:name="List Table 6 Colorful Accent 6" w:uiPriority="51"/>
     <w:lsdException w:name="List Table 7 Colorful Accent 6" w:uiPriority="52"/>
+    <w:lsdException w:name="Mention" w:semiHidden="1" w:unhideWhenUsed="1"/>
+    <w:lsdException w:name="Smart Hyperlink" w:semiHidden="1" w:unhideWhenUsed="1"/>
+    <w:lsdException w:name="Hashtag" w:semiHidden="1" w:unhideWhenUsed="1"/>
+    <w:lsdException w:name="Unresolved Mention" w:semiHidden="1" w:unhideWhenUsed="1"/>
+    <w:lsdException w:name="Smart Link" w:semiHidden="1" w:unhideWhenUsed="1"/>
   </w:latentStyles>
   <w:style w:type="paragraph" w:default="1" w:styleId="Normal">
     <w:name w:val="Normal"/>
@@ -9836,7 +10084,6 @@
       <w:spacing w:after="0" w:line="240" w:lineRule="auto"/>
     </w:pPr>
     <w:tblPr>
-      <w:tblInd w:w="0" w:type="dxa"/>
       <w:tblBorders>
         <w:top w:val="single" w:sz="4" w:space="0" w:color="auto"/>
         <w:left w:val="single" w:sz="4" w:space="0" w:color="auto"/>
@@ -9845,12 +10092,6 @@
         <w:insideH w:val="single" w:sz="4" w:space="0" w:color="auto"/>
         <w:insideV w:val="single" w:sz="4" w:space="0" w:color="auto"/>
       </w:tblBorders>
-      <w:tblCellMar>
-        <w:top w:w="0" w:type="dxa"/>
-        <w:left w:w="108" w:type="dxa"/>
-        <w:bottom w:w="0" w:type="dxa"/>
-        <w:right w:w="108" w:type="dxa"/>
-      </w:tblCellMar>
     </w:tblPr>
   </w:style>
 </w:styles>
@@ -10684,11 +10925,20 @@
         <a:bodyPr/>
         <a:lstStyle/>
         <a:p>
+          <a:endParaRPr lang="en-US" sz="1100"/>
+        </a:p>
+        <a:p>
           <a:r>
-            <a:rPr lang="en-US" sz="1200"/>
-            <a:t>Customer / Quality Manager </a:t>
+            <a:rPr lang="en-US" sz="1100"/>
+            <a:t>Customer</a:t>
           </a:r>
-          <a:endParaRPr lang="en-US" sz="1600"/>
+        </a:p>
+        <a:p>
+          <a:r>
+            <a:rPr lang="en-US" sz="1100"/>
+            <a:t> / Quality Manager </a:t>
+          </a:r>
+          <a:endParaRPr lang="en-US" sz="1400"/>
         </a:p>
       </dgm:t>
     </dgm:pt>
@@ -10722,7 +10972,7 @@
         <a:lstStyle/>
         <a:p>
           <a:r>
-            <a:rPr lang="en-US" sz="2400"/>
+            <a:rPr lang="en-US" sz="1600"/>
             <a:t>Project Manager </a:t>
           </a:r>
         </a:p>
@@ -10751,14 +11001,14 @@
       </dgm:t>
     </dgm:pt>
     <dgm:pt modelId="{DA35A97C-175E-487E-802B-BB85301F6068}">
-      <dgm:prSet/>
+      <dgm:prSet custT="1"/>
       <dgm:spPr/>
       <dgm:t>
         <a:bodyPr/>
         <a:lstStyle/>
         <a:p>
           <a:r>
-            <a:rPr lang="en-US"/>
+            <a:rPr lang="en-US" sz="2400"/>
             <a:t>Technical Manager</a:t>
           </a:r>
         </a:p>
@@ -10787,14 +11037,14 @@
       </dgm:t>
     </dgm:pt>
     <dgm:pt modelId="{112260A1-EFB6-44D3-BDF8-33B22CE4FF1C}">
-      <dgm:prSet/>
+      <dgm:prSet custT="1"/>
       <dgm:spPr/>
       <dgm:t>
         <a:bodyPr/>
         <a:lstStyle/>
         <a:p>
           <a:r>
-            <a:rPr lang="en-US"/>
+            <a:rPr lang="en-US" sz="2000"/>
             <a:t>Release Manager</a:t>
           </a:r>
         </a:p>
@@ -10844,13 +11094,6 @@
         </dgm:presLayoutVars>
       </dgm:prSet>
       <dgm:spPr/>
-      <dgm:t>
-        <a:bodyPr/>
-        <a:lstStyle/>
-        <a:p>
-          <a:endParaRPr lang="en-US"/>
-        </a:p>
-      </dgm:t>
     </dgm:pt>
     <dgm:pt modelId="{44369903-2B5C-4035-82F7-563CB10FE7EE}" type="pres">
       <dgm:prSet presAssocID="{54581254-EB85-4574-A6A3-2FD01FC184F3}" presName="levelTx" presStyleLbl="revTx" presStyleIdx="0" presStyleCnt="0">
@@ -10860,13 +11103,6 @@
         </dgm:presLayoutVars>
       </dgm:prSet>
       <dgm:spPr/>
-      <dgm:t>
-        <a:bodyPr/>
-        <a:lstStyle/>
-        <a:p>
-          <a:endParaRPr lang="en-US"/>
-        </a:p>
-      </dgm:t>
     </dgm:pt>
     <dgm:pt modelId="{E190F9D8-EECA-408B-A504-B355487D7A4D}" type="pres">
       <dgm:prSet presAssocID="{2D3C522A-CC50-42AC-A0CE-85D9416BB033}" presName="Name8" presStyleCnt="0"/>
@@ -10880,13 +11116,6 @@
         </dgm:presLayoutVars>
       </dgm:prSet>
       <dgm:spPr/>
-      <dgm:t>
-        <a:bodyPr/>
-        <a:lstStyle/>
-        <a:p>
-          <a:endParaRPr lang="en-US"/>
-        </a:p>
-      </dgm:t>
     </dgm:pt>
     <dgm:pt modelId="{6F00F14C-65FB-4841-8EED-A65186F583A7}" type="pres">
       <dgm:prSet presAssocID="{2D3C522A-CC50-42AC-A0CE-85D9416BB033}" presName="levelTx" presStyleLbl="revTx" presStyleIdx="0" presStyleCnt="0">
@@ -10896,13 +11125,6 @@
         </dgm:presLayoutVars>
       </dgm:prSet>
       <dgm:spPr/>
-      <dgm:t>
-        <a:bodyPr/>
-        <a:lstStyle/>
-        <a:p>
-          <a:endParaRPr lang="en-US"/>
-        </a:p>
-      </dgm:t>
     </dgm:pt>
     <dgm:pt modelId="{BA0E6137-E44C-4D71-A2F3-AD6BE13D7F8D}" type="pres">
       <dgm:prSet presAssocID="{112260A1-EFB6-44D3-BDF8-33B22CE4FF1C}" presName="Name8" presStyleCnt="0"/>
@@ -10916,13 +11138,6 @@
         </dgm:presLayoutVars>
       </dgm:prSet>
       <dgm:spPr/>
-      <dgm:t>
-        <a:bodyPr/>
-        <a:lstStyle/>
-        <a:p>
-          <a:endParaRPr lang="en-US"/>
-        </a:p>
-      </dgm:t>
     </dgm:pt>
     <dgm:pt modelId="{88B0067E-1937-4DBE-AFF0-D49BF919C41C}" type="pres">
       <dgm:prSet presAssocID="{112260A1-EFB6-44D3-BDF8-33B22CE4FF1C}" presName="levelTx" presStyleLbl="revTx" presStyleIdx="0" presStyleCnt="0">
@@ -10932,13 +11147,6 @@
         </dgm:presLayoutVars>
       </dgm:prSet>
       <dgm:spPr/>
-      <dgm:t>
-        <a:bodyPr/>
-        <a:lstStyle/>
-        <a:p>
-          <a:endParaRPr lang="en-US"/>
-        </a:p>
-      </dgm:t>
     </dgm:pt>
     <dgm:pt modelId="{638E3340-E55E-417D-8A04-E6E54ED204EB}" type="pres">
       <dgm:prSet presAssocID="{DA35A97C-175E-487E-802B-BB85301F6068}" presName="Name8" presStyleCnt="0"/>
@@ -10964,19 +11172,19 @@
     </dgm:pt>
   </dgm:ptLst>
   <dgm:cxnLst>
+    <dgm:cxn modelId="{DC085F0C-5038-43F6-9C5D-BE8D0A2C8338}" type="presOf" srcId="{2D3C522A-CC50-42AC-A0CE-85D9416BB033}" destId="{6F00F14C-65FB-4841-8EED-A65186F583A7}" srcOrd="1" destOrd="0" presId="urn:microsoft.com/office/officeart/2005/8/layout/pyramid1"/>
+    <dgm:cxn modelId="{5D35B10D-C7BF-40C9-9DFD-CFB1AE666F53}" type="presOf" srcId="{8C5CCD5A-20AC-4CE3-B3C0-68C74A00F0F2}" destId="{8C67F8F5-FCD2-4DFD-B226-A70CA45B7243}" srcOrd="0" destOrd="0" presId="urn:microsoft.com/office/officeart/2005/8/layout/pyramid1"/>
+    <dgm:cxn modelId="{6A8C3818-207F-41F1-8678-3635B3E89572}" srcId="{8C5CCD5A-20AC-4CE3-B3C0-68C74A00F0F2}" destId="{112260A1-EFB6-44D3-BDF8-33B22CE4FF1C}" srcOrd="2" destOrd="0" parTransId="{1155C783-FFCD-4C92-9559-24FA4248D01B}" sibTransId="{F8068186-04FB-45EC-8B5E-B619D8E638E5}"/>
+    <dgm:cxn modelId="{E8E0EA29-679C-4E0F-BC5A-1111BA66587A}" type="presOf" srcId="{2D3C522A-CC50-42AC-A0CE-85D9416BB033}" destId="{59913C66-5BE2-483B-88ED-1C6AEE45D94D}" srcOrd="0" destOrd="0" presId="urn:microsoft.com/office/officeart/2005/8/layout/pyramid1"/>
+    <dgm:cxn modelId="{7582C76B-5B5F-48AB-AC8F-3D50F6434D14}" type="presOf" srcId="{54581254-EB85-4574-A6A3-2FD01FC184F3}" destId="{44369903-2B5C-4035-82F7-563CB10FE7EE}" srcOrd="1" destOrd="0" presId="urn:microsoft.com/office/officeart/2005/8/layout/pyramid1"/>
     <dgm:cxn modelId="{F325D577-2952-42B3-848D-80FEBE9C308C}" type="presOf" srcId="{DA35A97C-175E-487E-802B-BB85301F6068}" destId="{0B5FE548-9388-42EF-98CA-36C0544EE760}" srcOrd="0" destOrd="0" presId="urn:microsoft.com/office/officeart/2005/8/layout/pyramid1"/>
     <dgm:cxn modelId="{C90AB480-59C5-4935-8E94-18EA958C7A6E}" srcId="{8C5CCD5A-20AC-4CE3-B3C0-68C74A00F0F2}" destId="{54581254-EB85-4574-A6A3-2FD01FC184F3}" srcOrd="0" destOrd="0" parTransId="{19A1409B-07BB-426D-A148-D2FD04A61743}" sibTransId="{0E7C6E26-D2C2-4DFD-B775-5083B6635583}"/>
-    <dgm:cxn modelId="{6A8C3818-207F-41F1-8678-3635B3E89572}" srcId="{8C5CCD5A-20AC-4CE3-B3C0-68C74A00F0F2}" destId="{112260A1-EFB6-44D3-BDF8-33B22CE4FF1C}" srcOrd="2" destOrd="0" parTransId="{1155C783-FFCD-4C92-9559-24FA4248D01B}" sibTransId="{F8068186-04FB-45EC-8B5E-B619D8E638E5}"/>
+    <dgm:cxn modelId="{458B2585-481E-46BE-8028-E2D9B2220DA5}" type="presOf" srcId="{112260A1-EFB6-44D3-BDF8-33B22CE4FF1C}" destId="{88B0067E-1937-4DBE-AFF0-D49BF919C41C}" srcOrd="1" destOrd="0" presId="urn:microsoft.com/office/officeart/2005/8/layout/pyramid1"/>
+    <dgm:cxn modelId="{78E8D896-AED4-419A-B401-8347E3AEEE6D}" type="presOf" srcId="{DA35A97C-175E-487E-802B-BB85301F6068}" destId="{63526F43-FE6D-461E-A38C-FB3749A9921B}" srcOrd="1" destOrd="0" presId="urn:microsoft.com/office/officeart/2005/8/layout/pyramid1"/>
+    <dgm:cxn modelId="{AD66C997-ED4E-44CD-B011-4EA4EE52DFB3}" type="presOf" srcId="{54581254-EB85-4574-A6A3-2FD01FC184F3}" destId="{0D8338FA-D98F-48D8-A8FE-33F40F51EB2B}" srcOrd="0" destOrd="0" presId="urn:microsoft.com/office/officeart/2005/8/layout/pyramid1"/>
+    <dgm:cxn modelId="{D41EB3A5-0639-4A84-B324-5E933D8E35DC}" srcId="{8C5CCD5A-20AC-4CE3-B3C0-68C74A00F0F2}" destId="{2D3C522A-CC50-42AC-A0CE-85D9416BB033}" srcOrd="1" destOrd="0" parTransId="{CBD4EAFC-2CD1-4049-9666-993B023C0324}" sibTransId="{13F6FEC0-FB91-4664-9C6E-9638A5643D87}"/>
     <dgm:cxn modelId="{EC9BC3D0-F25F-4F87-985D-BE785249A47C}" type="presOf" srcId="{112260A1-EFB6-44D3-BDF8-33B22CE4FF1C}" destId="{0158F37C-C434-4E61-A25C-6E17DAA0A1FE}" srcOrd="0" destOrd="0" presId="urn:microsoft.com/office/officeart/2005/8/layout/pyramid1"/>
-    <dgm:cxn modelId="{458B2585-481E-46BE-8028-E2D9B2220DA5}" type="presOf" srcId="{112260A1-EFB6-44D3-BDF8-33B22CE4FF1C}" destId="{88B0067E-1937-4DBE-AFF0-D49BF919C41C}" srcOrd="1" destOrd="0" presId="urn:microsoft.com/office/officeart/2005/8/layout/pyramid1"/>
-    <dgm:cxn modelId="{AD66C997-ED4E-44CD-B011-4EA4EE52DFB3}" type="presOf" srcId="{54581254-EB85-4574-A6A3-2FD01FC184F3}" destId="{0D8338FA-D98F-48D8-A8FE-33F40F51EB2B}" srcOrd="0" destOrd="0" presId="urn:microsoft.com/office/officeart/2005/8/layout/pyramid1"/>
-    <dgm:cxn modelId="{7582C76B-5B5F-48AB-AC8F-3D50F6434D14}" type="presOf" srcId="{54581254-EB85-4574-A6A3-2FD01FC184F3}" destId="{44369903-2B5C-4035-82F7-563CB10FE7EE}" srcOrd="1" destOrd="0" presId="urn:microsoft.com/office/officeart/2005/8/layout/pyramid1"/>
-    <dgm:cxn modelId="{DC085F0C-5038-43F6-9C5D-BE8D0A2C8338}" type="presOf" srcId="{2D3C522A-CC50-42AC-A0CE-85D9416BB033}" destId="{6F00F14C-65FB-4841-8EED-A65186F583A7}" srcOrd="1" destOrd="0" presId="urn:microsoft.com/office/officeart/2005/8/layout/pyramid1"/>
-    <dgm:cxn modelId="{78E8D896-AED4-419A-B401-8347E3AEEE6D}" type="presOf" srcId="{DA35A97C-175E-487E-802B-BB85301F6068}" destId="{63526F43-FE6D-461E-A38C-FB3749A9921B}" srcOrd="1" destOrd="0" presId="urn:microsoft.com/office/officeart/2005/8/layout/pyramid1"/>
-    <dgm:cxn modelId="{5D35B10D-C7BF-40C9-9DFD-CFB1AE666F53}" type="presOf" srcId="{8C5CCD5A-20AC-4CE3-B3C0-68C74A00F0F2}" destId="{8C67F8F5-FCD2-4DFD-B226-A70CA45B7243}" srcOrd="0" destOrd="0" presId="urn:microsoft.com/office/officeart/2005/8/layout/pyramid1"/>
-    <dgm:cxn modelId="{E8E0EA29-679C-4E0F-BC5A-1111BA66587A}" type="presOf" srcId="{2D3C522A-CC50-42AC-A0CE-85D9416BB033}" destId="{59913C66-5BE2-483B-88ED-1C6AEE45D94D}" srcOrd="0" destOrd="0" presId="urn:microsoft.com/office/officeart/2005/8/layout/pyramid1"/>
     <dgm:cxn modelId="{BBD4FCF3-0A06-4978-B622-BF26CBBC182B}" srcId="{8C5CCD5A-20AC-4CE3-B3C0-68C74A00F0F2}" destId="{DA35A97C-175E-487E-802B-BB85301F6068}" srcOrd="3" destOrd="0" parTransId="{1258F30D-D0CF-4C22-B242-5AE9A5DEE273}" sibTransId="{6A10A3AD-F822-44B4-8BC7-F0ECD6CD4525}"/>
-    <dgm:cxn modelId="{D41EB3A5-0639-4A84-B324-5E933D8E35DC}" srcId="{8C5CCD5A-20AC-4CE3-B3C0-68C74A00F0F2}" destId="{2D3C522A-CC50-42AC-A0CE-85D9416BB033}" srcOrd="1" destOrd="0" parTransId="{CBD4EAFC-2CD1-4049-9666-993B023C0324}" sibTransId="{13F6FEC0-FB91-4664-9C6E-9638A5643D87}"/>
     <dgm:cxn modelId="{D4F09FB7-235E-48A2-B878-CD1C73440E80}" type="presParOf" srcId="{8C67F8F5-FCD2-4DFD-B226-A70CA45B7243}" destId="{4F1F3C07-FEBA-4449-80CC-395040AEBCEB}" srcOrd="0" destOrd="0" presId="urn:microsoft.com/office/officeart/2005/8/layout/pyramid1"/>
     <dgm:cxn modelId="{BE4EFE73-5939-4ACA-B89F-CB1AB2685D64}" type="presParOf" srcId="{4F1F3C07-FEBA-4449-80CC-395040AEBCEB}" destId="{0D8338FA-D98F-48D8-A8FE-33F40F51EB2B}" srcOrd="0" destOrd="0" presId="urn:microsoft.com/office/officeart/2005/8/layout/pyramid1"/>
     <dgm:cxn modelId="{D2946BB8-ED2A-4164-9164-016DA438A19B}" type="presParOf" srcId="{4F1F3C07-FEBA-4449-80CC-395040AEBCEB}" destId="{44369903-2B5C-4035-82F7-563CB10FE7EE}" srcOrd="1" destOrd="0" presId="urn:microsoft.com/office/officeart/2005/8/layout/pyramid1"/>
@@ -11061,12 +11269,12 @@
         </a:fontRef>
       </dsp:style>
       <dsp:txBody>
-        <a:bodyPr spcFirstLastPara="0" vert="horz" wrap="square" lIns="15240" tIns="15240" rIns="15240" bIns="15240" numCol="1" spcCol="1270" anchor="ctr" anchorCtr="0">
+        <a:bodyPr spcFirstLastPara="0" vert="horz" wrap="square" lIns="13970" tIns="13970" rIns="13970" bIns="13970" numCol="1" spcCol="1270" anchor="ctr" anchorCtr="0">
           <a:noAutofit/>
         </a:bodyPr>
         <a:lstStyle/>
         <a:p>
-          <a:pPr lvl="0" algn="ctr" defTabSz="533400">
+          <a:pPr marL="0" lvl="0" indent="0" algn="ctr" defTabSz="488950">
             <a:lnSpc>
               <a:spcPct val="90000"/>
             </a:lnSpc>
@@ -11076,12 +11284,46 @@
             <a:spcAft>
               <a:spcPct val="35000"/>
             </a:spcAft>
+            <a:buNone/>
+          </a:pPr>
+          <a:endParaRPr lang="en-US" sz="1100" kern="1200"/>
+        </a:p>
+        <a:p>
+          <a:pPr marL="0" lvl="0" indent="0" algn="ctr" defTabSz="488950">
+            <a:lnSpc>
+              <a:spcPct val="90000"/>
+            </a:lnSpc>
+            <a:spcBef>
+              <a:spcPct val="0"/>
+            </a:spcBef>
+            <a:spcAft>
+              <a:spcPct val="35000"/>
+            </a:spcAft>
+            <a:buNone/>
           </a:pPr>
           <a:r>
-            <a:rPr lang="en-US" sz="1200" kern="1200"/>
-            <a:t>Customer / Quality Manager </a:t>
+            <a:rPr lang="en-US" sz="1100" kern="1200"/>
+            <a:t>Customer</a:t>
           </a:r>
-          <a:endParaRPr lang="en-US" sz="1600" kern="1200"/>
+        </a:p>
+        <a:p>
+          <a:pPr marL="0" lvl="0" indent="0" algn="ctr" defTabSz="488950">
+            <a:lnSpc>
+              <a:spcPct val="90000"/>
+            </a:lnSpc>
+            <a:spcBef>
+              <a:spcPct val="0"/>
+            </a:spcBef>
+            <a:spcAft>
+              <a:spcPct val="35000"/>
+            </a:spcAft>
+            <a:buNone/>
+          </a:pPr>
+          <a:r>
+            <a:rPr lang="en-US" sz="1100" kern="1200"/>
+            <a:t> / Quality Manager </a:t>
+          </a:r>
+          <a:endParaRPr lang="en-US" sz="1400" kern="1200"/>
         </a:p>
       </dsp:txBody>
       <dsp:txXfrm>
@@ -11142,12 +11384,12 @@
         </a:fontRef>
       </dsp:style>
       <dsp:txBody>
-        <a:bodyPr spcFirstLastPara="0" vert="horz" wrap="square" lIns="30480" tIns="30480" rIns="30480" bIns="30480" numCol="1" spcCol="1270" anchor="ctr" anchorCtr="0">
+        <a:bodyPr spcFirstLastPara="0" vert="horz" wrap="square" lIns="20320" tIns="20320" rIns="20320" bIns="20320" numCol="1" spcCol="1270" anchor="ctr" anchorCtr="0">
           <a:noAutofit/>
         </a:bodyPr>
         <a:lstStyle/>
         <a:p>
-          <a:pPr lvl="0" algn="ctr" defTabSz="1066800">
+          <a:pPr marL="0" lvl="0" indent="0" algn="ctr" defTabSz="711200">
             <a:lnSpc>
               <a:spcPct val="90000"/>
             </a:lnSpc>
@@ -11157,9 +11399,10 @@
             <a:spcAft>
               <a:spcPct val="35000"/>
             </a:spcAft>
+            <a:buNone/>
           </a:pPr>
           <a:r>
-            <a:rPr lang="en-US" sz="2400" kern="1200"/>
+            <a:rPr lang="en-US" sz="1600" kern="1200"/>
             <a:t>Project Manager </a:t>
           </a:r>
         </a:p>
@@ -11222,12 +11465,12 @@
         </a:fontRef>
       </dsp:style>
       <dsp:txBody>
-        <a:bodyPr spcFirstLastPara="0" vert="horz" wrap="square" lIns="36830" tIns="36830" rIns="36830" bIns="36830" numCol="1" spcCol="1270" anchor="ctr" anchorCtr="0">
+        <a:bodyPr spcFirstLastPara="0" vert="horz" wrap="square" lIns="25400" tIns="25400" rIns="25400" bIns="25400" numCol="1" spcCol="1270" anchor="ctr" anchorCtr="0">
           <a:noAutofit/>
         </a:bodyPr>
         <a:lstStyle/>
         <a:p>
-          <a:pPr lvl="0" algn="ctr" defTabSz="1289050">
+          <a:pPr marL="0" lvl="0" indent="0" algn="ctr" defTabSz="889000">
             <a:lnSpc>
               <a:spcPct val="90000"/>
             </a:lnSpc>
@@ -11237,9 +11480,10 @@
             <a:spcAft>
               <a:spcPct val="35000"/>
             </a:spcAft>
+            <a:buNone/>
           </a:pPr>
           <a:r>
-            <a:rPr lang="en-US" sz="2900" kern="1200"/>
+            <a:rPr lang="en-US" sz="2000" kern="1200"/>
             <a:t>Release Manager</a:t>
           </a:r>
         </a:p>
@@ -11302,12 +11546,12 @@
         </a:fontRef>
       </dsp:style>
       <dsp:txBody>
-        <a:bodyPr spcFirstLastPara="0" vert="horz" wrap="square" lIns="36830" tIns="36830" rIns="36830" bIns="36830" numCol="1" spcCol="1270" anchor="ctr" anchorCtr="0">
+        <a:bodyPr spcFirstLastPara="0" vert="horz" wrap="square" lIns="30480" tIns="30480" rIns="30480" bIns="30480" numCol="1" spcCol="1270" anchor="ctr" anchorCtr="0">
           <a:noAutofit/>
         </a:bodyPr>
         <a:lstStyle/>
         <a:p>
-          <a:pPr lvl="0" algn="ctr" defTabSz="1289050">
+          <a:pPr marL="0" lvl="0" indent="0" algn="ctr" defTabSz="1066800">
             <a:lnSpc>
               <a:spcPct val="90000"/>
             </a:lnSpc>
@@ -11317,9 +11561,10 @@
             <a:spcAft>
               <a:spcPct val="35000"/>
             </a:spcAft>
+            <a:buNone/>
           </a:pPr>
           <a:r>
-            <a:rPr lang="en-US" sz="2900" kern="1200"/>
+            <a:rPr lang="en-US" sz="2400" kern="1200"/>
             <a:t>Technical Manager</a:t>
           </a:r>
         </a:p>
@@ -12600,7 +12845,7 @@
 </file>
 
 <file path=word/glossary/document.xml><?xml version="1.0" encoding="utf-8"?>
-<w:glossaryDocument xmlns:wpc="http://schemas.microsoft.com/office/word/2010/wordprocessingCanvas" xmlns:mc="http://schemas.openxmlformats.org/markup-compatibility/2006" xmlns:o="urn:schemas-microsoft-com:office:office" xmlns:r="http://schemas.openxmlformats.org/officeDocument/2006/relationships" xmlns:m="http://schemas.openxmlformats.org/officeDocument/2006/math" xmlns:v="urn:schemas-microsoft-com:vml" xmlns:wp14="http://schemas.microsoft.com/office/word/2010/wordprocessingDrawing" xmlns:wp="http://schemas.openxmlformats.org/drawingml/2006/wordprocessingDrawing" xmlns:w10="urn:schemas-microsoft-com:office:word" xmlns:w="http://schemas.openxmlformats.org/wordprocessingml/2006/main" xmlns:w14="http://schemas.microsoft.com/office/word/2010/wordml" xmlns:w15="http://schemas.microsoft.com/office/word/2012/wordml" xmlns:wpg="http://schemas.microsoft.com/office/word/2010/wordprocessingGroup" xmlns:wpi="http://schemas.microsoft.com/office/word/2010/wordprocessingInk" xmlns:wne="http://schemas.microsoft.com/office/word/2006/wordml" xmlns:wps="http://schemas.microsoft.com/office/word/2010/wordprocessingShape" mc:Ignorable="w14 w15 wp14">
+<w:glossaryDocument xmlns:wpc="http://schemas.microsoft.com/office/word/2010/wordprocessingCanvas" xmlns:cx="http://schemas.microsoft.com/office/drawing/2014/chartex" xmlns:cx1="http://schemas.microsoft.com/office/drawing/2015/9/8/chartex" xmlns:cx2="http://schemas.microsoft.com/office/drawing/2015/10/21/chartex" xmlns:cx3="http://schemas.microsoft.com/office/drawing/2016/5/9/chartex" xmlns:cx4="http://schemas.microsoft.com/office/drawing/2016/5/10/chartex" xmlns:cx5="http://schemas.microsoft.com/office/drawing/2016/5/11/chartex" xmlns:cx6="http://schemas.microsoft.com/office/drawing/2016/5/12/chartex" xmlns:cx7="http://schemas.microsoft.com/office/drawing/2016/5/13/chartex" xmlns:cx8="http://schemas.microsoft.com/office/drawing/2016/5/14/chartex" xmlns:mc="http://schemas.openxmlformats.org/markup-compatibility/2006" xmlns:aink="http://schemas.microsoft.com/office/drawing/2016/ink" xmlns:am3d="http://schemas.microsoft.com/office/drawing/2017/model3d" xmlns:o="urn:schemas-microsoft-com:office:office" xmlns:r="http://schemas.openxmlformats.org/officeDocument/2006/relationships" xmlns:m="http://schemas.openxmlformats.org/officeDocument/2006/math" xmlns:v="urn:schemas-microsoft-com:vml" xmlns:wp14="http://schemas.microsoft.com/office/word/2010/wordprocessingDrawing" xmlns:wp="http://schemas.openxmlformats.org/drawingml/2006/wordprocessingDrawing" xmlns:w10="urn:schemas-microsoft-com:office:word" xmlns:w="http://schemas.openxmlformats.org/wordprocessingml/2006/main" xmlns:w14="http://schemas.microsoft.com/office/word/2010/wordml" xmlns:w15="http://schemas.microsoft.com/office/word/2012/wordml" xmlns:w16cex="http://schemas.microsoft.com/office/word/2018/wordml/cex" xmlns:w16cid="http://schemas.microsoft.com/office/word/2016/wordml/cid" xmlns:w16="http://schemas.microsoft.com/office/word/2018/wordml" xmlns:w16sdtdh="http://schemas.microsoft.com/office/word/2020/wordml/sdtdatahash" xmlns:w16se="http://schemas.microsoft.com/office/word/2015/wordml/symex" xmlns:wpg="http://schemas.microsoft.com/office/word/2010/wordprocessingGroup" xmlns:wpi="http://schemas.microsoft.com/office/word/2010/wordprocessingInk" xmlns:wne="http://schemas.microsoft.com/office/word/2006/wordml" xmlns:wps="http://schemas.microsoft.com/office/word/2010/wordprocessingShape" mc:Ignorable="w14 w15 w16se w16cid w16 w16cex w16sdtdh wp14">
   <w:docParts>
     <w:docPart>
       <w:docPartPr>
@@ -12626,7 +12871,7 @@
             <w:rPr>
               <w:rFonts w:asciiTheme="majorHAnsi" w:eastAsiaTheme="majorEastAsia" w:hAnsiTheme="majorHAnsi" w:cstheme="majorBidi"/>
               <w:caps/>
-              <w:color w:val="5B9BD5" w:themeColor="accent1"/>
+              <w:color w:val="4472C4" w:themeColor="accent1"/>
               <w:sz w:val="80"/>
               <w:szCs w:val="80"/>
             </w:rPr>
@@ -12657,7 +12902,7 @@
           </w:pPr>
           <w:r>
             <w:rPr>
-              <w:color w:val="5B9BD5" w:themeColor="accent1"/>
+              <w:color w:val="4472C4" w:themeColor="accent1"/>
               <w:sz w:val="28"/>
               <w:szCs w:val="28"/>
             </w:rPr>
@@ -12688,7 +12933,7 @@
           </w:pPr>
           <w:r>
             <w:rPr>
-              <w:color w:val="5B9BD5" w:themeColor="accent1"/>
+              <w:color w:val="4472C4" w:themeColor="accent1"/>
               <w:sz w:val="20"/>
               <w:szCs w:val="20"/>
             </w:rPr>
@@ -12731,7 +12976,7 @@
 </file>
 
 <file path=word/glossary/fontTable.xml><?xml version="1.0" encoding="utf-8"?>
-<w:fonts xmlns:mc="http://schemas.openxmlformats.org/markup-compatibility/2006" xmlns:r="http://schemas.openxmlformats.org/officeDocument/2006/relationships" xmlns:w="http://schemas.openxmlformats.org/wordprocessingml/2006/main" xmlns:w14="http://schemas.microsoft.com/office/word/2010/wordml" xmlns:w15="http://schemas.microsoft.com/office/word/2012/wordml" mc:Ignorable="w14 w15">
+<w:fonts xmlns:mc="http://schemas.openxmlformats.org/markup-compatibility/2006" xmlns:r="http://schemas.openxmlformats.org/officeDocument/2006/relationships" xmlns:w="http://schemas.openxmlformats.org/wordprocessingml/2006/main" xmlns:w14="http://schemas.microsoft.com/office/word/2010/wordml" xmlns:w15="http://schemas.microsoft.com/office/word/2012/wordml" xmlns:w16cex="http://schemas.microsoft.com/office/word/2018/wordml/cex" xmlns:w16cid="http://schemas.microsoft.com/office/word/2016/wordml/cid" xmlns:w16="http://schemas.microsoft.com/office/word/2018/wordml" xmlns:w16sdtdh="http://schemas.microsoft.com/office/word/2020/wordml/sdtdatahash" xmlns:w16se="http://schemas.microsoft.com/office/word/2015/wordml/symex" mc:Ignorable="w14 w15 w16se w16cid w16 w16cex w16sdtdh">
   <w:font w:name="Times New Roman">
     <w:panose1 w:val="02020603050405020304"/>
     <w:charset w:val="00"/>
@@ -12785,7 +13030,7 @@
 </file>
 
 <file path=word/glossary/settings.xml><?xml version="1.0" encoding="utf-8"?>
-<w:settings xmlns:mc="http://schemas.openxmlformats.org/markup-compatibility/2006" xmlns:o="urn:schemas-microsoft-com:office:office" xmlns:r="http://schemas.openxmlformats.org/officeDocument/2006/relationships" xmlns:m="http://schemas.openxmlformats.org/officeDocument/2006/math" xmlns:v="urn:schemas-microsoft-com:vml" xmlns:w10="urn:schemas-microsoft-com:office:word" xmlns:w="http://schemas.openxmlformats.org/wordprocessingml/2006/main" xmlns:w14="http://schemas.microsoft.com/office/word/2010/wordml" xmlns:w15="http://schemas.microsoft.com/office/word/2012/wordml" xmlns:sl="http://schemas.openxmlformats.org/schemaLibrary/2006/main" mc:Ignorable="w14 w15">
+<w:settings xmlns:mc="http://schemas.openxmlformats.org/markup-compatibility/2006" xmlns:o="urn:schemas-microsoft-com:office:office" xmlns:r="http://schemas.openxmlformats.org/officeDocument/2006/relationships" xmlns:m="http://schemas.openxmlformats.org/officeDocument/2006/math" xmlns:v="urn:schemas-microsoft-com:vml" xmlns:w10="urn:schemas-microsoft-com:office:word" xmlns:w="http://schemas.openxmlformats.org/wordprocessingml/2006/main" xmlns:w14="http://schemas.microsoft.com/office/word/2010/wordml" xmlns:w15="http://schemas.microsoft.com/office/word/2012/wordml" xmlns:w16cex="http://schemas.microsoft.com/office/word/2018/wordml/cex" xmlns:w16cid="http://schemas.microsoft.com/office/word/2016/wordml/cid" xmlns:w16="http://schemas.microsoft.com/office/word/2018/wordml" xmlns:w16sdtdh="http://schemas.microsoft.com/office/word/2020/wordml/sdtdatahash" xmlns:w16se="http://schemas.microsoft.com/office/word/2015/wordml/symex" xmlns:sl="http://schemas.openxmlformats.org/schemaLibrary/2006/main" mc:Ignorable="w14 w15 w16se w16cid w16 w16cex w16sdtdh">
   <w:view w:val="normal"/>
   <w:defaultTabStop w:val="720"/>
   <w:characterSpacingControl w:val="doNotCompress"/>
@@ -12796,6 +13041,7 @@
     <w:compatSetting w:name="enableOpenTypeFeatures" w:uri="http://schemas.microsoft.com/office/word" w:val="1"/>
     <w:compatSetting w:name="doNotFlipMirrorIndents" w:uri="http://schemas.microsoft.com/office/word" w:val="1"/>
     <w:compatSetting w:name="differentiateMultirowTableHeaders" w:uri="http://schemas.microsoft.com/office/word" w:val="1"/>
+    <w:compatSetting w:name="useWord2013TrackBottomHyphenation" w:uri="http://schemas.microsoft.com/office/word" w:val="1"/>
   </w:compat>
   <w:rsids>
     <w:rsidRoot w:val="00766775"/>
@@ -12805,6 +13051,7 @@
     <w:rsid w:val="005A4444"/>
     <w:rsid w:val="00766775"/>
     <w:rsid w:val="00865F2F"/>
+    <w:rsid w:val="00977D54"/>
   </w:rsids>
   <m:mathPr>
     <m:mathFont m:val="Cambria Math"/>
@@ -12828,7 +13075,7 @@
 </file>
 
 <file path=word/glossary/styles.xml><?xml version="1.0" encoding="utf-8"?>
-<w:styles xmlns:mc="http://schemas.openxmlformats.org/markup-compatibility/2006" xmlns:r="http://schemas.openxmlformats.org/officeDocument/2006/relationships" xmlns:w="http://schemas.openxmlformats.org/wordprocessingml/2006/main" xmlns:w14="http://schemas.microsoft.com/office/word/2010/wordml" xmlns:w15="http://schemas.microsoft.com/office/word/2012/wordml" mc:Ignorable="w14 w15">
+<w:styles xmlns:mc="http://schemas.openxmlformats.org/markup-compatibility/2006" xmlns:r="http://schemas.openxmlformats.org/officeDocument/2006/relationships" xmlns:w="http://schemas.openxmlformats.org/wordprocessingml/2006/main" xmlns:w14="http://schemas.microsoft.com/office/word/2010/wordml" xmlns:w15="http://schemas.microsoft.com/office/word/2012/wordml" xmlns:w16cex="http://schemas.microsoft.com/office/word/2018/wordml/cex" xmlns:w16cid="http://schemas.microsoft.com/office/word/2016/wordml/cid" xmlns:w16="http://schemas.microsoft.com/office/word/2018/wordml" xmlns:w16sdtdh="http://schemas.microsoft.com/office/word/2020/wordml/sdtdatahash" xmlns:w16se="http://schemas.microsoft.com/office/word/2015/wordml/symex" mc:Ignorable="w14 w15 w16se w16cid w16 w16cex w16sdtdh">
   <w:docDefaults>
     <w:rPrDefault>
       <w:rPr>
@@ -12844,7 +13091,7 @@
       </w:pPr>
     </w:pPrDefault>
   </w:docDefaults>
-  <w:latentStyles w:defLockedState="0" w:defUIPriority="99" w:defSemiHidden="0" w:defUnhideWhenUsed="0" w:defQFormat="0" w:count="371">
+  <w:latentStyles w:defLockedState="0" w:defUIPriority="99" w:defSemiHidden="0" w:defUnhideWhenUsed="0" w:defQFormat="0" w:count="376">
     <w:lsdException w:name="Normal" w:uiPriority="0" w:qFormat="1"/>
     <w:lsdException w:name="heading 1" w:uiPriority="9" w:qFormat="1"/>
     <w:lsdException w:name="heading 2" w:semiHidden="1" w:uiPriority="9" w:unhideWhenUsed="1" w:qFormat="1"/>
@@ -12950,7 +13197,6 @@
     <w:lsdException w:name="HTML Sample" w:semiHidden="1" w:unhideWhenUsed="1"/>
     <w:lsdException w:name="HTML Typewriter" w:semiHidden="1" w:unhideWhenUsed="1"/>
     <w:lsdException w:name="HTML Variable" w:semiHidden="1" w:unhideWhenUsed="1"/>
-    <w:lsdException w:name="Normal Table" w:semiHidden="1" w:unhideWhenUsed="1"/>
     <w:lsdException w:name="annotation subject" w:semiHidden="1" w:unhideWhenUsed="1"/>
     <w:lsdException w:name="No List" w:semiHidden="1" w:unhideWhenUsed="1"/>
     <w:lsdException w:name="Outline List 1" w:semiHidden="1" w:unhideWhenUsed="1"/>
@@ -12993,11 +13239,8 @@
     <w:lsdException w:name="Table Contemporary" w:semiHidden="1" w:unhideWhenUsed="1"/>
     <w:lsdException w:name="Table Elegant" w:semiHidden="1" w:unhideWhenUsed="1"/>
     <w:lsdException w:name="Table Professional" w:semiHidden="1" w:unhideWhenUsed="1"/>
-    <w:lsdException w:name="Table Subtle 1" w:semiHidden="1" w:unhideWhenUsed="1"/>
     <w:lsdException w:name="Table Subtle 2" w:semiHidden="1" w:unhideWhenUsed="1"/>
     <w:lsdException w:name="Table Web 1" w:semiHidden="1" w:unhideWhenUsed="1"/>
-    <w:lsdException w:name="Table Web 2" w:semiHidden="1" w:unhideWhenUsed="1"/>
-    <w:lsdException w:name="Table Web 3" w:semiHidden="1" w:unhideWhenUsed="1"/>
     <w:lsdException w:name="Balloon Text" w:semiHidden="1" w:unhideWhenUsed="1"/>
     <w:lsdException w:name="Table Grid" w:uiPriority="39"/>
     <w:lsdException w:name="Table Theme" w:semiHidden="1" w:unhideWhenUsed="1"/>
@@ -13216,6 +13459,11 @@
     <w:lsdException w:name="List Table 5 Dark Accent 6" w:uiPriority="50"/>
     <w:lsdException w:name="List Table 6 Colorful Accent 6" w:uiPriority="51"/>
     <w:lsdException w:name="List Table 7 Colorful Accent 6" w:uiPriority="52"/>
+    <w:lsdException w:name="Mention" w:semiHidden="1" w:unhideWhenUsed="1"/>
+    <w:lsdException w:name="Smart Hyperlink" w:semiHidden="1" w:unhideWhenUsed="1"/>
+    <w:lsdException w:name="Hashtag" w:semiHidden="1" w:unhideWhenUsed="1"/>
+    <w:lsdException w:name="Unresolved Mention" w:semiHidden="1" w:unhideWhenUsed="1"/>
+    <w:lsdException w:name="Smart Link" w:semiHidden="1" w:unhideWhenUsed="1"/>
   </w:latentStyles>
   <w:style w:type="paragraph" w:default="1" w:styleId="Normal">
     <w:name w:val="Normal"/>
@@ -13248,10 +13496,6 @@
     <w:semiHidden/>
     <w:unhideWhenUsed/>
   </w:style>
-  <w:style w:type="paragraph" w:customStyle="1" w:styleId="11D15D9FB56D4199ADA248E977734857">
-    <w:name w:val="11D15D9FB56D4199ADA248E977734857"/>
-    <w:rsid w:val="00766775"/>
-  </w:style>
   <w:style w:type="paragraph" w:customStyle="1" w:styleId="7BCCB287956E4761A36E2C93A561262E">
     <w:name w:val="7BCCB287956E4761A36E2C93A561262E"/>
     <w:rsid w:val="00766775"/>
@@ -13278,23 +13522,11 @@
     <w:name w:val="817AB975004D4BCF9EB626D7A0E8EA12"/>
     <w:rsid w:val="00766775"/>
   </w:style>
-  <w:style w:type="paragraph" w:customStyle="1" w:styleId="21E7D56B54BA4705A6EA914E1BD964C9">
-    <w:name w:val="21E7D56B54BA4705A6EA914E1BD964C9"/>
-    <w:rsid w:val="003F2514"/>
-  </w:style>
-  <w:style w:type="paragraph" w:customStyle="1" w:styleId="4BE5CFB7F7454DBCACEFD192549A36C0">
-    <w:name w:val="4BE5CFB7F7454DBCACEFD192549A36C0"/>
-    <w:rsid w:val="003F2514"/>
-  </w:style>
-  <w:style w:type="paragraph" w:customStyle="1" w:styleId="3A011EB3D176420BBE4A8369EE996B80">
-    <w:name w:val="3A011EB3D176420BBE4A8369EE996B80"/>
-    <w:rsid w:val="003F2514"/>
-  </w:style>
 </w:styles>
 </file>
 
 <file path=word/glossary/webSettings.xml><?xml version="1.0" encoding="utf-8"?>
-<w:webSettings xmlns:mc="http://schemas.openxmlformats.org/markup-compatibility/2006" xmlns:r="http://schemas.openxmlformats.org/officeDocument/2006/relationships" xmlns:w="http://schemas.openxmlformats.org/wordprocessingml/2006/main" xmlns:w14="http://schemas.microsoft.com/office/word/2010/wordml" xmlns:w15="http://schemas.microsoft.com/office/word/2012/wordml" mc:Ignorable="w14 w15">
+<w:webSettings xmlns:mc="http://schemas.openxmlformats.org/markup-compatibility/2006" xmlns:r="http://schemas.openxmlformats.org/officeDocument/2006/relationships" xmlns:w="http://schemas.openxmlformats.org/wordprocessingml/2006/main" xmlns:w14="http://schemas.microsoft.com/office/word/2010/wordml" xmlns:w15="http://schemas.microsoft.com/office/word/2012/wordml" xmlns:w16cex="http://schemas.microsoft.com/office/word/2018/wordml/cex" xmlns:w16cid="http://schemas.microsoft.com/office/word/2016/wordml/cid" xmlns:w16="http://schemas.microsoft.com/office/word/2018/wordml" xmlns:w16sdtdh="http://schemas.microsoft.com/office/word/2020/wordml/sdtdatahash" xmlns:w16se="http://schemas.microsoft.com/office/word/2015/wordml/symex" mc:Ignorable="w14 w15 w16se w16cid w16 w16cex w16sdtdh">
   <w:optimizeForBrowser/>
   <w:allowPNG/>
 </w:webSettings>

</xml_diff>

<commit_message>
adding required edits by QA team
</commit_message>
<xml_diff>
--- a/Concept/Project Management Plan for Travel advisor web based app.docx
+++ b/Concept/Project Management Plan for Travel advisor web based app.docx
@@ -1,6 +1,6 @@
 
 <file path=word/document.xml><?xml version="1.0" encoding="utf-8"?>
-<w:document xmlns:wpc="http://schemas.microsoft.com/office/word/2010/wordprocessingCanvas" xmlns:cx="http://schemas.microsoft.com/office/drawing/2014/chartex" xmlns:cx1="http://schemas.microsoft.com/office/drawing/2015/9/8/chartex" xmlns:cx2="http://schemas.microsoft.com/office/drawing/2015/10/21/chartex" xmlns:cx3="http://schemas.microsoft.com/office/drawing/2016/5/9/chartex" xmlns:cx4="http://schemas.microsoft.com/office/drawing/2016/5/10/chartex" xmlns:cx5="http://schemas.microsoft.com/office/drawing/2016/5/11/chartex" xmlns:cx6="http://schemas.microsoft.com/office/drawing/2016/5/12/chartex" xmlns:cx7="http://schemas.microsoft.com/office/drawing/2016/5/13/chartex" xmlns:cx8="http://schemas.microsoft.com/office/drawing/2016/5/14/chartex" xmlns:mc="http://schemas.openxmlformats.org/markup-compatibility/2006" xmlns:aink="http://schemas.microsoft.com/office/drawing/2016/ink" xmlns:am3d="http://schemas.microsoft.com/office/drawing/2017/model3d" xmlns:o="urn:schemas-microsoft-com:office:office" xmlns:r="http://schemas.openxmlformats.org/officeDocument/2006/relationships" xmlns:m="http://schemas.openxmlformats.org/officeDocument/2006/math" xmlns:v="urn:schemas-microsoft-com:vml" xmlns:wp14="http://schemas.microsoft.com/office/word/2010/wordprocessingDrawing" xmlns:wp="http://schemas.openxmlformats.org/drawingml/2006/wordprocessingDrawing" xmlns:w10="urn:schemas-microsoft-com:office:word" xmlns:w="http://schemas.openxmlformats.org/wordprocessingml/2006/main" xmlns:w14="http://schemas.microsoft.com/office/word/2010/wordml" xmlns:w15="http://schemas.microsoft.com/office/word/2012/wordml" xmlns:w16cex="http://schemas.microsoft.com/office/word/2018/wordml/cex" xmlns:w16cid="http://schemas.microsoft.com/office/word/2016/wordml/cid" xmlns:w16="http://schemas.microsoft.com/office/word/2018/wordml" xmlns:w16sdtdh="http://schemas.microsoft.com/office/word/2020/wordml/sdtdatahash" xmlns:w16se="http://schemas.microsoft.com/office/word/2015/wordml/symex" xmlns:wpg="http://schemas.microsoft.com/office/word/2010/wordprocessingGroup" xmlns:wpi="http://schemas.microsoft.com/office/word/2010/wordprocessingInk" xmlns:wne="http://schemas.microsoft.com/office/word/2006/wordml" xmlns:wps="http://schemas.microsoft.com/office/word/2010/wordprocessingShape" mc:Ignorable="w14 w15 w16se w16cid w16 w16cex w16sdtdh wp14">
+<w:document xmlns:wpc="http://schemas.microsoft.com/office/word/2010/wordprocessingCanvas" xmlns:mc="http://schemas.openxmlformats.org/markup-compatibility/2006" xmlns:o="urn:schemas-microsoft-com:office:office" xmlns:r="http://schemas.openxmlformats.org/officeDocument/2006/relationships" xmlns:m="http://schemas.openxmlformats.org/officeDocument/2006/math" xmlns:v="urn:schemas-microsoft-com:vml" xmlns:wp14="http://schemas.microsoft.com/office/word/2010/wordprocessingDrawing" xmlns:wp="http://schemas.openxmlformats.org/drawingml/2006/wordprocessingDrawing" xmlns:w10="urn:schemas-microsoft-com:office:word" xmlns:w="http://schemas.openxmlformats.org/wordprocessingml/2006/main" xmlns:w14="http://schemas.microsoft.com/office/word/2010/wordml" xmlns:w15="http://schemas.microsoft.com/office/word/2012/wordml" xmlns:wpg="http://schemas.microsoft.com/office/word/2010/wordprocessingGroup" xmlns:wpi="http://schemas.microsoft.com/office/word/2010/wordprocessingInk" xmlns:wne="http://schemas.microsoft.com/office/word/2006/wordml" xmlns:wps="http://schemas.microsoft.com/office/word/2010/wordprocessingShape" mc:Ignorable="w14 w15 wp14">
   <w:body>
     <w:sdt>
       <w:sdtPr>
@@ -363,7 +363,7 @@
                     <v:stroke joinstyle="miter"/>
                     <v:path gradientshapeok="t" o:connecttype="rect"/>
                   </v:shapetype>
-                  <v:shape id="Text Box 142" o:spid="_x0000_s1026" type="#_x0000_t202" style="position:absolute;left:0;text-align:left;margin-left:0;margin-top:0;width:516pt;height:43.9pt;z-index:251659264;visibility:visible;mso-wrap-style:square;mso-width-percent:1000;mso-height-percent:0;mso-top-percent:850;mso-wrap-distance-left:9pt;mso-wrap-distance-top:0;mso-wrap-distance-right:9pt;mso-wrap-distance-bottom:0;mso-position-horizontal:center;mso-position-horizontal-relative:margin;mso-position-vertical-relative:page;mso-width-percent:1000;mso-height-percent:0;mso-top-percent:850;mso-width-relative:margin;mso-height-relative:margin;v-text-anchor:bottom" o:gfxdata="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" filled="f" stroked="f" strokeweight=".5pt">
+                  <v:shape id="Text Box 142" o:spid="_x0000_s1026" type="#_x0000_t202" style="position:absolute;left:0;text-align:left;margin-left:0;margin-top:0;width:516pt;height:43.9pt;z-index:251659264;visibility:visible;mso-wrap-style:square;mso-width-percent:1000;mso-height-percent:0;mso-top-percent:850;mso-wrap-distance-left:9pt;mso-wrap-distance-top:0;mso-wrap-distance-right:9pt;mso-wrap-distance-bottom:0;mso-position-horizontal:center;mso-position-horizontal-relative:margin;mso-position-vertical-relative:page;mso-width-percent:1000;mso-height-percent:0;mso-top-percent:850;mso-width-relative:margin;mso-height-relative:margin;v-text-anchor:bottom" o:gfxdata="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" filled="f" stroked="f" strokeweight=".5pt">
                     <v:textbox style="mso-fit-shape-to-text:t" inset="0,0,0,0">
                       <w:txbxContent>
                         <w:sdt>
@@ -587,10 +587,32 @@
                                   <w:rPr>
                                     <w:rStyle w:val="Heading1Char"/>
                                   </w:rPr>
-                                  <w:t>Prepared by: Saad Hamdy</w:t>
+                                  <w:t xml:space="preserve">Prepared by: </w:t>
+                                </w:r>
+                                <w:proofErr w:type="spellStart"/>
+                                <w:r>
+                                  <w:rPr>
+                                    <w:rStyle w:val="Heading1Char"/>
+                                  </w:rPr>
+                                  <w:t>Saad</w:t>
+                                </w:r>
+                                <w:proofErr w:type="spellEnd"/>
+                                <w:r>
+                                  <w:rPr>
+                                    <w:rStyle w:val="Heading1Char"/>
+                                  </w:rPr>
+                                  <w:t xml:space="preserve"> </w:t>
+                                </w:r>
+                                <w:proofErr w:type="spellStart"/>
+                                <w:r>
+                                  <w:rPr>
+                                    <w:rStyle w:val="Heading1Char"/>
+                                  </w:rPr>
+                                  <w:t>Hamdy</w:t>
                                 </w:r>
                                 <w:bookmarkEnd w:id="0"/>
                                 <w:bookmarkEnd w:id="1"/>
+                                <w:proofErr w:type="spellEnd"/>
                               </w:p>
                             </w:txbxContent>
                           </wps:txbx>
@@ -608,7 +630,7 @@
               </mc:Choice>
               <mc:Fallback>
                 <w:pict>
-                  <v:shape w14:anchorId="281C4C60" id="Text Box 1" o:spid="_x0000_s1027" type="#_x0000_t202" style="position:absolute;margin-left:0;margin-top:22.1pt;width:210.6pt;height:81.6pt;z-index:251660288;visibility:visible;mso-wrap-style:square;mso-wrap-distance-left:9pt;mso-wrap-distance-top:0;mso-wrap-distance-right:9pt;mso-wrap-distance-bottom:0;mso-position-horizontal:center;mso-position-horizontal-relative:margin;mso-position-vertical:absolute;mso-position-vertical-relative:text;v-text-anchor:top" o:gfxdata="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" fillcolor="white [3201]" strokecolor="white [3212]" strokeweight=".5pt">
+                  <v:shape w14:anchorId="281C4C60" id="Text Box 1" o:spid="_x0000_s1027" type="#_x0000_t202" style="position:absolute;margin-left:0;margin-top:22.1pt;width:210.6pt;height:81.6pt;z-index:251660288;visibility:visible;mso-wrap-style:square;mso-wrap-distance-left:9pt;mso-wrap-distance-top:0;mso-wrap-distance-right:9pt;mso-wrap-distance-bottom:0;mso-position-horizontal:center;mso-position-horizontal-relative:margin;mso-position-vertical:absolute;mso-position-vertical-relative:text;v-text-anchor:top" o:gfxdata="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" fillcolor="white [3201]" strokecolor="white [3212]" strokeweight=".5pt">
                     <v:textbox>
                       <w:txbxContent>
                         <w:p>
@@ -624,10 +646,32 @@
                             <w:rPr>
                               <w:rStyle w:val="Heading1Char"/>
                             </w:rPr>
-                            <w:t>Prepared by: Saad Hamdy</w:t>
+                            <w:t xml:space="preserve">Prepared by: </w:t>
+                          </w:r>
+                          <w:proofErr w:type="spellStart"/>
+                          <w:r>
+                            <w:rPr>
+                              <w:rStyle w:val="Heading1Char"/>
+                            </w:rPr>
+                            <w:t>Saad</w:t>
+                          </w:r>
+                          <w:proofErr w:type="spellEnd"/>
+                          <w:r>
+                            <w:rPr>
+                              <w:rStyle w:val="Heading1Char"/>
+                            </w:rPr>
+                            <w:t xml:space="preserve"> </w:t>
+                          </w:r>
+                          <w:proofErr w:type="spellStart"/>
+                          <w:r>
+                            <w:rPr>
+                              <w:rStyle w:val="Heading1Char"/>
+                            </w:rPr>
+                            <w:t>Hamdy</w:t>
                           </w:r>
                           <w:bookmarkEnd w:id="2"/>
                           <w:bookmarkEnd w:id="3"/>
+                          <w:proofErr w:type="spellEnd"/>
                         </w:p>
                       </w:txbxContent>
                     </v:textbox>
@@ -3497,25 +3541,7 @@
           <w:szCs w:val="24"/>
           <w:lang w:bidi="ar-EG"/>
         </w:rPr>
-        <w:t xml:space="preserve">The customer </w:t>
-      </w:r>
-      <w:proofErr w:type="gramStart"/>
-      <w:r>
-        <w:rPr>
-          <w:sz w:val="24"/>
-          <w:szCs w:val="24"/>
-          <w:lang w:bidi="ar-EG"/>
-        </w:rPr>
-        <w:t>need</w:t>
-      </w:r>
-      <w:proofErr w:type="gramEnd"/>
-      <w:r>
-        <w:rPr>
-          <w:sz w:val="24"/>
-          <w:szCs w:val="24"/>
-          <w:lang w:bidi="ar-EG"/>
-        </w:rPr>
-        <w:t xml:space="preserve"> for an easier way to communicate with the company and booking the trips based on the reviews of the other customers experience in this se saw an opportunity for the company to deliver the value needed to the customer with a little margin of profits.</w:t>
+        <w:t>The customer need for an easier way to communicate with the company and booking the trips based on the reviews of the other customers experience in this se saw an opportunity for the company to deliver the value needed to the customer with a little margin of profits.</w:t>
       </w:r>
     </w:p>
     <w:p>
@@ -3544,25 +3570,7 @@
           <w:lang w:bidi="ar-EG"/>
         </w:rPr>
         <w:lastRenderedPageBreak/>
-        <w:t xml:space="preserve">Our website </w:t>
-      </w:r>
-      <w:proofErr w:type="gramStart"/>
-      <w:r>
-        <w:rPr>
-          <w:sz w:val="24"/>
-          <w:szCs w:val="24"/>
-          <w:lang w:bidi="ar-EG"/>
-        </w:rPr>
-        <w:t>try</w:t>
-      </w:r>
-      <w:proofErr w:type="gramEnd"/>
-      <w:r>
-        <w:rPr>
-          <w:sz w:val="24"/>
-          <w:szCs w:val="24"/>
-          <w:lang w:bidi="ar-EG"/>
-        </w:rPr>
-        <w:t xml:space="preserve"> to be different as the customer actually find a user friendly interface</w:t>
+        <w:t>Our website try to be different as the customer actually find a user friendly interface</w:t>
       </w:r>
       <w:r>
         <w:rPr>
@@ -3697,6 +3705,7 @@
           <w:szCs w:val="24"/>
         </w:rPr>
       </w:pPr>
+      <w:proofErr w:type="spellStart"/>
       <w:r>
         <w:rPr>
           <w:sz w:val="24"/>
@@ -3709,7 +3718,31 @@
           <w:sz w:val="24"/>
           <w:szCs w:val="24"/>
         </w:rPr>
-        <w:t>aad Hamdy: project &amp;</w:t>
+        <w:t>aad</w:t>
+      </w:r>
+      <w:proofErr w:type="spellEnd"/>
+      <w:r>
+        <w:rPr>
+          <w:sz w:val="24"/>
+          <w:szCs w:val="24"/>
+        </w:rPr>
+        <w:t xml:space="preserve"> </w:t>
+      </w:r>
+      <w:proofErr w:type="spellStart"/>
+      <w:r>
+        <w:rPr>
+          <w:sz w:val="24"/>
+          <w:szCs w:val="24"/>
+        </w:rPr>
+        <w:t>Hamdy</w:t>
+      </w:r>
+      <w:proofErr w:type="spellEnd"/>
+      <w:r>
+        <w:rPr>
+          <w:sz w:val="24"/>
+          <w:szCs w:val="24"/>
+        </w:rPr>
+        <w:t>: project &amp;</w:t>
       </w:r>
       <w:r>
         <w:rPr>
@@ -3736,23 +3769,23 @@
           <w:sz w:val="24"/>
           <w:szCs w:val="24"/>
         </w:rPr>
-        <w:t xml:space="preserve">Ahmed Medhat: </w:t>
-      </w:r>
-      <w:proofErr w:type="gramStart"/>
-      <w:r>
-        <w:rPr>
-          <w:sz w:val="24"/>
-          <w:szCs w:val="24"/>
-        </w:rPr>
-        <w:t>Developer ,Designer</w:t>
-      </w:r>
-      <w:proofErr w:type="gramEnd"/>
-      <w:r>
-        <w:rPr>
-          <w:sz w:val="24"/>
-          <w:szCs w:val="24"/>
-        </w:rPr>
-        <w:t xml:space="preserve"> and Tester </w:t>
+        <w:t xml:space="preserve">Ahmed </w:t>
+      </w:r>
+      <w:proofErr w:type="spellStart"/>
+      <w:r>
+        <w:rPr>
+          <w:sz w:val="24"/>
+          <w:szCs w:val="24"/>
+        </w:rPr>
+        <w:t>Medhat</w:t>
+      </w:r>
+      <w:proofErr w:type="spellEnd"/>
+      <w:r>
+        <w:rPr>
+          <w:sz w:val="24"/>
+          <w:szCs w:val="24"/>
+        </w:rPr>
+        <w:t xml:space="preserve">: Developer ,Designer and Tester </w:t>
       </w:r>
     </w:p>
     <w:p>
@@ -3767,12 +3800,21 @@
           <w:szCs w:val="24"/>
         </w:rPr>
       </w:pPr>
-      <w:r>
-        <w:rPr>
-          <w:sz w:val="24"/>
-          <w:szCs w:val="24"/>
-        </w:rPr>
-        <w:t>Aya Ahmed: Developer and Tester</w:t>
+      <w:proofErr w:type="spellStart"/>
+      <w:r>
+        <w:rPr>
+          <w:sz w:val="24"/>
+          <w:szCs w:val="24"/>
+        </w:rPr>
+        <w:t>Aya</w:t>
+      </w:r>
+      <w:proofErr w:type="spellEnd"/>
+      <w:r>
+        <w:rPr>
+          <w:sz w:val="24"/>
+          <w:szCs w:val="24"/>
+        </w:rPr>
+        <w:t xml:space="preserve"> Ahmed: Developer and Tester</w:t>
       </w:r>
     </w:p>
     <w:p>
@@ -3787,12 +3829,37 @@
           <w:szCs w:val="24"/>
         </w:rPr>
       </w:pPr>
-      <w:r>
-        <w:rPr>
-          <w:sz w:val="24"/>
-          <w:szCs w:val="24"/>
-        </w:rPr>
-        <w:t>Muhammed Ashry: Developer and Tester</w:t>
+      <w:proofErr w:type="spellStart"/>
+      <w:r>
+        <w:rPr>
+          <w:sz w:val="24"/>
+          <w:szCs w:val="24"/>
+        </w:rPr>
+        <w:t>Muhammed</w:t>
+      </w:r>
+      <w:proofErr w:type="spellEnd"/>
+      <w:r>
+        <w:rPr>
+          <w:sz w:val="24"/>
+          <w:szCs w:val="24"/>
+        </w:rPr>
+        <w:t xml:space="preserve"> </w:t>
+      </w:r>
+      <w:proofErr w:type="spellStart"/>
+      <w:r>
+        <w:rPr>
+          <w:sz w:val="24"/>
+          <w:szCs w:val="24"/>
+        </w:rPr>
+        <w:t>Ashry</w:t>
+      </w:r>
+      <w:proofErr w:type="spellEnd"/>
+      <w:r>
+        <w:rPr>
+          <w:sz w:val="24"/>
+          <w:szCs w:val="24"/>
+        </w:rPr>
+        <w:t>: Developer and Tester</w:t>
       </w:r>
     </w:p>
     <w:p>
@@ -3812,7 +3879,23 @@
           <w:sz w:val="24"/>
           <w:szCs w:val="24"/>
         </w:rPr>
-        <w:t>Nada Abdelrehem: Developer and Tester</w:t>
+        <w:t xml:space="preserve">Nada </w:t>
+      </w:r>
+      <w:proofErr w:type="spellStart"/>
+      <w:r>
+        <w:rPr>
+          <w:sz w:val="24"/>
+          <w:szCs w:val="24"/>
+        </w:rPr>
+        <w:t>Abdelrehem</w:t>
+      </w:r>
+      <w:proofErr w:type="spellEnd"/>
+      <w:r>
+        <w:rPr>
+          <w:sz w:val="24"/>
+          <w:szCs w:val="24"/>
+        </w:rPr>
+        <w:t>: Developer and Tester</w:t>
       </w:r>
     </w:p>
     <w:p>
@@ -3966,7 +4049,7 @@
           <w:sz w:val="24"/>
           <w:szCs w:val="24"/>
         </w:rPr>
-        <w:t xml:space="preserve">Operating System: Win </w:t>
+        <w:t>Operating System: Win 7</w:t>
       </w:r>
       <w:proofErr w:type="gramStart"/>
       <w:r>
@@ -3974,7 +4057,7 @@
           <w:sz w:val="24"/>
           <w:szCs w:val="24"/>
         </w:rPr>
-        <w:t>7,XP</w:t>
+        <w:t>,XP</w:t>
       </w:r>
       <w:proofErr w:type="gramEnd"/>
       <w:r>
@@ -4149,23 +4232,39 @@
           <w:sz w:val="24"/>
           <w:szCs w:val="24"/>
         </w:rPr>
-        <w:t xml:space="preserve">Scope management plan is discussed in two file the scope statement which define the scope and scope management plan which is describing how to manage the </w:t>
-      </w:r>
-      <w:proofErr w:type="gramStart"/>
-      <w:r>
-        <w:rPr>
-          <w:sz w:val="24"/>
-          <w:szCs w:val="24"/>
-        </w:rPr>
-        <w:t>scope  these</w:t>
-      </w:r>
-      <w:proofErr w:type="gramEnd"/>
-      <w:r>
-        <w:rPr>
-          <w:sz w:val="24"/>
-          <w:szCs w:val="24"/>
-        </w:rPr>
-        <w:t xml:space="preserve"> files are both in the Concept folder under the names (Project Statemetn.docs and Scope Management Plan.docs)</w:t>
+        <w:t xml:space="preserve">Scope management plan is discussed in two file the scope statement which define the scope and scope management plan which is describing how to manage the scope  these files are both in the Concept folder under the names (Project </w:t>
+      </w:r>
+      <w:proofErr w:type="spellStart"/>
+      <w:r>
+        <w:rPr>
+          <w:sz w:val="24"/>
+          <w:szCs w:val="24"/>
+        </w:rPr>
+        <w:t>Statemetn.docs</w:t>
+      </w:r>
+      <w:proofErr w:type="spellEnd"/>
+      <w:r>
+        <w:rPr>
+          <w:sz w:val="24"/>
+          <w:szCs w:val="24"/>
+        </w:rPr>
+        <w:t xml:space="preserve"> and Scope Management </w:t>
+      </w:r>
+      <w:proofErr w:type="spellStart"/>
+      <w:r>
+        <w:rPr>
+          <w:sz w:val="24"/>
+          <w:szCs w:val="24"/>
+        </w:rPr>
+        <w:t>Plan.docs</w:t>
+      </w:r>
+      <w:proofErr w:type="spellEnd"/>
+      <w:r>
+        <w:rPr>
+          <w:sz w:val="24"/>
+          <w:szCs w:val="24"/>
+        </w:rPr>
+        <w:t>)</w:t>
       </w:r>
     </w:p>
     <w:p>
@@ -4521,7 +4620,55 @@
           <w:sz w:val="24"/>
           <w:szCs w:val="24"/>
         </w:rPr>
-        <w:t>We tailored our Configuration Management tool to use Git and GitHub instead of TortoiseSVN.</w:t>
+        <w:t xml:space="preserve">We tailored our Configuration Management tool to use </w:t>
+      </w:r>
+      <w:proofErr w:type="spellStart"/>
+      <w:r>
+        <w:rPr>
+          <w:sz w:val="24"/>
+          <w:szCs w:val="24"/>
+        </w:rPr>
+        <w:t>Git</w:t>
+      </w:r>
+      <w:proofErr w:type="spellEnd"/>
+      <w:r>
+        <w:rPr>
+          <w:sz w:val="24"/>
+          <w:szCs w:val="24"/>
+        </w:rPr>
+        <w:t xml:space="preserve"> and </w:t>
+      </w:r>
+      <w:proofErr w:type="spellStart"/>
+      <w:r>
+        <w:rPr>
+          <w:sz w:val="24"/>
+          <w:szCs w:val="24"/>
+        </w:rPr>
+        <w:t>GitHub</w:t>
+      </w:r>
+      <w:proofErr w:type="spellEnd"/>
+      <w:r>
+        <w:rPr>
+          <w:sz w:val="24"/>
+          <w:szCs w:val="24"/>
+        </w:rPr>
+        <w:t xml:space="preserve"> instead of </w:t>
+      </w:r>
+      <w:proofErr w:type="spellStart"/>
+      <w:r>
+        <w:rPr>
+          <w:sz w:val="24"/>
+          <w:szCs w:val="24"/>
+        </w:rPr>
+        <w:t>TortoiseSVN</w:t>
+      </w:r>
+      <w:proofErr w:type="spellEnd"/>
+      <w:r>
+        <w:rPr>
+          <w:sz w:val="24"/>
+          <w:szCs w:val="24"/>
+        </w:rPr>
+        <w:t>.</w:t>
       </w:r>
     </w:p>
     <w:p>
@@ -4968,7 +5115,23 @@
           <w:sz w:val="24"/>
           <w:szCs w:val="24"/>
         </w:rPr>
-        <w:t xml:space="preserve"> (dev_branch)</w:t>
+        <w:t xml:space="preserve"> (</w:t>
+      </w:r>
+      <w:proofErr w:type="spellStart"/>
+      <w:r>
+        <w:rPr>
+          <w:sz w:val="24"/>
+          <w:szCs w:val="24"/>
+        </w:rPr>
+        <w:t>dev_branch</w:t>
+      </w:r>
+      <w:proofErr w:type="spellEnd"/>
+      <w:r>
+        <w:rPr>
+          <w:sz w:val="24"/>
+          <w:szCs w:val="24"/>
+        </w:rPr>
+        <w:t>)</w:t>
       </w:r>
       <w:r>
         <w:rPr>
@@ -5072,7 +5235,110 @@
           <w:sz w:val="24"/>
           <w:szCs w:val="24"/>
         </w:rPr>
-        <w:t>Year-Inter/Release-no of release) ex:160422-Release-01</w:t>
+        <w:t>Year-Inter/Release-no of release) ex</w:t>
+      </w:r>
+      <w:proofErr w:type="gramStart"/>
+      <w:r>
+        <w:rPr>
+          <w:sz w:val="24"/>
+          <w:szCs w:val="24"/>
+        </w:rPr>
+        <w:t>:160422</w:t>
+      </w:r>
+      <w:proofErr w:type="gramEnd"/>
+      <w:r>
+        <w:rPr>
+          <w:sz w:val="24"/>
+          <w:szCs w:val="24"/>
+        </w:rPr>
+        <w:t>-Release-01</w:t>
+      </w:r>
+    </w:p>
+    <w:p>
+      <w:pPr>
+        <w:pStyle w:val="Heading2"/>
+        <w:numPr>
+          <w:ilvl w:val="1"/>
+          <w:numId w:val="3"/>
+        </w:numPr>
+        <w:rPr>
+          <w:sz w:val="28"/>
+          <w:szCs w:val="28"/>
+        </w:rPr>
+      </w:pPr>
+      <w:r>
+        <w:rPr>
+          <w:sz w:val="28"/>
+          <w:szCs w:val="28"/>
+        </w:rPr>
+        <w:t>Naming convention</w:t>
+      </w:r>
+    </w:p>
+    <w:p>
+      <w:pPr>
+        <w:ind w:left="360"/>
+      </w:pPr>
+      <w:r>
+        <w:t>All the file in the project should be named after the document it is describing examples:</w:t>
+      </w:r>
+    </w:p>
+    <w:p>
+      <w:pPr>
+        <w:pStyle w:val="ListParagraph"/>
+        <w:numPr>
+          <w:ilvl w:val="0"/>
+          <w:numId w:val="28"/>
+        </w:numPr>
+      </w:pPr>
+      <w:proofErr w:type="spellStart"/>
+      <w:r>
+        <w:t>User_class</w:t>
+      </w:r>
+      <w:proofErr w:type="spellEnd"/>
+      <w:r>
+        <w:t>.</w:t>
+      </w:r>
+    </w:p>
+    <w:p>
+      <w:pPr>
+        <w:pStyle w:val="ListParagraph"/>
+        <w:numPr>
+          <w:ilvl w:val="0"/>
+          <w:numId w:val="28"/>
+        </w:numPr>
+      </w:pPr>
+      <w:r>
+        <w:t>Project management plan.</w:t>
+      </w:r>
+    </w:p>
+    <w:p>
+      <w:pPr>
+        <w:pStyle w:val="ListParagraph"/>
+      </w:pPr>
+    </w:p>
+    <w:p>
+      <w:pPr>
+        <w:ind w:firstLine="360"/>
+      </w:pPr>
+      <w:r>
+        <w:t>Or it can user abbreviations of the document it is describing:</w:t>
+      </w:r>
+    </w:p>
+    <w:p>
+      <w:pPr>
+        <w:pStyle w:val="ListParagraph"/>
+        <w:numPr>
+          <w:ilvl w:val="0"/>
+          <w:numId w:val="30"/>
+        </w:numPr>
+      </w:pPr>
+      <w:r>
+        <w:t>SRS (System Requirements Specifications</w:t>
+      </w:r>
+      <w:bookmarkStart w:id="27" w:name="_GoBack"/>
+      <w:bookmarkEnd w:id="27"/>
+      <w:r>
+        <w:t xml:space="preserve">). </w:t>
       </w:r>
     </w:p>
     <w:p>
@@ -5083,11 +5349,11 @@
           <w:numId w:val="3"/>
         </w:numPr>
       </w:pPr>
-      <w:bookmarkStart w:id="27" w:name="_Toc100929855"/>
+      <w:bookmarkStart w:id="28" w:name="_Toc100929855"/>
       <w:r>
         <w:t>Communication Management</w:t>
       </w:r>
-      <w:bookmarkEnd w:id="27"/>
+      <w:bookmarkEnd w:id="28"/>
     </w:p>
     <w:tbl>
       <w:tblPr>
@@ -5471,6 +5737,7 @@
           </w:tcPr>
           <w:p>
             <w:r>
+              <w:lastRenderedPageBreak/>
               <w:t>Delivery meeting</w:t>
             </w:r>
           </w:p>
@@ -5540,11 +5807,11 @@
           <w:numId w:val="3"/>
         </w:numPr>
       </w:pPr>
-      <w:bookmarkStart w:id="28" w:name="_Toc100929856"/>
+      <w:bookmarkStart w:id="29" w:name="_Toc100929856"/>
       <w:r>
         <w:t>Risk Management</w:t>
       </w:r>
-      <w:bookmarkEnd w:id="28"/>
+      <w:bookmarkEnd w:id="29"/>
     </w:p>
     <w:p>
       <w:pPr>
@@ -5559,7 +5826,23 @@
           <w:sz w:val="24"/>
           <w:szCs w:val="24"/>
         </w:rPr>
-        <w:t>The risk management plan is the guideline of how to deal with the risks concerning the project and it’s available on the Monitoring and control folder as Risk management plan.docs.</w:t>
+        <w:t xml:space="preserve">The risk management plan is the guideline of how to deal with the risks concerning the project and it’s available on the Monitoring and control folder as Risk management </w:t>
+      </w:r>
+      <w:proofErr w:type="spellStart"/>
+      <w:r>
+        <w:rPr>
+          <w:sz w:val="24"/>
+          <w:szCs w:val="24"/>
+        </w:rPr>
+        <w:t>plan.docs</w:t>
+      </w:r>
+      <w:proofErr w:type="spellEnd"/>
+      <w:r>
+        <w:rPr>
+          <w:sz w:val="24"/>
+          <w:szCs w:val="24"/>
+        </w:rPr>
+        <w:t>.</w:t>
       </w:r>
     </w:p>
     <w:p>
@@ -5574,16 +5857,15 @@
           <w:szCs w:val="28"/>
         </w:rPr>
       </w:pPr>
-      <w:bookmarkStart w:id="29" w:name="_Toc100929857"/>
+      <w:bookmarkStart w:id="30" w:name="_Toc100929857"/>
       <w:r>
         <w:rPr>
           <w:sz w:val="28"/>
           <w:szCs w:val="28"/>
         </w:rPr>
-        <w:lastRenderedPageBreak/>
         <w:t>Risk log</w:t>
       </w:r>
-      <w:bookmarkEnd w:id="29"/>
+      <w:bookmarkEnd w:id="30"/>
     </w:p>
     <w:p>
       <w:pPr>
@@ -5637,11 +5919,11 @@
           <w:numId w:val="3"/>
         </w:numPr>
       </w:pPr>
-      <w:bookmarkStart w:id="30" w:name="_Toc100929858"/>
+      <w:bookmarkStart w:id="31" w:name="_Toc100929858"/>
       <w:r>
         <w:t>Issue Management</w:t>
       </w:r>
-      <w:bookmarkEnd w:id="30"/>
+      <w:bookmarkEnd w:id="31"/>
     </w:p>
     <w:p>
       <w:pPr>
@@ -5655,7 +5937,23 @@
           <w:sz w:val="24"/>
           <w:szCs w:val="24"/>
         </w:rPr>
-        <w:t>The Issues management plan is the guideline of how to deal with the Issues concerning the project and it’s available on the Monitoring and control folder as Issue management and escalation.docs.</w:t>
+        <w:t xml:space="preserve">The Issues management plan is the guideline of how to deal with the Issues concerning the project and it’s available on the Monitoring and control folder as Issue management and </w:t>
+      </w:r>
+      <w:proofErr w:type="spellStart"/>
+      <w:r>
+        <w:rPr>
+          <w:sz w:val="24"/>
+          <w:szCs w:val="24"/>
+        </w:rPr>
+        <w:t>escalation.docs</w:t>
+      </w:r>
+      <w:proofErr w:type="spellEnd"/>
+      <w:r>
+        <w:rPr>
+          <w:sz w:val="24"/>
+          <w:szCs w:val="24"/>
+        </w:rPr>
+        <w:t>.</w:t>
       </w:r>
     </w:p>
     <w:p>
@@ -5670,7 +5968,7 @@
           <w:szCs w:val="28"/>
         </w:rPr>
       </w:pPr>
-      <w:bookmarkStart w:id="31" w:name="_Toc100929859"/>
+      <w:bookmarkStart w:id="32" w:name="_Toc100929859"/>
       <w:r>
         <w:rPr>
           <w:sz w:val="28"/>
@@ -5678,7 +5976,7 @@
         </w:rPr>
         <w:t>Escalations</w:t>
       </w:r>
-      <w:bookmarkEnd w:id="31"/>
+      <w:bookmarkEnd w:id="32"/>
     </w:p>
     <w:p>
       <w:r>
@@ -5688,7 +5986,7 @@
         <w:drawing>
           <wp:inline distT="0" distB="0" distL="0" distR="0" wp14:anchorId="24EF9ACE" wp14:editId="5AB74422">
             <wp:extent cx="5486400" cy="3200400"/>
-            <wp:effectExtent l="19050" t="19050" r="38100" b="19050"/>
+            <wp:effectExtent l="19050" t="0" r="38100" b="19050"/>
             <wp:docPr id="4" name="Diagram 4"/>
             <wp:cNvGraphicFramePr/>
             <a:graphic xmlns:a="http://schemas.openxmlformats.org/drawingml/2006/main">
@@ -5715,12 +6013,11 @@
           <w:rtl/>
         </w:rPr>
       </w:pPr>
-      <w:bookmarkStart w:id="32" w:name="_Toc100929860"/>
-      <w:r>
-        <w:lastRenderedPageBreak/>
+      <w:bookmarkStart w:id="33" w:name="_Toc100929860"/>
+      <w:r>
         <w:t>APPENDEIX A</w:t>
       </w:r>
-      <w:bookmarkEnd w:id="32"/>
+      <w:bookmarkEnd w:id="33"/>
     </w:p>
     <w:tbl>
       <w:tblPr>
@@ -5917,8 +6214,17 @@
                 <w:sz w:val="24"/>
                 <w:szCs w:val="24"/>
               </w:rPr>
-              <w:t>Concept\ Scope Management Plan .docx</w:t>
-            </w:r>
+              <w:t>Concept\ Scope Management Plan .</w:t>
+            </w:r>
+            <w:proofErr w:type="spellStart"/>
+            <w:r>
+              <w:rPr>
+                <w:sz w:val="24"/>
+                <w:szCs w:val="24"/>
+              </w:rPr>
+              <w:t>docx</w:t>
+            </w:r>
+            <w:proofErr w:type="spellEnd"/>
           </w:p>
         </w:tc>
       </w:tr>
@@ -6411,7 +6717,7 @@
 </file>
 
 <file path=word/endnotes.xml><?xml version="1.0" encoding="utf-8"?>
-<w:endnotes xmlns:wpc="http://schemas.microsoft.com/office/word/2010/wordprocessingCanvas" xmlns:cx="http://schemas.microsoft.com/office/drawing/2014/chartex" xmlns:cx1="http://schemas.microsoft.com/office/drawing/2015/9/8/chartex" xmlns:cx2="http://schemas.microsoft.com/office/drawing/2015/10/21/chartex" xmlns:cx3="http://schemas.microsoft.com/office/drawing/2016/5/9/chartex" xmlns:cx4="http://schemas.microsoft.com/office/drawing/2016/5/10/chartex" xmlns:cx5="http://schemas.microsoft.com/office/drawing/2016/5/11/chartex" xmlns:cx6="http://schemas.microsoft.com/office/drawing/2016/5/12/chartex" xmlns:cx7="http://schemas.microsoft.com/office/drawing/2016/5/13/chartex" xmlns:cx8="http://schemas.microsoft.com/office/drawing/2016/5/14/chartex" xmlns:mc="http://schemas.openxmlformats.org/markup-compatibility/2006" xmlns:aink="http://schemas.microsoft.com/office/drawing/2016/ink" xmlns:am3d="http://schemas.microsoft.com/office/drawing/2017/model3d" xmlns:o="urn:schemas-microsoft-com:office:office" xmlns:r="http://schemas.openxmlformats.org/officeDocument/2006/relationships" xmlns:m="http://schemas.openxmlformats.org/officeDocument/2006/math" xmlns:v="urn:schemas-microsoft-com:vml" xmlns:wp14="http://schemas.microsoft.com/office/word/2010/wordprocessingDrawing" xmlns:wp="http://schemas.openxmlformats.org/drawingml/2006/wordprocessingDrawing" xmlns:w10="urn:schemas-microsoft-com:office:word" xmlns:w="http://schemas.openxmlformats.org/wordprocessingml/2006/main" xmlns:w14="http://schemas.microsoft.com/office/word/2010/wordml" xmlns:w15="http://schemas.microsoft.com/office/word/2012/wordml" xmlns:w16cex="http://schemas.microsoft.com/office/word/2018/wordml/cex" xmlns:w16cid="http://schemas.microsoft.com/office/word/2016/wordml/cid" xmlns:w16="http://schemas.microsoft.com/office/word/2018/wordml" xmlns:w16sdtdh="http://schemas.microsoft.com/office/word/2020/wordml/sdtdatahash" xmlns:w16se="http://schemas.microsoft.com/office/word/2015/wordml/symex" xmlns:wpg="http://schemas.microsoft.com/office/word/2010/wordprocessingGroup" xmlns:wpi="http://schemas.microsoft.com/office/word/2010/wordprocessingInk" xmlns:wne="http://schemas.microsoft.com/office/word/2006/wordml" xmlns:wps="http://schemas.microsoft.com/office/word/2010/wordprocessingShape" mc:Ignorable="w14 w15 w16se w16cid w16 w16cex w16sdtdh wp14">
+<w:endnotes xmlns:wpc="http://schemas.microsoft.com/office/word/2010/wordprocessingCanvas" xmlns:mc="http://schemas.openxmlformats.org/markup-compatibility/2006" xmlns:o="urn:schemas-microsoft-com:office:office" xmlns:r="http://schemas.openxmlformats.org/officeDocument/2006/relationships" xmlns:m="http://schemas.openxmlformats.org/officeDocument/2006/math" xmlns:v="urn:schemas-microsoft-com:vml" xmlns:wp14="http://schemas.microsoft.com/office/word/2010/wordprocessingDrawing" xmlns:wp="http://schemas.openxmlformats.org/drawingml/2006/wordprocessingDrawing" xmlns:w10="urn:schemas-microsoft-com:office:word" xmlns:w="http://schemas.openxmlformats.org/wordprocessingml/2006/main" xmlns:w14="http://schemas.microsoft.com/office/word/2010/wordml" xmlns:w15="http://schemas.microsoft.com/office/word/2012/wordml" xmlns:wpg="http://schemas.microsoft.com/office/word/2010/wordprocessingGroup" xmlns:wpi="http://schemas.microsoft.com/office/word/2010/wordprocessingInk" xmlns:wne="http://schemas.microsoft.com/office/word/2006/wordml" xmlns:wps="http://schemas.microsoft.com/office/word/2010/wordprocessingShape" mc:Ignorable="w14 w15 wp14">
   <w:endnote w:type="separator" w:id="-1">
     <w:p>
       <w:pPr>
@@ -6436,7 +6742,7 @@
 </file>
 
 <file path=word/footer1.xml><?xml version="1.0" encoding="utf-8"?>
-<w:ftr xmlns:wpc="http://schemas.microsoft.com/office/word/2010/wordprocessingCanvas" xmlns:cx="http://schemas.microsoft.com/office/drawing/2014/chartex" xmlns:cx1="http://schemas.microsoft.com/office/drawing/2015/9/8/chartex" xmlns:cx2="http://schemas.microsoft.com/office/drawing/2015/10/21/chartex" xmlns:cx3="http://schemas.microsoft.com/office/drawing/2016/5/9/chartex" xmlns:cx4="http://schemas.microsoft.com/office/drawing/2016/5/10/chartex" xmlns:cx5="http://schemas.microsoft.com/office/drawing/2016/5/11/chartex" xmlns:cx6="http://schemas.microsoft.com/office/drawing/2016/5/12/chartex" xmlns:cx7="http://schemas.microsoft.com/office/drawing/2016/5/13/chartex" xmlns:cx8="http://schemas.microsoft.com/office/drawing/2016/5/14/chartex" xmlns:mc="http://schemas.openxmlformats.org/markup-compatibility/2006" xmlns:aink="http://schemas.microsoft.com/office/drawing/2016/ink" xmlns:am3d="http://schemas.microsoft.com/office/drawing/2017/model3d" xmlns:o="urn:schemas-microsoft-com:office:office" xmlns:r="http://schemas.openxmlformats.org/officeDocument/2006/relationships" xmlns:m="http://schemas.openxmlformats.org/officeDocument/2006/math" xmlns:v="urn:schemas-microsoft-com:vml" xmlns:wp14="http://schemas.microsoft.com/office/word/2010/wordprocessingDrawing" xmlns:wp="http://schemas.openxmlformats.org/drawingml/2006/wordprocessingDrawing" xmlns:w10="urn:schemas-microsoft-com:office:word" xmlns:w="http://schemas.openxmlformats.org/wordprocessingml/2006/main" xmlns:w14="http://schemas.microsoft.com/office/word/2010/wordml" xmlns:w15="http://schemas.microsoft.com/office/word/2012/wordml" xmlns:w16cex="http://schemas.microsoft.com/office/word/2018/wordml/cex" xmlns:w16cid="http://schemas.microsoft.com/office/word/2016/wordml/cid" xmlns:w16="http://schemas.microsoft.com/office/word/2018/wordml" xmlns:w16sdtdh="http://schemas.microsoft.com/office/word/2020/wordml/sdtdatahash" xmlns:w16se="http://schemas.microsoft.com/office/word/2015/wordml/symex" xmlns:wpg="http://schemas.microsoft.com/office/word/2010/wordprocessingGroup" xmlns:wpi="http://schemas.microsoft.com/office/word/2010/wordprocessingInk" xmlns:wne="http://schemas.microsoft.com/office/word/2006/wordml" xmlns:wps="http://schemas.microsoft.com/office/word/2010/wordprocessingShape" mc:Ignorable="w14 w15 w16se w16cid w16 w16cex w16sdtdh wp14">
+<w:ftr xmlns:wpc="http://schemas.microsoft.com/office/word/2010/wordprocessingCanvas" xmlns:mc="http://schemas.openxmlformats.org/markup-compatibility/2006" xmlns:o="urn:schemas-microsoft-com:office:office" xmlns:r="http://schemas.openxmlformats.org/officeDocument/2006/relationships" xmlns:m="http://schemas.openxmlformats.org/officeDocument/2006/math" xmlns:v="urn:schemas-microsoft-com:vml" xmlns:wp14="http://schemas.microsoft.com/office/word/2010/wordprocessingDrawing" xmlns:wp="http://schemas.openxmlformats.org/drawingml/2006/wordprocessingDrawing" xmlns:w10="urn:schemas-microsoft-com:office:word" xmlns:w="http://schemas.openxmlformats.org/wordprocessingml/2006/main" xmlns:w14="http://schemas.microsoft.com/office/word/2010/wordml" xmlns:w15="http://schemas.microsoft.com/office/word/2012/wordml" xmlns:wpg="http://schemas.microsoft.com/office/word/2010/wordprocessingGroup" xmlns:wpi="http://schemas.microsoft.com/office/word/2010/wordprocessingInk" xmlns:wne="http://schemas.microsoft.com/office/word/2006/wordml" xmlns:wps="http://schemas.microsoft.com/office/word/2010/wordprocessingShape" mc:Ignorable="w14 w15 wp14">
   <w:tbl>
     <w:tblPr>
       <w:tblW w:w="5000" w:type="pct"/>
@@ -6605,7 +6911,7 @@
 </file>
 
 <file path=word/footnotes.xml><?xml version="1.0" encoding="utf-8"?>
-<w:footnotes xmlns:wpc="http://schemas.microsoft.com/office/word/2010/wordprocessingCanvas" xmlns:cx="http://schemas.microsoft.com/office/drawing/2014/chartex" xmlns:cx1="http://schemas.microsoft.com/office/drawing/2015/9/8/chartex" xmlns:cx2="http://schemas.microsoft.com/office/drawing/2015/10/21/chartex" xmlns:cx3="http://schemas.microsoft.com/office/drawing/2016/5/9/chartex" xmlns:cx4="http://schemas.microsoft.com/office/drawing/2016/5/10/chartex" xmlns:cx5="http://schemas.microsoft.com/office/drawing/2016/5/11/chartex" xmlns:cx6="http://schemas.microsoft.com/office/drawing/2016/5/12/chartex" xmlns:cx7="http://schemas.microsoft.com/office/drawing/2016/5/13/chartex" xmlns:cx8="http://schemas.microsoft.com/office/drawing/2016/5/14/chartex" xmlns:mc="http://schemas.openxmlformats.org/markup-compatibility/2006" xmlns:aink="http://schemas.microsoft.com/office/drawing/2016/ink" xmlns:am3d="http://schemas.microsoft.com/office/drawing/2017/model3d" xmlns:o="urn:schemas-microsoft-com:office:office" xmlns:r="http://schemas.openxmlformats.org/officeDocument/2006/relationships" xmlns:m="http://schemas.openxmlformats.org/officeDocument/2006/math" xmlns:v="urn:schemas-microsoft-com:vml" xmlns:wp14="http://schemas.microsoft.com/office/word/2010/wordprocessingDrawing" xmlns:wp="http://schemas.openxmlformats.org/drawingml/2006/wordprocessingDrawing" xmlns:w10="urn:schemas-microsoft-com:office:word" xmlns:w="http://schemas.openxmlformats.org/wordprocessingml/2006/main" xmlns:w14="http://schemas.microsoft.com/office/word/2010/wordml" xmlns:w15="http://schemas.microsoft.com/office/word/2012/wordml" xmlns:w16cex="http://schemas.microsoft.com/office/word/2018/wordml/cex" xmlns:w16cid="http://schemas.microsoft.com/office/word/2016/wordml/cid" xmlns:w16="http://schemas.microsoft.com/office/word/2018/wordml" xmlns:w16sdtdh="http://schemas.microsoft.com/office/word/2020/wordml/sdtdatahash" xmlns:w16se="http://schemas.microsoft.com/office/word/2015/wordml/symex" xmlns:wpg="http://schemas.microsoft.com/office/word/2010/wordprocessingGroup" xmlns:wpi="http://schemas.microsoft.com/office/word/2010/wordprocessingInk" xmlns:wne="http://schemas.microsoft.com/office/word/2006/wordml" xmlns:wps="http://schemas.microsoft.com/office/word/2010/wordprocessingShape" mc:Ignorable="w14 w15 w16se w16cid w16 w16cex w16sdtdh wp14">
+<w:footnotes xmlns:wpc="http://schemas.microsoft.com/office/word/2010/wordprocessingCanvas" xmlns:mc="http://schemas.openxmlformats.org/markup-compatibility/2006" xmlns:o="urn:schemas-microsoft-com:office:office" xmlns:r="http://schemas.openxmlformats.org/officeDocument/2006/relationships" xmlns:m="http://schemas.openxmlformats.org/officeDocument/2006/math" xmlns:v="urn:schemas-microsoft-com:vml" xmlns:wp14="http://schemas.microsoft.com/office/word/2010/wordprocessingDrawing" xmlns:wp="http://schemas.openxmlformats.org/drawingml/2006/wordprocessingDrawing" xmlns:w10="urn:schemas-microsoft-com:office:word" xmlns:w="http://schemas.openxmlformats.org/wordprocessingml/2006/main" xmlns:w14="http://schemas.microsoft.com/office/word/2010/wordml" xmlns:w15="http://schemas.microsoft.com/office/word/2012/wordml" xmlns:wpg="http://schemas.microsoft.com/office/word/2010/wordprocessingGroup" xmlns:wpi="http://schemas.microsoft.com/office/word/2010/wordprocessingInk" xmlns:wne="http://schemas.microsoft.com/office/word/2006/wordml" xmlns:wps="http://schemas.microsoft.com/office/word/2010/wordprocessingShape" mc:Ignorable="w14 w15 wp14">
   <w:footnote w:type="separator" w:id="-1">
     <w:p>
       <w:pPr>
@@ -6630,7 +6936,7 @@
 </file>
 
 <file path=word/header1.xml><?xml version="1.0" encoding="utf-8"?>
-<w:hdr xmlns:wpc="http://schemas.microsoft.com/office/word/2010/wordprocessingCanvas" xmlns:cx="http://schemas.microsoft.com/office/drawing/2014/chartex" xmlns:cx1="http://schemas.microsoft.com/office/drawing/2015/9/8/chartex" xmlns:cx2="http://schemas.microsoft.com/office/drawing/2015/10/21/chartex" xmlns:cx3="http://schemas.microsoft.com/office/drawing/2016/5/9/chartex" xmlns:cx4="http://schemas.microsoft.com/office/drawing/2016/5/10/chartex" xmlns:cx5="http://schemas.microsoft.com/office/drawing/2016/5/11/chartex" xmlns:cx6="http://schemas.microsoft.com/office/drawing/2016/5/12/chartex" xmlns:cx7="http://schemas.microsoft.com/office/drawing/2016/5/13/chartex" xmlns:cx8="http://schemas.microsoft.com/office/drawing/2016/5/14/chartex" xmlns:mc="http://schemas.openxmlformats.org/markup-compatibility/2006" xmlns:aink="http://schemas.microsoft.com/office/drawing/2016/ink" xmlns:am3d="http://schemas.microsoft.com/office/drawing/2017/model3d" xmlns:o="urn:schemas-microsoft-com:office:office" xmlns:r="http://schemas.openxmlformats.org/officeDocument/2006/relationships" xmlns:m="http://schemas.openxmlformats.org/officeDocument/2006/math" xmlns:v="urn:schemas-microsoft-com:vml" xmlns:wp14="http://schemas.microsoft.com/office/word/2010/wordprocessingDrawing" xmlns:wp="http://schemas.openxmlformats.org/drawingml/2006/wordprocessingDrawing" xmlns:w10="urn:schemas-microsoft-com:office:word" xmlns:w="http://schemas.openxmlformats.org/wordprocessingml/2006/main" xmlns:w14="http://schemas.microsoft.com/office/word/2010/wordml" xmlns:w15="http://schemas.microsoft.com/office/word/2012/wordml" xmlns:w16cex="http://schemas.microsoft.com/office/word/2018/wordml/cex" xmlns:w16cid="http://schemas.microsoft.com/office/word/2016/wordml/cid" xmlns:w16="http://schemas.microsoft.com/office/word/2018/wordml" xmlns:w16sdtdh="http://schemas.microsoft.com/office/word/2020/wordml/sdtdatahash" xmlns:w16se="http://schemas.microsoft.com/office/word/2015/wordml/symex" xmlns:wpg="http://schemas.microsoft.com/office/word/2010/wordprocessingGroup" xmlns:wpi="http://schemas.microsoft.com/office/word/2010/wordprocessingInk" xmlns:wne="http://schemas.microsoft.com/office/word/2006/wordml" xmlns:wps="http://schemas.microsoft.com/office/word/2010/wordprocessingShape" mc:Ignorable="w14 w15 w16se w16cid w16 w16cex w16sdtdh wp14">
+<w:hdr xmlns:wpc="http://schemas.microsoft.com/office/word/2010/wordprocessingCanvas" xmlns:mc="http://schemas.openxmlformats.org/markup-compatibility/2006" xmlns:o="urn:schemas-microsoft-com:office:office" xmlns:r="http://schemas.openxmlformats.org/officeDocument/2006/relationships" xmlns:m="http://schemas.openxmlformats.org/officeDocument/2006/math" xmlns:v="urn:schemas-microsoft-com:vml" xmlns:wp14="http://schemas.microsoft.com/office/word/2010/wordprocessingDrawing" xmlns:wp="http://schemas.openxmlformats.org/drawingml/2006/wordprocessingDrawing" xmlns:w10="urn:schemas-microsoft-com:office:word" xmlns:w="http://schemas.openxmlformats.org/wordprocessingml/2006/main" xmlns:w14="http://schemas.microsoft.com/office/word/2010/wordml" xmlns:w15="http://schemas.microsoft.com/office/word/2012/wordml" xmlns:wpg="http://schemas.microsoft.com/office/word/2010/wordprocessingGroup" xmlns:wpi="http://schemas.microsoft.com/office/word/2010/wordprocessingInk" xmlns:wne="http://schemas.microsoft.com/office/word/2006/wordml" xmlns:wps="http://schemas.microsoft.com/office/word/2010/wordprocessingShape" mc:Ignorable="w14 w15 wp14">
   <w:p>
     <w:pPr>
       <w:spacing w:line="264" w:lineRule="auto"/>
@@ -6714,7 +7020,7 @@
             </wp:anchor>
           </w:drawing>
         </mc:Choice>
-        <mc:Fallback>
+        <mc:Fallback xmlns:w16se="http://schemas.microsoft.com/office/word/2015/wordml/symex" xmlns:w16sdtdh="http://schemas.microsoft.com/office/word/2020/wordml/sdtdatahash" xmlns:w16="http://schemas.microsoft.com/office/word/2018/wordml" xmlns:w16cid="http://schemas.microsoft.com/office/word/2016/wordml/cid" xmlns:w16cex="http://schemas.microsoft.com/office/word/2018/wordml/cex" xmlns:am3d="http://schemas.microsoft.com/office/drawing/2017/model3d" xmlns:aink="http://schemas.microsoft.com/office/drawing/2016/ink" xmlns:cx8="http://schemas.microsoft.com/office/drawing/2016/5/14/chartex" xmlns:cx7="http://schemas.microsoft.com/office/drawing/2016/5/13/chartex" xmlns:cx6="http://schemas.microsoft.com/office/drawing/2016/5/12/chartex" xmlns:cx5="http://schemas.microsoft.com/office/drawing/2016/5/11/chartex" xmlns:cx4="http://schemas.microsoft.com/office/drawing/2016/5/10/chartex" xmlns:cx3="http://schemas.microsoft.com/office/drawing/2016/5/9/chartex" xmlns:cx2="http://schemas.microsoft.com/office/drawing/2015/10/21/chartex" xmlns:cx1="http://schemas.microsoft.com/office/drawing/2015/9/8/chartex" xmlns:cx="http://schemas.microsoft.com/office/drawing/2014/chartex">
           <w:pict>
             <v:rect w14:anchorId="7DDF0027" id="Rectangle 222" o:spid="_x0000_s1026" style="position:absolute;margin-left:0;margin-top:0;width:580.8pt;height:752.4pt;z-index:251659264;visibility:visible;mso-wrap-style:square;mso-width-percent:950;mso-height-percent:950;mso-wrap-distance-left:9pt;mso-wrap-distance-top:0;mso-wrap-distance-right:9pt;mso-wrap-distance-bottom:0;mso-position-horizontal:center;mso-position-horizontal-relative:page;mso-position-vertical:center;mso-position-vertical-relative:page;mso-width-percent:950;mso-height-percent:950;mso-width-relative:page;mso-height-relative:page;v-text-anchor:middle" o:gfxdata="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" filled="f" strokecolor="#747070 [1614]" strokeweight="1.25pt">
               <w10:wrap anchorx="page" anchory="page"/>
@@ -6760,8 +7066,8 @@
 </file>
 
 <file path=word/numbering.xml><?xml version="1.0" encoding="utf-8"?>
-<w:numbering xmlns:wpc="http://schemas.microsoft.com/office/word/2010/wordprocessingCanvas" xmlns:cx="http://schemas.microsoft.com/office/drawing/2014/chartex" xmlns:cx1="http://schemas.microsoft.com/office/drawing/2015/9/8/chartex" xmlns:cx2="http://schemas.microsoft.com/office/drawing/2015/10/21/chartex" xmlns:cx3="http://schemas.microsoft.com/office/drawing/2016/5/9/chartex" xmlns:cx4="http://schemas.microsoft.com/office/drawing/2016/5/10/chartex" xmlns:cx5="http://schemas.microsoft.com/office/drawing/2016/5/11/chartex" xmlns:cx6="http://schemas.microsoft.com/office/drawing/2016/5/12/chartex" xmlns:cx7="http://schemas.microsoft.com/office/drawing/2016/5/13/chartex" xmlns:cx8="http://schemas.microsoft.com/office/drawing/2016/5/14/chartex" xmlns:mc="http://schemas.openxmlformats.org/markup-compatibility/2006" xmlns:aink="http://schemas.microsoft.com/office/drawing/2016/ink" xmlns:am3d="http://schemas.microsoft.com/office/drawing/2017/model3d" xmlns:o="urn:schemas-microsoft-com:office:office" xmlns:r="http://schemas.openxmlformats.org/officeDocument/2006/relationships" xmlns:m="http://schemas.openxmlformats.org/officeDocument/2006/math" xmlns:v="urn:schemas-microsoft-com:vml" xmlns:wp14="http://schemas.microsoft.com/office/word/2010/wordprocessingDrawing" xmlns:wp="http://schemas.openxmlformats.org/drawingml/2006/wordprocessingDrawing" xmlns:w10="urn:schemas-microsoft-com:office:word" xmlns:w="http://schemas.openxmlformats.org/wordprocessingml/2006/main" xmlns:w14="http://schemas.microsoft.com/office/word/2010/wordml" xmlns:w15="http://schemas.microsoft.com/office/word/2012/wordml" xmlns:w16cex="http://schemas.microsoft.com/office/word/2018/wordml/cex" xmlns:w16cid="http://schemas.microsoft.com/office/word/2016/wordml/cid" xmlns:w16="http://schemas.microsoft.com/office/word/2018/wordml" xmlns:w16sdtdh="http://schemas.microsoft.com/office/word/2020/wordml/sdtdatahash" xmlns:w16se="http://schemas.microsoft.com/office/word/2015/wordml/symex" xmlns:wpg="http://schemas.microsoft.com/office/word/2010/wordprocessingGroup" xmlns:wpi="http://schemas.microsoft.com/office/word/2010/wordprocessingInk" xmlns:wne="http://schemas.microsoft.com/office/word/2006/wordml" xmlns:wps="http://schemas.microsoft.com/office/word/2010/wordprocessingShape" mc:Ignorable="w14 w15 w16se w16cid w16 w16cex w16sdtdh wp14">
-  <w:abstractNum w:abstractNumId="0" w15:restartNumberingAfterBreak="0">
+<w:numbering xmlns:wpc="http://schemas.microsoft.com/office/word/2010/wordprocessingCanvas" xmlns:mc="http://schemas.openxmlformats.org/markup-compatibility/2006" xmlns:o="urn:schemas-microsoft-com:office:office" xmlns:r="http://schemas.openxmlformats.org/officeDocument/2006/relationships" xmlns:m="http://schemas.openxmlformats.org/officeDocument/2006/math" xmlns:v="urn:schemas-microsoft-com:vml" xmlns:wp14="http://schemas.microsoft.com/office/word/2010/wordprocessingDrawing" xmlns:wp="http://schemas.openxmlformats.org/drawingml/2006/wordprocessingDrawing" xmlns:w10="urn:schemas-microsoft-com:office:word" xmlns:w="http://schemas.openxmlformats.org/wordprocessingml/2006/main" xmlns:w14="http://schemas.microsoft.com/office/word/2010/wordml" xmlns:w15="http://schemas.microsoft.com/office/word/2012/wordml" xmlns:wpg="http://schemas.microsoft.com/office/word/2010/wordprocessingGroup" xmlns:wpi="http://schemas.microsoft.com/office/word/2010/wordprocessingInk" xmlns:wne="http://schemas.microsoft.com/office/word/2006/wordml" xmlns:wps="http://schemas.microsoft.com/office/word/2010/wordprocessingShape" mc:Ignorable="w14 w15 wp14">
+  <w:abstractNum w:abstractNumId="0">
     <w:nsid w:val="057331CB"/>
     <w:multiLevelType w:val="hybridMultilevel"/>
     <w:tmpl w:val="E59C540E"/>
@@ -6847,7 +7153,7 @@
       </w:pPr>
     </w:lvl>
   </w:abstractNum>
-  <w:abstractNum w:abstractNumId="1" w15:restartNumberingAfterBreak="0">
+  <w:abstractNum w:abstractNumId="1">
     <w:nsid w:val="10BD565E"/>
     <w:multiLevelType w:val="hybridMultilevel"/>
     <w:tmpl w:val="CC3EF648"/>
@@ -6936,7 +7242,7 @@
       </w:pPr>
     </w:lvl>
   </w:abstractNum>
-  <w:abstractNum w:abstractNumId="2" w15:restartNumberingAfterBreak="0">
+  <w:abstractNum w:abstractNumId="2">
     <w:nsid w:val="14C33F5F"/>
     <w:multiLevelType w:val="hybridMultilevel"/>
     <w:tmpl w:val="933CDE50"/>
@@ -7025,7 +7331,7 @@
       </w:pPr>
     </w:lvl>
   </w:abstractNum>
-  <w:abstractNum w:abstractNumId="3" w15:restartNumberingAfterBreak="0">
+  <w:abstractNum w:abstractNumId="3">
     <w:nsid w:val="15D541C9"/>
     <w:multiLevelType w:val="hybridMultilevel"/>
     <w:tmpl w:val="85E8AC42"/>
@@ -7111,7 +7417,7 @@
       </w:pPr>
     </w:lvl>
   </w:abstractNum>
-  <w:abstractNum w:abstractNumId="4" w15:restartNumberingAfterBreak="0">
+  <w:abstractNum w:abstractNumId="4">
     <w:nsid w:val="19C4300A"/>
     <w:multiLevelType w:val="hybridMultilevel"/>
     <w:tmpl w:val="74AA2F2E"/>
@@ -7224,7 +7530,185 @@
       </w:rPr>
     </w:lvl>
   </w:abstractNum>
-  <w:abstractNum w:abstractNumId="5" w15:restartNumberingAfterBreak="0">
+  <w:abstractNum w:abstractNumId="5">
+    <w:nsid w:val="25196F38"/>
+    <w:multiLevelType w:val="hybridMultilevel"/>
+    <w:tmpl w:val="470CFBC8"/>
+    <w:lvl w:ilvl="0" w:tplc="04090019">
+      <w:start w:val="1"/>
+      <w:numFmt w:val="lowerLetter"/>
+      <w:lvlText w:val="%1."/>
+      <w:lvlJc w:val="left"/>
+      <w:pPr>
+        <w:ind w:left="720" w:hanging="360"/>
+      </w:pPr>
+      <w:rPr>
+        <w:rFonts w:hint="default"/>
+      </w:rPr>
+    </w:lvl>
+    <w:lvl w:ilvl="1" w:tplc="04090019" w:tentative="1">
+      <w:start w:val="1"/>
+      <w:numFmt w:val="lowerLetter"/>
+      <w:lvlText w:val="%2."/>
+      <w:lvlJc w:val="left"/>
+      <w:pPr>
+        <w:ind w:left="1440" w:hanging="360"/>
+      </w:pPr>
+    </w:lvl>
+    <w:lvl w:ilvl="2" w:tplc="0409001B" w:tentative="1">
+      <w:start w:val="1"/>
+      <w:numFmt w:val="lowerRoman"/>
+      <w:lvlText w:val="%3."/>
+      <w:lvlJc w:val="right"/>
+      <w:pPr>
+        <w:ind w:left="2160" w:hanging="180"/>
+      </w:pPr>
+    </w:lvl>
+    <w:lvl w:ilvl="3" w:tplc="0409000F" w:tentative="1">
+      <w:start w:val="1"/>
+      <w:numFmt w:val="decimal"/>
+      <w:lvlText w:val="%4."/>
+      <w:lvlJc w:val="left"/>
+      <w:pPr>
+        <w:ind w:left="2880" w:hanging="360"/>
+      </w:pPr>
+    </w:lvl>
+    <w:lvl w:ilvl="4" w:tplc="04090019" w:tentative="1">
+      <w:start w:val="1"/>
+      <w:numFmt w:val="lowerLetter"/>
+      <w:lvlText w:val="%5."/>
+      <w:lvlJc w:val="left"/>
+      <w:pPr>
+        <w:ind w:left="3600" w:hanging="360"/>
+      </w:pPr>
+    </w:lvl>
+    <w:lvl w:ilvl="5" w:tplc="0409001B" w:tentative="1">
+      <w:start w:val="1"/>
+      <w:numFmt w:val="lowerRoman"/>
+      <w:lvlText w:val="%6."/>
+      <w:lvlJc w:val="right"/>
+      <w:pPr>
+        <w:ind w:left="4320" w:hanging="180"/>
+      </w:pPr>
+    </w:lvl>
+    <w:lvl w:ilvl="6" w:tplc="0409000F" w:tentative="1">
+      <w:start w:val="1"/>
+      <w:numFmt w:val="decimal"/>
+      <w:lvlText w:val="%7."/>
+      <w:lvlJc w:val="left"/>
+      <w:pPr>
+        <w:ind w:left="5040" w:hanging="360"/>
+      </w:pPr>
+    </w:lvl>
+    <w:lvl w:ilvl="7" w:tplc="04090019" w:tentative="1">
+      <w:start w:val="1"/>
+      <w:numFmt w:val="lowerLetter"/>
+      <w:lvlText w:val="%8."/>
+      <w:lvlJc w:val="left"/>
+      <w:pPr>
+        <w:ind w:left="5760" w:hanging="360"/>
+      </w:pPr>
+    </w:lvl>
+    <w:lvl w:ilvl="8" w:tplc="0409001B" w:tentative="1">
+      <w:start w:val="1"/>
+      <w:numFmt w:val="lowerRoman"/>
+      <w:lvlText w:val="%9."/>
+      <w:lvlJc w:val="right"/>
+      <w:pPr>
+        <w:ind w:left="6480" w:hanging="180"/>
+      </w:pPr>
+    </w:lvl>
+  </w:abstractNum>
+  <w:abstractNum w:abstractNumId="6">
+    <w:nsid w:val="26BF1CF7"/>
+    <w:multiLevelType w:val="hybridMultilevel"/>
+    <w:tmpl w:val="A25E6438"/>
+    <w:lvl w:ilvl="0" w:tplc="7FDA417C">
+      <w:start w:val="1"/>
+      <w:numFmt w:val="lowerLetter"/>
+      <w:lvlText w:val="%1."/>
+      <w:lvlJc w:val="left"/>
+      <w:pPr>
+        <w:ind w:left="1080" w:hanging="360"/>
+      </w:pPr>
+      <w:rPr>
+        <w:rFonts w:hint="default"/>
+      </w:rPr>
+    </w:lvl>
+    <w:lvl w:ilvl="1" w:tplc="04090019" w:tentative="1">
+      <w:start w:val="1"/>
+      <w:numFmt w:val="lowerLetter"/>
+      <w:lvlText w:val="%2."/>
+      <w:lvlJc w:val="left"/>
+      <w:pPr>
+        <w:ind w:left="1800" w:hanging="360"/>
+      </w:pPr>
+    </w:lvl>
+    <w:lvl w:ilvl="2" w:tplc="0409001B" w:tentative="1">
+      <w:start w:val="1"/>
+      <w:numFmt w:val="lowerRoman"/>
+      <w:lvlText w:val="%3."/>
+      <w:lvlJc w:val="right"/>
+      <w:pPr>
+        <w:ind w:left="2520" w:hanging="180"/>
+      </w:pPr>
+    </w:lvl>
+    <w:lvl w:ilvl="3" w:tplc="0409000F" w:tentative="1">
+      <w:start w:val="1"/>
+      <w:numFmt w:val="decimal"/>
+      <w:lvlText w:val="%4."/>
+      <w:lvlJc w:val="left"/>
+      <w:pPr>
+        <w:ind w:left="3240" w:hanging="360"/>
+      </w:pPr>
+    </w:lvl>
+    <w:lvl w:ilvl="4" w:tplc="04090019" w:tentative="1">
+      <w:start w:val="1"/>
+      <w:numFmt w:val="lowerLetter"/>
+      <w:lvlText w:val="%5."/>
+      <w:lvlJc w:val="left"/>
+      <w:pPr>
+        <w:ind w:left="3960" w:hanging="360"/>
+      </w:pPr>
+    </w:lvl>
+    <w:lvl w:ilvl="5" w:tplc="0409001B" w:tentative="1">
+      <w:start w:val="1"/>
+      <w:numFmt w:val="lowerRoman"/>
+      <w:lvlText w:val="%6."/>
+      <w:lvlJc w:val="right"/>
+      <w:pPr>
+        <w:ind w:left="4680" w:hanging="180"/>
+      </w:pPr>
+    </w:lvl>
+    <w:lvl w:ilvl="6" w:tplc="0409000F" w:tentative="1">
+      <w:start w:val="1"/>
+      <w:numFmt w:val="decimal"/>
+      <w:lvlText w:val="%7."/>
+      <w:lvlJc w:val="left"/>
+      <w:pPr>
+        <w:ind w:left="5400" w:hanging="360"/>
+      </w:pPr>
+    </w:lvl>
+    <w:lvl w:ilvl="7" w:tplc="04090019" w:tentative="1">
+      <w:start w:val="1"/>
+      <w:numFmt w:val="lowerLetter"/>
+      <w:lvlText w:val="%8."/>
+      <w:lvlJc w:val="left"/>
+      <w:pPr>
+        <w:ind w:left="6120" w:hanging="360"/>
+      </w:pPr>
+    </w:lvl>
+    <w:lvl w:ilvl="8" w:tplc="0409001B" w:tentative="1">
+      <w:start w:val="1"/>
+      <w:numFmt w:val="lowerRoman"/>
+      <w:lvlText w:val="%9."/>
+      <w:lvlJc w:val="right"/>
+      <w:pPr>
+        <w:ind w:left="6840" w:hanging="180"/>
+      </w:pPr>
+    </w:lvl>
+  </w:abstractNum>
+  <w:abstractNum w:abstractNumId="7">
     <w:nsid w:val="2A180F25"/>
     <w:multiLevelType w:val="hybridMultilevel"/>
     <w:tmpl w:val="ACDCFFD4"/>
@@ -7313,7 +7797,7 @@
       </w:pPr>
     </w:lvl>
   </w:abstractNum>
-  <w:abstractNum w:abstractNumId="6" w15:restartNumberingAfterBreak="0">
+  <w:abstractNum w:abstractNumId="8">
     <w:nsid w:val="421738B1"/>
     <w:multiLevelType w:val="hybridMultilevel"/>
     <w:tmpl w:val="475263EE"/>
@@ -7426,7 +7910,7 @@
       </w:rPr>
     </w:lvl>
   </w:abstractNum>
-  <w:abstractNum w:abstractNumId="7" w15:restartNumberingAfterBreak="0">
+  <w:abstractNum w:abstractNumId="9">
     <w:nsid w:val="45F50AF0"/>
     <w:multiLevelType w:val="hybridMultilevel"/>
     <w:tmpl w:val="5E80F2AE"/>
@@ -7515,7 +7999,7 @@
       </w:pPr>
     </w:lvl>
   </w:abstractNum>
-  <w:abstractNum w:abstractNumId="8" w15:restartNumberingAfterBreak="0">
+  <w:abstractNum w:abstractNumId="10">
     <w:nsid w:val="48EA0DA0"/>
     <w:multiLevelType w:val="hybridMultilevel"/>
     <w:tmpl w:val="76424980"/>
@@ -7601,7 +8085,7 @@
       </w:pPr>
     </w:lvl>
   </w:abstractNum>
-  <w:abstractNum w:abstractNumId="9" w15:restartNumberingAfterBreak="0">
+  <w:abstractNum w:abstractNumId="11">
     <w:nsid w:val="4E1407FE"/>
     <w:multiLevelType w:val="hybridMultilevel"/>
     <w:tmpl w:val="DECCC920"/>
@@ -7690,7 +8174,7 @@
       </w:pPr>
     </w:lvl>
   </w:abstractNum>
-  <w:abstractNum w:abstractNumId="10" w15:restartNumberingAfterBreak="0">
+  <w:abstractNum w:abstractNumId="12">
     <w:nsid w:val="57AF2986"/>
     <w:multiLevelType w:val="hybridMultilevel"/>
     <w:tmpl w:val="6BE47302"/>
@@ -7803,7 +8287,7 @@
       </w:rPr>
     </w:lvl>
   </w:abstractNum>
-  <w:abstractNum w:abstractNumId="11" w15:restartNumberingAfterBreak="0">
+  <w:abstractNum w:abstractNumId="13">
     <w:nsid w:val="580E64D9"/>
     <w:multiLevelType w:val="hybridMultilevel"/>
     <w:tmpl w:val="0002C926"/>
@@ -7892,7 +8376,7 @@
       </w:pPr>
     </w:lvl>
   </w:abstractNum>
-  <w:abstractNum w:abstractNumId="12" w15:restartNumberingAfterBreak="0">
+  <w:abstractNum w:abstractNumId="14">
     <w:nsid w:val="598A431B"/>
     <w:multiLevelType w:val="hybridMultilevel"/>
     <w:tmpl w:val="569AB4F8"/>
@@ -7978,7 +8462,7 @@
       </w:pPr>
     </w:lvl>
   </w:abstractNum>
-  <w:abstractNum w:abstractNumId="13" w15:restartNumberingAfterBreak="0">
+  <w:abstractNum w:abstractNumId="15">
     <w:nsid w:val="5BBD221E"/>
     <w:multiLevelType w:val="hybridMultilevel"/>
     <w:tmpl w:val="0B702888"/>
@@ -8064,7 +8548,7 @@
       </w:pPr>
     </w:lvl>
   </w:abstractNum>
-  <w:abstractNum w:abstractNumId="14" w15:restartNumberingAfterBreak="0">
+  <w:abstractNum w:abstractNumId="16">
     <w:nsid w:val="5D595974"/>
     <w:multiLevelType w:val="hybridMultilevel"/>
     <w:tmpl w:val="4202BC92"/>
@@ -8177,7 +8661,7 @@
       </w:rPr>
     </w:lvl>
   </w:abstractNum>
-  <w:abstractNum w:abstractNumId="15" w15:restartNumberingAfterBreak="0">
+  <w:abstractNum w:abstractNumId="17">
     <w:nsid w:val="5DC93AF3"/>
     <w:multiLevelType w:val="hybridMultilevel"/>
     <w:tmpl w:val="8A5EC8EE"/>
@@ -8266,7 +8750,7 @@
       </w:pPr>
     </w:lvl>
   </w:abstractNum>
-  <w:abstractNum w:abstractNumId="16" w15:restartNumberingAfterBreak="0">
+  <w:abstractNum w:abstractNumId="18">
     <w:nsid w:val="63393FF3"/>
     <w:multiLevelType w:val="hybridMultilevel"/>
     <w:tmpl w:val="3C4C8AAA"/>
@@ -8355,7 +8839,7 @@
       </w:pPr>
     </w:lvl>
   </w:abstractNum>
-  <w:abstractNum w:abstractNumId="17" w15:restartNumberingAfterBreak="0">
+  <w:abstractNum w:abstractNumId="19">
     <w:nsid w:val="647E7923"/>
     <w:multiLevelType w:val="hybridMultilevel"/>
     <w:tmpl w:val="EE605F4A"/>
@@ -8444,7 +8928,7 @@
       </w:pPr>
     </w:lvl>
   </w:abstractNum>
-  <w:abstractNum w:abstractNumId="18" w15:restartNumberingAfterBreak="0">
+  <w:abstractNum w:abstractNumId="20">
     <w:nsid w:val="66650899"/>
     <w:multiLevelType w:val="hybridMultilevel"/>
     <w:tmpl w:val="215C436E"/>
@@ -8533,7 +9017,7 @@
       </w:pPr>
     </w:lvl>
   </w:abstractNum>
-  <w:abstractNum w:abstractNumId="19" w15:restartNumberingAfterBreak="0">
+  <w:abstractNum w:abstractNumId="21">
     <w:nsid w:val="67422A56"/>
     <w:multiLevelType w:val="multilevel"/>
     <w:tmpl w:val="8716EF4C"/>
@@ -8654,7 +9138,7 @@
       </w:rPr>
     </w:lvl>
   </w:abstractNum>
-  <w:abstractNum w:abstractNumId="20" w15:restartNumberingAfterBreak="0">
+  <w:abstractNum w:abstractNumId="22">
     <w:nsid w:val="67840182"/>
     <w:multiLevelType w:val="hybridMultilevel"/>
     <w:tmpl w:val="9774C74A"/>
@@ -8743,7 +9227,7 @@
       </w:pPr>
     </w:lvl>
   </w:abstractNum>
-  <w:abstractNum w:abstractNumId="21" w15:restartNumberingAfterBreak="0">
+  <w:abstractNum w:abstractNumId="23">
     <w:nsid w:val="6CA54113"/>
     <w:multiLevelType w:val="hybridMultilevel"/>
     <w:tmpl w:val="6E924F8E"/>
@@ -8832,7 +9316,7 @@
       </w:pPr>
     </w:lvl>
   </w:abstractNum>
-  <w:abstractNum w:abstractNumId="22" w15:restartNumberingAfterBreak="0">
+  <w:abstractNum w:abstractNumId="24">
     <w:nsid w:val="724F1948"/>
     <w:multiLevelType w:val="hybridMultilevel"/>
     <w:tmpl w:val="174AD212"/>
@@ -8921,7 +9405,7 @@
       </w:pPr>
     </w:lvl>
   </w:abstractNum>
-  <w:abstractNum w:abstractNumId="23" w15:restartNumberingAfterBreak="0">
+  <w:abstractNum w:abstractNumId="25">
     <w:nsid w:val="72BE343B"/>
     <w:multiLevelType w:val="hybridMultilevel"/>
     <w:tmpl w:val="7452E5A8"/>
@@ -9010,7 +9494,7 @@
       </w:pPr>
     </w:lvl>
   </w:abstractNum>
-  <w:abstractNum w:abstractNumId="24" w15:restartNumberingAfterBreak="0">
+  <w:abstractNum w:abstractNumId="26">
     <w:nsid w:val="766E367D"/>
     <w:multiLevelType w:val="hybridMultilevel"/>
     <w:tmpl w:val="4A368926"/>
@@ -9123,7 +9607,7 @@
       </w:rPr>
     </w:lvl>
   </w:abstractNum>
-  <w:abstractNum w:abstractNumId="25" w15:restartNumberingAfterBreak="0">
+  <w:abstractNum w:abstractNumId="27">
     <w:nsid w:val="7C523C46"/>
     <w:multiLevelType w:val="hybridMultilevel"/>
     <w:tmpl w:val="F5F07E3E"/>
@@ -9236,7 +9720,96 @@
       </w:rPr>
     </w:lvl>
   </w:abstractNum>
-  <w:abstractNum w:abstractNumId="26" w15:restartNumberingAfterBreak="0">
+  <w:abstractNum w:abstractNumId="28">
+    <w:nsid w:val="7D626724"/>
+    <w:multiLevelType w:val="hybridMultilevel"/>
+    <w:tmpl w:val="7592C2A2"/>
+    <w:lvl w:ilvl="0" w:tplc="04090019">
+      <w:start w:val="1"/>
+      <w:numFmt w:val="lowerLetter"/>
+      <w:lvlText w:val="%1."/>
+      <w:lvlJc w:val="left"/>
+      <w:pPr>
+        <w:ind w:left="720" w:hanging="360"/>
+      </w:pPr>
+      <w:rPr>
+        <w:rFonts w:hint="default"/>
+      </w:rPr>
+    </w:lvl>
+    <w:lvl w:ilvl="1" w:tplc="04090019" w:tentative="1">
+      <w:start w:val="1"/>
+      <w:numFmt w:val="lowerLetter"/>
+      <w:lvlText w:val="%2."/>
+      <w:lvlJc w:val="left"/>
+      <w:pPr>
+        <w:ind w:left="1440" w:hanging="360"/>
+      </w:pPr>
+    </w:lvl>
+    <w:lvl w:ilvl="2" w:tplc="0409001B" w:tentative="1">
+      <w:start w:val="1"/>
+      <w:numFmt w:val="lowerRoman"/>
+      <w:lvlText w:val="%3."/>
+      <w:lvlJc w:val="right"/>
+      <w:pPr>
+        <w:ind w:left="2160" w:hanging="180"/>
+      </w:pPr>
+    </w:lvl>
+    <w:lvl w:ilvl="3" w:tplc="0409000F" w:tentative="1">
+      <w:start w:val="1"/>
+      <w:numFmt w:val="decimal"/>
+      <w:lvlText w:val="%4."/>
+      <w:lvlJc w:val="left"/>
+      <w:pPr>
+        <w:ind w:left="2880" w:hanging="360"/>
+      </w:pPr>
+    </w:lvl>
+    <w:lvl w:ilvl="4" w:tplc="04090019" w:tentative="1">
+      <w:start w:val="1"/>
+      <w:numFmt w:val="lowerLetter"/>
+      <w:lvlText w:val="%5."/>
+      <w:lvlJc w:val="left"/>
+      <w:pPr>
+        <w:ind w:left="3600" w:hanging="360"/>
+      </w:pPr>
+    </w:lvl>
+    <w:lvl w:ilvl="5" w:tplc="0409001B" w:tentative="1">
+      <w:start w:val="1"/>
+      <w:numFmt w:val="lowerRoman"/>
+      <w:lvlText w:val="%6."/>
+      <w:lvlJc w:val="right"/>
+      <w:pPr>
+        <w:ind w:left="4320" w:hanging="180"/>
+      </w:pPr>
+    </w:lvl>
+    <w:lvl w:ilvl="6" w:tplc="0409000F" w:tentative="1">
+      <w:start w:val="1"/>
+      <w:numFmt w:val="decimal"/>
+      <w:lvlText w:val="%7."/>
+      <w:lvlJc w:val="left"/>
+      <w:pPr>
+        <w:ind w:left="5040" w:hanging="360"/>
+      </w:pPr>
+    </w:lvl>
+    <w:lvl w:ilvl="7" w:tplc="04090019" w:tentative="1">
+      <w:start w:val="1"/>
+      <w:numFmt w:val="lowerLetter"/>
+      <w:lvlText w:val="%8."/>
+      <w:lvlJc w:val="left"/>
+      <w:pPr>
+        <w:ind w:left="5760" w:hanging="360"/>
+      </w:pPr>
+    </w:lvl>
+    <w:lvl w:ilvl="8" w:tplc="0409001B" w:tentative="1">
+      <w:start w:val="1"/>
+      <w:numFmt w:val="lowerRoman"/>
+      <w:lvlText w:val="%9."/>
+      <w:lvlJc w:val="right"/>
+      <w:pPr>
+        <w:ind w:left="6480" w:hanging="180"/>
+      </w:pPr>
+    </w:lvl>
+  </w:abstractNum>
+  <w:abstractNum w:abstractNumId="29">
     <w:nsid w:val="7F983A92"/>
     <w:multiLevelType w:val="hybridMultilevel"/>
     <w:tmpl w:val="A59863D2"/>
@@ -9325,92 +9898,101 @@
       </w:pPr>
     </w:lvl>
   </w:abstractNum>
-  <w:num w:numId="1" w16cid:durableId="1517158676">
+  <w:num w:numId="1">
+    <w:abstractNumId w:val="29"/>
+  </w:num>
+  <w:num w:numId="2">
+    <w:abstractNumId w:val="20"/>
+  </w:num>
+  <w:num w:numId="3">
+    <w:abstractNumId w:val="21"/>
+  </w:num>
+  <w:num w:numId="4">
+    <w:abstractNumId w:val="7"/>
+  </w:num>
+  <w:num w:numId="5">
+    <w:abstractNumId w:val="0"/>
+  </w:num>
+  <w:num w:numId="6">
+    <w:abstractNumId w:val="10"/>
+  </w:num>
+  <w:num w:numId="7">
+    <w:abstractNumId w:val="9"/>
+  </w:num>
+  <w:num w:numId="8">
+    <w:abstractNumId w:val="17"/>
+  </w:num>
+  <w:num w:numId="9">
     <w:abstractNumId w:val="26"/>
   </w:num>
-  <w:num w:numId="2" w16cid:durableId="399794000">
+  <w:num w:numId="10">
+    <w:abstractNumId w:val="12"/>
+  </w:num>
+  <w:num w:numId="11">
+    <w:abstractNumId w:val="2"/>
+  </w:num>
+  <w:num w:numId="12">
+    <w:abstractNumId w:val="8"/>
+  </w:num>
+  <w:num w:numId="13">
+    <w:abstractNumId w:val="4"/>
+  </w:num>
+  <w:num w:numId="14">
+    <w:abstractNumId w:val="22"/>
+  </w:num>
+  <w:num w:numId="15">
+    <w:abstractNumId w:val="25"/>
+  </w:num>
+  <w:num w:numId="16">
+    <w:abstractNumId w:val="23"/>
+  </w:num>
+  <w:num w:numId="17">
+    <w:abstractNumId w:val="1"/>
+  </w:num>
+  <w:num w:numId="18">
     <w:abstractNumId w:val="18"/>
   </w:num>
-  <w:num w:numId="3" w16cid:durableId="1253777724">
+  <w:num w:numId="19">
+    <w:abstractNumId w:val="24"/>
+  </w:num>
+  <w:num w:numId="20">
+    <w:abstractNumId w:val="13"/>
+  </w:num>
+  <w:num w:numId="21">
+    <w:abstractNumId w:val="11"/>
+  </w:num>
+  <w:num w:numId="22">
+    <w:abstractNumId w:val="16"/>
+  </w:num>
+  <w:num w:numId="23">
     <w:abstractNumId w:val="19"/>
   </w:num>
-  <w:num w:numId="4" w16cid:durableId="193428010">
-    <w:abstractNumId w:val="5"/>
+  <w:num w:numId="24">
+    <w:abstractNumId w:val="27"/>
   </w:num>
-  <w:num w:numId="5" w16cid:durableId="1876575964">
-    <w:abstractNumId w:val="0"/>
-  </w:num>
-  <w:num w:numId="6" w16cid:durableId="1800103593">
-    <w:abstractNumId w:val="8"/>
-  </w:num>
-  <w:num w:numId="7" w16cid:durableId="1410687911">
-    <w:abstractNumId w:val="7"/>
-  </w:num>
-  <w:num w:numId="8" w16cid:durableId="551309633">
+  <w:num w:numId="25">
     <w:abstractNumId w:val="15"/>
   </w:num>
-  <w:num w:numId="9" w16cid:durableId="822889712">
-    <w:abstractNumId w:val="24"/>
+  <w:num w:numId="26">
+    <w:abstractNumId w:val="14"/>
   </w:num>
-  <w:num w:numId="10" w16cid:durableId="1488280701">
-    <w:abstractNumId w:val="10"/>
+  <w:num w:numId="27">
+    <w:abstractNumId w:val="3"/>
   </w:num>
-  <w:num w:numId="11" w16cid:durableId="249243141">
-    <w:abstractNumId w:val="2"/>
+  <w:num w:numId="28">
+    <w:abstractNumId w:val="28"/>
   </w:num>
-  <w:num w:numId="12" w16cid:durableId="1251738456">
+  <w:num w:numId="29">
     <w:abstractNumId w:val="6"/>
   </w:num>
-  <w:num w:numId="13" w16cid:durableId="906887526">
-    <w:abstractNumId w:val="4"/>
-  </w:num>
-  <w:num w:numId="14" w16cid:durableId="445975024">
-    <w:abstractNumId w:val="20"/>
-  </w:num>
-  <w:num w:numId="15" w16cid:durableId="985475701">
-    <w:abstractNumId w:val="23"/>
-  </w:num>
-  <w:num w:numId="16" w16cid:durableId="652876047">
-    <w:abstractNumId w:val="21"/>
-  </w:num>
-  <w:num w:numId="17" w16cid:durableId="1148596006">
-    <w:abstractNumId w:val="1"/>
-  </w:num>
-  <w:num w:numId="18" w16cid:durableId="454298509">
-    <w:abstractNumId w:val="16"/>
-  </w:num>
-  <w:num w:numId="19" w16cid:durableId="1002246599">
-    <w:abstractNumId w:val="22"/>
-  </w:num>
-  <w:num w:numId="20" w16cid:durableId="1014577042">
-    <w:abstractNumId w:val="11"/>
-  </w:num>
-  <w:num w:numId="21" w16cid:durableId="449249989">
-    <w:abstractNumId w:val="9"/>
-  </w:num>
-  <w:num w:numId="22" w16cid:durableId="1560091714">
-    <w:abstractNumId w:val="14"/>
-  </w:num>
-  <w:num w:numId="23" w16cid:durableId="1713383982">
-    <w:abstractNumId w:val="17"/>
-  </w:num>
-  <w:num w:numId="24" w16cid:durableId="1612669539">
-    <w:abstractNumId w:val="25"/>
-  </w:num>
-  <w:num w:numId="25" w16cid:durableId="1272123464">
-    <w:abstractNumId w:val="13"/>
-  </w:num>
-  <w:num w:numId="26" w16cid:durableId="2084180288">
-    <w:abstractNumId w:val="12"/>
-  </w:num>
-  <w:num w:numId="27" w16cid:durableId="1716544456">
-    <w:abstractNumId w:val="3"/>
+  <w:num w:numId="30">
+    <w:abstractNumId w:val="5"/>
   </w:num>
 </w:numbering>
 </file>
 
 <file path=word/styles.xml><?xml version="1.0" encoding="utf-8"?>
-<w:styles xmlns:mc="http://schemas.openxmlformats.org/markup-compatibility/2006" xmlns:r="http://schemas.openxmlformats.org/officeDocument/2006/relationships" xmlns:w="http://schemas.openxmlformats.org/wordprocessingml/2006/main" xmlns:w14="http://schemas.microsoft.com/office/word/2010/wordml" xmlns:w15="http://schemas.microsoft.com/office/word/2012/wordml" xmlns:w16cex="http://schemas.microsoft.com/office/word/2018/wordml/cex" xmlns:w16cid="http://schemas.microsoft.com/office/word/2016/wordml/cid" xmlns:w16="http://schemas.microsoft.com/office/word/2018/wordml" xmlns:w16sdtdh="http://schemas.microsoft.com/office/word/2020/wordml/sdtdatahash" xmlns:w16se="http://schemas.microsoft.com/office/word/2015/wordml/symex" mc:Ignorable="w14 w15 w16se w16cid w16 w16cex w16sdtdh">
+<w:styles xmlns:mc="http://schemas.openxmlformats.org/markup-compatibility/2006" xmlns:r="http://schemas.openxmlformats.org/officeDocument/2006/relationships" xmlns:w="http://schemas.openxmlformats.org/wordprocessingml/2006/main" xmlns:w14="http://schemas.microsoft.com/office/word/2010/wordml" xmlns:w15="http://schemas.microsoft.com/office/word/2012/wordml" mc:Ignorable="w14 w15">
   <w:docDefaults>
     <w:rPrDefault>
       <w:rPr>
@@ -9426,7 +10008,7 @@
       </w:pPr>
     </w:pPrDefault>
   </w:docDefaults>
-  <w:latentStyles w:defLockedState="0" w:defUIPriority="99" w:defSemiHidden="0" w:defUnhideWhenUsed="0" w:defQFormat="0" w:count="376">
+  <w:latentStyles w:defLockedState="0" w:defUIPriority="99" w:defSemiHidden="0" w:defUnhideWhenUsed="0" w:defQFormat="0" w:count="371">
     <w:lsdException w:name="Normal" w:uiPriority="0" w:qFormat="1"/>
     <w:lsdException w:name="heading 1" w:uiPriority="9" w:qFormat="1"/>
     <w:lsdException w:name="heading 2" w:semiHidden="1" w:uiPriority="9" w:unhideWhenUsed="1" w:qFormat="1"/>
@@ -9532,6 +10114,7 @@
     <w:lsdException w:name="HTML Sample" w:semiHidden="1" w:unhideWhenUsed="1"/>
     <w:lsdException w:name="HTML Typewriter" w:semiHidden="1" w:unhideWhenUsed="1"/>
     <w:lsdException w:name="HTML Variable" w:semiHidden="1" w:unhideWhenUsed="1"/>
+    <w:lsdException w:name="Normal Table" w:semiHidden="1" w:unhideWhenUsed="1"/>
     <w:lsdException w:name="annotation subject" w:semiHidden="1" w:unhideWhenUsed="1"/>
     <w:lsdException w:name="No List" w:semiHidden="1" w:unhideWhenUsed="1"/>
     <w:lsdException w:name="Outline List 1" w:semiHidden="1" w:unhideWhenUsed="1"/>
@@ -9574,8 +10157,11 @@
     <w:lsdException w:name="Table Contemporary" w:semiHidden="1" w:unhideWhenUsed="1"/>
     <w:lsdException w:name="Table Elegant" w:semiHidden="1" w:unhideWhenUsed="1"/>
     <w:lsdException w:name="Table Professional" w:semiHidden="1" w:unhideWhenUsed="1"/>
+    <w:lsdException w:name="Table Subtle 1" w:semiHidden="1" w:unhideWhenUsed="1"/>
     <w:lsdException w:name="Table Subtle 2" w:semiHidden="1" w:unhideWhenUsed="1"/>
     <w:lsdException w:name="Table Web 1" w:semiHidden="1" w:unhideWhenUsed="1"/>
+    <w:lsdException w:name="Table Web 2" w:semiHidden="1" w:unhideWhenUsed="1"/>
+    <w:lsdException w:name="Table Web 3" w:semiHidden="1" w:unhideWhenUsed="1"/>
     <w:lsdException w:name="Balloon Text" w:semiHidden="1" w:unhideWhenUsed="1"/>
     <w:lsdException w:name="Table Grid" w:uiPriority="39"/>
     <w:lsdException w:name="Table Theme" w:semiHidden="1" w:unhideWhenUsed="1"/>
@@ -9794,11 +10380,6 @@
     <w:lsdException w:name="List Table 5 Dark Accent 6" w:uiPriority="50"/>
     <w:lsdException w:name="List Table 6 Colorful Accent 6" w:uiPriority="51"/>
     <w:lsdException w:name="List Table 7 Colorful Accent 6" w:uiPriority="52"/>
-    <w:lsdException w:name="Mention" w:semiHidden="1" w:unhideWhenUsed="1"/>
-    <w:lsdException w:name="Smart Hyperlink" w:semiHidden="1" w:unhideWhenUsed="1"/>
-    <w:lsdException w:name="Hashtag" w:semiHidden="1" w:unhideWhenUsed="1"/>
-    <w:lsdException w:name="Unresolved Mention" w:semiHidden="1" w:unhideWhenUsed="1"/>
-    <w:lsdException w:name="Smart Link" w:semiHidden="1" w:unhideWhenUsed="1"/>
   </w:latentStyles>
   <w:style w:type="paragraph" w:default="1" w:styleId="Normal">
     <w:name w:val="Normal"/>
@@ -10084,6 +10665,7 @@
       <w:spacing w:after="0" w:line="240" w:lineRule="auto"/>
     </w:pPr>
     <w:tblPr>
+      <w:tblInd w:w="0" w:type="dxa"/>
       <w:tblBorders>
         <w:top w:val="single" w:sz="4" w:space="0" w:color="auto"/>
         <w:left w:val="single" w:sz="4" w:space="0" w:color="auto"/>
@@ -10092,6 +10674,12 @@
         <w:insideH w:val="single" w:sz="4" w:space="0" w:color="auto"/>
         <w:insideV w:val="single" w:sz="4" w:space="0" w:color="auto"/>
       </w:tblBorders>
+      <w:tblCellMar>
+        <w:top w:w="0" w:type="dxa"/>
+        <w:left w:w="108" w:type="dxa"/>
+        <w:bottom w:w="0" w:type="dxa"/>
+        <w:right w:w="108" w:type="dxa"/>
+      </w:tblCellMar>
     </w:tblPr>
   </w:style>
 </w:styles>
@@ -11081,6 +11669,13 @@
         </dgm:presLayoutVars>
       </dgm:prSet>
       <dgm:spPr/>
+      <dgm:t>
+        <a:bodyPr/>
+        <a:lstStyle/>
+        <a:p>
+          <a:endParaRPr lang="en-US"/>
+        </a:p>
+      </dgm:t>
     </dgm:pt>
     <dgm:pt modelId="{4F1F3C07-FEBA-4449-80CC-395040AEBCEB}" type="pres">
       <dgm:prSet presAssocID="{54581254-EB85-4574-A6A3-2FD01FC184F3}" presName="Name8" presStyleCnt="0"/>
@@ -11094,6 +11689,13 @@
         </dgm:presLayoutVars>
       </dgm:prSet>
       <dgm:spPr/>
+      <dgm:t>
+        <a:bodyPr/>
+        <a:lstStyle/>
+        <a:p>
+          <a:endParaRPr lang="en-US"/>
+        </a:p>
+      </dgm:t>
     </dgm:pt>
     <dgm:pt modelId="{44369903-2B5C-4035-82F7-563CB10FE7EE}" type="pres">
       <dgm:prSet presAssocID="{54581254-EB85-4574-A6A3-2FD01FC184F3}" presName="levelTx" presStyleLbl="revTx" presStyleIdx="0" presStyleCnt="0">
@@ -11103,6 +11705,13 @@
         </dgm:presLayoutVars>
       </dgm:prSet>
       <dgm:spPr/>
+      <dgm:t>
+        <a:bodyPr/>
+        <a:lstStyle/>
+        <a:p>
+          <a:endParaRPr lang="en-US"/>
+        </a:p>
+      </dgm:t>
     </dgm:pt>
     <dgm:pt modelId="{E190F9D8-EECA-408B-A504-B355487D7A4D}" type="pres">
       <dgm:prSet presAssocID="{2D3C522A-CC50-42AC-A0CE-85D9416BB033}" presName="Name8" presStyleCnt="0"/>
@@ -11116,6 +11725,13 @@
         </dgm:presLayoutVars>
       </dgm:prSet>
       <dgm:spPr/>
+      <dgm:t>
+        <a:bodyPr/>
+        <a:lstStyle/>
+        <a:p>
+          <a:endParaRPr lang="en-US"/>
+        </a:p>
+      </dgm:t>
     </dgm:pt>
     <dgm:pt modelId="{6F00F14C-65FB-4841-8EED-A65186F583A7}" type="pres">
       <dgm:prSet presAssocID="{2D3C522A-CC50-42AC-A0CE-85D9416BB033}" presName="levelTx" presStyleLbl="revTx" presStyleIdx="0" presStyleCnt="0">
@@ -11125,6 +11741,13 @@
         </dgm:presLayoutVars>
       </dgm:prSet>
       <dgm:spPr/>
+      <dgm:t>
+        <a:bodyPr/>
+        <a:lstStyle/>
+        <a:p>
+          <a:endParaRPr lang="en-US"/>
+        </a:p>
+      </dgm:t>
     </dgm:pt>
     <dgm:pt modelId="{BA0E6137-E44C-4D71-A2F3-AD6BE13D7F8D}" type="pres">
       <dgm:prSet presAssocID="{112260A1-EFB6-44D3-BDF8-33B22CE4FF1C}" presName="Name8" presStyleCnt="0"/>
@@ -11138,6 +11761,13 @@
         </dgm:presLayoutVars>
       </dgm:prSet>
       <dgm:spPr/>
+      <dgm:t>
+        <a:bodyPr/>
+        <a:lstStyle/>
+        <a:p>
+          <a:endParaRPr lang="en-US"/>
+        </a:p>
+      </dgm:t>
     </dgm:pt>
     <dgm:pt modelId="{88B0067E-1937-4DBE-AFF0-D49BF919C41C}" type="pres">
       <dgm:prSet presAssocID="{112260A1-EFB6-44D3-BDF8-33B22CE4FF1C}" presName="levelTx" presStyleLbl="revTx" presStyleIdx="0" presStyleCnt="0">
@@ -11147,6 +11777,13 @@
         </dgm:presLayoutVars>
       </dgm:prSet>
       <dgm:spPr/>
+      <dgm:t>
+        <a:bodyPr/>
+        <a:lstStyle/>
+        <a:p>
+          <a:endParaRPr lang="en-US"/>
+        </a:p>
+      </dgm:t>
     </dgm:pt>
     <dgm:pt modelId="{638E3340-E55E-417D-8A04-E6E54ED204EB}" type="pres">
       <dgm:prSet presAssocID="{DA35A97C-175E-487E-802B-BB85301F6068}" presName="Name8" presStyleCnt="0"/>
@@ -11160,6 +11797,13 @@
         </dgm:presLayoutVars>
       </dgm:prSet>
       <dgm:spPr/>
+      <dgm:t>
+        <a:bodyPr/>
+        <a:lstStyle/>
+        <a:p>
+          <a:endParaRPr lang="en-US"/>
+        </a:p>
+      </dgm:t>
     </dgm:pt>
     <dgm:pt modelId="{63526F43-FE6D-461E-A38C-FB3749A9921B}" type="pres">
       <dgm:prSet presAssocID="{DA35A97C-175E-487E-802B-BB85301F6068}" presName="levelTx" presStyleLbl="revTx" presStyleIdx="0" presStyleCnt="0">
@@ -11169,34 +11813,41 @@
         </dgm:presLayoutVars>
       </dgm:prSet>
       <dgm:spPr/>
+      <dgm:t>
+        <a:bodyPr/>
+        <a:lstStyle/>
+        <a:p>
+          <a:endParaRPr lang="en-US"/>
+        </a:p>
+      </dgm:t>
     </dgm:pt>
   </dgm:ptLst>
   <dgm:cxnLst>
-    <dgm:cxn modelId="{DC085F0C-5038-43F6-9C5D-BE8D0A2C8338}" type="presOf" srcId="{2D3C522A-CC50-42AC-A0CE-85D9416BB033}" destId="{6F00F14C-65FB-4841-8EED-A65186F583A7}" srcOrd="1" destOrd="0" presId="urn:microsoft.com/office/officeart/2005/8/layout/pyramid1"/>
-    <dgm:cxn modelId="{5D35B10D-C7BF-40C9-9DFD-CFB1AE666F53}" type="presOf" srcId="{8C5CCD5A-20AC-4CE3-B3C0-68C74A00F0F2}" destId="{8C67F8F5-FCD2-4DFD-B226-A70CA45B7243}" srcOrd="0" destOrd="0" presId="urn:microsoft.com/office/officeart/2005/8/layout/pyramid1"/>
+    <dgm:cxn modelId="{184614F5-80ED-4951-A5BC-F958DAC9E142}" type="presOf" srcId="{2D3C522A-CC50-42AC-A0CE-85D9416BB033}" destId="{59913C66-5BE2-483B-88ED-1C6AEE45D94D}" srcOrd="0" destOrd="0" presId="urn:microsoft.com/office/officeart/2005/8/layout/pyramid1"/>
+    <dgm:cxn modelId="{835F606E-A3A5-40E5-9288-470C9943B969}" type="presOf" srcId="{DA35A97C-175E-487E-802B-BB85301F6068}" destId="{0B5FE548-9388-42EF-98CA-36C0544EE760}" srcOrd="0" destOrd="0" presId="urn:microsoft.com/office/officeart/2005/8/layout/pyramid1"/>
+    <dgm:cxn modelId="{14CD8C5A-15B3-4B21-8C67-48132ADAD87A}" type="presOf" srcId="{112260A1-EFB6-44D3-BDF8-33B22CE4FF1C}" destId="{0158F37C-C434-4E61-A25C-6E17DAA0A1FE}" srcOrd="0" destOrd="0" presId="urn:microsoft.com/office/officeart/2005/8/layout/pyramid1"/>
+    <dgm:cxn modelId="{641CC0B7-F68D-477D-AD32-633A4E5C2815}" type="presOf" srcId="{54581254-EB85-4574-A6A3-2FD01FC184F3}" destId="{44369903-2B5C-4035-82F7-563CB10FE7EE}" srcOrd="1" destOrd="0" presId="urn:microsoft.com/office/officeart/2005/8/layout/pyramid1"/>
+    <dgm:cxn modelId="{A7DE4D70-0472-49C8-AF64-0171319E6FEA}" type="presOf" srcId="{54581254-EB85-4574-A6A3-2FD01FC184F3}" destId="{0D8338FA-D98F-48D8-A8FE-33F40F51EB2B}" srcOrd="0" destOrd="0" presId="urn:microsoft.com/office/officeart/2005/8/layout/pyramid1"/>
+    <dgm:cxn modelId="{C90AB480-59C5-4935-8E94-18EA958C7A6E}" srcId="{8C5CCD5A-20AC-4CE3-B3C0-68C74A00F0F2}" destId="{54581254-EB85-4574-A6A3-2FD01FC184F3}" srcOrd="0" destOrd="0" parTransId="{19A1409B-07BB-426D-A148-D2FD04A61743}" sibTransId="{0E7C6E26-D2C2-4DFD-B775-5083B6635583}"/>
+    <dgm:cxn modelId="{D41EB3A5-0639-4A84-B324-5E933D8E35DC}" srcId="{8C5CCD5A-20AC-4CE3-B3C0-68C74A00F0F2}" destId="{2D3C522A-CC50-42AC-A0CE-85D9416BB033}" srcOrd="1" destOrd="0" parTransId="{CBD4EAFC-2CD1-4049-9666-993B023C0324}" sibTransId="{13F6FEC0-FB91-4664-9C6E-9638A5643D87}"/>
+    <dgm:cxn modelId="{BBD4FCF3-0A06-4978-B622-BF26CBBC182B}" srcId="{8C5CCD5A-20AC-4CE3-B3C0-68C74A00F0F2}" destId="{DA35A97C-175E-487E-802B-BB85301F6068}" srcOrd="3" destOrd="0" parTransId="{1258F30D-D0CF-4C22-B242-5AE9A5DEE273}" sibTransId="{6A10A3AD-F822-44B4-8BC7-F0ECD6CD4525}"/>
+    <dgm:cxn modelId="{CB3F998F-0B20-452C-99E7-035DF2EB8E6D}" type="presOf" srcId="{DA35A97C-175E-487E-802B-BB85301F6068}" destId="{63526F43-FE6D-461E-A38C-FB3749A9921B}" srcOrd="1" destOrd="0" presId="urn:microsoft.com/office/officeart/2005/8/layout/pyramid1"/>
+    <dgm:cxn modelId="{2E98F1A8-C1BD-4273-82AA-EDF2E96052C1}" type="presOf" srcId="{112260A1-EFB6-44D3-BDF8-33B22CE4FF1C}" destId="{88B0067E-1937-4DBE-AFF0-D49BF919C41C}" srcOrd="1" destOrd="0" presId="urn:microsoft.com/office/officeart/2005/8/layout/pyramid1"/>
+    <dgm:cxn modelId="{AACB6498-8D31-427B-82A7-169FF9A35980}" type="presOf" srcId="{2D3C522A-CC50-42AC-A0CE-85D9416BB033}" destId="{6F00F14C-65FB-4841-8EED-A65186F583A7}" srcOrd="1" destOrd="0" presId="urn:microsoft.com/office/officeart/2005/8/layout/pyramid1"/>
     <dgm:cxn modelId="{6A8C3818-207F-41F1-8678-3635B3E89572}" srcId="{8C5CCD5A-20AC-4CE3-B3C0-68C74A00F0F2}" destId="{112260A1-EFB6-44D3-BDF8-33B22CE4FF1C}" srcOrd="2" destOrd="0" parTransId="{1155C783-FFCD-4C92-9559-24FA4248D01B}" sibTransId="{F8068186-04FB-45EC-8B5E-B619D8E638E5}"/>
-    <dgm:cxn modelId="{E8E0EA29-679C-4E0F-BC5A-1111BA66587A}" type="presOf" srcId="{2D3C522A-CC50-42AC-A0CE-85D9416BB033}" destId="{59913C66-5BE2-483B-88ED-1C6AEE45D94D}" srcOrd="0" destOrd="0" presId="urn:microsoft.com/office/officeart/2005/8/layout/pyramid1"/>
-    <dgm:cxn modelId="{7582C76B-5B5F-48AB-AC8F-3D50F6434D14}" type="presOf" srcId="{54581254-EB85-4574-A6A3-2FD01FC184F3}" destId="{44369903-2B5C-4035-82F7-563CB10FE7EE}" srcOrd="1" destOrd="0" presId="urn:microsoft.com/office/officeart/2005/8/layout/pyramid1"/>
-    <dgm:cxn modelId="{F325D577-2952-42B3-848D-80FEBE9C308C}" type="presOf" srcId="{DA35A97C-175E-487E-802B-BB85301F6068}" destId="{0B5FE548-9388-42EF-98CA-36C0544EE760}" srcOrd="0" destOrd="0" presId="urn:microsoft.com/office/officeart/2005/8/layout/pyramid1"/>
-    <dgm:cxn modelId="{C90AB480-59C5-4935-8E94-18EA958C7A6E}" srcId="{8C5CCD5A-20AC-4CE3-B3C0-68C74A00F0F2}" destId="{54581254-EB85-4574-A6A3-2FD01FC184F3}" srcOrd="0" destOrd="0" parTransId="{19A1409B-07BB-426D-A148-D2FD04A61743}" sibTransId="{0E7C6E26-D2C2-4DFD-B775-5083B6635583}"/>
-    <dgm:cxn modelId="{458B2585-481E-46BE-8028-E2D9B2220DA5}" type="presOf" srcId="{112260A1-EFB6-44D3-BDF8-33B22CE4FF1C}" destId="{88B0067E-1937-4DBE-AFF0-D49BF919C41C}" srcOrd="1" destOrd="0" presId="urn:microsoft.com/office/officeart/2005/8/layout/pyramid1"/>
-    <dgm:cxn modelId="{78E8D896-AED4-419A-B401-8347E3AEEE6D}" type="presOf" srcId="{DA35A97C-175E-487E-802B-BB85301F6068}" destId="{63526F43-FE6D-461E-A38C-FB3749A9921B}" srcOrd="1" destOrd="0" presId="urn:microsoft.com/office/officeart/2005/8/layout/pyramid1"/>
-    <dgm:cxn modelId="{AD66C997-ED4E-44CD-B011-4EA4EE52DFB3}" type="presOf" srcId="{54581254-EB85-4574-A6A3-2FD01FC184F3}" destId="{0D8338FA-D98F-48D8-A8FE-33F40F51EB2B}" srcOrd="0" destOrd="0" presId="urn:microsoft.com/office/officeart/2005/8/layout/pyramid1"/>
-    <dgm:cxn modelId="{D41EB3A5-0639-4A84-B324-5E933D8E35DC}" srcId="{8C5CCD5A-20AC-4CE3-B3C0-68C74A00F0F2}" destId="{2D3C522A-CC50-42AC-A0CE-85D9416BB033}" srcOrd="1" destOrd="0" parTransId="{CBD4EAFC-2CD1-4049-9666-993B023C0324}" sibTransId="{13F6FEC0-FB91-4664-9C6E-9638A5643D87}"/>
-    <dgm:cxn modelId="{EC9BC3D0-F25F-4F87-985D-BE785249A47C}" type="presOf" srcId="{112260A1-EFB6-44D3-BDF8-33B22CE4FF1C}" destId="{0158F37C-C434-4E61-A25C-6E17DAA0A1FE}" srcOrd="0" destOrd="0" presId="urn:microsoft.com/office/officeart/2005/8/layout/pyramid1"/>
-    <dgm:cxn modelId="{BBD4FCF3-0A06-4978-B622-BF26CBBC182B}" srcId="{8C5CCD5A-20AC-4CE3-B3C0-68C74A00F0F2}" destId="{DA35A97C-175E-487E-802B-BB85301F6068}" srcOrd="3" destOrd="0" parTransId="{1258F30D-D0CF-4C22-B242-5AE9A5DEE273}" sibTransId="{6A10A3AD-F822-44B4-8BC7-F0ECD6CD4525}"/>
-    <dgm:cxn modelId="{D4F09FB7-235E-48A2-B878-CD1C73440E80}" type="presParOf" srcId="{8C67F8F5-FCD2-4DFD-B226-A70CA45B7243}" destId="{4F1F3C07-FEBA-4449-80CC-395040AEBCEB}" srcOrd="0" destOrd="0" presId="urn:microsoft.com/office/officeart/2005/8/layout/pyramid1"/>
-    <dgm:cxn modelId="{BE4EFE73-5939-4ACA-B89F-CB1AB2685D64}" type="presParOf" srcId="{4F1F3C07-FEBA-4449-80CC-395040AEBCEB}" destId="{0D8338FA-D98F-48D8-A8FE-33F40F51EB2B}" srcOrd="0" destOrd="0" presId="urn:microsoft.com/office/officeart/2005/8/layout/pyramid1"/>
-    <dgm:cxn modelId="{D2946BB8-ED2A-4164-9164-016DA438A19B}" type="presParOf" srcId="{4F1F3C07-FEBA-4449-80CC-395040AEBCEB}" destId="{44369903-2B5C-4035-82F7-563CB10FE7EE}" srcOrd="1" destOrd="0" presId="urn:microsoft.com/office/officeart/2005/8/layout/pyramid1"/>
-    <dgm:cxn modelId="{03913FF6-934C-40F9-9258-FD3D8214CBFD}" type="presParOf" srcId="{8C67F8F5-FCD2-4DFD-B226-A70CA45B7243}" destId="{E190F9D8-EECA-408B-A504-B355487D7A4D}" srcOrd="1" destOrd="0" presId="urn:microsoft.com/office/officeart/2005/8/layout/pyramid1"/>
-    <dgm:cxn modelId="{3B0F7803-1557-4499-AA94-B3CE68389CBD}" type="presParOf" srcId="{E190F9D8-EECA-408B-A504-B355487D7A4D}" destId="{59913C66-5BE2-483B-88ED-1C6AEE45D94D}" srcOrd="0" destOrd="0" presId="urn:microsoft.com/office/officeart/2005/8/layout/pyramid1"/>
-    <dgm:cxn modelId="{43C85A7B-0C67-42B4-AA4E-62B53EBCA18D}" type="presParOf" srcId="{E190F9D8-EECA-408B-A504-B355487D7A4D}" destId="{6F00F14C-65FB-4841-8EED-A65186F583A7}" srcOrd="1" destOrd="0" presId="urn:microsoft.com/office/officeart/2005/8/layout/pyramid1"/>
-    <dgm:cxn modelId="{79BD99DC-FED7-4828-9106-0B882E428078}" type="presParOf" srcId="{8C67F8F5-FCD2-4DFD-B226-A70CA45B7243}" destId="{BA0E6137-E44C-4D71-A2F3-AD6BE13D7F8D}" srcOrd="2" destOrd="0" presId="urn:microsoft.com/office/officeart/2005/8/layout/pyramid1"/>
-    <dgm:cxn modelId="{EF5EA6C4-A26F-45FD-8FA6-C7D5336EDDD3}" type="presParOf" srcId="{BA0E6137-E44C-4D71-A2F3-AD6BE13D7F8D}" destId="{0158F37C-C434-4E61-A25C-6E17DAA0A1FE}" srcOrd="0" destOrd="0" presId="urn:microsoft.com/office/officeart/2005/8/layout/pyramid1"/>
-    <dgm:cxn modelId="{BFB084F4-0DBB-40EE-B995-37BB191E5ABE}" type="presParOf" srcId="{BA0E6137-E44C-4D71-A2F3-AD6BE13D7F8D}" destId="{88B0067E-1937-4DBE-AFF0-D49BF919C41C}" srcOrd="1" destOrd="0" presId="urn:microsoft.com/office/officeart/2005/8/layout/pyramid1"/>
-    <dgm:cxn modelId="{BD632732-B64E-4CEB-B6D7-E1184B4AD026}" type="presParOf" srcId="{8C67F8F5-FCD2-4DFD-B226-A70CA45B7243}" destId="{638E3340-E55E-417D-8A04-E6E54ED204EB}" srcOrd="3" destOrd="0" presId="urn:microsoft.com/office/officeart/2005/8/layout/pyramid1"/>
-    <dgm:cxn modelId="{EE39232C-5C3C-416D-AF59-D9FD3D3785B4}" type="presParOf" srcId="{638E3340-E55E-417D-8A04-E6E54ED204EB}" destId="{0B5FE548-9388-42EF-98CA-36C0544EE760}" srcOrd="0" destOrd="0" presId="urn:microsoft.com/office/officeart/2005/8/layout/pyramid1"/>
-    <dgm:cxn modelId="{711A6B03-9C07-43D7-98DE-487F6FDB1F0F}" type="presParOf" srcId="{638E3340-E55E-417D-8A04-E6E54ED204EB}" destId="{63526F43-FE6D-461E-A38C-FB3749A9921B}" srcOrd="1" destOrd="0" presId="urn:microsoft.com/office/officeart/2005/8/layout/pyramid1"/>
+    <dgm:cxn modelId="{8ABCEB8F-7718-4882-B69B-D35EC44395EB}" type="presOf" srcId="{8C5CCD5A-20AC-4CE3-B3C0-68C74A00F0F2}" destId="{8C67F8F5-FCD2-4DFD-B226-A70CA45B7243}" srcOrd="0" destOrd="0" presId="urn:microsoft.com/office/officeart/2005/8/layout/pyramid1"/>
+    <dgm:cxn modelId="{58FA3FC9-E6E0-4670-98D3-286A68D07FF4}" type="presParOf" srcId="{8C67F8F5-FCD2-4DFD-B226-A70CA45B7243}" destId="{4F1F3C07-FEBA-4449-80CC-395040AEBCEB}" srcOrd="0" destOrd="0" presId="urn:microsoft.com/office/officeart/2005/8/layout/pyramid1"/>
+    <dgm:cxn modelId="{7F8D8C02-1198-46BC-A12E-1DDC4FEE18FF}" type="presParOf" srcId="{4F1F3C07-FEBA-4449-80CC-395040AEBCEB}" destId="{0D8338FA-D98F-48D8-A8FE-33F40F51EB2B}" srcOrd="0" destOrd="0" presId="urn:microsoft.com/office/officeart/2005/8/layout/pyramid1"/>
+    <dgm:cxn modelId="{B95342F6-8111-499B-A925-3DA8D9A835E7}" type="presParOf" srcId="{4F1F3C07-FEBA-4449-80CC-395040AEBCEB}" destId="{44369903-2B5C-4035-82F7-563CB10FE7EE}" srcOrd="1" destOrd="0" presId="urn:microsoft.com/office/officeart/2005/8/layout/pyramid1"/>
+    <dgm:cxn modelId="{85F779A0-1502-4998-8106-A53337A74B23}" type="presParOf" srcId="{8C67F8F5-FCD2-4DFD-B226-A70CA45B7243}" destId="{E190F9D8-EECA-408B-A504-B355487D7A4D}" srcOrd="1" destOrd="0" presId="urn:microsoft.com/office/officeart/2005/8/layout/pyramid1"/>
+    <dgm:cxn modelId="{3FB70B30-8B8E-4E71-8BA1-96581380F73E}" type="presParOf" srcId="{E190F9D8-EECA-408B-A504-B355487D7A4D}" destId="{59913C66-5BE2-483B-88ED-1C6AEE45D94D}" srcOrd="0" destOrd="0" presId="urn:microsoft.com/office/officeart/2005/8/layout/pyramid1"/>
+    <dgm:cxn modelId="{4B45506D-B019-4449-9A01-2ACEA2A3D266}" type="presParOf" srcId="{E190F9D8-EECA-408B-A504-B355487D7A4D}" destId="{6F00F14C-65FB-4841-8EED-A65186F583A7}" srcOrd="1" destOrd="0" presId="urn:microsoft.com/office/officeart/2005/8/layout/pyramid1"/>
+    <dgm:cxn modelId="{345683C4-88FC-4DAC-9B43-DC9CA554A76A}" type="presParOf" srcId="{8C67F8F5-FCD2-4DFD-B226-A70CA45B7243}" destId="{BA0E6137-E44C-4D71-A2F3-AD6BE13D7F8D}" srcOrd="2" destOrd="0" presId="urn:microsoft.com/office/officeart/2005/8/layout/pyramid1"/>
+    <dgm:cxn modelId="{F2322790-A880-4907-9C7E-D19ED03C6D83}" type="presParOf" srcId="{BA0E6137-E44C-4D71-A2F3-AD6BE13D7F8D}" destId="{0158F37C-C434-4E61-A25C-6E17DAA0A1FE}" srcOrd="0" destOrd="0" presId="urn:microsoft.com/office/officeart/2005/8/layout/pyramid1"/>
+    <dgm:cxn modelId="{7F04EECD-E2D2-4E17-B66B-1F1E2C567ECF}" type="presParOf" srcId="{BA0E6137-E44C-4D71-A2F3-AD6BE13D7F8D}" destId="{88B0067E-1937-4DBE-AFF0-D49BF919C41C}" srcOrd="1" destOrd="0" presId="urn:microsoft.com/office/officeart/2005/8/layout/pyramid1"/>
+    <dgm:cxn modelId="{677BD492-CDED-44B3-A2DD-26A3F9A44D8E}" type="presParOf" srcId="{8C67F8F5-FCD2-4DFD-B226-A70CA45B7243}" destId="{638E3340-E55E-417D-8A04-E6E54ED204EB}" srcOrd="3" destOrd="0" presId="urn:microsoft.com/office/officeart/2005/8/layout/pyramid1"/>
+    <dgm:cxn modelId="{0E253702-4A78-4790-AA19-F8B59CA0DBA3}" type="presParOf" srcId="{638E3340-E55E-417D-8A04-E6E54ED204EB}" destId="{0B5FE548-9388-42EF-98CA-36C0544EE760}" srcOrd="0" destOrd="0" presId="urn:microsoft.com/office/officeart/2005/8/layout/pyramid1"/>
+    <dgm:cxn modelId="{4CC5874B-F11D-42BD-B167-1E79262B378A}" type="presParOf" srcId="{638E3340-E55E-417D-8A04-E6E54ED204EB}" destId="{63526F43-FE6D-461E-A38C-FB3749A9921B}" srcOrd="1" destOrd="0" presId="urn:microsoft.com/office/officeart/2005/8/layout/pyramid1"/>
   </dgm:cxnLst>
   <dgm:bg/>
   <dgm:whole/>
@@ -11274,7 +11925,7 @@
         </a:bodyPr>
         <a:lstStyle/>
         <a:p>
-          <a:pPr marL="0" lvl="0" indent="0" algn="ctr" defTabSz="488950">
+          <a:pPr lvl="0" algn="ctr" defTabSz="488950">
             <a:lnSpc>
               <a:spcPct val="90000"/>
             </a:lnSpc>
@@ -11284,12 +11935,11 @@
             <a:spcAft>
               <a:spcPct val="35000"/>
             </a:spcAft>
-            <a:buNone/>
           </a:pPr>
           <a:endParaRPr lang="en-US" sz="1100" kern="1200"/>
         </a:p>
         <a:p>
-          <a:pPr marL="0" lvl="0" indent="0" algn="ctr" defTabSz="488950">
+          <a:pPr lvl="0" algn="ctr" defTabSz="488950">
             <a:lnSpc>
               <a:spcPct val="90000"/>
             </a:lnSpc>
@@ -11299,7 +11949,6 @@
             <a:spcAft>
               <a:spcPct val="35000"/>
             </a:spcAft>
-            <a:buNone/>
           </a:pPr>
           <a:r>
             <a:rPr lang="en-US" sz="1100" kern="1200"/>
@@ -11307,7 +11956,7 @@
           </a:r>
         </a:p>
         <a:p>
-          <a:pPr marL="0" lvl="0" indent="0" algn="ctr" defTabSz="488950">
+          <a:pPr lvl="0" algn="ctr" defTabSz="488950">
             <a:lnSpc>
               <a:spcPct val="90000"/>
             </a:lnSpc>
@@ -11317,7 +11966,6 @@
             <a:spcAft>
               <a:spcPct val="35000"/>
             </a:spcAft>
-            <a:buNone/>
           </a:pPr>
           <a:r>
             <a:rPr lang="en-US" sz="1100" kern="1200"/>
@@ -11389,7 +12037,7 @@
         </a:bodyPr>
         <a:lstStyle/>
         <a:p>
-          <a:pPr marL="0" lvl="0" indent="0" algn="ctr" defTabSz="711200">
+          <a:pPr lvl="0" algn="ctr" defTabSz="711200">
             <a:lnSpc>
               <a:spcPct val="90000"/>
             </a:lnSpc>
@@ -11399,7 +12047,6 @@
             <a:spcAft>
               <a:spcPct val="35000"/>
             </a:spcAft>
-            <a:buNone/>
           </a:pPr>
           <a:r>
             <a:rPr lang="en-US" sz="1600" kern="1200"/>
@@ -11470,7 +12117,7 @@
         </a:bodyPr>
         <a:lstStyle/>
         <a:p>
-          <a:pPr marL="0" lvl="0" indent="0" algn="ctr" defTabSz="889000">
+          <a:pPr lvl="0" algn="ctr" defTabSz="889000">
             <a:lnSpc>
               <a:spcPct val="90000"/>
             </a:lnSpc>
@@ -11480,7 +12127,6 @@
             <a:spcAft>
               <a:spcPct val="35000"/>
             </a:spcAft>
-            <a:buNone/>
           </a:pPr>
           <a:r>
             <a:rPr lang="en-US" sz="2000" kern="1200"/>
@@ -11551,7 +12197,7 @@
         </a:bodyPr>
         <a:lstStyle/>
         <a:p>
-          <a:pPr marL="0" lvl="0" indent="0" algn="ctr" defTabSz="1066800">
+          <a:pPr lvl="0" algn="ctr" defTabSz="1066800">
             <a:lnSpc>
               <a:spcPct val="90000"/>
             </a:lnSpc>
@@ -11561,7 +12207,6 @@
             <a:spcAft>
               <a:spcPct val="35000"/>
             </a:spcAft>
-            <a:buNone/>
           </a:pPr>
           <a:r>
             <a:rPr lang="en-US" sz="2400" kern="1200"/>
@@ -12845,7 +13490,7 @@
 </file>
 
 <file path=word/glossary/document.xml><?xml version="1.0" encoding="utf-8"?>
-<w:glossaryDocument xmlns:wpc="http://schemas.microsoft.com/office/word/2010/wordprocessingCanvas" xmlns:cx="http://schemas.microsoft.com/office/drawing/2014/chartex" xmlns:cx1="http://schemas.microsoft.com/office/drawing/2015/9/8/chartex" xmlns:cx2="http://schemas.microsoft.com/office/drawing/2015/10/21/chartex" xmlns:cx3="http://schemas.microsoft.com/office/drawing/2016/5/9/chartex" xmlns:cx4="http://schemas.microsoft.com/office/drawing/2016/5/10/chartex" xmlns:cx5="http://schemas.microsoft.com/office/drawing/2016/5/11/chartex" xmlns:cx6="http://schemas.microsoft.com/office/drawing/2016/5/12/chartex" xmlns:cx7="http://schemas.microsoft.com/office/drawing/2016/5/13/chartex" xmlns:cx8="http://schemas.microsoft.com/office/drawing/2016/5/14/chartex" xmlns:mc="http://schemas.openxmlformats.org/markup-compatibility/2006" xmlns:aink="http://schemas.microsoft.com/office/drawing/2016/ink" xmlns:am3d="http://schemas.microsoft.com/office/drawing/2017/model3d" xmlns:o="urn:schemas-microsoft-com:office:office" xmlns:r="http://schemas.openxmlformats.org/officeDocument/2006/relationships" xmlns:m="http://schemas.openxmlformats.org/officeDocument/2006/math" xmlns:v="urn:schemas-microsoft-com:vml" xmlns:wp14="http://schemas.microsoft.com/office/word/2010/wordprocessingDrawing" xmlns:wp="http://schemas.openxmlformats.org/drawingml/2006/wordprocessingDrawing" xmlns:w10="urn:schemas-microsoft-com:office:word" xmlns:w="http://schemas.openxmlformats.org/wordprocessingml/2006/main" xmlns:w14="http://schemas.microsoft.com/office/word/2010/wordml" xmlns:w15="http://schemas.microsoft.com/office/word/2012/wordml" xmlns:w16cex="http://schemas.microsoft.com/office/word/2018/wordml/cex" xmlns:w16cid="http://schemas.microsoft.com/office/word/2016/wordml/cid" xmlns:w16="http://schemas.microsoft.com/office/word/2018/wordml" xmlns:w16sdtdh="http://schemas.microsoft.com/office/word/2020/wordml/sdtdatahash" xmlns:w16se="http://schemas.microsoft.com/office/word/2015/wordml/symex" xmlns:wpg="http://schemas.microsoft.com/office/word/2010/wordprocessingGroup" xmlns:wpi="http://schemas.microsoft.com/office/word/2010/wordprocessingInk" xmlns:wne="http://schemas.microsoft.com/office/word/2006/wordml" xmlns:wps="http://schemas.microsoft.com/office/word/2010/wordprocessingShape" mc:Ignorable="w14 w15 w16se w16cid w16 w16cex w16sdtdh wp14">
+<w:glossaryDocument xmlns:wpc="http://schemas.microsoft.com/office/word/2010/wordprocessingCanvas" xmlns:mc="http://schemas.openxmlformats.org/markup-compatibility/2006" xmlns:o="urn:schemas-microsoft-com:office:office" xmlns:r="http://schemas.openxmlformats.org/officeDocument/2006/relationships" xmlns:m="http://schemas.openxmlformats.org/officeDocument/2006/math" xmlns:v="urn:schemas-microsoft-com:vml" xmlns:wp14="http://schemas.microsoft.com/office/word/2010/wordprocessingDrawing" xmlns:wp="http://schemas.openxmlformats.org/drawingml/2006/wordprocessingDrawing" xmlns:w10="urn:schemas-microsoft-com:office:word" xmlns:w="http://schemas.openxmlformats.org/wordprocessingml/2006/main" xmlns:w14="http://schemas.microsoft.com/office/word/2010/wordml" xmlns:w15="http://schemas.microsoft.com/office/word/2012/wordml" xmlns:wpg="http://schemas.microsoft.com/office/word/2010/wordprocessingGroup" xmlns:wpi="http://schemas.microsoft.com/office/word/2010/wordprocessingInk" xmlns:wne="http://schemas.microsoft.com/office/word/2006/wordml" xmlns:wps="http://schemas.microsoft.com/office/word/2010/wordprocessingShape" mc:Ignorable="w14 w15 wp14">
   <w:docParts>
     <w:docPart>
       <w:docPartPr>
@@ -12871,7 +13516,7 @@
             <w:rPr>
               <w:rFonts w:asciiTheme="majorHAnsi" w:eastAsiaTheme="majorEastAsia" w:hAnsiTheme="majorHAnsi" w:cstheme="majorBidi"/>
               <w:caps/>
-              <w:color w:val="4472C4" w:themeColor="accent1"/>
+              <w:color w:val="5B9BD5" w:themeColor="accent1"/>
               <w:sz w:val="80"/>
               <w:szCs w:val="80"/>
             </w:rPr>
@@ -12902,7 +13547,7 @@
           </w:pPr>
           <w:r>
             <w:rPr>
-              <w:color w:val="4472C4" w:themeColor="accent1"/>
+              <w:color w:val="5B9BD5" w:themeColor="accent1"/>
               <w:sz w:val="28"/>
               <w:szCs w:val="28"/>
             </w:rPr>
@@ -12933,7 +13578,7 @@
           </w:pPr>
           <w:r>
             <w:rPr>
-              <w:color w:val="4472C4" w:themeColor="accent1"/>
+              <w:color w:val="5B9BD5" w:themeColor="accent1"/>
               <w:sz w:val="20"/>
               <w:szCs w:val="20"/>
             </w:rPr>
@@ -12976,7 +13621,7 @@
 </file>
 
 <file path=word/glossary/fontTable.xml><?xml version="1.0" encoding="utf-8"?>
-<w:fonts xmlns:mc="http://schemas.openxmlformats.org/markup-compatibility/2006" xmlns:r="http://schemas.openxmlformats.org/officeDocument/2006/relationships" xmlns:w="http://schemas.openxmlformats.org/wordprocessingml/2006/main" xmlns:w14="http://schemas.microsoft.com/office/word/2010/wordml" xmlns:w15="http://schemas.microsoft.com/office/word/2012/wordml" xmlns:w16cex="http://schemas.microsoft.com/office/word/2018/wordml/cex" xmlns:w16cid="http://schemas.microsoft.com/office/word/2016/wordml/cid" xmlns:w16="http://schemas.microsoft.com/office/word/2018/wordml" xmlns:w16sdtdh="http://schemas.microsoft.com/office/word/2020/wordml/sdtdatahash" xmlns:w16se="http://schemas.microsoft.com/office/word/2015/wordml/symex" mc:Ignorable="w14 w15 w16se w16cid w16 w16cex w16sdtdh">
+<w:fonts xmlns:mc="http://schemas.openxmlformats.org/markup-compatibility/2006" xmlns:r="http://schemas.openxmlformats.org/officeDocument/2006/relationships" xmlns:w="http://schemas.openxmlformats.org/wordprocessingml/2006/main" xmlns:w14="http://schemas.microsoft.com/office/word/2010/wordml" xmlns:w15="http://schemas.microsoft.com/office/word/2012/wordml" mc:Ignorable="w14 w15">
   <w:font w:name="Times New Roman">
     <w:panose1 w:val="02020603050405020304"/>
     <w:charset w:val="00"/>
@@ -13030,7 +13675,7 @@
 </file>
 
 <file path=word/glossary/settings.xml><?xml version="1.0" encoding="utf-8"?>
-<w:settings xmlns:mc="http://schemas.openxmlformats.org/markup-compatibility/2006" xmlns:o="urn:schemas-microsoft-com:office:office" xmlns:r="http://schemas.openxmlformats.org/officeDocument/2006/relationships" xmlns:m="http://schemas.openxmlformats.org/officeDocument/2006/math" xmlns:v="urn:schemas-microsoft-com:vml" xmlns:w10="urn:schemas-microsoft-com:office:word" xmlns:w="http://schemas.openxmlformats.org/wordprocessingml/2006/main" xmlns:w14="http://schemas.microsoft.com/office/word/2010/wordml" xmlns:w15="http://schemas.microsoft.com/office/word/2012/wordml" xmlns:w16cex="http://schemas.microsoft.com/office/word/2018/wordml/cex" xmlns:w16cid="http://schemas.microsoft.com/office/word/2016/wordml/cid" xmlns:w16="http://schemas.microsoft.com/office/word/2018/wordml" xmlns:w16sdtdh="http://schemas.microsoft.com/office/word/2020/wordml/sdtdatahash" xmlns:w16se="http://schemas.microsoft.com/office/word/2015/wordml/symex" xmlns:sl="http://schemas.openxmlformats.org/schemaLibrary/2006/main" mc:Ignorable="w14 w15 w16se w16cid w16 w16cex w16sdtdh">
+<w:settings xmlns:mc="http://schemas.openxmlformats.org/markup-compatibility/2006" xmlns:o="urn:schemas-microsoft-com:office:office" xmlns:r="http://schemas.openxmlformats.org/officeDocument/2006/relationships" xmlns:m="http://schemas.openxmlformats.org/officeDocument/2006/math" xmlns:v="urn:schemas-microsoft-com:vml" xmlns:w10="urn:schemas-microsoft-com:office:word" xmlns:w="http://schemas.openxmlformats.org/wordprocessingml/2006/main" xmlns:w14="http://schemas.microsoft.com/office/word/2010/wordml" xmlns:w15="http://schemas.microsoft.com/office/word/2012/wordml" xmlns:sl="http://schemas.openxmlformats.org/schemaLibrary/2006/main" mc:Ignorable="w14 w15">
   <w:view w:val="normal"/>
   <w:defaultTabStop w:val="720"/>
   <w:characterSpacingControl w:val="doNotCompress"/>
@@ -13041,7 +13686,6 @@
     <w:compatSetting w:name="enableOpenTypeFeatures" w:uri="http://schemas.microsoft.com/office/word" w:val="1"/>
     <w:compatSetting w:name="doNotFlipMirrorIndents" w:uri="http://schemas.microsoft.com/office/word" w:val="1"/>
     <w:compatSetting w:name="differentiateMultirowTableHeaders" w:uri="http://schemas.microsoft.com/office/word" w:val="1"/>
-    <w:compatSetting w:name="useWord2013TrackBottomHyphenation" w:uri="http://schemas.microsoft.com/office/word" w:val="1"/>
   </w:compat>
   <w:rsids>
     <w:rsidRoot w:val="00766775"/>
@@ -13050,6 +13694,7 @@
     <w:rsid w:val="004B4974"/>
     <w:rsid w:val="005A4444"/>
     <w:rsid w:val="00766775"/>
+    <w:rsid w:val="007777CB"/>
     <w:rsid w:val="00865F2F"/>
     <w:rsid w:val="00977D54"/>
   </w:rsids>
@@ -13075,7 +13720,7 @@
 </file>
 
 <file path=word/glossary/styles.xml><?xml version="1.0" encoding="utf-8"?>
-<w:styles xmlns:mc="http://schemas.openxmlformats.org/markup-compatibility/2006" xmlns:r="http://schemas.openxmlformats.org/officeDocument/2006/relationships" xmlns:w="http://schemas.openxmlformats.org/wordprocessingml/2006/main" xmlns:w14="http://schemas.microsoft.com/office/word/2010/wordml" xmlns:w15="http://schemas.microsoft.com/office/word/2012/wordml" xmlns:w16cex="http://schemas.microsoft.com/office/word/2018/wordml/cex" xmlns:w16cid="http://schemas.microsoft.com/office/word/2016/wordml/cid" xmlns:w16="http://schemas.microsoft.com/office/word/2018/wordml" xmlns:w16sdtdh="http://schemas.microsoft.com/office/word/2020/wordml/sdtdatahash" xmlns:w16se="http://schemas.microsoft.com/office/word/2015/wordml/symex" mc:Ignorable="w14 w15 w16se w16cid w16 w16cex w16sdtdh">
+<w:styles xmlns:mc="http://schemas.openxmlformats.org/markup-compatibility/2006" xmlns:r="http://schemas.openxmlformats.org/officeDocument/2006/relationships" xmlns:w="http://schemas.openxmlformats.org/wordprocessingml/2006/main" xmlns:w14="http://schemas.microsoft.com/office/word/2010/wordml" xmlns:w15="http://schemas.microsoft.com/office/word/2012/wordml" mc:Ignorable="w14 w15">
   <w:docDefaults>
     <w:rPrDefault>
       <w:rPr>
@@ -13091,7 +13736,7 @@
       </w:pPr>
     </w:pPrDefault>
   </w:docDefaults>
-  <w:latentStyles w:defLockedState="0" w:defUIPriority="99" w:defSemiHidden="0" w:defUnhideWhenUsed="0" w:defQFormat="0" w:count="376">
+  <w:latentStyles w:defLockedState="0" w:defUIPriority="99" w:defSemiHidden="0" w:defUnhideWhenUsed="0" w:defQFormat="0" w:count="371">
     <w:lsdException w:name="Normal" w:uiPriority="0" w:qFormat="1"/>
     <w:lsdException w:name="heading 1" w:uiPriority="9" w:qFormat="1"/>
     <w:lsdException w:name="heading 2" w:semiHidden="1" w:uiPriority="9" w:unhideWhenUsed="1" w:qFormat="1"/>
@@ -13197,6 +13842,7 @@
     <w:lsdException w:name="HTML Sample" w:semiHidden="1" w:unhideWhenUsed="1"/>
     <w:lsdException w:name="HTML Typewriter" w:semiHidden="1" w:unhideWhenUsed="1"/>
     <w:lsdException w:name="HTML Variable" w:semiHidden="1" w:unhideWhenUsed="1"/>
+    <w:lsdException w:name="Normal Table" w:semiHidden="1" w:unhideWhenUsed="1"/>
     <w:lsdException w:name="annotation subject" w:semiHidden="1" w:unhideWhenUsed="1"/>
     <w:lsdException w:name="No List" w:semiHidden="1" w:unhideWhenUsed="1"/>
     <w:lsdException w:name="Outline List 1" w:semiHidden="1" w:unhideWhenUsed="1"/>
@@ -13239,8 +13885,11 @@
     <w:lsdException w:name="Table Contemporary" w:semiHidden="1" w:unhideWhenUsed="1"/>
     <w:lsdException w:name="Table Elegant" w:semiHidden="1" w:unhideWhenUsed="1"/>
     <w:lsdException w:name="Table Professional" w:semiHidden="1" w:unhideWhenUsed="1"/>
+    <w:lsdException w:name="Table Subtle 1" w:semiHidden="1" w:unhideWhenUsed="1"/>
     <w:lsdException w:name="Table Subtle 2" w:semiHidden="1" w:unhideWhenUsed="1"/>
     <w:lsdException w:name="Table Web 1" w:semiHidden="1" w:unhideWhenUsed="1"/>
+    <w:lsdException w:name="Table Web 2" w:semiHidden="1" w:unhideWhenUsed="1"/>
+    <w:lsdException w:name="Table Web 3" w:semiHidden="1" w:unhideWhenUsed="1"/>
     <w:lsdException w:name="Balloon Text" w:semiHidden="1" w:unhideWhenUsed="1"/>
     <w:lsdException w:name="Table Grid" w:uiPriority="39"/>
     <w:lsdException w:name="Table Theme" w:semiHidden="1" w:unhideWhenUsed="1"/>
@@ -13459,11 +14108,6 @@
     <w:lsdException w:name="List Table 5 Dark Accent 6" w:uiPriority="50"/>
     <w:lsdException w:name="List Table 6 Colorful Accent 6" w:uiPriority="51"/>
     <w:lsdException w:name="List Table 7 Colorful Accent 6" w:uiPriority="52"/>
-    <w:lsdException w:name="Mention" w:semiHidden="1" w:unhideWhenUsed="1"/>
-    <w:lsdException w:name="Smart Hyperlink" w:semiHidden="1" w:unhideWhenUsed="1"/>
-    <w:lsdException w:name="Hashtag" w:semiHidden="1" w:unhideWhenUsed="1"/>
-    <w:lsdException w:name="Unresolved Mention" w:semiHidden="1" w:unhideWhenUsed="1"/>
-    <w:lsdException w:name="Smart Link" w:semiHidden="1" w:unhideWhenUsed="1"/>
   </w:latentStyles>
   <w:style w:type="paragraph" w:default="1" w:styleId="Normal">
     <w:name w:val="Normal"/>
@@ -13526,7 +14170,7 @@
 </file>
 
 <file path=word/glossary/webSettings.xml><?xml version="1.0" encoding="utf-8"?>
-<w:webSettings xmlns:mc="http://schemas.openxmlformats.org/markup-compatibility/2006" xmlns:r="http://schemas.openxmlformats.org/officeDocument/2006/relationships" xmlns:w="http://schemas.openxmlformats.org/wordprocessingml/2006/main" xmlns:w14="http://schemas.microsoft.com/office/word/2010/wordml" xmlns:w15="http://schemas.microsoft.com/office/word/2012/wordml" xmlns:w16cex="http://schemas.microsoft.com/office/word/2018/wordml/cex" xmlns:w16cid="http://schemas.microsoft.com/office/word/2016/wordml/cid" xmlns:w16="http://schemas.microsoft.com/office/word/2018/wordml" xmlns:w16sdtdh="http://schemas.microsoft.com/office/word/2020/wordml/sdtdatahash" xmlns:w16se="http://schemas.microsoft.com/office/word/2015/wordml/symex" mc:Ignorable="w14 w15 w16se w16cid w16 w16cex w16sdtdh">
+<w:webSettings xmlns:mc="http://schemas.openxmlformats.org/markup-compatibility/2006" xmlns:r="http://schemas.openxmlformats.org/officeDocument/2006/relationships" xmlns:w="http://schemas.openxmlformats.org/wordprocessingml/2006/main" xmlns:w14="http://schemas.microsoft.com/office/word/2010/wordml" xmlns:w15="http://schemas.microsoft.com/office/word/2012/wordml" mc:Ignorable="w14 w15">
   <w:optimizeForBrowser/>
   <w:allowPNG/>
 </w:webSettings>
@@ -13817,7 +14461,7 @@
 </file>
 
 <file path=customXml/itemProps2.xml><?xml version="1.0" encoding="utf-8"?>
-<ds:datastoreItem xmlns:ds="http://schemas.openxmlformats.org/officeDocument/2006/customXml" ds:itemID="{629E6DA3-B581-4AEF-BEFD-E0E30016D4BB}">
+<ds:datastoreItem xmlns:ds="http://schemas.openxmlformats.org/officeDocument/2006/customXml" ds:itemID="{07EC6A9B-889F-4C27-8D78-9BA5792F8998}">
   <ds:schemaRefs>
     <ds:schemaRef ds:uri="http://schemas.openxmlformats.org/officeDocument/2006/bibliography"/>
   </ds:schemaRefs>

</xml_diff>

<commit_message>
Updated Sequence Diagrams, Remove Feedback from SRS, Sequence Digarm
</commit_message>
<xml_diff>
--- a/Concept/Project Management Plan for Travel advisor web based app.docx
+++ b/Concept/Project Management Plan for Travel advisor web based app.docx
@@ -4746,18 +4746,32 @@
     <w:p>
       <w:pPr>
         <w:pStyle w:val="Caption"/>
+        <w:jc w:val="center"/>
       </w:pPr>
       <w:r>
         <w:t xml:space="preserve">Figure </w:t>
       </w:r>
-      <w:fldSimple w:instr=" SEQ Figure \* ARABIC ">
-        <w:r>
-          <w:rPr>
-            <w:noProof/>
-          </w:rPr>
-          <w:t>1</w:t>
-        </w:r>
-      </w:fldSimple>
+      <w:r>
+        <w:fldChar w:fldCharType="begin"/>
+      </w:r>
+      <w:r>
+        <w:instrText xml:space="preserve"> SEQ Figure \* ARABIC </w:instrText>
+      </w:r>
+      <w:r>
+        <w:fldChar w:fldCharType="separate"/>
+      </w:r>
+      <w:r>
+        <w:rPr>
+          <w:noProof/>
+        </w:rPr>
+        <w:t>1</w:t>
+      </w:r>
+      <w:r>
+        <w:rPr>
+          <w:noProof/>
+        </w:rPr>
+        <w:fldChar w:fldCharType="end"/>
+      </w:r>
       <w:r>
         <w:rPr>
           <w:noProof/>
@@ -14579,6 +14593,7 @@
     <w:rsid w:val="007777CB"/>
     <w:rsid w:val="00865F2F"/>
     <w:rsid w:val="00977D54"/>
+    <w:rsid w:val="00AF1ACE"/>
     <w:rsid w:val="00D24F8E"/>
     <w:rsid w:val="00E70B6E"/>
   </w:rsids>

</xml_diff>

<commit_message>
Change Management plan adding
</commit_message>
<xml_diff>
--- a/Concept/Project Management Plan for Travel advisor web based app.docx
+++ b/Concept/Project Management Plan for Travel advisor web based app.docx
@@ -3955,25 +3955,7 @@
           <w:szCs w:val="24"/>
           <w:lang w:bidi="ar-EG"/>
         </w:rPr>
-        <w:t xml:space="preserve">The customer </w:t>
-      </w:r>
-      <w:proofErr w:type="gramStart"/>
-      <w:r>
-        <w:rPr>
-          <w:sz w:val="24"/>
-          <w:szCs w:val="24"/>
-          <w:lang w:bidi="ar-EG"/>
-        </w:rPr>
-        <w:t>need</w:t>
-      </w:r>
-      <w:proofErr w:type="gramEnd"/>
-      <w:r>
-        <w:rPr>
-          <w:sz w:val="24"/>
-          <w:szCs w:val="24"/>
-          <w:lang w:bidi="ar-EG"/>
-        </w:rPr>
-        <w:t xml:space="preserve"> for an easier way to communicate with the company and booking the trips based on the reviews of the other customers experience in this se saw an opportunity for the company to deliver the value needed to the customer with a little margin of profits.</w:t>
+        <w:t>The customer need for an easier way to communicate with the company and booking the trips based on the reviews of the other customers experience in this se saw an opportunity for the company to deliver the value needed to the customer with a little margin of profits.</w:t>
       </w:r>
     </w:p>
     <w:p>
@@ -3991,25 +3973,7 @@
           <w:szCs w:val="24"/>
           <w:lang w:bidi="ar-EG"/>
         </w:rPr>
-        <w:t xml:space="preserve">Our website </w:t>
-      </w:r>
-      <w:proofErr w:type="gramStart"/>
-      <w:r>
-        <w:rPr>
-          <w:sz w:val="24"/>
-          <w:szCs w:val="24"/>
-          <w:lang w:bidi="ar-EG"/>
-        </w:rPr>
-        <w:t>try</w:t>
-      </w:r>
-      <w:proofErr w:type="gramEnd"/>
-      <w:r>
-        <w:rPr>
-          <w:sz w:val="24"/>
-          <w:szCs w:val="24"/>
-          <w:lang w:bidi="ar-EG"/>
-        </w:rPr>
-        <w:t xml:space="preserve"> to be different as the customer actually find a user friendly interface</w:t>
+        <w:t>Our website try to be different as the customer actually find a user friendly interface</w:t>
       </w:r>
       <w:r>
         <w:rPr>
@@ -4244,23 +4208,7 @@
           <w:sz w:val="24"/>
           <w:szCs w:val="24"/>
         </w:rPr>
-        <w:t xml:space="preserve">Nada </w:t>
-      </w:r>
-      <w:proofErr w:type="spellStart"/>
-      <w:r>
-        <w:rPr>
-          <w:sz w:val="24"/>
-          <w:szCs w:val="24"/>
-        </w:rPr>
-        <w:t>Abdelrehem</w:t>
-      </w:r>
-      <w:proofErr w:type="spellEnd"/>
-      <w:r>
-        <w:rPr>
-          <w:sz w:val="24"/>
-          <w:szCs w:val="24"/>
-        </w:rPr>
-        <w:t>: Developer and Tester</w:t>
+        <w:t>Nada Abdelrehem: Developer and Tester</w:t>
       </w:r>
     </w:p>
     <w:p>
@@ -4414,23 +4362,7 @@
           <w:sz w:val="24"/>
           <w:szCs w:val="24"/>
         </w:rPr>
-        <w:t xml:space="preserve">Operating System: Win </w:t>
-      </w:r>
-      <w:proofErr w:type="gramStart"/>
-      <w:r>
-        <w:rPr>
-          <w:sz w:val="24"/>
-          <w:szCs w:val="24"/>
-        </w:rPr>
-        <w:t>7,XP</w:t>
-      </w:r>
-      <w:proofErr w:type="gramEnd"/>
-      <w:r>
-        <w:rPr>
-          <w:sz w:val="24"/>
-          <w:szCs w:val="24"/>
-        </w:rPr>
-        <w:t>, Vista, 8, 10, 11.</w:t>
+        <w:t>Operating System: Win 7,XP, Vista, 8, 10, 11.</w:t>
       </w:r>
     </w:p>
     <w:p>
@@ -4597,39 +4529,7 @@
           <w:sz w:val="24"/>
           <w:szCs w:val="24"/>
         </w:rPr>
-        <w:t xml:space="preserve">Scope management plan is discussed in two file the scope statement which define the scope and scope management plan which is describing how to manage the scope  these files are both in the Concept folder under the names (Project </w:t>
-      </w:r>
-      <w:proofErr w:type="spellStart"/>
-      <w:r>
-        <w:rPr>
-          <w:sz w:val="24"/>
-          <w:szCs w:val="24"/>
-        </w:rPr>
-        <w:t>Statemetn.docs</w:t>
-      </w:r>
-      <w:proofErr w:type="spellEnd"/>
-      <w:r>
-        <w:rPr>
-          <w:sz w:val="24"/>
-          <w:szCs w:val="24"/>
-        </w:rPr>
-        <w:t xml:space="preserve"> and Scope Management </w:t>
-      </w:r>
-      <w:proofErr w:type="spellStart"/>
-      <w:r>
-        <w:rPr>
-          <w:sz w:val="24"/>
-          <w:szCs w:val="24"/>
-        </w:rPr>
-        <w:t>Plan.docs</w:t>
-      </w:r>
-      <w:proofErr w:type="spellEnd"/>
-      <w:r>
-        <w:rPr>
-          <w:sz w:val="24"/>
-          <w:szCs w:val="24"/>
-        </w:rPr>
-        <w:t>)</w:t>
+        <w:t>Scope management plan is discussed in two file the scope statement which define the scope and scope management plan which is describing how to manage the scope  these files are both in the Concept folder under the names (Project Statemetn.docs and Scope Management Plan.docs)</w:t>
       </w:r>
     </w:p>
     <w:p>
@@ -5464,23 +5364,7 @@
           <w:sz w:val="24"/>
           <w:szCs w:val="24"/>
         </w:rPr>
-        <w:t xml:space="preserve"> (</w:t>
-      </w:r>
-      <w:proofErr w:type="spellStart"/>
-      <w:r>
-        <w:rPr>
-          <w:sz w:val="24"/>
-          <w:szCs w:val="24"/>
-        </w:rPr>
-        <w:t>dev_branch</w:t>
-      </w:r>
-      <w:proofErr w:type="spellEnd"/>
-      <w:r>
-        <w:rPr>
-          <w:sz w:val="24"/>
-          <w:szCs w:val="24"/>
-        </w:rPr>
-        <w:t>)</w:t>
+        <w:t xml:space="preserve"> (dev_branch)</w:t>
       </w:r>
       <w:r>
         <w:rPr>
@@ -5669,21 +5553,12 @@
           <w:szCs w:val="24"/>
         </w:rPr>
       </w:pPr>
-      <w:proofErr w:type="spellStart"/>
       <w:r>
         <w:rPr>
           <w:sz w:val="24"/>
           <w:szCs w:val="24"/>
         </w:rPr>
-        <w:t>User_class</w:t>
-      </w:r>
-      <w:proofErr w:type="spellEnd"/>
-      <w:r>
-        <w:rPr>
-          <w:sz w:val="24"/>
-          <w:szCs w:val="24"/>
-        </w:rPr>
-        <w:t>.</w:t>
+        <w:t>User_class.</w:t>
       </w:r>
     </w:p>
     <w:p>
@@ -5847,39 +5722,7 @@
           <w:sz w:val="24"/>
           <w:szCs w:val="24"/>
         </w:rPr>
-        <w:t xml:space="preserve">Should start with the type of the </w:t>
-      </w:r>
-      <w:proofErr w:type="spellStart"/>
-      <w:r>
-        <w:rPr>
-          <w:sz w:val="24"/>
-          <w:szCs w:val="24"/>
-        </w:rPr>
-        <w:t>design_the</w:t>
-      </w:r>
-      <w:proofErr w:type="spellEnd"/>
-      <w:r>
-        <w:rPr>
-          <w:sz w:val="24"/>
-          <w:szCs w:val="24"/>
-        </w:rPr>
-        <w:t xml:space="preserve"> name of the module or if it’s a </w:t>
-      </w:r>
-      <w:proofErr w:type="gramStart"/>
-      <w:r>
-        <w:rPr>
-          <w:sz w:val="24"/>
-          <w:szCs w:val="24"/>
-        </w:rPr>
-        <w:t>high level</w:t>
-      </w:r>
-      <w:proofErr w:type="gramEnd"/>
-      <w:r>
-        <w:rPr>
-          <w:sz w:val="24"/>
-          <w:szCs w:val="24"/>
-        </w:rPr>
-        <w:t xml:space="preserve"> design should just be written as the name of the diagram.</w:t>
+        <w:t>Should start with the type of the design_the name of the module or if it’s a high level design should just be written as the name of the diagram.</w:t>
       </w:r>
     </w:p>
     <w:p>
@@ -5894,7 +5737,6 @@
           <w:szCs w:val="24"/>
         </w:rPr>
       </w:pPr>
-      <w:proofErr w:type="spellStart"/>
       <w:r>
         <w:rPr>
           <w:sz w:val="24"/>
@@ -5902,7 +5744,6 @@
         </w:rPr>
         <w:t>Layout_Home</w:t>
       </w:r>
-      <w:proofErr w:type="spellEnd"/>
     </w:p>
     <w:p>
       <w:pPr>
@@ -6425,23 +6266,7 @@
           <w:sz w:val="24"/>
           <w:szCs w:val="24"/>
         </w:rPr>
-        <w:t xml:space="preserve">The risk management plan is the guideline of how to deal with the risks concerning the project and it’s available on the Monitoring and control folder as Risk management </w:t>
-      </w:r>
-      <w:proofErr w:type="spellStart"/>
-      <w:r>
-        <w:rPr>
-          <w:sz w:val="24"/>
-          <w:szCs w:val="24"/>
-        </w:rPr>
-        <w:t>plan.docs</w:t>
-      </w:r>
-      <w:proofErr w:type="spellEnd"/>
-      <w:r>
-        <w:rPr>
-          <w:sz w:val="24"/>
-          <w:szCs w:val="24"/>
-        </w:rPr>
-        <w:t>.</w:t>
+        <w:t>The risk management plan is the guideline of how to deal with the risks concerning the project and it’s available on the Monitoring and control folder as Risk management plan.docs.</w:t>
       </w:r>
     </w:p>
     <w:p>
@@ -6522,6 +6347,145 @@
           <w:szCs w:val="40"/>
         </w:rPr>
       </w:pPr>
+      <w:r>
+        <w:rPr>
+          <w:sz w:val="40"/>
+          <w:szCs w:val="40"/>
+        </w:rPr>
+        <w:t>Change Control Management</w:t>
+      </w:r>
+    </w:p>
+    <w:p>
+      <w:pPr>
+        <w:pStyle w:val="ListParagraph"/>
+        <w:numPr>
+          <w:ilvl w:val="0"/>
+          <w:numId w:val="35"/>
+        </w:numPr>
+        <w:rPr>
+          <w:rFonts w:asciiTheme="majorBidi" w:hAnsiTheme="majorBidi" w:cstheme="majorBidi"/>
+        </w:rPr>
+      </w:pPr>
+      <w:r>
+        <w:rPr>
+          <w:rFonts w:asciiTheme="majorBidi" w:hAnsiTheme="majorBidi" w:cstheme="majorBidi"/>
+        </w:rPr>
+        <w:t>Change</w:t>
+      </w:r>
+      <w:r>
+        <w:rPr>
+          <w:rFonts w:asciiTheme="majorBidi" w:hAnsiTheme="majorBidi" w:cstheme="majorBidi"/>
+        </w:rPr>
+        <w:t xml:space="preserve"> </w:t>
+      </w:r>
+      <w:r>
+        <w:rPr>
+          <w:rFonts w:asciiTheme="majorBidi" w:hAnsiTheme="majorBidi" w:cstheme="majorBidi"/>
+        </w:rPr>
+        <w:t>Management</w:t>
+      </w:r>
+      <w:r>
+        <w:rPr>
+          <w:rFonts w:asciiTheme="majorBidi" w:hAnsiTheme="majorBidi" w:cstheme="majorBidi"/>
+        </w:rPr>
+        <w:t xml:space="preserve"> </w:t>
+      </w:r>
+      <w:r>
+        <w:rPr>
+          <w:rFonts w:asciiTheme="majorBidi" w:hAnsiTheme="majorBidi" w:cstheme="majorBidi"/>
+        </w:rPr>
+        <w:t>Plan</w:t>
+      </w:r>
+    </w:p>
+    <w:p>
+      <w:pPr>
+        <w:pStyle w:val="ListParagraph"/>
+        <w:numPr>
+          <w:ilvl w:val="0"/>
+          <w:numId w:val="35"/>
+        </w:numPr>
+        <w:rPr>
+          <w:rFonts w:asciiTheme="majorBidi" w:hAnsiTheme="majorBidi" w:cstheme="majorBidi"/>
+        </w:rPr>
+      </w:pPr>
+      <w:r>
+        <w:rPr>
+          <w:rFonts w:asciiTheme="majorBidi" w:hAnsiTheme="majorBidi" w:cstheme="majorBidi"/>
+        </w:rPr>
+        <w:t>Change</w:t>
+      </w:r>
+      <w:r>
+        <w:rPr>
+          <w:rFonts w:asciiTheme="majorBidi" w:hAnsiTheme="majorBidi" w:cstheme="majorBidi"/>
+        </w:rPr>
+        <w:t xml:space="preserve"> </w:t>
+      </w:r>
+      <w:r>
+        <w:rPr>
+          <w:rFonts w:asciiTheme="majorBidi" w:hAnsiTheme="majorBidi" w:cstheme="majorBidi"/>
+        </w:rPr>
+        <w:t>Request</w:t>
+      </w:r>
+    </w:p>
+    <w:p>
+      <w:pPr>
+        <w:pStyle w:val="ListParagraph"/>
+        <w:numPr>
+          <w:ilvl w:val="0"/>
+          <w:numId w:val="35"/>
+        </w:numPr>
+        <w:rPr>
+          <w:rFonts w:asciiTheme="majorBidi" w:hAnsiTheme="majorBidi" w:cstheme="majorBidi"/>
+        </w:rPr>
+      </w:pPr>
+      <w:r>
+        <w:rPr>
+          <w:rFonts w:asciiTheme="majorBidi" w:hAnsiTheme="majorBidi" w:cstheme="majorBidi"/>
+        </w:rPr>
+        <w:t>Change</w:t>
+      </w:r>
+      <w:r>
+        <w:rPr>
+          <w:rFonts w:asciiTheme="majorBidi" w:hAnsiTheme="majorBidi" w:cstheme="majorBidi"/>
+        </w:rPr>
+        <w:t xml:space="preserve"> </w:t>
+      </w:r>
+      <w:r>
+        <w:rPr>
+          <w:rFonts w:asciiTheme="majorBidi" w:hAnsiTheme="majorBidi" w:cstheme="majorBidi"/>
+        </w:rPr>
+        <w:t>Management</w:t>
+      </w:r>
+      <w:r>
+        <w:rPr>
+          <w:rFonts w:asciiTheme="majorBidi" w:hAnsiTheme="majorBidi" w:cstheme="majorBidi"/>
+        </w:rPr>
+        <w:t xml:space="preserve"> </w:t>
+      </w:r>
+      <w:r>
+        <w:rPr>
+          <w:rFonts w:asciiTheme="majorBidi" w:hAnsiTheme="majorBidi" w:cstheme="majorBidi"/>
+        </w:rPr>
+        <w:t>Log</w:t>
+      </w:r>
+    </w:p>
+    <w:p>
+      <w:pPr>
+        <w:ind w:left="720"/>
+      </w:pPr>
+    </w:p>
+    <w:p>
+      <w:pPr>
+        <w:pStyle w:val="Heading1"/>
+        <w:numPr>
+          <w:ilvl w:val="0"/>
+          <w:numId w:val="3"/>
+        </w:numPr>
+        <w:rPr>
+          <w:sz w:val="40"/>
+          <w:szCs w:val="40"/>
+        </w:rPr>
+      </w:pPr>
       <w:bookmarkStart w:id="30" w:name="_Toc100929858"/>
       <w:r>
         <w:rPr>
@@ -6544,25 +6508,7 @@
           <w:sz w:val="24"/>
           <w:szCs w:val="24"/>
         </w:rPr>
-        <w:t xml:space="preserve">The Issues management plan is the guideline of how to deal with the Issues concerning the project and it’s available on the Monitoring and control folder as Issue management and </w:t>
-      </w:r>
-      <w:proofErr w:type="spellStart"/>
-      <w:proofErr w:type="gramStart"/>
-      <w:r>
-        <w:rPr>
-          <w:sz w:val="24"/>
-          <w:szCs w:val="24"/>
-        </w:rPr>
-        <w:t>escalation.docs</w:t>
-      </w:r>
-      <w:proofErr w:type="spellEnd"/>
-      <w:proofErr w:type="gramEnd"/>
-      <w:r>
-        <w:rPr>
-          <w:sz w:val="24"/>
-          <w:szCs w:val="24"/>
-        </w:rPr>
-        <w:t>.</w:t>
+        <w:t>The Issues management plan is the guideline of how to deal with the Issues concerning the project and it’s available on the Monitoring and control folder as Issue management and escalation.docs.</w:t>
       </w:r>
     </w:p>
     <w:p>
@@ -6607,7 +6553,6 @@
           <w:sz w:val="32"/>
           <w:szCs w:val="32"/>
         </w:rPr>
-        <w:lastRenderedPageBreak/>
         <w:t>Escalations</w:t>
       </w:r>
       <w:bookmarkEnd w:id="31"/>
@@ -6661,7 +6606,6 @@
           <w:sz w:val="40"/>
           <w:szCs w:val="40"/>
         </w:rPr>
-        <w:lastRenderedPageBreak/>
         <w:t>APPENDEIX A</w:t>
       </w:r>
       <w:bookmarkEnd w:id="32"/>
@@ -7337,7 +7281,305 @@
           </w:p>
         </w:tc>
       </w:tr>
+      <w:tr>
+        <w:trPr>
+          <w:trHeight w:val="547"/>
+        </w:trPr>
+        <w:tc>
+          <w:tcPr>
+            <w:tcW w:w="2559" w:type="dxa"/>
+            <w:tcBorders>
+              <w:top w:val="single" w:sz="18" w:space="0" w:color="auto"/>
+              <w:left w:val="double" w:sz="4" w:space="0" w:color="auto"/>
+              <w:bottom w:val="single" w:sz="18" w:space="0" w:color="auto"/>
+              <w:right w:val="single" w:sz="18" w:space="0" w:color="auto"/>
+            </w:tcBorders>
+          </w:tcPr>
+          <w:p>
+            <w:pPr>
+              <w:rPr>
+                <w:sz w:val="24"/>
+                <w:szCs w:val="24"/>
+              </w:rPr>
+            </w:pPr>
+            <w:r>
+              <w:rPr>
+                <w:sz w:val="24"/>
+                <w:szCs w:val="24"/>
+              </w:rPr>
+              <w:t>Change</w:t>
+            </w:r>
+            <w:r>
+              <w:rPr>
+                <w:sz w:val="24"/>
+                <w:szCs w:val="24"/>
+              </w:rPr>
+              <w:t xml:space="preserve"> </w:t>
+            </w:r>
+            <w:r>
+              <w:rPr>
+                <w:sz w:val="24"/>
+                <w:szCs w:val="24"/>
+              </w:rPr>
+              <w:t>Managemen</w:t>
+            </w:r>
+            <w:r>
+              <w:rPr>
+                <w:sz w:val="24"/>
+                <w:szCs w:val="24"/>
+              </w:rPr>
+              <w:t>t</w:t>
+            </w:r>
+            <w:r>
+              <w:rPr>
+                <w:sz w:val="24"/>
+                <w:szCs w:val="24"/>
+              </w:rPr>
+              <w:t xml:space="preserve"> plan</w:t>
+            </w:r>
+          </w:p>
+        </w:tc>
+        <w:tc>
+          <w:tcPr>
+            <w:tcW w:w="4353" w:type="dxa"/>
+            <w:tcBorders>
+              <w:top w:val="single" w:sz="18" w:space="0" w:color="auto"/>
+              <w:left w:val="single" w:sz="18" w:space="0" w:color="auto"/>
+              <w:bottom w:val="single" w:sz="18" w:space="0" w:color="auto"/>
+              <w:right w:val="double" w:sz="4" w:space="0" w:color="auto"/>
+            </w:tcBorders>
+          </w:tcPr>
+          <w:p>
+            <w:pPr>
+              <w:rPr>
+                <w:sz w:val="24"/>
+                <w:szCs w:val="24"/>
+              </w:rPr>
+            </w:pPr>
+            <w:r>
+              <w:rPr>
+                <w:sz w:val="24"/>
+                <w:szCs w:val="24"/>
+              </w:rPr>
+              <w:t>Monitor and Control\</w:t>
+            </w:r>
+            <w:r>
+              <w:rPr>
+                <w:sz w:val="24"/>
+                <w:szCs w:val="24"/>
+              </w:rPr>
+              <w:t xml:space="preserve"> </w:t>
+            </w:r>
+            <w:r>
+              <w:rPr>
+                <w:sz w:val="24"/>
+                <w:szCs w:val="24"/>
+              </w:rPr>
+              <w:t>Change_Management_Plan.doc</w:t>
+            </w:r>
+          </w:p>
+        </w:tc>
+      </w:tr>
+      <w:tr>
+        <w:trPr>
+          <w:trHeight w:val="547"/>
+        </w:trPr>
+        <w:tc>
+          <w:tcPr>
+            <w:tcW w:w="2559" w:type="dxa"/>
+            <w:tcBorders>
+              <w:top w:val="single" w:sz="18" w:space="0" w:color="auto"/>
+              <w:left w:val="double" w:sz="4" w:space="0" w:color="auto"/>
+              <w:bottom w:val="single" w:sz="18" w:space="0" w:color="auto"/>
+              <w:right w:val="single" w:sz="18" w:space="0" w:color="auto"/>
+            </w:tcBorders>
+          </w:tcPr>
+          <w:p>
+            <w:pPr>
+              <w:rPr>
+                <w:rFonts w:asciiTheme="majorBidi" w:hAnsiTheme="majorBidi" w:cstheme="majorBidi"/>
+              </w:rPr>
+            </w:pPr>
+            <w:r>
+              <w:rPr>
+                <w:rFonts w:asciiTheme="majorBidi" w:hAnsiTheme="majorBidi" w:cstheme="majorBidi"/>
+              </w:rPr>
+              <w:t>Change</w:t>
+            </w:r>
+            <w:r>
+              <w:rPr>
+                <w:rFonts w:asciiTheme="majorBidi" w:hAnsiTheme="majorBidi" w:cstheme="majorBidi"/>
+              </w:rPr>
+              <w:t xml:space="preserve"> </w:t>
+            </w:r>
+            <w:r>
+              <w:rPr>
+                <w:rFonts w:asciiTheme="majorBidi" w:hAnsiTheme="majorBidi" w:cstheme="majorBidi"/>
+              </w:rPr>
+              <w:t>Request</w:t>
+            </w:r>
+          </w:p>
+          <w:p>
+            <w:pPr>
+              <w:rPr>
+                <w:sz w:val="24"/>
+                <w:szCs w:val="24"/>
+              </w:rPr>
+            </w:pPr>
+          </w:p>
+        </w:tc>
+        <w:tc>
+          <w:tcPr>
+            <w:tcW w:w="4353" w:type="dxa"/>
+            <w:tcBorders>
+              <w:top w:val="single" w:sz="18" w:space="0" w:color="auto"/>
+              <w:left w:val="single" w:sz="18" w:space="0" w:color="auto"/>
+              <w:bottom w:val="single" w:sz="18" w:space="0" w:color="auto"/>
+              <w:right w:val="double" w:sz="4" w:space="0" w:color="auto"/>
+            </w:tcBorders>
+          </w:tcPr>
+          <w:p>
+            <w:pPr>
+              <w:rPr>
+                <w:rFonts w:asciiTheme="majorBidi" w:hAnsiTheme="majorBidi" w:cstheme="majorBidi"/>
+              </w:rPr>
+            </w:pPr>
+            <w:r>
+              <w:rPr>
+                <w:sz w:val="24"/>
+                <w:szCs w:val="24"/>
+              </w:rPr>
+              <w:t>Monitor and Control\</w:t>
+            </w:r>
+            <w:r>
+              <w:rPr>
+                <w:rFonts w:asciiTheme="majorBidi" w:hAnsiTheme="majorBidi" w:cstheme="majorBidi"/>
+              </w:rPr>
+              <w:t xml:space="preserve"> </w:t>
+            </w:r>
+            <w:r>
+              <w:rPr>
+                <w:rFonts w:asciiTheme="majorBidi" w:hAnsiTheme="majorBidi" w:cstheme="majorBidi"/>
+              </w:rPr>
+              <w:t>Change-Request</w:t>
+            </w:r>
+          </w:p>
+          <w:p>
+            <w:pPr>
+              <w:rPr>
+                <w:sz w:val="24"/>
+                <w:szCs w:val="24"/>
+              </w:rPr>
+            </w:pPr>
+            <w:r>
+              <w:rPr>
+                <w:rFonts w:asciiTheme="majorBidi" w:hAnsiTheme="majorBidi" w:cstheme="majorBidi"/>
+              </w:rPr>
+              <w:t>.docx</w:t>
+            </w:r>
+          </w:p>
+        </w:tc>
+      </w:tr>
+      <w:tr>
+        <w:trPr>
+          <w:trHeight w:val="547"/>
+        </w:trPr>
+        <w:tc>
+          <w:tcPr>
+            <w:tcW w:w="2559" w:type="dxa"/>
+            <w:tcBorders>
+              <w:top w:val="single" w:sz="18" w:space="0" w:color="auto"/>
+              <w:left w:val="double" w:sz="4" w:space="0" w:color="auto"/>
+              <w:bottom w:val="single" w:sz="18" w:space="0" w:color="auto"/>
+              <w:right w:val="single" w:sz="18" w:space="0" w:color="auto"/>
+            </w:tcBorders>
+          </w:tcPr>
+          <w:p>
+            <w:pPr>
+              <w:rPr>
+                <w:rFonts w:asciiTheme="majorBidi" w:hAnsiTheme="majorBidi" w:cstheme="majorBidi"/>
+              </w:rPr>
+            </w:pPr>
+            <w:r>
+              <w:rPr>
+                <w:rFonts w:asciiTheme="majorBidi" w:hAnsiTheme="majorBidi" w:cstheme="majorBidi"/>
+              </w:rPr>
+              <w:t>Change</w:t>
+            </w:r>
+            <w:r>
+              <w:rPr>
+                <w:rFonts w:asciiTheme="majorBidi" w:hAnsiTheme="majorBidi" w:cstheme="majorBidi"/>
+              </w:rPr>
+              <w:t xml:space="preserve"> </w:t>
+            </w:r>
+            <w:r>
+              <w:rPr>
+                <w:rFonts w:asciiTheme="majorBidi" w:hAnsiTheme="majorBidi" w:cstheme="majorBidi"/>
+              </w:rPr>
+              <w:t>Management</w:t>
+            </w:r>
+            <w:r>
+              <w:rPr>
+                <w:rFonts w:asciiTheme="majorBidi" w:hAnsiTheme="majorBidi" w:cstheme="majorBidi"/>
+              </w:rPr>
+              <w:t xml:space="preserve"> </w:t>
+            </w:r>
+            <w:r>
+              <w:rPr>
+                <w:rFonts w:asciiTheme="majorBidi" w:hAnsiTheme="majorBidi" w:cstheme="majorBidi"/>
+              </w:rPr>
+              <w:t>Log</w:t>
+            </w:r>
+          </w:p>
+        </w:tc>
+        <w:tc>
+          <w:tcPr>
+            <w:tcW w:w="4353" w:type="dxa"/>
+            <w:tcBorders>
+              <w:top w:val="single" w:sz="18" w:space="0" w:color="auto"/>
+              <w:left w:val="single" w:sz="18" w:space="0" w:color="auto"/>
+              <w:bottom w:val="single" w:sz="18" w:space="0" w:color="auto"/>
+              <w:right w:val="double" w:sz="4" w:space="0" w:color="auto"/>
+            </w:tcBorders>
+          </w:tcPr>
+          <w:p>
+            <w:pPr>
+              <w:rPr>
+                <w:sz w:val="24"/>
+                <w:szCs w:val="24"/>
+              </w:rPr>
+            </w:pPr>
+            <w:r>
+              <w:rPr>
+                <w:sz w:val="24"/>
+                <w:szCs w:val="24"/>
+              </w:rPr>
+              <w:t>Monitor and Control\</w:t>
+            </w:r>
+            <w:r>
+              <w:rPr>
+                <w:sz w:val="24"/>
+                <w:szCs w:val="24"/>
+              </w:rPr>
+              <w:t xml:space="preserve"> </w:t>
+            </w:r>
+            <w:r>
+              <w:rPr>
+                <w:rFonts w:asciiTheme="majorBidi" w:hAnsiTheme="majorBidi" w:cstheme="majorBidi"/>
+              </w:rPr>
+              <w:t>Change_Management_Log</w:t>
+            </w:r>
+            <w:r>
+              <w:rPr>
+                <w:rFonts w:asciiTheme="majorBidi" w:hAnsiTheme="majorBidi" w:cstheme="majorBidi"/>
+              </w:rPr>
+              <w:t>.xls</w:t>
+            </w:r>
+          </w:p>
+        </w:tc>
+      </w:tr>
     </w:tbl>
+    <w:p/>
     <w:p/>
     <w:p/>
     <w:sectPr>
@@ -7690,25 +7932,7 @@
             <w:sz w:val="20"/>
             <w:szCs w:val="20"/>
           </w:rPr>
-          <w:t xml:space="preserve">Project Management Plan for Travel advisor </w:t>
-        </w:r>
-        <w:proofErr w:type="gramStart"/>
-        <w:r>
-          <w:rPr>
-            <w:color w:val="767171" w:themeColor="background2" w:themeShade="80"/>
-            <w:sz w:val="20"/>
-            <w:szCs w:val="20"/>
-          </w:rPr>
-          <w:t>web based</w:t>
-        </w:r>
-        <w:proofErr w:type="gramEnd"/>
-        <w:r>
-          <w:rPr>
-            <w:color w:val="767171" w:themeColor="background2" w:themeShade="80"/>
-            <w:sz w:val="20"/>
-            <w:szCs w:val="20"/>
-          </w:rPr>
-          <w:t xml:space="preserve"> app</w:t>
+          <w:t>Project Management Plan for Travel advisor web based app</w:t>
         </w:r>
       </w:sdtContent>
     </w:sdt>
@@ -7810,6 +8034,119 @@
     </w:lvl>
   </w:abstractNum>
   <w:abstractNum w:abstractNumId="1" w15:restartNumberingAfterBreak="0">
+    <w:nsid w:val="0EB0331C"/>
+    <w:multiLevelType w:val="hybridMultilevel"/>
+    <w:tmpl w:val="0B78528A"/>
+    <w:lvl w:ilvl="0" w:tplc="04090001">
+      <w:start w:val="1"/>
+      <w:numFmt w:val="bullet"/>
+      <w:lvlText w:val=""/>
+      <w:lvlJc w:val="left"/>
+      <w:pPr>
+        <w:ind w:left="720" w:hanging="360"/>
+      </w:pPr>
+      <w:rPr>
+        <w:rFonts w:ascii="Symbol" w:hAnsi="Symbol" w:hint="default"/>
+      </w:rPr>
+    </w:lvl>
+    <w:lvl w:ilvl="1" w:tplc="04090003" w:tentative="1">
+      <w:start w:val="1"/>
+      <w:numFmt w:val="bullet"/>
+      <w:lvlText w:val="o"/>
+      <w:lvlJc w:val="left"/>
+      <w:pPr>
+        <w:ind w:left="1440" w:hanging="360"/>
+      </w:pPr>
+      <w:rPr>
+        <w:rFonts w:ascii="Courier New" w:hAnsi="Courier New" w:cs="Courier New" w:hint="default"/>
+      </w:rPr>
+    </w:lvl>
+    <w:lvl w:ilvl="2" w:tplc="04090005" w:tentative="1">
+      <w:start w:val="1"/>
+      <w:numFmt w:val="bullet"/>
+      <w:lvlText w:val=""/>
+      <w:lvlJc w:val="left"/>
+      <w:pPr>
+        <w:ind w:left="2160" w:hanging="360"/>
+      </w:pPr>
+      <w:rPr>
+        <w:rFonts w:ascii="Wingdings" w:hAnsi="Wingdings" w:hint="default"/>
+      </w:rPr>
+    </w:lvl>
+    <w:lvl w:ilvl="3" w:tplc="04090001" w:tentative="1">
+      <w:start w:val="1"/>
+      <w:numFmt w:val="bullet"/>
+      <w:lvlText w:val=""/>
+      <w:lvlJc w:val="left"/>
+      <w:pPr>
+        <w:ind w:left="2880" w:hanging="360"/>
+      </w:pPr>
+      <w:rPr>
+        <w:rFonts w:ascii="Symbol" w:hAnsi="Symbol" w:hint="default"/>
+      </w:rPr>
+    </w:lvl>
+    <w:lvl w:ilvl="4" w:tplc="04090003" w:tentative="1">
+      <w:start w:val="1"/>
+      <w:numFmt w:val="bullet"/>
+      <w:lvlText w:val="o"/>
+      <w:lvlJc w:val="left"/>
+      <w:pPr>
+        <w:ind w:left="3600" w:hanging="360"/>
+      </w:pPr>
+      <w:rPr>
+        <w:rFonts w:ascii="Courier New" w:hAnsi="Courier New" w:cs="Courier New" w:hint="default"/>
+      </w:rPr>
+    </w:lvl>
+    <w:lvl w:ilvl="5" w:tplc="04090005" w:tentative="1">
+      <w:start w:val="1"/>
+      <w:numFmt w:val="bullet"/>
+      <w:lvlText w:val=""/>
+      <w:lvlJc w:val="left"/>
+      <w:pPr>
+        <w:ind w:left="4320" w:hanging="360"/>
+      </w:pPr>
+      <w:rPr>
+        <w:rFonts w:ascii="Wingdings" w:hAnsi="Wingdings" w:hint="default"/>
+      </w:rPr>
+    </w:lvl>
+    <w:lvl w:ilvl="6" w:tplc="04090001" w:tentative="1">
+      <w:start w:val="1"/>
+      <w:numFmt w:val="bullet"/>
+      <w:lvlText w:val=""/>
+      <w:lvlJc w:val="left"/>
+      <w:pPr>
+        <w:ind w:left="5040" w:hanging="360"/>
+      </w:pPr>
+      <w:rPr>
+        <w:rFonts w:ascii="Symbol" w:hAnsi="Symbol" w:hint="default"/>
+      </w:rPr>
+    </w:lvl>
+    <w:lvl w:ilvl="7" w:tplc="04090003" w:tentative="1">
+      <w:start w:val="1"/>
+      <w:numFmt w:val="bullet"/>
+      <w:lvlText w:val="o"/>
+      <w:lvlJc w:val="left"/>
+      <w:pPr>
+        <w:ind w:left="5760" w:hanging="360"/>
+      </w:pPr>
+      <w:rPr>
+        <w:rFonts w:ascii="Courier New" w:hAnsi="Courier New" w:cs="Courier New" w:hint="default"/>
+      </w:rPr>
+    </w:lvl>
+    <w:lvl w:ilvl="8" w:tplc="04090005" w:tentative="1">
+      <w:start w:val="1"/>
+      <w:numFmt w:val="bullet"/>
+      <w:lvlText w:val=""/>
+      <w:lvlJc w:val="left"/>
+      <w:pPr>
+        <w:ind w:left="6480" w:hanging="360"/>
+      </w:pPr>
+      <w:rPr>
+        <w:rFonts w:ascii="Wingdings" w:hAnsi="Wingdings" w:hint="default"/>
+      </w:rPr>
+    </w:lvl>
+  </w:abstractNum>
+  <w:abstractNum w:abstractNumId="2" w15:restartNumberingAfterBreak="0">
     <w:nsid w:val="10BD565E"/>
     <w:multiLevelType w:val="hybridMultilevel"/>
     <w:tmpl w:val="CC3EF648"/>
@@ -7898,7 +8235,7 @@
       </w:pPr>
     </w:lvl>
   </w:abstractNum>
-  <w:abstractNum w:abstractNumId="2" w15:restartNumberingAfterBreak="0">
+  <w:abstractNum w:abstractNumId="3" w15:restartNumberingAfterBreak="0">
     <w:nsid w:val="14C33F5F"/>
     <w:multiLevelType w:val="hybridMultilevel"/>
     <w:tmpl w:val="933CDE50"/>
@@ -7987,7 +8324,7 @@
       </w:pPr>
     </w:lvl>
   </w:abstractNum>
-  <w:abstractNum w:abstractNumId="3" w15:restartNumberingAfterBreak="0">
+  <w:abstractNum w:abstractNumId="4" w15:restartNumberingAfterBreak="0">
     <w:nsid w:val="15D541C9"/>
     <w:multiLevelType w:val="hybridMultilevel"/>
     <w:tmpl w:val="85E8AC42"/>
@@ -8073,7 +8410,7 @@
       </w:pPr>
     </w:lvl>
   </w:abstractNum>
-  <w:abstractNum w:abstractNumId="4" w15:restartNumberingAfterBreak="0">
+  <w:abstractNum w:abstractNumId="5" w15:restartNumberingAfterBreak="0">
     <w:nsid w:val="19C4300A"/>
     <w:multiLevelType w:val="hybridMultilevel"/>
     <w:tmpl w:val="74AA2F2E"/>
@@ -8186,7 +8523,7 @@
       </w:rPr>
     </w:lvl>
   </w:abstractNum>
-  <w:abstractNum w:abstractNumId="5" w15:restartNumberingAfterBreak="0">
+  <w:abstractNum w:abstractNumId="6" w15:restartNumberingAfterBreak="0">
     <w:nsid w:val="25196F38"/>
     <w:multiLevelType w:val="hybridMultilevel"/>
     <w:tmpl w:val="470CFBC8"/>
@@ -8275,7 +8612,7 @@
       </w:pPr>
     </w:lvl>
   </w:abstractNum>
-  <w:abstractNum w:abstractNumId="6" w15:restartNumberingAfterBreak="0">
+  <w:abstractNum w:abstractNumId="7" w15:restartNumberingAfterBreak="0">
     <w:nsid w:val="26BF1CF7"/>
     <w:multiLevelType w:val="hybridMultilevel"/>
     <w:tmpl w:val="A25E6438"/>
@@ -8364,7 +8701,7 @@
       </w:pPr>
     </w:lvl>
   </w:abstractNum>
-  <w:abstractNum w:abstractNumId="7" w15:restartNumberingAfterBreak="0">
+  <w:abstractNum w:abstractNumId="8" w15:restartNumberingAfterBreak="0">
     <w:nsid w:val="2A180F25"/>
     <w:multiLevelType w:val="hybridMultilevel"/>
     <w:tmpl w:val="ACDCFFD4"/>
@@ -8453,7 +8790,7 @@
       </w:pPr>
     </w:lvl>
   </w:abstractNum>
-  <w:abstractNum w:abstractNumId="8" w15:restartNumberingAfterBreak="0">
+  <w:abstractNum w:abstractNumId="9" w15:restartNumberingAfterBreak="0">
     <w:nsid w:val="3B707D1E"/>
     <w:multiLevelType w:val="hybridMultilevel"/>
     <w:tmpl w:val="F2486328"/>
@@ -8542,7 +8879,7 @@
       </w:pPr>
     </w:lvl>
   </w:abstractNum>
-  <w:abstractNum w:abstractNumId="9" w15:restartNumberingAfterBreak="0">
+  <w:abstractNum w:abstractNumId="10" w15:restartNumberingAfterBreak="0">
     <w:nsid w:val="421738B1"/>
     <w:multiLevelType w:val="hybridMultilevel"/>
     <w:tmpl w:val="475263EE"/>
@@ -8655,7 +8992,7 @@
       </w:rPr>
     </w:lvl>
   </w:abstractNum>
-  <w:abstractNum w:abstractNumId="10" w15:restartNumberingAfterBreak="0">
+  <w:abstractNum w:abstractNumId="11" w15:restartNumberingAfterBreak="0">
     <w:nsid w:val="45F50AF0"/>
     <w:multiLevelType w:val="hybridMultilevel"/>
     <w:tmpl w:val="5E80F2AE"/>
@@ -8744,7 +9081,7 @@
       </w:pPr>
     </w:lvl>
   </w:abstractNum>
-  <w:abstractNum w:abstractNumId="11" w15:restartNumberingAfterBreak="0">
+  <w:abstractNum w:abstractNumId="12" w15:restartNumberingAfterBreak="0">
     <w:nsid w:val="47A37181"/>
     <w:multiLevelType w:val="hybridMultilevel"/>
     <w:tmpl w:val="45E610FC"/>
@@ -8833,7 +9170,7 @@
       </w:pPr>
     </w:lvl>
   </w:abstractNum>
-  <w:abstractNum w:abstractNumId="12" w15:restartNumberingAfterBreak="0">
+  <w:abstractNum w:abstractNumId="13" w15:restartNumberingAfterBreak="0">
     <w:nsid w:val="48EA0DA0"/>
     <w:multiLevelType w:val="hybridMultilevel"/>
     <w:tmpl w:val="76424980"/>
@@ -8919,7 +9256,7 @@
       </w:pPr>
     </w:lvl>
   </w:abstractNum>
-  <w:abstractNum w:abstractNumId="13" w15:restartNumberingAfterBreak="0">
+  <w:abstractNum w:abstractNumId="14" w15:restartNumberingAfterBreak="0">
     <w:nsid w:val="4E1407FE"/>
     <w:multiLevelType w:val="hybridMultilevel"/>
     <w:tmpl w:val="DECCC920"/>
@@ -9008,7 +9345,7 @@
       </w:pPr>
     </w:lvl>
   </w:abstractNum>
-  <w:abstractNum w:abstractNumId="14" w15:restartNumberingAfterBreak="0">
+  <w:abstractNum w:abstractNumId="15" w15:restartNumberingAfterBreak="0">
     <w:nsid w:val="57AF2986"/>
     <w:multiLevelType w:val="hybridMultilevel"/>
     <w:tmpl w:val="6BE47302"/>
@@ -9121,7 +9458,7 @@
       </w:rPr>
     </w:lvl>
   </w:abstractNum>
-  <w:abstractNum w:abstractNumId="15" w15:restartNumberingAfterBreak="0">
+  <w:abstractNum w:abstractNumId="16" w15:restartNumberingAfterBreak="0">
     <w:nsid w:val="580E64D9"/>
     <w:multiLevelType w:val="hybridMultilevel"/>
     <w:tmpl w:val="0002C926"/>
@@ -9210,7 +9547,7 @@
       </w:pPr>
     </w:lvl>
   </w:abstractNum>
-  <w:abstractNum w:abstractNumId="16" w15:restartNumberingAfterBreak="0">
+  <w:abstractNum w:abstractNumId="17" w15:restartNumberingAfterBreak="0">
     <w:nsid w:val="598A431B"/>
     <w:multiLevelType w:val="hybridMultilevel"/>
     <w:tmpl w:val="569AB4F8"/>
@@ -9296,7 +9633,7 @@
       </w:pPr>
     </w:lvl>
   </w:abstractNum>
-  <w:abstractNum w:abstractNumId="17" w15:restartNumberingAfterBreak="0">
+  <w:abstractNum w:abstractNumId="18" w15:restartNumberingAfterBreak="0">
     <w:nsid w:val="5BBD221E"/>
     <w:multiLevelType w:val="hybridMultilevel"/>
     <w:tmpl w:val="0B702888"/>
@@ -9382,7 +9719,7 @@
       </w:pPr>
     </w:lvl>
   </w:abstractNum>
-  <w:abstractNum w:abstractNumId="18" w15:restartNumberingAfterBreak="0">
+  <w:abstractNum w:abstractNumId="19" w15:restartNumberingAfterBreak="0">
     <w:nsid w:val="5D595974"/>
     <w:multiLevelType w:val="hybridMultilevel"/>
     <w:tmpl w:val="4202BC92"/>
@@ -9495,7 +9832,7 @@
       </w:rPr>
     </w:lvl>
   </w:abstractNum>
-  <w:abstractNum w:abstractNumId="19" w15:restartNumberingAfterBreak="0">
+  <w:abstractNum w:abstractNumId="20" w15:restartNumberingAfterBreak="0">
     <w:nsid w:val="5DC93AF3"/>
     <w:multiLevelType w:val="hybridMultilevel"/>
     <w:tmpl w:val="8A5EC8EE"/>
@@ -9584,7 +9921,7 @@
       </w:pPr>
     </w:lvl>
   </w:abstractNum>
-  <w:abstractNum w:abstractNumId="20" w15:restartNumberingAfterBreak="0">
+  <w:abstractNum w:abstractNumId="21" w15:restartNumberingAfterBreak="0">
     <w:nsid w:val="5DD450E8"/>
     <w:multiLevelType w:val="hybridMultilevel"/>
     <w:tmpl w:val="F664025C"/>
@@ -9673,7 +10010,7 @@
       </w:pPr>
     </w:lvl>
   </w:abstractNum>
-  <w:abstractNum w:abstractNumId="21" w15:restartNumberingAfterBreak="0">
+  <w:abstractNum w:abstractNumId="22" w15:restartNumberingAfterBreak="0">
     <w:nsid w:val="63393FF3"/>
     <w:multiLevelType w:val="hybridMultilevel"/>
     <w:tmpl w:val="3C4C8AAA"/>
@@ -9762,7 +10099,7 @@
       </w:pPr>
     </w:lvl>
   </w:abstractNum>
-  <w:abstractNum w:abstractNumId="22" w15:restartNumberingAfterBreak="0">
+  <w:abstractNum w:abstractNumId="23" w15:restartNumberingAfterBreak="0">
     <w:nsid w:val="647E7923"/>
     <w:multiLevelType w:val="hybridMultilevel"/>
     <w:tmpl w:val="EE605F4A"/>
@@ -9851,7 +10188,7 @@
       </w:pPr>
     </w:lvl>
   </w:abstractNum>
-  <w:abstractNum w:abstractNumId="23" w15:restartNumberingAfterBreak="0">
+  <w:abstractNum w:abstractNumId="24" w15:restartNumberingAfterBreak="0">
     <w:nsid w:val="66650899"/>
     <w:multiLevelType w:val="hybridMultilevel"/>
     <w:tmpl w:val="215C436E"/>
@@ -9940,7 +10277,7 @@
       </w:pPr>
     </w:lvl>
   </w:abstractNum>
-  <w:abstractNum w:abstractNumId="24" w15:restartNumberingAfterBreak="0">
+  <w:abstractNum w:abstractNumId="25" w15:restartNumberingAfterBreak="0">
     <w:nsid w:val="67422A56"/>
     <w:multiLevelType w:val="multilevel"/>
     <w:tmpl w:val="8716EF4C"/>
@@ -10061,7 +10398,7 @@
       </w:rPr>
     </w:lvl>
   </w:abstractNum>
-  <w:abstractNum w:abstractNumId="25" w15:restartNumberingAfterBreak="0">
+  <w:abstractNum w:abstractNumId="26" w15:restartNumberingAfterBreak="0">
     <w:nsid w:val="67840182"/>
     <w:multiLevelType w:val="hybridMultilevel"/>
     <w:tmpl w:val="9774C74A"/>
@@ -10150,7 +10487,7 @@
       </w:pPr>
     </w:lvl>
   </w:abstractNum>
-  <w:abstractNum w:abstractNumId="26" w15:restartNumberingAfterBreak="0">
+  <w:abstractNum w:abstractNumId="27" w15:restartNumberingAfterBreak="0">
     <w:nsid w:val="6CA54113"/>
     <w:multiLevelType w:val="hybridMultilevel"/>
     <w:tmpl w:val="6E924F8E"/>
@@ -10239,7 +10576,128 @@
       </w:pPr>
     </w:lvl>
   </w:abstractNum>
-  <w:abstractNum w:abstractNumId="27" w15:restartNumberingAfterBreak="0">
+  <w:abstractNum w:abstractNumId="28" w15:restartNumberingAfterBreak="0">
+    <w:nsid w:val="6FB24269"/>
+    <w:multiLevelType w:val="multilevel"/>
+    <w:tmpl w:val="F9782948"/>
+    <w:lvl w:ilvl="0">
+      <w:start w:val="1"/>
+      <w:numFmt w:val="bullet"/>
+      <w:lvlText w:val=""/>
+      <w:lvlJc w:val="left"/>
+      <w:pPr>
+        <w:ind w:left="1350" w:hanging="360"/>
+      </w:pPr>
+      <w:rPr>
+        <w:rFonts w:ascii="Symbol" w:hAnsi="Symbol" w:hint="default"/>
+      </w:rPr>
+    </w:lvl>
+    <w:lvl w:ilvl="1">
+      <w:start w:val="1"/>
+      <w:numFmt w:val="decimal"/>
+      <w:isLgl/>
+      <w:lvlText w:val="%1.%2"/>
+      <w:lvlJc w:val="left"/>
+      <w:pPr>
+        <w:ind w:left="1014" w:hanging="384"/>
+      </w:pPr>
+      <w:rPr>
+        <w:rFonts w:hint="default"/>
+      </w:rPr>
+    </w:lvl>
+    <w:lvl w:ilvl="2">
+      <w:start w:val="1"/>
+      <w:numFmt w:val="decimal"/>
+      <w:isLgl/>
+      <w:lvlText w:val="%1.%2.%3"/>
+      <w:lvlJc w:val="left"/>
+      <w:pPr>
+        <w:ind w:left="1710" w:hanging="720"/>
+      </w:pPr>
+      <w:rPr>
+        <w:rFonts w:hint="default"/>
+      </w:rPr>
+    </w:lvl>
+    <w:lvl w:ilvl="3">
+      <w:start w:val="1"/>
+      <w:numFmt w:val="decimal"/>
+      <w:isLgl/>
+      <w:lvlText w:val="%1.%2.%3.%4"/>
+      <w:lvlJc w:val="left"/>
+      <w:pPr>
+        <w:ind w:left="1710" w:hanging="720"/>
+      </w:pPr>
+      <w:rPr>
+        <w:rFonts w:hint="default"/>
+      </w:rPr>
+    </w:lvl>
+    <w:lvl w:ilvl="4">
+      <w:start w:val="1"/>
+      <w:numFmt w:val="decimal"/>
+      <w:isLgl/>
+      <w:lvlText w:val="%1.%2.%3.%4.%5"/>
+      <w:lvlJc w:val="left"/>
+      <w:pPr>
+        <w:ind w:left="2070" w:hanging="1080"/>
+      </w:pPr>
+      <w:rPr>
+        <w:rFonts w:hint="default"/>
+      </w:rPr>
+    </w:lvl>
+    <w:lvl w:ilvl="5">
+      <w:start w:val="1"/>
+      <w:numFmt w:val="decimal"/>
+      <w:isLgl/>
+      <w:lvlText w:val="%1.%2.%3.%4.%5.%6"/>
+      <w:lvlJc w:val="left"/>
+      <w:pPr>
+        <w:ind w:left="2430" w:hanging="1440"/>
+      </w:pPr>
+      <w:rPr>
+        <w:rFonts w:hint="default"/>
+      </w:rPr>
+    </w:lvl>
+    <w:lvl w:ilvl="6">
+      <w:start w:val="1"/>
+      <w:numFmt w:val="decimal"/>
+      <w:isLgl/>
+      <w:lvlText w:val="%1.%2.%3.%4.%5.%6.%7"/>
+      <w:lvlJc w:val="left"/>
+      <w:pPr>
+        <w:ind w:left="2430" w:hanging="1440"/>
+      </w:pPr>
+      <w:rPr>
+        <w:rFonts w:hint="default"/>
+      </w:rPr>
+    </w:lvl>
+    <w:lvl w:ilvl="7">
+      <w:start w:val="1"/>
+      <w:numFmt w:val="decimal"/>
+      <w:isLgl/>
+      <w:lvlText w:val="%1.%2.%3.%4.%5.%6.%7.%8"/>
+      <w:lvlJc w:val="left"/>
+      <w:pPr>
+        <w:ind w:left="2790" w:hanging="1800"/>
+      </w:pPr>
+      <w:rPr>
+        <w:rFonts w:hint="default"/>
+      </w:rPr>
+    </w:lvl>
+    <w:lvl w:ilvl="8">
+      <w:start w:val="1"/>
+      <w:numFmt w:val="decimal"/>
+      <w:isLgl/>
+      <w:lvlText w:val="%1.%2.%3.%4.%5.%6.%7.%8.%9"/>
+      <w:lvlJc w:val="left"/>
+      <w:pPr>
+        <w:ind w:left="2790" w:hanging="1800"/>
+      </w:pPr>
+      <w:rPr>
+        <w:rFonts w:hint="default"/>
+      </w:rPr>
+    </w:lvl>
+  </w:abstractNum>
+  <w:abstractNum w:abstractNumId="29" w15:restartNumberingAfterBreak="0">
     <w:nsid w:val="724F1948"/>
     <w:multiLevelType w:val="hybridMultilevel"/>
     <w:tmpl w:val="174AD212"/>
@@ -10328,7 +10786,7 @@
       </w:pPr>
     </w:lvl>
   </w:abstractNum>
-  <w:abstractNum w:abstractNumId="28" w15:restartNumberingAfterBreak="0">
+  <w:abstractNum w:abstractNumId="30" w15:restartNumberingAfterBreak="0">
     <w:nsid w:val="72BE343B"/>
     <w:multiLevelType w:val="hybridMultilevel"/>
     <w:tmpl w:val="7452E5A8"/>
@@ -10417,7 +10875,7 @@
       </w:pPr>
     </w:lvl>
   </w:abstractNum>
-  <w:abstractNum w:abstractNumId="29" w15:restartNumberingAfterBreak="0">
+  <w:abstractNum w:abstractNumId="31" w15:restartNumberingAfterBreak="0">
     <w:nsid w:val="766E367D"/>
     <w:multiLevelType w:val="hybridMultilevel"/>
     <w:tmpl w:val="4A368926"/>
@@ -10530,7 +10988,7 @@
       </w:rPr>
     </w:lvl>
   </w:abstractNum>
-  <w:abstractNum w:abstractNumId="30" w15:restartNumberingAfterBreak="0">
+  <w:abstractNum w:abstractNumId="32" w15:restartNumberingAfterBreak="0">
     <w:nsid w:val="7C523C46"/>
     <w:multiLevelType w:val="hybridMultilevel"/>
     <w:tmpl w:val="F5F07E3E"/>
@@ -10643,7 +11101,7 @@
       </w:rPr>
     </w:lvl>
   </w:abstractNum>
-  <w:abstractNum w:abstractNumId="31" w15:restartNumberingAfterBreak="0">
+  <w:abstractNum w:abstractNumId="33" w15:restartNumberingAfterBreak="0">
     <w:nsid w:val="7D626724"/>
     <w:multiLevelType w:val="hybridMultilevel"/>
     <w:tmpl w:val="7592C2A2"/>
@@ -10732,7 +11190,7 @@
       </w:pPr>
     </w:lvl>
   </w:abstractNum>
-  <w:abstractNum w:abstractNumId="32" w15:restartNumberingAfterBreak="0">
+  <w:abstractNum w:abstractNumId="34" w15:restartNumberingAfterBreak="0">
     <w:nsid w:val="7F983A92"/>
     <w:multiLevelType w:val="hybridMultilevel"/>
     <w:tmpl w:val="A59863D2"/>
@@ -10822,103 +11280,109 @@
     </w:lvl>
   </w:abstractNum>
   <w:num w:numId="1" w16cid:durableId="317609369">
-    <w:abstractNumId w:val="32"/>
+    <w:abstractNumId w:val="34"/>
   </w:num>
   <w:num w:numId="2" w16cid:durableId="1973242545">
-    <w:abstractNumId w:val="23"/>
+    <w:abstractNumId w:val="24"/>
   </w:num>
   <w:num w:numId="3" w16cid:durableId="1128931535">
-    <w:abstractNumId w:val="24"/>
+    <w:abstractNumId w:val="25"/>
   </w:num>
   <w:num w:numId="4" w16cid:durableId="602110378">
-    <w:abstractNumId w:val="7"/>
+    <w:abstractNumId w:val="8"/>
   </w:num>
   <w:num w:numId="5" w16cid:durableId="774129698">
     <w:abstractNumId w:val="0"/>
   </w:num>
   <w:num w:numId="6" w16cid:durableId="1183399935">
+    <w:abstractNumId w:val="13"/>
+  </w:num>
+  <w:num w:numId="7" w16cid:durableId="1190875824">
+    <w:abstractNumId w:val="11"/>
+  </w:num>
+  <w:num w:numId="8" w16cid:durableId="112361208">
+    <w:abstractNumId w:val="20"/>
+  </w:num>
+  <w:num w:numId="9" w16cid:durableId="262418381">
+    <w:abstractNumId w:val="31"/>
+  </w:num>
+  <w:num w:numId="10" w16cid:durableId="2105419159">
+    <w:abstractNumId w:val="15"/>
+  </w:num>
+  <w:num w:numId="11" w16cid:durableId="480733262">
+    <w:abstractNumId w:val="3"/>
+  </w:num>
+  <w:num w:numId="12" w16cid:durableId="246427030">
+    <w:abstractNumId w:val="10"/>
+  </w:num>
+  <w:num w:numId="13" w16cid:durableId="568811603">
+    <w:abstractNumId w:val="5"/>
+  </w:num>
+  <w:num w:numId="14" w16cid:durableId="852306632">
+    <w:abstractNumId w:val="26"/>
+  </w:num>
+  <w:num w:numId="15" w16cid:durableId="281151151">
+    <w:abstractNumId w:val="30"/>
+  </w:num>
+  <w:num w:numId="16" w16cid:durableId="1899855552">
+    <w:abstractNumId w:val="27"/>
+  </w:num>
+  <w:num w:numId="17" w16cid:durableId="1592350537">
+    <w:abstractNumId w:val="2"/>
+  </w:num>
+  <w:num w:numId="18" w16cid:durableId="1645233932">
+    <w:abstractNumId w:val="22"/>
+  </w:num>
+  <w:num w:numId="19" w16cid:durableId="371274901">
+    <w:abstractNumId w:val="29"/>
+  </w:num>
+  <w:num w:numId="20" w16cid:durableId="1362709995">
+    <w:abstractNumId w:val="16"/>
+  </w:num>
+  <w:num w:numId="21" w16cid:durableId="1654678175">
+    <w:abstractNumId w:val="14"/>
+  </w:num>
+  <w:num w:numId="22" w16cid:durableId="1336223716">
+    <w:abstractNumId w:val="19"/>
+  </w:num>
+  <w:num w:numId="23" w16cid:durableId="1041901170">
+    <w:abstractNumId w:val="23"/>
+  </w:num>
+  <w:num w:numId="24" w16cid:durableId="444545569">
+    <w:abstractNumId w:val="32"/>
+  </w:num>
+  <w:num w:numId="25" w16cid:durableId="468203466">
+    <w:abstractNumId w:val="18"/>
+  </w:num>
+  <w:num w:numId="26" w16cid:durableId="1106193302">
+    <w:abstractNumId w:val="17"/>
+  </w:num>
+  <w:num w:numId="27" w16cid:durableId="711002387">
+    <w:abstractNumId w:val="4"/>
+  </w:num>
+  <w:num w:numId="28" w16cid:durableId="478154975">
+    <w:abstractNumId w:val="33"/>
+  </w:num>
+  <w:num w:numId="29" w16cid:durableId="1552423560">
+    <w:abstractNumId w:val="7"/>
+  </w:num>
+  <w:num w:numId="30" w16cid:durableId="367417728">
+    <w:abstractNumId w:val="6"/>
+  </w:num>
+  <w:num w:numId="31" w16cid:durableId="347758374">
     <w:abstractNumId w:val="12"/>
   </w:num>
-  <w:num w:numId="7" w16cid:durableId="1190875824">
-    <w:abstractNumId w:val="10"/>
+  <w:num w:numId="32" w16cid:durableId="764155815">
+    <w:abstractNumId w:val="21"/>
   </w:num>
-  <w:num w:numId="8" w16cid:durableId="112361208">
-    <w:abstractNumId w:val="19"/>
-  </w:num>
-  <w:num w:numId="9" w16cid:durableId="262418381">
-    <w:abstractNumId w:val="29"/>
-  </w:num>
-  <w:num w:numId="10" w16cid:durableId="2105419159">
-    <w:abstractNumId w:val="14"/>
-  </w:num>
-  <w:num w:numId="11" w16cid:durableId="480733262">
-    <w:abstractNumId w:val="2"/>
-  </w:num>
-  <w:num w:numId="12" w16cid:durableId="246427030">
+  <w:num w:numId="33" w16cid:durableId="100421049">
     <w:abstractNumId w:val="9"/>
   </w:num>
-  <w:num w:numId="13" w16cid:durableId="568811603">
-    <w:abstractNumId w:val="4"/>
-  </w:num>
-  <w:num w:numId="14" w16cid:durableId="852306632">
-    <w:abstractNumId w:val="25"/>
-  </w:num>
-  <w:num w:numId="15" w16cid:durableId="281151151">
-    <w:abstractNumId w:val="28"/>
-  </w:num>
-  <w:num w:numId="16" w16cid:durableId="1899855552">
-    <w:abstractNumId w:val="26"/>
-  </w:num>
-  <w:num w:numId="17" w16cid:durableId="1592350537">
+  <w:num w:numId="34" w16cid:durableId="1432631175">
     <w:abstractNumId w:val="1"/>
   </w:num>
-  <w:num w:numId="18" w16cid:durableId="1645233932">
-    <w:abstractNumId w:val="21"/>
-  </w:num>
-  <w:num w:numId="19" w16cid:durableId="371274901">
-    <w:abstractNumId w:val="27"/>
-  </w:num>
-  <w:num w:numId="20" w16cid:durableId="1362709995">
-    <w:abstractNumId w:val="15"/>
-  </w:num>
-  <w:num w:numId="21" w16cid:durableId="1654678175">
-    <w:abstractNumId w:val="13"/>
-  </w:num>
-  <w:num w:numId="22" w16cid:durableId="1336223716">
-    <w:abstractNumId w:val="18"/>
-  </w:num>
-  <w:num w:numId="23" w16cid:durableId="1041901170">
-    <w:abstractNumId w:val="22"/>
-  </w:num>
-  <w:num w:numId="24" w16cid:durableId="444545569">
-    <w:abstractNumId w:val="30"/>
-  </w:num>
-  <w:num w:numId="25" w16cid:durableId="468203466">
-    <w:abstractNumId w:val="17"/>
-  </w:num>
-  <w:num w:numId="26" w16cid:durableId="1106193302">
-    <w:abstractNumId w:val="16"/>
-  </w:num>
-  <w:num w:numId="27" w16cid:durableId="711002387">
-    <w:abstractNumId w:val="3"/>
-  </w:num>
-  <w:num w:numId="28" w16cid:durableId="478154975">
-    <w:abstractNumId w:val="31"/>
-  </w:num>
-  <w:num w:numId="29" w16cid:durableId="1552423560">
-    <w:abstractNumId w:val="6"/>
-  </w:num>
-  <w:num w:numId="30" w16cid:durableId="367417728">
-    <w:abstractNumId w:val="5"/>
-  </w:num>
-  <w:num w:numId="31" w16cid:durableId="347758374">
-    <w:abstractNumId w:val="11"/>
-  </w:num>
-  <w:num w:numId="32" w16cid:durableId="764155815">
-    <w:abstractNumId w:val="20"/>
-  </w:num>
-  <w:num w:numId="33" w16cid:durableId="100421049">
-    <w:abstractNumId w:val="8"/>
+  <w:num w:numId="35" w16cid:durableId="174153050">
+    <w:abstractNumId w:val="28"/>
   </w:num>
 </w:numbering>
 </file>
@@ -14514,19 +14978,19 @@
 
 <file path=word/glossary/fontTable.xml><?xml version="1.0" encoding="utf-8"?>
 <w:fonts xmlns:mc="http://schemas.openxmlformats.org/markup-compatibility/2006" xmlns:r="http://schemas.openxmlformats.org/officeDocument/2006/relationships" xmlns:w="http://schemas.openxmlformats.org/wordprocessingml/2006/main" xmlns:w14="http://schemas.microsoft.com/office/word/2010/wordml" xmlns:w15="http://schemas.microsoft.com/office/word/2012/wordml" xmlns:w16cex="http://schemas.microsoft.com/office/word/2018/wordml/cex" xmlns:w16cid="http://schemas.microsoft.com/office/word/2016/wordml/cid" xmlns:w16="http://schemas.microsoft.com/office/word/2018/wordml" xmlns:w16sdtdh="http://schemas.microsoft.com/office/word/2020/wordml/sdtdatahash" xmlns:w16se="http://schemas.microsoft.com/office/word/2015/wordml/symex" mc:Ignorable="w14 w15 w16se w16cid w16 w16cex w16sdtdh">
+  <w:font w:name="Symbol">
+    <w:panose1 w:val="05050102010706020507"/>
+    <w:charset w:val="02"/>
+    <w:family w:val="roman"/>
+    <w:pitch w:val="variable"/>
+    <w:sig w:usb0="00000000" w:usb1="10000000" w:usb2="00000000" w:usb3="00000000" w:csb0="80000000" w:csb1="00000000"/>
+  </w:font>
   <w:font w:name="Times New Roman">
     <w:panose1 w:val="02020603050405020304"/>
     <w:charset w:val="00"/>
     <w:family w:val="roman"/>
     <w:pitch w:val="variable"/>
     <w:sig w:usb0="E0002EFF" w:usb1="C000785B" w:usb2="00000009" w:usb3="00000000" w:csb0="000001FF" w:csb1="00000000"/>
-  </w:font>
-  <w:font w:name="Symbol">
-    <w:panose1 w:val="05050102010706020507"/>
-    <w:charset w:val="02"/>
-    <w:family w:val="roman"/>
-    <w:pitch w:val="variable"/>
-    <w:sig w:usb0="00000000" w:usb1="10000000" w:usb2="00000000" w:usb3="00000000" w:csb0="80000000" w:csb1="00000000"/>
   </w:font>
   <w:font w:name="Courier New">
     <w:panose1 w:val="02070309020205020404"/>
@@ -14583,6 +15047,7 @@
   <w:rsids>
     <w:rsidRoot w:val="00766775"/>
     <w:rsid w:val="000C0502"/>
+    <w:rsid w:val="00313547"/>
     <w:rsid w:val="003F2514"/>
     <w:rsid w:val="004B4974"/>
     <w:rsid w:val="005A4444"/>

</xml_diff>

<commit_message>
adding low level flowcharts
</commit_message>
<xml_diff>
--- a/Concept/Project Management Plan for Travel advisor web based app.docx
+++ b/Concept/Project Management Plan for Travel advisor web based app.docx
@@ -3955,25 +3955,7 @@
           <w:szCs w:val="24"/>
           <w:lang w:bidi="ar-EG"/>
         </w:rPr>
-        <w:t xml:space="preserve">The customer </w:t>
-      </w:r>
-      <w:proofErr w:type="gramStart"/>
-      <w:r>
-        <w:rPr>
-          <w:sz w:val="24"/>
-          <w:szCs w:val="24"/>
-          <w:lang w:bidi="ar-EG"/>
-        </w:rPr>
-        <w:t>need</w:t>
-      </w:r>
-      <w:proofErr w:type="gramEnd"/>
-      <w:r>
-        <w:rPr>
-          <w:sz w:val="24"/>
-          <w:szCs w:val="24"/>
-          <w:lang w:bidi="ar-EG"/>
-        </w:rPr>
-        <w:t xml:space="preserve"> for an easier way to communicate with the company and booking the trips based on the reviews of the other customers experience in this se saw an opportunity for the company to deliver the value needed to the customer with a little margin of profits.</w:t>
+        <w:t>The customer need for an easier way to communicate with the company and booking the trips based on the reviews of the other customers experience in this se saw an opportunity for the company to deliver the value needed to the customer with a little margin of profits.</w:t>
       </w:r>
     </w:p>
     <w:p>
@@ -3991,25 +3973,7 @@
           <w:szCs w:val="24"/>
           <w:lang w:bidi="ar-EG"/>
         </w:rPr>
-        <w:t xml:space="preserve">Our website </w:t>
-      </w:r>
-      <w:proofErr w:type="gramStart"/>
-      <w:r>
-        <w:rPr>
-          <w:sz w:val="24"/>
-          <w:szCs w:val="24"/>
-          <w:lang w:bidi="ar-EG"/>
-        </w:rPr>
-        <w:t>try</w:t>
-      </w:r>
-      <w:proofErr w:type="gramEnd"/>
-      <w:r>
-        <w:rPr>
-          <w:sz w:val="24"/>
-          <w:szCs w:val="24"/>
-          <w:lang w:bidi="ar-EG"/>
-        </w:rPr>
-        <w:t xml:space="preserve"> to be different as the customer actually find a user friendly interface</w:t>
+        <w:t>Our website try to be different as the customer actually find a user friendly interface</w:t>
       </w:r>
       <w:r>
         <w:rPr>
@@ -4244,23 +4208,7 @@
           <w:sz w:val="24"/>
           <w:szCs w:val="24"/>
         </w:rPr>
-        <w:t xml:space="preserve">Nada </w:t>
-      </w:r>
-      <w:proofErr w:type="spellStart"/>
-      <w:r>
-        <w:rPr>
-          <w:sz w:val="24"/>
-          <w:szCs w:val="24"/>
-        </w:rPr>
-        <w:t>Abdelrehem</w:t>
-      </w:r>
-      <w:proofErr w:type="spellEnd"/>
-      <w:r>
-        <w:rPr>
-          <w:sz w:val="24"/>
-          <w:szCs w:val="24"/>
-        </w:rPr>
-        <w:t>: Developer and Tester</w:t>
+        <w:t>Nada Abdelrehem: Developer and Tester</w:t>
       </w:r>
     </w:p>
     <w:p>
@@ -4414,23 +4362,7 @@
           <w:sz w:val="24"/>
           <w:szCs w:val="24"/>
         </w:rPr>
-        <w:t xml:space="preserve">Operating System: Win </w:t>
-      </w:r>
-      <w:proofErr w:type="gramStart"/>
-      <w:r>
-        <w:rPr>
-          <w:sz w:val="24"/>
-          <w:szCs w:val="24"/>
-        </w:rPr>
-        <w:t>7,XP</w:t>
-      </w:r>
-      <w:proofErr w:type="gramEnd"/>
-      <w:r>
-        <w:rPr>
-          <w:sz w:val="24"/>
-          <w:szCs w:val="24"/>
-        </w:rPr>
-        <w:t>, Vista, 8, 10, 11.</w:t>
+        <w:t>Operating System: Win 7,XP, Vista, 8, 10, 11.</w:t>
       </w:r>
     </w:p>
     <w:p>
@@ -4597,39 +4529,7 @@
           <w:sz w:val="24"/>
           <w:szCs w:val="24"/>
         </w:rPr>
-        <w:t xml:space="preserve">Scope management plan is discussed in two file the scope statement which define the scope and scope management plan which is describing how to manage the scope  these files are both in the Concept folder under the names (Project </w:t>
-      </w:r>
-      <w:proofErr w:type="spellStart"/>
-      <w:r>
-        <w:rPr>
-          <w:sz w:val="24"/>
-          <w:szCs w:val="24"/>
-        </w:rPr>
-        <w:t>Statemetn.docs</w:t>
-      </w:r>
-      <w:proofErr w:type="spellEnd"/>
-      <w:r>
-        <w:rPr>
-          <w:sz w:val="24"/>
-          <w:szCs w:val="24"/>
-        </w:rPr>
-        <w:t xml:space="preserve"> and Scope Management </w:t>
-      </w:r>
-      <w:proofErr w:type="spellStart"/>
-      <w:r>
-        <w:rPr>
-          <w:sz w:val="24"/>
-          <w:szCs w:val="24"/>
-        </w:rPr>
-        <w:t>Plan.docs</w:t>
-      </w:r>
-      <w:proofErr w:type="spellEnd"/>
-      <w:r>
-        <w:rPr>
-          <w:sz w:val="24"/>
-          <w:szCs w:val="24"/>
-        </w:rPr>
-        <w:t>)</w:t>
+        <w:t>Scope management plan is discussed in two file the scope statement which define the scope and scope management plan which is describing how to manage the scope  these files are both in the Concept folder under the names (Project Statemetn.docs and Scope Management Plan.docs)</w:t>
       </w:r>
     </w:p>
     <w:p>
@@ -4746,18 +4646,32 @@
     <w:p>
       <w:pPr>
         <w:pStyle w:val="Caption"/>
+        <w:jc w:val="center"/>
       </w:pPr>
       <w:r>
         <w:t xml:space="preserve">Figure </w:t>
       </w:r>
-      <w:fldSimple w:instr=" SEQ Figure \* ARABIC ">
-        <w:r>
-          <w:rPr>
-            <w:noProof/>
-          </w:rPr>
-          <w:t>1</w:t>
-        </w:r>
-      </w:fldSimple>
+      <w:r>
+        <w:fldChar w:fldCharType="begin"/>
+      </w:r>
+      <w:r>
+        <w:instrText xml:space="preserve"> SEQ Figure \* ARABIC </w:instrText>
+      </w:r>
+      <w:r>
+        <w:fldChar w:fldCharType="separate"/>
+      </w:r>
+      <w:r>
+        <w:rPr>
+          <w:noProof/>
+        </w:rPr>
+        <w:t>1</w:t>
+      </w:r>
+      <w:r>
+        <w:rPr>
+          <w:noProof/>
+        </w:rPr>
+        <w:fldChar w:fldCharType="end"/>
+      </w:r>
       <w:r>
         <w:rPr>
           <w:noProof/>
@@ -5450,23 +5364,7 @@
           <w:sz w:val="24"/>
           <w:szCs w:val="24"/>
         </w:rPr>
-        <w:t xml:space="preserve"> (</w:t>
-      </w:r>
-      <w:proofErr w:type="spellStart"/>
-      <w:r>
-        <w:rPr>
-          <w:sz w:val="24"/>
-          <w:szCs w:val="24"/>
-        </w:rPr>
-        <w:t>dev_branch</w:t>
-      </w:r>
-      <w:proofErr w:type="spellEnd"/>
-      <w:r>
-        <w:rPr>
-          <w:sz w:val="24"/>
-          <w:szCs w:val="24"/>
-        </w:rPr>
-        <w:t>)</w:t>
+        <w:t xml:space="preserve"> (dev_branch)</w:t>
       </w:r>
       <w:r>
         <w:rPr>
@@ -5655,21 +5553,12 @@
           <w:szCs w:val="24"/>
         </w:rPr>
       </w:pPr>
-      <w:proofErr w:type="spellStart"/>
       <w:r>
         <w:rPr>
           <w:sz w:val="24"/>
           <w:szCs w:val="24"/>
         </w:rPr>
-        <w:t>User_class</w:t>
-      </w:r>
-      <w:proofErr w:type="spellEnd"/>
-      <w:r>
-        <w:rPr>
-          <w:sz w:val="24"/>
-          <w:szCs w:val="24"/>
-        </w:rPr>
-        <w:t>.</w:t>
+        <w:t>User_class.</w:t>
       </w:r>
     </w:p>
     <w:p>
@@ -5833,39 +5722,7 @@
           <w:sz w:val="24"/>
           <w:szCs w:val="24"/>
         </w:rPr>
-        <w:t xml:space="preserve">Should start with the type of the </w:t>
-      </w:r>
-      <w:proofErr w:type="spellStart"/>
-      <w:r>
-        <w:rPr>
-          <w:sz w:val="24"/>
-          <w:szCs w:val="24"/>
-        </w:rPr>
-        <w:t>design_the</w:t>
-      </w:r>
-      <w:proofErr w:type="spellEnd"/>
-      <w:r>
-        <w:rPr>
-          <w:sz w:val="24"/>
-          <w:szCs w:val="24"/>
-        </w:rPr>
-        <w:t xml:space="preserve"> name of the module or if it’s a </w:t>
-      </w:r>
-      <w:proofErr w:type="gramStart"/>
-      <w:r>
-        <w:rPr>
-          <w:sz w:val="24"/>
-          <w:szCs w:val="24"/>
-        </w:rPr>
-        <w:t>high level</w:t>
-      </w:r>
-      <w:proofErr w:type="gramEnd"/>
-      <w:r>
-        <w:rPr>
-          <w:sz w:val="24"/>
-          <w:szCs w:val="24"/>
-        </w:rPr>
-        <w:t xml:space="preserve"> design should just be written as the name of the diagram.</w:t>
+        <w:t>Should start with the type of the design_the name of the module or if it’s a high level design should just be written as the name of the diagram.</w:t>
       </w:r>
     </w:p>
     <w:p>
@@ -5880,7 +5737,6 @@
           <w:szCs w:val="24"/>
         </w:rPr>
       </w:pPr>
-      <w:proofErr w:type="spellStart"/>
       <w:r>
         <w:rPr>
           <w:sz w:val="24"/>
@@ -5888,7 +5744,6 @@
         </w:rPr>
         <w:t>Layout_Home</w:t>
       </w:r>
-      <w:proofErr w:type="spellEnd"/>
     </w:p>
     <w:p>
       <w:pPr>
@@ -6411,23 +6266,7 @@
           <w:sz w:val="24"/>
           <w:szCs w:val="24"/>
         </w:rPr>
-        <w:t xml:space="preserve">The risk management plan is the guideline of how to deal with the risks concerning the project and it’s available on the Monitoring and control folder as Risk management </w:t>
-      </w:r>
-      <w:proofErr w:type="spellStart"/>
-      <w:r>
-        <w:rPr>
-          <w:sz w:val="24"/>
-          <w:szCs w:val="24"/>
-        </w:rPr>
-        <w:t>plan.docs</w:t>
-      </w:r>
-      <w:proofErr w:type="spellEnd"/>
-      <w:r>
-        <w:rPr>
-          <w:sz w:val="24"/>
-          <w:szCs w:val="24"/>
-        </w:rPr>
-        <w:t>.</w:t>
+        <w:t>The risk management plan is the guideline of how to deal with the risks concerning the project and it’s available on the Monitoring and control folder as Risk management plan.docs.</w:t>
       </w:r>
     </w:p>
     <w:p>
@@ -6508,6 +6347,145 @@
           <w:szCs w:val="40"/>
         </w:rPr>
       </w:pPr>
+      <w:r>
+        <w:rPr>
+          <w:sz w:val="40"/>
+          <w:szCs w:val="40"/>
+        </w:rPr>
+        <w:t>Change Control Management</w:t>
+      </w:r>
+    </w:p>
+    <w:p>
+      <w:pPr>
+        <w:pStyle w:val="ListParagraph"/>
+        <w:numPr>
+          <w:ilvl w:val="0"/>
+          <w:numId w:val="35"/>
+        </w:numPr>
+        <w:rPr>
+          <w:rFonts w:asciiTheme="majorBidi" w:hAnsiTheme="majorBidi" w:cstheme="majorBidi"/>
+        </w:rPr>
+      </w:pPr>
+      <w:r>
+        <w:rPr>
+          <w:rFonts w:asciiTheme="majorBidi" w:hAnsiTheme="majorBidi" w:cstheme="majorBidi"/>
+        </w:rPr>
+        <w:t>Change</w:t>
+      </w:r>
+      <w:r>
+        <w:rPr>
+          <w:rFonts w:asciiTheme="majorBidi" w:hAnsiTheme="majorBidi" w:cstheme="majorBidi"/>
+        </w:rPr>
+        <w:t xml:space="preserve"> </w:t>
+      </w:r>
+      <w:r>
+        <w:rPr>
+          <w:rFonts w:asciiTheme="majorBidi" w:hAnsiTheme="majorBidi" w:cstheme="majorBidi"/>
+        </w:rPr>
+        <w:t>Management</w:t>
+      </w:r>
+      <w:r>
+        <w:rPr>
+          <w:rFonts w:asciiTheme="majorBidi" w:hAnsiTheme="majorBidi" w:cstheme="majorBidi"/>
+        </w:rPr>
+        <w:t xml:space="preserve"> </w:t>
+      </w:r>
+      <w:r>
+        <w:rPr>
+          <w:rFonts w:asciiTheme="majorBidi" w:hAnsiTheme="majorBidi" w:cstheme="majorBidi"/>
+        </w:rPr>
+        <w:t>Plan</w:t>
+      </w:r>
+    </w:p>
+    <w:p>
+      <w:pPr>
+        <w:pStyle w:val="ListParagraph"/>
+        <w:numPr>
+          <w:ilvl w:val="0"/>
+          <w:numId w:val="35"/>
+        </w:numPr>
+        <w:rPr>
+          <w:rFonts w:asciiTheme="majorBidi" w:hAnsiTheme="majorBidi" w:cstheme="majorBidi"/>
+        </w:rPr>
+      </w:pPr>
+      <w:r>
+        <w:rPr>
+          <w:rFonts w:asciiTheme="majorBidi" w:hAnsiTheme="majorBidi" w:cstheme="majorBidi"/>
+        </w:rPr>
+        <w:t>Change</w:t>
+      </w:r>
+      <w:r>
+        <w:rPr>
+          <w:rFonts w:asciiTheme="majorBidi" w:hAnsiTheme="majorBidi" w:cstheme="majorBidi"/>
+        </w:rPr>
+        <w:t xml:space="preserve"> </w:t>
+      </w:r>
+      <w:r>
+        <w:rPr>
+          <w:rFonts w:asciiTheme="majorBidi" w:hAnsiTheme="majorBidi" w:cstheme="majorBidi"/>
+        </w:rPr>
+        <w:t>Request</w:t>
+      </w:r>
+    </w:p>
+    <w:p>
+      <w:pPr>
+        <w:pStyle w:val="ListParagraph"/>
+        <w:numPr>
+          <w:ilvl w:val="0"/>
+          <w:numId w:val="35"/>
+        </w:numPr>
+        <w:rPr>
+          <w:rFonts w:asciiTheme="majorBidi" w:hAnsiTheme="majorBidi" w:cstheme="majorBidi"/>
+        </w:rPr>
+      </w:pPr>
+      <w:r>
+        <w:rPr>
+          <w:rFonts w:asciiTheme="majorBidi" w:hAnsiTheme="majorBidi" w:cstheme="majorBidi"/>
+        </w:rPr>
+        <w:t>Change</w:t>
+      </w:r>
+      <w:r>
+        <w:rPr>
+          <w:rFonts w:asciiTheme="majorBidi" w:hAnsiTheme="majorBidi" w:cstheme="majorBidi"/>
+        </w:rPr>
+        <w:t xml:space="preserve"> </w:t>
+      </w:r>
+      <w:r>
+        <w:rPr>
+          <w:rFonts w:asciiTheme="majorBidi" w:hAnsiTheme="majorBidi" w:cstheme="majorBidi"/>
+        </w:rPr>
+        <w:t>Management</w:t>
+      </w:r>
+      <w:r>
+        <w:rPr>
+          <w:rFonts w:asciiTheme="majorBidi" w:hAnsiTheme="majorBidi" w:cstheme="majorBidi"/>
+        </w:rPr>
+        <w:t xml:space="preserve"> </w:t>
+      </w:r>
+      <w:r>
+        <w:rPr>
+          <w:rFonts w:asciiTheme="majorBidi" w:hAnsiTheme="majorBidi" w:cstheme="majorBidi"/>
+        </w:rPr>
+        <w:t>Log</w:t>
+      </w:r>
+    </w:p>
+    <w:p>
+      <w:pPr>
+        <w:ind w:left="720"/>
+      </w:pPr>
+    </w:p>
+    <w:p>
+      <w:pPr>
+        <w:pStyle w:val="Heading1"/>
+        <w:numPr>
+          <w:ilvl w:val="0"/>
+          <w:numId w:val="3"/>
+        </w:numPr>
+        <w:rPr>
+          <w:sz w:val="40"/>
+          <w:szCs w:val="40"/>
+        </w:rPr>
+      </w:pPr>
       <w:bookmarkStart w:id="30" w:name="_Toc100929858"/>
       <w:r>
         <w:rPr>
@@ -6530,25 +6508,7 @@
           <w:sz w:val="24"/>
           <w:szCs w:val="24"/>
         </w:rPr>
-        <w:t xml:space="preserve">The Issues management plan is the guideline of how to deal with the Issues concerning the project and it’s available on the Monitoring and control folder as Issue management and </w:t>
-      </w:r>
-      <w:proofErr w:type="spellStart"/>
-      <w:proofErr w:type="gramStart"/>
-      <w:r>
-        <w:rPr>
-          <w:sz w:val="24"/>
-          <w:szCs w:val="24"/>
-        </w:rPr>
-        <w:t>escalation.docs</w:t>
-      </w:r>
-      <w:proofErr w:type="spellEnd"/>
-      <w:proofErr w:type="gramEnd"/>
-      <w:r>
-        <w:rPr>
-          <w:sz w:val="24"/>
-          <w:szCs w:val="24"/>
-        </w:rPr>
-        <w:t>.</w:t>
+        <w:t>The Issues management plan is the guideline of how to deal with the Issues concerning the project and it’s available on the Monitoring and control folder as Issue management and escalation.docs.</w:t>
       </w:r>
     </w:p>
     <w:p>
@@ -6593,7 +6553,6 @@
           <w:sz w:val="32"/>
           <w:szCs w:val="32"/>
         </w:rPr>
-        <w:lastRenderedPageBreak/>
         <w:t>Escalations</w:t>
       </w:r>
       <w:bookmarkEnd w:id="31"/>
@@ -6647,7 +6606,6 @@
           <w:sz w:val="40"/>
           <w:szCs w:val="40"/>
         </w:rPr>
-        <w:lastRenderedPageBreak/>
         <w:t>APPENDEIX A</w:t>
       </w:r>
       <w:bookmarkEnd w:id="32"/>
@@ -7323,7 +7281,305 @@
           </w:p>
         </w:tc>
       </w:tr>
+      <w:tr>
+        <w:trPr>
+          <w:trHeight w:val="547"/>
+        </w:trPr>
+        <w:tc>
+          <w:tcPr>
+            <w:tcW w:w="2559" w:type="dxa"/>
+            <w:tcBorders>
+              <w:top w:val="single" w:sz="18" w:space="0" w:color="auto"/>
+              <w:left w:val="double" w:sz="4" w:space="0" w:color="auto"/>
+              <w:bottom w:val="single" w:sz="18" w:space="0" w:color="auto"/>
+              <w:right w:val="single" w:sz="18" w:space="0" w:color="auto"/>
+            </w:tcBorders>
+          </w:tcPr>
+          <w:p>
+            <w:pPr>
+              <w:rPr>
+                <w:sz w:val="24"/>
+                <w:szCs w:val="24"/>
+              </w:rPr>
+            </w:pPr>
+            <w:r>
+              <w:rPr>
+                <w:sz w:val="24"/>
+                <w:szCs w:val="24"/>
+              </w:rPr>
+              <w:t>Change</w:t>
+            </w:r>
+            <w:r>
+              <w:rPr>
+                <w:sz w:val="24"/>
+                <w:szCs w:val="24"/>
+              </w:rPr>
+              <w:t xml:space="preserve"> </w:t>
+            </w:r>
+            <w:r>
+              <w:rPr>
+                <w:sz w:val="24"/>
+                <w:szCs w:val="24"/>
+              </w:rPr>
+              <w:t>Managemen</w:t>
+            </w:r>
+            <w:r>
+              <w:rPr>
+                <w:sz w:val="24"/>
+                <w:szCs w:val="24"/>
+              </w:rPr>
+              <w:t>t</w:t>
+            </w:r>
+            <w:r>
+              <w:rPr>
+                <w:sz w:val="24"/>
+                <w:szCs w:val="24"/>
+              </w:rPr>
+              <w:t xml:space="preserve"> plan</w:t>
+            </w:r>
+          </w:p>
+        </w:tc>
+        <w:tc>
+          <w:tcPr>
+            <w:tcW w:w="4353" w:type="dxa"/>
+            <w:tcBorders>
+              <w:top w:val="single" w:sz="18" w:space="0" w:color="auto"/>
+              <w:left w:val="single" w:sz="18" w:space="0" w:color="auto"/>
+              <w:bottom w:val="single" w:sz="18" w:space="0" w:color="auto"/>
+              <w:right w:val="double" w:sz="4" w:space="0" w:color="auto"/>
+            </w:tcBorders>
+          </w:tcPr>
+          <w:p>
+            <w:pPr>
+              <w:rPr>
+                <w:sz w:val="24"/>
+                <w:szCs w:val="24"/>
+              </w:rPr>
+            </w:pPr>
+            <w:r>
+              <w:rPr>
+                <w:sz w:val="24"/>
+                <w:szCs w:val="24"/>
+              </w:rPr>
+              <w:t>Monitor and Control\</w:t>
+            </w:r>
+            <w:r>
+              <w:rPr>
+                <w:sz w:val="24"/>
+                <w:szCs w:val="24"/>
+              </w:rPr>
+              <w:t xml:space="preserve"> </w:t>
+            </w:r>
+            <w:r>
+              <w:rPr>
+                <w:sz w:val="24"/>
+                <w:szCs w:val="24"/>
+              </w:rPr>
+              <w:t>Change_Management_Plan.doc</w:t>
+            </w:r>
+          </w:p>
+        </w:tc>
+      </w:tr>
+      <w:tr>
+        <w:trPr>
+          <w:trHeight w:val="547"/>
+        </w:trPr>
+        <w:tc>
+          <w:tcPr>
+            <w:tcW w:w="2559" w:type="dxa"/>
+            <w:tcBorders>
+              <w:top w:val="single" w:sz="18" w:space="0" w:color="auto"/>
+              <w:left w:val="double" w:sz="4" w:space="0" w:color="auto"/>
+              <w:bottom w:val="single" w:sz="18" w:space="0" w:color="auto"/>
+              <w:right w:val="single" w:sz="18" w:space="0" w:color="auto"/>
+            </w:tcBorders>
+          </w:tcPr>
+          <w:p>
+            <w:pPr>
+              <w:rPr>
+                <w:rFonts w:asciiTheme="majorBidi" w:hAnsiTheme="majorBidi" w:cstheme="majorBidi"/>
+              </w:rPr>
+            </w:pPr>
+            <w:r>
+              <w:rPr>
+                <w:rFonts w:asciiTheme="majorBidi" w:hAnsiTheme="majorBidi" w:cstheme="majorBidi"/>
+              </w:rPr>
+              <w:t>Change</w:t>
+            </w:r>
+            <w:r>
+              <w:rPr>
+                <w:rFonts w:asciiTheme="majorBidi" w:hAnsiTheme="majorBidi" w:cstheme="majorBidi"/>
+              </w:rPr>
+              <w:t xml:space="preserve"> </w:t>
+            </w:r>
+            <w:r>
+              <w:rPr>
+                <w:rFonts w:asciiTheme="majorBidi" w:hAnsiTheme="majorBidi" w:cstheme="majorBidi"/>
+              </w:rPr>
+              <w:t>Request</w:t>
+            </w:r>
+          </w:p>
+          <w:p>
+            <w:pPr>
+              <w:rPr>
+                <w:sz w:val="24"/>
+                <w:szCs w:val="24"/>
+              </w:rPr>
+            </w:pPr>
+          </w:p>
+        </w:tc>
+        <w:tc>
+          <w:tcPr>
+            <w:tcW w:w="4353" w:type="dxa"/>
+            <w:tcBorders>
+              <w:top w:val="single" w:sz="18" w:space="0" w:color="auto"/>
+              <w:left w:val="single" w:sz="18" w:space="0" w:color="auto"/>
+              <w:bottom w:val="single" w:sz="18" w:space="0" w:color="auto"/>
+              <w:right w:val="double" w:sz="4" w:space="0" w:color="auto"/>
+            </w:tcBorders>
+          </w:tcPr>
+          <w:p>
+            <w:pPr>
+              <w:rPr>
+                <w:rFonts w:asciiTheme="majorBidi" w:hAnsiTheme="majorBidi" w:cstheme="majorBidi"/>
+              </w:rPr>
+            </w:pPr>
+            <w:r>
+              <w:rPr>
+                <w:sz w:val="24"/>
+                <w:szCs w:val="24"/>
+              </w:rPr>
+              <w:t>Monitor and Control\</w:t>
+            </w:r>
+            <w:r>
+              <w:rPr>
+                <w:rFonts w:asciiTheme="majorBidi" w:hAnsiTheme="majorBidi" w:cstheme="majorBidi"/>
+              </w:rPr>
+              <w:t xml:space="preserve"> </w:t>
+            </w:r>
+            <w:r>
+              <w:rPr>
+                <w:rFonts w:asciiTheme="majorBidi" w:hAnsiTheme="majorBidi" w:cstheme="majorBidi"/>
+              </w:rPr>
+              <w:t>Change-Request</w:t>
+            </w:r>
+          </w:p>
+          <w:p>
+            <w:pPr>
+              <w:rPr>
+                <w:sz w:val="24"/>
+                <w:szCs w:val="24"/>
+              </w:rPr>
+            </w:pPr>
+            <w:r>
+              <w:rPr>
+                <w:rFonts w:asciiTheme="majorBidi" w:hAnsiTheme="majorBidi" w:cstheme="majorBidi"/>
+              </w:rPr>
+              <w:t>.docx</w:t>
+            </w:r>
+          </w:p>
+        </w:tc>
+      </w:tr>
+      <w:tr>
+        <w:trPr>
+          <w:trHeight w:val="547"/>
+        </w:trPr>
+        <w:tc>
+          <w:tcPr>
+            <w:tcW w:w="2559" w:type="dxa"/>
+            <w:tcBorders>
+              <w:top w:val="single" w:sz="18" w:space="0" w:color="auto"/>
+              <w:left w:val="double" w:sz="4" w:space="0" w:color="auto"/>
+              <w:bottom w:val="single" w:sz="18" w:space="0" w:color="auto"/>
+              <w:right w:val="single" w:sz="18" w:space="0" w:color="auto"/>
+            </w:tcBorders>
+          </w:tcPr>
+          <w:p>
+            <w:pPr>
+              <w:rPr>
+                <w:rFonts w:asciiTheme="majorBidi" w:hAnsiTheme="majorBidi" w:cstheme="majorBidi"/>
+              </w:rPr>
+            </w:pPr>
+            <w:r>
+              <w:rPr>
+                <w:rFonts w:asciiTheme="majorBidi" w:hAnsiTheme="majorBidi" w:cstheme="majorBidi"/>
+              </w:rPr>
+              <w:t>Change</w:t>
+            </w:r>
+            <w:r>
+              <w:rPr>
+                <w:rFonts w:asciiTheme="majorBidi" w:hAnsiTheme="majorBidi" w:cstheme="majorBidi"/>
+              </w:rPr>
+              <w:t xml:space="preserve"> </w:t>
+            </w:r>
+            <w:r>
+              <w:rPr>
+                <w:rFonts w:asciiTheme="majorBidi" w:hAnsiTheme="majorBidi" w:cstheme="majorBidi"/>
+              </w:rPr>
+              <w:t>Management</w:t>
+            </w:r>
+            <w:r>
+              <w:rPr>
+                <w:rFonts w:asciiTheme="majorBidi" w:hAnsiTheme="majorBidi" w:cstheme="majorBidi"/>
+              </w:rPr>
+              <w:t xml:space="preserve"> </w:t>
+            </w:r>
+            <w:r>
+              <w:rPr>
+                <w:rFonts w:asciiTheme="majorBidi" w:hAnsiTheme="majorBidi" w:cstheme="majorBidi"/>
+              </w:rPr>
+              <w:t>Log</w:t>
+            </w:r>
+          </w:p>
+        </w:tc>
+        <w:tc>
+          <w:tcPr>
+            <w:tcW w:w="4353" w:type="dxa"/>
+            <w:tcBorders>
+              <w:top w:val="single" w:sz="18" w:space="0" w:color="auto"/>
+              <w:left w:val="single" w:sz="18" w:space="0" w:color="auto"/>
+              <w:bottom w:val="single" w:sz="18" w:space="0" w:color="auto"/>
+              <w:right w:val="double" w:sz="4" w:space="0" w:color="auto"/>
+            </w:tcBorders>
+          </w:tcPr>
+          <w:p>
+            <w:pPr>
+              <w:rPr>
+                <w:sz w:val="24"/>
+                <w:szCs w:val="24"/>
+              </w:rPr>
+            </w:pPr>
+            <w:r>
+              <w:rPr>
+                <w:sz w:val="24"/>
+                <w:szCs w:val="24"/>
+              </w:rPr>
+              <w:t>Monitor and Control\</w:t>
+            </w:r>
+            <w:r>
+              <w:rPr>
+                <w:sz w:val="24"/>
+                <w:szCs w:val="24"/>
+              </w:rPr>
+              <w:t xml:space="preserve"> </w:t>
+            </w:r>
+            <w:r>
+              <w:rPr>
+                <w:rFonts w:asciiTheme="majorBidi" w:hAnsiTheme="majorBidi" w:cstheme="majorBidi"/>
+              </w:rPr>
+              <w:t>Change_Management_Log</w:t>
+            </w:r>
+            <w:r>
+              <w:rPr>
+                <w:rFonts w:asciiTheme="majorBidi" w:hAnsiTheme="majorBidi" w:cstheme="majorBidi"/>
+              </w:rPr>
+              <w:t>.xls</w:t>
+            </w:r>
+          </w:p>
+        </w:tc>
+      </w:tr>
     </w:tbl>
+    <w:p/>
     <w:p/>
     <w:p/>
     <w:sectPr>
@@ -7676,25 +7932,7 @@
             <w:sz w:val="20"/>
             <w:szCs w:val="20"/>
           </w:rPr>
-          <w:t xml:space="preserve">Project Management Plan for Travel advisor </w:t>
-        </w:r>
-        <w:proofErr w:type="gramStart"/>
-        <w:r>
-          <w:rPr>
-            <w:color w:val="767171" w:themeColor="background2" w:themeShade="80"/>
-            <w:sz w:val="20"/>
-            <w:szCs w:val="20"/>
-          </w:rPr>
-          <w:t>web based</w:t>
-        </w:r>
-        <w:proofErr w:type="gramEnd"/>
-        <w:r>
-          <w:rPr>
-            <w:color w:val="767171" w:themeColor="background2" w:themeShade="80"/>
-            <w:sz w:val="20"/>
-            <w:szCs w:val="20"/>
-          </w:rPr>
-          <w:t xml:space="preserve"> app</w:t>
+          <w:t>Project Management Plan for Travel advisor web based app</w:t>
         </w:r>
       </w:sdtContent>
     </w:sdt>
@@ -7796,6 +8034,119 @@
     </w:lvl>
   </w:abstractNum>
   <w:abstractNum w:abstractNumId="1" w15:restartNumberingAfterBreak="0">
+    <w:nsid w:val="0EB0331C"/>
+    <w:multiLevelType w:val="hybridMultilevel"/>
+    <w:tmpl w:val="0B78528A"/>
+    <w:lvl w:ilvl="0" w:tplc="04090001">
+      <w:start w:val="1"/>
+      <w:numFmt w:val="bullet"/>
+      <w:lvlText w:val=""/>
+      <w:lvlJc w:val="left"/>
+      <w:pPr>
+        <w:ind w:left="720" w:hanging="360"/>
+      </w:pPr>
+      <w:rPr>
+        <w:rFonts w:ascii="Symbol" w:hAnsi="Symbol" w:hint="default"/>
+      </w:rPr>
+    </w:lvl>
+    <w:lvl w:ilvl="1" w:tplc="04090003" w:tentative="1">
+      <w:start w:val="1"/>
+      <w:numFmt w:val="bullet"/>
+      <w:lvlText w:val="o"/>
+      <w:lvlJc w:val="left"/>
+      <w:pPr>
+        <w:ind w:left="1440" w:hanging="360"/>
+      </w:pPr>
+      <w:rPr>
+        <w:rFonts w:ascii="Courier New" w:hAnsi="Courier New" w:cs="Courier New" w:hint="default"/>
+      </w:rPr>
+    </w:lvl>
+    <w:lvl w:ilvl="2" w:tplc="04090005" w:tentative="1">
+      <w:start w:val="1"/>
+      <w:numFmt w:val="bullet"/>
+      <w:lvlText w:val=""/>
+      <w:lvlJc w:val="left"/>
+      <w:pPr>
+        <w:ind w:left="2160" w:hanging="360"/>
+      </w:pPr>
+      <w:rPr>
+        <w:rFonts w:ascii="Wingdings" w:hAnsi="Wingdings" w:hint="default"/>
+      </w:rPr>
+    </w:lvl>
+    <w:lvl w:ilvl="3" w:tplc="04090001" w:tentative="1">
+      <w:start w:val="1"/>
+      <w:numFmt w:val="bullet"/>
+      <w:lvlText w:val=""/>
+      <w:lvlJc w:val="left"/>
+      <w:pPr>
+        <w:ind w:left="2880" w:hanging="360"/>
+      </w:pPr>
+      <w:rPr>
+        <w:rFonts w:ascii="Symbol" w:hAnsi="Symbol" w:hint="default"/>
+      </w:rPr>
+    </w:lvl>
+    <w:lvl w:ilvl="4" w:tplc="04090003" w:tentative="1">
+      <w:start w:val="1"/>
+      <w:numFmt w:val="bullet"/>
+      <w:lvlText w:val="o"/>
+      <w:lvlJc w:val="left"/>
+      <w:pPr>
+        <w:ind w:left="3600" w:hanging="360"/>
+      </w:pPr>
+      <w:rPr>
+        <w:rFonts w:ascii="Courier New" w:hAnsi="Courier New" w:cs="Courier New" w:hint="default"/>
+      </w:rPr>
+    </w:lvl>
+    <w:lvl w:ilvl="5" w:tplc="04090005" w:tentative="1">
+      <w:start w:val="1"/>
+      <w:numFmt w:val="bullet"/>
+      <w:lvlText w:val=""/>
+      <w:lvlJc w:val="left"/>
+      <w:pPr>
+        <w:ind w:left="4320" w:hanging="360"/>
+      </w:pPr>
+      <w:rPr>
+        <w:rFonts w:ascii="Wingdings" w:hAnsi="Wingdings" w:hint="default"/>
+      </w:rPr>
+    </w:lvl>
+    <w:lvl w:ilvl="6" w:tplc="04090001" w:tentative="1">
+      <w:start w:val="1"/>
+      <w:numFmt w:val="bullet"/>
+      <w:lvlText w:val=""/>
+      <w:lvlJc w:val="left"/>
+      <w:pPr>
+        <w:ind w:left="5040" w:hanging="360"/>
+      </w:pPr>
+      <w:rPr>
+        <w:rFonts w:ascii="Symbol" w:hAnsi="Symbol" w:hint="default"/>
+      </w:rPr>
+    </w:lvl>
+    <w:lvl w:ilvl="7" w:tplc="04090003" w:tentative="1">
+      <w:start w:val="1"/>
+      <w:numFmt w:val="bullet"/>
+      <w:lvlText w:val="o"/>
+      <w:lvlJc w:val="left"/>
+      <w:pPr>
+        <w:ind w:left="5760" w:hanging="360"/>
+      </w:pPr>
+      <w:rPr>
+        <w:rFonts w:ascii="Courier New" w:hAnsi="Courier New" w:cs="Courier New" w:hint="default"/>
+      </w:rPr>
+    </w:lvl>
+    <w:lvl w:ilvl="8" w:tplc="04090005" w:tentative="1">
+      <w:start w:val="1"/>
+      <w:numFmt w:val="bullet"/>
+      <w:lvlText w:val=""/>
+      <w:lvlJc w:val="left"/>
+      <w:pPr>
+        <w:ind w:left="6480" w:hanging="360"/>
+      </w:pPr>
+      <w:rPr>
+        <w:rFonts w:ascii="Wingdings" w:hAnsi="Wingdings" w:hint="default"/>
+      </w:rPr>
+    </w:lvl>
+  </w:abstractNum>
+  <w:abstractNum w:abstractNumId="2" w15:restartNumberingAfterBreak="0">
     <w:nsid w:val="10BD565E"/>
     <w:multiLevelType w:val="hybridMultilevel"/>
     <w:tmpl w:val="CC3EF648"/>
@@ -7884,7 +8235,7 @@
       </w:pPr>
     </w:lvl>
   </w:abstractNum>
-  <w:abstractNum w:abstractNumId="2" w15:restartNumberingAfterBreak="0">
+  <w:abstractNum w:abstractNumId="3" w15:restartNumberingAfterBreak="0">
     <w:nsid w:val="14C33F5F"/>
     <w:multiLevelType w:val="hybridMultilevel"/>
     <w:tmpl w:val="933CDE50"/>
@@ -7973,7 +8324,7 @@
       </w:pPr>
     </w:lvl>
   </w:abstractNum>
-  <w:abstractNum w:abstractNumId="3" w15:restartNumberingAfterBreak="0">
+  <w:abstractNum w:abstractNumId="4" w15:restartNumberingAfterBreak="0">
     <w:nsid w:val="15D541C9"/>
     <w:multiLevelType w:val="hybridMultilevel"/>
     <w:tmpl w:val="85E8AC42"/>
@@ -8059,7 +8410,7 @@
       </w:pPr>
     </w:lvl>
   </w:abstractNum>
-  <w:abstractNum w:abstractNumId="4" w15:restartNumberingAfterBreak="0">
+  <w:abstractNum w:abstractNumId="5" w15:restartNumberingAfterBreak="0">
     <w:nsid w:val="19C4300A"/>
     <w:multiLevelType w:val="hybridMultilevel"/>
     <w:tmpl w:val="74AA2F2E"/>
@@ -8172,7 +8523,7 @@
       </w:rPr>
     </w:lvl>
   </w:abstractNum>
-  <w:abstractNum w:abstractNumId="5" w15:restartNumberingAfterBreak="0">
+  <w:abstractNum w:abstractNumId="6" w15:restartNumberingAfterBreak="0">
     <w:nsid w:val="25196F38"/>
     <w:multiLevelType w:val="hybridMultilevel"/>
     <w:tmpl w:val="470CFBC8"/>
@@ -8261,7 +8612,7 @@
       </w:pPr>
     </w:lvl>
   </w:abstractNum>
-  <w:abstractNum w:abstractNumId="6" w15:restartNumberingAfterBreak="0">
+  <w:abstractNum w:abstractNumId="7" w15:restartNumberingAfterBreak="0">
     <w:nsid w:val="26BF1CF7"/>
     <w:multiLevelType w:val="hybridMultilevel"/>
     <w:tmpl w:val="A25E6438"/>
@@ -8350,7 +8701,7 @@
       </w:pPr>
     </w:lvl>
   </w:abstractNum>
-  <w:abstractNum w:abstractNumId="7" w15:restartNumberingAfterBreak="0">
+  <w:abstractNum w:abstractNumId="8" w15:restartNumberingAfterBreak="0">
     <w:nsid w:val="2A180F25"/>
     <w:multiLevelType w:val="hybridMultilevel"/>
     <w:tmpl w:val="ACDCFFD4"/>
@@ -8439,7 +8790,7 @@
       </w:pPr>
     </w:lvl>
   </w:abstractNum>
-  <w:abstractNum w:abstractNumId="8" w15:restartNumberingAfterBreak="0">
+  <w:abstractNum w:abstractNumId="9" w15:restartNumberingAfterBreak="0">
     <w:nsid w:val="3B707D1E"/>
     <w:multiLevelType w:val="hybridMultilevel"/>
     <w:tmpl w:val="F2486328"/>
@@ -8528,7 +8879,7 @@
       </w:pPr>
     </w:lvl>
   </w:abstractNum>
-  <w:abstractNum w:abstractNumId="9" w15:restartNumberingAfterBreak="0">
+  <w:abstractNum w:abstractNumId="10" w15:restartNumberingAfterBreak="0">
     <w:nsid w:val="421738B1"/>
     <w:multiLevelType w:val="hybridMultilevel"/>
     <w:tmpl w:val="475263EE"/>
@@ -8641,7 +8992,7 @@
       </w:rPr>
     </w:lvl>
   </w:abstractNum>
-  <w:abstractNum w:abstractNumId="10" w15:restartNumberingAfterBreak="0">
+  <w:abstractNum w:abstractNumId="11" w15:restartNumberingAfterBreak="0">
     <w:nsid w:val="45F50AF0"/>
     <w:multiLevelType w:val="hybridMultilevel"/>
     <w:tmpl w:val="5E80F2AE"/>
@@ -8730,7 +9081,7 @@
       </w:pPr>
     </w:lvl>
   </w:abstractNum>
-  <w:abstractNum w:abstractNumId="11" w15:restartNumberingAfterBreak="0">
+  <w:abstractNum w:abstractNumId="12" w15:restartNumberingAfterBreak="0">
     <w:nsid w:val="47A37181"/>
     <w:multiLevelType w:val="hybridMultilevel"/>
     <w:tmpl w:val="45E610FC"/>
@@ -8819,7 +9170,7 @@
       </w:pPr>
     </w:lvl>
   </w:abstractNum>
-  <w:abstractNum w:abstractNumId="12" w15:restartNumberingAfterBreak="0">
+  <w:abstractNum w:abstractNumId="13" w15:restartNumberingAfterBreak="0">
     <w:nsid w:val="48EA0DA0"/>
     <w:multiLevelType w:val="hybridMultilevel"/>
     <w:tmpl w:val="76424980"/>
@@ -8905,7 +9256,7 @@
       </w:pPr>
     </w:lvl>
   </w:abstractNum>
-  <w:abstractNum w:abstractNumId="13" w15:restartNumberingAfterBreak="0">
+  <w:abstractNum w:abstractNumId="14" w15:restartNumberingAfterBreak="0">
     <w:nsid w:val="4E1407FE"/>
     <w:multiLevelType w:val="hybridMultilevel"/>
     <w:tmpl w:val="DECCC920"/>
@@ -8994,7 +9345,7 @@
       </w:pPr>
     </w:lvl>
   </w:abstractNum>
-  <w:abstractNum w:abstractNumId="14" w15:restartNumberingAfterBreak="0">
+  <w:abstractNum w:abstractNumId="15" w15:restartNumberingAfterBreak="0">
     <w:nsid w:val="57AF2986"/>
     <w:multiLevelType w:val="hybridMultilevel"/>
     <w:tmpl w:val="6BE47302"/>
@@ -9107,7 +9458,7 @@
       </w:rPr>
     </w:lvl>
   </w:abstractNum>
-  <w:abstractNum w:abstractNumId="15" w15:restartNumberingAfterBreak="0">
+  <w:abstractNum w:abstractNumId="16" w15:restartNumberingAfterBreak="0">
     <w:nsid w:val="580E64D9"/>
     <w:multiLevelType w:val="hybridMultilevel"/>
     <w:tmpl w:val="0002C926"/>
@@ -9196,7 +9547,7 @@
       </w:pPr>
     </w:lvl>
   </w:abstractNum>
-  <w:abstractNum w:abstractNumId="16" w15:restartNumberingAfterBreak="0">
+  <w:abstractNum w:abstractNumId="17" w15:restartNumberingAfterBreak="0">
     <w:nsid w:val="598A431B"/>
     <w:multiLevelType w:val="hybridMultilevel"/>
     <w:tmpl w:val="569AB4F8"/>
@@ -9282,7 +9633,7 @@
       </w:pPr>
     </w:lvl>
   </w:abstractNum>
-  <w:abstractNum w:abstractNumId="17" w15:restartNumberingAfterBreak="0">
+  <w:abstractNum w:abstractNumId="18" w15:restartNumberingAfterBreak="0">
     <w:nsid w:val="5BBD221E"/>
     <w:multiLevelType w:val="hybridMultilevel"/>
     <w:tmpl w:val="0B702888"/>
@@ -9368,7 +9719,7 @@
       </w:pPr>
     </w:lvl>
   </w:abstractNum>
-  <w:abstractNum w:abstractNumId="18" w15:restartNumberingAfterBreak="0">
+  <w:abstractNum w:abstractNumId="19" w15:restartNumberingAfterBreak="0">
     <w:nsid w:val="5D595974"/>
     <w:multiLevelType w:val="hybridMultilevel"/>
     <w:tmpl w:val="4202BC92"/>
@@ -9481,7 +9832,7 @@
       </w:rPr>
     </w:lvl>
   </w:abstractNum>
-  <w:abstractNum w:abstractNumId="19" w15:restartNumberingAfterBreak="0">
+  <w:abstractNum w:abstractNumId="20" w15:restartNumberingAfterBreak="0">
     <w:nsid w:val="5DC93AF3"/>
     <w:multiLevelType w:val="hybridMultilevel"/>
     <w:tmpl w:val="8A5EC8EE"/>
@@ -9570,7 +9921,7 @@
       </w:pPr>
     </w:lvl>
   </w:abstractNum>
-  <w:abstractNum w:abstractNumId="20" w15:restartNumberingAfterBreak="0">
+  <w:abstractNum w:abstractNumId="21" w15:restartNumberingAfterBreak="0">
     <w:nsid w:val="5DD450E8"/>
     <w:multiLevelType w:val="hybridMultilevel"/>
     <w:tmpl w:val="F664025C"/>
@@ -9659,7 +10010,7 @@
       </w:pPr>
     </w:lvl>
   </w:abstractNum>
-  <w:abstractNum w:abstractNumId="21" w15:restartNumberingAfterBreak="0">
+  <w:abstractNum w:abstractNumId="22" w15:restartNumberingAfterBreak="0">
     <w:nsid w:val="63393FF3"/>
     <w:multiLevelType w:val="hybridMultilevel"/>
     <w:tmpl w:val="3C4C8AAA"/>
@@ -9748,7 +10099,7 @@
       </w:pPr>
     </w:lvl>
   </w:abstractNum>
-  <w:abstractNum w:abstractNumId="22" w15:restartNumberingAfterBreak="0">
+  <w:abstractNum w:abstractNumId="23" w15:restartNumberingAfterBreak="0">
     <w:nsid w:val="647E7923"/>
     <w:multiLevelType w:val="hybridMultilevel"/>
     <w:tmpl w:val="EE605F4A"/>
@@ -9837,7 +10188,7 @@
       </w:pPr>
     </w:lvl>
   </w:abstractNum>
-  <w:abstractNum w:abstractNumId="23" w15:restartNumberingAfterBreak="0">
+  <w:abstractNum w:abstractNumId="24" w15:restartNumberingAfterBreak="0">
     <w:nsid w:val="66650899"/>
     <w:multiLevelType w:val="hybridMultilevel"/>
     <w:tmpl w:val="215C436E"/>
@@ -9926,7 +10277,7 @@
       </w:pPr>
     </w:lvl>
   </w:abstractNum>
-  <w:abstractNum w:abstractNumId="24" w15:restartNumberingAfterBreak="0">
+  <w:abstractNum w:abstractNumId="25" w15:restartNumberingAfterBreak="0">
     <w:nsid w:val="67422A56"/>
     <w:multiLevelType w:val="multilevel"/>
     <w:tmpl w:val="8716EF4C"/>
@@ -10047,7 +10398,7 @@
       </w:rPr>
     </w:lvl>
   </w:abstractNum>
-  <w:abstractNum w:abstractNumId="25" w15:restartNumberingAfterBreak="0">
+  <w:abstractNum w:abstractNumId="26" w15:restartNumberingAfterBreak="0">
     <w:nsid w:val="67840182"/>
     <w:multiLevelType w:val="hybridMultilevel"/>
     <w:tmpl w:val="9774C74A"/>
@@ -10136,7 +10487,7 @@
       </w:pPr>
     </w:lvl>
   </w:abstractNum>
-  <w:abstractNum w:abstractNumId="26" w15:restartNumberingAfterBreak="0">
+  <w:abstractNum w:abstractNumId="27" w15:restartNumberingAfterBreak="0">
     <w:nsid w:val="6CA54113"/>
     <w:multiLevelType w:val="hybridMultilevel"/>
     <w:tmpl w:val="6E924F8E"/>
@@ -10225,7 +10576,128 @@
       </w:pPr>
     </w:lvl>
   </w:abstractNum>
-  <w:abstractNum w:abstractNumId="27" w15:restartNumberingAfterBreak="0">
+  <w:abstractNum w:abstractNumId="28" w15:restartNumberingAfterBreak="0">
+    <w:nsid w:val="6FB24269"/>
+    <w:multiLevelType w:val="multilevel"/>
+    <w:tmpl w:val="F9782948"/>
+    <w:lvl w:ilvl="0">
+      <w:start w:val="1"/>
+      <w:numFmt w:val="bullet"/>
+      <w:lvlText w:val=""/>
+      <w:lvlJc w:val="left"/>
+      <w:pPr>
+        <w:ind w:left="1350" w:hanging="360"/>
+      </w:pPr>
+      <w:rPr>
+        <w:rFonts w:ascii="Symbol" w:hAnsi="Symbol" w:hint="default"/>
+      </w:rPr>
+    </w:lvl>
+    <w:lvl w:ilvl="1">
+      <w:start w:val="1"/>
+      <w:numFmt w:val="decimal"/>
+      <w:isLgl/>
+      <w:lvlText w:val="%1.%2"/>
+      <w:lvlJc w:val="left"/>
+      <w:pPr>
+        <w:ind w:left="1014" w:hanging="384"/>
+      </w:pPr>
+      <w:rPr>
+        <w:rFonts w:hint="default"/>
+      </w:rPr>
+    </w:lvl>
+    <w:lvl w:ilvl="2">
+      <w:start w:val="1"/>
+      <w:numFmt w:val="decimal"/>
+      <w:isLgl/>
+      <w:lvlText w:val="%1.%2.%3"/>
+      <w:lvlJc w:val="left"/>
+      <w:pPr>
+        <w:ind w:left="1710" w:hanging="720"/>
+      </w:pPr>
+      <w:rPr>
+        <w:rFonts w:hint="default"/>
+      </w:rPr>
+    </w:lvl>
+    <w:lvl w:ilvl="3">
+      <w:start w:val="1"/>
+      <w:numFmt w:val="decimal"/>
+      <w:isLgl/>
+      <w:lvlText w:val="%1.%2.%3.%4"/>
+      <w:lvlJc w:val="left"/>
+      <w:pPr>
+        <w:ind w:left="1710" w:hanging="720"/>
+      </w:pPr>
+      <w:rPr>
+        <w:rFonts w:hint="default"/>
+      </w:rPr>
+    </w:lvl>
+    <w:lvl w:ilvl="4">
+      <w:start w:val="1"/>
+      <w:numFmt w:val="decimal"/>
+      <w:isLgl/>
+      <w:lvlText w:val="%1.%2.%3.%4.%5"/>
+      <w:lvlJc w:val="left"/>
+      <w:pPr>
+        <w:ind w:left="2070" w:hanging="1080"/>
+      </w:pPr>
+      <w:rPr>
+        <w:rFonts w:hint="default"/>
+      </w:rPr>
+    </w:lvl>
+    <w:lvl w:ilvl="5">
+      <w:start w:val="1"/>
+      <w:numFmt w:val="decimal"/>
+      <w:isLgl/>
+      <w:lvlText w:val="%1.%2.%3.%4.%5.%6"/>
+      <w:lvlJc w:val="left"/>
+      <w:pPr>
+        <w:ind w:left="2430" w:hanging="1440"/>
+      </w:pPr>
+      <w:rPr>
+        <w:rFonts w:hint="default"/>
+      </w:rPr>
+    </w:lvl>
+    <w:lvl w:ilvl="6">
+      <w:start w:val="1"/>
+      <w:numFmt w:val="decimal"/>
+      <w:isLgl/>
+      <w:lvlText w:val="%1.%2.%3.%4.%5.%6.%7"/>
+      <w:lvlJc w:val="left"/>
+      <w:pPr>
+        <w:ind w:left="2430" w:hanging="1440"/>
+      </w:pPr>
+      <w:rPr>
+        <w:rFonts w:hint="default"/>
+      </w:rPr>
+    </w:lvl>
+    <w:lvl w:ilvl="7">
+      <w:start w:val="1"/>
+      <w:numFmt w:val="decimal"/>
+      <w:isLgl/>
+      <w:lvlText w:val="%1.%2.%3.%4.%5.%6.%7.%8"/>
+      <w:lvlJc w:val="left"/>
+      <w:pPr>
+        <w:ind w:left="2790" w:hanging="1800"/>
+      </w:pPr>
+      <w:rPr>
+        <w:rFonts w:hint="default"/>
+      </w:rPr>
+    </w:lvl>
+    <w:lvl w:ilvl="8">
+      <w:start w:val="1"/>
+      <w:numFmt w:val="decimal"/>
+      <w:isLgl/>
+      <w:lvlText w:val="%1.%2.%3.%4.%5.%6.%7.%8.%9"/>
+      <w:lvlJc w:val="left"/>
+      <w:pPr>
+        <w:ind w:left="2790" w:hanging="1800"/>
+      </w:pPr>
+      <w:rPr>
+        <w:rFonts w:hint="default"/>
+      </w:rPr>
+    </w:lvl>
+  </w:abstractNum>
+  <w:abstractNum w:abstractNumId="29" w15:restartNumberingAfterBreak="0">
     <w:nsid w:val="724F1948"/>
     <w:multiLevelType w:val="hybridMultilevel"/>
     <w:tmpl w:val="174AD212"/>
@@ -10314,7 +10786,7 @@
       </w:pPr>
     </w:lvl>
   </w:abstractNum>
-  <w:abstractNum w:abstractNumId="28" w15:restartNumberingAfterBreak="0">
+  <w:abstractNum w:abstractNumId="30" w15:restartNumberingAfterBreak="0">
     <w:nsid w:val="72BE343B"/>
     <w:multiLevelType w:val="hybridMultilevel"/>
     <w:tmpl w:val="7452E5A8"/>
@@ -10403,7 +10875,7 @@
       </w:pPr>
     </w:lvl>
   </w:abstractNum>
-  <w:abstractNum w:abstractNumId="29" w15:restartNumberingAfterBreak="0">
+  <w:abstractNum w:abstractNumId="31" w15:restartNumberingAfterBreak="0">
     <w:nsid w:val="766E367D"/>
     <w:multiLevelType w:val="hybridMultilevel"/>
     <w:tmpl w:val="4A368926"/>
@@ -10516,7 +10988,7 @@
       </w:rPr>
     </w:lvl>
   </w:abstractNum>
-  <w:abstractNum w:abstractNumId="30" w15:restartNumberingAfterBreak="0">
+  <w:abstractNum w:abstractNumId="32" w15:restartNumberingAfterBreak="0">
     <w:nsid w:val="7C523C46"/>
     <w:multiLevelType w:val="hybridMultilevel"/>
     <w:tmpl w:val="F5F07E3E"/>
@@ -10629,7 +11101,7 @@
       </w:rPr>
     </w:lvl>
   </w:abstractNum>
-  <w:abstractNum w:abstractNumId="31" w15:restartNumberingAfterBreak="0">
+  <w:abstractNum w:abstractNumId="33" w15:restartNumberingAfterBreak="0">
     <w:nsid w:val="7D626724"/>
     <w:multiLevelType w:val="hybridMultilevel"/>
     <w:tmpl w:val="7592C2A2"/>
@@ -10718,7 +11190,7 @@
       </w:pPr>
     </w:lvl>
   </w:abstractNum>
-  <w:abstractNum w:abstractNumId="32" w15:restartNumberingAfterBreak="0">
+  <w:abstractNum w:abstractNumId="34" w15:restartNumberingAfterBreak="0">
     <w:nsid w:val="7F983A92"/>
     <w:multiLevelType w:val="hybridMultilevel"/>
     <w:tmpl w:val="A59863D2"/>
@@ -10808,103 +11280,109 @@
     </w:lvl>
   </w:abstractNum>
   <w:num w:numId="1" w16cid:durableId="317609369">
-    <w:abstractNumId w:val="32"/>
+    <w:abstractNumId w:val="34"/>
   </w:num>
   <w:num w:numId="2" w16cid:durableId="1973242545">
-    <w:abstractNumId w:val="23"/>
+    <w:abstractNumId w:val="24"/>
   </w:num>
   <w:num w:numId="3" w16cid:durableId="1128931535">
-    <w:abstractNumId w:val="24"/>
+    <w:abstractNumId w:val="25"/>
   </w:num>
   <w:num w:numId="4" w16cid:durableId="602110378">
-    <w:abstractNumId w:val="7"/>
+    <w:abstractNumId w:val="8"/>
   </w:num>
   <w:num w:numId="5" w16cid:durableId="774129698">
     <w:abstractNumId w:val="0"/>
   </w:num>
   <w:num w:numId="6" w16cid:durableId="1183399935">
+    <w:abstractNumId w:val="13"/>
+  </w:num>
+  <w:num w:numId="7" w16cid:durableId="1190875824">
+    <w:abstractNumId w:val="11"/>
+  </w:num>
+  <w:num w:numId="8" w16cid:durableId="112361208">
+    <w:abstractNumId w:val="20"/>
+  </w:num>
+  <w:num w:numId="9" w16cid:durableId="262418381">
+    <w:abstractNumId w:val="31"/>
+  </w:num>
+  <w:num w:numId="10" w16cid:durableId="2105419159">
+    <w:abstractNumId w:val="15"/>
+  </w:num>
+  <w:num w:numId="11" w16cid:durableId="480733262">
+    <w:abstractNumId w:val="3"/>
+  </w:num>
+  <w:num w:numId="12" w16cid:durableId="246427030">
+    <w:abstractNumId w:val="10"/>
+  </w:num>
+  <w:num w:numId="13" w16cid:durableId="568811603">
+    <w:abstractNumId w:val="5"/>
+  </w:num>
+  <w:num w:numId="14" w16cid:durableId="852306632">
+    <w:abstractNumId w:val="26"/>
+  </w:num>
+  <w:num w:numId="15" w16cid:durableId="281151151">
+    <w:abstractNumId w:val="30"/>
+  </w:num>
+  <w:num w:numId="16" w16cid:durableId="1899855552">
+    <w:abstractNumId w:val="27"/>
+  </w:num>
+  <w:num w:numId="17" w16cid:durableId="1592350537">
+    <w:abstractNumId w:val="2"/>
+  </w:num>
+  <w:num w:numId="18" w16cid:durableId="1645233932">
+    <w:abstractNumId w:val="22"/>
+  </w:num>
+  <w:num w:numId="19" w16cid:durableId="371274901">
+    <w:abstractNumId w:val="29"/>
+  </w:num>
+  <w:num w:numId="20" w16cid:durableId="1362709995">
+    <w:abstractNumId w:val="16"/>
+  </w:num>
+  <w:num w:numId="21" w16cid:durableId="1654678175">
+    <w:abstractNumId w:val="14"/>
+  </w:num>
+  <w:num w:numId="22" w16cid:durableId="1336223716">
+    <w:abstractNumId w:val="19"/>
+  </w:num>
+  <w:num w:numId="23" w16cid:durableId="1041901170">
+    <w:abstractNumId w:val="23"/>
+  </w:num>
+  <w:num w:numId="24" w16cid:durableId="444545569">
+    <w:abstractNumId w:val="32"/>
+  </w:num>
+  <w:num w:numId="25" w16cid:durableId="468203466">
+    <w:abstractNumId w:val="18"/>
+  </w:num>
+  <w:num w:numId="26" w16cid:durableId="1106193302">
+    <w:abstractNumId w:val="17"/>
+  </w:num>
+  <w:num w:numId="27" w16cid:durableId="711002387">
+    <w:abstractNumId w:val="4"/>
+  </w:num>
+  <w:num w:numId="28" w16cid:durableId="478154975">
+    <w:abstractNumId w:val="33"/>
+  </w:num>
+  <w:num w:numId="29" w16cid:durableId="1552423560">
+    <w:abstractNumId w:val="7"/>
+  </w:num>
+  <w:num w:numId="30" w16cid:durableId="367417728">
+    <w:abstractNumId w:val="6"/>
+  </w:num>
+  <w:num w:numId="31" w16cid:durableId="347758374">
     <w:abstractNumId w:val="12"/>
   </w:num>
-  <w:num w:numId="7" w16cid:durableId="1190875824">
-    <w:abstractNumId w:val="10"/>
+  <w:num w:numId="32" w16cid:durableId="764155815">
+    <w:abstractNumId w:val="21"/>
   </w:num>
-  <w:num w:numId="8" w16cid:durableId="112361208">
-    <w:abstractNumId w:val="19"/>
-  </w:num>
-  <w:num w:numId="9" w16cid:durableId="262418381">
-    <w:abstractNumId w:val="29"/>
-  </w:num>
-  <w:num w:numId="10" w16cid:durableId="2105419159">
-    <w:abstractNumId w:val="14"/>
-  </w:num>
-  <w:num w:numId="11" w16cid:durableId="480733262">
-    <w:abstractNumId w:val="2"/>
-  </w:num>
-  <w:num w:numId="12" w16cid:durableId="246427030">
+  <w:num w:numId="33" w16cid:durableId="100421049">
     <w:abstractNumId w:val="9"/>
   </w:num>
-  <w:num w:numId="13" w16cid:durableId="568811603">
-    <w:abstractNumId w:val="4"/>
-  </w:num>
-  <w:num w:numId="14" w16cid:durableId="852306632">
-    <w:abstractNumId w:val="25"/>
-  </w:num>
-  <w:num w:numId="15" w16cid:durableId="281151151">
-    <w:abstractNumId w:val="28"/>
-  </w:num>
-  <w:num w:numId="16" w16cid:durableId="1899855552">
-    <w:abstractNumId w:val="26"/>
-  </w:num>
-  <w:num w:numId="17" w16cid:durableId="1592350537">
+  <w:num w:numId="34" w16cid:durableId="1432631175">
     <w:abstractNumId w:val="1"/>
   </w:num>
-  <w:num w:numId="18" w16cid:durableId="1645233932">
-    <w:abstractNumId w:val="21"/>
-  </w:num>
-  <w:num w:numId="19" w16cid:durableId="371274901">
-    <w:abstractNumId w:val="27"/>
-  </w:num>
-  <w:num w:numId="20" w16cid:durableId="1362709995">
-    <w:abstractNumId w:val="15"/>
-  </w:num>
-  <w:num w:numId="21" w16cid:durableId="1654678175">
-    <w:abstractNumId w:val="13"/>
-  </w:num>
-  <w:num w:numId="22" w16cid:durableId="1336223716">
-    <w:abstractNumId w:val="18"/>
-  </w:num>
-  <w:num w:numId="23" w16cid:durableId="1041901170">
-    <w:abstractNumId w:val="22"/>
-  </w:num>
-  <w:num w:numId="24" w16cid:durableId="444545569">
-    <w:abstractNumId w:val="30"/>
-  </w:num>
-  <w:num w:numId="25" w16cid:durableId="468203466">
-    <w:abstractNumId w:val="17"/>
-  </w:num>
-  <w:num w:numId="26" w16cid:durableId="1106193302">
-    <w:abstractNumId w:val="16"/>
-  </w:num>
-  <w:num w:numId="27" w16cid:durableId="711002387">
-    <w:abstractNumId w:val="3"/>
-  </w:num>
-  <w:num w:numId="28" w16cid:durableId="478154975">
-    <w:abstractNumId w:val="31"/>
-  </w:num>
-  <w:num w:numId="29" w16cid:durableId="1552423560">
-    <w:abstractNumId w:val="6"/>
-  </w:num>
-  <w:num w:numId="30" w16cid:durableId="367417728">
-    <w:abstractNumId w:val="5"/>
-  </w:num>
-  <w:num w:numId="31" w16cid:durableId="347758374">
-    <w:abstractNumId w:val="11"/>
-  </w:num>
-  <w:num w:numId="32" w16cid:durableId="764155815">
-    <w:abstractNumId w:val="20"/>
-  </w:num>
-  <w:num w:numId="33" w16cid:durableId="100421049">
-    <w:abstractNumId w:val="8"/>
+  <w:num w:numId="35" w16cid:durableId="174153050">
+    <w:abstractNumId w:val="28"/>
   </w:num>
 </w:numbering>
 </file>
@@ -14500,19 +14978,19 @@
 
 <file path=word/glossary/fontTable.xml><?xml version="1.0" encoding="utf-8"?>
 <w:fonts xmlns:mc="http://schemas.openxmlformats.org/markup-compatibility/2006" xmlns:r="http://schemas.openxmlformats.org/officeDocument/2006/relationships" xmlns:w="http://schemas.openxmlformats.org/wordprocessingml/2006/main" xmlns:w14="http://schemas.microsoft.com/office/word/2010/wordml" xmlns:w15="http://schemas.microsoft.com/office/word/2012/wordml" xmlns:w16cex="http://schemas.microsoft.com/office/word/2018/wordml/cex" xmlns:w16cid="http://schemas.microsoft.com/office/word/2016/wordml/cid" xmlns:w16="http://schemas.microsoft.com/office/word/2018/wordml" xmlns:w16sdtdh="http://schemas.microsoft.com/office/word/2020/wordml/sdtdatahash" xmlns:w16se="http://schemas.microsoft.com/office/word/2015/wordml/symex" mc:Ignorable="w14 w15 w16se w16cid w16 w16cex w16sdtdh">
+  <w:font w:name="Symbol">
+    <w:panose1 w:val="05050102010706020507"/>
+    <w:charset w:val="02"/>
+    <w:family w:val="roman"/>
+    <w:pitch w:val="variable"/>
+    <w:sig w:usb0="00000000" w:usb1="10000000" w:usb2="00000000" w:usb3="00000000" w:csb0="80000000" w:csb1="00000000"/>
+  </w:font>
   <w:font w:name="Times New Roman">
     <w:panose1 w:val="02020603050405020304"/>
     <w:charset w:val="00"/>
     <w:family w:val="roman"/>
     <w:pitch w:val="variable"/>
     <w:sig w:usb0="E0002EFF" w:usb1="C000785B" w:usb2="00000009" w:usb3="00000000" w:csb0="000001FF" w:csb1="00000000"/>
-  </w:font>
-  <w:font w:name="Symbol">
-    <w:panose1 w:val="05050102010706020507"/>
-    <w:charset w:val="02"/>
-    <w:family w:val="roman"/>
-    <w:pitch w:val="variable"/>
-    <w:sig w:usb0="00000000" w:usb1="10000000" w:usb2="00000000" w:usb3="00000000" w:csb0="80000000" w:csb1="00000000"/>
   </w:font>
   <w:font w:name="Courier New">
     <w:panose1 w:val="02070309020205020404"/>
@@ -14569,6 +15047,7 @@
   <w:rsids>
     <w:rsidRoot w:val="00766775"/>
     <w:rsid w:val="000C0502"/>
+    <w:rsid w:val="00313547"/>
     <w:rsid w:val="003F2514"/>
     <w:rsid w:val="004B4974"/>
     <w:rsid w:val="005A4444"/>
@@ -14579,6 +15058,7 @@
     <w:rsid w:val="007777CB"/>
     <w:rsid w:val="00865F2F"/>
     <w:rsid w:val="00977D54"/>
+    <w:rsid w:val="00AF1ACE"/>
     <w:rsid w:val="00D24F8E"/>
     <w:rsid w:val="00E70B6E"/>
   </w:rsids>

</xml_diff>

<commit_message>
Updating PMP and Issue managment
</commit_message>
<xml_diff>
--- a/Concept/Project Management Plan for Travel advisor web based app.docx
+++ b/Concept/Project Management Plan for Travel advisor web based app.docx
@@ -201,7 +201,7 @@
                   <w:sz w:val="28"/>
                   <w:szCs w:val="28"/>
                 </w:rPr>
-                <w:t>3</w:t>
+                <w:t>4</w:t>
               </w:r>
             </w:p>
           </w:sdtContent>
@@ -669,10 +669,18 @@
                                   <w:rPr>
                                     <w:rStyle w:val="Heading1Char"/>
                                   </w:rPr>
-                                  <w:t>Prepared by: Saad Hamdy</w:t>
+                                  <w:t xml:space="preserve">Prepared by: Saad </w:t>
+                                </w:r>
+                                <w:proofErr w:type="spellStart"/>
+                                <w:r>
+                                  <w:rPr>
+                                    <w:rStyle w:val="Heading1Char"/>
+                                  </w:rPr>
+                                  <w:t>Hamdy</w:t>
                                 </w:r>
                                 <w:bookmarkEnd w:id="0"/>
                                 <w:bookmarkEnd w:id="1"/>
+                                <w:proofErr w:type="spellEnd"/>
                               </w:p>
                             </w:txbxContent>
                           </wps:txbx>
@@ -706,10 +714,18 @@
                             <w:rPr>
                               <w:rStyle w:val="Heading1Char"/>
                             </w:rPr>
-                            <w:t>Prepared by: Saad Hamdy</w:t>
+                            <w:t xml:space="preserve">Prepared by: Saad </w:t>
+                          </w:r>
+                          <w:proofErr w:type="spellStart"/>
+                          <w:r>
+                            <w:rPr>
+                              <w:rStyle w:val="Heading1Char"/>
+                            </w:rPr>
+                            <w:t>Hamdy</w:t>
                           </w:r>
                           <w:bookmarkEnd w:id="2"/>
                           <w:bookmarkEnd w:id="3"/>
+                          <w:proofErr w:type="spellEnd"/>
                         </w:p>
                       </w:txbxContent>
                     </v:textbox>
@@ -3615,6 +3631,67 @@
         <w:tc>
           <w:tcPr>
             <w:tcW w:w="2220" w:type="dxa"/>
+          </w:tcPr>
+          <w:p>
+            <w:pPr>
+              <w:spacing w:before="40" w:after="40"/>
+              <w:ind w:hanging="2"/>
+            </w:pPr>
+            <w:r>
+              <w:t>Nada</w:t>
+            </w:r>
+          </w:p>
+        </w:tc>
+        <w:tc>
+          <w:tcPr>
+            <w:tcW w:w="1372" w:type="dxa"/>
+          </w:tcPr>
+          <w:p>
+            <w:pPr>
+              <w:spacing w:before="40" w:after="40"/>
+              <w:ind w:hanging="2"/>
+            </w:pPr>
+            <w:r>
+              <w:t>6/5/2022</w:t>
+            </w:r>
+          </w:p>
+        </w:tc>
+        <w:tc>
+          <w:tcPr>
+            <w:tcW w:w="4922" w:type="dxa"/>
+          </w:tcPr>
+          <w:p>
+            <w:pPr>
+              <w:spacing w:before="40" w:after="40"/>
+              <w:ind w:hanging="2"/>
+            </w:pPr>
+            <w:r>
+              <w:t>Adding Revision History</w:t>
+            </w:r>
+          </w:p>
+        </w:tc>
+        <w:tc>
+          <w:tcPr>
+            <w:tcW w:w="1628" w:type="dxa"/>
+          </w:tcPr>
+          <w:p>
+            <w:pPr>
+              <w:spacing w:before="40" w:after="40"/>
+              <w:ind w:hanging="2"/>
+            </w:pPr>
+            <w:r>
+              <w:t>1.3</w:t>
+            </w:r>
+          </w:p>
+        </w:tc>
+      </w:tr>
+      <w:tr>
+        <w:trPr>
+          <w:trHeight w:val="503"/>
+        </w:trPr>
+        <w:tc>
+          <w:tcPr>
+            <w:tcW w:w="2220" w:type="dxa"/>
             <w:tcBorders>
               <w:bottom w:val="single" w:sz="12" w:space="0" w:color="000000"/>
             </w:tcBorders>
@@ -3625,7 +3702,7 @@
               <w:ind w:hanging="2"/>
             </w:pPr>
             <w:r>
-              <w:t>Nada</w:t>
+              <w:t>Ashry</w:t>
             </w:r>
           </w:p>
         </w:tc>
@@ -3642,7 +3719,7 @@
               <w:ind w:hanging="2"/>
             </w:pPr>
             <w:r>
-              <w:t>6/5/2022</w:t>
+              <w:t>10/5/2022</w:t>
             </w:r>
           </w:p>
         </w:tc>
@@ -3659,7 +3736,7 @@
               <w:ind w:hanging="2"/>
             </w:pPr>
             <w:r>
-              <w:t>Adding Revision History</w:t>
+              <w:t>Updating Escalation</w:t>
             </w:r>
           </w:p>
         </w:tc>
@@ -3676,7 +3753,7 @@
               <w:ind w:hanging="2"/>
             </w:pPr>
             <w:r>
-              <w:t>1.3</w:t>
+              <w:t>1.4</w:t>
             </w:r>
           </w:p>
         </w:tc>
@@ -3765,7 +3842,23 @@
           <w:szCs w:val="24"/>
         </w:rPr>
         <w:tab/>
-        <w:t>The intended audience of the Travel advisor PMP is all project stakeholders including the project sponsor, senior leadership and the project team.</w:t>
+        <w:t xml:space="preserve">The intended audience of the Travel advisor PMP is all project stakeholders including the project sponsor, senior </w:t>
+      </w:r>
+      <w:proofErr w:type="gramStart"/>
+      <w:r>
+        <w:rPr>
+          <w:sz w:val="24"/>
+          <w:szCs w:val="24"/>
+        </w:rPr>
+        <w:t>leadership</w:t>
+      </w:r>
+      <w:proofErr w:type="gramEnd"/>
+      <w:r>
+        <w:rPr>
+          <w:sz w:val="24"/>
+          <w:szCs w:val="24"/>
+        </w:rPr>
+        <w:t xml:space="preserve"> and the project team.</w:t>
       </w:r>
     </w:p>
     <w:p>
@@ -3977,14 +4070,16 @@
         </w:rPr>
         <w:t xml:space="preserve">The customer </w:t>
       </w:r>
+      <w:proofErr w:type="gramStart"/>
       <w:r>
         <w:rPr>
           <w:sz w:val="24"/>
           <w:szCs w:val="24"/>
           <w:lang w:bidi="ar-EG"/>
         </w:rPr>
-        <w:t>needs</w:t>
-      </w:r>
+        <w:t>need</w:t>
+      </w:r>
+      <w:proofErr w:type="gramEnd"/>
       <w:r>
         <w:rPr>
           <w:sz w:val="24"/>
@@ -4011,37 +4106,23 @@
         </w:rPr>
         <w:t xml:space="preserve">Our website </w:t>
       </w:r>
+      <w:proofErr w:type="gramStart"/>
       <w:r>
         <w:rPr>
           <w:sz w:val="24"/>
           <w:szCs w:val="24"/>
           <w:lang w:bidi="ar-EG"/>
         </w:rPr>
-        <w:t>tries</w:t>
-      </w:r>
+        <w:t>try</w:t>
+      </w:r>
+      <w:proofErr w:type="gramEnd"/>
       <w:r>
         <w:rPr>
           <w:sz w:val="24"/>
           <w:szCs w:val="24"/>
           <w:lang w:bidi="ar-EG"/>
         </w:rPr>
-        <w:t xml:space="preserve"> to be different as the customer actually find a </w:t>
-      </w:r>
-      <w:r>
-        <w:rPr>
-          <w:sz w:val="24"/>
-          <w:szCs w:val="24"/>
-          <w:lang w:bidi="ar-EG"/>
-        </w:rPr>
-        <w:t>user-friendly</w:t>
-      </w:r>
-      <w:r>
-        <w:rPr>
-          <w:sz w:val="24"/>
-          <w:szCs w:val="24"/>
-          <w:lang w:bidi="ar-EG"/>
-        </w:rPr>
-        <w:t xml:space="preserve"> interface</w:t>
+        <w:t xml:space="preserve"> to be different as the customer actually find a user friendly interface</w:t>
       </w:r>
       <w:r>
         <w:rPr>
@@ -4189,7 +4270,23 @@
           <w:sz w:val="24"/>
           <w:szCs w:val="24"/>
         </w:rPr>
-        <w:t>aad Hamdy: project &amp;</w:t>
+        <w:t xml:space="preserve">aad </w:t>
+      </w:r>
+      <w:proofErr w:type="spellStart"/>
+      <w:r>
+        <w:rPr>
+          <w:sz w:val="24"/>
+          <w:szCs w:val="24"/>
+        </w:rPr>
+        <w:t>Hamdy</w:t>
+      </w:r>
+      <w:proofErr w:type="spellEnd"/>
+      <w:r>
+        <w:rPr>
+          <w:sz w:val="24"/>
+          <w:szCs w:val="24"/>
+        </w:rPr>
+        <w:t>: project &amp;</w:t>
       </w:r>
       <w:r>
         <w:rPr>
@@ -4216,21 +4313,7 @@
           <w:sz w:val="24"/>
           <w:szCs w:val="24"/>
         </w:rPr>
-        <w:t xml:space="preserve">Ahmed Medhat: </w:t>
-      </w:r>
-      <w:r>
-        <w:rPr>
-          <w:sz w:val="24"/>
-          <w:szCs w:val="24"/>
-        </w:rPr>
-        <w:t>Developer, Designer</w:t>
-      </w:r>
-      <w:r>
-        <w:rPr>
-          <w:sz w:val="24"/>
-          <w:szCs w:val="24"/>
-        </w:rPr>
-        <w:t xml:space="preserve"> and Tester </w:t>
+        <w:t xml:space="preserve">Ahmed Medhat: Developer ,Designer and Tester </w:t>
       </w:r>
     </w:p>
     <w:p>
@@ -4440,7 +4523,23 @@
           <w:sz w:val="24"/>
           <w:szCs w:val="24"/>
         </w:rPr>
-        <w:t>Browsers: Chrome, Firefox and Edge</w:t>
+        <w:t xml:space="preserve">Browsers: Chrome, </w:t>
+      </w:r>
+      <w:proofErr w:type="gramStart"/>
+      <w:r>
+        <w:rPr>
+          <w:sz w:val="24"/>
+          <w:szCs w:val="24"/>
+        </w:rPr>
+        <w:t>Firefox</w:t>
+      </w:r>
+      <w:proofErr w:type="gramEnd"/>
+      <w:r>
+        <w:rPr>
+          <w:sz w:val="24"/>
+          <w:szCs w:val="24"/>
+        </w:rPr>
+        <w:t xml:space="preserve"> and Edge</w:t>
       </w:r>
     </w:p>
     <w:p>
@@ -4460,23 +4559,7 @@
           <w:sz w:val="24"/>
           <w:szCs w:val="24"/>
         </w:rPr>
-        <w:t xml:space="preserve">Operating System: Win </w:t>
-      </w:r>
-      <w:proofErr w:type="gramStart"/>
-      <w:r>
-        <w:rPr>
-          <w:sz w:val="24"/>
-          <w:szCs w:val="24"/>
-        </w:rPr>
-        <w:t>7,XP</w:t>
-      </w:r>
-      <w:proofErr w:type="gramEnd"/>
-      <w:r>
-        <w:rPr>
-          <w:sz w:val="24"/>
-          <w:szCs w:val="24"/>
-        </w:rPr>
-        <w:t>, Vista, 8, 10, 11.</w:t>
+        <w:t>Operating System: Win 7,XP, Vista, 8, 10, 11.</w:t>
       </w:r>
     </w:p>
     <w:p>
@@ -4643,23 +4726,7 @@
           <w:sz w:val="24"/>
           <w:szCs w:val="24"/>
         </w:rPr>
-        <w:t xml:space="preserve">Scope management plan is discussed in two file the scope statement which define the scope and scope management plan which is describing how to manage the </w:t>
-      </w:r>
-      <w:proofErr w:type="gramStart"/>
-      <w:r>
-        <w:rPr>
-          <w:sz w:val="24"/>
-          <w:szCs w:val="24"/>
-        </w:rPr>
-        <w:t>scope  these</w:t>
-      </w:r>
-      <w:proofErr w:type="gramEnd"/>
-      <w:r>
-        <w:rPr>
-          <w:sz w:val="24"/>
-          <w:szCs w:val="24"/>
-        </w:rPr>
-        <w:t xml:space="preserve"> files are both in the Concept folder under the names (Project </w:t>
+        <w:t xml:space="preserve">Scope management plan is discussed in two file the scope statement which define the scope and scope management plan which is describing how to manage the scope  these files are both in the Concept folder under the names (Project </w:t>
       </w:r>
       <w:proofErr w:type="spellStart"/>
       <w:r>
@@ -4953,7 +5020,23 @@
           <w:sz w:val="24"/>
           <w:szCs w:val="24"/>
         </w:rPr>
-        <w:t>The Project Quality Management Plan documents the necessary information required to effectively manage project quality from project planning to delivery. It defines a project’s quality policies, procedures, criteria for and areas of application, and roles, responsibilities and authorities.</w:t>
+        <w:t xml:space="preserve">The Project Quality Management Plan documents the necessary information required to effectively manage project quality from project planning to delivery. It defines a project’s quality policies, procedures, criteria for and areas of application, and roles, </w:t>
+      </w:r>
+      <w:proofErr w:type="gramStart"/>
+      <w:r>
+        <w:rPr>
+          <w:sz w:val="24"/>
+          <w:szCs w:val="24"/>
+        </w:rPr>
+        <w:t>responsibilities</w:t>
+      </w:r>
+      <w:proofErr w:type="gramEnd"/>
+      <w:r>
+        <w:rPr>
+          <w:sz w:val="24"/>
+          <w:szCs w:val="24"/>
+        </w:rPr>
+        <w:t xml:space="preserve"> and authorities.</w:t>
       </w:r>
     </w:p>
     <w:p>
@@ -5198,21 +5281,12 @@
           <w:szCs w:val="24"/>
         </w:rPr>
       </w:pPr>
-      <w:proofErr w:type="gramStart"/>
-      <w:r>
-        <w:rPr>
-          <w:sz w:val="24"/>
-          <w:szCs w:val="24"/>
-        </w:rPr>
-        <w:t>Concept :</w:t>
-      </w:r>
-      <w:proofErr w:type="gramEnd"/>
-      <w:r>
-        <w:rPr>
-          <w:sz w:val="24"/>
-          <w:szCs w:val="24"/>
-        </w:rPr>
-        <w:t xml:space="preserve"> contains the main plans of our project </w:t>
+      <w:r>
+        <w:rPr>
+          <w:sz w:val="24"/>
+          <w:szCs w:val="24"/>
+        </w:rPr>
+        <w:t xml:space="preserve">Concept : contains the main plans of our project </w:t>
       </w:r>
     </w:p>
     <w:p>
@@ -5227,21 +5301,12 @@
           <w:szCs w:val="24"/>
         </w:rPr>
       </w:pPr>
-      <w:proofErr w:type="gramStart"/>
-      <w:r>
-        <w:rPr>
-          <w:sz w:val="24"/>
-          <w:szCs w:val="24"/>
-        </w:rPr>
-        <w:t>Definition :</w:t>
-      </w:r>
-      <w:proofErr w:type="gramEnd"/>
-      <w:r>
-        <w:rPr>
-          <w:sz w:val="24"/>
-          <w:szCs w:val="24"/>
-        </w:rPr>
-        <w:t xml:space="preserve"> </w:t>
+      <w:r>
+        <w:rPr>
+          <w:sz w:val="24"/>
+          <w:szCs w:val="24"/>
+        </w:rPr>
+        <w:t xml:space="preserve">Definition : </w:t>
       </w:r>
     </w:p>
     <w:p>
@@ -5356,12 +5421,21 @@
           <w:szCs w:val="24"/>
         </w:rPr>
       </w:pPr>
-      <w:r>
-        <w:rPr>
-          <w:sz w:val="24"/>
-          <w:szCs w:val="24"/>
-        </w:rPr>
-        <w:t>Middle-ware: which will contain the code.</w:t>
+      <w:proofErr w:type="gramStart"/>
+      <w:r>
+        <w:rPr>
+          <w:sz w:val="24"/>
+          <w:szCs w:val="24"/>
+        </w:rPr>
+        <w:t>Middle-ware</w:t>
+      </w:r>
+      <w:proofErr w:type="gramEnd"/>
+      <w:r>
+        <w:rPr>
+          <w:sz w:val="24"/>
+          <w:szCs w:val="24"/>
+        </w:rPr>
+        <w:t>: which will contain the code.</w:t>
       </w:r>
     </w:p>
     <w:p>
@@ -5970,6 +6044,7 @@
           <w:szCs w:val="24"/>
         </w:rPr>
       </w:pPr>
+      <w:proofErr w:type="spellStart"/>
       <w:r>
         <w:rPr>
           <w:sz w:val="24"/>
@@ -5977,6 +6052,7 @@
         </w:rPr>
         <w:t>Layout_Home</w:t>
       </w:r>
+      <w:proofErr w:type="spellEnd"/>
     </w:p>
     <w:p>
       <w:pPr>
@@ -6502,7 +6578,6 @@
         <w:t xml:space="preserve">The risk management plan is the guideline of how to deal with the risks concerning the project and it’s available on the Monitoring and control folder as Risk management </w:t>
       </w:r>
       <w:proofErr w:type="spellStart"/>
-      <w:proofErr w:type="gramStart"/>
       <w:r>
         <w:rPr>
           <w:sz w:val="24"/>
@@ -6511,7 +6586,6 @@
         <w:t>plan.docs</w:t>
       </w:r>
       <w:proofErr w:type="spellEnd"/>
-      <w:proofErr w:type="gramEnd"/>
       <w:r>
         <w:rPr>
           <w:sz w:val="24"/>
@@ -6759,42 +6833,22 @@
           <w:sz w:val="24"/>
           <w:szCs w:val="24"/>
         </w:rPr>
-        <w:t xml:space="preserve">The Issues management plan is the guideline of how to deal with the Issues concerning the project and it’s available on the Monitoring and control folder as Issue management and </w:t>
-      </w:r>
-      <w:proofErr w:type="spellStart"/>
-      <w:proofErr w:type="gramStart"/>
-      <w:r>
-        <w:rPr>
-          <w:sz w:val="24"/>
-          <w:szCs w:val="24"/>
-        </w:rPr>
-        <w:t>escalation.docs</w:t>
-      </w:r>
-      <w:proofErr w:type="spellEnd"/>
-      <w:proofErr w:type="gramEnd"/>
-      <w:r>
-        <w:rPr>
-          <w:sz w:val="24"/>
-          <w:szCs w:val="24"/>
-        </w:rPr>
-        <w:t>.</w:t>
-      </w:r>
-    </w:p>
-    <w:p>
-      <w:pPr>
-        <w:rPr>
-          <w:sz w:val="24"/>
-          <w:szCs w:val="24"/>
-        </w:rPr>
-      </w:pPr>
-    </w:p>
-    <w:p>
-      <w:pPr>
-        <w:rPr>
-          <w:sz w:val="24"/>
-          <w:szCs w:val="24"/>
-        </w:rPr>
-      </w:pPr>
+        <w:t>The Issues management plan is the guideline of how to deal with the Issues concerning the project and it’s available on the Monitoring and control folder as Issue management and escalation</w:t>
+      </w:r>
+      <w:r>
+        <w:rPr>
+          <w:sz w:val="24"/>
+          <w:szCs w:val="24"/>
+        </w:rPr>
+        <w:t xml:space="preserve"> </w:t>
+      </w:r>
+      <w:r>
+        <w:rPr>
+          <w:sz w:val="24"/>
+          <w:szCs w:val="24"/>
+        </w:rPr>
+        <w:t>docs.</w:t>
+      </w:r>
     </w:p>
     <w:p>
       <w:pPr>
@@ -6822,28 +6876,67 @@
           <w:sz w:val="32"/>
           <w:szCs w:val="32"/>
         </w:rPr>
+        <w:lastRenderedPageBreak/>
         <w:t>Escalations</w:t>
       </w:r>
       <w:bookmarkEnd w:id="31"/>
     </w:p>
+    <w:p/>
     <w:p>
-      <w:r>
-        <w:rPr>
-          <w:noProof/>
-        </w:rPr>
-        <w:drawing>
-          <wp:inline distT="0" distB="0" distL="0" distR="0" wp14:anchorId="24EF9ACE" wp14:editId="5AB74422">
-            <wp:extent cx="5486400" cy="3200400"/>
-            <wp:effectExtent l="19050" t="19050" r="38100" b="19050"/>
-            <wp:docPr id="4" name="Diagram 4"/>
-            <wp:cNvGraphicFramePr/>
-            <a:graphic xmlns:a="http://schemas.openxmlformats.org/drawingml/2006/main">
-              <a:graphicData uri="http://schemas.openxmlformats.org/drawingml/2006/diagram">
-                <dgm:relIds xmlns:dgm="http://schemas.openxmlformats.org/drawingml/2006/diagram" xmlns:r="http://schemas.openxmlformats.org/officeDocument/2006/relationships" r:dm="rId14" r:lo="rId15" r:qs="rId16" r:cs="rId17"/>
-              </a:graphicData>
-            </a:graphic>
-          </wp:inline>
-        </w:drawing>
+      <w:pPr>
+        <w:rPr>
+          <w:sz w:val="24"/>
+          <w:szCs w:val="24"/>
+        </w:rPr>
+      </w:pPr>
+      <w:r>
+        <w:rPr>
+          <w:sz w:val="24"/>
+          <w:szCs w:val="24"/>
+        </w:rPr>
+        <w:t xml:space="preserve">The </w:t>
+      </w:r>
+      <w:r>
+        <w:rPr>
+          <w:sz w:val="24"/>
+          <w:szCs w:val="24"/>
+        </w:rPr>
+        <w:t>Escalation</w:t>
+      </w:r>
+      <w:r>
+        <w:rPr>
+          <w:sz w:val="24"/>
+          <w:szCs w:val="24"/>
+        </w:rPr>
+        <w:t xml:space="preserve"> is the guideline of how to deal with the </w:t>
+      </w:r>
+      <w:r>
+        <w:rPr>
+          <w:sz w:val="24"/>
+          <w:szCs w:val="24"/>
+        </w:rPr>
+        <w:t xml:space="preserve">escalations </w:t>
+      </w:r>
+      <w:r>
+        <w:rPr>
+          <w:sz w:val="24"/>
+          <w:szCs w:val="24"/>
+        </w:rPr>
+        <w:t>concerning the project and it’s available on the Monitoring and control folder as Issue management and escalation</w:t>
+      </w:r>
+      <w:r>
+        <w:rPr>
+          <w:sz w:val="24"/>
+          <w:szCs w:val="24"/>
+        </w:rPr>
+        <w:t xml:space="preserve"> </w:t>
+      </w:r>
+      <w:r>
+        <w:rPr>
+          <w:sz w:val="24"/>
+          <w:szCs w:val="24"/>
+        </w:rPr>
+        <w:t>docs.</w:t>
       </w:r>
     </w:p>
     <w:p/>
@@ -6860,6 +6953,14 @@
     <w:p/>
     <w:p/>
     <w:p/>
+    <w:p/>
+    <w:p/>
+    <w:p/>
+    <w:p/>
+    <w:p/>
+    <w:p/>
+    <w:p/>
+    <w:p/>
     <w:p>
       <w:pPr>
         <w:pStyle w:val="Heading1"/>
@@ -6875,6 +6976,7 @@
           <w:sz w:val="40"/>
           <w:szCs w:val="40"/>
         </w:rPr>
+        <w:lastRenderedPageBreak/>
         <w:t>APPENDEIX A</w:t>
       </w:r>
       <w:bookmarkEnd w:id="32"/>
@@ -7846,8 +7948,8 @@
     <w:p/>
     <w:p/>
     <w:sectPr>
-      <w:headerReference w:type="default" r:id="rId19"/>
-      <w:footerReference w:type="default" r:id="rId20"/>
+      <w:headerReference w:type="default" r:id="rId14"/>
+      <w:footerReference w:type="default" r:id="rId15"/>
       <w:pgSz w:w="12240" w:h="15840"/>
       <w:pgMar w:top="1440" w:right="1440" w:bottom="1440" w:left="1440" w:header="720" w:footer="720" w:gutter="0"/>
       <w:pgNumType w:start="0"/>
@@ -12379,2753 +12481,6 @@
 </w:styles>
 </file>
 
-<file path=word/diagrams/colors1.xml><?xml version="1.0" encoding="utf-8"?>
-<dgm:colorsDef xmlns:dgm="http://schemas.openxmlformats.org/drawingml/2006/diagram" xmlns:a="http://schemas.openxmlformats.org/drawingml/2006/main" uniqueId="urn:microsoft.com/office/officeart/2005/8/colors/accent1_1">
-  <dgm:title val=""/>
-  <dgm:desc val=""/>
-  <dgm:catLst>
-    <dgm:cat type="accent1" pri="11100"/>
-  </dgm:catLst>
-  <dgm:styleLbl name="node0">
-    <dgm:fillClrLst meth="repeat">
-      <a:schemeClr val="lt1"/>
-    </dgm:fillClrLst>
-    <dgm:linClrLst meth="repeat">
-      <a:schemeClr val="accent1">
-        <a:shade val="80000"/>
-      </a:schemeClr>
-    </dgm:linClrLst>
-    <dgm:effectClrLst/>
-    <dgm:txLinClrLst/>
-    <dgm:txFillClrLst meth="repeat">
-      <a:schemeClr val="dk1"/>
-    </dgm:txFillClrLst>
-    <dgm:txEffectClrLst/>
-  </dgm:styleLbl>
-  <dgm:styleLbl name="alignNode1">
-    <dgm:fillClrLst meth="repeat">
-      <a:schemeClr val="lt1"/>
-    </dgm:fillClrLst>
-    <dgm:linClrLst meth="repeat">
-      <a:schemeClr val="accent1">
-        <a:shade val="80000"/>
-      </a:schemeClr>
-    </dgm:linClrLst>
-    <dgm:effectClrLst/>
-    <dgm:txLinClrLst/>
-    <dgm:txFillClrLst meth="repeat">
-      <a:schemeClr val="dk1"/>
-    </dgm:txFillClrLst>
-    <dgm:txEffectClrLst/>
-  </dgm:styleLbl>
-  <dgm:styleLbl name="node1">
-    <dgm:fillClrLst meth="repeat">
-      <a:schemeClr val="lt1"/>
-    </dgm:fillClrLst>
-    <dgm:linClrLst meth="repeat">
-      <a:schemeClr val="accent1">
-        <a:shade val="80000"/>
-      </a:schemeClr>
-    </dgm:linClrLst>
-    <dgm:effectClrLst/>
-    <dgm:txLinClrLst/>
-    <dgm:txFillClrLst meth="repeat">
-      <a:schemeClr val="dk1"/>
-    </dgm:txFillClrLst>
-    <dgm:txEffectClrLst/>
-  </dgm:styleLbl>
-  <dgm:styleLbl name="lnNode1">
-    <dgm:fillClrLst meth="repeat">
-      <a:schemeClr val="lt1"/>
-    </dgm:fillClrLst>
-    <dgm:linClrLst meth="repeat">
-      <a:schemeClr val="accent1">
-        <a:shade val="80000"/>
-      </a:schemeClr>
-    </dgm:linClrLst>
-    <dgm:effectClrLst/>
-    <dgm:txLinClrLst/>
-    <dgm:txFillClrLst meth="repeat">
-      <a:schemeClr val="dk1"/>
-    </dgm:txFillClrLst>
-    <dgm:txEffectClrLst/>
-  </dgm:styleLbl>
-  <dgm:styleLbl name="vennNode1">
-    <dgm:fillClrLst meth="repeat">
-      <a:schemeClr val="lt1">
-        <a:alpha val="50000"/>
-      </a:schemeClr>
-    </dgm:fillClrLst>
-    <dgm:linClrLst meth="repeat">
-      <a:schemeClr val="accent1">
-        <a:shade val="80000"/>
-      </a:schemeClr>
-    </dgm:linClrLst>
-    <dgm:effectClrLst/>
-    <dgm:txLinClrLst/>
-    <dgm:txFillClrLst/>
-    <dgm:txEffectClrLst/>
-  </dgm:styleLbl>
-  <dgm:styleLbl name="node2">
-    <dgm:fillClrLst meth="repeat">
-      <a:schemeClr val="lt1"/>
-    </dgm:fillClrLst>
-    <dgm:linClrLst meth="repeat">
-      <a:schemeClr val="accent1">
-        <a:shade val="80000"/>
-      </a:schemeClr>
-    </dgm:linClrLst>
-    <dgm:effectClrLst/>
-    <dgm:txLinClrLst/>
-    <dgm:txFillClrLst meth="repeat">
-      <a:schemeClr val="dk1"/>
-    </dgm:txFillClrLst>
-    <dgm:txEffectClrLst/>
-  </dgm:styleLbl>
-  <dgm:styleLbl name="node3">
-    <dgm:fillClrLst meth="repeat">
-      <a:schemeClr val="lt1"/>
-    </dgm:fillClrLst>
-    <dgm:linClrLst meth="repeat">
-      <a:schemeClr val="accent1">
-        <a:shade val="80000"/>
-      </a:schemeClr>
-    </dgm:linClrLst>
-    <dgm:effectClrLst/>
-    <dgm:txLinClrLst/>
-    <dgm:txFillClrLst meth="repeat">
-      <a:schemeClr val="dk1"/>
-    </dgm:txFillClrLst>
-    <dgm:txEffectClrLst/>
-  </dgm:styleLbl>
-  <dgm:styleLbl name="node4">
-    <dgm:fillClrLst meth="repeat">
-      <a:schemeClr val="lt1"/>
-    </dgm:fillClrLst>
-    <dgm:linClrLst meth="repeat">
-      <a:schemeClr val="accent1">
-        <a:shade val="80000"/>
-      </a:schemeClr>
-    </dgm:linClrLst>
-    <dgm:effectClrLst/>
-    <dgm:txLinClrLst/>
-    <dgm:txFillClrLst meth="repeat">
-      <a:schemeClr val="dk1"/>
-    </dgm:txFillClrLst>
-    <dgm:txEffectClrLst/>
-  </dgm:styleLbl>
-  <dgm:styleLbl name="fgImgPlace1">
-    <dgm:fillClrLst meth="repeat">
-      <a:schemeClr val="accent1">
-        <a:tint val="40000"/>
-      </a:schemeClr>
-    </dgm:fillClrLst>
-    <dgm:linClrLst meth="repeat">
-      <a:schemeClr val="accent1">
-        <a:shade val="80000"/>
-      </a:schemeClr>
-    </dgm:linClrLst>
-    <dgm:effectClrLst/>
-    <dgm:txLinClrLst/>
-    <dgm:txFillClrLst meth="repeat">
-      <a:schemeClr val="lt1"/>
-    </dgm:txFillClrLst>
-    <dgm:txEffectClrLst/>
-  </dgm:styleLbl>
-  <dgm:styleLbl name="alignImgPlace1">
-    <dgm:fillClrLst meth="repeat">
-      <a:schemeClr val="accent1">
-        <a:tint val="40000"/>
-      </a:schemeClr>
-    </dgm:fillClrLst>
-    <dgm:linClrLst meth="repeat">
-      <a:schemeClr val="accent1">
-        <a:shade val="80000"/>
-      </a:schemeClr>
-    </dgm:linClrLst>
-    <dgm:effectClrLst/>
-    <dgm:txLinClrLst/>
-    <dgm:txFillClrLst meth="repeat">
-      <a:schemeClr val="lt1"/>
-    </dgm:txFillClrLst>
-    <dgm:txEffectClrLst/>
-  </dgm:styleLbl>
-  <dgm:styleLbl name="bgImgPlace1">
-    <dgm:fillClrLst meth="repeat">
-      <a:schemeClr val="accent1">
-        <a:tint val="40000"/>
-      </a:schemeClr>
-    </dgm:fillClrLst>
-    <dgm:linClrLst meth="repeat">
-      <a:schemeClr val="accent1">
-        <a:shade val="80000"/>
-      </a:schemeClr>
-    </dgm:linClrLst>
-    <dgm:effectClrLst/>
-    <dgm:txLinClrLst/>
-    <dgm:txFillClrLst meth="repeat">
-      <a:schemeClr val="lt1"/>
-    </dgm:txFillClrLst>
-    <dgm:txEffectClrLst/>
-  </dgm:styleLbl>
-  <dgm:styleLbl name="sibTrans2D1">
-    <dgm:fillClrLst meth="repeat">
-      <a:schemeClr val="accent1">
-        <a:tint val="60000"/>
-      </a:schemeClr>
-    </dgm:fillClrLst>
-    <dgm:linClrLst meth="repeat">
-      <a:schemeClr val="accent1">
-        <a:tint val="60000"/>
-      </a:schemeClr>
-    </dgm:linClrLst>
-    <dgm:effectClrLst/>
-    <dgm:txLinClrLst/>
-    <dgm:txFillClrLst meth="repeat">
-      <a:schemeClr val="dk1"/>
-    </dgm:txFillClrLst>
-    <dgm:txEffectClrLst/>
-  </dgm:styleLbl>
-  <dgm:styleLbl name="fgSibTrans2D1">
-    <dgm:fillClrLst meth="repeat">
-      <a:schemeClr val="accent1">
-        <a:tint val="60000"/>
-      </a:schemeClr>
-    </dgm:fillClrLst>
-    <dgm:linClrLst meth="repeat">
-      <a:schemeClr val="accent1">
-        <a:tint val="60000"/>
-      </a:schemeClr>
-    </dgm:linClrLst>
-    <dgm:effectClrLst/>
-    <dgm:txLinClrLst/>
-    <dgm:txFillClrLst meth="repeat">
-      <a:schemeClr val="dk1"/>
-    </dgm:txFillClrLst>
-    <dgm:txEffectClrLst/>
-  </dgm:styleLbl>
-  <dgm:styleLbl name="bgSibTrans2D1">
-    <dgm:fillClrLst meth="repeat">
-      <a:schemeClr val="accent1">
-        <a:tint val="60000"/>
-      </a:schemeClr>
-    </dgm:fillClrLst>
-    <dgm:linClrLst meth="repeat">
-      <a:schemeClr val="accent1">
-        <a:tint val="60000"/>
-      </a:schemeClr>
-    </dgm:linClrLst>
-    <dgm:effectClrLst/>
-    <dgm:txLinClrLst/>
-    <dgm:txFillClrLst meth="repeat">
-      <a:schemeClr val="dk1"/>
-    </dgm:txFillClrLst>
-    <dgm:txEffectClrLst/>
-  </dgm:styleLbl>
-  <dgm:styleLbl name="sibTrans1D1">
-    <dgm:fillClrLst meth="repeat">
-      <a:schemeClr val="accent1"/>
-    </dgm:fillClrLst>
-    <dgm:linClrLst meth="repeat">
-      <a:schemeClr val="accent1"/>
-    </dgm:linClrLst>
-    <dgm:effectClrLst/>
-    <dgm:txLinClrLst/>
-    <dgm:txFillClrLst meth="repeat">
-      <a:schemeClr val="tx1"/>
-    </dgm:txFillClrLst>
-    <dgm:txEffectClrLst/>
-  </dgm:styleLbl>
-  <dgm:styleLbl name="callout">
-    <dgm:fillClrLst meth="repeat">
-      <a:schemeClr val="accent1"/>
-    </dgm:fillClrLst>
-    <dgm:linClrLst meth="repeat">
-      <a:schemeClr val="accent1"/>
-    </dgm:linClrLst>
-    <dgm:effectClrLst/>
-    <dgm:txLinClrLst/>
-    <dgm:txFillClrLst meth="repeat">
-      <a:schemeClr val="tx1"/>
-    </dgm:txFillClrLst>
-    <dgm:txEffectClrLst/>
-  </dgm:styleLbl>
-  <dgm:styleLbl name="asst0">
-    <dgm:fillClrLst meth="repeat">
-      <a:schemeClr val="lt1"/>
-    </dgm:fillClrLst>
-    <dgm:linClrLst meth="repeat">
-      <a:schemeClr val="accent1">
-        <a:shade val="80000"/>
-      </a:schemeClr>
-    </dgm:linClrLst>
-    <dgm:effectClrLst/>
-    <dgm:txLinClrLst/>
-    <dgm:txFillClrLst meth="repeat">
-      <a:schemeClr val="dk1"/>
-    </dgm:txFillClrLst>
-    <dgm:txEffectClrLst/>
-  </dgm:styleLbl>
-  <dgm:styleLbl name="asst1">
-    <dgm:fillClrLst meth="repeat">
-      <a:schemeClr val="lt1"/>
-    </dgm:fillClrLst>
-    <dgm:linClrLst meth="repeat">
-      <a:schemeClr val="accent1">
-        <a:shade val="80000"/>
-      </a:schemeClr>
-    </dgm:linClrLst>
-    <dgm:effectClrLst/>
-    <dgm:txLinClrLst/>
-    <dgm:txFillClrLst meth="repeat">
-      <a:schemeClr val="dk1"/>
-    </dgm:txFillClrLst>
-    <dgm:txEffectClrLst/>
-  </dgm:styleLbl>
-  <dgm:styleLbl name="asst2">
-    <dgm:fillClrLst meth="repeat">
-      <a:schemeClr val="lt1"/>
-    </dgm:fillClrLst>
-    <dgm:linClrLst meth="repeat">
-      <a:schemeClr val="accent1">
-        <a:shade val="80000"/>
-      </a:schemeClr>
-    </dgm:linClrLst>
-    <dgm:effectClrLst/>
-    <dgm:txLinClrLst/>
-    <dgm:txFillClrLst meth="repeat">
-      <a:schemeClr val="dk1"/>
-    </dgm:txFillClrLst>
-    <dgm:txEffectClrLst/>
-  </dgm:styleLbl>
-  <dgm:styleLbl name="asst3">
-    <dgm:fillClrLst meth="repeat">
-      <a:schemeClr val="lt1"/>
-    </dgm:fillClrLst>
-    <dgm:linClrLst meth="repeat">
-      <a:schemeClr val="accent1">
-        <a:shade val="80000"/>
-      </a:schemeClr>
-    </dgm:linClrLst>
-    <dgm:effectClrLst/>
-    <dgm:txLinClrLst/>
-    <dgm:txFillClrLst meth="repeat">
-      <a:schemeClr val="dk1"/>
-    </dgm:txFillClrLst>
-    <dgm:txEffectClrLst/>
-  </dgm:styleLbl>
-  <dgm:styleLbl name="asst4">
-    <dgm:fillClrLst meth="repeat">
-      <a:schemeClr val="lt1"/>
-    </dgm:fillClrLst>
-    <dgm:linClrLst meth="repeat">
-      <a:schemeClr val="accent1">
-        <a:shade val="80000"/>
-      </a:schemeClr>
-    </dgm:linClrLst>
-    <dgm:effectClrLst/>
-    <dgm:txLinClrLst/>
-    <dgm:txFillClrLst meth="repeat">
-      <a:schemeClr val="dk1"/>
-    </dgm:txFillClrLst>
-    <dgm:txEffectClrLst/>
-  </dgm:styleLbl>
-  <dgm:styleLbl name="parChTrans2D1">
-    <dgm:fillClrLst meth="repeat">
-      <a:schemeClr val="accent1">
-        <a:tint val="60000"/>
-      </a:schemeClr>
-    </dgm:fillClrLst>
-    <dgm:linClrLst meth="repeat">
-      <a:schemeClr val="accent1">
-        <a:tint val="60000"/>
-      </a:schemeClr>
-    </dgm:linClrLst>
-    <dgm:effectClrLst/>
-    <dgm:txLinClrLst/>
-    <dgm:txFillClrLst/>
-    <dgm:txEffectClrLst/>
-  </dgm:styleLbl>
-  <dgm:styleLbl name="parChTrans2D2">
-    <dgm:fillClrLst meth="repeat">
-      <a:schemeClr val="accent1"/>
-    </dgm:fillClrLst>
-    <dgm:linClrLst meth="repeat">
-      <a:schemeClr val="accent1"/>
-    </dgm:linClrLst>
-    <dgm:effectClrLst/>
-    <dgm:txLinClrLst/>
-    <dgm:txFillClrLst/>
-    <dgm:txEffectClrLst/>
-  </dgm:styleLbl>
-  <dgm:styleLbl name="parChTrans2D3">
-    <dgm:fillClrLst meth="repeat">
-      <a:schemeClr val="accent1"/>
-    </dgm:fillClrLst>
-    <dgm:linClrLst meth="repeat">
-      <a:schemeClr val="accent1"/>
-    </dgm:linClrLst>
-    <dgm:effectClrLst/>
-    <dgm:txLinClrLst/>
-    <dgm:txFillClrLst/>
-    <dgm:txEffectClrLst/>
-  </dgm:styleLbl>
-  <dgm:styleLbl name="parChTrans2D4">
-    <dgm:fillClrLst meth="repeat">
-      <a:schemeClr val="accent1"/>
-    </dgm:fillClrLst>
-    <dgm:linClrLst meth="repeat">
-      <a:schemeClr val="accent1"/>
-    </dgm:linClrLst>
-    <dgm:effectClrLst/>
-    <dgm:txLinClrLst/>
-    <dgm:txFillClrLst meth="repeat">
-      <a:schemeClr val="lt1"/>
-    </dgm:txFillClrLst>
-    <dgm:txEffectClrLst/>
-  </dgm:styleLbl>
-  <dgm:styleLbl name="parChTrans1D1">
-    <dgm:fillClrLst meth="repeat">
-      <a:schemeClr val="accent1"/>
-    </dgm:fillClrLst>
-    <dgm:linClrLst meth="repeat">
-      <a:schemeClr val="accent1">
-        <a:shade val="60000"/>
-      </a:schemeClr>
-    </dgm:linClrLst>
-    <dgm:effectClrLst/>
-    <dgm:txLinClrLst/>
-    <dgm:txFillClrLst meth="repeat">
-      <a:schemeClr val="tx1"/>
-    </dgm:txFillClrLst>
-    <dgm:txEffectClrLst/>
-  </dgm:styleLbl>
-  <dgm:styleLbl name="parChTrans1D2">
-    <dgm:fillClrLst meth="repeat">
-      <a:schemeClr val="accent1"/>
-    </dgm:fillClrLst>
-    <dgm:linClrLst meth="repeat">
-      <a:schemeClr val="accent1">
-        <a:shade val="60000"/>
-      </a:schemeClr>
-    </dgm:linClrLst>
-    <dgm:effectClrLst/>
-    <dgm:txLinClrLst/>
-    <dgm:txFillClrLst meth="repeat">
-      <a:schemeClr val="tx1"/>
-    </dgm:txFillClrLst>
-    <dgm:txEffectClrLst/>
-  </dgm:styleLbl>
-  <dgm:styleLbl name="parChTrans1D3">
-    <dgm:fillClrLst meth="repeat">
-      <a:schemeClr val="accent1"/>
-    </dgm:fillClrLst>
-    <dgm:linClrLst meth="repeat">
-      <a:schemeClr val="accent1">
-        <a:shade val="80000"/>
-      </a:schemeClr>
-    </dgm:linClrLst>
-    <dgm:effectClrLst/>
-    <dgm:txLinClrLst/>
-    <dgm:txFillClrLst meth="repeat">
-      <a:schemeClr val="tx1"/>
-    </dgm:txFillClrLst>
-    <dgm:txEffectClrLst/>
-  </dgm:styleLbl>
-  <dgm:styleLbl name="parChTrans1D4">
-    <dgm:fillClrLst meth="repeat">
-      <a:schemeClr val="accent1"/>
-    </dgm:fillClrLst>
-    <dgm:linClrLst meth="repeat">
-      <a:schemeClr val="accent1">
-        <a:shade val="80000"/>
-      </a:schemeClr>
-    </dgm:linClrLst>
-    <dgm:effectClrLst/>
-    <dgm:txLinClrLst/>
-    <dgm:txFillClrLst meth="repeat">
-      <a:schemeClr val="tx1"/>
-    </dgm:txFillClrLst>
-    <dgm:txEffectClrLst/>
-  </dgm:styleLbl>
-  <dgm:styleLbl name="fgAcc1">
-    <dgm:fillClrLst meth="repeat">
-      <a:schemeClr val="accent1">
-        <a:alpha val="90000"/>
-        <a:tint val="40000"/>
-      </a:schemeClr>
-    </dgm:fillClrLst>
-    <dgm:linClrLst meth="repeat">
-      <a:schemeClr val="accent1"/>
-    </dgm:linClrLst>
-    <dgm:effectClrLst/>
-    <dgm:txLinClrLst/>
-    <dgm:txFillClrLst meth="repeat">
-      <a:schemeClr val="dk1"/>
-    </dgm:txFillClrLst>
-    <dgm:txEffectClrLst/>
-  </dgm:styleLbl>
-  <dgm:styleLbl name="conFgAcc1">
-    <dgm:fillClrLst meth="repeat">
-      <a:schemeClr val="accent1">
-        <a:alpha val="90000"/>
-        <a:tint val="40000"/>
-      </a:schemeClr>
-    </dgm:fillClrLst>
-    <dgm:linClrLst meth="repeat">
-      <a:schemeClr val="accent1"/>
-    </dgm:linClrLst>
-    <dgm:effectClrLst/>
-    <dgm:txLinClrLst/>
-    <dgm:txFillClrLst meth="repeat">
-      <a:schemeClr val="dk1"/>
-    </dgm:txFillClrLst>
-    <dgm:txEffectClrLst/>
-  </dgm:styleLbl>
-  <dgm:styleLbl name="alignAcc1">
-    <dgm:fillClrLst meth="repeat">
-      <a:schemeClr val="accent1">
-        <a:alpha val="90000"/>
-        <a:tint val="40000"/>
-      </a:schemeClr>
-    </dgm:fillClrLst>
-    <dgm:linClrLst meth="repeat">
-      <a:schemeClr val="accent1"/>
-    </dgm:linClrLst>
-    <dgm:effectClrLst/>
-    <dgm:txLinClrLst/>
-    <dgm:txFillClrLst meth="repeat">
-      <a:schemeClr val="dk1"/>
-    </dgm:txFillClrLst>
-    <dgm:txEffectClrLst/>
-  </dgm:styleLbl>
-  <dgm:styleLbl name="trAlignAcc1">
-    <dgm:fillClrLst meth="repeat">
-      <a:schemeClr val="accent1">
-        <a:alpha val="40000"/>
-        <a:tint val="40000"/>
-      </a:schemeClr>
-    </dgm:fillClrLst>
-    <dgm:linClrLst meth="repeat">
-      <a:schemeClr val="accent1"/>
-    </dgm:linClrLst>
-    <dgm:effectClrLst/>
-    <dgm:txLinClrLst/>
-    <dgm:txFillClrLst meth="repeat">
-      <a:schemeClr val="dk1"/>
-    </dgm:txFillClrLst>
-    <dgm:txEffectClrLst/>
-  </dgm:styleLbl>
-  <dgm:styleLbl name="bgAcc1">
-    <dgm:fillClrLst meth="repeat">
-      <a:schemeClr val="accent1">
-        <a:alpha val="90000"/>
-        <a:tint val="40000"/>
-      </a:schemeClr>
-    </dgm:fillClrLst>
-    <dgm:linClrLst meth="repeat">
-      <a:schemeClr val="accent1"/>
-    </dgm:linClrLst>
-    <dgm:effectClrLst/>
-    <dgm:txLinClrLst/>
-    <dgm:txFillClrLst meth="repeat">
-      <a:schemeClr val="dk1"/>
-    </dgm:txFillClrLst>
-    <dgm:txEffectClrLst/>
-  </dgm:styleLbl>
-  <dgm:styleLbl name="solidFgAcc1">
-    <dgm:fillClrLst meth="repeat">
-      <a:schemeClr val="lt1"/>
-    </dgm:fillClrLst>
-    <dgm:linClrLst meth="repeat">
-      <a:schemeClr val="accent1"/>
-    </dgm:linClrLst>
-    <dgm:effectClrLst/>
-    <dgm:txLinClrLst/>
-    <dgm:txFillClrLst meth="repeat">
-      <a:schemeClr val="dk1"/>
-    </dgm:txFillClrLst>
-    <dgm:txEffectClrLst/>
-  </dgm:styleLbl>
-  <dgm:styleLbl name="solidAlignAcc1">
-    <dgm:fillClrLst meth="repeat">
-      <a:schemeClr val="lt1"/>
-    </dgm:fillClrLst>
-    <dgm:linClrLst meth="repeat">
-      <a:schemeClr val="accent1"/>
-    </dgm:linClrLst>
-    <dgm:effectClrLst/>
-    <dgm:txLinClrLst/>
-    <dgm:txFillClrLst meth="repeat">
-      <a:schemeClr val="dk1"/>
-    </dgm:txFillClrLst>
-    <dgm:txEffectClrLst/>
-  </dgm:styleLbl>
-  <dgm:styleLbl name="solidBgAcc1">
-    <dgm:fillClrLst meth="repeat">
-      <a:schemeClr val="lt1"/>
-    </dgm:fillClrLst>
-    <dgm:linClrLst meth="repeat">
-      <a:schemeClr val="accent1"/>
-    </dgm:linClrLst>
-    <dgm:effectClrLst/>
-    <dgm:txLinClrLst/>
-    <dgm:txFillClrLst meth="repeat">
-      <a:schemeClr val="dk1"/>
-    </dgm:txFillClrLst>
-    <dgm:txEffectClrLst/>
-  </dgm:styleLbl>
-  <dgm:styleLbl name="fgAccFollowNode1">
-    <dgm:fillClrLst meth="repeat">
-      <a:schemeClr val="lt1">
-        <a:alpha val="90000"/>
-        <a:tint val="40000"/>
-      </a:schemeClr>
-    </dgm:fillClrLst>
-    <dgm:linClrLst meth="repeat">
-      <a:schemeClr val="accent1">
-        <a:alpha val="90000"/>
-      </a:schemeClr>
-    </dgm:linClrLst>
-    <dgm:effectClrLst/>
-    <dgm:txLinClrLst/>
-    <dgm:txFillClrLst meth="repeat">
-      <a:schemeClr val="dk1"/>
-    </dgm:txFillClrLst>
-    <dgm:txEffectClrLst/>
-  </dgm:styleLbl>
-  <dgm:styleLbl name="alignAccFollowNode1">
-    <dgm:fillClrLst meth="repeat">
-      <a:schemeClr val="lt1">
-        <a:alpha val="90000"/>
-        <a:tint val="40000"/>
-      </a:schemeClr>
-    </dgm:fillClrLst>
-    <dgm:linClrLst meth="repeat">
-      <a:schemeClr val="accent1">
-        <a:alpha val="90000"/>
-      </a:schemeClr>
-    </dgm:linClrLst>
-    <dgm:effectClrLst/>
-    <dgm:txLinClrLst/>
-    <dgm:txFillClrLst meth="repeat">
-      <a:schemeClr val="dk1"/>
-    </dgm:txFillClrLst>
-    <dgm:txEffectClrLst/>
-  </dgm:styleLbl>
-  <dgm:styleLbl name="bgAccFollowNode1">
-    <dgm:fillClrLst meth="repeat">
-      <a:schemeClr val="lt1">
-        <a:alpha val="90000"/>
-        <a:tint val="40000"/>
-      </a:schemeClr>
-    </dgm:fillClrLst>
-    <dgm:linClrLst meth="repeat">
-      <a:schemeClr val="accent1">
-        <a:alpha val="90000"/>
-      </a:schemeClr>
-    </dgm:linClrLst>
-    <dgm:effectClrLst/>
-    <dgm:txLinClrLst/>
-    <dgm:txFillClrLst meth="repeat">
-      <a:schemeClr val="dk1"/>
-    </dgm:txFillClrLst>
-    <dgm:txEffectClrLst/>
-  </dgm:styleLbl>
-  <dgm:styleLbl name="fgAcc0">
-    <dgm:fillClrLst meth="repeat">
-      <a:schemeClr val="accent1">
-        <a:alpha val="90000"/>
-        <a:tint val="40000"/>
-      </a:schemeClr>
-    </dgm:fillClrLst>
-    <dgm:linClrLst meth="repeat">
-      <a:schemeClr val="accent1"/>
-    </dgm:linClrLst>
-    <dgm:effectClrLst/>
-    <dgm:txLinClrLst/>
-    <dgm:txFillClrLst meth="repeat">
-      <a:schemeClr val="dk1"/>
-    </dgm:txFillClrLst>
-    <dgm:txEffectClrLst/>
-  </dgm:styleLbl>
-  <dgm:styleLbl name="fgAcc2">
-    <dgm:fillClrLst meth="repeat">
-      <a:schemeClr val="accent1">
-        <a:alpha val="90000"/>
-        <a:tint val="40000"/>
-      </a:schemeClr>
-    </dgm:fillClrLst>
-    <dgm:linClrLst meth="repeat">
-      <a:schemeClr val="accent1"/>
-    </dgm:linClrLst>
-    <dgm:effectClrLst/>
-    <dgm:txLinClrLst/>
-    <dgm:txFillClrLst meth="repeat">
-      <a:schemeClr val="dk1"/>
-    </dgm:txFillClrLst>
-    <dgm:txEffectClrLst/>
-  </dgm:styleLbl>
-  <dgm:styleLbl name="fgAcc3">
-    <dgm:fillClrLst meth="repeat">
-      <a:schemeClr val="accent1">
-        <a:alpha val="90000"/>
-        <a:tint val="40000"/>
-      </a:schemeClr>
-    </dgm:fillClrLst>
-    <dgm:linClrLst meth="repeat">
-      <a:schemeClr val="accent1"/>
-    </dgm:linClrLst>
-    <dgm:effectClrLst/>
-    <dgm:txLinClrLst/>
-    <dgm:txFillClrLst meth="repeat">
-      <a:schemeClr val="dk1"/>
-    </dgm:txFillClrLst>
-    <dgm:txEffectClrLst/>
-  </dgm:styleLbl>
-  <dgm:styleLbl name="fgAcc4">
-    <dgm:fillClrLst meth="repeat">
-      <a:schemeClr val="accent1">
-        <a:alpha val="90000"/>
-        <a:tint val="40000"/>
-      </a:schemeClr>
-    </dgm:fillClrLst>
-    <dgm:linClrLst meth="repeat">
-      <a:schemeClr val="accent1"/>
-    </dgm:linClrLst>
-    <dgm:effectClrLst/>
-    <dgm:txLinClrLst/>
-    <dgm:txFillClrLst meth="repeat">
-      <a:schemeClr val="dk1"/>
-    </dgm:txFillClrLst>
-    <dgm:txEffectClrLst/>
-  </dgm:styleLbl>
-  <dgm:styleLbl name="bgShp">
-    <dgm:fillClrLst meth="repeat">
-      <a:schemeClr val="accent1">
-        <a:tint val="40000"/>
-      </a:schemeClr>
-    </dgm:fillClrLst>
-    <dgm:linClrLst meth="repeat">
-      <a:schemeClr val="accent1"/>
-    </dgm:linClrLst>
-    <dgm:effectClrLst/>
-    <dgm:txLinClrLst/>
-    <dgm:txFillClrLst meth="repeat">
-      <a:schemeClr val="dk1"/>
-    </dgm:txFillClrLst>
-    <dgm:txEffectClrLst/>
-  </dgm:styleLbl>
-  <dgm:styleLbl name="dkBgShp">
-    <dgm:fillClrLst meth="repeat">
-      <a:schemeClr val="accent1">
-        <a:shade val="80000"/>
-      </a:schemeClr>
-    </dgm:fillClrLst>
-    <dgm:linClrLst meth="repeat">
-      <a:schemeClr val="accent1"/>
-    </dgm:linClrLst>
-    <dgm:effectClrLst/>
-    <dgm:txLinClrLst/>
-    <dgm:txFillClrLst meth="repeat">
-      <a:schemeClr val="lt1"/>
-    </dgm:txFillClrLst>
-    <dgm:txEffectClrLst/>
-  </dgm:styleLbl>
-  <dgm:styleLbl name="trBgShp">
-    <dgm:fillClrLst meth="repeat">
-      <a:schemeClr val="accent1">
-        <a:tint val="50000"/>
-        <a:alpha val="40000"/>
-      </a:schemeClr>
-    </dgm:fillClrLst>
-    <dgm:linClrLst meth="repeat">
-      <a:schemeClr val="accent1"/>
-    </dgm:linClrLst>
-    <dgm:effectClrLst/>
-    <dgm:txLinClrLst/>
-    <dgm:txFillClrLst meth="repeat">
-      <a:schemeClr val="lt1"/>
-    </dgm:txFillClrLst>
-    <dgm:txEffectClrLst/>
-  </dgm:styleLbl>
-  <dgm:styleLbl name="fgShp">
-    <dgm:fillClrLst meth="repeat">
-      <a:schemeClr val="accent1">
-        <a:tint val="60000"/>
-      </a:schemeClr>
-    </dgm:fillClrLst>
-    <dgm:linClrLst meth="repeat">
-      <a:schemeClr val="lt1"/>
-    </dgm:linClrLst>
-    <dgm:effectClrLst/>
-    <dgm:txLinClrLst/>
-    <dgm:txFillClrLst meth="repeat">
-      <a:schemeClr val="dk1"/>
-    </dgm:txFillClrLst>
-    <dgm:txEffectClrLst/>
-  </dgm:styleLbl>
-  <dgm:styleLbl name="revTx">
-    <dgm:fillClrLst meth="repeat">
-      <a:schemeClr val="lt1">
-        <a:alpha val="0"/>
-      </a:schemeClr>
-    </dgm:fillClrLst>
-    <dgm:linClrLst meth="repeat">
-      <a:schemeClr val="dk1">
-        <a:alpha val="0"/>
-      </a:schemeClr>
-    </dgm:linClrLst>
-    <dgm:effectClrLst/>
-    <dgm:txLinClrLst/>
-    <dgm:txFillClrLst meth="repeat">
-      <a:schemeClr val="tx1"/>
-    </dgm:txFillClrLst>
-    <dgm:txEffectClrLst/>
-  </dgm:styleLbl>
-</dgm:colorsDef>
-</file>
-
-<file path=word/diagrams/data1.xml><?xml version="1.0" encoding="utf-8"?>
-<dgm:dataModel xmlns:dgm="http://schemas.openxmlformats.org/drawingml/2006/diagram" xmlns:a="http://schemas.openxmlformats.org/drawingml/2006/main">
-  <dgm:ptLst>
-    <dgm:pt modelId="{8C5CCD5A-20AC-4CE3-B3C0-68C74A00F0F2}" type="doc">
-      <dgm:prSet loTypeId="urn:microsoft.com/office/officeart/2005/8/layout/pyramid1" loCatId="pyramid" qsTypeId="urn:microsoft.com/office/officeart/2005/8/quickstyle/simple1" qsCatId="simple" csTypeId="urn:microsoft.com/office/officeart/2005/8/colors/accent1_1" csCatId="accent1" phldr="1"/>
-      <dgm:spPr/>
-      <dgm:t>
-        <a:bodyPr/>
-        <a:lstStyle/>
-        <a:p>
-          <a:endParaRPr lang="en-US"/>
-        </a:p>
-      </dgm:t>
-    </dgm:pt>
-    <dgm:pt modelId="{54581254-EB85-4574-A6A3-2FD01FC184F3}">
-      <dgm:prSet phldrT="[Text]" custT="1"/>
-      <dgm:spPr/>
-      <dgm:t>
-        <a:bodyPr/>
-        <a:lstStyle/>
-        <a:p>
-          <a:endParaRPr lang="en-US" sz="1100"/>
-        </a:p>
-        <a:p>
-          <a:r>
-            <a:rPr lang="en-US" sz="1100"/>
-            <a:t>Customer</a:t>
-          </a:r>
-        </a:p>
-        <a:p>
-          <a:r>
-            <a:rPr lang="en-US" sz="1100"/>
-            <a:t> / Quality Manager </a:t>
-          </a:r>
-          <a:endParaRPr lang="en-US" sz="1400"/>
-        </a:p>
-      </dgm:t>
-    </dgm:pt>
-    <dgm:pt modelId="{19A1409B-07BB-426D-A148-D2FD04A61743}" type="parTrans" cxnId="{C90AB480-59C5-4935-8E94-18EA958C7A6E}">
-      <dgm:prSet/>
-      <dgm:spPr/>
-      <dgm:t>
-        <a:bodyPr/>
-        <a:lstStyle/>
-        <a:p>
-          <a:endParaRPr lang="en-US"/>
-        </a:p>
-      </dgm:t>
-    </dgm:pt>
-    <dgm:pt modelId="{0E7C6E26-D2C2-4DFD-B775-5083B6635583}" type="sibTrans" cxnId="{C90AB480-59C5-4935-8E94-18EA958C7A6E}">
-      <dgm:prSet/>
-      <dgm:spPr/>
-      <dgm:t>
-        <a:bodyPr/>
-        <a:lstStyle/>
-        <a:p>
-          <a:endParaRPr lang="en-US"/>
-        </a:p>
-      </dgm:t>
-    </dgm:pt>
-    <dgm:pt modelId="{2D3C522A-CC50-42AC-A0CE-85D9416BB033}">
-      <dgm:prSet phldrT="[Text]" custT="1"/>
-      <dgm:spPr/>
-      <dgm:t>
-        <a:bodyPr/>
-        <a:lstStyle/>
-        <a:p>
-          <a:r>
-            <a:rPr lang="en-US" sz="1600"/>
-            <a:t>Project Manager </a:t>
-          </a:r>
-        </a:p>
-      </dgm:t>
-    </dgm:pt>
-    <dgm:pt modelId="{CBD4EAFC-2CD1-4049-9666-993B023C0324}" type="parTrans" cxnId="{D41EB3A5-0639-4A84-B324-5E933D8E35DC}">
-      <dgm:prSet/>
-      <dgm:spPr/>
-      <dgm:t>
-        <a:bodyPr/>
-        <a:lstStyle/>
-        <a:p>
-          <a:endParaRPr lang="en-US"/>
-        </a:p>
-      </dgm:t>
-    </dgm:pt>
-    <dgm:pt modelId="{13F6FEC0-FB91-4664-9C6E-9638A5643D87}" type="sibTrans" cxnId="{D41EB3A5-0639-4A84-B324-5E933D8E35DC}">
-      <dgm:prSet/>
-      <dgm:spPr/>
-      <dgm:t>
-        <a:bodyPr/>
-        <a:lstStyle/>
-        <a:p>
-          <a:endParaRPr lang="en-US"/>
-        </a:p>
-      </dgm:t>
-    </dgm:pt>
-    <dgm:pt modelId="{DA35A97C-175E-487E-802B-BB85301F6068}">
-      <dgm:prSet custT="1"/>
-      <dgm:spPr/>
-      <dgm:t>
-        <a:bodyPr/>
-        <a:lstStyle/>
-        <a:p>
-          <a:r>
-            <a:rPr lang="en-US" sz="2400"/>
-            <a:t>Technical Manager</a:t>
-          </a:r>
-        </a:p>
-      </dgm:t>
-    </dgm:pt>
-    <dgm:pt modelId="{1258F30D-D0CF-4C22-B242-5AE9A5DEE273}" type="parTrans" cxnId="{BBD4FCF3-0A06-4978-B622-BF26CBBC182B}">
-      <dgm:prSet/>
-      <dgm:spPr/>
-      <dgm:t>
-        <a:bodyPr/>
-        <a:lstStyle/>
-        <a:p>
-          <a:endParaRPr lang="en-US"/>
-        </a:p>
-      </dgm:t>
-    </dgm:pt>
-    <dgm:pt modelId="{6A10A3AD-F822-44B4-8BC7-F0ECD6CD4525}" type="sibTrans" cxnId="{BBD4FCF3-0A06-4978-B622-BF26CBBC182B}">
-      <dgm:prSet/>
-      <dgm:spPr/>
-      <dgm:t>
-        <a:bodyPr/>
-        <a:lstStyle/>
-        <a:p>
-          <a:endParaRPr lang="en-US"/>
-        </a:p>
-      </dgm:t>
-    </dgm:pt>
-    <dgm:pt modelId="{112260A1-EFB6-44D3-BDF8-33B22CE4FF1C}">
-      <dgm:prSet custT="1"/>
-      <dgm:spPr/>
-      <dgm:t>
-        <a:bodyPr/>
-        <a:lstStyle/>
-        <a:p>
-          <a:r>
-            <a:rPr lang="en-US" sz="2000"/>
-            <a:t>Release Manager</a:t>
-          </a:r>
-        </a:p>
-      </dgm:t>
-    </dgm:pt>
-    <dgm:pt modelId="{1155C783-FFCD-4C92-9559-24FA4248D01B}" type="parTrans" cxnId="{6A8C3818-207F-41F1-8678-3635B3E89572}">
-      <dgm:prSet/>
-      <dgm:spPr/>
-      <dgm:t>
-        <a:bodyPr/>
-        <a:lstStyle/>
-        <a:p>
-          <a:endParaRPr lang="en-US"/>
-        </a:p>
-      </dgm:t>
-    </dgm:pt>
-    <dgm:pt modelId="{F8068186-04FB-45EC-8B5E-B619D8E638E5}" type="sibTrans" cxnId="{6A8C3818-207F-41F1-8678-3635B3E89572}">
-      <dgm:prSet/>
-      <dgm:spPr/>
-      <dgm:t>
-        <a:bodyPr/>
-        <a:lstStyle/>
-        <a:p>
-          <a:endParaRPr lang="en-US"/>
-        </a:p>
-      </dgm:t>
-    </dgm:pt>
-    <dgm:pt modelId="{8C67F8F5-FCD2-4DFD-B226-A70CA45B7243}" type="pres">
-      <dgm:prSet presAssocID="{8C5CCD5A-20AC-4CE3-B3C0-68C74A00F0F2}" presName="Name0" presStyleCnt="0">
-        <dgm:presLayoutVars>
-          <dgm:dir/>
-          <dgm:animLvl val="lvl"/>
-          <dgm:resizeHandles val="exact"/>
-        </dgm:presLayoutVars>
-      </dgm:prSet>
-      <dgm:spPr/>
-    </dgm:pt>
-    <dgm:pt modelId="{4F1F3C07-FEBA-4449-80CC-395040AEBCEB}" type="pres">
-      <dgm:prSet presAssocID="{54581254-EB85-4574-A6A3-2FD01FC184F3}" presName="Name8" presStyleCnt="0"/>
-      <dgm:spPr/>
-    </dgm:pt>
-    <dgm:pt modelId="{0D8338FA-D98F-48D8-A8FE-33F40F51EB2B}" type="pres">
-      <dgm:prSet presAssocID="{54581254-EB85-4574-A6A3-2FD01FC184F3}" presName="level" presStyleLbl="node1" presStyleIdx="0" presStyleCnt="4" custScaleX="100833">
-        <dgm:presLayoutVars>
-          <dgm:chMax val="1"/>
-          <dgm:bulletEnabled val="1"/>
-        </dgm:presLayoutVars>
-      </dgm:prSet>
-      <dgm:spPr/>
-    </dgm:pt>
-    <dgm:pt modelId="{44369903-2B5C-4035-82F7-563CB10FE7EE}" type="pres">
-      <dgm:prSet presAssocID="{54581254-EB85-4574-A6A3-2FD01FC184F3}" presName="levelTx" presStyleLbl="revTx" presStyleIdx="0" presStyleCnt="0">
-        <dgm:presLayoutVars>
-          <dgm:chMax val="1"/>
-          <dgm:bulletEnabled val="1"/>
-        </dgm:presLayoutVars>
-      </dgm:prSet>
-      <dgm:spPr/>
-    </dgm:pt>
-    <dgm:pt modelId="{E190F9D8-EECA-408B-A504-B355487D7A4D}" type="pres">
-      <dgm:prSet presAssocID="{2D3C522A-CC50-42AC-A0CE-85D9416BB033}" presName="Name8" presStyleCnt="0"/>
-      <dgm:spPr/>
-    </dgm:pt>
-    <dgm:pt modelId="{59913C66-5BE2-483B-88ED-1C6AEE45D94D}" type="pres">
-      <dgm:prSet presAssocID="{2D3C522A-CC50-42AC-A0CE-85D9416BB033}" presName="level" presStyleLbl="node1" presStyleIdx="1" presStyleCnt="4">
-        <dgm:presLayoutVars>
-          <dgm:chMax val="1"/>
-          <dgm:bulletEnabled val="1"/>
-        </dgm:presLayoutVars>
-      </dgm:prSet>
-      <dgm:spPr/>
-    </dgm:pt>
-    <dgm:pt modelId="{6F00F14C-65FB-4841-8EED-A65186F583A7}" type="pres">
-      <dgm:prSet presAssocID="{2D3C522A-CC50-42AC-A0CE-85D9416BB033}" presName="levelTx" presStyleLbl="revTx" presStyleIdx="0" presStyleCnt="0">
-        <dgm:presLayoutVars>
-          <dgm:chMax val="1"/>
-          <dgm:bulletEnabled val="1"/>
-        </dgm:presLayoutVars>
-      </dgm:prSet>
-      <dgm:spPr/>
-    </dgm:pt>
-    <dgm:pt modelId="{BA0E6137-E44C-4D71-A2F3-AD6BE13D7F8D}" type="pres">
-      <dgm:prSet presAssocID="{112260A1-EFB6-44D3-BDF8-33B22CE4FF1C}" presName="Name8" presStyleCnt="0"/>
-      <dgm:spPr/>
-    </dgm:pt>
-    <dgm:pt modelId="{0158F37C-C434-4E61-A25C-6E17DAA0A1FE}" type="pres">
-      <dgm:prSet presAssocID="{112260A1-EFB6-44D3-BDF8-33B22CE4FF1C}" presName="level" presStyleLbl="node1" presStyleIdx="2" presStyleCnt="4">
-        <dgm:presLayoutVars>
-          <dgm:chMax val="1"/>
-          <dgm:bulletEnabled val="1"/>
-        </dgm:presLayoutVars>
-      </dgm:prSet>
-      <dgm:spPr/>
-    </dgm:pt>
-    <dgm:pt modelId="{88B0067E-1937-4DBE-AFF0-D49BF919C41C}" type="pres">
-      <dgm:prSet presAssocID="{112260A1-EFB6-44D3-BDF8-33B22CE4FF1C}" presName="levelTx" presStyleLbl="revTx" presStyleIdx="0" presStyleCnt="0">
-        <dgm:presLayoutVars>
-          <dgm:chMax val="1"/>
-          <dgm:bulletEnabled val="1"/>
-        </dgm:presLayoutVars>
-      </dgm:prSet>
-      <dgm:spPr/>
-    </dgm:pt>
-    <dgm:pt modelId="{638E3340-E55E-417D-8A04-E6E54ED204EB}" type="pres">
-      <dgm:prSet presAssocID="{DA35A97C-175E-487E-802B-BB85301F6068}" presName="Name8" presStyleCnt="0"/>
-      <dgm:spPr/>
-    </dgm:pt>
-    <dgm:pt modelId="{0B5FE548-9388-42EF-98CA-36C0544EE760}" type="pres">
-      <dgm:prSet presAssocID="{DA35A97C-175E-487E-802B-BB85301F6068}" presName="level" presStyleLbl="node1" presStyleIdx="3" presStyleCnt="4">
-        <dgm:presLayoutVars>
-          <dgm:chMax val="1"/>
-          <dgm:bulletEnabled val="1"/>
-        </dgm:presLayoutVars>
-      </dgm:prSet>
-      <dgm:spPr/>
-    </dgm:pt>
-    <dgm:pt modelId="{63526F43-FE6D-461E-A38C-FB3749A9921B}" type="pres">
-      <dgm:prSet presAssocID="{DA35A97C-175E-487E-802B-BB85301F6068}" presName="levelTx" presStyleLbl="revTx" presStyleIdx="0" presStyleCnt="0">
-        <dgm:presLayoutVars>
-          <dgm:chMax val="1"/>
-          <dgm:bulletEnabled val="1"/>
-        </dgm:presLayoutVars>
-      </dgm:prSet>
-      <dgm:spPr/>
-    </dgm:pt>
-  </dgm:ptLst>
-  <dgm:cxnLst>
-    <dgm:cxn modelId="{F0913609-DEB4-4E5A-A797-A90058795BC3}" type="presOf" srcId="{2D3C522A-CC50-42AC-A0CE-85D9416BB033}" destId="{59913C66-5BE2-483B-88ED-1C6AEE45D94D}" srcOrd="0" destOrd="0" presId="urn:microsoft.com/office/officeart/2005/8/layout/pyramid1"/>
-    <dgm:cxn modelId="{36635D0C-8CF0-4574-A8E1-BBC1594C5E1F}" type="presOf" srcId="{2D3C522A-CC50-42AC-A0CE-85D9416BB033}" destId="{6F00F14C-65FB-4841-8EED-A65186F583A7}" srcOrd="1" destOrd="0" presId="urn:microsoft.com/office/officeart/2005/8/layout/pyramid1"/>
-    <dgm:cxn modelId="{FD9F5E15-849D-45A1-A700-C6B7ECA6DF63}" type="presOf" srcId="{DA35A97C-175E-487E-802B-BB85301F6068}" destId="{63526F43-FE6D-461E-A38C-FB3749A9921B}" srcOrd="1" destOrd="0" presId="urn:microsoft.com/office/officeart/2005/8/layout/pyramid1"/>
-    <dgm:cxn modelId="{6A8C3818-207F-41F1-8678-3635B3E89572}" srcId="{8C5CCD5A-20AC-4CE3-B3C0-68C74A00F0F2}" destId="{112260A1-EFB6-44D3-BDF8-33B22CE4FF1C}" srcOrd="2" destOrd="0" parTransId="{1155C783-FFCD-4C92-9559-24FA4248D01B}" sibTransId="{F8068186-04FB-45EC-8B5E-B619D8E638E5}"/>
-    <dgm:cxn modelId="{399D5921-72E4-485C-B8ED-81D7371BAF19}" type="presOf" srcId="{112260A1-EFB6-44D3-BDF8-33B22CE4FF1C}" destId="{88B0067E-1937-4DBE-AFF0-D49BF919C41C}" srcOrd="1" destOrd="0" presId="urn:microsoft.com/office/officeart/2005/8/layout/pyramid1"/>
-    <dgm:cxn modelId="{E80C9626-0C0B-4C12-B0EA-B7F64D6F9D96}" type="presOf" srcId="{112260A1-EFB6-44D3-BDF8-33B22CE4FF1C}" destId="{0158F37C-C434-4E61-A25C-6E17DAA0A1FE}" srcOrd="0" destOrd="0" presId="urn:microsoft.com/office/officeart/2005/8/layout/pyramid1"/>
-    <dgm:cxn modelId="{647F5337-3C32-4856-BEE0-1B936456DF7C}" type="presOf" srcId="{8C5CCD5A-20AC-4CE3-B3C0-68C74A00F0F2}" destId="{8C67F8F5-FCD2-4DFD-B226-A70CA45B7243}" srcOrd="0" destOrd="0" presId="urn:microsoft.com/office/officeart/2005/8/layout/pyramid1"/>
-    <dgm:cxn modelId="{C90AB480-59C5-4935-8E94-18EA958C7A6E}" srcId="{8C5CCD5A-20AC-4CE3-B3C0-68C74A00F0F2}" destId="{54581254-EB85-4574-A6A3-2FD01FC184F3}" srcOrd="0" destOrd="0" parTransId="{19A1409B-07BB-426D-A148-D2FD04A61743}" sibTransId="{0E7C6E26-D2C2-4DFD-B775-5083B6635583}"/>
-    <dgm:cxn modelId="{2DC29984-73B3-418F-AE15-084B32BFAE48}" type="presOf" srcId="{54581254-EB85-4574-A6A3-2FD01FC184F3}" destId="{44369903-2B5C-4035-82F7-563CB10FE7EE}" srcOrd="1" destOrd="0" presId="urn:microsoft.com/office/officeart/2005/8/layout/pyramid1"/>
-    <dgm:cxn modelId="{998FE899-E490-4B6E-903A-EB681A7B348A}" type="presOf" srcId="{DA35A97C-175E-487E-802B-BB85301F6068}" destId="{0B5FE548-9388-42EF-98CA-36C0544EE760}" srcOrd="0" destOrd="0" presId="urn:microsoft.com/office/officeart/2005/8/layout/pyramid1"/>
-    <dgm:cxn modelId="{D41EB3A5-0639-4A84-B324-5E933D8E35DC}" srcId="{8C5CCD5A-20AC-4CE3-B3C0-68C74A00F0F2}" destId="{2D3C522A-CC50-42AC-A0CE-85D9416BB033}" srcOrd="1" destOrd="0" parTransId="{CBD4EAFC-2CD1-4049-9666-993B023C0324}" sibTransId="{13F6FEC0-FB91-4664-9C6E-9638A5643D87}"/>
-    <dgm:cxn modelId="{BF638AAE-F37A-4617-AB17-E6F0360E8349}" type="presOf" srcId="{54581254-EB85-4574-A6A3-2FD01FC184F3}" destId="{0D8338FA-D98F-48D8-A8FE-33F40F51EB2B}" srcOrd="0" destOrd="0" presId="urn:microsoft.com/office/officeart/2005/8/layout/pyramid1"/>
-    <dgm:cxn modelId="{BBD4FCF3-0A06-4978-B622-BF26CBBC182B}" srcId="{8C5CCD5A-20AC-4CE3-B3C0-68C74A00F0F2}" destId="{DA35A97C-175E-487E-802B-BB85301F6068}" srcOrd="3" destOrd="0" parTransId="{1258F30D-D0CF-4C22-B242-5AE9A5DEE273}" sibTransId="{6A10A3AD-F822-44B4-8BC7-F0ECD6CD4525}"/>
-    <dgm:cxn modelId="{03A1B724-8002-4AF9-8D87-787824FBD9BE}" type="presParOf" srcId="{8C67F8F5-FCD2-4DFD-B226-A70CA45B7243}" destId="{4F1F3C07-FEBA-4449-80CC-395040AEBCEB}" srcOrd="0" destOrd="0" presId="urn:microsoft.com/office/officeart/2005/8/layout/pyramid1"/>
-    <dgm:cxn modelId="{4860505F-8860-47F8-B64E-03A8781FBDCD}" type="presParOf" srcId="{4F1F3C07-FEBA-4449-80CC-395040AEBCEB}" destId="{0D8338FA-D98F-48D8-A8FE-33F40F51EB2B}" srcOrd="0" destOrd="0" presId="urn:microsoft.com/office/officeart/2005/8/layout/pyramid1"/>
-    <dgm:cxn modelId="{1E070163-EF9F-48C4-BD59-948F2E808E5F}" type="presParOf" srcId="{4F1F3C07-FEBA-4449-80CC-395040AEBCEB}" destId="{44369903-2B5C-4035-82F7-563CB10FE7EE}" srcOrd="1" destOrd="0" presId="urn:microsoft.com/office/officeart/2005/8/layout/pyramid1"/>
-    <dgm:cxn modelId="{6A0C273D-0D56-499E-8CC3-0709E9009CBC}" type="presParOf" srcId="{8C67F8F5-FCD2-4DFD-B226-A70CA45B7243}" destId="{E190F9D8-EECA-408B-A504-B355487D7A4D}" srcOrd="1" destOrd="0" presId="urn:microsoft.com/office/officeart/2005/8/layout/pyramid1"/>
-    <dgm:cxn modelId="{B59A97DD-138B-4444-853E-0CC6C7CB3772}" type="presParOf" srcId="{E190F9D8-EECA-408B-A504-B355487D7A4D}" destId="{59913C66-5BE2-483B-88ED-1C6AEE45D94D}" srcOrd="0" destOrd="0" presId="urn:microsoft.com/office/officeart/2005/8/layout/pyramid1"/>
-    <dgm:cxn modelId="{D1213E60-B038-4581-B595-F01FA8D86327}" type="presParOf" srcId="{E190F9D8-EECA-408B-A504-B355487D7A4D}" destId="{6F00F14C-65FB-4841-8EED-A65186F583A7}" srcOrd="1" destOrd="0" presId="urn:microsoft.com/office/officeart/2005/8/layout/pyramid1"/>
-    <dgm:cxn modelId="{A32B3E61-4D32-4444-88D8-4BF31BDC2DD0}" type="presParOf" srcId="{8C67F8F5-FCD2-4DFD-B226-A70CA45B7243}" destId="{BA0E6137-E44C-4D71-A2F3-AD6BE13D7F8D}" srcOrd="2" destOrd="0" presId="urn:microsoft.com/office/officeart/2005/8/layout/pyramid1"/>
-    <dgm:cxn modelId="{5B4D8405-2D59-4C4F-B66D-C0F339DD6CB7}" type="presParOf" srcId="{BA0E6137-E44C-4D71-A2F3-AD6BE13D7F8D}" destId="{0158F37C-C434-4E61-A25C-6E17DAA0A1FE}" srcOrd="0" destOrd="0" presId="urn:microsoft.com/office/officeart/2005/8/layout/pyramid1"/>
-    <dgm:cxn modelId="{2DB48906-56D0-4581-B5D2-BBE301CAA965}" type="presParOf" srcId="{BA0E6137-E44C-4D71-A2F3-AD6BE13D7F8D}" destId="{88B0067E-1937-4DBE-AFF0-D49BF919C41C}" srcOrd="1" destOrd="0" presId="urn:microsoft.com/office/officeart/2005/8/layout/pyramid1"/>
-    <dgm:cxn modelId="{3F8ACCED-2749-4727-87A9-09586F0D1861}" type="presParOf" srcId="{8C67F8F5-FCD2-4DFD-B226-A70CA45B7243}" destId="{638E3340-E55E-417D-8A04-E6E54ED204EB}" srcOrd="3" destOrd="0" presId="urn:microsoft.com/office/officeart/2005/8/layout/pyramid1"/>
-    <dgm:cxn modelId="{D3DCD0B9-597D-4E86-ADA1-C42D16C8CBAA}" type="presParOf" srcId="{638E3340-E55E-417D-8A04-E6E54ED204EB}" destId="{0B5FE548-9388-42EF-98CA-36C0544EE760}" srcOrd="0" destOrd="0" presId="urn:microsoft.com/office/officeart/2005/8/layout/pyramid1"/>
-    <dgm:cxn modelId="{E472ED8F-C14E-4724-A790-D0FA918E0D18}" type="presParOf" srcId="{638E3340-E55E-417D-8A04-E6E54ED204EB}" destId="{63526F43-FE6D-461E-A38C-FB3749A9921B}" srcOrd="1" destOrd="0" presId="urn:microsoft.com/office/officeart/2005/8/layout/pyramid1"/>
-  </dgm:cxnLst>
-  <dgm:bg/>
-  <dgm:whole/>
-  <dgm:extLst>
-    <a:ext uri="http://schemas.microsoft.com/office/drawing/2008/diagram">
-      <dsp:dataModelExt xmlns:dsp="http://schemas.microsoft.com/office/drawing/2008/diagram" relId="rId18" minVer="http://schemas.openxmlformats.org/drawingml/2006/diagram"/>
-    </a:ext>
-  </dgm:extLst>
-</dgm:dataModel>
-</file>
-
-<file path=word/diagrams/drawing1.xml><?xml version="1.0" encoding="utf-8"?>
-<dsp:drawing xmlns:dgm="http://schemas.openxmlformats.org/drawingml/2006/diagram" xmlns:dsp="http://schemas.microsoft.com/office/drawing/2008/diagram" xmlns:a="http://schemas.openxmlformats.org/drawingml/2006/main">
-  <dsp:spTree>
-    <dsp:nvGrpSpPr>
-      <dsp:cNvPr id="0" name=""/>
-      <dsp:cNvGrpSpPr/>
-    </dsp:nvGrpSpPr>
-    <dsp:grpSpPr/>
-    <dsp:sp modelId="{0D8338FA-D98F-48D8-A8FE-33F40F51EB2B}">
-      <dsp:nvSpPr>
-        <dsp:cNvPr id="0" name=""/>
-        <dsp:cNvSpPr/>
-      </dsp:nvSpPr>
-      <dsp:spPr>
-        <a:xfrm>
-          <a:off x="2051687" y="0"/>
-          <a:ext cx="1383025" cy="800100"/>
-        </a:xfrm>
-        <a:prstGeom prst="trapezoid">
-          <a:avLst>
-            <a:gd name="adj" fmla="val 85714"/>
-          </a:avLst>
-        </a:prstGeom>
-        <a:solidFill>
-          <a:schemeClr val="lt1">
-            <a:hueOff val="0"/>
-            <a:satOff val="0"/>
-            <a:lumOff val="0"/>
-            <a:alphaOff val="0"/>
-          </a:schemeClr>
-        </a:solidFill>
-        <a:ln w="12700" cap="flat" cmpd="sng" algn="ctr">
-          <a:solidFill>
-            <a:schemeClr val="accent1">
-              <a:shade val="80000"/>
-              <a:hueOff val="0"/>
-              <a:satOff val="0"/>
-              <a:lumOff val="0"/>
-              <a:alphaOff val="0"/>
-            </a:schemeClr>
-          </a:solidFill>
-          <a:prstDash val="solid"/>
-          <a:miter lim="800000"/>
-        </a:ln>
-        <a:effectLst/>
-      </dsp:spPr>
-      <dsp:style>
-        <a:lnRef idx="2">
-          <a:scrgbClr r="0" g="0" b="0"/>
-        </a:lnRef>
-        <a:fillRef idx="1">
-          <a:scrgbClr r="0" g="0" b="0"/>
-        </a:fillRef>
-        <a:effectRef idx="0">
-          <a:scrgbClr r="0" g="0" b="0"/>
-        </a:effectRef>
-        <a:fontRef idx="minor">
-          <a:schemeClr val="lt1"/>
-        </a:fontRef>
-      </dsp:style>
-      <dsp:txBody>
-        <a:bodyPr spcFirstLastPara="0" vert="horz" wrap="square" lIns="13970" tIns="13970" rIns="13970" bIns="13970" numCol="1" spcCol="1270" anchor="ctr" anchorCtr="0">
-          <a:noAutofit/>
-        </a:bodyPr>
-        <a:lstStyle/>
-        <a:p>
-          <a:pPr marL="0" lvl="0" indent="0" algn="ctr" defTabSz="488950">
-            <a:lnSpc>
-              <a:spcPct val="90000"/>
-            </a:lnSpc>
-            <a:spcBef>
-              <a:spcPct val="0"/>
-            </a:spcBef>
-            <a:spcAft>
-              <a:spcPct val="35000"/>
-            </a:spcAft>
-            <a:buNone/>
-          </a:pPr>
-          <a:endParaRPr lang="en-US" sz="1100" kern="1200"/>
-        </a:p>
-        <a:p>
-          <a:pPr marL="0" lvl="0" indent="0" algn="ctr" defTabSz="488950">
-            <a:lnSpc>
-              <a:spcPct val="90000"/>
-            </a:lnSpc>
-            <a:spcBef>
-              <a:spcPct val="0"/>
-            </a:spcBef>
-            <a:spcAft>
-              <a:spcPct val="35000"/>
-            </a:spcAft>
-            <a:buNone/>
-          </a:pPr>
-          <a:r>
-            <a:rPr lang="en-US" sz="1100" kern="1200"/>
-            <a:t>Customer</a:t>
-          </a:r>
-        </a:p>
-        <a:p>
-          <a:pPr marL="0" lvl="0" indent="0" algn="ctr" defTabSz="488950">
-            <a:lnSpc>
-              <a:spcPct val="90000"/>
-            </a:lnSpc>
-            <a:spcBef>
-              <a:spcPct val="0"/>
-            </a:spcBef>
-            <a:spcAft>
-              <a:spcPct val="35000"/>
-            </a:spcAft>
-            <a:buNone/>
-          </a:pPr>
-          <a:r>
-            <a:rPr lang="en-US" sz="1100" kern="1200"/>
-            <a:t> / Quality Manager </a:t>
-          </a:r>
-          <a:endParaRPr lang="en-US" sz="1400" kern="1200"/>
-        </a:p>
-      </dsp:txBody>
-      <dsp:txXfrm>
-        <a:off x="2051687" y="0"/>
-        <a:ext cx="1383025" cy="800100"/>
-      </dsp:txXfrm>
-    </dsp:sp>
-    <dsp:sp modelId="{59913C66-5BE2-483B-88ED-1C6AEE45D94D}">
-      <dsp:nvSpPr>
-        <dsp:cNvPr id="0" name=""/>
-        <dsp:cNvSpPr/>
-      </dsp:nvSpPr>
-      <dsp:spPr>
-        <a:xfrm>
-          <a:off x="1371600" y="800100"/>
-          <a:ext cx="2743200" cy="800100"/>
-        </a:xfrm>
-        <a:prstGeom prst="trapezoid">
-          <a:avLst>
-            <a:gd name="adj" fmla="val 85714"/>
-          </a:avLst>
-        </a:prstGeom>
-        <a:solidFill>
-          <a:schemeClr val="lt1">
-            <a:hueOff val="0"/>
-            <a:satOff val="0"/>
-            <a:lumOff val="0"/>
-            <a:alphaOff val="0"/>
-          </a:schemeClr>
-        </a:solidFill>
-        <a:ln w="12700" cap="flat" cmpd="sng" algn="ctr">
-          <a:solidFill>
-            <a:schemeClr val="accent1">
-              <a:shade val="80000"/>
-              <a:hueOff val="0"/>
-              <a:satOff val="0"/>
-              <a:lumOff val="0"/>
-              <a:alphaOff val="0"/>
-            </a:schemeClr>
-          </a:solidFill>
-          <a:prstDash val="solid"/>
-          <a:miter lim="800000"/>
-        </a:ln>
-        <a:effectLst/>
-      </dsp:spPr>
-      <dsp:style>
-        <a:lnRef idx="2">
-          <a:scrgbClr r="0" g="0" b="0"/>
-        </a:lnRef>
-        <a:fillRef idx="1">
-          <a:scrgbClr r="0" g="0" b="0"/>
-        </a:fillRef>
-        <a:effectRef idx="0">
-          <a:scrgbClr r="0" g="0" b="0"/>
-        </a:effectRef>
-        <a:fontRef idx="minor">
-          <a:schemeClr val="lt1"/>
-        </a:fontRef>
-      </dsp:style>
-      <dsp:txBody>
-        <a:bodyPr spcFirstLastPara="0" vert="horz" wrap="square" lIns="20320" tIns="20320" rIns="20320" bIns="20320" numCol="1" spcCol="1270" anchor="ctr" anchorCtr="0">
-          <a:noAutofit/>
-        </a:bodyPr>
-        <a:lstStyle/>
-        <a:p>
-          <a:pPr marL="0" lvl="0" indent="0" algn="ctr" defTabSz="711200">
-            <a:lnSpc>
-              <a:spcPct val="90000"/>
-            </a:lnSpc>
-            <a:spcBef>
-              <a:spcPct val="0"/>
-            </a:spcBef>
-            <a:spcAft>
-              <a:spcPct val="35000"/>
-            </a:spcAft>
-            <a:buNone/>
-          </a:pPr>
-          <a:r>
-            <a:rPr lang="en-US" sz="1600" kern="1200"/>
-            <a:t>Project Manager </a:t>
-          </a:r>
-        </a:p>
-      </dsp:txBody>
-      <dsp:txXfrm>
-        <a:off x="1851660" y="800100"/>
-        <a:ext cx="1783080" cy="800100"/>
-      </dsp:txXfrm>
-    </dsp:sp>
-    <dsp:sp modelId="{0158F37C-C434-4E61-A25C-6E17DAA0A1FE}">
-      <dsp:nvSpPr>
-        <dsp:cNvPr id="0" name=""/>
-        <dsp:cNvSpPr/>
-      </dsp:nvSpPr>
-      <dsp:spPr>
-        <a:xfrm>
-          <a:off x="685799" y="1600200"/>
-          <a:ext cx="4114800" cy="800100"/>
-        </a:xfrm>
-        <a:prstGeom prst="trapezoid">
-          <a:avLst>
-            <a:gd name="adj" fmla="val 85714"/>
-          </a:avLst>
-        </a:prstGeom>
-        <a:solidFill>
-          <a:schemeClr val="lt1">
-            <a:hueOff val="0"/>
-            <a:satOff val="0"/>
-            <a:lumOff val="0"/>
-            <a:alphaOff val="0"/>
-          </a:schemeClr>
-        </a:solidFill>
-        <a:ln w="12700" cap="flat" cmpd="sng" algn="ctr">
-          <a:solidFill>
-            <a:schemeClr val="accent1">
-              <a:shade val="80000"/>
-              <a:hueOff val="0"/>
-              <a:satOff val="0"/>
-              <a:lumOff val="0"/>
-              <a:alphaOff val="0"/>
-            </a:schemeClr>
-          </a:solidFill>
-          <a:prstDash val="solid"/>
-          <a:miter lim="800000"/>
-        </a:ln>
-        <a:effectLst/>
-      </dsp:spPr>
-      <dsp:style>
-        <a:lnRef idx="2">
-          <a:scrgbClr r="0" g="0" b="0"/>
-        </a:lnRef>
-        <a:fillRef idx="1">
-          <a:scrgbClr r="0" g="0" b="0"/>
-        </a:fillRef>
-        <a:effectRef idx="0">
-          <a:scrgbClr r="0" g="0" b="0"/>
-        </a:effectRef>
-        <a:fontRef idx="minor">
-          <a:schemeClr val="lt1"/>
-        </a:fontRef>
-      </dsp:style>
-      <dsp:txBody>
-        <a:bodyPr spcFirstLastPara="0" vert="horz" wrap="square" lIns="25400" tIns="25400" rIns="25400" bIns="25400" numCol="1" spcCol="1270" anchor="ctr" anchorCtr="0">
-          <a:noAutofit/>
-        </a:bodyPr>
-        <a:lstStyle/>
-        <a:p>
-          <a:pPr marL="0" lvl="0" indent="0" algn="ctr" defTabSz="889000">
-            <a:lnSpc>
-              <a:spcPct val="90000"/>
-            </a:lnSpc>
-            <a:spcBef>
-              <a:spcPct val="0"/>
-            </a:spcBef>
-            <a:spcAft>
-              <a:spcPct val="35000"/>
-            </a:spcAft>
-            <a:buNone/>
-          </a:pPr>
-          <a:r>
-            <a:rPr lang="en-US" sz="2000" kern="1200"/>
-            <a:t>Release Manager</a:t>
-          </a:r>
-        </a:p>
-      </dsp:txBody>
-      <dsp:txXfrm>
-        <a:off x="1405889" y="1600200"/>
-        <a:ext cx="2674620" cy="800100"/>
-      </dsp:txXfrm>
-    </dsp:sp>
-    <dsp:sp modelId="{0B5FE548-9388-42EF-98CA-36C0544EE760}">
-      <dsp:nvSpPr>
-        <dsp:cNvPr id="0" name=""/>
-        <dsp:cNvSpPr/>
-      </dsp:nvSpPr>
-      <dsp:spPr>
-        <a:xfrm>
-          <a:off x="0" y="2400300"/>
-          <a:ext cx="5486400" cy="800100"/>
-        </a:xfrm>
-        <a:prstGeom prst="trapezoid">
-          <a:avLst>
-            <a:gd name="adj" fmla="val 85714"/>
-          </a:avLst>
-        </a:prstGeom>
-        <a:solidFill>
-          <a:schemeClr val="lt1">
-            <a:hueOff val="0"/>
-            <a:satOff val="0"/>
-            <a:lumOff val="0"/>
-            <a:alphaOff val="0"/>
-          </a:schemeClr>
-        </a:solidFill>
-        <a:ln w="12700" cap="flat" cmpd="sng" algn="ctr">
-          <a:solidFill>
-            <a:schemeClr val="accent1">
-              <a:shade val="80000"/>
-              <a:hueOff val="0"/>
-              <a:satOff val="0"/>
-              <a:lumOff val="0"/>
-              <a:alphaOff val="0"/>
-            </a:schemeClr>
-          </a:solidFill>
-          <a:prstDash val="solid"/>
-          <a:miter lim="800000"/>
-        </a:ln>
-        <a:effectLst/>
-      </dsp:spPr>
-      <dsp:style>
-        <a:lnRef idx="2">
-          <a:scrgbClr r="0" g="0" b="0"/>
-        </a:lnRef>
-        <a:fillRef idx="1">
-          <a:scrgbClr r="0" g="0" b="0"/>
-        </a:fillRef>
-        <a:effectRef idx="0">
-          <a:scrgbClr r="0" g="0" b="0"/>
-        </a:effectRef>
-        <a:fontRef idx="minor">
-          <a:schemeClr val="lt1"/>
-        </a:fontRef>
-      </dsp:style>
-      <dsp:txBody>
-        <a:bodyPr spcFirstLastPara="0" vert="horz" wrap="square" lIns="30480" tIns="30480" rIns="30480" bIns="30480" numCol="1" spcCol="1270" anchor="ctr" anchorCtr="0">
-          <a:noAutofit/>
-        </a:bodyPr>
-        <a:lstStyle/>
-        <a:p>
-          <a:pPr marL="0" lvl="0" indent="0" algn="ctr" defTabSz="1066800">
-            <a:lnSpc>
-              <a:spcPct val="90000"/>
-            </a:lnSpc>
-            <a:spcBef>
-              <a:spcPct val="0"/>
-            </a:spcBef>
-            <a:spcAft>
-              <a:spcPct val="35000"/>
-            </a:spcAft>
-            <a:buNone/>
-          </a:pPr>
-          <a:r>
-            <a:rPr lang="en-US" sz="2400" kern="1200"/>
-            <a:t>Technical Manager</a:t>
-          </a:r>
-        </a:p>
-      </dsp:txBody>
-      <dsp:txXfrm>
-        <a:off x="960119" y="2400300"/>
-        <a:ext cx="3566160" cy="800100"/>
-      </dsp:txXfrm>
-    </dsp:sp>
-  </dsp:spTree>
-</dsp:drawing>
-</file>
-
-<file path=word/diagrams/layout1.xml><?xml version="1.0" encoding="utf-8"?>
-<dgm:layoutDef xmlns:dgm="http://schemas.openxmlformats.org/drawingml/2006/diagram" xmlns:a="http://schemas.openxmlformats.org/drawingml/2006/main" uniqueId="urn:microsoft.com/office/officeart/2005/8/layout/pyramid1">
-  <dgm:title val=""/>
-  <dgm:desc val=""/>
-  <dgm:catLst>
-    <dgm:cat type="pyramid" pri="1000"/>
-  </dgm:catLst>
-  <dgm:sampData useDef="1">
-    <dgm:dataModel>
-      <dgm:ptLst/>
-      <dgm:bg/>
-      <dgm:whole/>
-    </dgm:dataModel>
-  </dgm:sampData>
-  <dgm:styleData>
-    <dgm:dataModel>
-      <dgm:ptLst>
-        <dgm:pt modelId="0" type="doc"/>
-        <dgm:pt modelId="1"/>
-        <dgm:pt modelId="2"/>
-      </dgm:ptLst>
-      <dgm:cxnLst>
-        <dgm:cxn modelId="3" srcId="0" destId="1" srcOrd="0" destOrd="0"/>
-        <dgm:cxn modelId="4" srcId="0" destId="2" srcOrd="1" destOrd="0"/>
-      </dgm:cxnLst>
-      <dgm:bg/>
-      <dgm:whole/>
-    </dgm:dataModel>
-  </dgm:styleData>
-  <dgm:clrData>
-    <dgm:dataModel>
-      <dgm:ptLst>
-        <dgm:pt modelId="0" type="doc"/>
-        <dgm:pt modelId="1"/>
-        <dgm:pt modelId="2"/>
-        <dgm:pt modelId="3"/>
-        <dgm:pt modelId="4"/>
-      </dgm:ptLst>
-      <dgm:cxnLst>
-        <dgm:cxn modelId="5" srcId="0" destId="1" srcOrd="0" destOrd="0"/>
-        <dgm:cxn modelId="6" srcId="0" destId="2" srcOrd="1" destOrd="0"/>
-        <dgm:cxn modelId="7" srcId="0" destId="3" srcOrd="2" destOrd="0"/>
-        <dgm:cxn modelId="8" srcId="0" destId="4" srcOrd="3" destOrd="0"/>
-      </dgm:cxnLst>
-      <dgm:bg/>
-      <dgm:whole/>
-    </dgm:dataModel>
-  </dgm:clrData>
-  <dgm:layoutNode name="Name0">
-    <dgm:varLst>
-      <dgm:dir/>
-      <dgm:animLvl val="lvl"/>
-      <dgm:resizeHandles val="exact"/>
-    </dgm:varLst>
-    <dgm:choose name="Name1">
-      <dgm:if name="Name2" func="var" arg="dir" op="equ" val="norm">
-        <dgm:alg type="pyra">
-          <dgm:param type="linDir" val="fromB"/>
-          <dgm:param type="txDir" val="fromT"/>
-          <dgm:param type="pyraAcctPos" val="aft"/>
-          <dgm:param type="pyraAcctTxMar" val="step"/>
-          <dgm:param type="pyraAcctBkgdNode" val="acctBkgd"/>
-          <dgm:param type="pyraAcctTxNode" val="acctTx"/>
-          <dgm:param type="pyraLvlNode" val="level"/>
-        </dgm:alg>
-      </dgm:if>
-      <dgm:else name="Name3">
-        <dgm:alg type="pyra">
-          <dgm:param type="linDir" val="fromB"/>
-          <dgm:param type="txDir" val="fromT"/>
-          <dgm:param type="pyraAcctPos" val="bef"/>
-          <dgm:param type="pyraAcctTxMar" val="step"/>
-          <dgm:param type="pyraAcctBkgdNode" val="acctBkgd"/>
-          <dgm:param type="pyraAcctTxNode" val="acctTx"/>
-          <dgm:param type="pyraLvlNode" val="level"/>
-        </dgm:alg>
-      </dgm:else>
-    </dgm:choose>
-    <dgm:shape xmlns:r="http://schemas.openxmlformats.org/officeDocument/2006/relationships" r:blip="">
-      <dgm:adjLst/>
-    </dgm:shape>
-    <dgm:presOf/>
-    <dgm:choose name="Name4">
-      <dgm:if name="Name5" axis="root des" ptType="all node" func="maxDepth" op="gte" val="2">
-        <dgm:constrLst>
-          <dgm:constr type="primFontSz" for="des" forName="levelTx" op="equ"/>
-          <dgm:constr type="secFontSz" for="des" forName="acctTx" op="equ"/>
-          <dgm:constr type="pyraAcctRatio" val="0.32"/>
-        </dgm:constrLst>
-      </dgm:if>
-      <dgm:else name="Name6">
-        <dgm:constrLst>
-          <dgm:constr type="primFontSz" for="des" forName="levelTx" op="equ"/>
-          <dgm:constr type="secFontSz" for="des" forName="acctTx" op="equ"/>
-          <dgm:constr type="pyraAcctRatio"/>
-        </dgm:constrLst>
-      </dgm:else>
-    </dgm:choose>
-    <dgm:ruleLst/>
-    <dgm:forEach name="Name7" axis="ch" ptType="node">
-      <dgm:layoutNode name="Name8">
-        <dgm:alg type="composite">
-          <dgm:param type="horzAlign" val="none"/>
-        </dgm:alg>
-        <dgm:shape xmlns:r="http://schemas.openxmlformats.org/officeDocument/2006/relationships" r:blip="">
-          <dgm:adjLst/>
-        </dgm:shape>
-        <dgm:presOf/>
-        <dgm:choose name="Name9">
-          <dgm:if name="Name10" axis="self" ptType="node" func="pos" op="equ" val="1">
-            <dgm:constrLst>
-              <dgm:constr type="ctrX" for="ch" forName="acctBkgd" val="1"/>
-              <dgm:constr type="ctrY" for="ch" forName="acctBkgd" val="1"/>
-              <dgm:constr type="w" for="ch" forName="acctBkgd" val="1"/>
-              <dgm:constr type="h" for="ch" forName="acctBkgd" val="1"/>
-              <dgm:constr type="ctrX" for="ch" forName="acctTx" val="1"/>
-              <dgm:constr type="ctrY" for="ch" forName="acctTx" val="1"/>
-              <dgm:constr type="w" for="ch" forName="acctTx" val="1"/>
-              <dgm:constr type="h" for="ch" forName="acctTx" val="1"/>
-              <dgm:constr type="ctrX" for="ch" forName="level" val="1"/>
-              <dgm:constr type="ctrY" for="ch" forName="level" val="1"/>
-              <dgm:constr type="w" for="ch" forName="level" val="1"/>
-              <dgm:constr type="h" for="ch" forName="level" val="1"/>
-              <dgm:constr type="ctrX" for="ch" forName="levelTx" refType="ctrX" refFor="ch" refForName="level"/>
-              <dgm:constr type="ctrY" for="ch" forName="levelTx" refType="ctrY" refFor="ch" refForName="level"/>
-              <dgm:constr type="w" for="ch" forName="levelTx" refType="w" refFor="ch" refForName="level"/>
-              <dgm:constr type="h" for="ch" forName="levelTx" refType="h" refFor="ch" refForName="level"/>
-            </dgm:constrLst>
-          </dgm:if>
-          <dgm:else name="Name11">
-            <dgm:constrLst>
-              <dgm:constr type="ctrX" for="ch" forName="acctBkgd" val="1"/>
-              <dgm:constr type="ctrY" for="ch" forName="acctBkgd" val="1"/>
-              <dgm:constr type="w" for="ch" forName="acctBkgd" val="1"/>
-              <dgm:constr type="h" for="ch" forName="acctBkgd" val="1"/>
-              <dgm:constr type="ctrX" for="ch" forName="acctTx" val="1"/>
-              <dgm:constr type="ctrY" for="ch" forName="acctTx" val="1"/>
-              <dgm:constr type="w" for="ch" forName="acctTx" val="1"/>
-              <dgm:constr type="h" for="ch" forName="acctTx" val="1"/>
-              <dgm:constr type="ctrX" for="ch" forName="level" val="1"/>
-              <dgm:constr type="ctrY" for="ch" forName="level" val="1"/>
-              <dgm:constr type="w" for="ch" forName="level" val="1"/>
-              <dgm:constr type="h" for="ch" forName="level" val="1"/>
-              <dgm:constr type="ctrX" for="ch" forName="levelTx" refType="ctrX" refFor="ch" refForName="level"/>
-              <dgm:constr type="ctrY" for="ch" forName="levelTx" refType="ctrY" refFor="ch" refForName="level"/>
-              <dgm:constr type="w" for="ch" forName="levelTx" refType="w" refFor="ch" refForName="level" fact="0.65"/>
-              <dgm:constr type="h" for="ch" forName="levelTx" refType="h" refFor="ch" refForName="level"/>
-            </dgm:constrLst>
-          </dgm:else>
-        </dgm:choose>
-        <dgm:ruleLst/>
-        <dgm:choose name="Name12">
-          <dgm:if name="Name13" axis="ch" ptType="node" func="cnt" op="gte" val="1">
-            <dgm:layoutNode name="acctBkgd" styleLbl="alignAcc1">
-              <dgm:alg type="sp"/>
-              <dgm:shape xmlns:r="http://schemas.openxmlformats.org/officeDocument/2006/relationships" type="nonIsoscelesTrapezoid" r:blip="">
-                <dgm:adjLst/>
-              </dgm:shape>
-              <dgm:presOf axis="des" ptType="node"/>
-              <dgm:constrLst/>
-              <dgm:ruleLst/>
-            </dgm:layoutNode>
-            <dgm:layoutNode name="acctTx" styleLbl="alignAcc1">
-              <dgm:varLst>
-                <dgm:bulletEnabled val="1"/>
-              </dgm:varLst>
-              <dgm:alg type="tx">
-                <dgm:param type="stBulletLvl" val="1"/>
-                <dgm:param type="txAnchorVertCh" val="mid"/>
-              </dgm:alg>
-              <dgm:shape xmlns:r="http://schemas.openxmlformats.org/officeDocument/2006/relationships" type="nonIsoscelesTrapezoid" r:blip="" hideGeom="1">
-                <dgm:adjLst/>
-              </dgm:shape>
-              <dgm:presOf axis="des" ptType="node"/>
-              <dgm:constrLst>
-                <dgm:constr type="secFontSz" val="65"/>
-                <dgm:constr type="primFontSz" refType="secFontSz"/>
-                <dgm:constr type="tMarg" refType="secFontSz" fact="0.3"/>
-                <dgm:constr type="bMarg" refType="secFontSz" fact="0.3"/>
-                <dgm:constr type="lMarg" refType="secFontSz" fact="0.3"/>
-                <dgm:constr type="rMarg" refType="secFontSz" fact="0.3"/>
-              </dgm:constrLst>
-              <dgm:ruleLst>
-                <dgm:rule type="secFontSz" val="5" fact="NaN" max="NaN"/>
-              </dgm:ruleLst>
-            </dgm:layoutNode>
-          </dgm:if>
-          <dgm:else name="Name14"/>
-        </dgm:choose>
-        <dgm:layoutNode name="level">
-          <dgm:varLst>
-            <dgm:chMax val="1"/>
-            <dgm:bulletEnabled val="1"/>
-          </dgm:varLst>
-          <dgm:alg type="sp"/>
-          <dgm:shape xmlns:r="http://schemas.openxmlformats.org/officeDocument/2006/relationships" type="trapezoid" r:blip="">
-            <dgm:adjLst/>
-          </dgm:shape>
-          <dgm:presOf axis="self"/>
-          <dgm:constrLst>
-            <dgm:constr type="h" val="500"/>
-            <dgm:constr type="w" val="1"/>
-          </dgm:constrLst>
-          <dgm:ruleLst/>
-        </dgm:layoutNode>
-        <dgm:layoutNode name="levelTx" styleLbl="revTx">
-          <dgm:varLst>
-            <dgm:chMax val="1"/>
-            <dgm:bulletEnabled val="1"/>
-          </dgm:varLst>
-          <dgm:alg type="tx"/>
-          <dgm:shape xmlns:r="http://schemas.openxmlformats.org/officeDocument/2006/relationships" type="rect" r:blip="" hideGeom="1">
-            <dgm:adjLst/>
-          </dgm:shape>
-          <dgm:presOf axis="self"/>
-          <dgm:constrLst>
-            <dgm:constr type="tMarg" refType="primFontSz" fact="0.1"/>
-            <dgm:constr type="bMarg" refType="primFontSz" fact="0.1"/>
-            <dgm:constr type="lMarg" refType="primFontSz" fact="0.1"/>
-            <dgm:constr type="rMarg" refType="primFontSz" fact="0.1"/>
-            <dgm:constr type="primFontSz" val="65"/>
-          </dgm:constrLst>
-          <dgm:ruleLst>
-            <dgm:rule type="primFontSz" val="5" fact="NaN" max="NaN"/>
-          </dgm:ruleLst>
-        </dgm:layoutNode>
-      </dgm:layoutNode>
-    </dgm:forEach>
-  </dgm:layoutNode>
-</dgm:layoutDef>
-</file>
-
-<file path=word/diagrams/quickStyle1.xml><?xml version="1.0" encoding="utf-8"?>
-<dgm:styleDef xmlns:dgm="http://schemas.openxmlformats.org/drawingml/2006/diagram" xmlns:a="http://schemas.openxmlformats.org/drawingml/2006/main" uniqueId="urn:microsoft.com/office/officeart/2005/8/quickstyle/simple1">
-  <dgm:title val=""/>
-  <dgm:desc val=""/>
-  <dgm:catLst>
-    <dgm:cat type="simple" pri="10100"/>
-  </dgm:catLst>
-  <dgm:scene3d>
-    <a:camera prst="orthographicFront"/>
-    <a:lightRig rig="threePt" dir="t"/>
-  </dgm:scene3d>
-  <dgm:styleLbl name="node0">
-    <dgm:scene3d>
-      <a:camera prst="orthographicFront"/>
-      <a:lightRig rig="threePt" dir="t"/>
-    </dgm:scene3d>
-    <dgm:sp3d/>
-    <dgm:txPr/>
-    <dgm:style>
-      <a:lnRef idx="2">
-        <a:scrgbClr r="0" g="0" b="0"/>
-      </a:lnRef>
-      <a:fillRef idx="1">
-        <a:scrgbClr r="0" g="0" b="0"/>
-      </a:fillRef>
-      <a:effectRef idx="0">
-        <a:scrgbClr r="0" g="0" b="0"/>
-      </a:effectRef>
-      <a:fontRef idx="minor">
-        <a:schemeClr val="lt1"/>
-      </a:fontRef>
-    </dgm:style>
-  </dgm:styleLbl>
-  <dgm:styleLbl name="lnNode1">
-    <dgm:scene3d>
-      <a:camera prst="orthographicFront"/>
-      <a:lightRig rig="threePt" dir="t"/>
-    </dgm:scene3d>
-    <dgm:sp3d/>
-    <dgm:txPr/>
-    <dgm:style>
-      <a:lnRef idx="2">
-        <a:scrgbClr r="0" g="0" b="0"/>
-      </a:lnRef>
-      <a:fillRef idx="1">
-        <a:scrgbClr r="0" g="0" b="0"/>
-      </a:fillRef>
-      <a:effectRef idx="0">
-        <a:scrgbClr r="0" g="0" b="0"/>
-      </a:effectRef>
-      <a:fontRef idx="minor">
-        <a:schemeClr val="lt1"/>
-      </a:fontRef>
-    </dgm:style>
-  </dgm:styleLbl>
-  <dgm:styleLbl name="vennNode1">
-    <dgm:scene3d>
-      <a:camera prst="orthographicFront"/>
-      <a:lightRig rig="threePt" dir="t"/>
-    </dgm:scene3d>
-    <dgm:sp3d/>
-    <dgm:txPr/>
-    <dgm:style>
-      <a:lnRef idx="2">
-        <a:scrgbClr r="0" g="0" b="0"/>
-      </a:lnRef>
-      <a:fillRef idx="1">
-        <a:scrgbClr r="0" g="0" b="0"/>
-      </a:fillRef>
-      <a:effectRef idx="0">
-        <a:scrgbClr r="0" g="0" b="0"/>
-      </a:effectRef>
-      <a:fontRef idx="minor">
-        <a:schemeClr val="tx1"/>
-      </a:fontRef>
-    </dgm:style>
-  </dgm:styleLbl>
-  <dgm:styleLbl name="alignNode1">
-    <dgm:scene3d>
-      <a:camera prst="orthographicFront"/>
-      <a:lightRig rig="threePt" dir="t"/>
-    </dgm:scene3d>
-    <dgm:sp3d/>
-    <dgm:txPr/>
-    <dgm:style>
-      <a:lnRef idx="2">
-        <a:scrgbClr r="0" g="0" b="0"/>
-      </a:lnRef>
-      <a:fillRef idx="1">
-        <a:scrgbClr r="0" g="0" b="0"/>
-      </a:fillRef>
-      <a:effectRef idx="0">
-        <a:scrgbClr r="0" g="0" b="0"/>
-      </a:effectRef>
-      <a:fontRef idx="minor">
-        <a:schemeClr val="lt1"/>
-      </a:fontRef>
-    </dgm:style>
-  </dgm:styleLbl>
-  <dgm:styleLbl name="node1">
-    <dgm:scene3d>
-      <a:camera prst="orthographicFront"/>
-      <a:lightRig rig="threePt" dir="t"/>
-    </dgm:scene3d>
-    <dgm:sp3d/>
-    <dgm:txPr/>
-    <dgm:style>
-      <a:lnRef idx="2">
-        <a:scrgbClr r="0" g="0" b="0"/>
-      </a:lnRef>
-      <a:fillRef idx="1">
-        <a:scrgbClr r="0" g="0" b="0"/>
-      </a:fillRef>
-      <a:effectRef idx="0">
-        <a:scrgbClr r="0" g="0" b="0"/>
-      </a:effectRef>
-      <a:fontRef idx="minor">
-        <a:schemeClr val="lt1"/>
-      </a:fontRef>
-    </dgm:style>
-  </dgm:styleLbl>
-  <dgm:styleLbl name="node2">
-    <dgm:scene3d>
-      <a:camera prst="orthographicFront"/>
-      <a:lightRig rig="threePt" dir="t"/>
-    </dgm:scene3d>
-    <dgm:sp3d/>
-    <dgm:txPr/>
-    <dgm:style>
-      <a:lnRef idx="2">
-        <a:scrgbClr r="0" g="0" b="0"/>
-      </a:lnRef>
-      <a:fillRef idx="1">
-        <a:scrgbClr r="0" g="0" b="0"/>
-      </a:fillRef>
-      <a:effectRef idx="0">
-        <a:scrgbClr r="0" g="0" b="0"/>
-      </a:effectRef>
-      <a:fontRef idx="minor">
-        <a:schemeClr val="lt1"/>
-      </a:fontRef>
-    </dgm:style>
-  </dgm:styleLbl>
-  <dgm:styleLbl name="node3">
-    <dgm:scene3d>
-      <a:camera prst="orthographicFront"/>
-      <a:lightRig rig="threePt" dir="t"/>
-    </dgm:scene3d>
-    <dgm:sp3d/>
-    <dgm:txPr/>
-    <dgm:style>
-      <a:lnRef idx="2">
-        <a:scrgbClr r="0" g="0" b="0"/>
-      </a:lnRef>
-      <a:fillRef idx="1">
-        <a:scrgbClr r="0" g="0" b="0"/>
-      </a:fillRef>
-      <a:effectRef idx="0">
-        <a:scrgbClr r="0" g="0" b="0"/>
-      </a:effectRef>
-      <a:fontRef idx="minor">
-        <a:schemeClr val="lt1"/>
-      </a:fontRef>
-    </dgm:style>
-  </dgm:styleLbl>
-  <dgm:styleLbl name="node4">
-    <dgm:scene3d>
-      <a:camera prst="orthographicFront"/>
-      <a:lightRig rig="threePt" dir="t"/>
-    </dgm:scene3d>
-    <dgm:sp3d/>
-    <dgm:txPr/>
-    <dgm:style>
-      <a:lnRef idx="2">
-        <a:scrgbClr r="0" g="0" b="0"/>
-      </a:lnRef>
-      <a:fillRef idx="1">
-        <a:scrgbClr r="0" g="0" b="0"/>
-      </a:fillRef>
-      <a:effectRef idx="0">
-        <a:scrgbClr r="0" g="0" b="0"/>
-      </a:effectRef>
-      <a:fontRef idx="minor">
-        <a:schemeClr val="lt1"/>
-      </a:fontRef>
-    </dgm:style>
-  </dgm:styleLbl>
-  <dgm:styleLbl name="fgImgPlace1">
-    <dgm:scene3d>
-      <a:camera prst="orthographicFront"/>
-      <a:lightRig rig="threePt" dir="t"/>
-    </dgm:scene3d>
-    <dgm:sp3d/>
-    <dgm:txPr/>
-    <dgm:style>
-      <a:lnRef idx="2">
-        <a:scrgbClr r="0" g="0" b="0"/>
-      </a:lnRef>
-      <a:fillRef idx="1">
-        <a:scrgbClr r="0" g="0" b="0"/>
-      </a:fillRef>
-      <a:effectRef idx="0">
-        <a:scrgbClr r="0" g="0" b="0"/>
-      </a:effectRef>
-      <a:fontRef idx="minor"/>
-    </dgm:style>
-  </dgm:styleLbl>
-  <dgm:styleLbl name="alignImgPlace1">
-    <dgm:scene3d>
-      <a:camera prst="orthographicFront"/>
-      <a:lightRig rig="threePt" dir="t"/>
-    </dgm:scene3d>
-    <dgm:sp3d/>
-    <dgm:txPr/>
-    <dgm:style>
-      <a:lnRef idx="2">
-        <a:scrgbClr r="0" g="0" b="0"/>
-      </a:lnRef>
-      <a:fillRef idx="1">
-        <a:scrgbClr r="0" g="0" b="0"/>
-      </a:fillRef>
-      <a:effectRef idx="0">
-        <a:scrgbClr r="0" g="0" b="0"/>
-      </a:effectRef>
-      <a:fontRef idx="minor"/>
-    </dgm:style>
-  </dgm:styleLbl>
-  <dgm:styleLbl name="bgImgPlace1">
-    <dgm:scene3d>
-      <a:camera prst="orthographicFront"/>
-      <a:lightRig rig="threePt" dir="t"/>
-    </dgm:scene3d>
-    <dgm:sp3d/>
-    <dgm:txPr/>
-    <dgm:style>
-      <a:lnRef idx="2">
-        <a:scrgbClr r="0" g="0" b="0"/>
-      </a:lnRef>
-      <a:fillRef idx="1">
-        <a:scrgbClr r="0" g="0" b="0"/>
-      </a:fillRef>
-      <a:effectRef idx="0">
-        <a:scrgbClr r="0" g="0" b="0"/>
-      </a:effectRef>
-      <a:fontRef idx="minor"/>
-    </dgm:style>
-  </dgm:styleLbl>
-  <dgm:styleLbl name="sibTrans2D1">
-    <dgm:scene3d>
-      <a:camera prst="orthographicFront"/>
-      <a:lightRig rig="threePt" dir="t"/>
-    </dgm:scene3d>
-    <dgm:sp3d/>
-    <dgm:txPr/>
-    <dgm:style>
-      <a:lnRef idx="0">
-        <a:scrgbClr r="0" g="0" b="0"/>
-      </a:lnRef>
-      <a:fillRef idx="1">
-        <a:scrgbClr r="0" g="0" b="0"/>
-      </a:fillRef>
-      <a:effectRef idx="0">
-        <a:scrgbClr r="0" g="0" b="0"/>
-      </a:effectRef>
-      <a:fontRef idx="minor">
-        <a:schemeClr val="lt1"/>
-      </a:fontRef>
-    </dgm:style>
-  </dgm:styleLbl>
-  <dgm:styleLbl name="fgSibTrans2D1">
-    <dgm:scene3d>
-      <a:camera prst="orthographicFront"/>
-      <a:lightRig rig="threePt" dir="t"/>
-    </dgm:scene3d>
-    <dgm:sp3d/>
-    <dgm:txPr/>
-    <dgm:style>
-      <a:lnRef idx="0">
-        <a:scrgbClr r="0" g="0" b="0"/>
-      </a:lnRef>
-      <a:fillRef idx="1">
-        <a:scrgbClr r="0" g="0" b="0"/>
-      </a:fillRef>
-      <a:effectRef idx="0">
-        <a:scrgbClr r="0" g="0" b="0"/>
-      </a:effectRef>
-      <a:fontRef idx="minor">
-        <a:schemeClr val="lt1"/>
-      </a:fontRef>
-    </dgm:style>
-  </dgm:styleLbl>
-  <dgm:styleLbl name="bgSibTrans2D1">
-    <dgm:scene3d>
-      <a:camera prst="orthographicFront"/>
-      <a:lightRig rig="threePt" dir="t"/>
-    </dgm:scene3d>
-    <dgm:sp3d/>
-    <dgm:txPr/>
-    <dgm:style>
-      <a:lnRef idx="0">
-        <a:scrgbClr r="0" g="0" b="0"/>
-      </a:lnRef>
-      <a:fillRef idx="1">
-        <a:scrgbClr r="0" g="0" b="0"/>
-      </a:fillRef>
-      <a:effectRef idx="0">
-        <a:scrgbClr r="0" g="0" b="0"/>
-      </a:effectRef>
-      <a:fontRef idx="minor">
-        <a:schemeClr val="lt1"/>
-      </a:fontRef>
-    </dgm:style>
-  </dgm:styleLbl>
-  <dgm:styleLbl name="sibTrans1D1">
-    <dgm:scene3d>
-      <a:camera prst="orthographicFront"/>
-      <a:lightRig rig="threePt" dir="t"/>
-    </dgm:scene3d>
-    <dgm:sp3d/>
-    <dgm:txPr/>
-    <dgm:style>
-      <a:lnRef idx="1">
-        <a:scrgbClr r="0" g="0" b="0"/>
-      </a:lnRef>
-      <a:fillRef idx="0">
-        <a:scrgbClr r="0" g="0" b="0"/>
-      </a:fillRef>
-      <a:effectRef idx="0">
-        <a:scrgbClr r="0" g="0" b="0"/>
-      </a:effectRef>
-      <a:fontRef idx="minor"/>
-    </dgm:style>
-  </dgm:styleLbl>
-  <dgm:styleLbl name="callout">
-    <dgm:scene3d>
-      <a:camera prst="orthographicFront"/>
-      <a:lightRig rig="threePt" dir="t"/>
-    </dgm:scene3d>
-    <dgm:sp3d/>
-    <dgm:txPr/>
-    <dgm:style>
-      <a:lnRef idx="2">
-        <a:scrgbClr r="0" g="0" b="0"/>
-      </a:lnRef>
-      <a:fillRef idx="1">
-        <a:scrgbClr r="0" g="0" b="0"/>
-      </a:fillRef>
-      <a:effectRef idx="0">
-        <a:scrgbClr r="0" g="0" b="0"/>
-      </a:effectRef>
-      <a:fontRef idx="minor"/>
-    </dgm:style>
-  </dgm:styleLbl>
-  <dgm:styleLbl name="asst0">
-    <dgm:scene3d>
-      <a:camera prst="orthographicFront"/>
-      <a:lightRig rig="threePt" dir="t"/>
-    </dgm:scene3d>
-    <dgm:sp3d/>
-    <dgm:txPr/>
-    <dgm:style>
-      <a:lnRef idx="2">
-        <a:scrgbClr r="0" g="0" b="0"/>
-      </a:lnRef>
-      <a:fillRef idx="1">
-        <a:scrgbClr r="0" g="0" b="0"/>
-      </a:fillRef>
-      <a:effectRef idx="0">
-        <a:scrgbClr r="0" g="0" b="0"/>
-      </a:effectRef>
-      <a:fontRef idx="minor">
-        <a:schemeClr val="lt1"/>
-      </a:fontRef>
-    </dgm:style>
-  </dgm:styleLbl>
-  <dgm:styleLbl name="asst1">
-    <dgm:scene3d>
-      <a:camera prst="orthographicFront"/>
-      <a:lightRig rig="threePt" dir="t"/>
-    </dgm:scene3d>
-    <dgm:sp3d/>
-    <dgm:txPr/>
-    <dgm:style>
-      <a:lnRef idx="2">
-        <a:scrgbClr r="0" g="0" b="0"/>
-      </a:lnRef>
-      <a:fillRef idx="1">
-        <a:scrgbClr r="0" g="0" b="0"/>
-      </a:fillRef>
-      <a:effectRef idx="0">
-        <a:scrgbClr r="0" g="0" b="0"/>
-      </a:effectRef>
-      <a:fontRef idx="minor">
-        <a:schemeClr val="lt1"/>
-      </a:fontRef>
-    </dgm:style>
-  </dgm:styleLbl>
-  <dgm:styleLbl name="asst2">
-    <dgm:scene3d>
-      <a:camera prst="orthographicFront"/>
-      <a:lightRig rig="threePt" dir="t"/>
-    </dgm:scene3d>
-    <dgm:sp3d/>
-    <dgm:txPr/>
-    <dgm:style>
-      <a:lnRef idx="2">
-        <a:scrgbClr r="0" g="0" b="0"/>
-      </a:lnRef>
-      <a:fillRef idx="1">
-        <a:scrgbClr r="0" g="0" b="0"/>
-      </a:fillRef>
-      <a:effectRef idx="0">
-        <a:scrgbClr r="0" g="0" b="0"/>
-      </a:effectRef>
-      <a:fontRef idx="minor">
-        <a:schemeClr val="lt1"/>
-      </a:fontRef>
-    </dgm:style>
-  </dgm:styleLbl>
-  <dgm:styleLbl name="asst3">
-    <dgm:scene3d>
-      <a:camera prst="orthographicFront"/>
-      <a:lightRig rig="threePt" dir="t"/>
-    </dgm:scene3d>
-    <dgm:sp3d/>
-    <dgm:txPr/>
-    <dgm:style>
-      <a:lnRef idx="2">
-        <a:scrgbClr r="0" g="0" b="0"/>
-      </a:lnRef>
-      <a:fillRef idx="1">
-        <a:scrgbClr r="0" g="0" b="0"/>
-      </a:fillRef>
-      <a:effectRef idx="0">
-        <a:scrgbClr r="0" g="0" b="0"/>
-      </a:effectRef>
-      <a:fontRef idx="minor">
-        <a:schemeClr val="lt1"/>
-      </a:fontRef>
-    </dgm:style>
-  </dgm:styleLbl>
-  <dgm:styleLbl name="asst4">
-    <dgm:scene3d>
-      <a:camera prst="orthographicFront"/>
-      <a:lightRig rig="threePt" dir="t"/>
-    </dgm:scene3d>
-    <dgm:sp3d/>
-    <dgm:txPr/>
-    <dgm:style>
-      <a:lnRef idx="2">
-        <a:scrgbClr r="0" g="0" b="0"/>
-      </a:lnRef>
-      <a:fillRef idx="1">
-        <a:scrgbClr r="0" g="0" b="0"/>
-      </a:fillRef>
-      <a:effectRef idx="0">
-        <a:scrgbClr r="0" g="0" b="0"/>
-      </a:effectRef>
-      <a:fontRef idx="minor">
-        <a:schemeClr val="lt1"/>
-      </a:fontRef>
-    </dgm:style>
-  </dgm:styleLbl>
-  <dgm:styleLbl name="parChTrans2D1">
-    <dgm:scene3d>
-      <a:camera prst="orthographicFront"/>
-      <a:lightRig rig="threePt" dir="t"/>
-    </dgm:scene3d>
-    <dgm:sp3d/>
-    <dgm:txPr/>
-    <dgm:style>
-      <a:lnRef idx="2">
-        <a:scrgbClr r="0" g="0" b="0"/>
-      </a:lnRef>
-      <a:fillRef idx="1">
-        <a:scrgbClr r="0" g="0" b="0"/>
-      </a:fillRef>
-      <a:effectRef idx="0">
-        <a:scrgbClr r="0" g="0" b="0"/>
-      </a:effectRef>
-      <a:fontRef idx="minor">
-        <a:schemeClr val="lt1"/>
-      </a:fontRef>
-    </dgm:style>
-  </dgm:styleLbl>
-  <dgm:styleLbl name="parChTrans2D2">
-    <dgm:scene3d>
-      <a:camera prst="orthographicFront"/>
-      <a:lightRig rig="threePt" dir="t"/>
-    </dgm:scene3d>
-    <dgm:sp3d/>
-    <dgm:txPr/>
-    <dgm:style>
-      <a:lnRef idx="2">
-        <a:scrgbClr r="0" g="0" b="0"/>
-      </a:lnRef>
-      <a:fillRef idx="1">
-        <a:scrgbClr r="0" g="0" b="0"/>
-      </a:fillRef>
-      <a:effectRef idx="0">
-        <a:scrgbClr r="0" g="0" b="0"/>
-      </a:effectRef>
-      <a:fontRef idx="minor">
-        <a:schemeClr val="lt1"/>
-      </a:fontRef>
-    </dgm:style>
-  </dgm:styleLbl>
-  <dgm:styleLbl name="parChTrans2D3">
-    <dgm:scene3d>
-      <a:camera prst="orthographicFront"/>
-      <a:lightRig rig="threePt" dir="t"/>
-    </dgm:scene3d>
-    <dgm:sp3d/>
-    <dgm:txPr/>
-    <dgm:style>
-      <a:lnRef idx="2">
-        <a:scrgbClr r="0" g="0" b="0"/>
-      </a:lnRef>
-      <a:fillRef idx="1">
-        <a:scrgbClr r="0" g="0" b="0"/>
-      </a:fillRef>
-      <a:effectRef idx="0">
-        <a:scrgbClr r="0" g="0" b="0"/>
-      </a:effectRef>
-      <a:fontRef idx="minor">
-        <a:schemeClr val="lt1"/>
-      </a:fontRef>
-    </dgm:style>
-  </dgm:styleLbl>
-  <dgm:styleLbl name="parChTrans2D4">
-    <dgm:scene3d>
-      <a:camera prst="orthographicFront"/>
-      <a:lightRig rig="threePt" dir="t"/>
-    </dgm:scene3d>
-    <dgm:sp3d/>
-    <dgm:txPr/>
-    <dgm:style>
-      <a:lnRef idx="2">
-        <a:scrgbClr r="0" g="0" b="0"/>
-      </a:lnRef>
-      <a:fillRef idx="1">
-        <a:scrgbClr r="0" g="0" b="0"/>
-      </a:fillRef>
-      <a:effectRef idx="0">
-        <a:scrgbClr r="0" g="0" b="0"/>
-      </a:effectRef>
-      <a:fontRef idx="minor">
-        <a:schemeClr val="lt1"/>
-      </a:fontRef>
-    </dgm:style>
-  </dgm:styleLbl>
-  <dgm:styleLbl name="parChTrans1D1">
-    <dgm:scene3d>
-      <a:camera prst="orthographicFront"/>
-      <a:lightRig rig="threePt" dir="t"/>
-    </dgm:scene3d>
-    <dgm:sp3d/>
-    <dgm:txPr/>
-    <dgm:style>
-      <a:lnRef idx="2">
-        <a:scrgbClr r="0" g="0" b="0"/>
-      </a:lnRef>
-      <a:fillRef idx="0">
-        <a:scrgbClr r="0" g="0" b="0"/>
-      </a:fillRef>
-      <a:effectRef idx="0">
-        <a:scrgbClr r="0" g="0" b="0"/>
-      </a:effectRef>
-      <a:fontRef idx="minor"/>
-    </dgm:style>
-  </dgm:styleLbl>
-  <dgm:styleLbl name="parChTrans1D2">
-    <dgm:scene3d>
-      <a:camera prst="orthographicFront"/>
-      <a:lightRig rig="threePt" dir="t"/>
-    </dgm:scene3d>
-    <dgm:sp3d/>
-    <dgm:txPr/>
-    <dgm:style>
-      <a:lnRef idx="2">
-        <a:scrgbClr r="0" g="0" b="0"/>
-      </a:lnRef>
-      <a:fillRef idx="0">
-        <a:scrgbClr r="0" g="0" b="0"/>
-      </a:fillRef>
-      <a:effectRef idx="0">
-        <a:scrgbClr r="0" g="0" b="0"/>
-      </a:effectRef>
-      <a:fontRef idx="minor"/>
-    </dgm:style>
-  </dgm:styleLbl>
-  <dgm:styleLbl name="parChTrans1D3">
-    <dgm:scene3d>
-      <a:camera prst="orthographicFront"/>
-      <a:lightRig rig="threePt" dir="t"/>
-    </dgm:scene3d>
-    <dgm:sp3d/>
-    <dgm:txPr/>
-    <dgm:style>
-      <a:lnRef idx="2">
-        <a:scrgbClr r="0" g="0" b="0"/>
-      </a:lnRef>
-      <a:fillRef idx="0">
-        <a:scrgbClr r="0" g="0" b="0"/>
-      </a:fillRef>
-      <a:effectRef idx="0">
-        <a:scrgbClr r="0" g="0" b="0"/>
-      </a:effectRef>
-      <a:fontRef idx="minor"/>
-    </dgm:style>
-  </dgm:styleLbl>
-  <dgm:styleLbl name="parChTrans1D4">
-    <dgm:scene3d>
-      <a:camera prst="orthographicFront"/>
-      <a:lightRig rig="threePt" dir="t"/>
-    </dgm:scene3d>
-    <dgm:sp3d/>
-    <dgm:txPr/>
-    <dgm:style>
-      <a:lnRef idx="2">
-        <a:scrgbClr r="0" g="0" b="0"/>
-      </a:lnRef>
-      <a:fillRef idx="0">
-        <a:scrgbClr r="0" g="0" b="0"/>
-      </a:fillRef>
-      <a:effectRef idx="0">
-        <a:scrgbClr r="0" g="0" b="0"/>
-      </a:effectRef>
-      <a:fontRef idx="minor"/>
-    </dgm:style>
-  </dgm:styleLbl>
-  <dgm:styleLbl name="fgAcc1">
-    <dgm:scene3d>
-      <a:camera prst="orthographicFront"/>
-      <a:lightRig rig="threePt" dir="t"/>
-    </dgm:scene3d>
-    <dgm:sp3d/>
-    <dgm:txPr/>
-    <dgm:style>
-      <a:lnRef idx="2">
-        <a:scrgbClr r="0" g="0" b="0"/>
-      </a:lnRef>
-      <a:fillRef idx="1">
-        <a:scrgbClr r="0" g="0" b="0"/>
-      </a:fillRef>
-      <a:effectRef idx="0">
-        <a:scrgbClr r="0" g="0" b="0"/>
-      </a:effectRef>
-      <a:fontRef idx="minor"/>
-    </dgm:style>
-  </dgm:styleLbl>
-  <dgm:styleLbl name="conFgAcc1">
-    <dgm:scene3d>
-      <a:camera prst="orthographicFront"/>
-      <a:lightRig rig="threePt" dir="t"/>
-    </dgm:scene3d>
-    <dgm:sp3d/>
-    <dgm:txPr/>
-    <dgm:style>
-      <a:lnRef idx="2">
-        <a:scrgbClr r="0" g="0" b="0"/>
-      </a:lnRef>
-      <a:fillRef idx="1">
-        <a:scrgbClr r="0" g="0" b="0"/>
-      </a:fillRef>
-      <a:effectRef idx="0">
-        <a:scrgbClr r="0" g="0" b="0"/>
-      </a:effectRef>
-      <a:fontRef idx="minor"/>
-    </dgm:style>
-  </dgm:styleLbl>
-  <dgm:styleLbl name="alignAcc1">
-    <dgm:scene3d>
-      <a:camera prst="orthographicFront"/>
-      <a:lightRig rig="threePt" dir="t"/>
-    </dgm:scene3d>
-    <dgm:sp3d/>
-    <dgm:txPr/>
-    <dgm:style>
-      <a:lnRef idx="2">
-        <a:scrgbClr r="0" g="0" b="0"/>
-      </a:lnRef>
-      <a:fillRef idx="1">
-        <a:scrgbClr r="0" g="0" b="0"/>
-      </a:fillRef>
-      <a:effectRef idx="0">
-        <a:scrgbClr r="0" g="0" b="0"/>
-      </a:effectRef>
-      <a:fontRef idx="minor"/>
-    </dgm:style>
-  </dgm:styleLbl>
-  <dgm:styleLbl name="trAlignAcc1">
-    <dgm:scene3d>
-      <a:camera prst="orthographicFront"/>
-      <a:lightRig rig="threePt" dir="t"/>
-    </dgm:scene3d>
-    <dgm:sp3d/>
-    <dgm:txPr/>
-    <dgm:style>
-      <a:lnRef idx="1">
-        <a:scrgbClr r="0" g="0" b="0"/>
-      </a:lnRef>
-      <a:fillRef idx="1">
-        <a:scrgbClr r="0" g="0" b="0"/>
-      </a:fillRef>
-      <a:effectRef idx="0">
-        <a:scrgbClr r="0" g="0" b="0"/>
-      </a:effectRef>
-      <a:fontRef idx="minor"/>
-    </dgm:style>
-  </dgm:styleLbl>
-  <dgm:styleLbl name="bgAcc1">
-    <dgm:scene3d>
-      <a:camera prst="orthographicFront"/>
-      <a:lightRig rig="threePt" dir="t"/>
-    </dgm:scene3d>
-    <dgm:sp3d/>
-    <dgm:txPr/>
-    <dgm:style>
-      <a:lnRef idx="2">
-        <a:scrgbClr r="0" g="0" b="0"/>
-      </a:lnRef>
-      <a:fillRef idx="1">
-        <a:scrgbClr r="0" g="0" b="0"/>
-      </a:fillRef>
-      <a:effectRef idx="0">
-        <a:scrgbClr r="0" g="0" b="0"/>
-      </a:effectRef>
-      <a:fontRef idx="minor"/>
-    </dgm:style>
-  </dgm:styleLbl>
-  <dgm:styleLbl name="solidFgAcc1">
-    <dgm:scene3d>
-      <a:camera prst="orthographicFront"/>
-      <a:lightRig rig="threePt" dir="t"/>
-    </dgm:scene3d>
-    <dgm:sp3d/>
-    <dgm:txPr/>
-    <dgm:style>
-      <a:lnRef idx="2">
-        <a:scrgbClr r="0" g="0" b="0"/>
-      </a:lnRef>
-      <a:fillRef idx="1">
-        <a:scrgbClr r="0" g="0" b="0"/>
-      </a:fillRef>
-      <a:effectRef idx="0">
-        <a:scrgbClr r="0" g="0" b="0"/>
-      </a:effectRef>
-      <a:fontRef idx="minor"/>
-    </dgm:style>
-  </dgm:styleLbl>
-  <dgm:styleLbl name="solidAlignAcc1">
-    <dgm:scene3d>
-      <a:camera prst="orthographicFront"/>
-      <a:lightRig rig="threePt" dir="t"/>
-    </dgm:scene3d>
-    <dgm:sp3d/>
-    <dgm:txPr/>
-    <dgm:style>
-      <a:lnRef idx="2">
-        <a:scrgbClr r="0" g="0" b="0"/>
-      </a:lnRef>
-      <a:fillRef idx="1">
-        <a:scrgbClr r="0" g="0" b="0"/>
-      </a:fillRef>
-      <a:effectRef idx="0">
-        <a:scrgbClr r="0" g="0" b="0"/>
-      </a:effectRef>
-      <a:fontRef idx="minor"/>
-    </dgm:style>
-  </dgm:styleLbl>
-  <dgm:styleLbl name="solidBgAcc1">
-    <dgm:scene3d>
-      <a:camera prst="orthographicFront"/>
-      <a:lightRig rig="threePt" dir="t"/>
-    </dgm:scene3d>
-    <dgm:sp3d/>
-    <dgm:txPr/>
-    <dgm:style>
-      <a:lnRef idx="2">
-        <a:scrgbClr r="0" g="0" b="0"/>
-      </a:lnRef>
-      <a:fillRef idx="1">
-        <a:scrgbClr r="0" g="0" b="0"/>
-      </a:fillRef>
-      <a:effectRef idx="0">
-        <a:scrgbClr r="0" g="0" b="0"/>
-      </a:effectRef>
-      <a:fontRef idx="minor"/>
-    </dgm:style>
-  </dgm:styleLbl>
-  <dgm:styleLbl name="fgAccFollowNode1">
-    <dgm:scene3d>
-      <a:camera prst="orthographicFront"/>
-      <a:lightRig rig="threePt" dir="t"/>
-    </dgm:scene3d>
-    <dgm:sp3d/>
-    <dgm:txPr/>
-    <dgm:style>
-      <a:lnRef idx="2">
-        <a:scrgbClr r="0" g="0" b="0"/>
-      </a:lnRef>
-      <a:fillRef idx="1">
-        <a:scrgbClr r="0" g="0" b="0"/>
-      </a:fillRef>
-      <a:effectRef idx="0">
-        <a:scrgbClr r="0" g="0" b="0"/>
-      </a:effectRef>
-      <a:fontRef idx="minor"/>
-    </dgm:style>
-  </dgm:styleLbl>
-  <dgm:styleLbl name="alignAccFollowNode1">
-    <dgm:scene3d>
-      <a:camera prst="orthographicFront"/>
-      <a:lightRig rig="threePt" dir="t"/>
-    </dgm:scene3d>
-    <dgm:sp3d/>
-    <dgm:txPr/>
-    <dgm:style>
-      <a:lnRef idx="2">
-        <a:scrgbClr r="0" g="0" b="0"/>
-      </a:lnRef>
-      <a:fillRef idx="1">
-        <a:scrgbClr r="0" g="0" b="0"/>
-      </a:fillRef>
-      <a:effectRef idx="0">
-        <a:scrgbClr r="0" g="0" b="0"/>
-      </a:effectRef>
-      <a:fontRef idx="minor"/>
-    </dgm:style>
-  </dgm:styleLbl>
-  <dgm:styleLbl name="bgAccFollowNode1">
-    <dgm:scene3d>
-      <a:camera prst="orthographicFront"/>
-      <a:lightRig rig="threePt" dir="t"/>
-    </dgm:scene3d>
-    <dgm:sp3d/>
-    <dgm:txPr/>
-    <dgm:style>
-      <a:lnRef idx="2">
-        <a:scrgbClr r="0" g="0" b="0"/>
-      </a:lnRef>
-      <a:fillRef idx="1">
-        <a:scrgbClr r="0" g="0" b="0"/>
-      </a:fillRef>
-      <a:effectRef idx="0">
-        <a:scrgbClr r="0" g="0" b="0"/>
-      </a:effectRef>
-      <a:fontRef idx="minor"/>
-    </dgm:style>
-  </dgm:styleLbl>
-  <dgm:styleLbl name="fgAcc0">
-    <dgm:scene3d>
-      <a:camera prst="orthographicFront"/>
-      <a:lightRig rig="threePt" dir="t"/>
-    </dgm:scene3d>
-    <dgm:sp3d/>
-    <dgm:txPr/>
-    <dgm:style>
-      <a:lnRef idx="2">
-        <a:scrgbClr r="0" g="0" b="0"/>
-      </a:lnRef>
-      <a:fillRef idx="1">
-        <a:scrgbClr r="0" g="0" b="0"/>
-      </a:fillRef>
-      <a:effectRef idx="0">
-        <a:scrgbClr r="0" g="0" b="0"/>
-      </a:effectRef>
-      <a:fontRef idx="minor"/>
-    </dgm:style>
-  </dgm:styleLbl>
-  <dgm:styleLbl name="fgAcc2">
-    <dgm:scene3d>
-      <a:camera prst="orthographicFront"/>
-      <a:lightRig rig="threePt" dir="t"/>
-    </dgm:scene3d>
-    <dgm:sp3d/>
-    <dgm:txPr/>
-    <dgm:style>
-      <a:lnRef idx="2">
-        <a:scrgbClr r="0" g="0" b="0"/>
-      </a:lnRef>
-      <a:fillRef idx="1">
-        <a:scrgbClr r="0" g="0" b="0"/>
-      </a:fillRef>
-      <a:effectRef idx="0">
-        <a:scrgbClr r="0" g="0" b="0"/>
-      </a:effectRef>
-      <a:fontRef idx="minor"/>
-    </dgm:style>
-  </dgm:styleLbl>
-  <dgm:styleLbl name="fgAcc3">
-    <dgm:scene3d>
-      <a:camera prst="orthographicFront"/>
-      <a:lightRig rig="threePt" dir="t"/>
-    </dgm:scene3d>
-    <dgm:sp3d/>
-    <dgm:txPr/>
-    <dgm:style>
-      <a:lnRef idx="2">
-        <a:scrgbClr r="0" g="0" b="0"/>
-      </a:lnRef>
-      <a:fillRef idx="1">
-        <a:scrgbClr r="0" g="0" b="0"/>
-      </a:fillRef>
-      <a:effectRef idx="0">
-        <a:scrgbClr r="0" g="0" b="0"/>
-      </a:effectRef>
-      <a:fontRef idx="minor"/>
-    </dgm:style>
-  </dgm:styleLbl>
-  <dgm:styleLbl name="fgAcc4">
-    <dgm:scene3d>
-      <a:camera prst="orthographicFront"/>
-      <a:lightRig rig="threePt" dir="t"/>
-    </dgm:scene3d>
-    <dgm:sp3d/>
-    <dgm:txPr/>
-    <dgm:style>
-      <a:lnRef idx="2">
-        <a:scrgbClr r="0" g="0" b="0"/>
-      </a:lnRef>
-      <a:fillRef idx="1">
-        <a:scrgbClr r="0" g="0" b="0"/>
-      </a:fillRef>
-      <a:effectRef idx="0">
-        <a:scrgbClr r="0" g="0" b="0"/>
-      </a:effectRef>
-      <a:fontRef idx="minor"/>
-    </dgm:style>
-  </dgm:styleLbl>
-  <dgm:styleLbl name="bgShp">
-    <dgm:scene3d>
-      <a:camera prst="orthographicFront"/>
-      <a:lightRig rig="threePt" dir="t"/>
-    </dgm:scene3d>
-    <dgm:sp3d/>
-    <dgm:txPr/>
-    <dgm:style>
-      <a:lnRef idx="0">
-        <a:scrgbClr r="0" g="0" b="0"/>
-      </a:lnRef>
-      <a:fillRef idx="1">
-        <a:scrgbClr r="0" g="0" b="0"/>
-      </a:fillRef>
-      <a:effectRef idx="0">
-        <a:scrgbClr r="0" g="0" b="0"/>
-      </a:effectRef>
-      <a:fontRef idx="minor"/>
-    </dgm:style>
-  </dgm:styleLbl>
-  <dgm:styleLbl name="dkBgShp">
-    <dgm:scene3d>
-      <a:camera prst="orthographicFront"/>
-      <a:lightRig rig="threePt" dir="t"/>
-    </dgm:scene3d>
-    <dgm:sp3d/>
-    <dgm:txPr/>
-    <dgm:style>
-      <a:lnRef idx="0">
-        <a:scrgbClr r="0" g="0" b="0"/>
-      </a:lnRef>
-      <a:fillRef idx="1">
-        <a:scrgbClr r="0" g="0" b="0"/>
-      </a:fillRef>
-      <a:effectRef idx="0">
-        <a:scrgbClr r="0" g="0" b="0"/>
-      </a:effectRef>
-      <a:fontRef idx="minor"/>
-    </dgm:style>
-  </dgm:styleLbl>
-  <dgm:styleLbl name="trBgShp">
-    <dgm:scene3d>
-      <a:camera prst="orthographicFront"/>
-      <a:lightRig rig="threePt" dir="t"/>
-    </dgm:scene3d>
-    <dgm:sp3d/>
-    <dgm:txPr/>
-    <dgm:style>
-      <a:lnRef idx="0">
-        <a:scrgbClr r="0" g="0" b="0"/>
-      </a:lnRef>
-      <a:fillRef idx="1">
-        <a:scrgbClr r="0" g="0" b="0"/>
-      </a:fillRef>
-      <a:effectRef idx="0">
-        <a:scrgbClr r="0" g="0" b="0"/>
-      </a:effectRef>
-      <a:fontRef idx="minor"/>
-    </dgm:style>
-  </dgm:styleLbl>
-  <dgm:styleLbl name="fgShp">
-    <dgm:scene3d>
-      <a:camera prst="orthographicFront"/>
-      <a:lightRig rig="threePt" dir="t"/>
-    </dgm:scene3d>
-    <dgm:sp3d/>
-    <dgm:txPr/>
-    <dgm:style>
-      <a:lnRef idx="2">
-        <a:scrgbClr r="0" g="0" b="0"/>
-      </a:lnRef>
-      <a:fillRef idx="1">
-        <a:scrgbClr r="0" g="0" b="0"/>
-      </a:fillRef>
-      <a:effectRef idx="0">
-        <a:scrgbClr r="0" g="0" b="0"/>
-      </a:effectRef>
-      <a:fontRef idx="minor"/>
-    </dgm:style>
-  </dgm:styleLbl>
-  <dgm:styleLbl name="revTx">
-    <dgm:scene3d>
-      <a:camera prst="orthographicFront"/>
-      <a:lightRig rig="threePt" dir="t"/>
-    </dgm:scene3d>
-    <dgm:sp3d/>
-    <dgm:txPr/>
-    <dgm:style>
-      <a:lnRef idx="0">
-        <a:scrgbClr r="0" g="0" b="0"/>
-      </a:lnRef>
-      <a:fillRef idx="0">
-        <a:scrgbClr r="0" g="0" b="0"/>
-      </a:fillRef>
-      <a:effectRef idx="0">
-        <a:scrgbClr r="0" g="0" b="0"/>
-      </a:effectRef>
-      <a:fontRef idx="minor"/>
-    </dgm:style>
-  </dgm:styleLbl>
-</dgm:styleDef>
-</file>
-
 <file path=word/glossary/document.xml><?xml version="1.0" encoding="utf-8"?>
 <w:glossaryDocument xmlns:wpc="http://schemas.microsoft.com/office/word/2010/wordprocessingCanvas" xmlns:cx="http://schemas.microsoft.com/office/drawing/2014/chartex" xmlns:cx1="http://schemas.microsoft.com/office/drawing/2015/9/8/chartex" xmlns:cx2="http://schemas.microsoft.com/office/drawing/2015/10/21/chartex" xmlns:cx3="http://schemas.microsoft.com/office/drawing/2016/5/9/chartex" xmlns:cx4="http://schemas.microsoft.com/office/drawing/2016/5/10/chartex" xmlns:cx5="http://schemas.microsoft.com/office/drawing/2016/5/11/chartex" xmlns:cx6="http://schemas.microsoft.com/office/drawing/2016/5/12/chartex" xmlns:cx7="http://schemas.microsoft.com/office/drawing/2016/5/13/chartex" xmlns:cx8="http://schemas.microsoft.com/office/drawing/2016/5/14/chartex" xmlns:mc="http://schemas.openxmlformats.org/markup-compatibility/2006" xmlns:aink="http://schemas.microsoft.com/office/drawing/2016/ink" xmlns:am3d="http://schemas.microsoft.com/office/drawing/2017/model3d" xmlns:o="urn:schemas-microsoft-com:office:office" xmlns:oel="http://schemas.microsoft.com/office/2019/extlst" xmlns:r="http://schemas.openxmlformats.org/officeDocument/2006/relationships" xmlns:m="http://schemas.openxmlformats.org/officeDocument/2006/math" xmlns:v="urn:schemas-microsoft-com:vml" xmlns:wp14="http://schemas.microsoft.com/office/word/2010/wordprocessingDrawing" xmlns:wp="http://schemas.openxmlformats.org/drawingml/2006/wordprocessingDrawing" xmlns:w10="urn:schemas-microsoft-com:office:word" xmlns:w="http://schemas.openxmlformats.org/wordprocessingml/2006/main" xmlns:w14="http://schemas.microsoft.com/office/word/2010/wordml" xmlns:w15="http://schemas.microsoft.com/office/word/2012/wordml" xmlns:w16cex="http://schemas.microsoft.com/office/word/2018/wordml/cex" xmlns:w16cid="http://schemas.microsoft.com/office/word/2016/wordml/cid" xmlns:w16="http://schemas.microsoft.com/office/word/2018/wordml" xmlns:w16sdtdh="http://schemas.microsoft.com/office/word/2020/wordml/sdtdatahash" xmlns:w16se="http://schemas.microsoft.com/office/word/2015/wordml/symex" xmlns:wpg="http://schemas.microsoft.com/office/word/2010/wordprocessingGroup" xmlns:wpi="http://schemas.microsoft.com/office/word/2010/wordprocessingInk" xmlns:wne="http://schemas.microsoft.com/office/word/2006/wordml" xmlns:wps="http://schemas.microsoft.com/office/word/2010/wordprocessingShape" mc:Ignorable="w14 w15 w16se w16cid w16 w16cex w16sdtdh wp14">
   <w:docParts>
@@ -15339,9 +12694,9 @@
     <w:rsid w:val="007777CB"/>
     <w:rsid w:val="00865F2F"/>
     <w:rsid w:val="00977D54"/>
-    <w:rsid w:val="00AE27C9"/>
     <w:rsid w:val="00AF1ACE"/>
     <w:rsid w:val="00D24F8E"/>
+    <w:rsid w:val="00D724A9"/>
     <w:rsid w:val="00E70B6E"/>
   </w:rsids>
   <m:mathPr>

</xml_diff>

<commit_message>
Upload TravelAdvisorProject V1.0 whith update in PMP [File structure] & database comments in DB
</commit_message>
<xml_diff>
--- a/Concept/Project Management Plan for Travel advisor web based app.docx
+++ b/Concept/Project Management Plan for Travel advisor web based app.docx
@@ -136,7 +136,6 @@
                 </w:rPr>
                 <w:t xml:space="preserve">Project Management Plan for Travel advisor </w:t>
               </w:r>
-              <w:proofErr w:type="gramStart"/>
               <w:r>
                 <w:rPr>
                   <w:rStyle w:val="Heading1Char"/>
@@ -144,9 +143,8 @@
                   <w:bCs/>
                   <w:color w:val="5B9BD5" w:themeColor="accent1"/>
                 </w:rPr>
-                <w:t>web based</w:t>
+                <w:t>web-based</w:t>
               </w:r>
-              <w:proofErr w:type="gramEnd"/>
               <w:r>
                 <w:rPr>
                   <w:rStyle w:val="Heading1Char"/>
@@ -201,7 +199,7 @@
                   <w:sz w:val="28"/>
                   <w:szCs w:val="28"/>
                 </w:rPr>
-                <w:t>4</w:t>
+                <w:t>5</w:t>
               </w:r>
             </w:p>
           </w:sdtContent>
@@ -291,7 +289,7 @@
                                   <w:tag w:val=""/>
                                   <w:id w:val="-1530564644"/>
                                   <w:dataBinding w:prefixMappings="xmlns:ns0='http://schemas.microsoft.com/office/2006/coverPageProps' " w:xpath="/ns0:CoverPageProperties[1]/ns0:PublishDate[1]" w:storeItemID="{55AF091B-3C7A-41E3-B477-F2FDAA23CFDA}"/>
-                                  <w:date w:fullDate="2022-05-07T00:00:00Z">
+                                  <w:date w:fullDate="2022-05-11T00:00:00Z">
                                     <w:dateFormat w:val="MMMM d, yyyy"/>
                                     <w:lid w:val="en-US"/>
                                     <w:storeMappedDataAs w:val="dateTime"/>
@@ -337,7 +335,7 @@
                                         <w:sz w:val="28"/>
                                         <w:szCs w:val="28"/>
                                       </w:rPr>
-                                      <w:t>7</w:t>
+                                      <w:t>11</w:t>
                                     </w:r>
                                     <w:r>
                                       <w:rPr>
@@ -433,7 +431,7 @@
                             <w:tag w:val=""/>
                             <w:id w:val="-1530564644"/>
                             <w:dataBinding w:prefixMappings="xmlns:ns0='http://schemas.microsoft.com/office/2006/coverPageProps' " w:xpath="/ns0:CoverPageProperties[1]/ns0:PublishDate[1]" w:storeItemID="{55AF091B-3C7A-41E3-B477-F2FDAA23CFDA}"/>
-                            <w:date w:fullDate="2022-05-07T00:00:00Z">
+                            <w:date w:fullDate="2022-05-11T00:00:00Z">
                               <w:dateFormat w:val="MMMM d, yyyy"/>
                               <w:lid w:val="en-US"/>
                               <w:storeMappedDataAs w:val="dateTime"/>
@@ -479,7 +477,7 @@
                                   <w:sz w:val="28"/>
                                   <w:szCs w:val="28"/>
                                 </w:rPr>
-                                <w:t>7</w:t>
+                                <w:t>11</w:t>
                               </w:r>
                               <w:r>
                                 <w:rPr>
@@ -669,18 +667,10 @@
                                   <w:rPr>
                                     <w:rStyle w:val="Heading1Char"/>
                                   </w:rPr>
-                                  <w:t xml:space="preserve">Prepared by: Saad </w:t>
-                                </w:r>
-                                <w:proofErr w:type="spellStart"/>
-                                <w:r>
-                                  <w:rPr>
-                                    <w:rStyle w:val="Heading1Char"/>
-                                  </w:rPr>
-                                  <w:t>Hamdy</w:t>
+                                  <w:t>Prepared by: Saad Hamdy</w:t>
                                 </w:r>
                                 <w:bookmarkEnd w:id="0"/>
                                 <w:bookmarkEnd w:id="1"/>
-                                <w:proofErr w:type="spellEnd"/>
                               </w:p>
                             </w:txbxContent>
                           </wps:txbx>
@@ -3692,6 +3682,67 @@
         <w:tc>
           <w:tcPr>
             <w:tcW w:w="2220" w:type="dxa"/>
+          </w:tcPr>
+          <w:p>
+            <w:pPr>
+              <w:spacing w:before="40" w:after="40"/>
+              <w:ind w:hanging="2"/>
+            </w:pPr>
+            <w:r>
+              <w:t>Ashry</w:t>
+            </w:r>
+          </w:p>
+        </w:tc>
+        <w:tc>
+          <w:tcPr>
+            <w:tcW w:w="1372" w:type="dxa"/>
+          </w:tcPr>
+          <w:p>
+            <w:pPr>
+              <w:spacing w:before="40" w:after="40"/>
+              <w:ind w:hanging="2"/>
+            </w:pPr>
+            <w:r>
+              <w:t>10/5/2022</w:t>
+            </w:r>
+          </w:p>
+        </w:tc>
+        <w:tc>
+          <w:tcPr>
+            <w:tcW w:w="4922" w:type="dxa"/>
+          </w:tcPr>
+          <w:p>
+            <w:pPr>
+              <w:spacing w:before="40" w:after="40"/>
+              <w:ind w:hanging="2"/>
+            </w:pPr>
+            <w:r>
+              <w:t>Updating Escalation</w:t>
+            </w:r>
+          </w:p>
+        </w:tc>
+        <w:tc>
+          <w:tcPr>
+            <w:tcW w:w="1628" w:type="dxa"/>
+          </w:tcPr>
+          <w:p>
+            <w:pPr>
+              <w:spacing w:before="40" w:after="40"/>
+              <w:ind w:hanging="2"/>
+            </w:pPr>
+            <w:r>
+              <w:t>1.4</w:t>
+            </w:r>
+          </w:p>
+        </w:tc>
+      </w:tr>
+      <w:tr>
+        <w:trPr>
+          <w:trHeight w:val="503"/>
+        </w:trPr>
+        <w:tc>
+          <w:tcPr>
+            <w:tcW w:w="2220" w:type="dxa"/>
             <w:tcBorders>
               <w:bottom w:val="single" w:sz="12" w:space="0" w:color="000000"/>
             </w:tcBorders>
@@ -3702,7 +3753,7 @@
               <w:ind w:hanging="2"/>
             </w:pPr>
             <w:r>
-              <w:t>Ashry</w:t>
+              <w:t>Osama</w:t>
             </w:r>
           </w:p>
         </w:tc>
@@ -3719,7 +3770,7 @@
               <w:ind w:hanging="2"/>
             </w:pPr>
             <w:r>
-              <w:t>10/5/2022</w:t>
+              <w:t>11/5/2022</w:t>
             </w:r>
           </w:p>
         </w:tc>
@@ -3736,7 +3787,10 @@
               <w:ind w:hanging="2"/>
             </w:pPr>
             <w:r>
-              <w:t>Updating Escalation</w:t>
+              <w:t xml:space="preserve">Updating </w:t>
+            </w:r>
+            <w:r>
+              <w:t xml:space="preserve">file structure </w:t>
             </w:r>
           </w:p>
         </w:tc>
@@ -3753,7 +3807,7 @@
               <w:ind w:hanging="2"/>
             </w:pPr>
             <w:r>
-              <w:t>1.4</w:t>
+              <w:t>1.5</w:t>
             </w:r>
           </w:p>
         </w:tc>
@@ -3767,7 +3821,7 @@
           <w:szCs w:val="40"/>
         </w:rPr>
       </w:pPr>
-      <w:bookmarkStart w:id="4" w:name="_Toc100929833"/>
+      <w:bookmarkStart w:id="2" w:name="_Toc100929833"/>
       <w:r>
         <w:rPr>
           <w:sz w:val="40"/>
@@ -3797,7 +3851,7 @@
         <w:lastRenderedPageBreak/>
         <w:t>Introduction</w:t>
       </w:r>
-      <w:bookmarkEnd w:id="4"/>
+      <w:bookmarkEnd w:id="2"/>
     </w:p>
     <w:p>
       <w:pPr>
@@ -3812,7 +3866,7 @@
           <w:szCs w:val="32"/>
         </w:rPr>
       </w:pPr>
-      <w:bookmarkStart w:id="5" w:name="_Toc100929834"/>
+      <w:bookmarkStart w:id="3" w:name="_Toc100929834"/>
       <w:r>
         <w:rPr>
           <w:sz w:val="32"/>
@@ -3820,7 +3874,7 @@
         </w:rPr>
         <w:t>Purpose of project management plan</w:t>
       </w:r>
-      <w:bookmarkEnd w:id="5"/>
+      <w:bookmarkEnd w:id="3"/>
     </w:p>
     <w:p>
       <w:pPr>
@@ -3842,23 +3896,7 @@
           <w:szCs w:val="24"/>
         </w:rPr>
         <w:tab/>
-        <w:t xml:space="preserve">The intended audience of the Travel advisor PMP is all project stakeholders including the project sponsor, senior </w:t>
-      </w:r>
-      <w:proofErr w:type="gramStart"/>
-      <w:r>
-        <w:rPr>
-          <w:sz w:val="24"/>
-          <w:szCs w:val="24"/>
-        </w:rPr>
-        <w:t>leadership</w:t>
-      </w:r>
-      <w:proofErr w:type="gramEnd"/>
-      <w:r>
-        <w:rPr>
-          <w:sz w:val="24"/>
-          <w:szCs w:val="24"/>
-        </w:rPr>
-        <w:t xml:space="preserve"> and the project team.</w:t>
+        <w:t>The intended audience of the Travel advisor PMP is all project stakeholders including the project sponsor, senior leadership and the project team.</w:t>
       </w:r>
     </w:p>
     <w:p>
@@ -3922,8 +3960,8 @@
           <w:szCs w:val="32"/>
         </w:rPr>
       </w:pPr>
-      <w:bookmarkStart w:id="6" w:name="_Toc100523078"/>
-      <w:bookmarkStart w:id="7" w:name="_Toc100929835"/>
+      <w:bookmarkStart w:id="4" w:name="_Toc100523078"/>
+      <w:bookmarkStart w:id="5" w:name="_Toc100929835"/>
       <w:r>
         <w:rPr>
           <w:sz w:val="32"/>
@@ -3931,8 +3969,8 @@
         </w:rPr>
         <w:t>Summary of project charter</w:t>
       </w:r>
-      <w:bookmarkEnd w:id="6"/>
-      <w:bookmarkEnd w:id="7"/>
+      <w:bookmarkEnd w:id="4"/>
+      <w:bookmarkEnd w:id="5"/>
     </w:p>
     <w:p>
       <w:pPr>
@@ -3946,7 +3984,7 @@
           <w:szCs w:val="28"/>
         </w:rPr>
       </w:pPr>
-      <w:bookmarkStart w:id="8" w:name="_Toc100929836"/>
+      <w:bookmarkStart w:id="6" w:name="_Toc100929836"/>
       <w:r>
         <w:rPr>
           <w:sz w:val="28"/>
@@ -3954,7 +3992,7 @@
         </w:rPr>
         <w:t>Introduction</w:t>
       </w:r>
-      <w:bookmarkEnd w:id="8"/>
+      <w:bookmarkEnd w:id="6"/>
     </w:p>
     <w:p>
       <w:pPr>
@@ -4003,7 +4041,7 @@
           <w:rtl/>
         </w:rPr>
       </w:pPr>
-      <w:bookmarkStart w:id="9" w:name="_Toc100929837"/>
+      <w:bookmarkStart w:id="7" w:name="_Toc100929837"/>
       <w:r>
         <w:rPr>
           <w:sz w:val="28"/>
@@ -4011,7 +4049,7 @@
         </w:rPr>
         <w:t>Business need</w:t>
       </w:r>
-      <w:bookmarkEnd w:id="9"/>
+      <w:bookmarkEnd w:id="7"/>
     </w:p>
     <w:p>
       <w:pPr>
@@ -4043,7 +4081,7 @@
           <w:szCs w:val="28"/>
         </w:rPr>
       </w:pPr>
-      <w:bookmarkStart w:id="10" w:name="_Toc100929838"/>
+      <w:bookmarkStart w:id="8" w:name="_Toc100929838"/>
       <w:r>
         <w:rPr>
           <w:sz w:val="28"/>
@@ -4051,7 +4089,7 @@
         </w:rPr>
         <w:t>Unique Solution</w:t>
       </w:r>
-      <w:bookmarkEnd w:id="10"/>
+      <w:bookmarkEnd w:id="8"/>
     </w:p>
     <w:p>
       <w:pPr>
@@ -4068,25 +4106,7 @@
           <w:szCs w:val="24"/>
           <w:lang w:bidi="ar-EG"/>
         </w:rPr>
-        <w:t xml:space="preserve">The customer </w:t>
-      </w:r>
-      <w:proofErr w:type="gramStart"/>
-      <w:r>
-        <w:rPr>
-          <w:sz w:val="24"/>
-          <w:szCs w:val="24"/>
-          <w:lang w:bidi="ar-EG"/>
-        </w:rPr>
-        <w:t>need</w:t>
-      </w:r>
-      <w:proofErr w:type="gramEnd"/>
-      <w:r>
-        <w:rPr>
-          <w:sz w:val="24"/>
-          <w:szCs w:val="24"/>
-          <w:lang w:bidi="ar-EG"/>
-        </w:rPr>
-        <w:t xml:space="preserve"> for an easier way to communicate with the company and booking the trips based on the reviews of the other customers experience in this se saw an opportunity for the company to deliver the value needed to the customer with a little margin of profits.</w:t>
+        <w:t>The customer need for an easier way to communicate with the company and booking the trips based on the reviews of the other customers experience in this se saw an opportunity for the company to deliver the value needed to the customer with a little margin of profits.</w:t>
       </w:r>
     </w:p>
     <w:p>
@@ -4104,25 +4124,7 @@
           <w:szCs w:val="24"/>
           <w:lang w:bidi="ar-EG"/>
         </w:rPr>
-        <w:t xml:space="preserve">Our website </w:t>
-      </w:r>
-      <w:proofErr w:type="gramStart"/>
-      <w:r>
-        <w:rPr>
-          <w:sz w:val="24"/>
-          <w:szCs w:val="24"/>
-          <w:lang w:bidi="ar-EG"/>
-        </w:rPr>
-        <w:t>try</w:t>
-      </w:r>
-      <w:proofErr w:type="gramEnd"/>
-      <w:r>
-        <w:rPr>
-          <w:sz w:val="24"/>
-          <w:szCs w:val="24"/>
-          <w:lang w:bidi="ar-EG"/>
-        </w:rPr>
-        <w:t xml:space="preserve"> to be different as the customer actually find a user friendly interface</w:t>
+        <w:t>Our website try to be different as the customer actually find a user friendly interface</w:t>
       </w:r>
       <w:r>
         <w:rPr>
@@ -4145,7 +4147,7 @@
           <w:szCs w:val="28"/>
         </w:rPr>
       </w:pPr>
-      <w:bookmarkStart w:id="11" w:name="_Toc100929839"/>
+      <w:bookmarkStart w:id="9" w:name="_Toc100929839"/>
       <w:r>
         <w:rPr>
           <w:sz w:val="28"/>
@@ -4153,7 +4155,7 @@
         </w:rPr>
         <w:t>Timeline</w:t>
       </w:r>
-      <w:bookmarkEnd w:id="11"/>
+      <w:bookmarkEnd w:id="9"/>
     </w:p>
     <w:p>
       <w:pPr>
@@ -4212,7 +4214,7 @@
           <w:szCs w:val="28"/>
         </w:rPr>
       </w:pPr>
-      <w:bookmarkStart w:id="12" w:name="_Toc100929840"/>
+      <w:bookmarkStart w:id="10" w:name="_Toc100929840"/>
       <w:r>
         <w:rPr>
           <w:sz w:val="28"/>
@@ -4220,7 +4222,7 @@
         </w:rPr>
         <w:t>Team</w:t>
       </w:r>
-      <w:bookmarkEnd w:id="12"/>
+      <w:bookmarkEnd w:id="10"/>
       <w:r>
         <w:rPr>
           <w:sz w:val="28"/>
@@ -4270,23 +4272,7 @@
           <w:sz w:val="24"/>
           <w:szCs w:val="24"/>
         </w:rPr>
-        <w:t xml:space="preserve">aad </w:t>
-      </w:r>
-      <w:proofErr w:type="spellStart"/>
-      <w:r>
-        <w:rPr>
-          <w:sz w:val="24"/>
-          <w:szCs w:val="24"/>
-        </w:rPr>
-        <w:t>Hamdy</w:t>
-      </w:r>
-      <w:proofErr w:type="spellEnd"/>
-      <w:r>
-        <w:rPr>
-          <w:sz w:val="24"/>
-          <w:szCs w:val="24"/>
-        </w:rPr>
-        <w:t>: project &amp;</w:t>
+        <w:t>aad Hamdy: project &amp;</w:t>
       </w:r>
       <w:r>
         <w:rPr>
@@ -4373,23 +4359,7 @@
           <w:sz w:val="24"/>
           <w:szCs w:val="24"/>
         </w:rPr>
-        <w:t xml:space="preserve">Nada </w:t>
-      </w:r>
-      <w:proofErr w:type="spellStart"/>
-      <w:r>
-        <w:rPr>
-          <w:sz w:val="24"/>
-          <w:szCs w:val="24"/>
-        </w:rPr>
-        <w:t>Abdelrehem</w:t>
-      </w:r>
-      <w:proofErr w:type="spellEnd"/>
-      <w:r>
-        <w:rPr>
-          <w:sz w:val="24"/>
-          <w:szCs w:val="24"/>
-        </w:rPr>
-        <w:t>: Developer and Tester</w:t>
+        <w:t>Nada Abdelrehem: Developer and Tester</w:t>
       </w:r>
     </w:p>
     <w:p>
@@ -4404,7 +4374,7 @@
           <w:szCs w:val="28"/>
         </w:rPr>
       </w:pPr>
-      <w:bookmarkStart w:id="13" w:name="_Toc100929841"/>
+      <w:bookmarkStart w:id="11" w:name="_Toc100929841"/>
       <w:r>
         <w:rPr>
           <w:sz w:val="28"/>
@@ -4412,7 +4382,7 @@
         </w:rPr>
         <w:t>Conclusion</w:t>
       </w:r>
-      <w:bookmarkEnd w:id="13"/>
+      <w:bookmarkEnd w:id="11"/>
     </w:p>
     <w:p>
       <w:pPr>
@@ -4448,7 +4418,7 @@
           <w:szCs w:val="32"/>
         </w:rPr>
       </w:pPr>
-      <w:bookmarkStart w:id="14" w:name="_Toc100929842"/>
+      <w:bookmarkStart w:id="12" w:name="_Toc100929842"/>
       <w:r>
         <w:rPr>
           <w:sz w:val="32"/>
@@ -4463,7 +4433,7 @@
         </w:rPr>
         <w:t>and Constraints</w:t>
       </w:r>
-      <w:bookmarkEnd w:id="14"/>
+      <w:bookmarkEnd w:id="12"/>
     </w:p>
     <w:p>
       <w:pPr>
@@ -4473,7 +4443,7 @@
           <w:numId w:val="11"/>
         </w:numPr>
       </w:pPr>
-      <w:bookmarkStart w:id="15" w:name="_Toc100929843"/>
+      <w:bookmarkStart w:id="13" w:name="_Toc100929843"/>
       <w:r>
         <w:rPr>
           <w:sz w:val="28"/>
@@ -4484,7 +4454,7 @@
       <w:r>
         <w:t>:</w:t>
       </w:r>
-      <w:bookmarkEnd w:id="15"/>
+      <w:bookmarkEnd w:id="13"/>
     </w:p>
     <w:p>
       <w:pPr>
@@ -4523,23 +4493,7 @@
           <w:sz w:val="24"/>
           <w:szCs w:val="24"/>
         </w:rPr>
-        <w:t xml:space="preserve">Browsers: Chrome, </w:t>
-      </w:r>
-      <w:proofErr w:type="gramStart"/>
-      <w:r>
-        <w:rPr>
-          <w:sz w:val="24"/>
-          <w:szCs w:val="24"/>
-        </w:rPr>
-        <w:t>Firefox</w:t>
-      </w:r>
-      <w:proofErr w:type="gramEnd"/>
-      <w:r>
-        <w:rPr>
-          <w:sz w:val="24"/>
-          <w:szCs w:val="24"/>
-        </w:rPr>
-        <w:t xml:space="preserve"> and Edge</w:t>
+        <w:t>Browsers: Chrome, Firefox and Edge</w:t>
       </w:r>
     </w:p>
     <w:p>
@@ -4610,7 +4564,7 @@
           <w:numId w:val="11"/>
         </w:numPr>
       </w:pPr>
-      <w:bookmarkStart w:id="16" w:name="_Toc100929844"/>
+      <w:bookmarkStart w:id="14" w:name="_Toc100929844"/>
       <w:r>
         <w:rPr>
           <w:sz w:val="28"/>
@@ -4621,7 +4575,7 @@
       <w:r>
         <w:t>:</w:t>
       </w:r>
-      <w:bookmarkEnd w:id="16"/>
+      <w:bookmarkEnd w:id="14"/>
     </w:p>
     <w:p>
       <w:pPr>
@@ -4703,7 +4657,7 @@
           <w:szCs w:val="32"/>
         </w:rPr>
       </w:pPr>
-      <w:bookmarkStart w:id="17" w:name="_Toc100929845"/>
+      <w:bookmarkStart w:id="15" w:name="_Toc100929845"/>
       <w:r>
         <w:rPr>
           <w:sz w:val="32"/>
@@ -4711,7 +4665,7 @@
         </w:rPr>
         <w:t>Scope Management</w:t>
       </w:r>
-      <w:bookmarkEnd w:id="17"/>
+      <w:bookmarkEnd w:id="15"/>
     </w:p>
     <w:p>
       <w:pPr>
@@ -4726,39 +4680,7 @@
           <w:sz w:val="24"/>
           <w:szCs w:val="24"/>
         </w:rPr>
-        <w:t xml:space="preserve">Scope management plan is discussed in two file the scope statement which define the scope and scope management plan which is describing how to manage the scope  these files are both in the Concept folder under the names (Project </w:t>
-      </w:r>
-      <w:proofErr w:type="spellStart"/>
-      <w:r>
-        <w:rPr>
-          <w:sz w:val="24"/>
-          <w:szCs w:val="24"/>
-        </w:rPr>
-        <w:t>Statemetn.docs</w:t>
-      </w:r>
-      <w:proofErr w:type="spellEnd"/>
-      <w:r>
-        <w:rPr>
-          <w:sz w:val="24"/>
-          <w:szCs w:val="24"/>
-        </w:rPr>
-        <w:t xml:space="preserve"> and Scope Management </w:t>
-      </w:r>
-      <w:proofErr w:type="spellStart"/>
-      <w:r>
-        <w:rPr>
-          <w:sz w:val="24"/>
-          <w:szCs w:val="24"/>
-        </w:rPr>
-        <w:t>Plan.docs</w:t>
-      </w:r>
-      <w:proofErr w:type="spellEnd"/>
-      <w:r>
-        <w:rPr>
-          <w:sz w:val="24"/>
-          <w:szCs w:val="24"/>
-        </w:rPr>
-        <w:t>)</w:t>
+        <w:t>Scope management plan is discussed in two file the scope statement which define the scope and scope management plan which is describing how to manage the scope  these files are both in the Concept folder under the names (Project Statemetn.docs and Scope Management Plan.docs)</w:t>
       </w:r>
     </w:p>
     <w:p>
@@ -4773,7 +4695,7 @@
           <w:szCs w:val="32"/>
         </w:rPr>
       </w:pPr>
-      <w:bookmarkStart w:id="18" w:name="_Toc100929846"/>
+      <w:bookmarkStart w:id="16" w:name="_Toc100929846"/>
       <w:r>
         <w:rPr>
           <w:sz w:val="32"/>
@@ -4781,7 +4703,7 @@
         </w:rPr>
         <w:t>Work Breakdown Structure</w:t>
       </w:r>
-      <w:bookmarkEnd w:id="18"/>
+      <w:bookmarkEnd w:id="16"/>
     </w:p>
     <w:p>
       <w:pPr>
@@ -4795,7 +4717,7 @@
           <w:szCs w:val="28"/>
         </w:rPr>
       </w:pPr>
-      <w:bookmarkStart w:id="19" w:name="_Toc100929847"/>
+      <w:bookmarkStart w:id="17" w:name="_Toc100929847"/>
       <w:r>
         <w:rPr>
           <w:sz w:val="28"/>
@@ -4803,7 +4725,7 @@
         </w:rPr>
         <w:t>Diagram</w:t>
       </w:r>
-      <w:bookmarkEnd w:id="19"/>
+      <w:bookmarkEnd w:id="17"/>
     </w:p>
     <w:p>
       <w:pPr>
@@ -4880,14 +4802,27 @@
       <w:r>
         <w:t xml:space="preserve">Figure </w:t>
       </w:r>
-      <w:fldSimple w:instr=" SEQ Figure \* ARABIC ">
-        <w:r>
-          <w:rPr>
-            <w:noProof/>
-          </w:rPr>
-          <w:t>1</w:t>
-        </w:r>
-      </w:fldSimple>
+      <w:r>
+        <w:fldChar w:fldCharType="begin"/>
+      </w:r>
+      <w:r>
+        <w:instrText xml:space="preserve"> SEQ Figure \* ARABIC </w:instrText>
+      </w:r>
+      <w:r>
+        <w:fldChar w:fldCharType="separate"/>
+      </w:r>
+      <w:r>
+        <w:rPr>
+          <w:noProof/>
+        </w:rPr>
+        <w:t>1</w:t>
+      </w:r>
+      <w:r>
+        <w:rPr>
+          <w:noProof/>
+        </w:rPr>
+        <w:fldChar w:fldCharType="end"/>
+      </w:r>
       <w:r>
         <w:rPr>
           <w:noProof/>
@@ -4907,7 +4842,7 @@
           <w:szCs w:val="28"/>
         </w:rPr>
       </w:pPr>
-      <w:bookmarkStart w:id="20" w:name="_Toc100929848"/>
+      <w:bookmarkStart w:id="18" w:name="_Toc100929848"/>
       <w:r>
         <w:rPr>
           <w:sz w:val="28"/>
@@ -4915,7 +4850,7 @@
         </w:rPr>
         <w:t>Responsibilities</w:t>
       </w:r>
-      <w:bookmarkEnd w:id="20"/>
+      <w:bookmarkEnd w:id="18"/>
     </w:p>
     <w:p>
       <w:pPr>
@@ -4944,7 +4879,7 @@
           <w:szCs w:val="40"/>
         </w:rPr>
       </w:pPr>
-      <w:bookmarkStart w:id="21" w:name="_Toc100929849"/>
+      <w:bookmarkStart w:id="19" w:name="_Toc100929849"/>
       <w:r>
         <w:rPr>
           <w:sz w:val="40"/>
@@ -4959,7 +4894,7 @@
         </w:rPr>
         <w:t xml:space="preserve"> Management</w:t>
       </w:r>
-      <w:bookmarkEnd w:id="21"/>
+      <w:bookmarkEnd w:id="19"/>
     </w:p>
     <w:p>
       <w:pPr>
@@ -4990,7 +4925,7 @@
           <w:szCs w:val="40"/>
         </w:rPr>
       </w:pPr>
-      <w:bookmarkStart w:id="22" w:name="_Toc100929850"/>
+      <w:bookmarkStart w:id="20" w:name="_Toc100929850"/>
       <w:r>
         <w:rPr>
           <w:sz w:val="40"/>
@@ -4998,7 +4933,7 @@
         </w:rPr>
         <w:t>Quality management</w:t>
       </w:r>
-      <w:bookmarkEnd w:id="22"/>
+      <w:bookmarkEnd w:id="20"/>
       <w:r>
         <w:rPr>
           <w:sz w:val="40"/>
@@ -5020,23 +4955,7 @@
           <w:sz w:val="24"/>
           <w:szCs w:val="24"/>
         </w:rPr>
-        <w:t xml:space="preserve">The Project Quality Management Plan documents the necessary information required to effectively manage project quality from project planning to delivery. It defines a project’s quality policies, procedures, criteria for and areas of application, and roles, </w:t>
-      </w:r>
-      <w:proofErr w:type="gramStart"/>
-      <w:r>
-        <w:rPr>
-          <w:sz w:val="24"/>
-          <w:szCs w:val="24"/>
-        </w:rPr>
-        <w:t>responsibilities</w:t>
-      </w:r>
-      <w:proofErr w:type="gramEnd"/>
-      <w:r>
-        <w:rPr>
-          <w:sz w:val="24"/>
-          <w:szCs w:val="24"/>
-        </w:rPr>
-        <w:t xml:space="preserve"> and authorities.</w:t>
+        <w:t>The Project Quality Management Plan documents the necessary information required to effectively manage project quality from project planning to delivery. It defines a project’s quality policies, procedures, criteria for and areas of application, and roles, responsibilities and authorities.</w:t>
       </w:r>
     </w:p>
     <w:p>
@@ -5078,7 +4997,7 @@
           <w:szCs w:val="40"/>
         </w:rPr>
       </w:pPr>
-      <w:bookmarkStart w:id="23" w:name="_Toc100929851"/>
+      <w:bookmarkStart w:id="21" w:name="_Toc100929851"/>
       <w:r>
         <w:rPr>
           <w:sz w:val="40"/>
@@ -5087,7 +5006,7 @@
         <w:lastRenderedPageBreak/>
         <w:t>Configuration Management</w:t>
       </w:r>
-      <w:bookmarkEnd w:id="23"/>
+      <w:bookmarkEnd w:id="21"/>
     </w:p>
     <w:p>
       <w:pPr>
@@ -5101,7 +5020,7 @@
           <w:szCs w:val="32"/>
         </w:rPr>
       </w:pPr>
-      <w:bookmarkStart w:id="24" w:name="_Toc100929852"/>
+      <w:bookmarkStart w:id="22" w:name="_Toc100929852"/>
       <w:r>
         <w:rPr>
           <w:sz w:val="32"/>
@@ -5109,7 +5028,7 @@
         </w:rPr>
         <w:t>Tracing and control</w:t>
       </w:r>
-      <w:bookmarkEnd w:id="24"/>
+      <w:bookmarkEnd w:id="22"/>
     </w:p>
     <w:p>
       <w:pPr>
@@ -5171,7 +5090,7 @@
         </w:rPr>
         <w:t xml:space="preserve"> </w:t>
       </w:r>
-      <w:bookmarkStart w:id="25" w:name="_Toc100929853"/>
+      <w:bookmarkStart w:id="23" w:name="_Toc100929853"/>
       <w:r>
         <w:rPr>
           <w:sz w:val="32"/>
@@ -5179,7 +5098,7 @@
         </w:rPr>
         <w:t>Folder structure</w:t>
       </w:r>
-      <w:bookmarkEnd w:id="25"/>
+      <w:bookmarkEnd w:id="23"/>
       <w:r>
         <w:rPr>
           <w:sz w:val="32"/>
@@ -5252,21 +5171,40 @@
           <w:szCs w:val="24"/>
         </w:rPr>
       </w:pPr>
-      <w:proofErr w:type="gramStart"/>
-      <w:r>
-        <w:rPr>
-          <w:sz w:val="24"/>
-          <w:szCs w:val="24"/>
-        </w:rPr>
-        <w:t>This folders</w:t>
-      </w:r>
-      <w:proofErr w:type="gramEnd"/>
-      <w:r>
-        <w:rPr>
-          <w:sz w:val="24"/>
-          <w:szCs w:val="24"/>
-        </w:rPr>
-        <w:t xml:space="preserve"> contains:  </w:t>
+      <w:r>
+        <w:rPr>
+          <w:sz w:val="24"/>
+          <w:szCs w:val="24"/>
+        </w:rPr>
+        <w:t>Th</w:t>
+      </w:r>
+      <w:r>
+        <w:rPr>
+          <w:sz w:val="24"/>
+          <w:szCs w:val="24"/>
+        </w:rPr>
+        <w:t>ese</w:t>
+      </w:r>
+      <w:r>
+        <w:rPr>
+          <w:sz w:val="24"/>
+          <w:szCs w:val="24"/>
+        </w:rPr>
+        <w:t xml:space="preserve"> folders </w:t>
+      </w:r>
+      <w:r>
+        <w:rPr>
+          <w:sz w:val="24"/>
+          <w:szCs w:val="24"/>
+        </w:rPr>
+        <w:t>contain</w:t>
+      </w:r>
+      <w:r>
+        <w:rPr>
+          <w:sz w:val="24"/>
+          <w:szCs w:val="24"/>
+        </w:rPr>
+        <w:t xml:space="preserve">:  </w:t>
       </w:r>
     </w:p>
     <w:p>
@@ -5406,37 +5344,32 @@
           <w:sz w:val="24"/>
           <w:szCs w:val="24"/>
         </w:rPr>
-        <w:t>Back-end: which will contain the database.</w:t>
+        <w:t>Back-end: which will contain the database</w:t>
+      </w:r>
+      <w:r>
+        <w:rPr>
+          <w:sz w:val="24"/>
+          <w:szCs w:val="24"/>
+        </w:rPr>
+        <w:t xml:space="preserve"> &amp; the backend project</w:t>
+      </w:r>
+      <w:r>
+        <w:rPr>
+          <w:sz w:val="24"/>
+          <w:szCs w:val="24"/>
+        </w:rPr>
+        <w:t>.</w:t>
       </w:r>
     </w:p>
     <w:p>
       <w:pPr>
         <w:pStyle w:val="ListParagraph"/>
-        <w:numPr>
-          <w:ilvl w:val="1"/>
-          <w:numId w:val="6"/>
-        </w:numPr>
-        <w:rPr>
-          <w:sz w:val="24"/>
-          <w:szCs w:val="24"/>
-        </w:rPr>
-      </w:pPr>
-      <w:proofErr w:type="gramStart"/>
-      <w:r>
-        <w:rPr>
-          <w:sz w:val="24"/>
-          <w:szCs w:val="24"/>
-        </w:rPr>
-        <w:t>Middle-ware</w:t>
-      </w:r>
-      <w:proofErr w:type="gramEnd"/>
-      <w:r>
-        <w:rPr>
-          <w:sz w:val="24"/>
-          <w:szCs w:val="24"/>
-        </w:rPr>
-        <w:t>: which will contain the code.</w:t>
-      </w:r>
+        <w:ind w:left="2160"/>
+        <w:rPr>
+          <w:sz w:val="24"/>
+          <w:szCs w:val="24"/>
+        </w:rPr>
+      </w:pPr>
     </w:p>
     <w:p>
       <w:pPr>
@@ -5532,7 +5465,7 @@
           <w:szCs w:val="32"/>
         </w:rPr>
       </w:pPr>
-      <w:bookmarkStart w:id="26" w:name="_Toc100929854"/>
+      <w:bookmarkStart w:id="24" w:name="_Toc100929854"/>
       <w:r>
         <w:rPr>
           <w:sz w:val="32"/>
@@ -5540,7 +5473,7 @@
         </w:rPr>
         <w:t>Guidelines for using the CM Tool</w:t>
       </w:r>
-      <w:bookmarkEnd w:id="26"/>
+      <w:bookmarkEnd w:id="24"/>
     </w:p>
     <w:p>
       <w:pPr>
@@ -5614,23 +5547,7 @@
           <w:sz w:val="24"/>
           <w:szCs w:val="24"/>
         </w:rPr>
-        <w:t xml:space="preserve"> (</w:t>
-      </w:r>
-      <w:proofErr w:type="spellStart"/>
-      <w:r>
-        <w:rPr>
-          <w:sz w:val="24"/>
-          <w:szCs w:val="24"/>
-        </w:rPr>
-        <w:t>dev_branch</w:t>
-      </w:r>
-      <w:proofErr w:type="spellEnd"/>
-      <w:r>
-        <w:rPr>
-          <w:sz w:val="24"/>
-          <w:szCs w:val="24"/>
-        </w:rPr>
-        <w:t>)</w:t>
+        <w:t xml:space="preserve"> (dev_branch)</w:t>
       </w:r>
       <w:r>
         <w:rPr>
@@ -5819,21 +5736,12 @@
           <w:szCs w:val="24"/>
         </w:rPr>
       </w:pPr>
-      <w:proofErr w:type="spellStart"/>
-      <w:r>
-        <w:rPr>
-          <w:sz w:val="24"/>
-          <w:szCs w:val="24"/>
-        </w:rPr>
-        <w:t>User_class</w:t>
-      </w:r>
-      <w:proofErr w:type="spellEnd"/>
-      <w:r>
-        <w:rPr>
-          <w:sz w:val="24"/>
-          <w:szCs w:val="24"/>
-        </w:rPr>
-        <w:t>.</w:t>
+      <w:r>
+        <w:rPr>
+          <w:sz w:val="24"/>
+          <w:szCs w:val="24"/>
+        </w:rPr>
+        <w:t>User_class.</w:t>
       </w:r>
     </w:p>
     <w:p>
@@ -5997,33 +5905,15 @@
           <w:sz w:val="24"/>
           <w:szCs w:val="24"/>
         </w:rPr>
-        <w:t xml:space="preserve">Should start with the type of the </w:t>
-      </w:r>
-      <w:proofErr w:type="spellStart"/>
-      <w:r>
-        <w:rPr>
-          <w:sz w:val="24"/>
-          <w:szCs w:val="24"/>
-        </w:rPr>
-        <w:t>design_the</w:t>
-      </w:r>
-      <w:proofErr w:type="spellEnd"/>
-      <w:r>
-        <w:rPr>
-          <w:sz w:val="24"/>
-          <w:szCs w:val="24"/>
-        </w:rPr>
-        <w:t xml:space="preserve"> name of the module or if it’s a </w:t>
-      </w:r>
-      <w:proofErr w:type="gramStart"/>
-      <w:r>
-        <w:rPr>
-          <w:sz w:val="24"/>
-          <w:szCs w:val="24"/>
-        </w:rPr>
-        <w:t>high level</w:t>
-      </w:r>
-      <w:proofErr w:type="gramEnd"/>
+        <w:t xml:space="preserve">Should start with the type of the design_the name of the module or if it’s a </w:t>
+      </w:r>
+      <w:r>
+        <w:rPr>
+          <w:sz w:val="24"/>
+          <w:szCs w:val="24"/>
+        </w:rPr>
+        <w:t>high-level</w:t>
+      </w:r>
       <w:r>
         <w:rPr>
           <w:sz w:val="24"/>
@@ -6044,7 +5934,6 @@
           <w:szCs w:val="24"/>
         </w:rPr>
       </w:pPr>
-      <w:proofErr w:type="spellStart"/>
       <w:r>
         <w:rPr>
           <w:sz w:val="24"/>
@@ -6052,7 +5941,6 @@
         </w:rPr>
         <w:t>Layout_Home</w:t>
       </w:r>
-      <w:proofErr w:type="spellEnd"/>
     </w:p>
     <w:p>
       <w:pPr>
@@ -6086,7 +5974,7 @@
           <w:szCs w:val="36"/>
         </w:rPr>
       </w:pPr>
-      <w:bookmarkStart w:id="27" w:name="_Toc100929855"/>
+      <w:bookmarkStart w:id="25" w:name="_Toc100929855"/>
       <w:r>
         <w:rPr>
           <w:sz w:val="36"/>
@@ -6095,7 +5983,7 @@
         <w:lastRenderedPageBreak/>
         <w:t>Communication Management</w:t>
       </w:r>
-      <w:bookmarkEnd w:id="27"/>
+      <w:bookmarkEnd w:id="25"/>
     </w:p>
     <w:tbl>
       <w:tblPr>
@@ -6552,7 +6440,7 @@
           <w:szCs w:val="40"/>
         </w:rPr>
       </w:pPr>
-      <w:bookmarkStart w:id="28" w:name="_Toc100929856"/>
+      <w:bookmarkStart w:id="26" w:name="_Toc100929856"/>
       <w:r>
         <w:rPr>
           <w:sz w:val="40"/>
@@ -6560,7 +6448,7 @@
         </w:rPr>
         <w:t>Risk Management</w:t>
       </w:r>
-      <w:bookmarkEnd w:id="28"/>
+      <w:bookmarkEnd w:id="26"/>
     </w:p>
     <w:p>
       <w:pPr>
@@ -6575,23 +6463,7 @@
           <w:sz w:val="24"/>
           <w:szCs w:val="24"/>
         </w:rPr>
-        <w:t xml:space="preserve">The risk management plan is the guideline of how to deal with the risks concerning the project and it’s available on the Monitoring and control folder as Risk management </w:t>
-      </w:r>
-      <w:proofErr w:type="spellStart"/>
-      <w:r>
-        <w:rPr>
-          <w:sz w:val="24"/>
-          <w:szCs w:val="24"/>
-        </w:rPr>
-        <w:t>plan.docs</w:t>
-      </w:r>
-      <w:proofErr w:type="spellEnd"/>
-      <w:r>
-        <w:rPr>
-          <w:sz w:val="24"/>
-          <w:szCs w:val="24"/>
-        </w:rPr>
-        <w:t>.</w:t>
+        <w:t>The risk management plan is the guideline of how to deal with the risks concerning the project and it’s available on the Monitoring and control folder as Risk management plan.docs.</w:t>
       </w:r>
     </w:p>
     <w:p>
@@ -6606,7 +6478,7 @@
           <w:szCs w:val="32"/>
         </w:rPr>
       </w:pPr>
-      <w:bookmarkStart w:id="29" w:name="_Toc100929857"/>
+      <w:bookmarkStart w:id="27" w:name="_Toc100929857"/>
       <w:r>
         <w:rPr>
           <w:sz w:val="32"/>
@@ -6614,7 +6486,7 @@
         </w:rPr>
         <w:t>Risk log</w:t>
       </w:r>
-      <w:bookmarkEnd w:id="29"/>
+      <w:bookmarkEnd w:id="27"/>
     </w:p>
     <w:p>
       <w:pPr>
@@ -6811,7 +6683,7 @@
           <w:szCs w:val="40"/>
         </w:rPr>
       </w:pPr>
-      <w:bookmarkStart w:id="30" w:name="_Toc100929858"/>
+      <w:bookmarkStart w:id="28" w:name="_Toc100929858"/>
       <w:r>
         <w:rPr>
           <w:sz w:val="40"/>
@@ -6819,7 +6691,7 @@
         </w:rPr>
         <w:t>Issue Management</w:t>
       </w:r>
-      <w:bookmarkEnd w:id="30"/>
+      <w:bookmarkEnd w:id="28"/>
     </w:p>
     <w:p>
       <w:pPr>
@@ -6870,7 +6742,7 @@
           <w:szCs w:val="32"/>
         </w:rPr>
       </w:pPr>
-      <w:bookmarkStart w:id="31" w:name="_Toc100929859"/>
+      <w:bookmarkStart w:id="29" w:name="_Toc100929859"/>
       <w:r>
         <w:rPr>
           <w:sz w:val="32"/>
@@ -6879,7 +6751,7 @@
         <w:lastRenderedPageBreak/>
         <w:t>Escalations</w:t>
       </w:r>
-      <w:bookmarkEnd w:id="31"/>
+      <w:bookmarkEnd w:id="29"/>
     </w:p>
     <w:p/>
     <w:p>
@@ -6970,7 +6842,7 @@
           <w:rtl/>
         </w:rPr>
       </w:pPr>
-      <w:bookmarkStart w:id="32" w:name="_Toc100929860"/>
+      <w:bookmarkStart w:id="30" w:name="_Toc100929860"/>
       <w:r>
         <w:rPr>
           <w:sz w:val="40"/>
@@ -6979,7 +6851,7 @@
         <w:lastRenderedPageBreak/>
         <w:t>APPENDEIX A</w:t>
       </w:r>
-      <w:bookmarkEnd w:id="32"/>
+      <w:bookmarkEnd w:id="30"/>
     </w:p>
     <w:tbl>
       <w:tblPr>
@@ -8297,25 +8169,7 @@
             <w:sz w:val="20"/>
             <w:szCs w:val="20"/>
           </w:rPr>
-          <w:t xml:space="preserve">Project Management Plan for Travel advisor </w:t>
-        </w:r>
-        <w:proofErr w:type="gramStart"/>
-        <w:r>
-          <w:rPr>
-            <w:color w:val="767171" w:themeColor="background2" w:themeShade="80"/>
-            <w:sz w:val="20"/>
-            <w:szCs w:val="20"/>
-          </w:rPr>
-          <w:t>web based</w:t>
-        </w:r>
-        <w:proofErr w:type="gramEnd"/>
-        <w:r>
-          <w:rPr>
-            <w:color w:val="767171" w:themeColor="background2" w:themeShade="80"/>
-            <w:sz w:val="20"/>
-            <w:szCs w:val="20"/>
-          </w:rPr>
-          <w:t xml:space="preserve"> app</w:t>
+          <w:t>Project Management Plan for Travel advisor web-based app</w:t>
         </w:r>
       </w:sdtContent>
     </w:sdt>
@@ -12684,6 +12538,7 @@
     <w:rsidRoot w:val="00766775"/>
     <w:rsid w:val="000C0502"/>
     <w:rsid w:val="00313547"/>
+    <w:rsid w:val="003247F9"/>
     <w:rsid w:val="003F2514"/>
     <w:rsid w:val="004B4974"/>
     <w:rsid w:val="005A4444"/>
@@ -13445,7 +13300,7 @@
 
 <file path=customXml/item1.xml><?xml version="1.0" encoding="utf-8"?>
 <CoverPageProperties xmlns="http://schemas.microsoft.com/office/2006/coverPageProps">
-  <PublishDate>2022-05-07T00:00:00</PublishDate>
+  <PublishDate>2022-05-11T00:00:00</PublishDate>
   <Abstract/>
   <CompanyAddress/>
   <CompanyPhone/>

</xml_diff>

<commit_message>
updating SRS,PMP,Audits,layout and RTM
</commit_message>
<xml_diff>
--- a/Concept/Project Management Plan for Travel advisor web based app.docx
+++ b/Concept/Project Management Plan for Travel advisor web based app.docx
@@ -3896,7 +3896,23 @@
           <w:szCs w:val="24"/>
         </w:rPr>
         <w:tab/>
-        <w:t>The intended audience of the Travel advisor PMP is all project stakeholders including the project sponsor, senior leadership and the project team.</w:t>
+        <w:t xml:space="preserve">The intended audience of the Travel advisor PMP is all project stakeholders including the project sponsor, senior </w:t>
+      </w:r>
+      <w:proofErr w:type="gramStart"/>
+      <w:r>
+        <w:rPr>
+          <w:sz w:val="24"/>
+          <w:szCs w:val="24"/>
+        </w:rPr>
+        <w:t>leadership</w:t>
+      </w:r>
+      <w:proofErr w:type="gramEnd"/>
+      <w:r>
+        <w:rPr>
+          <w:sz w:val="24"/>
+          <w:szCs w:val="24"/>
+        </w:rPr>
+        <w:t xml:space="preserve"> and the project team.</w:t>
       </w:r>
     </w:p>
     <w:p>
@@ -4106,7 +4122,25 @@
           <w:szCs w:val="24"/>
           <w:lang w:bidi="ar-EG"/>
         </w:rPr>
-        <w:t>The customer need for an easier way to communicate with the company and booking the trips based on the reviews of the other customers experience in this se saw an opportunity for the company to deliver the value needed to the customer with a little margin of profits.</w:t>
+        <w:t xml:space="preserve">The customer </w:t>
+      </w:r>
+      <w:proofErr w:type="gramStart"/>
+      <w:r>
+        <w:rPr>
+          <w:sz w:val="24"/>
+          <w:szCs w:val="24"/>
+          <w:lang w:bidi="ar-EG"/>
+        </w:rPr>
+        <w:t>need</w:t>
+      </w:r>
+      <w:proofErr w:type="gramEnd"/>
+      <w:r>
+        <w:rPr>
+          <w:sz w:val="24"/>
+          <w:szCs w:val="24"/>
+          <w:lang w:bidi="ar-EG"/>
+        </w:rPr>
+        <w:t xml:space="preserve"> for an easier way to communicate with the company and booking the trips based on the reviews of the other customers experience in this se saw an opportunity for the company to deliver the value needed to the customer with a little margin of profits.</w:t>
       </w:r>
     </w:p>
     <w:p>
@@ -4124,7 +4158,25 @@
           <w:szCs w:val="24"/>
           <w:lang w:bidi="ar-EG"/>
         </w:rPr>
-        <w:t>Our website try to be different as the customer actually find a user friendly interface</w:t>
+        <w:t xml:space="preserve">Our website </w:t>
+      </w:r>
+      <w:proofErr w:type="gramStart"/>
+      <w:r>
+        <w:rPr>
+          <w:sz w:val="24"/>
+          <w:szCs w:val="24"/>
+          <w:lang w:bidi="ar-EG"/>
+        </w:rPr>
+        <w:t>try</w:t>
+      </w:r>
+      <w:proofErr w:type="gramEnd"/>
+      <w:r>
+        <w:rPr>
+          <w:sz w:val="24"/>
+          <w:szCs w:val="24"/>
+          <w:lang w:bidi="ar-EG"/>
+        </w:rPr>
+        <w:t xml:space="preserve"> to be different as the customer actually find a user friendly interface</w:t>
       </w:r>
       <w:r>
         <w:rPr>
@@ -4272,7 +4324,23 @@
           <w:sz w:val="24"/>
           <w:szCs w:val="24"/>
         </w:rPr>
-        <w:t>aad Hamdy: project &amp;</w:t>
+        <w:t xml:space="preserve">aad </w:t>
+      </w:r>
+      <w:proofErr w:type="spellStart"/>
+      <w:r>
+        <w:rPr>
+          <w:sz w:val="24"/>
+          <w:szCs w:val="24"/>
+        </w:rPr>
+        <w:t>Hamdy</w:t>
+      </w:r>
+      <w:proofErr w:type="spellEnd"/>
+      <w:r>
+        <w:rPr>
+          <w:sz w:val="24"/>
+          <w:szCs w:val="24"/>
+        </w:rPr>
+        <w:t>: project &amp;</w:t>
       </w:r>
       <w:r>
         <w:rPr>
@@ -4359,7 +4427,23 @@
           <w:sz w:val="24"/>
           <w:szCs w:val="24"/>
         </w:rPr>
-        <w:t>Nada Abdelrehem: Developer and Tester</w:t>
+        <w:t xml:space="preserve">Nada </w:t>
+      </w:r>
+      <w:proofErr w:type="spellStart"/>
+      <w:r>
+        <w:rPr>
+          <w:sz w:val="24"/>
+          <w:szCs w:val="24"/>
+        </w:rPr>
+        <w:t>Abdelrehem</w:t>
+      </w:r>
+      <w:proofErr w:type="spellEnd"/>
+      <w:r>
+        <w:rPr>
+          <w:sz w:val="24"/>
+          <w:szCs w:val="24"/>
+        </w:rPr>
+        <w:t>: Developer and Tester</w:t>
       </w:r>
     </w:p>
     <w:p>
@@ -4493,7 +4577,23 @@
           <w:sz w:val="24"/>
           <w:szCs w:val="24"/>
         </w:rPr>
-        <w:t>Browsers: Chrome, Firefox and Edge</w:t>
+        <w:t xml:space="preserve">Browsers: Chrome, </w:t>
+      </w:r>
+      <w:proofErr w:type="gramStart"/>
+      <w:r>
+        <w:rPr>
+          <w:sz w:val="24"/>
+          <w:szCs w:val="24"/>
+        </w:rPr>
+        <w:t>Firefox</w:t>
+      </w:r>
+      <w:proofErr w:type="gramEnd"/>
+      <w:r>
+        <w:rPr>
+          <w:sz w:val="24"/>
+          <w:szCs w:val="24"/>
+        </w:rPr>
+        <w:t xml:space="preserve"> and Edge</w:t>
       </w:r>
     </w:p>
     <w:p>
@@ -4680,7 +4780,39 @@
           <w:sz w:val="24"/>
           <w:szCs w:val="24"/>
         </w:rPr>
-        <w:t>Scope management plan is discussed in two file the scope statement which define the scope and scope management plan which is describing how to manage the scope  these files are both in the Concept folder under the names (Project Statemetn.docs and Scope Management Plan.docs)</w:t>
+        <w:t xml:space="preserve">Scope management plan is discussed in two file the scope statement which define the scope and scope management plan which is describing how to manage the scope  these files are both in the Concept folder under the names (Project </w:t>
+      </w:r>
+      <w:proofErr w:type="spellStart"/>
+      <w:r>
+        <w:rPr>
+          <w:sz w:val="24"/>
+          <w:szCs w:val="24"/>
+        </w:rPr>
+        <w:t>Statemetn.docs</w:t>
+      </w:r>
+      <w:proofErr w:type="spellEnd"/>
+      <w:r>
+        <w:rPr>
+          <w:sz w:val="24"/>
+          <w:szCs w:val="24"/>
+        </w:rPr>
+        <w:t xml:space="preserve"> and Scope Management </w:t>
+      </w:r>
+      <w:proofErr w:type="spellStart"/>
+      <w:r>
+        <w:rPr>
+          <w:sz w:val="24"/>
+          <w:szCs w:val="24"/>
+        </w:rPr>
+        <w:t>Plan.docs</w:t>
+      </w:r>
+      <w:proofErr w:type="spellEnd"/>
+      <w:r>
+        <w:rPr>
+          <w:sz w:val="24"/>
+          <w:szCs w:val="24"/>
+        </w:rPr>
+        <w:t>)</w:t>
       </w:r>
     </w:p>
     <w:p>
@@ -4955,7 +5087,23 @@
           <w:sz w:val="24"/>
           <w:szCs w:val="24"/>
         </w:rPr>
-        <w:t>The Project Quality Management Plan documents the necessary information required to effectively manage project quality from project planning to delivery. It defines a project’s quality policies, procedures, criteria for and areas of application, and roles, responsibilities and authorities.</w:t>
+        <w:t xml:space="preserve">The Project Quality Management Plan documents the necessary information required to effectively manage project quality from project planning to delivery. It defines a project’s quality policies, procedures, criteria for and areas of application, and roles, </w:t>
+      </w:r>
+      <w:proofErr w:type="gramStart"/>
+      <w:r>
+        <w:rPr>
+          <w:sz w:val="24"/>
+          <w:szCs w:val="24"/>
+        </w:rPr>
+        <w:t>responsibilities</w:t>
+      </w:r>
+      <w:proofErr w:type="gramEnd"/>
+      <w:r>
+        <w:rPr>
+          <w:sz w:val="24"/>
+          <w:szCs w:val="24"/>
+        </w:rPr>
+        <w:t xml:space="preserve"> and authorities.</w:t>
       </w:r>
     </w:p>
     <w:p>
@@ -5088,6 +5236,7 @@
           <w:sz w:val="28"/>
           <w:szCs w:val="28"/>
         </w:rPr>
+        <w:lastRenderedPageBreak/>
         <w:t xml:space="preserve"> </w:t>
       </w:r>
       <w:bookmarkStart w:id="23" w:name="_Toc100929853"/>
@@ -5113,10 +5262,10 @@
           <w:noProof/>
         </w:rPr>
         <w:drawing>
-          <wp:inline distT="0" distB="0" distL="0" distR="0" wp14:anchorId="0E06A22F" wp14:editId="2F888F56">
-            <wp:extent cx="5943600" cy="2986053"/>
-            <wp:effectExtent l="0" t="0" r="0" b="5080"/>
-            <wp:docPr id="2" name="Picture 2" descr="F:\dsaadsdas.PNG"/>
+          <wp:inline distT="0" distB="0" distL="0" distR="0" wp14:anchorId="6133CB7C" wp14:editId="4B4BB85F">
+            <wp:extent cx="5943600" cy="6128385"/>
+            <wp:effectExtent l="0" t="0" r="0" b="5715"/>
+            <wp:docPr id="3" name="Picture 3" descr="A picture containing chart&#10;&#10;Description automatically generated"/>
             <wp:cNvGraphicFramePr>
               <a:graphicFrameLocks xmlns:a="http://schemas.openxmlformats.org/drawingml/2006/main" noChangeAspect="1"/>
             </wp:cNvGraphicFramePr>
@@ -5124,36 +5273,23 @@
               <a:graphicData uri="http://schemas.openxmlformats.org/drawingml/2006/picture">
                 <pic:pic xmlns:pic="http://schemas.openxmlformats.org/drawingml/2006/picture">
                   <pic:nvPicPr>
-                    <pic:cNvPr id="0" name="Picture 1" descr="F:\dsaadsdas.PNG"/>
-                    <pic:cNvPicPr>
-                      <a:picLocks noChangeAspect="1" noChangeArrowheads="1"/>
-                    </pic:cNvPicPr>
+                    <pic:cNvPr id="3" name="Picture 3" descr="A picture containing chart&#10;&#10;Description automatically generated"/>
+                    <pic:cNvPicPr/>
                   </pic:nvPicPr>
                   <pic:blipFill>
-                    <a:blip r:embed="rId13">
-                      <a:extLst>
-                        <a:ext uri="{28A0092B-C50C-407E-A947-70E740481C1C}">
-                          <a14:useLocalDpi xmlns:a14="http://schemas.microsoft.com/office/drawing/2010/main" val="0"/>
-                        </a:ext>
-                      </a:extLst>
-                    </a:blip>
-                    <a:srcRect/>
+                    <a:blip r:embed="rId13"/>
                     <a:stretch>
                       <a:fillRect/>
                     </a:stretch>
                   </pic:blipFill>
-                  <pic:spPr bwMode="auto">
+                  <pic:spPr>
                     <a:xfrm>
                       <a:off x="0" y="0"/>
-                      <a:ext cx="5943600" cy="2986053"/>
+                      <a:ext cx="5943600" cy="6128385"/>
                     </a:xfrm>
                     <a:prstGeom prst="rect">
                       <a:avLst/>
                     </a:prstGeom>
-                    <a:noFill/>
-                    <a:ln>
-                      <a:noFill/>
-                    </a:ln>
                   </pic:spPr>
                 </pic:pic>
               </a:graphicData>
@@ -5284,6 +5420,7 @@
           <w:sz w:val="24"/>
           <w:szCs w:val="24"/>
         </w:rPr>
+        <w:lastRenderedPageBreak/>
         <w:t>Requirements: which contains the SRS and WBS and other requirements files.</w:t>
       </w:r>
     </w:p>
@@ -5388,7 +5525,6 @@
           <w:sz w:val="24"/>
           <w:szCs w:val="24"/>
         </w:rPr>
-        <w:lastRenderedPageBreak/>
         <w:t>Monitor and Control: this folder contains the plans of the risk and Issue management plans and Logs and will contain the change request by the customer.</w:t>
       </w:r>
     </w:p>
@@ -5547,7 +5683,23 @@
           <w:sz w:val="24"/>
           <w:szCs w:val="24"/>
         </w:rPr>
-        <w:t xml:space="preserve"> (dev_branch)</w:t>
+        <w:t xml:space="preserve"> (</w:t>
+      </w:r>
+      <w:proofErr w:type="spellStart"/>
+      <w:r>
+        <w:rPr>
+          <w:sz w:val="24"/>
+          <w:szCs w:val="24"/>
+        </w:rPr>
+        <w:t>dev_branch</w:t>
+      </w:r>
+      <w:proofErr w:type="spellEnd"/>
+      <w:r>
+        <w:rPr>
+          <w:sz w:val="24"/>
+          <w:szCs w:val="24"/>
+        </w:rPr>
+        <w:t>)</w:t>
       </w:r>
       <w:r>
         <w:rPr>
@@ -5736,12 +5888,21 @@
           <w:szCs w:val="24"/>
         </w:rPr>
       </w:pPr>
-      <w:r>
-        <w:rPr>
-          <w:sz w:val="24"/>
-          <w:szCs w:val="24"/>
-        </w:rPr>
-        <w:t>User_class.</w:t>
+      <w:proofErr w:type="spellStart"/>
+      <w:r>
+        <w:rPr>
+          <w:sz w:val="24"/>
+          <w:szCs w:val="24"/>
+        </w:rPr>
+        <w:t>User_class</w:t>
+      </w:r>
+      <w:proofErr w:type="spellEnd"/>
+      <w:r>
+        <w:rPr>
+          <w:sz w:val="24"/>
+          <w:szCs w:val="24"/>
+        </w:rPr>
+        <w:t>.</w:t>
       </w:r>
     </w:p>
     <w:p>
@@ -5905,7 +6066,24 @@
           <w:sz w:val="24"/>
           <w:szCs w:val="24"/>
         </w:rPr>
-        <w:t xml:space="preserve">Should start with the type of the design_the name of the module or if it’s a </w:t>
+        <w:lastRenderedPageBreak/>
+        <w:t xml:space="preserve">Should start with the type of the </w:t>
+      </w:r>
+      <w:proofErr w:type="spellStart"/>
+      <w:r>
+        <w:rPr>
+          <w:sz w:val="24"/>
+          <w:szCs w:val="24"/>
+        </w:rPr>
+        <w:t>design_the</w:t>
+      </w:r>
+      <w:proofErr w:type="spellEnd"/>
+      <w:r>
+        <w:rPr>
+          <w:sz w:val="24"/>
+          <w:szCs w:val="24"/>
+        </w:rPr>
+        <w:t xml:space="preserve"> name of the module or if it’s a </w:t>
       </w:r>
       <w:r>
         <w:rPr>
@@ -5934,6 +6112,7 @@
           <w:szCs w:val="24"/>
         </w:rPr>
       </w:pPr>
+      <w:proofErr w:type="spellStart"/>
       <w:r>
         <w:rPr>
           <w:sz w:val="24"/>
@@ -5941,6 +6120,7 @@
         </w:rPr>
         <w:t>Layout_Home</w:t>
       </w:r>
+      <w:proofErr w:type="spellEnd"/>
     </w:p>
     <w:p>
       <w:pPr>
@@ -5964,6 +6144,150 @@
     </w:p>
     <w:p>
       <w:pPr>
+        <w:rPr>
+          <w:b/>
+          <w:bCs/>
+          <w:sz w:val="28"/>
+          <w:szCs w:val="28"/>
+        </w:rPr>
+      </w:pPr>
+      <w:r>
+        <w:rPr>
+          <w:b/>
+          <w:bCs/>
+          <w:sz w:val="28"/>
+          <w:szCs w:val="28"/>
+        </w:rPr>
+        <w:t>Code</w:t>
+      </w:r>
+      <w:r>
+        <w:rPr>
+          <w:b/>
+          <w:bCs/>
+          <w:sz w:val="28"/>
+          <w:szCs w:val="28"/>
+        </w:rPr>
+        <w:t xml:space="preserve"> files:</w:t>
+      </w:r>
+    </w:p>
+    <w:p>
+      <w:pPr>
+        <w:rPr>
+          <w:sz w:val="24"/>
+          <w:szCs w:val="24"/>
+        </w:rPr>
+      </w:pPr>
+      <w:r>
+        <w:rPr>
+          <w:sz w:val="24"/>
+          <w:szCs w:val="24"/>
+        </w:rPr>
+        <w:t xml:space="preserve">Should start with the </w:t>
+      </w:r>
+      <w:r>
+        <w:rPr>
+          <w:sz w:val="24"/>
+          <w:szCs w:val="24"/>
+        </w:rPr>
+        <w:t>name</w:t>
+      </w:r>
+      <w:r>
+        <w:rPr>
+          <w:sz w:val="24"/>
+          <w:szCs w:val="24"/>
+        </w:rPr>
+        <w:t xml:space="preserve"> of the </w:t>
+      </w:r>
+      <w:r>
+        <w:rPr>
+          <w:sz w:val="24"/>
+          <w:szCs w:val="24"/>
+        </w:rPr>
+        <w:t xml:space="preserve">Code module, if there is a function </w:t>
+      </w:r>
+      <w:r>
+        <w:rPr>
+          <w:sz w:val="24"/>
+          <w:szCs w:val="24"/>
+        </w:rPr>
+        <w:t>inside</w:t>
+      </w:r>
+      <w:r>
+        <w:rPr>
+          <w:sz w:val="24"/>
+          <w:szCs w:val="24"/>
+        </w:rPr>
+        <w:t xml:space="preserve"> a module</w:t>
+      </w:r>
+      <w:r>
+        <w:rPr>
+          <w:sz w:val="24"/>
+          <w:szCs w:val="24"/>
+        </w:rPr>
+        <w:t xml:space="preserve"> which describes the requirement</w:t>
+      </w:r>
+      <w:r>
+        <w:rPr>
+          <w:sz w:val="24"/>
+          <w:szCs w:val="24"/>
+        </w:rPr>
+        <w:t xml:space="preserve"> you just mention the function name.</w:t>
+      </w:r>
+    </w:p>
+    <w:p>
+      <w:pPr>
+        <w:pStyle w:val="ListParagraph"/>
+        <w:numPr>
+          <w:ilvl w:val="0"/>
+          <w:numId w:val="36"/>
+        </w:numPr>
+        <w:rPr>
+          <w:sz w:val="24"/>
+          <w:szCs w:val="24"/>
+        </w:rPr>
+      </w:pPr>
+      <w:proofErr w:type="spellStart"/>
+      <w:r>
+        <w:rPr>
+          <w:sz w:val="24"/>
+          <w:szCs w:val="24"/>
+        </w:rPr>
+        <w:t>SignUp_aspx</w:t>
+      </w:r>
+      <w:proofErr w:type="spellEnd"/>
+    </w:p>
+    <w:p>
+      <w:pPr>
+        <w:pStyle w:val="ListParagraph"/>
+        <w:numPr>
+          <w:ilvl w:val="0"/>
+          <w:numId w:val="36"/>
+        </w:numPr>
+        <w:rPr>
+          <w:sz w:val="24"/>
+          <w:szCs w:val="24"/>
+        </w:rPr>
+      </w:pPr>
+      <w:proofErr w:type="spellStart"/>
+      <w:r>
+        <w:rPr>
+          <w:sz w:val="24"/>
+          <w:szCs w:val="24"/>
+        </w:rPr>
+        <w:t>SignUp_controller</w:t>
+      </w:r>
+      <w:proofErr w:type="spellEnd"/>
+    </w:p>
+    <w:p>
+      <w:pPr>
+        <w:rPr>
+          <w:sz w:val="24"/>
+          <w:szCs w:val="24"/>
+        </w:rPr>
+      </w:pPr>
+    </w:p>
+    <w:p>
+      <w:pPr>
         <w:pStyle w:val="Heading1"/>
         <w:numPr>
           <w:ilvl w:val="0"/>
@@ -5980,7 +6304,6 @@
           <w:sz w:val="36"/>
           <w:szCs w:val="36"/>
         </w:rPr>
-        <w:lastRenderedPageBreak/>
         <w:t>Communication Management</w:t>
       </w:r>
       <w:bookmarkEnd w:id="25"/>
@@ -6463,7 +6786,23 @@
           <w:sz w:val="24"/>
           <w:szCs w:val="24"/>
         </w:rPr>
-        <w:t>The risk management plan is the guideline of how to deal with the risks concerning the project and it’s available on the Monitoring and control folder as Risk management plan.docs.</w:t>
+        <w:t xml:space="preserve">The risk management plan is the guideline of how to deal with the risks concerning the project and it’s available on the Monitoring and control folder as Risk management </w:t>
+      </w:r>
+      <w:proofErr w:type="spellStart"/>
+      <w:r>
+        <w:rPr>
+          <w:sz w:val="24"/>
+          <w:szCs w:val="24"/>
+        </w:rPr>
+        <w:t>plan.docs</w:t>
+      </w:r>
+      <w:proofErr w:type="spellEnd"/>
+      <w:r>
+        <w:rPr>
+          <w:sz w:val="24"/>
+          <w:szCs w:val="24"/>
+        </w:rPr>
+        <w:t>.</w:t>
       </w:r>
     </w:p>
     <w:p>
@@ -6549,6 +6888,7 @@
           <w:sz w:val="40"/>
           <w:szCs w:val="40"/>
         </w:rPr>
+        <w:lastRenderedPageBreak/>
         <w:t>Change Control Management</w:t>
       </w:r>
     </w:p>
@@ -6748,7 +7088,6 @@
           <w:sz w:val="32"/>
           <w:szCs w:val="32"/>
         </w:rPr>
-        <w:lastRenderedPageBreak/>
         <w:t>Escalations</w:t>
       </w:r>
       <w:bookmarkEnd w:id="29"/>
@@ -6848,7 +7187,6 @@
           <w:sz w:val="40"/>
           <w:szCs w:val="40"/>
         </w:rPr>
-        <w:lastRenderedPageBreak/>
         <w:t>APPENDEIX A</w:t>
       </w:r>
       <w:bookmarkEnd w:id="30"/>
@@ -9028,6 +9366,95 @@
     </w:lvl>
   </w:abstractNum>
   <w:abstractNum w:abstractNumId="9" w15:restartNumberingAfterBreak="0">
+    <w:nsid w:val="2E9079D7"/>
+    <w:multiLevelType w:val="hybridMultilevel"/>
+    <w:tmpl w:val="F2486328"/>
+    <w:lvl w:ilvl="0" w:tplc="FFFFFFFF">
+      <w:start w:val="1"/>
+      <w:numFmt w:val="lowerLetter"/>
+      <w:lvlText w:val="%1."/>
+      <w:lvlJc w:val="left"/>
+      <w:pPr>
+        <w:ind w:left="720" w:hanging="360"/>
+      </w:pPr>
+      <w:rPr>
+        <w:rFonts w:hint="default"/>
+      </w:rPr>
+    </w:lvl>
+    <w:lvl w:ilvl="1" w:tplc="FFFFFFFF" w:tentative="1">
+      <w:start w:val="1"/>
+      <w:numFmt w:val="lowerLetter"/>
+      <w:lvlText w:val="%2."/>
+      <w:lvlJc w:val="left"/>
+      <w:pPr>
+        <w:ind w:left="1440" w:hanging="360"/>
+      </w:pPr>
+    </w:lvl>
+    <w:lvl w:ilvl="2" w:tplc="FFFFFFFF" w:tentative="1">
+      <w:start w:val="1"/>
+      <w:numFmt w:val="lowerRoman"/>
+      <w:lvlText w:val="%3."/>
+      <w:lvlJc w:val="right"/>
+      <w:pPr>
+        <w:ind w:left="2160" w:hanging="180"/>
+      </w:pPr>
+    </w:lvl>
+    <w:lvl w:ilvl="3" w:tplc="FFFFFFFF" w:tentative="1">
+      <w:start w:val="1"/>
+      <w:numFmt w:val="decimal"/>
+      <w:lvlText w:val="%4."/>
+      <w:lvlJc w:val="left"/>
+      <w:pPr>
+        <w:ind w:left="2880" w:hanging="360"/>
+      </w:pPr>
+    </w:lvl>
+    <w:lvl w:ilvl="4" w:tplc="FFFFFFFF" w:tentative="1">
+      <w:start w:val="1"/>
+      <w:numFmt w:val="lowerLetter"/>
+      <w:lvlText w:val="%5."/>
+      <w:lvlJc w:val="left"/>
+      <w:pPr>
+        <w:ind w:left="3600" w:hanging="360"/>
+      </w:pPr>
+    </w:lvl>
+    <w:lvl w:ilvl="5" w:tplc="FFFFFFFF" w:tentative="1">
+      <w:start w:val="1"/>
+      <w:numFmt w:val="lowerRoman"/>
+      <w:lvlText w:val="%6."/>
+      <w:lvlJc w:val="right"/>
+      <w:pPr>
+        <w:ind w:left="4320" w:hanging="180"/>
+      </w:pPr>
+    </w:lvl>
+    <w:lvl w:ilvl="6" w:tplc="FFFFFFFF" w:tentative="1">
+      <w:start w:val="1"/>
+      <w:numFmt w:val="decimal"/>
+      <w:lvlText w:val="%7."/>
+      <w:lvlJc w:val="left"/>
+      <w:pPr>
+        <w:ind w:left="5040" w:hanging="360"/>
+      </w:pPr>
+    </w:lvl>
+    <w:lvl w:ilvl="7" w:tplc="FFFFFFFF" w:tentative="1">
+      <w:start w:val="1"/>
+      <w:numFmt w:val="lowerLetter"/>
+      <w:lvlText w:val="%8."/>
+      <w:lvlJc w:val="left"/>
+      <w:pPr>
+        <w:ind w:left="5760" w:hanging="360"/>
+      </w:pPr>
+    </w:lvl>
+    <w:lvl w:ilvl="8" w:tplc="FFFFFFFF" w:tentative="1">
+      <w:start w:val="1"/>
+      <w:numFmt w:val="lowerRoman"/>
+      <w:lvlText w:val="%9."/>
+      <w:lvlJc w:val="right"/>
+      <w:pPr>
+        <w:ind w:left="6480" w:hanging="180"/>
+      </w:pPr>
+    </w:lvl>
+  </w:abstractNum>
+  <w:abstractNum w:abstractNumId="10" w15:restartNumberingAfterBreak="0">
     <w:nsid w:val="3B707D1E"/>
     <w:multiLevelType w:val="hybridMultilevel"/>
     <w:tmpl w:val="F2486328"/>
@@ -9116,7 +9543,7 @@
       </w:pPr>
     </w:lvl>
   </w:abstractNum>
-  <w:abstractNum w:abstractNumId="10" w15:restartNumberingAfterBreak="0">
+  <w:abstractNum w:abstractNumId="11" w15:restartNumberingAfterBreak="0">
     <w:nsid w:val="421738B1"/>
     <w:multiLevelType w:val="hybridMultilevel"/>
     <w:tmpl w:val="475263EE"/>
@@ -9229,7 +9656,7 @@
       </w:rPr>
     </w:lvl>
   </w:abstractNum>
-  <w:abstractNum w:abstractNumId="11" w15:restartNumberingAfterBreak="0">
+  <w:abstractNum w:abstractNumId="12" w15:restartNumberingAfterBreak="0">
     <w:nsid w:val="45F50AF0"/>
     <w:multiLevelType w:val="hybridMultilevel"/>
     <w:tmpl w:val="5E80F2AE"/>
@@ -9318,7 +9745,7 @@
       </w:pPr>
     </w:lvl>
   </w:abstractNum>
-  <w:abstractNum w:abstractNumId="12" w15:restartNumberingAfterBreak="0">
+  <w:abstractNum w:abstractNumId="13" w15:restartNumberingAfterBreak="0">
     <w:nsid w:val="47A37181"/>
     <w:multiLevelType w:val="hybridMultilevel"/>
     <w:tmpl w:val="45E610FC"/>
@@ -9407,7 +9834,7 @@
       </w:pPr>
     </w:lvl>
   </w:abstractNum>
-  <w:abstractNum w:abstractNumId="13" w15:restartNumberingAfterBreak="0">
+  <w:abstractNum w:abstractNumId="14" w15:restartNumberingAfterBreak="0">
     <w:nsid w:val="48EA0DA0"/>
     <w:multiLevelType w:val="hybridMultilevel"/>
     <w:tmpl w:val="76424980"/>
@@ -9493,7 +9920,7 @@
       </w:pPr>
     </w:lvl>
   </w:abstractNum>
-  <w:abstractNum w:abstractNumId="14" w15:restartNumberingAfterBreak="0">
+  <w:abstractNum w:abstractNumId="15" w15:restartNumberingAfterBreak="0">
     <w:nsid w:val="4E1407FE"/>
     <w:multiLevelType w:val="hybridMultilevel"/>
     <w:tmpl w:val="DECCC920"/>
@@ -9582,7 +10009,7 @@
       </w:pPr>
     </w:lvl>
   </w:abstractNum>
-  <w:abstractNum w:abstractNumId="15" w15:restartNumberingAfterBreak="0">
+  <w:abstractNum w:abstractNumId="16" w15:restartNumberingAfterBreak="0">
     <w:nsid w:val="57AF2986"/>
     <w:multiLevelType w:val="hybridMultilevel"/>
     <w:tmpl w:val="6BE47302"/>
@@ -9695,7 +10122,7 @@
       </w:rPr>
     </w:lvl>
   </w:abstractNum>
-  <w:abstractNum w:abstractNumId="16" w15:restartNumberingAfterBreak="0">
+  <w:abstractNum w:abstractNumId="17" w15:restartNumberingAfterBreak="0">
     <w:nsid w:val="580E64D9"/>
     <w:multiLevelType w:val="hybridMultilevel"/>
     <w:tmpl w:val="0002C926"/>
@@ -9784,7 +10211,7 @@
       </w:pPr>
     </w:lvl>
   </w:abstractNum>
-  <w:abstractNum w:abstractNumId="17" w15:restartNumberingAfterBreak="0">
+  <w:abstractNum w:abstractNumId="18" w15:restartNumberingAfterBreak="0">
     <w:nsid w:val="598A431B"/>
     <w:multiLevelType w:val="hybridMultilevel"/>
     <w:tmpl w:val="569AB4F8"/>
@@ -9870,7 +10297,7 @@
       </w:pPr>
     </w:lvl>
   </w:abstractNum>
-  <w:abstractNum w:abstractNumId="18" w15:restartNumberingAfterBreak="0">
+  <w:abstractNum w:abstractNumId="19" w15:restartNumberingAfterBreak="0">
     <w:nsid w:val="5BBD221E"/>
     <w:multiLevelType w:val="hybridMultilevel"/>
     <w:tmpl w:val="0B702888"/>
@@ -9956,7 +10383,7 @@
       </w:pPr>
     </w:lvl>
   </w:abstractNum>
-  <w:abstractNum w:abstractNumId="19" w15:restartNumberingAfterBreak="0">
+  <w:abstractNum w:abstractNumId="20" w15:restartNumberingAfterBreak="0">
     <w:nsid w:val="5D595974"/>
     <w:multiLevelType w:val="hybridMultilevel"/>
     <w:tmpl w:val="4202BC92"/>
@@ -10069,7 +10496,7 @@
       </w:rPr>
     </w:lvl>
   </w:abstractNum>
-  <w:abstractNum w:abstractNumId="20" w15:restartNumberingAfterBreak="0">
+  <w:abstractNum w:abstractNumId="21" w15:restartNumberingAfterBreak="0">
     <w:nsid w:val="5DC93AF3"/>
     <w:multiLevelType w:val="hybridMultilevel"/>
     <w:tmpl w:val="8A5EC8EE"/>
@@ -10158,7 +10585,7 @@
       </w:pPr>
     </w:lvl>
   </w:abstractNum>
-  <w:abstractNum w:abstractNumId="21" w15:restartNumberingAfterBreak="0">
+  <w:abstractNum w:abstractNumId="22" w15:restartNumberingAfterBreak="0">
     <w:nsid w:val="5DD450E8"/>
     <w:multiLevelType w:val="hybridMultilevel"/>
     <w:tmpl w:val="F664025C"/>
@@ -10247,7 +10674,7 @@
       </w:pPr>
     </w:lvl>
   </w:abstractNum>
-  <w:abstractNum w:abstractNumId="22" w15:restartNumberingAfterBreak="0">
+  <w:abstractNum w:abstractNumId="23" w15:restartNumberingAfterBreak="0">
     <w:nsid w:val="63393FF3"/>
     <w:multiLevelType w:val="hybridMultilevel"/>
     <w:tmpl w:val="3C4C8AAA"/>
@@ -10336,7 +10763,7 @@
       </w:pPr>
     </w:lvl>
   </w:abstractNum>
-  <w:abstractNum w:abstractNumId="23" w15:restartNumberingAfterBreak="0">
+  <w:abstractNum w:abstractNumId="24" w15:restartNumberingAfterBreak="0">
     <w:nsid w:val="647E7923"/>
     <w:multiLevelType w:val="hybridMultilevel"/>
     <w:tmpl w:val="EE605F4A"/>
@@ -10425,7 +10852,7 @@
       </w:pPr>
     </w:lvl>
   </w:abstractNum>
-  <w:abstractNum w:abstractNumId="24" w15:restartNumberingAfterBreak="0">
+  <w:abstractNum w:abstractNumId="25" w15:restartNumberingAfterBreak="0">
     <w:nsid w:val="66650899"/>
     <w:multiLevelType w:val="hybridMultilevel"/>
     <w:tmpl w:val="215C436E"/>
@@ -10514,7 +10941,7 @@
       </w:pPr>
     </w:lvl>
   </w:abstractNum>
-  <w:abstractNum w:abstractNumId="25" w15:restartNumberingAfterBreak="0">
+  <w:abstractNum w:abstractNumId="26" w15:restartNumberingAfterBreak="0">
     <w:nsid w:val="67422A56"/>
     <w:multiLevelType w:val="multilevel"/>
     <w:tmpl w:val="8716EF4C"/>
@@ -10635,7 +11062,7 @@
       </w:rPr>
     </w:lvl>
   </w:abstractNum>
-  <w:abstractNum w:abstractNumId="26" w15:restartNumberingAfterBreak="0">
+  <w:abstractNum w:abstractNumId="27" w15:restartNumberingAfterBreak="0">
     <w:nsid w:val="67840182"/>
     <w:multiLevelType w:val="hybridMultilevel"/>
     <w:tmpl w:val="9774C74A"/>
@@ -10724,7 +11151,7 @@
       </w:pPr>
     </w:lvl>
   </w:abstractNum>
-  <w:abstractNum w:abstractNumId="27" w15:restartNumberingAfterBreak="0">
+  <w:abstractNum w:abstractNumId="28" w15:restartNumberingAfterBreak="0">
     <w:nsid w:val="6CA54113"/>
     <w:multiLevelType w:val="hybridMultilevel"/>
     <w:tmpl w:val="6E924F8E"/>
@@ -10813,7 +11240,7 @@
       </w:pPr>
     </w:lvl>
   </w:abstractNum>
-  <w:abstractNum w:abstractNumId="28" w15:restartNumberingAfterBreak="0">
+  <w:abstractNum w:abstractNumId="29" w15:restartNumberingAfterBreak="0">
     <w:nsid w:val="6FB24269"/>
     <w:multiLevelType w:val="multilevel"/>
     <w:tmpl w:val="F9782948"/>
@@ -10934,7 +11361,7 @@
       </w:rPr>
     </w:lvl>
   </w:abstractNum>
-  <w:abstractNum w:abstractNumId="29" w15:restartNumberingAfterBreak="0">
+  <w:abstractNum w:abstractNumId="30" w15:restartNumberingAfterBreak="0">
     <w:nsid w:val="724F1948"/>
     <w:multiLevelType w:val="hybridMultilevel"/>
     <w:tmpl w:val="174AD212"/>
@@ -11023,7 +11450,7 @@
       </w:pPr>
     </w:lvl>
   </w:abstractNum>
-  <w:abstractNum w:abstractNumId="30" w15:restartNumberingAfterBreak="0">
+  <w:abstractNum w:abstractNumId="31" w15:restartNumberingAfterBreak="0">
     <w:nsid w:val="72BE343B"/>
     <w:multiLevelType w:val="hybridMultilevel"/>
     <w:tmpl w:val="7452E5A8"/>
@@ -11112,7 +11539,7 @@
       </w:pPr>
     </w:lvl>
   </w:abstractNum>
-  <w:abstractNum w:abstractNumId="31" w15:restartNumberingAfterBreak="0">
+  <w:abstractNum w:abstractNumId="32" w15:restartNumberingAfterBreak="0">
     <w:nsid w:val="766E367D"/>
     <w:multiLevelType w:val="hybridMultilevel"/>
     <w:tmpl w:val="4A368926"/>
@@ -11225,7 +11652,7 @@
       </w:rPr>
     </w:lvl>
   </w:abstractNum>
-  <w:abstractNum w:abstractNumId="32" w15:restartNumberingAfterBreak="0">
+  <w:abstractNum w:abstractNumId="33" w15:restartNumberingAfterBreak="0">
     <w:nsid w:val="7C523C46"/>
     <w:multiLevelType w:val="hybridMultilevel"/>
     <w:tmpl w:val="F5F07E3E"/>
@@ -11338,7 +11765,7 @@
       </w:rPr>
     </w:lvl>
   </w:abstractNum>
-  <w:abstractNum w:abstractNumId="33" w15:restartNumberingAfterBreak="0">
+  <w:abstractNum w:abstractNumId="34" w15:restartNumberingAfterBreak="0">
     <w:nsid w:val="7D626724"/>
     <w:multiLevelType w:val="hybridMultilevel"/>
     <w:tmpl w:val="7592C2A2"/>
@@ -11427,7 +11854,7 @@
       </w:pPr>
     </w:lvl>
   </w:abstractNum>
-  <w:abstractNum w:abstractNumId="34" w15:restartNumberingAfterBreak="0">
+  <w:abstractNum w:abstractNumId="35" w15:restartNumberingAfterBreak="0">
     <w:nsid w:val="7F983A92"/>
     <w:multiLevelType w:val="hybridMultilevel"/>
     <w:tmpl w:val="A59863D2"/>
@@ -11517,13 +11944,13 @@
     </w:lvl>
   </w:abstractNum>
   <w:num w:numId="1" w16cid:durableId="317609369">
-    <w:abstractNumId w:val="34"/>
+    <w:abstractNumId w:val="35"/>
   </w:num>
   <w:num w:numId="2" w16cid:durableId="1973242545">
-    <w:abstractNumId w:val="24"/>
+    <w:abstractNumId w:val="25"/>
   </w:num>
   <w:num w:numId="3" w16cid:durableId="1128931535">
-    <w:abstractNumId w:val="25"/>
+    <w:abstractNumId w:val="26"/>
   </w:num>
   <w:num w:numId="4" w16cid:durableId="602110378">
     <w:abstractNumId w:val="8"/>
@@ -11532,73 +11959,73 @@
     <w:abstractNumId w:val="0"/>
   </w:num>
   <w:num w:numId="6" w16cid:durableId="1183399935">
-    <w:abstractNumId w:val="13"/>
+    <w:abstractNumId w:val="14"/>
   </w:num>
   <w:num w:numId="7" w16cid:durableId="1190875824">
-    <w:abstractNumId w:val="11"/>
+    <w:abstractNumId w:val="12"/>
   </w:num>
   <w:num w:numId="8" w16cid:durableId="112361208">
-    <w:abstractNumId w:val="20"/>
+    <w:abstractNumId w:val="21"/>
   </w:num>
   <w:num w:numId="9" w16cid:durableId="262418381">
-    <w:abstractNumId w:val="31"/>
+    <w:abstractNumId w:val="32"/>
   </w:num>
   <w:num w:numId="10" w16cid:durableId="2105419159">
-    <w:abstractNumId w:val="15"/>
+    <w:abstractNumId w:val="16"/>
   </w:num>
   <w:num w:numId="11" w16cid:durableId="480733262">
     <w:abstractNumId w:val="3"/>
   </w:num>
   <w:num w:numId="12" w16cid:durableId="246427030">
-    <w:abstractNumId w:val="10"/>
+    <w:abstractNumId w:val="11"/>
   </w:num>
   <w:num w:numId="13" w16cid:durableId="568811603">
     <w:abstractNumId w:val="5"/>
   </w:num>
   <w:num w:numId="14" w16cid:durableId="852306632">
-    <w:abstractNumId w:val="26"/>
+    <w:abstractNumId w:val="27"/>
   </w:num>
   <w:num w:numId="15" w16cid:durableId="281151151">
-    <w:abstractNumId w:val="30"/>
+    <w:abstractNumId w:val="31"/>
   </w:num>
   <w:num w:numId="16" w16cid:durableId="1899855552">
-    <w:abstractNumId w:val="27"/>
+    <w:abstractNumId w:val="28"/>
   </w:num>
   <w:num w:numId="17" w16cid:durableId="1592350537">
     <w:abstractNumId w:val="2"/>
   </w:num>
   <w:num w:numId="18" w16cid:durableId="1645233932">
-    <w:abstractNumId w:val="22"/>
+    <w:abstractNumId w:val="23"/>
   </w:num>
   <w:num w:numId="19" w16cid:durableId="371274901">
-    <w:abstractNumId w:val="29"/>
+    <w:abstractNumId w:val="30"/>
   </w:num>
   <w:num w:numId="20" w16cid:durableId="1362709995">
-    <w:abstractNumId w:val="16"/>
+    <w:abstractNumId w:val="17"/>
   </w:num>
   <w:num w:numId="21" w16cid:durableId="1654678175">
-    <w:abstractNumId w:val="14"/>
+    <w:abstractNumId w:val="15"/>
   </w:num>
   <w:num w:numId="22" w16cid:durableId="1336223716">
+    <w:abstractNumId w:val="20"/>
+  </w:num>
+  <w:num w:numId="23" w16cid:durableId="1041901170">
+    <w:abstractNumId w:val="24"/>
+  </w:num>
+  <w:num w:numId="24" w16cid:durableId="444545569">
+    <w:abstractNumId w:val="33"/>
+  </w:num>
+  <w:num w:numId="25" w16cid:durableId="468203466">
     <w:abstractNumId w:val="19"/>
   </w:num>
-  <w:num w:numId="23" w16cid:durableId="1041901170">
-    <w:abstractNumId w:val="23"/>
-  </w:num>
-  <w:num w:numId="24" w16cid:durableId="444545569">
-    <w:abstractNumId w:val="32"/>
-  </w:num>
-  <w:num w:numId="25" w16cid:durableId="468203466">
+  <w:num w:numId="26" w16cid:durableId="1106193302">
     <w:abstractNumId w:val="18"/>
-  </w:num>
-  <w:num w:numId="26" w16cid:durableId="1106193302">
-    <w:abstractNumId w:val="17"/>
   </w:num>
   <w:num w:numId="27" w16cid:durableId="711002387">
     <w:abstractNumId w:val="4"/>
   </w:num>
   <w:num w:numId="28" w16cid:durableId="478154975">
-    <w:abstractNumId w:val="33"/>
+    <w:abstractNumId w:val="34"/>
   </w:num>
   <w:num w:numId="29" w16cid:durableId="1552423560">
     <w:abstractNumId w:val="7"/>
@@ -11607,19 +12034,22 @@
     <w:abstractNumId w:val="6"/>
   </w:num>
   <w:num w:numId="31" w16cid:durableId="347758374">
-    <w:abstractNumId w:val="12"/>
+    <w:abstractNumId w:val="13"/>
   </w:num>
   <w:num w:numId="32" w16cid:durableId="764155815">
-    <w:abstractNumId w:val="21"/>
+    <w:abstractNumId w:val="22"/>
   </w:num>
   <w:num w:numId="33" w16cid:durableId="100421049">
-    <w:abstractNumId w:val="9"/>
+    <w:abstractNumId w:val="10"/>
   </w:num>
   <w:num w:numId="34" w16cid:durableId="1432631175">
     <w:abstractNumId w:val="1"/>
   </w:num>
   <w:num w:numId="35" w16cid:durableId="174153050">
-    <w:abstractNumId w:val="28"/>
+    <w:abstractNumId w:val="29"/>
+  </w:num>
+  <w:num w:numId="36" w16cid:durableId="247033814">
+    <w:abstractNumId w:val="9"/>
   </w:num>
 </w:numbering>
 </file>
@@ -12539,7 +12969,9 @@
     <w:rsid w:val="000C0502"/>
     <w:rsid w:val="00313547"/>
     <w:rsid w:val="003247F9"/>
+    <w:rsid w:val="003470D9"/>
     <w:rsid w:val="003F2514"/>
+    <w:rsid w:val="0046692B"/>
     <w:rsid w:val="004B4974"/>
     <w:rsid w:val="005A4444"/>
     <w:rsid w:val="00625ED0"/>

</xml_diff>

<commit_message>
Update RTM and PMP
</commit_message>
<xml_diff>
--- a/Concept/Project Management Plan for Travel advisor web based app.docx
+++ b/Concept/Project Management Plan for Travel advisor web based app.docx
@@ -4963,14 +4963,27 @@
       <w:r>
         <w:t xml:space="preserve">Figure </w:t>
       </w:r>
-      <w:fldSimple w:instr=" SEQ Figure \* ARABIC ">
-        <w:r>
-          <w:rPr>
-            <w:noProof/>
-          </w:rPr>
-          <w:t>1</w:t>
-        </w:r>
-      </w:fldSimple>
+      <w:r>
+        <w:fldChar w:fldCharType="begin"/>
+      </w:r>
+      <w:r>
+        <w:instrText xml:space="preserve"> SEQ Figure \* ARABIC </w:instrText>
+      </w:r>
+      <w:r>
+        <w:fldChar w:fldCharType="separate"/>
+      </w:r>
+      <w:r>
+        <w:rPr>
+          <w:noProof/>
+        </w:rPr>
+        <w:t>1</w:t>
+      </w:r>
+      <w:r>
+        <w:rPr>
+          <w:noProof/>
+        </w:rPr>
+        <w:fldChar w:fldCharType="end"/>
+      </w:r>
       <w:r>
         <w:rPr>
           <w:noProof/>
@@ -6333,6 +6346,60 @@
     <w:p>
       <w:pPr>
         <w:rPr>
+          <w:b/>
+          <w:bCs/>
+          <w:sz w:val="28"/>
+          <w:szCs w:val="28"/>
+        </w:rPr>
+      </w:pPr>
+      <w:r>
+        <w:rPr>
+          <w:b/>
+          <w:bCs/>
+          <w:sz w:val="28"/>
+          <w:szCs w:val="28"/>
+        </w:rPr>
+        <w:t>Test Cases:</w:t>
+      </w:r>
+    </w:p>
+    <w:p>
+      <w:pPr>
+        <w:rPr>
+          <w:sz w:val="24"/>
+          <w:szCs w:val="24"/>
+        </w:rPr>
+      </w:pPr>
+      <w:r>
+        <w:rPr>
+          <w:sz w:val="24"/>
+          <w:szCs w:val="24"/>
+        </w:rPr>
+        <w:t>Test cases must start with the shortage of test case (TC) followed by module name and end with test case number.</w:t>
+      </w:r>
+    </w:p>
+    <w:p>
+      <w:pPr>
+        <w:pStyle w:val="ListParagraph"/>
+        <w:numPr>
+          <w:ilvl w:val="0"/>
+          <w:numId w:val="37"/>
+        </w:numPr>
+        <w:rPr>
+          <w:sz w:val="24"/>
+          <w:szCs w:val="24"/>
+        </w:rPr>
+      </w:pPr>
+      <w:r>
+        <w:rPr>
+          <w:sz w:val="24"/>
+          <w:szCs w:val="24"/>
+        </w:rPr>
+        <w:t>TC_AddTour_001</w:t>
+      </w:r>
+    </w:p>
+    <w:p>
+      <w:pPr>
+        <w:rPr>
           <w:sz w:val="24"/>
           <w:szCs w:val="24"/>
         </w:rPr>
@@ -6821,6 +6888,7 @@
           <w:sz w:val="40"/>
           <w:szCs w:val="40"/>
         </w:rPr>
+        <w:lastRenderedPageBreak/>
         <w:t>Risk Management</w:t>
       </w:r>
       <w:bookmarkEnd w:id="28"/>
@@ -6910,7 +6978,6 @@
           <w:sz w:val="24"/>
           <w:szCs w:val="24"/>
         </w:rPr>
-        <w:lastRenderedPageBreak/>
         <w:t>It is available in Monitoring and control folder under the name Risk log.xlsx.</w:t>
       </w:r>
     </w:p>
@@ -7826,6 +7893,7 @@
                 <w:sz w:val="24"/>
                 <w:szCs w:val="24"/>
               </w:rPr>
+              <w:lastRenderedPageBreak/>
               <w:t>Risk Log</w:t>
             </w:r>
           </w:p>
@@ -8037,7 +8105,6 @@
               <w:rPr>
                 <w:rFonts w:asciiTheme="majorBidi" w:hAnsiTheme="majorBidi" w:cstheme="majorBidi"/>
               </w:rPr>
-              <w:lastRenderedPageBreak/>
               <w:t>Change</w:t>
             </w:r>
             <w:r>
@@ -9152,6 +9219,92 @@
     </w:lvl>
   </w:abstractNum>
   <w:abstractNum w:abstractNumId="6" w15:restartNumberingAfterBreak="0">
+    <w:nsid w:val="1CE40571"/>
+    <w:multiLevelType w:val="hybridMultilevel"/>
+    <w:tmpl w:val="F9DCFDA4"/>
+    <w:lvl w:ilvl="0" w:tplc="04090015">
+      <w:start w:val="1"/>
+      <w:numFmt w:val="upperLetter"/>
+      <w:lvlText w:val="%1."/>
+      <w:lvlJc w:val="left"/>
+      <w:pPr>
+        <w:ind w:left="720" w:hanging="360"/>
+      </w:pPr>
+    </w:lvl>
+    <w:lvl w:ilvl="1" w:tplc="04090019" w:tentative="1">
+      <w:start w:val="1"/>
+      <w:numFmt w:val="lowerLetter"/>
+      <w:lvlText w:val="%2."/>
+      <w:lvlJc w:val="left"/>
+      <w:pPr>
+        <w:ind w:left="1440" w:hanging="360"/>
+      </w:pPr>
+    </w:lvl>
+    <w:lvl w:ilvl="2" w:tplc="0409001B" w:tentative="1">
+      <w:start w:val="1"/>
+      <w:numFmt w:val="lowerRoman"/>
+      <w:lvlText w:val="%3."/>
+      <w:lvlJc w:val="right"/>
+      <w:pPr>
+        <w:ind w:left="2160" w:hanging="180"/>
+      </w:pPr>
+    </w:lvl>
+    <w:lvl w:ilvl="3" w:tplc="0409000F" w:tentative="1">
+      <w:start w:val="1"/>
+      <w:numFmt w:val="decimal"/>
+      <w:lvlText w:val="%4."/>
+      <w:lvlJc w:val="left"/>
+      <w:pPr>
+        <w:ind w:left="2880" w:hanging="360"/>
+      </w:pPr>
+    </w:lvl>
+    <w:lvl w:ilvl="4" w:tplc="04090019" w:tentative="1">
+      <w:start w:val="1"/>
+      <w:numFmt w:val="lowerLetter"/>
+      <w:lvlText w:val="%5."/>
+      <w:lvlJc w:val="left"/>
+      <w:pPr>
+        <w:ind w:left="3600" w:hanging="360"/>
+      </w:pPr>
+    </w:lvl>
+    <w:lvl w:ilvl="5" w:tplc="0409001B" w:tentative="1">
+      <w:start w:val="1"/>
+      <w:numFmt w:val="lowerRoman"/>
+      <w:lvlText w:val="%6."/>
+      <w:lvlJc w:val="right"/>
+      <w:pPr>
+        <w:ind w:left="4320" w:hanging="180"/>
+      </w:pPr>
+    </w:lvl>
+    <w:lvl w:ilvl="6" w:tplc="0409000F" w:tentative="1">
+      <w:start w:val="1"/>
+      <w:numFmt w:val="decimal"/>
+      <w:lvlText w:val="%7."/>
+      <w:lvlJc w:val="left"/>
+      <w:pPr>
+        <w:ind w:left="5040" w:hanging="360"/>
+      </w:pPr>
+    </w:lvl>
+    <w:lvl w:ilvl="7" w:tplc="04090019" w:tentative="1">
+      <w:start w:val="1"/>
+      <w:numFmt w:val="lowerLetter"/>
+      <w:lvlText w:val="%8."/>
+      <w:lvlJc w:val="left"/>
+      <w:pPr>
+        <w:ind w:left="5760" w:hanging="360"/>
+      </w:pPr>
+    </w:lvl>
+    <w:lvl w:ilvl="8" w:tplc="0409001B" w:tentative="1">
+      <w:start w:val="1"/>
+      <w:numFmt w:val="lowerRoman"/>
+      <w:lvlText w:val="%9."/>
+      <w:lvlJc w:val="right"/>
+      <w:pPr>
+        <w:ind w:left="6480" w:hanging="180"/>
+      </w:pPr>
+    </w:lvl>
+  </w:abstractNum>
+  <w:abstractNum w:abstractNumId="7" w15:restartNumberingAfterBreak="0">
     <w:nsid w:val="25196F38"/>
     <w:multiLevelType w:val="hybridMultilevel"/>
     <w:tmpl w:val="470CFBC8"/>
@@ -9240,7 +9393,7 @@
       </w:pPr>
     </w:lvl>
   </w:abstractNum>
-  <w:abstractNum w:abstractNumId="7" w15:restartNumberingAfterBreak="0">
+  <w:abstractNum w:abstractNumId="8" w15:restartNumberingAfterBreak="0">
     <w:nsid w:val="26BF1CF7"/>
     <w:multiLevelType w:val="hybridMultilevel"/>
     <w:tmpl w:val="A25E6438"/>
@@ -9329,7 +9482,7 @@
       </w:pPr>
     </w:lvl>
   </w:abstractNum>
-  <w:abstractNum w:abstractNumId="8" w15:restartNumberingAfterBreak="0">
+  <w:abstractNum w:abstractNumId="9" w15:restartNumberingAfterBreak="0">
     <w:nsid w:val="2A180F25"/>
     <w:multiLevelType w:val="hybridMultilevel"/>
     <w:tmpl w:val="ACDCFFD4"/>
@@ -9418,7 +9571,7 @@
       </w:pPr>
     </w:lvl>
   </w:abstractNum>
-  <w:abstractNum w:abstractNumId="9" w15:restartNumberingAfterBreak="0">
+  <w:abstractNum w:abstractNumId="10" w15:restartNumberingAfterBreak="0">
     <w:nsid w:val="2E9079D7"/>
     <w:multiLevelType w:val="hybridMultilevel"/>
     <w:tmpl w:val="F2486328"/>
@@ -9507,7 +9660,7 @@
       </w:pPr>
     </w:lvl>
   </w:abstractNum>
-  <w:abstractNum w:abstractNumId="10" w15:restartNumberingAfterBreak="0">
+  <w:abstractNum w:abstractNumId="11" w15:restartNumberingAfterBreak="0">
     <w:nsid w:val="3B707D1E"/>
     <w:multiLevelType w:val="hybridMultilevel"/>
     <w:tmpl w:val="F2486328"/>
@@ -9596,7 +9749,7 @@
       </w:pPr>
     </w:lvl>
   </w:abstractNum>
-  <w:abstractNum w:abstractNumId="11" w15:restartNumberingAfterBreak="0">
+  <w:abstractNum w:abstractNumId="12" w15:restartNumberingAfterBreak="0">
     <w:nsid w:val="421738B1"/>
     <w:multiLevelType w:val="hybridMultilevel"/>
     <w:tmpl w:val="475263EE"/>
@@ -9709,7 +9862,7 @@
       </w:rPr>
     </w:lvl>
   </w:abstractNum>
-  <w:abstractNum w:abstractNumId="12" w15:restartNumberingAfterBreak="0">
+  <w:abstractNum w:abstractNumId="13" w15:restartNumberingAfterBreak="0">
     <w:nsid w:val="45F50AF0"/>
     <w:multiLevelType w:val="hybridMultilevel"/>
     <w:tmpl w:val="5E80F2AE"/>
@@ -9798,7 +9951,7 @@
       </w:pPr>
     </w:lvl>
   </w:abstractNum>
-  <w:abstractNum w:abstractNumId="13" w15:restartNumberingAfterBreak="0">
+  <w:abstractNum w:abstractNumId="14" w15:restartNumberingAfterBreak="0">
     <w:nsid w:val="47A37181"/>
     <w:multiLevelType w:val="hybridMultilevel"/>
     <w:tmpl w:val="45E610FC"/>
@@ -9887,7 +10040,7 @@
       </w:pPr>
     </w:lvl>
   </w:abstractNum>
-  <w:abstractNum w:abstractNumId="14" w15:restartNumberingAfterBreak="0">
+  <w:abstractNum w:abstractNumId="15" w15:restartNumberingAfterBreak="0">
     <w:nsid w:val="48EA0DA0"/>
     <w:multiLevelType w:val="hybridMultilevel"/>
     <w:tmpl w:val="76424980"/>
@@ -9973,7 +10126,7 @@
       </w:pPr>
     </w:lvl>
   </w:abstractNum>
-  <w:abstractNum w:abstractNumId="15" w15:restartNumberingAfterBreak="0">
+  <w:abstractNum w:abstractNumId="16" w15:restartNumberingAfterBreak="0">
     <w:nsid w:val="4E1407FE"/>
     <w:multiLevelType w:val="hybridMultilevel"/>
     <w:tmpl w:val="DECCC920"/>
@@ -10062,7 +10215,7 @@
       </w:pPr>
     </w:lvl>
   </w:abstractNum>
-  <w:abstractNum w:abstractNumId="16" w15:restartNumberingAfterBreak="0">
+  <w:abstractNum w:abstractNumId="17" w15:restartNumberingAfterBreak="0">
     <w:nsid w:val="57AF2986"/>
     <w:multiLevelType w:val="hybridMultilevel"/>
     <w:tmpl w:val="6BE47302"/>
@@ -10175,7 +10328,7 @@
       </w:rPr>
     </w:lvl>
   </w:abstractNum>
-  <w:abstractNum w:abstractNumId="17" w15:restartNumberingAfterBreak="0">
+  <w:abstractNum w:abstractNumId="18" w15:restartNumberingAfterBreak="0">
     <w:nsid w:val="580E64D9"/>
     <w:multiLevelType w:val="hybridMultilevel"/>
     <w:tmpl w:val="0002C926"/>
@@ -10264,7 +10417,7 @@
       </w:pPr>
     </w:lvl>
   </w:abstractNum>
-  <w:abstractNum w:abstractNumId="18" w15:restartNumberingAfterBreak="0">
+  <w:abstractNum w:abstractNumId="19" w15:restartNumberingAfterBreak="0">
     <w:nsid w:val="598A431B"/>
     <w:multiLevelType w:val="hybridMultilevel"/>
     <w:tmpl w:val="569AB4F8"/>
@@ -10350,7 +10503,7 @@
       </w:pPr>
     </w:lvl>
   </w:abstractNum>
-  <w:abstractNum w:abstractNumId="19" w15:restartNumberingAfterBreak="0">
+  <w:abstractNum w:abstractNumId="20" w15:restartNumberingAfterBreak="0">
     <w:nsid w:val="5BBD221E"/>
     <w:multiLevelType w:val="hybridMultilevel"/>
     <w:tmpl w:val="0B702888"/>
@@ -10436,7 +10589,7 @@
       </w:pPr>
     </w:lvl>
   </w:abstractNum>
-  <w:abstractNum w:abstractNumId="20" w15:restartNumberingAfterBreak="0">
+  <w:abstractNum w:abstractNumId="21" w15:restartNumberingAfterBreak="0">
     <w:nsid w:val="5D595974"/>
     <w:multiLevelType w:val="hybridMultilevel"/>
     <w:tmpl w:val="4202BC92"/>
@@ -10549,7 +10702,7 @@
       </w:rPr>
     </w:lvl>
   </w:abstractNum>
-  <w:abstractNum w:abstractNumId="21" w15:restartNumberingAfterBreak="0">
+  <w:abstractNum w:abstractNumId="22" w15:restartNumberingAfterBreak="0">
     <w:nsid w:val="5DC93AF3"/>
     <w:multiLevelType w:val="hybridMultilevel"/>
     <w:tmpl w:val="8A5EC8EE"/>
@@ -10638,7 +10791,7 @@
       </w:pPr>
     </w:lvl>
   </w:abstractNum>
-  <w:abstractNum w:abstractNumId="22" w15:restartNumberingAfterBreak="0">
+  <w:abstractNum w:abstractNumId="23" w15:restartNumberingAfterBreak="0">
     <w:nsid w:val="5DD450E8"/>
     <w:multiLevelType w:val="hybridMultilevel"/>
     <w:tmpl w:val="F664025C"/>
@@ -10727,7 +10880,7 @@
       </w:pPr>
     </w:lvl>
   </w:abstractNum>
-  <w:abstractNum w:abstractNumId="23" w15:restartNumberingAfterBreak="0">
+  <w:abstractNum w:abstractNumId="24" w15:restartNumberingAfterBreak="0">
     <w:nsid w:val="63393FF3"/>
     <w:multiLevelType w:val="hybridMultilevel"/>
     <w:tmpl w:val="3C4C8AAA"/>
@@ -10816,7 +10969,7 @@
       </w:pPr>
     </w:lvl>
   </w:abstractNum>
-  <w:abstractNum w:abstractNumId="24" w15:restartNumberingAfterBreak="0">
+  <w:abstractNum w:abstractNumId="25" w15:restartNumberingAfterBreak="0">
     <w:nsid w:val="647E7923"/>
     <w:multiLevelType w:val="hybridMultilevel"/>
     <w:tmpl w:val="EE605F4A"/>
@@ -10905,7 +11058,7 @@
       </w:pPr>
     </w:lvl>
   </w:abstractNum>
-  <w:abstractNum w:abstractNumId="25" w15:restartNumberingAfterBreak="0">
+  <w:abstractNum w:abstractNumId="26" w15:restartNumberingAfterBreak="0">
     <w:nsid w:val="66650899"/>
     <w:multiLevelType w:val="hybridMultilevel"/>
     <w:tmpl w:val="215C436E"/>
@@ -10994,7 +11147,7 @@
       </w:pPr>
     </w:lvl>
   </w:abstractNum>
-  <w:abstractNum w:abstractNumId="26" w15:restartNumberingAfterBreak="0">
+  <w:abstractNum w:abstractNumId="27" w15:restartNumberingAfterBreak="0">
     <w:nsid w:val="67422A56"/>
     <w:multiLevelType w:val="multilevel"/>
     <w:tmpl w:val="8716EF4C"/>
@@ -11115,7 +11268,7 @@
       </w:rPr>
     </w:lvl>
   </w:abstractNum>
-  <w:abstractNum w:abstractNumId="27" w15:restartNumberingAfterBreak="0">
+  <w:abstractNum w:abstractNumId="28" w15:restartNumberingAfterBreak="0">
     <w:nsid w:val="67840182"/>
     <w:multiLevelType w:val="hybridMultilevel"/>
     <w:tmpl w:val="9774C74A"/>
@@ -11204,7 +11357,7 @@
       </w:pPr>
     </w:lvl>
   </w:abstractNum>
-  <w:abstractNum w:abstractNumId="28" w15:restartNumberingAfterBreak="0">
+  <w:abstractNum w:abstractNumId="29" w15:restartNumberingAfterBreak="0">
     <w:nsid w:val="6CA54113"/>
     <w:multiLevelType w:val="hybridMultilevel"/>
     <w:tmpl w:val="6E924F8E"/>
@@ -11293,7 +11446,7 @@
       </w:pPr>
     </w:lvl>
   </w:abstractNum>
-  <w:abstractNum w:abstractNumId="29" w15:restartNumberingAfterBreak="0">
+  <w:abstractNum w:abstractNumId="30" w15:restartNumberingAfterBreak="0">
     <w:nsid w:val="6FB24269"/>
     <w:multiLevelType w:val="multilevel"/>
     <w:tmpl w:val="F9782948"/>
@@ -11414,7 +11567,7 @@
       </w:rPr>
     </w:lvl>
   </w:abstractNum>
-  <w:abstractNum w:abstractNumId="30" w15:restartNumberingAfterBreak="0">
+  <w:abstractNum w:abstractNumId="31" w15:restartNumberingAfterBreak="0">
     <w:nsid w:val="724F1948"/>
     <w:multiLevelType w:val="hybridMultilevel"/>
     <w:tmpl w:val="174AD212"/>
@@ -11503,7 +11656,7 @@
       </w:pPr>
     </w:lvl>
   </w:abstractNum>
-  <w:abstractNum w:abstractNumId="31" w15:restartNumberingAfterBreak="0">
+  <w:abstractNum w:abstractNumId="32" w15:restartNumberingAfterBreak="0">
     <w:nsid w:val="72BE343B"/>
     <w:multiLevelType w:val="hybridMultilevel"/>
     <w:tmpl w:val="7452E5A8"/>
@@ -11592,7 +11745,7 @@
       </w:pPr>
     </w:lvl>
   </w:abstractNum>
-  <w:abstractNum w:abstractNumId="32" w15:restartNumberingAfterBreak="0">
+  <w:abstractNum w:abstractNumId="33" w15:restartNumberingAfterBreak="0">
     <w:nsid w:val="766E367D"/>
     <w:multiLevelType w:val="hybridMultilevel"/>
     <w:tmpl w:val="4A368926"/>
@@ -11705,7 +11858,7 @@
       </w:rPr>
     </w:lvl>
   </w:abstractNum>
-  <w:abstractNum w:abstractNumId="33" w15:restartNumberingAfterBreak="0">
+  <w:abstractNum w:abstractNumId="34" w15:restartNumberingAfterBreak="0">
     <w:nsid w:val="7C523C46"/>
     <w:multiLevelType w:val="hybridMultilevel"/>
     <w:tmpl w:val="5384577E"/>
@@ -11818,7 +11971,7 @@
       </w:rPr>
     </w:lvl>
   </w:abstractNum>
-  <w:abstractNum w:abstractNumId="34" w15:restartNumberingAfterBreak="0">
+  <w:abstractNum w:abstractNumId="35" w15:restartNumberingAfterBreak="0">
     <w:nsid w:val="7D626724"/>
     <w:multiLevelType w:val="hybridMultilevel"/>
     <w:tmpl w:val="7592C2A2"/>
@@ -11907,7 +12060,7 @@
       </w:pPr>
     </w:lvl>
   </w:abstractNum>
-  <w:abstractNum w:abstractNumId="35" w15:restartNumberingAfterBreak="0">
+  <w:abstractNum w:abstractNumId="36" w15:restartNumberingAfterBreak="0">
     <w:nsid w:val="7F983A92"/>
     <w:multiLevelType w:val="hybridMultilevel"/>
     <w:tmpl w:val="A59863D2"/>
@@ -11997,112 +12150,115 @@
     </w:lvl>
   </w:abstractNum>
   <w:num w:numId="1" w16cid:durableId="317609369">
-    <w:abstractNumId w:val="35"/>
+    <w:abstractNumId w:val="36"/>
   </w:num>
   <w:num w:numId="2" w16cid:durableId="1973242545">
-    <w:abstractNumId w:val="25"/>
+    <w:abstractNumId w:val="26"/>
   </w:num>
   <w:num w:numId="3" w16cid:durableId="1128931535">
-    <w:abstractNumId w:val="26"/>
+    <w:abstractNumId w:val="27"/>
   </w:num>
   <w:num w:numId="4" w16cid:durableId="602110378">
-    <w:abstractNumId w:val="8"/>
+    <w:abstractNumId w:val="9"/>
   </w:num>
   <w:num w:numId="5" w16cid:durableId="774129698">
     <w:abstractNumId w:val="0"/>
   </w:num>
   <w:num w:numId="6" w16cid:durableId="1183399935">
-    <w:abstractNumId w:val="14"/>
+    <w:abstractNumId w:val="15"/>
   </w:num>
   <w:num w:numId="7" w16cid:durableId="1190875824">
-    <w:abstractNumId w:val="12"/>
+    <w:abstractNumId w:val="13"/>
   </w:num>
   <w:num w:numId="8" w16cid:durableId="112361208">
-    <w:abstractNumId w:val="21"/>
+    <w:abstractNumId w:val="22"/>
   </w:num>
   <w:num w:numId="9" w16cid:durableId="262418381">
-    <w:abstractNumId w:val="32"/>
+    <w:abstractNumId w:val="33"/>
   </w:num>
   <w:num w:numId="10" w16cid:durableId="2105419159">
-    <w:abstractNumId w:val="16"/>
+    <w:abstractNumId w:val="17"/>
   </w:num>
   <w:num w:numId="11" w16cid:durableId="480733262">
     <w:abstractNumId w:val="3"/>
   </w:num>
   <w:num w:numId="12" w16cid:durableId="246427030">
-    <w:abstractNumId w:val="11"/>
+    <w:abstractNumId w:val="12"/>
   </w:num>
   <w:num w:numId="13" w16cid:durableId="568811603">
     <w:abstractNumId w:val="5"/>
   </w:num>
   <w:num w:numId="14" w16cid:durableId="852306632">
-    <w:abstractNumId w:val="27"/>
+    <w:abstractNumId w:val="28"/>
   </w:num>
   <w:num w:numId="15" w16cid:durableId="281151151">
-    <w:abstractNumId w:val="31"/>
+    <w:abstractNumId w:val="32"/>
   </w:num>
   <w:num w:numId="16" w16cid:durableId="1899855552">
-    <w:abstractNumId w:val="28"/>
+    <w:abstractNumId w:val="29"/>
   </w:num>
   <w:num w:numId="17" w16cid:durableId="1592350537">
     <w:abstractNumId w:val="2"/>
   </w:num>
   <w:num w:numId="18" w16cid:durableId="1645233932">
-    <w:abstractNumId w:val="23"/>
+    <w:abstractNumId w:val="24"/>
   </w:num>
   <w:num w:numId="19" w16cid:durableId="371274901">
-    <w:abstractNumId w:val="30"/>
+    <w:abstractNumId w:val="31"/>
   </w:num>
   <w:num w:numId="20" w16cid:durableId="1362709995">
-    <w:abstractNumId w:val="17"/>
+    <w:abstractNumId w:val="18"/>
   </w:num>
   <w:num w:numId="21" w16cid:durableId="1654678175">
-    <w:abstractNumId w:val="15"/>
+    <w:abstractNumId w:val="16"/>
   </w:num>
   <w:num w:numId="22" w16cid:durableId="1336223716">
+    <w:abstractNumId w:val="21"/>
+  </w:num>
+  <w:num w:numId="23" w16cid:durableId="1041901170">
+    <w:abstractNumId w:val="25"/>
+  </w:num>
+  <w:num w:numId="24" w16cid:durableId="444545569">
+    <w:abstractNumId w:val="34"/>
+  </w:num>
+  <w:num w:numId="25" w16cid:durableId="468203466">
     <w:abstractNumId w:val="20"/>
   </w:num>
-  <w:num w:numId="23" w16cid:durableId="1041901170">
-    <w:abstractNumId w:val="24"/>
-  </w:num>
-  <w:num w:numId="24" w16cid:durableId="444545569">
-    <w:abstractNumId w:val="33"/>
-  </w:num>
-  <w:num w:numId="25" w16cid:durableId="468203466">
+  <w:num w:numId="26" w16cid:durableId="1106193302">
     <w:abstractNumId w:val="19"/>
-  </w:num>
-  <w:num w:numId="26" w16cid:durableId="1106193302">
-    <w:abstractNumId w:val="18"/>
   </w:num>
   <w:num w:numId="27" w16cid:durableId="711002387">
     <w:abstractNumId w:val="4"/>
   </w:num>
   <w:num w:numId="28" w16cid:durableId="478154975">
-    <w:abstractNumId w:val="34"/>
+    <w:abstractNumId w:val="35"/>
   </w:num>
   <w:num w:numId="29" w16cid:durableId="1552423560">
+    <w:abstractNumId w:val="8"/>
+  </w:num>
+  <w:num w:numId="30" w16cid:durableId="367417728">
     <w:abstractNumId w:val="7"/>
   </w:num>
-  <w:num w:numId="30" w16cid:durableId="367417728">
-    <w:abstractNumId w:val="6"/>
-  </w:num>
   <w:num w:numId="31" w16cid:durableId="347758374">
-    <w:abstractNumId w:val="13"/>
+    <w:abstractNumId w:val="14"/>
   </w:num>
   <w:num w:numId="32" w16cid:durableId="764155815">
-    <w:abstractNumId w:val="22"/>
+    <w:abstractNumId w:val="23"/>
   </w:num>
   <w:num w:numId="33" w16cid:durableId="100421049">
-    <w:abstractNumId w:val="10"/>
+    <w:abstractNumId w:val="11"/>
   </w:num>
   <w:num w:numId="34" w16cid:durableId="1432631175">
     <w:abstractNumId w:val="1"/>
   </w:num>
   <w:num w:numId="35" w16cid:durableId="174153050">
-    <w:abstractNumId w:val="29"/>
+    <w:abstractNumId w:val="30"/>
   </w:num>
   <w:num w:numId="36" w16cid:durableId="247033814">
-    <w:abstractNumId w:val="9"/>
+    <w:abstractNumId w:val="10"/>
+  </w:num>
+  <w:num w:numId="37" w16cid:durableId="406540156">
+    <w:abstractNumId w:val="6"/>
   </w:num>
 </w:numbering>
 </file>
@@ -13026,6 +13182,7 @@
     <w:rsid w:val="003F2514"/>
     <w:rsid w:val="0046692B"/>
     <w:rsid w:val="004B4974"/>
+    <w:rsid w:val="004F67EB"/>
     <w:rsid w:val="005A4444"/>
     <w:rsid w:val="00625ED0"/>
     <w:rsid w:val="007069C5"/>

</xml_diff>

<commit_message>
Fixing bugs and update naming convention of bug report with adding bug review to review sheet
</commit_message>
<xml_diff>
--- a/Concept/Project Management Plan for Travel advisor web based app.docx
+++ b/Concept/Project Management Plan for Travel advisor web based app.docx
@@ -3898,7 +3898,7 @@
           <w:szCs w:val="40"/>
         </w:rPr>
       </w:pPr>
-      <w:bookmarkStart w:id="4" w:name="_Toc100929833"/>
+      <w:bookmarkStart w:id="2" w:name="_Toc100929833"/>
       <w:r>
         <w:rPr>
           <w:sz w:val="40"/>
@@ -3928,7 +3928,7 @@
         <w:lastRenderedPageBreak/>
         <w:t>Introduction</w:t>
       </w:r>
-      <w:bookmarkEnd w:id="4"/>
+      <w:bookmarkEnd w:id="2"/>
     </w:p>
     <w:p>
       <w:pPr>
@@ -3943,7 +3943,7 @@
           <w:szCs w:val="32"/>
         </w:rPr>
       </w:pPr>
-      <w:bookmarkStart w:id="5" w:name="_Toc100929834"/>
+      <w:bookmarkStart w:id="3" w:name="_Toc100929834"/>
       <w:r>
         <w:rPr>
           <w:sz w:val="32"/>
@@ -3951,7 +3951,7 @@
         </w:rPr>
         <w:t>Purpose of project management plan</w:t>
       </w:r>
-      <w:bookmarkEnd w:id="5"/>
+      <w:bookmarkEnd w:id="3"/>
     </w:p>
     <w:p>
       <w:pPr>
@@ -4037,8 +4037,8 @@
           <w:szCs w:val="32"/>
         </w:rPr>
       </w:pPr>
-      <w:bookmarkStart w:id="6" w:name="_Toc100523078"/>
-      <w:bookmarkStart w:id="7" w:name="_Toc100929835"/>
+      <w:bookmarkStart w:id="4" w:name="_Toc100523078"/>
+      <w:bookmarkStart w:id="5" w:name="_Toc100929835"/>
       <w:r>
         <w:rPr>
           <w:sz w:val="32"/>
@@ -4046,8 +4046,8 @@
         </w:rPr>
         <w:t>Summary of project charter</w:t>
       </w:r>
-      <w:bookmarkEnd w:id="6"/>
-      <w:bookmarkEnd w:id="7"/>
+      <w:bookmarkEnd w:id="4"/>
+      <w:bookmarkEnd w:id="5"/>
     </w:p>
     <w:p>
       <w:pPr>
@@ -4061,7 +4061,7 @@
           <w:szCs w:val="28"/>
         </w:rPr>
       </w:pPr>
-      <w:bookmarkStart w:id="8" w:name="_Toc100929836"/>
+      <w:bookmarkStart w:id="6" w:name="_Toc100929836"/>
       <w:r>
         <w:rPr>
           <w:sz w:val="28"/>
@@ -4069,7 +4069,7 @@
         </w:rPr>
         <w:t>Introduction</w:t>
       </w:r>
-      <w:bookmarkEnd w:id="8"/>
+      <w:bookmarkEnd w:id="6"/>
     </w:p>
     <w:p>
       <w:pPr>
@@ -4118,7 +4118,7 @@
           <w:rtl/>
         </w:rPr>
       </w:pPr>
-      <w:bookmarkStart w:id="9" w:name="_Toc100929837"/>
+      <w:bookmarkStart w:id="7" w:name="_Toc100929837"/>
       <w:r>
         <w:rPr>
           <w:sz w:val="28"/>
@@ -4126,7 +4126,7 @@
         </w:rPr>
         <w:t>Business need</w:t>
       </w:r>
-      <w:bookmarkEnd w:id="9"/>
+      <w:bookmarkEnd w:id="7"/>
     </w:p>
     <w:p>
       <w:pPr>
@@ -4158,7 +4158,7 @@
           <w:szCs w:val="28"/>
         </w:rPr>
       </w:pPr>
-      <w:bookmarkStart w:id="10" w:name="_Toc100929838"/>
+      <w:bookmarkStart w:id="8" w:name="_Toc100929838"/>
       <w:r>
         <w:rPr>
           <w:sz w:val="28"/>
@@ -4166,7 +4166,7 @@
         </w:rPr>
         <w:t>Unique Solution</w:t>
       </w:r>
-      <w:bookmarkEnd w:id="10"/>
+      <w:bookmarkEnd w:id="8"/>
     </w:p>
     <w:p>
       <w:pPr>
@@ -4183,25 +4183,7 @@
           <w:szCs w:val="24"/>
           <w:lang w:bidi="ar-EG"/>
         </w:rPr>
-        <w:t xml:space="preserve">The customer </w:t>
-      </w:r>
-      <w:proofErr w:type="gramStart"/>
-      <w:r>
-        <w:rPr>
-          <w:sz w:val="24"/>
-          <w:szCs w:val="24"/>
-          <w:lang w:bidi="ar-EG"/>
-        </w:rPr>
-        <w:t>need</w:t>
-      </w:r>
-      <w:proofErr w:type="gramEnd"/>
-      <w:r>
-        <w:rPr>
-          <w:sz w:val="24"/>
-          <w:szCs w:val="24"/>
-          <w:lang w:bidi="ar-EG"/>
-        </w:rPr>
-        <w:t xml:space="preserve"> for an easier way to communicate with the company and booking the trips based on the reviews of the other customers experience in this se saw an opportunity for the company to deliver the value needed to the customer with a little margin of profits.</w:t>
+        <w:t>The customer need for an easier way to communicate with the company and booking the trips based on the reviews of the other customers experience in this se saw an opportunity for the company to deliver the value needed to the customer with a little margin of profits.</w:t>
       </w:r>
     </w:p>
     <w:p>
@@ -4219,25 +4201,7 @@
           <w:szCs w:val="24"/>
           <w:lang w:bidi="ar-EG"/>
         </w:rPr>
-        <w:t xml:space="preserve">Our website </w:t>
-      </w:r>
-      <w:proofErr w:type="gramStart"/>
-      <w:r>
-        <w:rPr>
-          <w:sz w:val="24"/>
-          <w:szCs w:val="24"/>
-          <w:lang w:bidi="ar-EG"/>
-        </w:rPr>
-        <w:t>try</w:t>
-      </w:r>
-      <w:proofErr w:type="gramEnd"/>
-      <w:r>
-        <w:rPr>
-          <w:sz w:val="24"/>
-          <w:szCs w:val="24"/>
-          <w:lang w:bidi="ar-EG"/>
-        </w:rPr>
-        <w:t xml:space="preserve"> to be different as the customer actually find a user friendly interface</w:t>
+        <w:t>Our website try to be different as the customer actually find a user friendly interface</w:t>
       </w:r>
       <w:r>
         <w:rPr>
@@ -4260,7 +4224,7 @@
           <w:szCs w:val="28"/>
         </w:rPr>
       </w:pPr>
-      <w:bookmarkStart w:id="11" w:name="_Toc100929839"/>
+      <w:bookmarkStart w:id="9" w:name="_Toc100929839"/>
       <w:r>
         <w:rPr>
           <w:sz w:val="28"/>
@@ -4268,7 +4232,7 @@
         </w:rPr>
         <w:t>Timeline</w:t>
       </w:r>
-      <w:bookmarkEnd w:id="11"/>
+      <w:bookmarkEnd w:id="9"/>
     </w:p>
     <w:p>
       <w:pPr>
@@ -4327,7 +4291,7 @@
           <w:szCs w:val="28"/>
         </w:rPr>
       </w:pPr>
-      <w:bookmarkStart w:id="12" w:name="_Toc100929840"/>
+      <w:bookmarkStart w:id="10" w:name="_Toc100929840"/>
       <w:r>
         <w:rPr>
           <w:sz w:val="28"/>
@@ -4335,7 +4299,7 @@
         </w:rPr>
         <w:t>Team</w:t>
       </w:r>
-      <w:bookmarkEnd w:id="12"/>
+      <w:bookmarkEnd w:id="10"/>
       <w:r>
         <w:rPr>
           <w:sz w:val="28"/>
@@ -4503,7 +4467,7 @@
           <w:szCs w:val="28"/>
         </w:rPr>
       </w:pPr>
-      <w:bookmarkStart w:id="13" w:name="_Toc100929841"/>
+      <w:bookmarkStart w:id="11" w:name="_Toc100929841"/>
       <w:r>
         <w:rPr>
           <w:sz w:val="28"/>
@@ -4511,7 +4475,7 @@
         </w:rPr>
         <w:t>Conclusion</w:t>
       </w:r>
-      <w:bookmarkEnd w:id="13"/>
+      <w:bookmarkEnd w:id="11"/>
     </w:p>
     <w:p>
       <w:pPr>
@@ -4547,7 +4511,7 @@
           <w:szCs w:val="32"/>
         </w:rPr>
       </w:pPr>
-      <w:bookmarkStart w:id="14" w:name="_Toc100929842"/>
+      <w:bookmarkStart w:id="12" w:name="_Toc100929842"/>
       <w:r>
         <w:rPr>
           <w:sz w:val="32"/>
@@ -4562,7 +4526,7 @@
         </w:rPr>
         <w:t>and Constraints</w:t>
       </w:r>
-      <w:bookmarkEnd w:id="14"/>
+      <w:bookmarkEnd w:id="12"/>
     </w:p>
     <w:p>
       <w:pPr>
@@ -4572,7 +4536,7 @@
           <w:numId w:val="11"/>
         </w:numPr>
       </w:pPr>
-      <w:bookmarkStart w:id="15" w:name="_Toc100929843"/>
+      <w:bookmarkStart w:id="13" w:name="_Toc100929843"/>
       <w:r>
         <w:rPr>
           <w:sz w:val="28"/>
@@ -4583,7 +4547,7 @@
       <w:r>
         <w:t>:</w:t>
       </w:r>
-      <w:bookmarkEnd w:id="15"/>
+      <w:bookmarkEnd w:id="13"/>
     </w:p>
     <w:p>
       <w:pPr>
@@ -4693,7 +4657,7 @@
           <w:numId w:val="11"/>
         </w:numPr>
       </w:pPr>
-      <w:bookmarkStart w:id="16" w:name="_Toc100929844"/>
+      <w:bookmarkStart w:id="14" w:name="_Toc100929844"/>
       <w:r>
         <w:rPr>
           <w:sz w:val="28"/>
@@ -4704,7 +4668,7 @@
       <w:r>
         <w:t>:</w:t>
       </w:r>
-      <w:bookmarkEnd w:id="16"/>
+      <w:bookmarkEnd w:id="14"/>
     </w:p>
     <w:p>
       <w:pPr>
@@ -4786,7 +4750,7 @@
           <w:szCs w:val="32"/>
         </w:rPr>
       </w:pPr>
-      <w:bookmarkStart w:id="17" w:name="_Toc100929845"/>
+      <w:bookmarkStart w:id="15" w:name="_Toc100929845"/>
       <w:r>
         <w:rPr>
           <w:sz w:val="32"/>
@@ -4794,7 +4758,7 @@
         </w:rPr>
         <w:t>Scope Management</w:t>
       </w:r>
-      <w:bookmarkEnd w:id="17"/>
+      <w:bookmarkEnd w:id="15"/>
     </w:p>
     <w:p>
       <w:pPr>
@@ -4856,7 +4820,7 @@
           <w:szCs w:val="32"/>
         </w:rPr>
       </w:pPr>
-      <w:bookmarkStart w:id="18" w:name="_Toc100929846"/>
+      <w:bookmarkStart w:id="16" w:name="_Toc100929846"/>
       <w:r>
         <w:rPr>
           <w:sz w:val="32"/>
@@ -4864,7 +4828,7 @@
         </w:rPr>
         <w:t>Work Breakdown Structure</w:t>
       </w:r>
-      <w:bookmarkEnd w:id="18"/>
+      <w:bookmarkEnd w:id="16"/>
     </w:p>
     <w:p>
       <w:pPr>
@@ -4878,7 +4842,7 @@
           <w:szCs w:val="28"/>
         </w:rPr>
       </w:pPr>
-      <w:bookmarkStart w:id="19" w:name="_Toc100929847"/>
+      <w:bookmarkStart w:id="17" w:name="_Toc100929847"/>
       <w:r>
         <w:rPr>
           <w:sz w:val="28"/>
@@ -4886,7 +4850,7 @@
         </w:rPr>
         <w:t>Diagram</w:t>
       </w:r>
-      <w:bookmarkEnd w:id="19"/>
+      <w:bookmarkEnd w:id="17"/>
     </w:p>
     <w:p>
       <w:pPr>
@@ -4963,27 +4927,14 @@
       <w:r>
         <w:t xml:space="preserve">Figure </w:t>
       </w:r>
-      <w:r>
-        <w:fldChar w:fldCharType="begin"/>
-      </w:r>
-      <w:r>
-        <w:instrText xml:space="preserve"> SEQ Figure \* ARABIC </w:instrText>
-      </w:r>
-      <w:r>
-        <w:fldChar w:fldCharType="separate"/>
-      </w:r>
-      <w:r>
-        <w:rPr>
-          <w:noProof/>
-        </w:rPr>
-        <w:t>1</w:t>
-      </w:r>
-      <w:r>
-        <w:rPr>
-          <w:noProof/>
-        </w:rPr>
-        <w:fldChar w:fldCharType="end"/>
-      </w:r>
+      <w:fldSimple w:instr=" SEQ Figure \* ARABIC ">
+        <w:r>
+          <w:rPr>
+            <w:noProof/>
+          </w:rPr>
+          <w:t>1</w:t>
+        </w:r>
+      </w:fldSimple>
       <w:r>
         <w:rPr>
           <w:noProof/>
@@ -5003,7 +4954,7 @@
           <w:szCs w:val="28"/>
         </w:rPr>
       </w:pPr>
-      <w:bookmarkStart w:id="20" w:name="_Toc100929848"/>
+      <w:bookmarkStart w:id="18" w:name="_Toc100929848"/>
       <w:r>
         <w:rPr>
           <w:sz w:val="28"/>
@@ -5011,7 +4962,7 @@
         </w:rPr>
         <w:t>Responsibilities</w:t>
       </w:r>
-      <w:bookmarkEnd w:id="20"/>
+      <w:bookmarkEnd w:id="18"/>
     </w:p>
     <w:p>
       <w:pPr>
@@ -5040,7 +4991,7 @@
           <w:szCs w:val="40"/>
         </w:rPr>
       </w:pPr>
-      <w:bookmarkStart w:id="21" w:name="_Toc100929849"/>
+      <w:bookmarkStart w:id="19" w:name="_Toc100929849"/>
       <w:r>
         <w:rPr>
           <w:sz w:val="40"/>
@@ -5055,7 +5006,7 @@
         </w:rPr>
         <w:t xml:space="preserve"> Management</w:t>
       </w:r>
-      <w:bookmarkEnd w:id="21"/>
+      <w:bookmarkEnd w:id="19"/>
     </w:p>
     <w:p>
       <w:pPr>
@@ -5086,7 +5037,7 @@
           <w:szCs w:val="40"/>
         </w:rPr>
       </w:pPr>
-      <w:bookmarkStart w:id="22" w:name="_Toc100929850"/>
+      <w:bookmarkStart w:id="20" w:name="_Toc100929850"/>
       <w:r>
         <w:rPr>
           <w:sz w:val="40"/>
@@ -5094,7 +5045,7 @@
         </w:rPr>
         <w:t>Quality management</w:t>
       </w:r>
-      <w:bookmarkEnd w:id="22"/>
+      <w:bookmarkEnd w:id="20"/>
       <w:r>
         <w:rPr>
           <w:sz w:val="40"/>
@@ -5158,7 +5109,7 @@
           <w:szCs w:val="40"/>
         </w:rPr>
       </w:pPr>
-      <w:bookmarkStart w:id="23" w:name="_Toc100929851"/>
+      <w:bookmarkStart w:id="21" w:name="_Toc100929851"/>
       <w:r>
         <w:rPr>
           <w:sz w:val="40"/>
@@ -5167,7 +5118,7 @@
         <w:lastRenderedPageBreak/>
         <w:t>Configuration Management</w:t>
       </w:r>
-      <w:bookmarkEnd w:id="23"/>
+      <w:bookmarkEnd w:id="21"/>
     </w:p>
     <w:p>
       <w:pPr>
@@ -5181,7 +5132,7 @@
           <w:szCs w:val="32"/>
         </w:rPr>
       </w:pPr>
-      <w:bookmarkStart w:id="24" w:name="_Toc100929852"/>
+      <w:bookmarkStart w:id="22" w:name="_Toc100929852"/>
       <w:r>
         <w:rPr>
           <w:sz w:val="32"/>
@@ -5189,7 +5140,7 @@
         </w:rPr>
         <w:t>Tracing and control</w:t>
       </w:r>
-      <w:bookmarkEnd w:id="24"/>
+      <w:bookmarkEnd w:id="22"/>
     </w:p>
     <w:p>
       <w:pPr>
@@ -5252,7 +5203,7 @@
         <w:lastRenderedPageBreak/>
         <w:t xml:space="preserve"> </w:t>
       </w:r>
-      <w:bookmarkStart w:id="25" w:name="_Toc100929853"/>
+      <w:bookmarkStart w:id="23" w:name="_Toc100929853"/>
       <w:r>
         <w:rPr>
           <w:sz w:val="32"/>
@@ -5260,7 +5211,7 @@
         </w:rPr>
         <w:t>Folder structure</w:t>
       </w:r>
-      <w:bookmarkEnd w:id="25"/>
+      <w:bookmarkEnd w:id="23"/>
       <w:r>
         <w:rPr>
           <w:sz w:val="32"/>
@@ -5614,7 +5565,7 @@
           <w:szCs w:val="32"/>
         </w:rPr>
       </w:pPr>
-      <w:bookmarkStart w:id="26" w:name="_Toc100929854"/>
+      <w:bookmarkStart w:id="24" w:name="_Toc100929854"/>
       <w:r>
         <w:rPr>
           <w:sz w:val="32"/>
@@ -5622,7 +5573,7 @@
         </w:rPr>
         <w:t>Guidelines for using the CM Tool</w:t>
       </w:r>
-      <w:bookmarkEnd w:id="26"/>
+      <w:bookmarkEnd w:id="24"/>
     </w:p>
     <w:p>
       <w:pPr>
@@ -6374,7 +6325,28 @@
           <w:sz w:val="24"/>
           <w:szCs w:val="24"/>
         </w:rPr>
-        <w:t>Test cases must start with the shortage of test case (TC) followed by module name and end with test case number.</w:t>
+        <w:t xml:space="preserve">Test cases </w:t>
+      </w:r>
+      <w:r>
+        <w:rPr>
+          <w:sz w:val="24"/>
+          <w:szCs w:val="24"/>
+        </w:rPr>
+        <w:t xml:space="preserve">ID </w:t>
+      </w:r>
+      <w:r>
+        <w:rPr>
+          <w:sz w:val="24"/>
+          <w:szCs w:val="24"/>
+        </w:rPr>
+        <w:t>must start with the shortage of test case (TC) followed by module name and end with test case number</w:t>
+      </w:r>
+      <w:r>
+        <w:rPr>
+          <w:sz w:val="24"/>
+          <w:szCs w:val="24"/>
+        </w:rPr>
+        <w:t xml:space="preserve"> and it must contain (ID, Title, Description, Pre condition, Steps, Expected result, actual result, Status, Author, Date).</w:t>
       </w:r>
     </w:p>
     <w:p>
@@ -6399,6 +6371,151 @@
     </w:p>
     <w:p>
       <w:pPr>
+        <w:ind w:left="360"/>
+        <w:rPr>
+          <w:sz w:val="24"/>
+          <w:szCs w:val="24"/>
+        </w:rPr>
+      </w:pPr>
+    </w:p>
+    <w:p>
+      <w:pPr>
+        <w:rPr>
+          <w:b/>
+          <w:bCs/>
+          <w:sz w:val="28"/>
+          <w:szCs w:val="28"/>
+        </w:rPr>
+      </w:pPr>
+      <w:r>
+        <w:rPr>
+          <w:b/>
+          <w:bCs/>
+          <w:sz w:val="28"/>
+          <w:szCs w:val="28"/>
+        </w:rPr>
+        <w:t>Bug Report</w:t>
+      </w:r>
+      <w:r>
+        <w:rPr>
+          <w:b/>
+          <w:bCs/>
+          <w:sz w:val="28"/>
+          <w:szCs w:val="28"/>
+        </w:rPr>
+        <w:t>:</w:t>
+      </w:r>
+      <w:r>
+        <w:rPr>
+          <w:b/>
+          <w:bCs/>
+          <w:sz w:val="28"/>
+          <w:szCs w:val="28"/>
+        </w:rPr>
+        <w:t xml:space="preserve"> </w:t>
+      </w:r>
+    </w:p>
+    <w:p>
+      <w:pPr>
+        <w:rPr>
+          <w:sz w:val="24"/>
+          <w:szCs w:val="24"/>
+        </w:rPr>
+      </w:pPr>
+      <w:r>
+        <w:rPr>
+          <w:sz w:val="24"/>
+          <w:szCs w:val="24"/>
+        </w:rPr>
+        <w:t>Bug</w:t>
+      </w:r>
+      <w:r>
+        <w:rPr>
+          <w:sz w:val="24"/>
+          <w:szCs w:val="24"/>
+        </w:rPr>
+        <w:t xml:space="preserve"> </w:t>
+      </w:r>
+      <w:r>
+        <w:rPr>
+          <w:sz w:val="24"/>
+          <w:szCs w:val="24"/>
+        </w:rPr>
+        <w:t>Report</w:t>
+      </w:r>
+      <w:r>
+        <w:rPr>
+          <w:sz w:val="24"/>
+          <w:szCs w:val="24"/>
+        </w:rPr>
+        <w:t xml:space="preserve"> </w:t>
+      </w:r>
+      <w:r>
+        <w:rPr>
+          <w:sz w:val="24"/>
+          <w:szCs w:val="24"/>
+        </w:rPr>
+        <w:t xml:space="preserve">ID </w:t>
+      </w:r>
+      <w:r>
+        <w:rPr>
+          <w:sz w:val="24"/>
+          <w:szCs w:val="24"/>
+        </w:rPr>
+        <w:t>must start with the shortage of test case (TC) followed by module name and end with test case number</w:t>
+      </w:r>
+      <w:r>
+        <w:rPr>
+          <w:sz w:val="24"/>
+          <w:szCs w:val="24"/>
+        </w:rPr>
+        <w:t xml:space="preserve"> </w:t>
+      </w:r>
+      <w:r>
+        <w:rPr>
+          <w:sz w:val="24"/>
+          <w:szCs w:val="24"/>
+        </w:rPr>
+        <w:t>it must contain (ID, Title, Description, Pre condition, Steps, Expected result, actual result, Status,</w:t>
+      </w:r>
+      <w:r>
+        <w:rPr>
+          <w:sz w:val="24"/>
+          <w:szCs w:val="24"/>
+        </w:rPr>
+        <w:t xml:space="preserve"> Priority, </w:t>
+      </w:r>
+      <w:r>
+        <w:rPr>
+          <w:sz w:val="24"/>
+          <w:szCs w:val="24"/>
+        </w:rPr>
+        <w:t>Severity</w:t>
+      </w:r>
+      <w:r>
+        <w:rPr>
+          <w:sz w:val="24"/>
+          <w:szCs w:val="24"/>
+        </w:rPr>
+        <w:t>,</w:t>
+      </w:r>
+      <w:r>
+        <w:rPr>
+          <w:sz w:val="24"/>
+          <w:szCs w:val="24"/>
+        </w:rPr>
+        <w:t xml:space="preserve"> Author, Date)</w:t>
+      </w:r>
+      <w:r>
+        <w:rPr>
+          <w:sz w:val="24"/>
+          <w:szCs w:val="24"/>
+        </w:rPr>
+        <w:t>.</w:t>
+      </w:r>
+    </w:p>
+    <w:p>
+      <w:pPr>
         <w:rPr>
           <w:sz w:val="24"/>
           <w:szCs w:val="24"/>
@@ -6417,7 +6534,7 @@
           <w:szCs w:val="36"/>
         </w:rPr>
       </w:pPr>
-      <w:bookmarkStart w:id="27" w:name="_Toc100929855"/>
+      <w:bookmarkStart w:id="25" w:name="_Toc100929855"/>
       <w:r>
         <w:rPr>
           <w:sz w:val="36"/>
@@ -6425,7 +6542,7 @@
         </w:rPr>
         <w:t>Communication Management</w:t>
       </w:r>
-      <w:bookmarkEnd w:id="27"/>
+      <w:bookmarkEnd w:id="25"/>
     </w:p>
     <w:tbl>
       <w:tblPr>
@@ -6737,6 +6854,7 @@
           </w:tcPr>
           <w:p>
             <w:r>
+              <w:lastRenderedPageBreak/>
               <w:t xml:space="preserve">Customer Collaboration </w:t>
             </w:r>
           </w:p>
@@ -6882,16 +7000,15 @@
           <w:szCs w:val="40"/>
         </w:rPr>
       </w:pPr>
-      <w:bookmarkStart w:id="28" w:name="_Toc100929856"/>
+      <w:bookmarkStart w:id="26" w:name="_Toc100929856"/>
       <w:r>
         <w:rPr>
           <w:sz w:val="40"/>
           <w:szCs w:val="40"/>
         </w:rPr>
-        <w:lastRenderedPageBreak/>
         <w:t>Risk Management</w:t>
       </w:r>
-      <w:bookmarkEnd w:id="28"/>
+      <w:bookmarkEnd w:id="26"/>
     </w:p>
     <w:p>
       <w:pPr>
@@ -6937,7 +7054,7 @@
           <w:szCs w:val="32"/>
         </w:rPr>
       </w:pPr>
-      <w:bookmarkStart w:id="29" w:name="_Toc100929857"/>
+      <w:bookmarkStart w:id="27" w:name="_Toc100929857"/>
       <w:r>
         <w:rPr>
           <w:sz w:val="32"/>
@@ -6945,7 +7062,7 @@
         </w:rPr>
         <w:t>Risk log</w:t>
       </w:r>
-      <w:bookmarkEnd w:id="29"/>
+      <w:bookmarkEnd w:id="27"/>
     </w:p>
     <w:p>
       <w:pPr>
@@ -7142,7 +7259,7 @@
           <w:szCs w:val="40"/>
         </w:rPr>
       </w:pPr>
-      <w:bookmarkStart w:id="30" w:name="_Toc100929858"/>
+      <w:bookmarkStart w:id="28" w:name="_Toc100929858"/>
       <w:r>
         <w:rPr>
           <w:sz w:val="40"/>
@@ -7150,7 +7267,7 @@
         </w:rPr>
         <w:t>Issue Management</w:t>
       </w:r>
-      <w:bookmarkEnd w:id="30"/>
+      <w:bookmarkEnd w:id="28"/>
     </w:p>
     <w:p>
       <w:pPr>
@@ -7201,7 +7318,7 @@
           <w:szCs w:val="32"/>
         </w:rPr>
       </w:pPr>
-      <w:bookmarkStart w:id="31" w:name="_Toc100929859"/>
+      <w:bookmarkStart w:id="29" w:name="_Toc100929859"/>
       <w:r>
         <w:rPr>
           <w:sz w:val="32"/>
@@ -7209,7 +7326,7 @@
         </w:rPr>
         <w:t>Escalations</w:t>
       </w:r>
-      <w:bookmarkEnd w:id="31"/>
+      <w:bookmarkEnd w:id="29"/>
     </w:p>
     <w:p/>
     <w:p>
@@ -7300,7 +7417,7 @@
           <w:rtl/>
         </w:rPr>
       </w:pPr>
-      <w:bookmarkStart w:id="32" w:name="_Toc100929860"/>
+      <w:bookmarkStart w:id="30" w:name="_Toc100929860"/>
       <w:r>
         <w:rPr>
           <w:sz w:val="40"/>
@@ -7308,7 +7425,7 @@
         </w:rPr>
         <w:t>APPENDEIX A</w:t>
       </w:r>
-      <w:bookmarkEnd w:id="32"/>
+      <w:bookmarkEnd w:id="30"/>
     </w:p>
     <w:tbl>
       <w:tblPr>
@@ -7665,6 +7782,7 @@
                 <w:sz w:val="24"/>
                 <w:szCs w:val="24"/>
               </w:rPr>
+              <w:lastRenderedPageBreak/>
               <w:t>RCIA</w:t>
             </w:r>
           </w:p>
@@ -7893,7 +8011,6 @@
                 <w:sz w:val="24"/>
                 <w:szCs w:val="24"/>
               </w:rPr>
-              <w:lastRenderedPageBreak/>
               <w:t>Risk Log</w:t>
             </w:r>
           </w:p>
@@ -13189,6 +13306,7 @@
     <w:rsid w:val="00723005"/>
     <w:rsid w:val="00766775"/>
     <w:rsid w:val="007777CB"/>
+    <w:rsid w:val="00846AB3"/>
     <w:rsid w:val="00865F2F"/>
     <w:rsid w:val="00977D54"/>
     <w:rsid w:val="00AF1ACE"/>

</xml_diff>

<commit_message>
Updated Test case execution, Update RTM , Update Bug report, Create Test excution Summary, Bug report Summary,Update Impact Analysis, Update Reviews sheet
</commit_message>
<xml_diff>
--- a/Concept/Project Management Plan for Travel advisor web based app.docx
+++ b/Concept/Project Management Plan for Travel advisor web based app.docx
@@ -3898,7 +3898,7 @@
           <w:szCs w:val="40"/>
         </w:rPr>
       </w:pPr>
-      <w:bookmarkStart w:id="2" w:name="_Toc100929833"/>
+      <w:bookmarkStart w:id="4" w:name="_Toc100929833"/>
       <w:r>
         <w:rPr>
           <w:sz w:val="40"/>
@@ -3928,7 +3928,7 @@
         <w:lastRenderedPageBreak/>
         <w:t>Introduction</w:t>
       </w:r>
-      <w:bookmarkEnd w:id="2"/>
+      <w:bookmarkEnd w:id="4"/>
     </w:p>
     <w:p>
       <w:pPr>
@@ -3943,7 +3943,7 @@
           <w:szCs w:val="32"/>
         </w:rPr>
       </w:pPr>
-      <w:bookmarkStart w:id="3" w:name="_Toc100929834"/>
+      <w:bookmarkStart w:id="5" w:name="_Toc100929834"/>
       <w:r>
         <w:rPr>
           <w:sz w:val="32"/>
@@ -3951,7 +3951,7 @@
         </w:rPr>
         <w:t>Purpose of project management plan</w:t>
       </w:r>
-      <w:bookmarkEnd w:id="3"/>
+      <w:bookmarkEnd w:id="5"/>
     </w:p>
     <w:p>
       <w:pPr>
@@ -4037,8 +4037,8 @@
           <w:szCs w:val="32"/>
         </w:rPr>
       </w:pPr>
-      <w:bookmarkStart w:id="4" w:name="_Toc100523078"/>
-      <w:bookmarkStart w:id="5" w:name="_Toc100929835"/>
+      <w:bookmarkStart w:id="6" w:name="_Toc100523078"/>
+      <w:bookmarkStart w:id="7" w:name="_Toc100929835"/>
       <w:r>
         <w:rPr>
           <w:sz w:val="32"/>
@@ -4046,8 +4046,8 @@
         </w:rPr>
         <w:t>Summary of project charter</w:t>
       </w:r>
-      <w:bookmarkEnd w:id="4"/>
-      <w:bookmarkEnd w:id="5"/>
+      <w:bookmarkEnd w:id="6"/>
+      <w:bookmarkEnd w:id="7"/>
     </w:p>
     <w:p>
       <w:pPr>
@@ -4061,7 +4061,7 @@
           <w:szCs w:val="28"/>
         </w:rPr>
       </w:pPr>
-      <w:bookmarkStart w:id="6" w:name="_Toc100929836"/>
+      <w:bookmarkStart w:id="8" w:name="_Toc100929836"/>
       <w:r>
         <w:rPr>
           <w:sz w:val="28"/>
@@ -4069,7 +4069,7 @@
         </w:rPr>
         <w:t>Introduction</w:t>
       </w:r>
-      <w:bookmarkEnd w:id="6"/>
+      <w:bookmarkEnd w:id="8"/>
     </w:p>
     <w:p>
       <w:pPr>
@@ -4118,7 +4118,7 @@
           <w:rtl/>
         </w:rPr>
       </w:pPr>
-      <w:bookmarkStart w:id="7" w:name="_Toc100929837"/>
+      <w:bookmarkStart w:id="9" w:name="_Toc100929837"/>
       <w:r>
         <w:rPr>
           <w:sz w:val="28"/>
@@ -4126,7 +4126,7 @@
         </w:rPr>
         <w:t>Business need</w:t>
       </w:r>
-      <w:bookmarkEnd w:id="7"/>
+      <w:bookmarkEnd w:id="9"/>
     </w:p>
     <w:p>
       <w:pPr>
@@ -4158,7 +4158,7 @@
           <w:szCs w:val="28"/>
         </w:rPr>
       </w:pPr>
-      <w:bookmarkStart w:id="8" w:name="_Toc100929838"/>
+      <w:bookmarkStart w:id="10" w:name="_Toc100929838"/>
       <w:r>
         <w:rPr>
           <w:sz w:val="28"/>
@@ -4166,7 +4166,7 @@
         </w:rPr>
         <w:t>Unique Solution</w:t>
       </w:r>
-      <w:bookmarkEnd w:id="8"/>
+      <w:bookmarkEnd w:id="10"/>
     </w:p>
     <w:p>
       <w:pPr>
@@ -4183,7 +4183,25 @@
           <w:szCs w:val="24"/>
           <w:lang w:bidi="ar-EG"/>
         </w:rPr>
-        <w:t>The customer need for an easier way to communicate with the company and booking the trips based on the reviews of the other customers experience in this se saw an opportunity for the company to deliver the value needed to the customer with a little margin of profits.</w:t>
+        <w:t xml:space="preserve">The customer </w:t>
+      </w:r>
+      <w:proofErr w:type="gramStart"/>
+      <w:r>
+        <w:rPr>
+          <w:sz w:val="24"/>
+          <w:szCs w:val="24"/>
+          <w:lang w:bidi="ar-EG"/>
+        </w:rPr>
+        <w:t>need</w:t>
+      </w:r>
+      <w:proofErr w:type="gramEnd"/>
+      <w:r>
+        <w:rPr>
+          <w:sz w:val="24"/>
+          <w:szCs w:val="24"/>
+          <w:lang w:bidi="ar-EG"/>
+        </w:rPr>
+        <w:t xml:space="preserve"> for an easier way to communicate with the company and booking the trips based on the reviews of the other customers experience in this se saw an opportunity for the company to deliver the value needed to the customer with a little margin of profits.</w:t>
       </w:r>
     </w:p>
     <w:p>
@@ -4201,7 +4219,25 @@
           <w:szCs w:val="24"/>
           <w:lang w:bidi="ar-EG"/>
         </w:rPr>
-        <w:t>Our website try to be different as the customer actually find a user friendly interface</w:t>
+        <w:t xml:space="preserve">Our website </w:t>
+      </w:r>
+      <w:proofErr w:type="gramStart"/>
+      <w:r>
+        <w:rPr>
+          <w:sz w:val="24"/>
+          <w:szCs w:val="24"/>
+          <w:lang w:bidi="ar-EG"/>
+        </w:rPr>
+        <w:t>try</w:t>
+      </w:r>
+      <w:proofErr w:type="gramEnd"/>
+      <w:r>
+        <w:rPr>
+          <w:sz w:val="24"/>
+          <w:szCs w:val="24"/>
+          <w:lang w:bidi="ar-EG"/>
+        </w:rPr>
+        <w:t xml:space="preserve"> to be different as the customer actually find a user friendly interface</w:t>
       </w:r>
       <w:r>
         <w:rPr>
@@ -4224,7 +4260,7 @@
           <w:szCs w:val="28"/>
         </w:rPr>
       </w:pPr>
-      <w:bookmarkStart w:id="9" w:name="_Toc100929839"/>
+      <w:bookmarkStart w:id="11" w:name="_Toc100929839"/>
       <w:r>
         <w:rPr>
           <w:sz w:val="28"/>
@@ -4232,7 +4268,7 @@
         </w:rPr>
         <w:t>Timeline</w:t>
       </w:r>
-      <w:bookmarkEnd w:id="9"/>
+      <w:bookmarkEnd w:id="11"/>
     </w:p>
     <w:p>
       <w:pPr>
@@ -4291,7 +4327,7 @@
           <w:szCs w:val="28"/>
         </w:rPr>
       </w:pPr>
-      <w:bookmarkStart w:id="10" w:name="_Toc100929840"/>
+      <w:bookmarkStart w:id="12" w:name="_Toc100929840"/>
       <w:r>
         <w:rPr>
           <w:sz w:val="28"/>
@@ -4299,7 +4335,7 @@
         </w:rPr>
         <w:t>Team</w:t>
       </w:r>
-      <w:bookmarkEnd w:id="10"/>
+      <w:bookmarkEnd w:id="12"/>
       <w:r>
         <w:rPr>
           <w:sz w:val="28"/>
@@ -4376,7 +4412,23 @@
           <w:sz w:val="24"/>
           <w:szCs w:val="24"/>
         </w:rPr>
-        <w:t xml:space="preserve">Ahmed Medhat: Developer ,Designer and Tester </w:t>
+        <w:t xml:space="preserve">Ahmed Medhat: </w:t>
+      </w:r>
+      <w:proofErr w:type="gramStart"/>
+      <w:r>
+        <w:rPr>
+          <w:sz w:val="24"/>
+          <w:szCs w:val="24"/>
+        </w:rPr>
+        <w:t>Developer ,Designer</w:t>
+      </w:r>
+      <w:proofErr w:type="gramEnd"/>
+      <w:r>
+        <w:rPr>
+          <w:sz w:val="24"/>
+          <w:szCs w:val="24"/>
+        </w:rPr>
+        <w:t xml:space="preserve"> and Tester </w:t>
       </w:r>
     </w:p>
     <w:p>
@@ -4467,7 +4519,7 @@
           <w:szCs w:val="28"/>
         </w:rPr>
       </w:pPr>
-      <w:bookmarkStart w:id="11" w:name="_Toc100929841"/>
+      <w:bookmarkStart w:id="13" w:name="_Toc100929841"/>
       <w:r>
         <w:rPr>
           <w:sz w:val="28"/>
@@ -4475,7 +4527,7 @@
         </w:rPr>
         <w:t>Conclusion</w:t>
       </w:r>
-      <w:bookmarkEnd w:id="11"/>
+      <w:bookmarkEnd w:id="13"/>
     </w:p>
     <w:p>
       <w:pPr>
@@ -4511,7 +4563,7 @@
           <w:szCs w:val="32"/>
         </w:rPr>
       </w:pPr>
-      <w:bookmarkStart w:id="12" w:name="_Toc100929842"/>
+      <w:bookmarkStart w:id="14" w:name="_Toc100929842"/>
       <w:r>
         <w:rPr>
           <w:sz w:val="32"/>
@@ -4526,7 +4578,7 @@
         </w:rPr>
         <w:t>and Constraints</w:t>
       </w:r>
-      <w:bookmarkEnd w:id="12"/>
+      <w:bookmarkEnd w:id="14"/>
     </w:p>
     <w:p>
       <w:pPr>
@@ -4536,7 +4588,7 @@
           <w:numId w:val="11"/>
         </w:numPr>
       </w:pPr>
-      <w:bookmarkStart w:id="13" w:name="_Toc100929843"/>
+      <w:bookmarkStart w:id="15" w:name="_Toc100929843"/>
       <w:r>
         <w:rPr>
           <w:sz w:val="28"/>
@@ -4547,7 +4599,7 @@
       <w:r>
         <w:t>:</w:t>
       </w:r>
-      <w:bookmarkEnd w:id="13"/>
+      <w:bookmarkEnd w:id="15"/>
     </w:p>
     <w:p>
       <w:pPr>
@@ -4606,7 +4658,23 @@
           <w:sz w:val="24"/>
           <w:szCs w:val="24"/>
         </w:rPr>
-        <w:t>Operating System: Win 7,XP, Vista, 8, 10, 11.</w:t>
+        <w:t xml:space="preserve">Operating System: Win </w:t>
+      </w:r>
+      <w:proofErr w:type="gramStart"/>
+      <w:r>
+        <w:rPr>
+          <w:sz w:val="24"/>
+          <w:szCs w:val="24"/>
+        </w:rPr>
+        <w:t>7,XP</w:t>
+      </w:r>
+      <w:proofErr w:type="gramEnd"/>
+      <w:r>
+        <w:rPr>
+          <w:sz w:val="24"/>
+          <w:szCs w:val="24"/>
+        </w:rPr>
+        <w:t>, Vista, 8, 10, 11.</w:t>
       </w:r>
     </w:p>
     <w:p>
@@ -4657,7 +4725,7 @@
           <w:numId w:val="11"/>
         </w:numPr>
       </w:pPr>
-      <w:bookmarkStart w:id="14" w:name="_Toc100929844"/>
+      <w:bookmarkStart w:id="16" w:name="_Toc100929844"/>
       <w:r>
         <w:rPr>
           <w:sz w:val="28"/>
@@ -4668,7 +4736,7 @@
       <w:r>
         <w:t>:</w:t>
       </w:r>
-      <w:bookmarkEnd w:id="14"/>
+      <w:bookmarkEnd w:id="16"/>
     </w:p>
     <w:p>
       <w:pPr>
@@ -4750,7 +4818,7 @@
           <w:szCs w:val="32"/>
         </w:rPr>
       </w:pPr>
-      <w:bookmarkStart w:id="15" w:name="_Toc100929845"/>
+      <w:bookmarkStart w:id="17" w:name="_Toc100929845"/>
       <w:r>
         <w:rPr>
           <w:sz w:val="32"/>
@@ -4758,7 +4826,7 @@
         </w:rPr>
         <w:t>Scope Management</w:t>
       </w:r>
-      <w:bookmarkEnd w:id="15"/>
+      <w:bookmarkEnd w:id="17"/>
     </w:p>
     <w:p>
       <w:pPr>
@@ -4773,7 +4841,23 @@
           <w:sz w:val="24"/>
           <w:szCs w:val="24"/>
         </w:rPr>
-        <w:t xml:space="preserve">Scope management plan is discussed in two file the scope statement which define the scope and scope management plan which is describing how to manage the scope  these files are both in the Concept folder under the names (Project </w:t>
+        <w:t xml:space="preserve">Scope management plan is discussed in two file the scope statement which define the scope and scope management plan which is describing how to manage the </w:t>
+      </w:r>
+      <w:proofErr w:type="gramStart"/>
+      <w:r>
+        <w:rPr>
+          <w:sz w:val="24"/>
+          <w:szCs w:val="24"/>
+        </w:rPr>
+        <w:t>scope  these</w:t>
+      </w:r>
+      <w:proofErr w:type="gramEnd"/>
+      <w:r>
+        <w:rPr>
+          <w:sz w:val="24"/>
+          <w:szCs w:val="24"/>
+        </w:rPr>
+        <w:t xml:space="preserve"> files are both in the Concept folder under the names (Project </w:t>
       </w:r>
       <w:proofErr w:type="spellStart"/>
       <w:r>
@@ -4820,7 +4904,7 @@
           <w:szCs w:val="32"/>
         </w:rPr>
       </w:pPr>
-      <w:bookmarkStart w:id="16" w:name="_Toc100929846"/>
+      <w:bookmarkStart w:id="18" w:name="_Toc100929846"/>
       <w:r>
         <w:rPr>
           <w:sz w:val="32"/>
@@ -4828,7 +4912,7 @@
         </w:rPr>
         <w:t>Work Breakdown Structure</w:t>
       </w:r>
-      <w:bookmarkEnd w:id="16"/>
+      <w:bookmarkEnd w:id="18"/>
     </w:p>
     <w:p>
       <w:pPr>
@@ -4842,7 +4926,7 @@
           <w:szCs w:val="28"/>
         </w:rPr>
       </w:pPr>
-      <w:bookmarkStart w:id="17" w:name="_Toc100929847"/>
+      <w:bookmarkStart w:id="19" w:name="_Toc100929847"/>
       <w:r>
         <w:rPr>
           <w:sz w:val="28"/>
@@ -4850,7 +4934,7 @@
         </w:rPr>
         <w:t>Diagram</w:t>
       </w:r>
-      <w:bookmarkEnd w:id="17"/>
+      <w:bookmarkEnd w:id="19"/>
     </w:p>
     <w:p>
       <w:pPr>
@@ -4927,14 +5011,27 @@
       <w:r>
         <w:t xml:space="preserve">Figure </w:t>
       </w:r>
-      <w:fldSimple w:instr=" SEQ Figure \* ARABIC ">
-        <w:r>
-          <w:rPr>
-            <w:noProof/>
-          </w:rPr>
-          <w:t>1</w:t>
-        </w:r>
-      </w:fldSimple>
+      <w:r>
+        <w:fldChar w:fldCharType="begin"/>
+      </w:r>
+      <w:r>
+        <w:instrText xml:space="preserve"> SEQ Figure \* ARABIC </w:instrText>
+      </w:r>
+      <w:r>
+        <w:fldChar w:fldCharType="separate"/>
+      </w:r>
+      <w:r>
+        <w:rPr>
+          <w:noProof/>
+        </w:rPr>
+        <w:t>1</w:t>
+      </w:r>
+      <w:r>
+        <w:rPr>
+          <w:noProof/>
+        </w:rPr>
+        <w:fldChar w:fldCharType="end"/>
+      </w:r>
       <w:r>
         <w:rPr>
           <w:noProof/>
@@ -4954,7 +5051,7 @@
           <w:szCs w:val="28"/>
         </w:rPr>
       </w:pPr>
-      <w:bookmarkStart w:id="18" w:name="_Toc100929848"/>
+      <w:bookmarkStart w:id="20" w:name="_Toc100929848"/>
       <w:r>
         <w:rPr>
           <w:sz w:val="28"/>
@@ -4962,7 +5059,7 @@
         </w:rPr>
         <w:t>Responsibilities</w:t>
       </w:r>
-      <w:bookmarkEnd w:id="18"/>
+      <w:bookmarkEnd w:id="20"/>
     </w:p>
     <w:p>
       <w:pPr>
@@ -4991,7 +5088,7 @@
           <w:szCs w:val="40"/>
         </w:rPr>
       </w:pPr>
-      <w:bookmarkStart w:id="19" w:name="_Toc100929849"/>
+      <w:bookmarkStart w:id="21" w:name="_Toc100929849"/>
       <w:r>
         <w:rPr>
           <w:sz w:val="40"/>
@@ -5006,7 +5103,7 @@
         </w:rPr>
         <w:t xml:space="preserve"> Management</w:t>
       </w:r>
-      <w:bookmarkEnd w:id="19"/>
+      <w:bookmarkEnd w:id="21"/>
     </w:p>
     <w:p>
       <w:pPr>
@@ -5037,7 +5134,7 @@
           <w:szCs w:val="40"/>
         </w:rPr>
       </w:pPr>
-      <w:bookmarkStart w:id="20" w:name="_Toc100929850"/>
+      <w:bookmarkStart w:id="22" w:name="_Toc100929850"/>
       <w:r>
         <w:rPr>
           <w:sz w:val="40"/>
@@ -5045,7 +5142,7 @@
         </w:rPr>
         <w:t>Quality management</w:t>
       </w:r>
-      <w:bookmarkEnd w:id="20"/>
+      <w:bookmarkEnd w:id="22"/>
       <w:r>
         <w:rPr>
           <w:sz w:val="40"/>
@@ -5109,7 +5206,7 @@
           <w:szCs w:val="40"/>
         </w:rPr>
       </w:pPr>
-      <w:bookmarkStart w:id="21" w:name="_Toc100929851"/>
+      <w:bookmarkStart w:id="23" w:name="_Toc100929851"/>
       <w:r>
         <w:rPr>
           <w:sz w:val="40"/>
@@ -5118,7 +5215,7 @@
         <w:lastRenderedPageBreak/>
         <w:t>Configuration Management</w:t>
       </w:r>
-      <w:bookmarkEnd w:id="21"/>
+      <w:bookmarkEnd w:id="23"/>
     </w:p>
     <w:p>
       <w:pPr>
@@ -5132,7 +5229,7 @@
           <w:szCs w:val="32"/>
         </w:rPr>
       </w:pPr>
-      <w:bookmarkStart w:id="22" w:name="_Toc100929852"/>
+      <w:bookmarkStart w:id="24" w:name="_Toc100929852"/>
       <w:r>
         <w:rPr>
           <w:sz w:val="32"/>
@@ -5140,7 +5237,7 @@
         </w:rPr>
         <w:t>Tracing and control</w:t>
       </w:r>
-      <w:bookmarkEnd w:id="22"/>
+      <w:bookmarkEnd w:id="24"/>
     </w:p>
     <w:p>
       <w:pPr>
@@ -5171,39 +5268,18 @@
       <w:pPr>
         <w:pStyle w:val="ListParagraph"/>
         <w:rPr>
-          <w:sz w:val="24"/>
-          <w:szCs w:val="24"/>
-        </w:rPr>
-      </w:pPr>
-      <w:r>
-        <w:rPr>
-          <w:sz w:val="24"/>
-          <w:szCs w:val="24"/>
-        </w:rPr>
-        <w:t>We tailored our Configuration Management tool to use Git and GitHub instead of TortoiseSVN.</w:t>
-      </w:r>
-    </w:p>
-    <w:p>
-      <w:pPr>
-        <w:pStyle w:val="Heading2"/>
-        <w:numPr>
-          <w:ilvl w:val="1"/>
-          <w:numId w:val="3"/>
-        </w:numPr>
-        <w:rPr>
           <w:sz w:val="32"/>
           <w:szCs w:val="32"/>
         </w:rPr>
       </w:pPr>
       <w:r>
         <w:rPr>
-          <w:sz w:val="28"/>
-          <w:szCs w:val="28"/>
-        </w:rPr>
-        <w:lastRenderedPageBreak/>
-        <w:t xml:space="preserve"> </w:t>
-      </w:r>
-      <w:bookmarkStart w:id="23" w:name="_Toc100929853"/>
+          <w:sz w:val="24"/>
+          <w:szCs w:val="24"/>
+        </w:rPr>
+        <w:t xml:space="preserve">We tailored our Configuration Management tool to use Git and GitHub instead of </w:t>
+      </w:r>
+      <w:bookmarkStart w:id="25" w:name="_Toc100929853"/>
       <w:r>
         <w:rPr>
           <w:sz w:val="32"/>
@@ -5211,7 +5287,7 @@
         </w:rPr>
         <w:t>Folder structure</w:t>
       </w:r>
-      <w:bookmarkEnd w:id="23"/>
+      <w:bookmarkEnd w:id="25"/>
       <w:r>
         <w:rPr>
           <w:sz w:val="32"/>
@@ -5319,12 +5395,21 @@
           <w:szCs w:val="24"/>
         </w:rPr>
       </w:pPr>
-      <w:r>
-        <w:rPr>
-          <w:sz w:val="24"/>
-          <w:szCs w:val="24"/>
-        </w:rPr>
-        <w:t xml:space="preserve">Concept : contains the main plans of our project </w:t>
+      <w:proofErr w:type="gramStart"/>
+      <w:r>
+        <w:rPr>
+          <w:sz w:val="24"/>
+          <w:szCs w:val="24"/>
+        </w:rPr>
+        <w:t>Concept :</w:t>
+      </w:r>
+      <w:proofErr w:type="gramEnd"/>
+      <w:r>
+        <w:rPr>
+          <w:sz w:val="24"/>
+          <w:szCs w:val="24"/>
+        </w:rPr>
+        <w:t xml:space="preserve"> contains the main plans of our project </w:t>
       </w:r>
     </w:p>
     <w:p>
@@ -5339,12 +5424,21 @@
           <w:szCs w:val="24"/>
         </w:rPr>
       </w:pPr>
-      <w:r>
-        <w:rPr>
-          <w:sz w:val="24"/>
-          <w:szCs w:val="24"/>
-        </w:rPr>
-        <w:t xml:space="preserve">Definition : </w:t>
+      <w:proofErr w:type="gramStart"/>
+      <w:r>
+        <w:rPr>
+          <w:sz w:val="24"/>
+          <w:szCs w:val="24"/>
+        </w:rPr>
+        <w:t>Definition :</w:t>
+      </w:r>
+      <w:proofErr w:type="gramEnd"/>
+      <w:r>
+        <w:rPr>
+          <w:sz w:val="24"/>
+          <w:szCs w:val="24"/>
+        </w:rPr>
+        <w:t xml:space="preserve"> </w:t>
       </w:r>
     </w:p>
     <w:p>
@@ -5384,7 +5478,6 @@
           <w:sz w:val="24"/>
           <w:szCs w:val="24"/>
         </w:rPr>
-        <w:lastRenderedPageBreak/>
         <w:t>Requirements: which contains the SRS and WBS and other requirements files.</w:t>
       </w:r>
     </w:p>
@@ -5565,7 +5658,7 @@
           <w:szCs w:val="32"/>
         </w:rPr>
       </w:pPr>
-      <w:bookmarkStart w:id="24" w:name="_Toc100929854"/>
+      <w:bookmarkStart w:id="26" w:name="_Toc100929854"/>
       <w:r>
         <w:rPr>
           <w:sz w:val="32"/>
@@ -5573,7 +5666,7 @@
         </w:rPr>
         <w:t>Guidelines for using the CM Tool</w:t>
       </w:r>
-      <w:bookmarkEnd w:id="24"/>
+      <w:bookmarkEnd w:id="26"/>
     </w:p>
     <w:p>
       <w:pPr>
@@ -5956,6 +6049,7 @@
           <w:sz w:val="24"/>
           <w:szCs w:val="24"/>
         </w:rPr>
+        <w:lastRenderedPageBreak/>
         <w:t>Or it can user abbreviations of the document it is describing:</w:t>
       </w:r>
     </w:p>
@@ -6050,7 +6144,6 @@
           <w:sz w:val="24"/>
           <w:szCs w:val="24"/>
         </w:rPr>
-        <w:lastRenderedPageBreak/>
         <w:t>REQ-10-Add_User</w:t>
       </w:r>
     </w:p>
@@ -6462,28 +6555,28 @@
           <w:sz w:val="24"/>
           <w:szCs w:val="24"/>
         </w:rPr>
-        <w:t>must start with the shortage of test case (TC) followed by module name and end with test case number</w:t>
-      </w:r>
-      <w:r>
-        <w:rPr>
-          <w:sz w:val="24"/>
-          <w:szCs w:val="24"/>
-        </w:rPr>
-        <w:t xml:space="preserve"> </w:t>
-      </w:r>
-      <w:r>
-        <w:rPr>
-          <w:sz w:val="24"/>
-          <w:szCs w:val="24"/>
-        </w:rPr>
-        <w:t>it must contain (ID, Title, Description, Pre condition, Steps, Expected result, actual result, Status,</w:t>
-      </w:r>
-      <w:r>
-        <w:rPr>
-          <w:sz w:val="24"/>
-          <w:szCs w:val="24"/>
-        </w:rPr>
-        <w:t xml:space="preserve"> Priority, </w:t>
+        <w:t xml:space="preserve">must start with module name and end with </w:t>
+      </w:r>
+      <w:r>
+        <w:rPr>
+          <w:sz w:val="24"/>
+          <w:szCs w:val="24"/>
+        </w:rPr>
+        <w:t>bug report</w:t>
+      </w:r>
+      <w:r>
+        <w:rPr>
+          <w:sz w:val="24"/>
+          <w:szCs w:val="24"/>
+        </w:rPr>
+        <w:t xml:space="preserve"> number</w:t>
+      </w:r>
+      <w:r>
+        <w:rPr>
+          <w:sz w:val="24"/>
+          <w:szCs w:val="24"/>
+        </w:rPr>
+        <w:t xml:space="preserve"> it must contain (ID, Title, Description, Pre condition, Steps, Expected result, actual result, Status, Priority, </w:t>
       </w:r>
       <w:r>
         <w:rPr>
@@ -6497,14 +6590,7 @@
           <w:sz w:val="24"/>
           <w:szCs w:val="24"/>
         </w:rPr>
-        <w:t>,</w:t>
-      </w:r>
-      <w:r>
-        <w:rPr>
-          <w:sz w:val="24"/>
-          <w:szCs w:val="24"/>
-        </w:rPr>
-        <w:t xml:space="preserve"> Author, Date)</w:t>
+        <w:t>, Author, Date)</w:t>
       </w:r>
       <w:r>
         <w:rPr>
@@ -6534,15 +6620,16 @@
           <w:szCs w:val="36"/>
         </w:rPr>
       </w:pPr>
-      <w:bookmarkStart w:id="25" w:name="_Toc100929855"/>
+      <w:bookmarkStart w:id="27" w:name="_Toc100929855"/>
       <w:r>
         <w:rPr>
           <w:sz w:val="36"/>
           <w:szCs w:val="36"/>
         </w:rPr>
+        <w:lastRenderedPageBreak/>
         <w:t>Communication Management</w:t>
       </w:r>
-      <w:bookmarkEnd w:id="25"/>
+      <w:bookmarkEnd w:id="27"/>
     </w:p>
     <w:tbl>
       <w:tblPr>
@@ -6854,7 +6941,6 @@
           </w:tcPr>
           <w:p>
             <w:r>
-              <w:lastRenderedPageBreak/>
               <w:t xml:space="preserve">Customer Collaboration </w:t>
             </w:r>
           </w:p>
@@ -7000,7 +7086,7 @@
           <w:szCs w:val="40"/>
         </w:rPr>
       </w:pPr>
-      <w:bookmarkStart w:id="26" w:name="_Toc100929856"/>
+      <w:bookmarkStart w:id="28" w:name="_Toc100929856"/>
       <w:r>
         <w:rPr>
           <w:sz w:val="40"/>
@@ -7008,7 +7094,7 @@
         </w:rPr>
         <w:t>Risk Management</w:t>
       </w:r>
-      <w:bookmarkEnd w:id="26"/>
+      <w:bookmarkEnd w:id="28"/>
     </w:p>
     <w:p>
       <w:pPr>
@@ -7026,6 +7112,7 @@
         <w:t xml:space="preserve">The risk management plan is the guideline of how to deal with the risks concerning the project and it’s available on the Monitoring and control folder as Risk management </w:t>
       </w:r>
       <w:proofErr w:type="spellStart"/>
+      <w:proofErr w:type="gramStart"/>
       <w:r>
         <w:rPr>
           <w:sz w:val="24"/>
@@ -7034,6 +7121,7 @@
         <w:t>plan.docs</w:t>
       </w:r>
       <w:proofErr w:type="spellEnd"/>
+      <w:proofErr w:type="gramEnd"/>
       <w:r>
         <w:rPr>
           <w:sz w:val="24"/>
@@ -7054,7 +7142,7 @@
           <w:szCs w:val="32"/>
         </w:rPr>
       </w:pPr>
-      <w:bookmarkStart w:id="27" w:name="_Toc100929857"/>
+      <w:bookmarkStart w:id="29" w:name="_Toc100929857"/>
       <w:r>
         <w:rPr>
           <w:sz w:val="32"/>
@@ -7062,7 +7150,7 @@
         </w:rPr>
         <w:t>Risk log</w:t>
       </w:r>
-      <w:bookmarkEnd w:id="27"/>
+      <w:bookmarkEnd w:id="29"/>
     </w:p>
     <w:p>
       <w:pPr>
@@ -7259,7 +7347,7 @@
           <w:szCs w:val="40"/>
         </w:rPr>
       </w:pPr>
-      <w:bookmarkStart w:id="28" w:name="_Toc100929858"/>
+      <w:bookmarkStart w:id="30" w:name="_Toc100929858"/>
       <w:r>
         <w:rPr>
           <w:sz w:val="40"/>
@@ -7267,7 +7355,7 @@
         </w:rPr>
         <w:t>Issue Management</w:t>
       </w:r>
-      <w:bookmarkEnd w:id="28"/>
+      <w:bookmarkEnd w:id="30"/>
     </w:p>
     <w:p>
       <w:pPr>
@@ -7318,15 +7406,16 @@
           <w:szCs w:val="32"/>
         </w:rPr>
       </w:pPr>
-      <w:bookmarkStart w:id="29" w:name="_Toc100929859"/>
+      <w:bookmarkStart w:id="31" w:name="_Toc100929859"/>
       <w:r>
         <w:rPr>
           <w:sz w:val="32"/>
           <w:szCs w:val="32"/>
         </w:rPr>
+        <w:lastRenderedPageBreak/>
         <w:t>Escalations</w:t>
       </w:r>
-      <w:bookmarkEnd w:id="29"/>
+      <w:bookmarkEnd w:id="31"/>
     </w:p>
     <w:p/>
     <w:p>
@@ -7417,15 +7506,16 @@
           <w:rtl/>
         </w:rPr>
       </w:pPr>
-      <w:bookmarkStart w:id="30" w:name="_Toc100929860"/>
+      <w:bookmarkStart w:id="32" w:name="_Toc100929860"/>
       <w:r>
         <w:rPr>
           <w:sz w:val="40"/>
           <w:szCs w:val="40"/>
         </w:rPr>
+        <w:lastRenderedPageBreak/>
         <w:t>APPENDEIX A</w:t>
       </w:r>
-      <w:bookmarkEnd w:id="30"/>
+      <w:bookmarkEnd w:id="32"/>
     </w:p>
     <w:tbl>
       <w:tblPr>
@@ -7782,7 +7872,6 @@
                 <w:sz w:val="24"/>
                 <w:szCs w:val="24"/>
               </w:rPr>
-              <w:lastRenderedPageBreak/>
               <w:t>RCIA</w:t>
             </w:r>
           </w:p>
@@ -13308,6 +13397,7 @@
     <w:rsid w:val="007777CB"/>
     <w:rsid w:val="00846AB3"/>
     <w:rsid w:val="00865F2F"/>
+    <w:rsid w:val="00961C8B"/>
     <w:rsid w:val="00977D54"/>
     <w:rsid w:val="00AF1ACE"/>
     <w:rsid w:val="00BA4EE6"/>

</xml_diff>

<commit_message>
Update status to PMP and SRS
</commit_message>
<xml_diff>
--- a/Concept/Project Management Plan for Travel advisor web based app.docx
+++ b/Concept/Project Management Plan for Travel advisor web based app.docx
@@ -199,7 +199,7 @@
                   <w:sz w:val="28"/>
                   <w:szCs w:val="28"/>
                 </w:rPr>
-                <w:t>6</w:t>
+                <w:t>7</w:t>
               </w:r>
             </w:p>
           </w:sdtContent>
@@ -3817,6 +3817,73 @@
         <w:tc>
           <w:tcPr>
             <w:tcW w:w="2220" w:type="dxa"/>
+          </w:tcPr>
+          <w:p>
+            <w:pPr>
+              <w:spacing w:before="40" w:after="40"/>
+              <w:ind w:hanging="2"/>
+            </w:pPr>
+            <w:r>
+              <w:t>Osama</w:t>
+            </w:r>
+          </w:p>
+        </w:tc>
+        <w:tc>
+          <w:tcPr>
+            <w:tcW w:w="1372" w:type="dxa"/>
+          </w:tcPr>
+          <w:p>
+            <w:pPr>
+              <w:spacing w:before="40" w:after="40"/>
+              <w:ind w:hanging="2"/>
+            </w:pPr>
+            <w:r>
+              <w:t>17/5/2022</w:t>
+            </w:r>
+          </w:p>
+        </w:tc>
+        <w:tc>
+          <w:tcPr>
+            <w:tcW w:w="4922" w:type="dxa"/>
+          </w:tcPr>
+          <w:p>
+            <w:pPr>
+              <w:spacing w:before="40" w:after="40"/>
+              <w:ind w:hanging="2"/>
+            </w:pPr>
+            <w:r>
+              <w:t xml:space="preserve">Updating </w:t>
+            </w:r>
+            <w:r>
+              <w:t>g</w:t>
+            </w:r>
+            <w:r>
+              <w:t>uidelines for using the CM Tool</w:t>
+            </w:r>
+          </w:p>
+        </w:tc>
+        <w:tc>
+          <w:tcPr>
+            <w:tcW w:w="1628" w:type="dxa"/>
+          </w:tcPr>
+          <w:p>
+            <w:pPr>
+              <w:spacing w:before="40" w:after="40"/>
+              <w:ind w:hanging="2"/>
+            </w:pPr>
+            <w:r>
+              <w:t>1.6</w:t>
+            </w:r>
+          </w:p>
+        </w:tc>
+      </w:tr>
+      <w:tr>
+        <w:trPr>
+          <w:trHeight w:val="503"/>
+        </w:trPr>
+        <w:tc>
+          <w:tcPr>
+            <w:tcW w:w="2220" w:type="dxa"/>
             <w:tcBorders>
               <w:bottom w:val="single" w:sz="12" w:space="0" w:color="000000"/>
             </w:tcBorders>
@@ -3844,7 +3911,7 @@
               <w:ind w:hanging="2"/>
             </w:pPr>
             <w:r>
-              <w:t>17/5/2022</w:t>
+              <w:t>26/5/2022</w:t>
             </w:r>
           </w:p>
         </w:tc>
@@ -3861,13 +3928,7 @@
               <w:ind w:hanging="2"/>
             </w:pPr>
             <w:r>
-              <w:t xml:space="preserve">Updating </w:t>
-            </w:r>
-            <w:r>
-              <w:t>g</w:t>
-            </w:r>
-            <w:r>
-              <w:t>uidelines for using the CM Tool</w:t>
+              <w:t xml:space="preserve">Updating naming convention to bug report and testcases </w:t>
             </w:r>
           </w:p>
         </w:tc>
@@ -3884,7 +3945,7 @@
               <w:ind w:hanging="2"/>
             </w:pPr>
             <w:r>
-              <w:t>1.6</w:t>
+              <w:t>1.7</w:t>
             </w:r>
           </w:p>
         </w:tc>
@@ -3898,7 +3959,7 @@
           <w:szCs w:val="40"/>
         </w:rPr>
       </w:pPr>
-      <w:bookmarkStart w:id="4" w:name="_Toc100929833"/>
+      <w:bookmarkStart w:id="2" w:name="_Toc100929833"/>
       <w:r>
         <w:rPr>
           <w:sz w:val="40"/>
@@ -3928,7 +3989,7 @@
         <w:lastRenderedPageBreak/>
         <w:t>Introduction</w:t>
       </w:r>
-      <w:bookmarkEnd w:id="4"/>
+      <w:bookmarkEnd w:id="2"/>
     </w:p>
     <w:p>
       <w:pPr>
@@ -3943,7 +4004,7 @@
           <w:szCs w:val="32"/>
         </w:rPr>
       </w:pPr>
-      <w:bookmarkStart w:id="5" w:name="_Toc100929834"/>
+      <w:bookmarkStart w:id="3" w:name="_Toc100929834"/>
       <w:r>
         <w:rPr>
           <w:sz w:val="32"/>
@@ -3951,7 +4012,7 @@
         </w:rPr>
         <w:t>Purpose of project management plan</w:t>
       </w:r>
-      <w:bookmarkEnd w:id="5"/>
+      <w:bookmarkEnd w:id="3"/>
     </w:p>
     <w:p>
       <w:pPr>
@@ -4037,8 +4098,8 @@
           <w:szCs w:val="32"/>
         </w:rPr>
       </w:pPr>
-      <w:bookmarkStart w:id="6" w:name="_Toc100523078"/>
-      <w:bookmarkStart w:id="7" w:name="_Toc100929835"/>
+      <w:bookmarkStart w:id="4" w:name="_Toc100523078"/>
+      <w:bookmarkStart w:id="5" w:name="_Toc100929835"/>
       <w:r>
         <w:rPr>
           <w:sz w:val="32"/>
@@ -4046,8 +4107,8 @@
         </w:rPr>
         <w:t>Summary of project charter</w:t>
       </w:r>
-      <w:bookmarkEnd w:id="6"/>
-      <w:bookmarkEnd w:id="7"/>
+      <w:bookmarkEnd w:id="4"/>
+      <w:bookmarkEnd w:id="5"/>
     </w:p>
     <w:p>
       <w:pPr>
@@ -4061,7 +4122,7 @@
           <w:szCs w:val="28"/>
         </w:rPr>
       </w:pPr>
-      <w:bookmarkStart w:id="8" w:name="_Toc100929836"/>
+      <w:bookmarkStart w:id="6" w:name="_Toc100929836"/>
       <w:r>
         <w:rPr>
           <w:sz w:val="28"/>
@@ -4069,7 +4130,7 @@
         </w:rPr>
         <w:t>Introduction</w:t>
       </w:r>
-      <w:bookmarkEnd w:id="8"/>
+      <w:bookmarkEnd w:id="6"/>
     </w:p>
     <w:p>
       <w:pPr>
@@ -4118,7 +4179,7 @@
           <w:rtl/>
         </w:rPr>
       </w:pPr>
-      <w:bookmarkStart w:id="9" w:name="_Toc100929837"/>
+      <w:bookmarkStart w:id="7" w:name="_Toc100929837"/>
       <w:r>
         <w:rPr>
           <w:sz w:val="28"/>
@@ -4126,7 +4187,7 @@
         </w:rPr>
         <w:t>Business need</w:t>
       </w:r>
-      <w:bookmarkEnd w:id="9"/>
+      <w:bookmarkEnd w:id="7"/>
     </w:p>
     <w:p>
       <w:pPr>
@@ -4158,7 +4219,7 @@
           <w:szCs w:val="28"/>
         </w:rPr>
       </w:pPr>
-      <w:bookmarkStart w:id="10" w:name="_Toc100929838"/>
+      <w:bookmarkStart w:id="8" w:name="_Toc100929838"/>
       <w:r>
         <w:rPr>
           <w:sz w:val="28"/>
@@ -4166,7 +4227,7 @@
         </w:rPr>
         <w:t>Unique Solution</w:t>
       </w:r>
-      <w:bookmarkEnd w:id="10"/>
+      <w:bookmarkEnd w:id="8"/>
     </w:p>
     <w:p>
       <w:pPr>
@@ -4183,25 +4244,7 @@
           <w:szCs w:val="24"/>
           <w:lang w:bidi="ar-EG"/>
         </w:rPr>
-        <w:t xml:space="preserve">The customer </w:t>
-      </w:r>
-      <w:proofErr w:type="gramStart"/>
-      <w:r>
-        <w:rPr>
-          <w:sz w:val="24"/>
-          <w:szCs w:val="24"/>
-          <w:lang w:bidi="ar-EG"/>
-        </w:rPr>
-        <w:t>need</w:t>
-      </w:r>
-      <w:proofErr w:type="gramEnd"/>
-      <w:r>
-        <w:rPr>
-          <w:sz w:val="24"/>
-          <w:szCs w:val="24"/>
-          <w:lang w:bidi="ar-EG"/>
-        </w:rPr>
-        <w:t xml:space="preserve"> for an easier way to communicate with the company and booking the trips based on the reviews of the other customers experience in this se saw an opportunity for the company to deliver the value needed to the customer with a little margin of profits.</w:t>
+        <w:t>The customer need for an easier way to communicate with the company and booking the trips based on the reviews of the other customers experience in this se saw an opportunity for the company to deliver the value needed to the customer with a little margin of profits.</w:t>
       </w:r>
     </w:p>
     <w:p>
@@ -4219,25 +4262,7 @@
           <w:szCs w:val="24"/>
           <w:lang w:bidi="ar-EG"/>
         </w:rPr>
-        <w:t xml:space="preserve">Our website </w:t>
-      </w:r>
-      <w:proofErr w:type="gramStart"/>
-      <w:r>
-        <w:rPr>
-          <w:sz w:val="24"/>
-          <w:szCs w:val="24"/>
-          <w:lang w:bidi="ar-EG"/>
-        </w:rPr>
-        <w:t>try</w:t>
-      </w:r>
-      <w:proofErr w:type="gramEnd"/>
-      <w:r>
-        <w:rPr>
-          <w:sz w:val="24"/>
-          <w:szCs w:val="24"/>
-          <w:lang w:bidi="ar-EG"/>
-        </w:rPr>
-        <w:t xml:space="preserve"> to be different as the customer actually find a user friendly interface</w:t>
+        <w:t>Our website try to be different as the customer actually find a user friendly interface</w:t>
       </w:r>
       <w:r>
         <w:rPr>
@@ -4260,7 +4285,7 @@
           <w:szCs w:val="28"/>
         </w:rPr>
       </w:pPr>
-      <w:bookmarkStart w:id="11" w:name="_Toc100929839"/>
+      <w:bookmarkStart w:id="9" w:name="_Toc100929839"/>
       <w:r>
         <w:rPr>
           <w:sz w:val="28"/>
@@ -4268,7 +4293,7 @@
         </w:rPr>
         <w:t>Timeline</w:t>
       </w:r>
-      <w:bookmarkEnd w:id="11"/>
+      <w:bookmarkEnd w:id="9"/>
     </w:p>
     <w:p>
       <w:pPr>
@@ -4327,7 +4352,7 @@
           <w:szCs w:val="28"/>
         </w:rPr>
       </w:pPr>
-      <w:bookmarkStart w:id="12" w:name="_Toc100929840"/>
+      <w:bookmarkStart w:id="10" w:name="_Toc100929840"/>
       <w:r>
         <w:rPr>
           <w:sz w:val="28"/>
@@ -4335,7 +4360,7 @@
         </w:rPr>
         <w:t>Team</w:t>
       </w:r>
-      <w:bookmarkEnd w:id="12"/>
+      <w:bookmarkEnd w:id="10"/>
       <w:r>
         <w:rPr>
           <w:sz w:val="28"/>
@@ -4412,23 +4437,7 @@
           <w:sz w:val="24"/>
           <w:szCs w:val="24"/>
         </w:rPr>
-        <w:t xml:space="preserve">Ahmed Medhat: </w:t>
-      </w:r>
-      <w:proofErr w:type="gramStart"/>
-      <w:r>
-        <w:rPr>
-          <w:sz w:val="24"/>
-          <w:szCs w:val="24"/>
-        </w:rPr>
-        <w:t>Developer ,Designer</w:t>
-      </w:r>
-      <w:proofErr w:type="gramEnd"/>
-      <w:r>
-        <w:rPr>
-          <w:sz w:val="24"/>
-          <w:szCs w:val="24"/>
-        </w:rPr>
-        <w:t xml:space="preserve"> and Tester </w:t>
+        <w:t xml:space="preserve">Ahmed Medhat: Developer ,Designer and Tester </w:t>
       </w:r>
     </w:p>
     <w:p>
@@ -4488,23 +4497,7 @@
           <w:sz w:val="24"/>
           <w:szCs w:val="24"/>
         </w:rPr>
-        <w:t xml:space="preserve">Nada </w:t>
-      </w:r>
-      <w:proofErr w:type="spellStart"/>
-      <w:r>
-        <w:rPr>
-          <w:sz w:val="24"/>
-          <w:szCs w:val="24"/>
-        </w:rPr>
-        <w:t>Abdelrehem</w:t>
-      </w:r>
-      <w:proofErr w:type="spellEnd"/>
-      <w:r>
-        <w:rPr>
-          <w:sz w:val="24"/>
-          <w:szCs w:val="24"/>
-        </w:rPr>
-        <w:t>: Developer and Tester</w:t>
+        <w:t>Nada Abdelrehem: Developer and Tester</w:t>
       </w:r>
     </w:p>
     <w:p>
@@ -4519,7 +4512,7 @@
           <w:szCs w:val="28"/>
         </w:rPr>
       </w:pPr>
-      <w:bookmarkStart w:id="13" w:name="_Toc100929841"/>
+      <w:bookmarkStart w:id="11" w:name="_Toc100929841"/>
       <w:r>
         <w:rPr>
           <w:sz w:val="28"/>
@@ -4527,7 +4520,7 @@
         </w:rPr>
         <w:t>Conclusion</w:t>
       </w:r>
-      <w:bookmarkEnd w:id="13"/>
+      <w:bookmarkEnd w:id="11"/>
     </w:p>
     <w:p>
       <w:pPr>
@@ -4563,7 +4556,7 @@
           <w:szCs w:val="32"/>
         </w:rPr>
       </w:pPr>
-      <w:bookmarkStart w:id="14" w:name="_Toc100929842"/>
+      <w:bookmarkStart w:id="12" w:name="_Toc100929842"/>
       <w:r>
         <w:rPr>
           <w:sz w:val="32"/>
@@ -4578,7 +4571,7 @@
         </w:rPr>
         <w:t>and Constraints</w:t>
       </w:r>
-      <w:bookmarkEnd w:id="14"/>
+      <w:bookmarkEnd w:id="12"/>
     </w:p>
     <w:p>
       <w:pPr>
@@ -4588,7 +4581,7 @@
           <w:numId w:val="11"/>
         </w:numPr>
       </w:pPr>
-      <w:bookmarkStart w:id="15" w:name="_Toc100929843"/>
+      <w:bookmarkStart w:id="13" w:name="_Toc100929843"/>
       <w:r>
         <w:rPr>
           <w:sz w:val="28"/>
@@ -4599,7 +4592,7 @@
       <w:r>
         <w:t>:</w:t>
       </w:r>
-      <w:bookmarkEnd w:id="15"/>
+      <w:bookmarkEnd w:id="13"/>
     </w:p>
     <w:p>
       <w:pPr>
@@ -4658,23 +4651,7 @@
           <w:sz w:val="24"/>
           <w:szCs w:val="24"/>
         </w:rPr>
-        <w:t xml:space="preserve">Operating System: Win </w:t>
-      </w:r>
-      <w:proofErr w:type="gramStart"/>
-      <w:r>
-        <w:rPr>
-          <w:sz w:val="24"/>
-          <w:szCs w:val="24"/>
-        </w:rPr>
-        <w:t>7,XP</w:t>
-      </w:r>
-      <w:proofErr w:type="gramEnd"/>
-      <w:r>
-        <w:rPr>
-          <w:sz w:val="24"/>
-          <w:szCs w:val="24"/>
-        </w:rPr>
-        <w:t>, Vista, 8, 10, 11.</w:t>
+        <w:t>Operating System: Win 7,XP, Vista, 8, 10, 11.</w:t>
       </w:r>
     </w:p>
     <w:p>
@@ -4725,7 +4702,7 @@
           <w:numId w:val="11"/>
         </w:numPr>
       </w:pPr>
-      <w:bookmarkStart w:id="16" w:name="_Toc100929844"/>
+      <w:bookmarkStart w:id="14" w:name="_Toc100929844"/>
       <w:r>
         <w:rPr>
           <w:sz w:val="28"/>
@@ -4736,7 +4713,7 @@
       <w:r>
         <w:t>:</w:t>
       </w:r>
-      <w:bookmarkEnd w:id="16"/>
+      <w:bookmarkEnd w:id="14"/>
     </w:p>
     <w:p>
       <w:pPr>
@@ -4818,7 +4795,7 @@
           <w:szCs w:val="32"/>
         </w:rPr>
       </w:pPr>
-      <w:bookmarkStart w:id="17" w:name="_Toc100929845"/>
+      <w:bookmarkStart w:id="15" w:name="_Toc100929845"/>
       <w:r>
         <w:rPr>
           <w:sz w:val="32"/>
@@ -4826,7 +4803,7 @@
         </w:rPr>
         <w:t>Scope Management</w:t>
       </w:r>
-      <w:bookmarkEnd w:id="17"/>
+      <w:bookmarkEnd w:id="15"/>
     </w:p>
     <w:p>
       <w:pPr>
@@ -4841,55 +4818,7 @@
           <w:sz w:val="24"/>
           <w:szCs w:val="24"/>
         </w:rPr>
-        <w:t xml:space="preserve">Scope management plan is discussed in two file the scope statement which define the scope and scope management plan which is describing how to manage the </w:t>
-      </w:r>
-      <w:proofErr w:type="gramStart"/>
-      <w:r>
-        <w:rPr>
-          <w:sz w:val="24"/>
-          <w:szCs w:val="24"/>
-        </w:rPr>
-        <w:t>scope  these</w:t>
-      </w:r>
-      <w:proofErr w:type="gramEnd"/>
-      <w:r>
-        <w:rPr>
-          <w:sz w:val="24"/>
-          <w:szCs w:val="24"/>
-        </w:rPr>
-        <w:t xml:space="preserve"> files are both in the Concept folder under the names (Project </w:t>
-      </w:r>
-      <w:proofErr w:type="spellStart"/>
-      <w:r>
-        <w:rPr>
-          <w:sz w:val="24"/>
-          <w:szCs w:val="24"/>
-        </w:rPr>
-        <w:t>Statemetn.docs</w:t>
-      </w:r>
-      <w:proofErr w:type="spellEnd"/>
-      <w:r>
-        <w:rPr>
-          <w:sz w:val="24"/>
-          <w:szCs w:val="24"/>
-        </w:rPr>
-        <w:t xml:space="preserve"> and Scope Management </w:t>
-      </w:r>
-      <w:proofErr w:type="spellStart"/>
-      <w:r>
-        <w:rPr>
-          <w:sz w:val="24"/>
-          <w:szCs w:val="24"/>
-        </w:rPr>
-        <w:t>Plan.docs</w:t>
-      </w:r>
-      <w:proofErr w:type="spellEnd"/>
-      <w:r>
-        <w:rPr>
-          <w:sz w:val="24"/>
-          <w:szCs w:val="24"/>
-        </w:rPr>
-        <w:t>)</w:t>
+        <w:t>Scope management plan is discussed in two file the scope statement which define the scope and scope management plan which is describing how to manage the scope  these files are both in the Concept folder under the names (Project Statemetn.docs and Scope Management Plan.docs)</w:t>
       </w:r>
     </w:p>
     <w:p>
@@ -4904,7 +4833,7 @@
           <w:szCs w:val="32"/>
         </w:rPr>
       </w:pPr>
-      <w:bookmarkStart w:id="18" w:name="_Toc100929846"/>
+      <w:bookmarkStart w:id="16" w:name="_Toc100929846"/>
       <w:r>
         <w:rPr>
           <w:sz w:val="32"/>
@@ -4912,7 +4841,7 @@
         </w:rPr>
         <w:t>Work Breakdown Structure</w:t>
       </w:r>
-      <w:bookmarkEnd w:id="18"/>
+      <w:bookmarkEnd w:id="16"/>
     </w:p>
     <w:p>
       <w:pPr>
@@ -4926,7 +4855,7 @@
           <w:szCs w:val="28"/>
         </w:rPr>
       </w:pPr>
-      <w:bookmarkStart w:id="19" w:name="_Toc100929847"/>
+      <w:bookmarkStart w:id="17" w:name="_Toc100929847"/>
       <w:r>
         <w:rPr>
           <w:sz w:val="28"/>
@@ -4934,7 +4863,7 @@
         </w:rPr>
         <w:t>Diagram</w:t>
       </w:r>
-      <w:bookmarkEnd w:id="19"/>
+      <w:bookmarkEnd w:id="17"/>
     </w:p>
     <w:p>
       <w:pPr>
@@ -5011,27 +4940,14 @@
       <w:r>
         <w:t xml:space="preserve">Figure </w:t>
       </w:r>
-      <w:r>
-        <w:fldChar w:fldCharType="begin"/>
-      </w:r>
-      <w:r>
-        <w:instrText xml:space="preserve"> SEQ Figure \* ARABIC </w:instrText>
-      </w:r>
-      <w:r>
-        <w:fldChar w:fldCharType="separate"/>
-      </w:r>
-      <w:r>
-        <w:rPr>
-          <w:noProof/>
-        </w:rPr>
-        <w:t>1</w:t>
-      </w:r>
-      <w:r>
-        <w:rPr>
-          <w:noProof/>
-        </w:rPr>
-        <w:fldChar w:fldCharType="end"/>
-      </w:r>
+      <w:fldSimple w:instr=" SEQ Figure \* ARABIC ">
+        <w:r>
+          <w:rPr>
+            <w:noProof/>
+          </w:rPr>
+          <w:t>1</w:t>
+        </w:r>
+      </w:fldSimple>
       <w:r>
         <w:rPr>
           <w:noProof/>
@@ -5051,7 +4967,7 @@
           <w:szCs w:val="28"/>
         </w:rPr>
       </w:pPr>
-      <w:bookmarkStart w:id="20" w:name="_Toc100929848"/>
+      <w:bookmarkStart w:id="18" w:name="_Toc100929848"/>
       <w:r>
         <w:rPr>
           <w:sz w:val="28"/>
@@ -5059,7 +4975,7 @@
         </w:rPr>
         <w:t>Responsibilities</w:t>
       </w:r>
-      <w:bookmarkEnd w:id="20"/>
+      <w:bookmarkEnd w:id="18"/>
     </w:p>
     <w:p>
       <w:pPr>
@@ -5088,7 +5004,7 @@
           <w:szCs w:val="40"/>
         </w:rPr>
       </w:pPr>
-      <w:bookmarkStart w:id="21" w:name="_Toc100929849"/>
+      <w:bookmarkStart w:id="19" w:name="_Toc100929849"/>
       <w:r>
         <w:rPr>
           <w:sz w:val="40"/>
@@ -5103,7 +5019,7 @@
         </w:rPr>
         <w:t xml:space="preserve"> Management</w:t>
       </w:r>
-      <w:bookmarkEnd w:id="21"/>
+      <w:bookmarkEnd w:id="19"/>
     </w:p>
     <w:p>
       <w:pPr>
@@ -5134,7 +5050,7 @@
           <w:szCs w:val="40"/>
         </w:rPr>
       </w:pPr>
-      <w:bookmarkStart w:id="22" w:name="_Toc100929850"/>
+      <w:bookmarkStart w:id="20" w:name="_Toc100929850"/>
       <w:r>
         <w:rPr>
           <w:sz w:val="40"/>
@@ -5142,7 +5058,7 @@
         </w:rPr>
         <w:t>Quality management</w:t>
       </w:r>
-      <w:bookmarkEnd w:id="22"/>
+      <w:bookmarkEnd w:id="20"/>
       <w:r>
         <w:rPr>
           <w:sz w:val="40"/>
@@ -5206,7 +5122,7 @@
           <w:szCs w:val="40"/>
         </w:rPr>
       </w:pPr>
-      <w:bookmarkStart w:id="23" w:name="_Toc100929851"/>
+      <w:bookmarkStart w:id="21" w:name="_Toc100929851"/>
       <w:r>
         <w:rPr>
           <w:sz w:val="40"/>
@@ -5215,7 +5131,7 @@
         <w:lastRenderedPageBreak/>
         <w:t>Configuration Management</w:t>
       </w:r>
-      <w:bookmarkEnd w:id="23"/>
+      <w:bookmarkEnd w:id="21"/>
     </w:p>
     <w:p>
       <w:pPr>
@@ -5229,7 +5145,7 @@
           <w:szCs w:val="32"/>
         </w:rPr>
       </w:pPr>
-      <w:bookmarkStart w:id="24" w:name="_Toc100929852"/>
+      <w:bookmarkStart w:id="22" w:name="_Toc100929852"/>
       <w:r>
         <w:rPr>
           <w:sz w:val="32"/>
@@ -5237,7 +5153,7 @@
         </w:rPr>
         <w:t>Tracing and control</w:t>
       </w:r>
-      <w:bookmarkEnd w:id="24"/>
+      <w:bookmarkEnd w:id="22"/>
     </w:p>
     <w:p>
       <w:pPr>
@@ -5279,7 +5195,7 @@
         </w:rPr>
         <w:t xml:space="preserve">We tailored our Configuration Management tool to use Git and GitHub instead of </w:t>
       </w:r>
-      <w:bookmarkStart w:id="25" w:name="_Toc100929853"/>
+      <w:bookmarkStart w:id="23" w:name="_Toc100929853"/>
       <w:r>
         <w:rPr>
           <w:sz w:val="32"/>
@@ -5287,7 +5203,7 @@
         </w:rPr>
         <w:t>Folder structure</w:t>
       </w:r>
-      <w:bookmarkEnd w:id="25"/>
+      <w:bookmarkEnd w:id="23"/>
       <w:r>
         <w:rPr>
           <w:sz w:val="32"/>
@@ -5395,21 +5311,12 @@
           <w:szCs w:val="24"/>
         </w:rPr>
       </w:pPr>
-      <w:proofErr w:type="gramStart"/>
-      <w:r>
-        <w:rPr>
-          <w:sz w:val="24"/>
-          <w:szCs w:val="24"/>
-        </w:rPr>
-        <w:t>Concept :</w:t>
-      </w:r>
-      <w:proofErr w:type="gramEnd"/>
-      <w:r>
-        <w:rPr>
-          <w:sz w:val="24"/>
-          <w:szCs w:val="24"/>
-        </w:rPr>
-        <w:t xml:space="preserve"> contains the main plans of our project </w:t>
+      <w:r>
+        <w:rPr>
+          <w:sz w:val="24"/>
+          <w:szCs w:val="24"/>
+        </w:rPr>
+        <w:t xml:space="preserve">Concept : contains the main plans of our project </w:t>
       </w:r>
     </w:p>
     <w:p>
@@ -5424,21 +5331,12 @@
           <w:szCs w:val="24"/>
         </w:rPr>
       </w:pPr>
-      <w:proofErr w:type="gramStart"/>
-      <w:r>
-        <w:rPr>
-          <w:sz w:val="24"/>
-          <w:szCs w:val="24"/>
-        </w:rPr>
-        <w:t>Definition :</w:t>
-      </w:r>
-      <w:proofErr w:type="gramEnd"/>
-      <w:r>
-        <w:rPr>
-          <w:sz w:val="24"/>
-          <w:szCs w:val="24"/>
-        </w:rPr>
-        <w:t xml:space="preserve"> </w:t>
+      <w:r>
+        <w:rPr>
+          <w:sz w:val="24"/>
+          <w:szCs w:val="24"/>
+        </w:rPr>
+        <w:t xml:space="preserve">Definition : </w:t>
       </w:r>
     </w:p>
     <w:p>
@@ -5658,7 +5556,7 @@
           <w:szCs w:val="32"/>
         </w:rPr>
       </w:pPr>
-      <w:bookmarkStart w:id="26" w:name="_Toc100929854"/>
+      <w:bookmarkStart w:id="24" w:name="_Toc100929854"/>
       <w:r>
         <w:rPr>
           <w:sz w:val="32"/>
@@ -5666,7 +5564,7 @@
         </w:rPr>
         <w:t>Guidelines for using the CM Tool</w:t>
       </w:r>
-      <w:bookmarkEnd w:id="26"/>
+      <w:bookmarkEnd w:id="24"/>
     </w:p>
     <w:p>
       <w:pPr>
@@ -5740,23 +5638,7 @@
           <w:sz w:val="24"/>
           <w:szCs w:val="24"/>
         </w:rPr>
-        <w:t xml:space="preserve"> (</w:t>
-      </w:r>
-      <w:proofErr w:type="spellStart"/>
-      <w:r>
-        <w:rPr>
-          <w:sz w:val="24"/>
-          <w:szCs w:val="24"/>
-        </w:rPr>
-        <w:t>dev_branch</w:t>
-      </w:r>
-      <w:proofErr w:type="spellEnd"/>
-      <w:r>
-        <w:rPr>
-          <w:sz w:val="24"/>
-          <w:szCs w:val="24"/>
-        </w:rPr>
-        <w:t>)</w:t>
+        <w:t xml:space="preserve"> (dev_branch)</w:t>
       </w:r>
       <w:r>
         <w:rPr>
@@ -6178,23 +6060,7 @@
           <w:sz w:val="24"/>
           <w:szCs w:val="24"/>
         </w:rPr>
-        <w:t xml:space="preserve">Should start with the type of the </w:t>
-      </w:r>
-      <w:proofErr w:type="spellStart"/>
-      <w:r>
-        <w:rPr>
-          <w:sz w:val="24"/>
-          <w:szCs w:val="24"/>
-        </w:rPr>
-        <w:t>design_the</w:t>
-      </w:r>
-      <w:proofErr w:type="spellEnd"/>
-      <w:r>
-        <w:rPr>
-          <w:sz w:val="24"/>
-          <w:szCs w:val="24"/>
-        </w:rPr>
-        <w:t xml:space="preserve"> name of the module or if it’s a </w:t>
+        <w:t xml:space="preserve">Should start with the type of the design_the name of the module or if it’s a </w:t>
       </w:r>
       <w:r>
         <w:rPr>
@@ -6355,7 +6221,6 @@
           <w:szCs w:val="24"/>
         </w:rPr>
       </w:pPr>
-      <w:proofErr w:type="spellStart"/>
       <w:r>
         <w:rPr>
           <w:sz w:val="24"/>
@@ -6363,7 +6228,6 @@
         </w:rPr>
         <w:t>SignUp_aspx</w:t>
       </w:r>
-      <w:proofErr w:type="spellEnd"/>
     </w:p>
     <w:p>
       <w:pPr>
@@ -6377,7 +6241,6 @@
           <w:szCs w:val="24"/>
         </w:rPr>
       </w:pPr>
-      <w:proofErr w:type="spellStart"/>
       <w:r>
         <w:rPr>
           <w:sz w:val="24"/>
@@ -6385,7 +6248,6 @@
         </w:rPr>
         <w:t>SignUp_controller</w:t>
       </w:r>
-      <w:proofErr w:type="spellEnd"/>
     </w:p>
     <w:p>
       <w:pPr>
@@ -6620,7 +6482,7 @@
           <w:szCs w:val="36"/>
         </w:rPr>
       </w:pPr>
-      <w:bookmarkStart w:id="27" w:name="_Toc100929855"/>
+      <w:bookmarkStart w:id="25" w:name="_Toc100929855"/>
       <w:r>
         <w:rPr>
           <w:sz w:val="36"/>
@@ -6629,7 +6491,7 @@
         <w:lastRenderedPageBreak/>
         <w:t>Communication Management</w:t>
       </w:r>
-      <w:bookmarkEnd w:id="27"/>
+      <w:bookmarkEnd w:id="25"/>
     </w:p>
     <w:tbl>
       <w:tblPr>
@@ -7086,7 +6948,7 @@
           <w:szCs w:val="40"/>
         </w:rPr>
       </w:pPr>
-      <w:bookmarkStart w:id="28" w:name="_Toc100929856"/>
+      <w:bookmarkStart w:id="26" w:name="_Toc100929856"/>
       <w:r>
         <w:rPr>
           <w:sz w:val="40"/>
@@ -7094,7 +6956,7 @@
         </w:rPr>
         <w:t>Risk Management</w:t>
       </w:r>
-      <w:bookmarkEnd w:id="28"/>
+      <w:bookmarkEnd w:id="26"/>
     </w:p>
     <w:p>
       <w:pPr>
@@ -7109,25 +6971,7 @@
           <w:sz w:val="24"/>
           <w:szCs w:val="24"/>
         </w:rPr>
-        <w:t xml:space="preserve">The risk management plan is the guideline of how to deal with the risks concerning the project and it’s available on the Monitoring and control folder as Risk management </w:t>
-      </w:r>
-      <w:proofErr w:type="spellStart"/>
-      <w:proofErr w:type="gramStart"/>
-      <w:r>
-        <w:rPr>
-          <w:sz w:val="24"/>
-          <w:szCs w:val="24"/>
-        </w:rPr>
-        <w:t>plan.docs</w:t>
-      </w:r>
-      <w:proofErr w:type="spellEnd"/>
-      <w:proofErr w:type="gramEnd"/>
-      <w:r>
-        <w:rPr>
-          <w:sz w:val="24"/>
-          <w:szCs w:val="24"/>
-        </w:rPr>
-        <w:t>.</w:t>
+        <w:t>The risk management plan is the guideline of how to deal with the risks concerning the project and it’s available on the Monitoring and control folder as Risk management plan.docs.</w:t>
       </w:r>
     </w:p>
     <w:p>
@@ -7142,7 +6986,7 @@
           <w:szCs w:val="32"/>
         </w:rPr>
       </w:pPr>
-      <w:bookmarkStart w:id="29" w:name="_Toc100929857"/>
+      <w:bookmarkStart w:id="27" w:name="_Toc100929857"/>
       <w:r>
         <w:rPr>
           <w:sz w:val="32"/>
@@ -7150,7 +6994,7 @@
         </w:rPr>
         <w:t>Risk log</w:t>
       </w:r>
-      <w:bookmarkEnd w:id="29"/>
+      <w:bookmarkEnd w:id="27"/>
     </w:p>
     <w:p>
       <w:pPr>
@@ -7347,7 +7191,7 @@
           <w:szCs w:val="40"/>
         </w:rPr>
       </w:pPr>
-      <w:bookmarkStart w:id="30" w:name="_Toc100929858"/>
+      <w:bookmarkStart w:id="28" w:name="_Toc100929858"/>
       <w:r>
         <w:rPr>
           <w:sz w:val="40"/>
@@ -7355,7 +7199,7 @@
         </w:rPr>
         <w:t>Issue Management</w:t>
       </w:r>
-      <w:bookmarkEnd w:id="30"/>
+      <w:bookmarkEnd w:id="28"/>
     </w:p>
     <w:p>
       <w:pPr>
@@ -7406,7 +7250,7 @@
           <w:szCs w:val="32"/>
         </w:rPr>
       </w:pPr>
-      <w:bookmarkStart w:id="31" w:name="_Toc100929859"/>
+      <w:bookmarkStart w:id="29" w:name="_Toc100929859"/>
       <w:r>
         <w:rPr>
           <w:sz w:val="32"/>
@@ -7415,7 +7259,7 @@
         <w:lastRenderedPageBreak/>
         <w:t>Escalations</w:t>
       </w:r>
-      <w:bookmarkEnd w:id="31"/>
+      <w:bookmarkEnd w:id="29"/>
     </w:p>
     <w:p/>
     <w:p>
@@ -7506,7 +7350,7 @@
           <w:rtl/>
         </w:rPr>
       </w:pPr>
-      <w:bookmarkStart w:id="32" w:name="_Toc100929860"/>
+      <w:bookmarkStart w:id="30" w:name="_Toc100929860"/>
       <w:r>
         <w:rPr>
           <w:sz w:val="40"/>
@@ -7515,7 +7359,7 @@
         <w:lastRenderedPageBreak/>
         <w:t>APPENDEIX A</w:t>
       </w:r>
-      <w:bookmarkEnd w:id="32"/>
+      <w:bookmarkEnd w:id="30"/>
     </w:p>
     <w:tbl>
       <w:tblPr>
@@ -13393,6 +13237,7 @@
     <w:rsid w:val="00625ED0"/>
     <w:rsid w:val="007069C5"/>
     <w:rsid w:val="00723005"/>
+    <w:rsid w:val="00743777"/>
     <w:rsid w:val="00766775"/>
     <w:rsid w:val="007777CB"/>
     <w:rsid w:val="00846AB3"/>

</xml_diff>